<commit_message>
Alterei cenas na capa do relatório
</commit_message>
<xml_diff>
--- a/docs/report/projeto_final_45206_45173.docx
+++ b/docs/report/projeto_final_45206_45173.docx
@@ -1,6 +1,6 @@
 
 <file path=word/document.xml><?xml version="1.0" encoding="utf-8"?>
-<w:document xmlns:wpc="http://schemas.microsoft.com/office/word/2010/wordprocessingCanvas" xmlns:mc="http://schemas.openxmlformats.org/markup-compatibility/2006" xmlns:o="urn:schemas-microsoft-com:office:office" xmlns:r="http://schemas.openxmlformats.org/officeDocument/2006/relationships" xmlns:m="http://schemas.openxmlformats.org/officeDocument/2006/math" xmlns:v="urn:schemas-microsoft-com:vml" xmlns:wp14="http://schemas.microsoft.com/office/word/2010/wordprocessingDrawing" xmlns:wp="http://schemas.openxmlformats.org/drawingml/2006/wordprocessingDrawing" xmlns:w10="urn:schemas-microsoft-com:office:word" xmlns:w="http://schemas.openxmlformats.org/wordprocessingml/2006/main" xmlns:w14="http://schemas.microsoft.com/office/word/2010/wordml" xmlns:w15="http://schemas.microsoft.com/office/word/2012/wordml" xmlns:wpg="http://schemas.microsoft.com/office/word/2010/wordprocessingGroup" xmlns:wpi="http://schemas.microsoft.com/office/word/2010/wordprocessingInk" xmlns:wne="http://schemas.microsoft.com/office/word/2006/wordml" xmlns:wps="http://schemas.microsoft.com/office/word/2010/wordprocessingShape" mc:Ignorable="w14 w15 wp14">
+<w:document xmlns:wpc="http://schemas.microsoft.com/office/word/2010/wordprocessingCanvas" xmlns:cx="http://schemas.microsoft.com/office/drawing/2014/chartex" xmlns:cx1="http://schemas.microsoft.com/office/drawing/2015/9/8/chartex" xmlns:cx2="http://schemas.microsoft.com/office/drawing/2015/10/21/chartex" xmlns:cx3="http://schemas.microsoft.com/office/drawing/2016/5/9/chartex" xmlns:cx4="http://schemas.microsoft.com/office/drawing/2016/5/10/chartex" xmlns:cx5="http://schemas.microsoft.com/office/drawing/2016/5/11/chartex" xmlns:cx6="http://schemas.microsoft.com/office/drawing/2016/5/12/chartex" xmlns:cx7="http://schemas.microsoft.com/office/drawing/2016/5/13/chartex" xmlns:cx8="http://schemas.microsoft.com/office/drawing/2016/5/14/chartex" xmlns:mc="http://schemas.openxmlformats.org/markup-compatibility/2006" xmlns:aink="http://schemas.microsoft.com/office/drawing/2016/ink" xmlns:am3d="http://schemas.microsoft.com/office/drawing/2017/model3d" xmlns:o="urn:schemas-microsoft-com:office:office" xmlns:r="http://schemas.openxmlformats.org/officeDocument/2006/relationships" xmlns:m="http://schemas.openxmlformats.org/officeDocument/2006/math" xmlns:v="urn:schemas-microsoft-com:vml" xmlns:wp14="http://schemas.microsoft.com/office/word/2010/wordprocessingDrawing" xmlns:wp="http://schemas.openxmlformats.org/drawingml/2006/wordprocessingDrawing" xmlns:w10="urn:schemas-microsoft-com:office:word" xmlns:w="http://schemas.openxmlformats.org/wordprocessingml/2006/main" xmlns:w14="http://schemas.microsoft.com/office/word/2010/wordml" xmlns:w15="http://schemas.microsoft.com/office/word/2012/wordml" xmlns:w16cid="http://schemas.microsoft.com/office/word/2016/wordml/cid" xmlns:w16se="http://schemas.microsoft.com/office/word/2015/wordml/symex" xmlns:wpg="http://schemas.microsoft.com/office/word/2010/wordprocessingGroup" xmlns:wpi="http://schemas.microsoft.com/office/word/2010/wordprocessingInk" xmlns:wne="http://schemas.microsoft.com/office/word/2006/wordml" xmlns:wps="http://schemas.microsoft.com/office/word/2010/wordprocessingShape" mc:Ignorable="w14 w15 w16se w16cid wp14">
   <w:body>
     <w:p>
       <w:r>
@@ -336,6 +336,8 @@
         </w:rPr>
       </w:pPr>
     </w:p>
+    <w:bookmarkStart w:id="0" w:name="_GoBack"/>
+    <w:bookmarkEnd w:id="0"/>
     <w:p>
       <w:r>
         <w:rPr>
@@ -756,6 +758,24 @@
                                 <w:szCs w:val="28"/>
                               </w:rPr>
                             </w:pPr>
+                            <w:proofErr w:type="spellStart"/>
+                            <w:r>
+                              <w:rPr>
+                                <w:rFonts w:ascii="Roboto Light" w:hAnsi="Roboto Light" w:cstheme="minorHAnsi"/>
+                                <w:sz w:val="36"/>
+                                <w:szCs w:val="28"/>
+                              </w:rPr>
+                              <w:t>CTeSP</w:t>
+                            </w:r>
+                            <w:proofErr w:type="spellEnd"/>
+                            <w:r>
+                              <w:rPr>
+                                <w:rFonts w:ascii="Roboto Light" w:hAnsi="Roboto Light" w:cstheme="minorHAnsi"/>
+                                <w:sz w:val="36"/>
+                                <w:szCs w:val="28"/>
+                              </w:rPr>
+                              <w:t xml:space="preserve"> de </w:t>
+                            </w:r>
                             <w:r>
                               <w:rPr>
                                 <w:rFonts w:ascii="Roboto Light" w:hAnsi="Roboto Light" w:cstheme="minorHAnsi"/>
@@ -795,7 +815,11 @@
           </mc:Choice>
           <mc:Fallback>
             <w:pict>
-              <v:shape w14:anchorId="7A76FAFE" id="Text Box 11" o:spid="_x0000_s1029" type="#_x0000_t202" style="position:absolute;margin-left:543.25pt;margin-top:36.75pt;width:594.45pt;height:35.45pt;z-index:251664384;visibility:visible;mso-wrap-style:square;mso-width-percent:0;mso-height-percent:0;mso-wrap-distance-left:9pt;mso-wrap-distance-top:3.6pt;mso-wrap-distance-right:9pt;mso-wrap-distance-bottom:3.6pt;mso-position-horizontal:right;mso-position-horizontal-relative:page;mso-position-vertical:absolute;mso-position-vertical-relative:text;mso-width-percent:0;mso-height-percent:0;mso-width-relative:margin;mso-height-relative:margin;v-text-anchor:top" o:gfxdata="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" stroked="f">
+              <v:shapetype w14:anchorId="7A76FAFE" id="_x0000_t202" coordsize="21600,21600" o:spt="202" path="m,l,21600r21600,l21600,xe">
+                <v:stroke joinstyle="miter"/>
+                <v:path gradientshapeok="t" o:connecttype="rect"/>
+              </v:shapetype>
+              <v:shape id="Text Box 11" o:spid="_x0000_s1029" type="#_x0000_t202" style="position:absolute;margin-left:543.25pt;margin-top:36.75pt;width:594.45pt;height:35.45pt;z-index:251664384;visibility:visible;mso-wrap-style:square;mso-width-percent:0;mso-height-percent:0;mso-wrap-distance-left:9pt;mso-wrap-distance-top:3.6pt;mso-wrap-distance-right:9pt;mso-wrap-distance-bottom:3.6pt;mso-position-horizontal:right;mso-position-horizontal-relative:page;mso-position-vertical:absolute;mso-position-vertical-relative:text;mso-width-percent:0;mso-height-percent:0;mso-width-relative:margin;mso-height-relative:margin;v-text-anchor:top" o:gfxdata="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" stroked="f">
                 <v:textbox>
                   <w:txbxContent>
                     <w:p>
@@ -808,6 +832,24 @@
                           <w:szCs w:val="28"/>
                         </w:rPr>
                       </w:pPr>
+                      <w:proofErr w:type="spellStart"/>
+                      <w:r>
+                        <w:rPr>
+                          <w:rFonts w:ascii="Roboto Light" w:hAnsi="Roboto Light" w:cstheme="minorHAnsi"/>
+                          <w:sz w:val="36"/>
+                          <w:szCs w:val="28"/>
+                        </w:rPr>
+                        <w:t>CTeSP</w:t>
+                      </w:r>
+                      <w:proofErr w:type="spellEnd"/>
+                      <w:r>
+                        <w:rPr>
+                          <w:rFonts w:ascii="Roboto Light" w:hAnsi="Roboto Light" w:cstheme="minorHAnsi"/>
+                          <w:sz w:val="36"/>
+                          <w:szCs w:val="28"/>
+                        </w:rPr>
+                        <w:t xml:space="preserve"> de </w:t>
+                      </w:r>
                       <w:r>
                         <w:rPr>
                           <w:rFonts w:ascii="Roboto Light" w:hAnsi="Roboto Light" w:cstheme="minorHAnsi"/>
@@ -912,7 +954,23 @@
                                 <w:sz w:val="26"/>
                                 <w:szCs w:val="26"/>
                               </w:rPr>
-                              <w:t>Instituto Superior de Tecnologias Avançadas Especializadas, Lisboa</w:t>
+                              <w:t>Instituto Superior de Tecnologias Avançadas</w:t>
+                            </w:r>
+                            <w:r>
+                              <w:rPr>
+                                <w:rFonts w:ascii="Roboto Thin" w:hAnsi="Roboto Thin" w:cstheme="minorHAnsi"/>
+                                <w:sz w:val="26"/>
+                                <w:szCs w:val="26"/>
+                              </w:rPr>
+                              <w:t>,</w:t>
+                            </w:r>
+                            <w:r>
+                              <w:rPr>
+                                <w:rFonts w:ascii="Roboto Thin" w:hAnsi="Roboto Thin" w:cstheme="minorHAnsi"/>
+                                <w:sz w:val="26"/>
+                                <w:szCs w:val="26"/>
+                              </w:rPr>
+                              <w:t xml:space="preserve"> Lisboa</w:t>
                             </w:r>
                           </w:p>
                           <w:p>
@@ -944,7 +1002,7 @@
           </mc:Choice>
           <mc:Fallback>
             <w:pict>
-              <v:shape w14:anchorId="4187D0F1" id="Text Box 5" o:spid="_x0000_s1030" type="#_x0000_t202" style="position:absolute;margin-left:543.25pt;margin-top:32.8pt;width:594.45pt;height:23.6pt;z-index:251662336;visibility:visible;mso-wrap-style:square;mso-width-percent:0;mso-height-percent:0;mso-wrap-distance-left:9pt;mso-wrap-distance-top:3.6pt;mso-wrap-distance-right:9pt;mso-wrap-distance-bottom:3.6pt;mso-position-horizontal:right;mso-position-horizontal-relative:page;mso-position-vertical:absolute;mso-position-vertical-relative:text;mso-width-percent:0;mso-height-percent:0;mso-width-relative:margin;mso-height-relative:margin;v-text-anchor:top" o:gfxdata="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" stroked="f">
+              <v:shape w14:anchorId="4187D0F1" id="Text Box 5" o:spid="_x0000_s1030" type="#_x0000_t202" style="position:absolute;margin-left:543.25pt;margin-top:32.8pt;width:594.45pt;height:23.6pt;z-index:251662336;visibility:visible;mso-wrap-style:square;mso-width-percent:0;mso-height-percent:0;mso-wrap-distance-left:9pt;mso-wrap-distance-top:3.6pt;mso-wrap-distance-right:9pt;mso-wrap-distance-bottom:3.6pt;mso-position-horizontal:right;mso-position-horizontal-relative:page;mso-position-vertical:absolute;mso-position-vertical-relative:text;mso-width-percent:0;mso-height-percent:0;mso-width-relative:margin;mso-height-relative:margin;v-text-anchor:top" o:gfxdata="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" stroked="f">
                 <v:textbox>
                   <w:txbxContent>
                     <w:p>
@@ -962,7 +1020,23 @@
                           <w:sz w:val="26"/>
                           <w:szCs w:val="26"/>
                         </w:rPr>
-                        <w:t>Instituto Superior de Tecnologias Avançadas Especializadas, Lisboa</w:t>
+                        <w:t>Instituto Superior de Tecnologias Avançadas</w:t>
+                      </w:r>
+                      <w:r>
+                        <w:rPr>
+                          <w:rFonts w:ascii="Roboto Thin" w:hAnsi="Roboto Thin" w:cstheme="minorHAnsi"/>
+                          <w:sz w:val="26"/>
+                          <w:szCs w:val="26"/>
+                        </w:rPr>
+                        <w:t>,</w:t>
+                      </w:r>
+                      <w:r>
+                        <w:rPr>
+                          <w:rFonts w:ascii="Roboto Thin" w:hAnsi="Roboto Thin" w:cstheme="minorHAnsi"/>
+                          <w:sz w:val="26"/>
+                          <w:szCs w:val="26"/>
+                        </w:rPr>
+                        <w:t xml:space="preserve"> Lisboa</w:t>
                       </w:r>
                     </w:p>
                     <w:p>
@@ -1209,7 +1283,7 @@
               </wp:anchor>
             </w:drawing>
           </mc:Choice>
-          <mc:Fallback xmlns:cx="http://schemas.microsoft.com/office/drawing/2014/chartex" xmlns:cx1="http://schemas.microsoft.com/office/drawing/2015/9/8/chartex" xmlns:cx2="http://schemas.microsoft.com/office/drawing/2015/10/21/chartex" xmlns:cx3="http://schemas.microsoft.com/office/drawing/2016/5/9/chartex" xmlns:cx4="http://schemas.microsoft.com/office/drawing/2016/5/10/chartex" xmlns:cx5="http://schemas.microsoft.com/office/drawing/2016/5/11/chartex" xmlns:cx6="http://schemas.microsoft.com/office/drawing/2016/5/12/chartex" xmlns:cx7="http://schemas.microsoft.com/office/drawing/2016/5/13/chartex" xmlns:cx8="http://schemas.microsoft.com/office/drawing/2016/5/14/chartex" xmlns:aink="http://schemas.microsoft.com/office/drawing/2016/ink" xmlns:am3d="http://schemas.microsoft.com/office/drawing/2017/model3d" xmlns:w16cid="http://schemas.microsoft.com/office/word/2016/wordml/cid" xmlns:w16se="http://schemas.microsoft.com/office/word/2015/wordml/symex">
+          <mc:Fallback>
             <w:pict>
               <v:rect w14:anchorId="37BE131E" id="Retângulo 4" o:spid="_x0000_s1026" style="position:absolute;margin-left:125.5pt;margin-top:623.25pt;width:173.2pt;height:57.05pt;z-index:251669504;visibility:visible;mso-wrap-style:square;mso-height-percent:0;mso-wrap-distance-left:9pt;mso-wrap-distance-top:0;mso-wrap-distance-right:9pt;mso-wrap-distance-bottom:0;mso-position-horizontal:absolute;mso-position-horizontal-relative:margin;mso-position-vertical:absolute;mso-position-vertical-relative:text;mso-height-percent:0;mso-height-relative:margin;v-text-anchor:middle" o:gfxdata="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" fillcolor="white [3212]" strokecolor="white [3212]" strokeweight="2pt">
                 <w10:wrap anchorx="margin"/>
@@ -1334,7 +1408,7 @@
               </wp:anchor>
             </w:drawing>
           </mc:Choice>
-          <mc:Fallback xmlns:cx="http://schemas.microsoft.com/office/drawing/2014/chartex" xmlns:cx1="http://schemas.microsoft.com/office/drawing/2015/9/8/chartex" xmlns:cx2="http://schemas.microsoft.com/office/drawing/2015/10/21/chartex" xmlns:cx3="http://schemas.microsoft.com/office/drawing/2016/5/9/chartex" xmlns:cx4="http://schemas.microsoft.com/office/drawing/2016/5/10/chartex" xmlns:cx5="http://schemas.microsoft.com/office/drawing/2016/5/11/chartex" xmlns:cx6="http://schemas.microsoft.com/office/drawing/2016/5/12/chartex" xmlns:cx7="http://schemas.microsoft.com/office/drawing/2016/5/13/chartex" xmlns:cx8="http://schemas.microsoft.com/office/drawing/2016/5/14/chartex" xmlns:aink="http://schemas.microsoft.com/office/drawing/2016/ink" xmlns:am3d="http://schemas.microsoft.com/office/drawing/2017/model3d" xmlns:w16cid="http://schemas.microsoft.com/office/word/2016/wordml/cid" xmlns:w16se="http://schemas.microsoft.com/office/word/2015/wordml/symex">
+          <mc:Fallback>
             <w:pict>
               <v:rect w14:anchorId="514D5667" id="Retângulo 8" o:spid="_x0000_s1026" style="position:absolute;margin-left:0;margin-top:643.15pt;width:173.2pt;height:57.05pt;z-index:251677696;visibility:visible;mso-wrap-style:square;mso-height-percent:0;mso-wrap-distance-left:9pt;mso-wrap-distance-top:0;mso-wrap-distance-right:9pt;mso-wrap-distance-bottom:0;mso-position-horizontal:center;mso-position-horizontal-relative:margin;mso-position-vertical:absolute;mso-position-vertical-relative:text;mso-height-percent:0;mso-height-relative:margin;v-text-anchor:middle" o:gfxdata="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" fillcolor="white [3212]" strokecolor="white [3212]" strokeweight="2pt">
                 <w10:wrap anchorx="margin"/>
@@ -1419,7 +1493,7 @@
               </wp:anchor>
             </w:drawing>
           </mc:Choice>
-          <mc:Fallback xmlns:cx="http://schemas.microsoft.com/office/drawing/2014/chartex" xmlns:cx1="http://schemas.microsoft.com/office/drawing/2015/9/8/chartex" xmlns:cx2="http://schemas.microsoft.com/office/drawing/2015/10/21/chartex" xmlns:cx3="http://schemas.microsoft.com/office/drawing/2016/5/9/chartex" xmlns:cx4="http://schemas.microsoft.com/office/drawing/2016/5/10/chartex" xmlns:cx5="http://schemas.microsoft.com/office/drawing/2016/5/11/chartex" xmlns:cx6="http://schemas.microsoft.com/office/drawing/2016/5/12/chartex" xmlns:cx7="http://schemas.microsoft.com/office/drawing/2016/5/13/chartex" xmlns:cx8="http://schemas.microsoft.com/office/drawing/2016/5/14/chartex" xmlns:aink="http://schemas.microsoft.com/office/drawing/2016/ink" xmlns:am3d="http://schemas.microsoft.com/office/drawing/2017/model3d" xmlns:w16cid="http://schemas.microsoft.com/office/word/2016/wordml/cid" xmlns:w16se="http://schemas.microsoft.com/office/word/2015/wordml/symex">
+          <mc:Fallback>
             <w:pict>
               <v:rect w14:anchorId="0D60CC7C" id="Retângulo 7" o:spid="_x0000_s1026" style="position:absolute;margin-left:0;margin-top:666.05pt;width:173.2pt;height:57.05pt;z-index:251675648;visibility:visible;mso-wrap-style:square;mso-height-percent:0;mso-wrap-distance-left:9pt;mso-wrap-distance-top:0;mso-wrap-distance-right:9pt;mso-wrap-distance-bottom:0;mso-position-horizontal:center;mso-position-horizontal-relative:margin;mso-position-vertical:absolute;mso-position-vertical-relative:text;mso-height-percent:0;mso-height-relative:margin;v-text-anchor:middle" o:gfxdata="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" fillcolor="white [3212]" strokecolor="white [3212]" strokeweight="2pt">
                 <w10:wrap anchorx="margin"/>
@@ -1504,7 +1578,7 @@
               </wp:anchor>
             </w:drawing>
           </mc:Choice>
-          <mc:Fallback xmlns:cx="http://schemas.microsoft.com/office/drawing/2014/chartex" xmlns:cx1="http://schemas.microsoft.com/office/drawing/2015/9/8/chartex" xmlns:cx2="http://schemas.microsoft.com/office/drawing/2015/10/21/chartex" xmlns:cx3="http://schemas.microsoft.com/office/drawing/2016/5/9/chartex" xmlns:cx4="http://schemas.microsoft.com/office/drawing/2016/5/10/chartex" xmlns:cx5="http://schemas.microsoft.com/office/drawing/2016/5/11/chartex" xmlns:cx6="http://schemas.microsoft.com/office/drawing/2016/5/12/chartex" xmlns:cx7="http://schemas.microsoft.com/office/drawing/2016/5/13/chartex" xmlns:cx8="http://schemas.microsoft.com/office/drawing/2016/5/14/chartex" xmlns:aink="http://schemas.microsoft.com/office/drawing/2016/ink" xmlns:am3d="http://schemas.microsoft.com/office/drawing/2017/model3d" xmlns:w16cid="http://schemas.microsoft.com/office/word/2016/wordml/cid" xmlns:w16se="http://schemas.microsoft.com/office/word/2015/wordml/symex">
+          <mc:Fallback>
             <w:pict>
               <v:rect w14:anchorId="5F7CDC9A" id="Retângulo 6" o:spid="_x0000_s1026" style="position:absolute;margin-left:125pt;margin-top:675.85pt;width:173.2pt;height:57.05pt;z-index:251673600;visibility:visible;mso-wrap-style:square;mso-height-percent:0;mso-wrap-distance-left:9pt;mso-wrap-distance-top:0;mso-wrap-distance-right:9pt;mso-wrap-distance-bottom:0;mso-position-horizontal:absolute;mso-position-horizontal-relative:margin;mso-position-vertical:absolute;mso-position-vertical-relative:text;mso-height-percent:0;mso-height-relative:margin;v-text-anchor:middle" o:gfxdata="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" fillcolor="white [3212]" strokecolor="white [3212]" strokeweight="2pt">
                 <w10:wrap anchorx="margin"/>
@@ -2757,7 +2831,7 @@
     </w:p>
     <w:p>
       <w:pPr>
-        <w:pStyle w:val="ListParagraph"/>
+        <w:pStyle w:val="PargrafodaLista"/>
         <w:numPr>
           <w:ilvl w:val="7"/>
           <w:numId w:val="4"/>
@@ -2838,7 +2912,7 @@
     </w:p>
     <w:p>
       <w:pPr>
-        <w:pStyle w:val="ListParagraph"/>
+        <w:pStyle w:val="PargrafodaLista"/>
         <w:numPr>
           <w:ilvl w:val="7"/>
           <w:numId w:val="6"/>
@@ -2868,8 +2942,6 @@
           <w:lang w:val="en-US"/>
         </w:rPr>
       </w:pPr>
-      <w:bookmarkStart w:id="0" w:name="_GoBack"/>
-      <w:bookmarkEnd w:id="0"/>
       <w:r>
         <w:rPr>
           <w:rFonts w:ascii="Roboto" w:hAnsi="Roboto" w:cs="Times New Roman"/>
@@ -2882,7 +2954,7 @@
     </w:p>
     <w:p>
       <w:pPr>
-        <w:pStyle w:val="ListParagraph"/>
+        <w:pStyle w:val="PargrafodaLista"/>
         <w:ind w:left="3588"/>
         <w:rPr>
           <w:rFonts w:ascii="Roboto" w:hAnsi="Roboto" w:cs="Times New Roman"/>
@@ -2949,7 +3021,7 @@
       <w:sdtContent>
         <w:p>
           <w:pPr>
-            <w:pStyle w:val="TOCHeading"/>
+            <w:pStyle w:val="Cabealhodondice"/>
             <w:rPr>
               <w:rFonts w:ascii="Roboto" w:hAnsi="Roboto" w:cs="Times New Roman"/>
               <w:b/>
@@ -3024,7 +3096,7 @@
         </w:p>
         <w:p>
           <w:pPr>
-            <w:pStyle w:val="TOC3"/>
+            <w:pStyle w:val="ndice3"/>
             <w:spacing w:line="600" w:lineRule="auto"/>
             <w:ind w:left="446"/>
             <w:jc w:val="both"/>
@@ -3067,7 +3139,7 @@
 </file>
 
 <file path=word/endnotes.xml><?xml version="1.0" encoding="utf-8"?>
-<w:endnotes xmlns:wpc="http://schemas.microsoft.com/office/word/2010/wordprocessingCanvas" xmlns:mc="http://schemas.openxmlformats.org/markup-compatibility/2006" xmlns:o="urn:schemas-microsoft-com:office:office" xmlns:r="http://schemas.openxmlformats.org/officeDocument/2006/relationships" xmlns:m="http://schemas.openxmlformats.org/officeDocument/2006/math" xmlns:v="urn:schemas-microsoft-com:vml" xmlns:wp14="http://schemas.microsoft.com/office/word/2010/wordprocessingDrawing" xmlns:wp="http://schemas.openxmlformats.org/drawingml/2006/wordprocessingDrawing" xmlns:w10="urn:schemas-microsoft-com:office:word" xmlns:w="http://schemas.openxmlformats.org/wordprocessingml/2006/main" xmlns:w14="http://schemas.microsoft.com/office/word/2010/wordml" xmlns:w15="http://schemas.microsoft.com/office/word/2012/wordml" xmlns:wpg="http://schemas.microsoft.com/office/word/2010/wordprocessingGroup" xmlns:wpi="http://schemas.microsoft.com/office/word/2010/wordprocessingInk" xmlns:wne="http://schemas.microsoft.com/office/word/2006/wordml" xmlns:wps="http://schemas.microsoft.com/office/word/2010/wordprocessingShape" mc:Ignorable="w14 w15 wp14">
+<w:endnotes xmlns:wpc="http://schemas.microsoft.com/office/word/2010/wordprocessingCanvas" xmlns:cx="http://schemas.microsoft.com/office/drawing/2014/chartex" xmlns:cx1="http://schemas.microsoft.com/office/drawing/2015/9/8/chartex" xmlns:cx2="http://schemas.microsoft.com/office/drawing/2015/10/21/chartex" xmlns:cx3="http://schemas.microsoft.com/office/drawing/2016/5/9/chartex" xmlns:cx4="http://schemas.microsoft.com/office/drawing/2016/5/10/chartex" xmlns:cx5="http://schemas.microsoft.com/office/drawing/2016/5/11/chartex" xmlns:cx6="http://schemas.microsoft.com/office/drawing/2016/5/12/chartex" xmlns:cx7="http://schemas.microsoft.com/office/drawing/2016/5/13/chartex" xmlns:cx8="http://schemas.microsoft.com/office/drawing/2016/5/14/chartex" xmlns:mc="http://schemas.openxmlformats.org/markup-compatibility/2006" xmlns:aink="http://schemas.microsoft.com/office/drawing/2016/ink" xmlns:am3d="http://schemas.microsoft.com/office/drawing/2017/model3d" xmlns:o="urn:schemas-microsoft-com:office:office" xmlns:r="http://schemas.openxmlformats.org/officeDocument/2006/relationships" xmlns:m="http://schemas.openxmlformats.org/officeDocument/2006/math" xmlns:v="urn:schemas-microsoft-com:vml" xmlns:wp14="http://schemas.microsoft.com/office/word/2010/wordprocessingDrawing" xmlns:wp="http://schemas.openxmlformats.org/drawingml/2006/wordprocessingDrawing" xmlns:w10="urn:schemas-microsoft-com:office:word" xmlns:w="http://schemas.openxmlformats.org/wordprocessingml/2006/main" xmlns:w14="http://schemas.microsoft.com/office/word/2010/wordml" xmlns:w15="http://schemas.microsoft.com/office/word/2012/wordml" xmlns:w16cid="http://schemas.microsoft.com/office/word/2016/wordml/cid" xmlns:w16se="http://schemas.microsoft.com/office/word/2015/wordml/symex" xmlns:wpg="http://schemas.microsoft.com/office/word/2010/wordprocessingGroup" xmlns:wpi="http://schemas.microsoft.com/office/word/2010/wordprocessingInk" xmlns:wne="http://schemas.microsoft.com/office/word/2006/wordml" xmlns:wps="http://schemas.microsoft.com/office/word/2010/wordprocessingShape" mc:Ignorable="w14 w15 w16se w16cid wp14">
   <w:endnote w:type="separator" w:id="-1">
     <w:p>
       <w:pPr>
@@ -3092,7 +3164,7 @@
 </file>
 
 <file path=word/footer1.xml><?xml version="1.0" encoding="utf-8"?>
-<w:ftr xmlns:wpc="http://schemas.microsoft.com/office/word/2010/wordprocessingCanvas" xmlns:mc="http://schemas.openxmlformats.org/markup-compatibility/2006" xmlns:o="urn:schemas-microsoft-com:office:office" xmlns:r="http://schemas.openxmlformats.org/officeDocument/2006/relationships" xmlns:m="http://schemas.openxmlformats.org/officeDocument/2006/math" xmlns:v="urn:schemas-microsoft-com:vml" xmlns:wp14="http://schemas.microsoft.com/office/word/2010/wordprocessingDrawing" xmlns:wp="http://schemas.openxmlformats.org/drawingml/2006/wordprocessingDrawing" xmlns:w10="urn:schemas-microsoft-com:office:word" xmlns:w="http://schemas.openxmlformats.org/wordprocessingml/2006/main" xmlns:w14="http://schemas.microsoft.com/office/word/2010/wordml" xmlns:w15="http://schemas.microsoft.com/office/word/2012/wordml" xmlns:wpg="http://schemas.microsoft.com/office/word/2010/wordprocessingGroup" xmlns:wpi="http://schemas.microsoft.com/office/word/2010/wordprocessingInk" xmlns:wne="http://schemas.microsoft.com/office/word/2006/wordml" xmlns:wps="http://schemas.microsoft.com/office/word/2010/wordprocessingShape" mc:Ignorable="w14 w15 wp14">
+<w:ftr xmlns:wpc="http://schemas.microsoft.com/office/word/2010/wordprocessingCanvas" xmlns:cx="http://schemas.microsoft.com/office/drawing/2014/chartex" xmlns:cx1="http://schemas.microsoft.com/office/drawing/2015/9/8/chartex" xmlns:cx2="http://schemas.microsoft.com/office/drawing/2015/10/21/chartex" xmlns:cx3="http://schemas.microsoft.com/office/drawing/2016/5/9/chartex" xmlns:cx4="http://schemas.microsoft.com/office/drawing/2016/5/10/chartex" xmlns:cx5="http://schemas.microsoft.com/office/drawing/2016/5/11/chartex" xmlns:cx6="http://schemas.microsoft.com/office/drawing/2016/5/12/chartex" xmlns:cx7="http://schemas.microsoft.com/office/drawing/2016/5/13/chartex" xmlns:cx8="http://schemas.microsoft.com/office/drawing/2016/5/14/chartex" xmlns:mc="http://schemas.openxmlformats.org/markup-compatibility/2006" xmlns:aink="http://schemas.microsoft.com/office/drawing/2016/ink" xmlns:am3d="http://schemas.microsoft.com/office/drawing/2017/model3d" xmlns:o="urn:schemas-microsoft-com:office:office" xmlns:r="http://schemas.openxmlformats.org/officeDocument/2006/relationships" xmlns:m="http://schemas.openxmlformats.org/officeDocument/2006/math" xmlns:v="urn:schemas-microsoft-com:vml" xmlns:wp14="http://schemas.microsoft.com/office/word/2010/wordprocessingDrawing" xmlns:wp="http://schemas.openxmlformats.org/drawingml/2006/wordprocessingDrawing" xmlns:w10="urn:schemas-microsoft-com:office:word" xmlns:w="http://schemas.openxmlformats.org/wordprocessingml/2006/main" xmlns:w14="http://schemas.microsoft.com/office/word/2010/wordml" xmlns:w15="http://schemas.microsoft.com/office/word/2012/wordml" xmlns:w16cid="http://schemas.microsoft.com/office/word/2016/wordml/cid" xmlns:w16se="http://schemas.microsoft.com/office/word/2015/wordml/symex" xmlns:wpg="http://schemas.microsoft.com/office/word/2010/wordprocessingGroup" xmlns:wpi="http://schemas.microsoft.com/office/word/2010/wordprocessingInk" xmlns:wne="http://schemas.microsoft.com/office/word/2006/wordml" xmlns:wps="http://schemas.microsoft.com/office/word/2010/wordprocessingShape" mc:Ignorable="w14 w15 w16se w16cid wp14">
   <w:sdt>
     <w:sdtPr>
       <w:rPr>
@@ -3110,7 +3182,7 @@
     <w:sdtContent>
       <w:p>
         <w:pPr>
-          <w:pStyle w:val="Footer"/>
+          <w:pStyle w:val="Rodap"/>
           <w:jc w:val="center"/>
           <w:rPr>
             <w:rFonts w:asciiTheme="majorHAnsi" w:eastAsiaTheme="majorEastAsia" w:hAnsiTheme="majorHAnsi" w:cstheme="majorBidi"/>
@@ -3175,7 +3247,7 @@
   </w:sdt>
   <w:p>
     <w:pPr>
-      <w:pStyle w:val="Footer"/>
+      <w:pStyle w:val="Rodap"/>
       <w:jc w:val="center"/>
     </w:pPr>
   </w:p>
@@ -3183,7 +3255,7 @@
 </file>
 
 <file path=word/footnotes.xml><?xml version="1.0" encoding="utf-8"?>
-<w:footnotes xmlns:wpc="http://schemas.microsoft.com/office/word/2010/wordprocessingCanvas" xmlns:mc="http://schemas.openxmlformats.org/markup-compatibility/2006" xmlns:o="urn:schemas-microsoft-com:office:office" xmlns:r="http://schemas.openxmlformats.org/officeDocument/2006/relationships" xmlns:m="http://schemas.openxmlformats.org/officeDocument/2006/math" xmlns:v="urn:schemas-microsoft-com:vml" xmlns:wp14="http://schemas.microsoft.com/office/word/2010/wordprocessingDrawing" xmlns:wp="http://schemas.openxmlformats.org/drawingml/2006/wordprocessingDrawing" xmlns:w10="urn:schemas-microsoft-com:office:word" xmlns:w="http://schemas.openxmlformats.org/wordprocessingml/2006/main" xmlns:w14="http://schemas.microsoft.com/office/word/2010/wordml" xmlns:w15="http://schemas.microsoft.com/office/word/2012/wordml" xmlns:wpg="http://schemas.microsoft.com/office/word/2010/wordprocessingGroup" xmlns:wpi="http://schemas.microsoft.com/office/word/2010/wordprocessingInk" xmlns:wne="http://schemas.microsoft.com/office/word/2006/wordml" xmlns:wps="http://schemas.microsoft.com/office/word/2010/wordprocessingShape" mc:Ignorable="w14 w15 wp14">
+<w:footnotes xmlns:wpc="http://schemas.microsoft.com/office/word/2010/wordprocessingCanvas" xmlns:cx="http://schemas.microsoft.com/office/drawing/2014/chartex" xmlns:cx1="http://schemas.microsoft.com/office/drawing/2015/9/8/chartex" xmlns:cx2="http://schemas.microsoft.com/office/drawing/2015/10/21/chartex" xmlns:cx3="http://schemas.microsoft.com/office/drawing/2016/5/9/chartex" xmlns:cx4="http://schemas.microsoft.com/office/drawing/2016/5/10/chartex" xmlns:cx5="http://schemas.microsoft.com/office/drawing/2016/5/11/chartex" xmlns:cx6="http://schemas.microsoft.com/office/drawing/2016/5/12/chartex" xmlns:cx7="http://schemas.microsoft.com/office/drawing/2016/5/13/chartex" xmlns:cx8="http://schemas.microsoft.com/office/drawing/2016/5/14/chartex" xmlns:mc="http://schemas.openxmlformats.org/markup-compatibility/2006" xmlns:aink="http://schemas.microsoft.com/office/drawing/2016/ink" xmlns:am3d="http://schemas.microsoft.com/office/drawing/2017/model3d" xmlns:o="urn:schemas-microsoft-com:office:office" xmlns:r="http://schemas.openxmlformats.org/officeDocument/2006/relationships" xmlns:m="http://schemas.openxmlformats.org/officeDocument/2006/math" xmlns:v="urn:schemas-microsoft-com:vml" xmlns:wp14="http://schemas.microsoft.com/office/word/2010/wordprocessingDrawing" xmlns:wp="http://schemas.openxmlformats.org/drawingml/2006/wordprocessingDrawing" xmlns:w10="urn:schemas-microsoft-com:office:word" xmlns:w="http://schemas.openxmlformats.org/wordprocessingml/2006/main" xmlns:w14="http://schemas.microsoft.com/office/word/2010/wordml" xmlns:w15="http://schemas.microsoft.com/office/word/2012/wordml" xmlns:w16cid="http://schemas.microsoft.com/office/word/2016/wordml/cid" xmlns:w16se="http://schemas.microsoft.com/office/word/2015/wordml/symex" xmlns:wpg="http://schemas.microsoft.com/office/word/2010/wordprocessingGroup" xmlns:wpi="http://schemas.microsoft.com/office/word/2010/wordprocessingInk" xmlns:wne="http://schemas.microsoft.com/office/word/2006/wordml" xmlns:wps="http://schemas.microsoft.com/office/word/2010/wordprocessingShape" mc:Ignorable="w14 w15 w16se w16cid wp14">
   <w:footnote w:type="separator" w:id="-1">
     <w:p>
       <w:pPr>
@@ -3208,10 +3280,10 @@
 </file>
 
 <file path=word/header1.xml><?xml version="1.0" encoding="utf-8"?>
-<w:hdr xmlns:wpc="http://schemas.microsoft.com/office/word/2010/wordprocessingCanvas" xmlns:mc="http://schemas.openxmlformats.org/markup-compatibility/2006" xmlns:o="urn:schemas-microsoft-com:office:office" xmlns:r="http://schemas.openxmlformats.org/officeDocument/2006/relationships" xmlns:m="http://schemas.openxmlformats.org/officeDocument/2006/math" xmlns:v="urn:schemas-microsoft-com:vml" xmlns:wp14="http://schemas.microsoft.com/office/word/2010/wordprocessingDrawing" xmlns:wp="http://schemas.openxmlformats.org/drawingml/2006/wordprocessingDrawing" xmlns:w10="urn:schemas-microsoft-com:office:word" xmlns:w="http://schemas.openxmlformats.org/wordprocessingml/2006/main" xmlns:w14="http://schemas.microsoft.com/office/word/2010/wordml" xmlns:w15="http://schemas.microsoft.com/office/word/2012/wordml" xmlns:wpg="http://schemas.microsoft.com/office/word/2010/wordprocessingGroup" xmlns:wpi="http://schemas.microsoft.com/office/word/2010/wordprocessingInk" xmlns:wne="http://schemas.microsoft.com/office/word/2006/wordml" xmlns:wps="http://schemas.microsoft.com/office/word/2010/wordprocessingShape" mc:Ignorable="w14 w15 wp14">
+<w:hdr xmlns:wpc="http://schemas.microsoft.com/office/word/2010/wordprocessingCanvas" xmlns:cx="http://schemas.microsoft.com/office/drawing/2014/chartex" xmlns:cx1="http://schemas.microsoft.com/office/drawing/2015/9/8/chartex" xmlns:cx2="http://schemas.microsoft.com/office/drawing/2015/10/21/chartex" xmlns:cx3="http://schemas.microsoft.com/office/drawing/2016/5/9/chartex" xmlns:cx4="http://schemas.microsoft.com/office/drawing/2016/5/10/chartex" xmlns:cx5="http://schemas.microsoft.com/office/drawing/2016/5/11/chartex" xmlns:cx6="http://schemas.microsoft.com/office/drawing/2016/5/12/chartex" xmlns:cx7="http://schemas.microsoft.com/office/drawing/2016/5/13/chartex" xmlns:cx8="http://schemas.microsoft.com/office/drawing/2016/5/14/chartex" xmlns:mc="http://schemas.openxmlformats.org/markup-compatibility/2006" xmlns:aink="http://schemas.microsoft.com/office/drawing/2016/ink" xmlns:am3d="http://schemas.microsoft.com/office/drawing/2017/model3d" xmlns:o="urn:schemas-microsoft-com:office:office" xmlns:r="http://schemas.openxmlformats.org/officeDocument/2006/relationships" xmlns:m="http://schemas.openxmlformats.org/officeDocument/2006/math" xmlns:v="urn:schemas-microsoft-com:vml" xmlns:wp14="http://schemas.microsoft.com/office/word/2010/wordprocessingDrawing" xmlns:wp="http://schemas.openxmlformats.org/drawingml/2006/wordprocessingDrawing" xmlns:w10="urn:schemas-microsoft-com:office:word" xmlns:w="http://schemas.openxmlformats.org/wordprocessingml/2006/main" xmlns:w14="http://schemas.microsoft.com/office/word/2010/wordml" xmlns:w15="http://schemas.microsoft.com/office/word/2012/wordml" xmlns:w16cid="http://schemas.microsoft.com/office/word/2016/wordml/cid" xmlns:w16se="http://schemas.microsoft.com/office/word/2015/wordml/symex" xmlns:wpg="http://schemas.microsoft.com/office/word/2010/wordprocessingGroup" xmlns:wpi="http://schemas.microsoft.com/office/word/2010/wordprocessingInk" xmlns:wne="http://schemas.microsoft.com/office/word/2006/wordml" xmlns:wps="http://schemas.microsoft.com/office/word/2010/wordprocessingShape" mc:Ignorable="w14 w15 w16se w16cid wp14">
   <w:p>
     <w:pPr>
-      <w:pStyle w:val="Header"/>
+      <w:pStyle w:val="Cabealho"/>
       <w:tabs>
         <w:tab w:val="clear" w:pos="4252"/>
         <w:tab w:val="clear" w:pos="8504"/>
@@ -3223,10 +3295,10 @@
 </file>
 
 <file path=word/header2.xml><?xml version="1.0" encoding="utf-8"?>
-<w:hdr xmlns:wpc="http://schemas.microsoft.com/office/word/2010/wordprocessingCanvas" xmlns:mc="http://schemas.openxmlformats.org/markup-compatibility/2006" xmlns:o="urn:schemas-microsoft-com:office:office" xmlns:r="http://schemas.openxmlformats.org/officeDocument/2006/relationships" xmlns:m="http://schemas.openxmlformats.org/officeDocument/2006/math" xmlns:v="urn:schemas-microsoft-com:vml" xmlns:wp14="http://schemas.microsoft.com/office/word/2010/wordprocessingDrawing" xmlns:wp="http://schemas.openxmlformats.org/drawingml/2006/wordprocessingDrawing" xmlns:w10="urn:schemas-microsoft-com:office:word" xmlns:w="http://schemas.openxmlformats.org/wordprocessingml/2006/main" xmlns:w14="http://schemas.microsoft.com/office/word/2010/wordml" xmlns:w15="http://schemas.microsoft.com/office/word/2012/wordml" xmlns:wpg="http://schemas.microsoft.com/office/word/2010/wordprocessingGroup" xmlns:wpi="http://schemas.microsoft.com/office/word/2010/wordprocessingInk" xmlns:wne="http://schemas.microsoft.com/office/word/2006/wordml" xmlns:wps="http://schemas.microsoft.com/office/word/2010/wordprocessingShape" mc:Ignorable="w14 w15 wp14">
+<w:hdr xmlns:wpc="http://schemas.microsoft.com/office/word/2010/wordprocessingCanvas" xmlns:cx="http://schemas.microsoft.com/office/drawing/2014/chartex" xmlns:cx1="http://schemas.microsoft.com/office/drawing/2015/9/8/chartex" xmlns:cx2="http://schemas.microsoft.com/office/drawing/2015/10/21/chartex" xmlns:cx3="http://schemas.microsoft.com/office/drawing/2016/5/9/chartex" xmlns:cx4="http://schemas.microsoft.com/office/drawing/2016/5/10/chartex" xmlns:cx5="http://schemas.microsoft.com/office/drawing/2016/5/11/chartex" xmlns:cx6="http://schemas.microsoft.com/office/drawing/2016/5/12/chartex" xmlns:cx7="http://schemas.microsoft.com/office/drawing/2016/5/13/chartex" xmlns:cx8="http://schemas.microsoft.com/office/drawing/2016/5/14/chartex" xmlns:mc="http://schemas.openxmlformats.org/markup-compatibility/2006" xmlns:aink="http://schemas.microsoft.com/office/drawing/2016/ink" xmlns:am3d="http://schemas.microsoft.com/office/drawing/2017/model3d" xmlns:o="urn:schemas-microsoft-com:office:office" xmlns:r="http://schemas.openxmlformats.org/officeDocument/2006/relationships" xmlns:m="http://schemas.openxmlformats.org/officeDocument/2006/math" xmlns:v="urn:schemas-microsoft-com:vml" xmlns:wp14="http://schemas.microsoft.com/office/word/2010/wordprocessingDrawing" xmlns:wp="http://schemas.openxmlformats.org/drawingml/2006/wordprocessingDrawing" xmlns:w10="urn:schemas-microsoft-com:office:word" xmlns:w="http://schemas.openxmlformats.org/wordprocessingml/2006/main" xmlns:w14="http://schemas.microsoft.com/office/word/2010/wordml" xmlns:w15="http://schemas.microsoft.com/office/word/2012/wordml" xmlns:w16cid="http://schemas.microsoft.com/office/word/2016/wordml/cid" xmlns:w16se="http://schemas.microsoft.com/office/word/2015/wordml/symex" xmlns:wpg="http://schemas.microsoft.com/office/word/2010/wordprocessingGroup" xmlns:wpi="http://schemas.microsoft.com/office/word/2010/wordprocessingInk" xmlns:wne="http://schemas.microsoft.com/office/word/2006/wordml" xmlns:wps="http://schemas.microsoft.com/office/word/2010/wordprocessingShape" mc:Ignorable="w14 w15 w16se w16cid wp14">
   <w:p>
     <w:pPr>
-      <w:pStyle w:val="Header"/>
+      <w:pStyle w:val="Cabealho"/>
       <w:tabs>
         <w:tab w:val="clear" w:pos="4252"/>
         <w:tab w:val="clear" w:pos="8504"/>
@@ -3422,7 +3494,7 @@
                           <w:txbxContent>
                             <w:p>
                               <w:pPr>
-                                <w:pStyle w:val="Footer"/>
+                                <w:pStyle w:val="Rodap"/>
                                 <w:rPr>
                                   <w:rFonts w:asciiTheme="majorHAnsi" w:eastAsiaTheme="majorEastAsia" w:hAnsiTheme="majorHAnsi" w:cstheme="majorBidi"/>
                                   <w:sz w:val="44"/>
@@ -3583,7 +3655,7 @@
   </w:p>
   <w:p>
     <w:pPr>
-      <w:pStyle w:val="Header"/>
+      <w:pStyle w:val="Cabealho"/>
       <w:tabs>
         <w:tab w:val="clear" w:pos="4252"/>
         <w:tab w:val="clear" w:pos="8504"/>
@@ -3608,7 +3680,7 @@
 </file>
 
 <file path=word/numbering.xml><?xml version="1.0" encoding="utf-8"?>
-<w:numbering xmlns:wpc="http://schemas.microsoft.com/office/word/2010/wordprocessingCanvas" xmlns:mc="http://schemas.openxmlformats.org/markup-compatibility/2006" xmlns:o="urn:schemas-microsoft-com:office:office" xmlns:r="http://schemas.openxmlformats.org/officeDocument/2006/relationships" xmlns:m="http://schemas.openxmlformats.org/officeDocument/2006/math" xmlns:v="urn:schemas-microsoft-com:vml" xmlns:wp14="http://schemas.microsoft.com/office/word/2010/wordprocessingDrawing" xmlns:wp="http://schemas.openxmlformats.org/drawingml/2006/wordprocessingDrawing" xmlns:w10="urn:schemas-microsoft-com:office:word" xmlns:w="http://schemas.openxmlformats.org/wordprocessingml/2006/main" xmlns:w14="http://schemas.microsoft.com/office/word/2010/wordml" xmlns:w15="http://schemas.microsoft.com/office/word/2012/wordml" xmlns:wpg="http://schemas.microsoft.com/office/word/2010/wordprocessingGroup" xmlns:wpi="http://schemas.microsoft.com/office/word/2010/wordprocessingInk" xmlns:wne="http://schemas.microsoft.com/office/word/2006/wordml" xmlns:wps="http://schemas.microsoft.com/office/word/2010/wordprocessingShape" mc:Ignorable="w14 w15 wp14">
+<w:numbering xmlns:wpc="http://schemas.microsoft.com/office/word/2010/wordprocessingCanvas" xmlns:cx="http://schemas.microsoft.com/office/drawing/2014/chartex" xmlns:cx1="http://schemas.microsoft.com/office/drawing/2015/9/8/chartex" xmlns:cx2="http://schemas.microsoft.com/office/drawing/2015/10/21/chartex" xmlns:cx3="http://schemas.microsoft.com/office/drawing/2016/5/9/chartex" xmlns:cx4="http://schemas.microsoft.com/office/drawing/2016/5/10/chartex" xmlns:cx5="http://schemas.microsoft.com/office/drawing/2016/5/11/chartex" xmlns:cx6="http://schemas.microsoft.com/office/drawing/2016/5/12/chartex" xmlns:cx7="http://schemas.microsoft.com/office/drawing/2016/5/13/chartex" xmlns:cx8="http://schemas.microsoft.com/office/drawing/2016/5/14/chartex" xmlns:mc="http://schemas.openxmlformats.org/markup-compatibility/2006" xmlns:aink="http://schemas.microsoft.com/office/drawing/2016/ink" xmlns:am3d="http://schemas.microsoft.com/office/drawing/2017/model3d" xmlns:o="urn:schemas-microsoft-com:office:office" xmlns:r="http://schemas.openxmlformats.org/officeDocument/2006/relationships" xmlns:m="http://schemas.openxmlformats.org/officeDocument/2006/math" xmlns:v="urn:schemas-microsoft-com:vml" xmlns:wp14="http://schemas.microsoft.com/office/word/2010/wordprocessingDrawing" xmlns:wp="http://schemas.openxmlformats.org/drawingml/2006/wordprocessingDrawing" xmlns:w10="urn:schemas-microsoft-com:office:word" xmlns:w="http://schemas.openxmlformats.org/wordprocessingml/2006/main" xmlns:w14="http://schemas.microsoft.com/office/word/2010/wordml" xmlns:w15="http://schemas.microsoft.com/office/word/2012/wordml" xmlns:w16cid="http://schemas.microsoft.com/office/word/2016/wordml/cid" xmlns:w16se="http://schemas.microsoft.com/office/word/2015/wordml/symex" xmlns:wpg="http://schemas.microsoft.com/office/word/2010/wordprocessingGroup" xmlns:wpi="http://schemas.microsoft.com/office/word/2010/wordprocessingInk" xmlns:wne="http://schemas.microsoft.com/office/word/2006/wordml" xmlns:wps="http://schemas.microsoft.com/office/word/2010/wordprocessingShape" mc:Ignorable="w14 w15 w16se w16cid wp14">
   <w:abstractNum w:abstractNumId="0" w15:restartNumberingAfterBreak="0">
     <w:nsid w:val="017A50D6"/>
     <w:multiLevelType w:val="hybridMultilevel"/>
@@ -6385,7 +6457,7 @@
 </file>
 
 <file path=word/styles.xml><?xml version="1.0" encoding="utf-8"?>
-<w:styles xmlns:mc="http://schemas.openxmlformats.org/markup-compatibility/2006" xmlns:r="http://schemas.openxmlformats.org/officeDocument/2006/relationships" xmlns:w="http://schemas.openxmlformats.org/wordprocessingml/2006/main" xmlns:w14="http://schemas.microsoft.com/office/word/2010/wordml" xmlns:w15="http://schemas.microsoft.com/office/word/2012/wordml" mc:Ignorable="w14 w15">
+<w:styles xmlns:mc="http://schemas.openxmlformats.org/markup-compatibility/2006" xmlns:r="http://schemas.openxmlformats.org/officeDocument/2006/relationships" xmlns:w="http://schemas.openxmlformats.org/wordprocessingml/2006/main" xmlns:w14="http://schemas.microsoft.com/office/word/2010/wordml" xmlns:w15="http://schemas.microsoft.com/office/word/2012/wordml" xmlns:w16cid="http://schemas.microsoft.com/office/word/2016/wordml/cid" xmlns:w16se="http://schemas.microsoft.com/office/word/2015/wordml/symex" mc:Ignorable="w14 w15 w16se w16cid">
   <w:docDefaults>
     <w:rPrDefault>
       <w:rPr>
@@ -6401,7 +6473,7 @@
       </w:pPr>
     </w:pPrDefault>
   </w:docDefaults>
-  <w:latentStyles w:defLockedState="0" w:defUIPriority="99" w:defSemiHidden="0" w:defUnhideWhenUsed="0" w:defQFormat="0" w:count="371">
+  <w:latentStyles w:defLockedState="0" w:defUIPriority="99" w:defSemiHidden="0" w:defUnhideWhenUsed="0" w:defQFormat="0" w:count="376">
     <w:lsdException w:name="Normal" w:uiPriority="0" w:qFormat="1"/>
     <w:lsdException w:name="heading 1" w:uiPriority="9" w:qFormat="1"/>
     <w:lsdException w:name="heading 2" w:semiHidden="1" w:uiPriority="9" w:unhideWhenUsed="1" w:qFormat="1"/>
@@ -6507,7 +6579,6 @@
     <w:lsdException w:name="HTML Sample" w:semiHidden="1" w:unhideWhenUsed="1"/>
     <w:lsdException w:name="HTML Typewriter" w:semiHidden="1" w:unhideWhenUsed="1"/>
     <w:lsdException w:name="HTML Variable" w:semiHidden="1" w:unhideWhenUsed="1"/>
-    <w:lsdException w:name="Normal Table" w:semiHidden="1" w:unhideWhenUsed="1"/>
     <w:lsdException w:name="annotation subject" w:semiHidden="1" w:unhideWhenUsed="1"/>
     <w:lsdException w:name="No List" w:semiHidden="1" w:unhideWhenUsed="1"/>
     <w:lsdException w:name="Outline List 1" w:semiHidden="1" w:unhideWhenUsed="1"/>
@@ -6550,11 +6621,8 @@
     <w:lsdException w:name="Table Contemporary" w:semiHidden="1" w:unhideWhenUsed="1"/>
     <w:lsdException w:name="Table Elegant" w:semiHidden="1" w:unhideWhenUsed="1"/>
     <w:lsdException w:name="Table Professional" w:semiHidden="1" w:unhideWhenUsed="1"/>
-    <w:lsdException w:name="Table Subtle 1" w:semiHidden="1" w:unhideWhenUsed="1"/>
     <w:lsdException w:name="Table Subtle 2" w:semiHidden="1" w:unhideWhenUsed="1"/>
     <w:lsdException w:name="Table Web 1" w:semiHidden="1" w:unhideWhenUsed="1"/>
-    <w:lsdException w:name="Table Web 2" w:semiHidden="1" w:unhideWhenUsed="1"/>
-    <w:lsdException w:name="Table Web 3" w:semiHidden="1" w:unhideWhenUsed="1"/>
     <w:lsdException w:name="Balloon Text" w:semiHidden="1" w:unhideWhenUsed="1"/>
     <w:lsdException w:name="Table Grid" w:uiPriority="59"/>
     <w:lsdException w:name="Table Theme" w:semiHidden="1" w:unhideWhenUsed="1"/>
@@ -6773,17 +6841,22 @@
     <w:lsdException w:name="List Table 5 Dark Accent 6" w:uiPriority="50"/>
     <w:lsdException w:name="List Table 6 Colorful Accent 6" w:uiPriority="51"/>
     <w:lsdException w:name="List Table 7 Colorful Accent 6" w:uiPriority="52"/>
+    <w:lsdException w:name="Mention" w:semiHidden="1" w:unhideWhenUsed="1"/>
+    <w:lsdException w:name="Smart Hyperlink" w:semiHidden="1" w:unhideWhenUsed="1"/>
+    <w:lsdException w:name="Hashtag" w:semiHidden="1" w:unhideWhenUsed="1"/>
+    <w:lsdException w:name="Unresolved Mention" w:semiHidden="1" w:unhideWhenUsed="1"/>
+    <w:lsdException w:name="Smart Link" w:semiHidden="1" w:unhideWhenUsed="1"/>
   </w:latentStyles>
   <w:style w:type="paragraph" w:default="1" w:styleId="Normal">
     <w:name w:val="Normal"/>
     <w:qFormat/>
     <w:rsid w:val="00413254"/>
   </w:style>
-  <w:style w:type="paragraph" w:styleId="Heading1">
+  <w:style w:type="paragraph" w:styleId="Ttulo1">
     <w:name w:val="heading 1"/>
     <w:basedOn w:val="Normal"/>
     <w:next w:val="Normal"/>
-    <w:link w:val="Heading1Char"/>
+    <w:link w:val="Ttulo1Carter"/>
     <w:uiPriority w:val="9"/>
     <w:qFormat/>
     <w:rsid w:val="00413254"/>
@@ -6800,11 +6873,11 @@
       <w:szCs w:val="40"/>
     </w:rPr>
   </w:style>
-  <w:style w:type="paragraph" w:styleId="Heading2">
+  <w:style w:type="paragraph" w:styleId="Ttulo2">
     <w:name w:val="heading 2"/>
     <w:basedOn w:val="Normal"/>
     <w:next w:val="Normal"/>
-    <w:link w:val="Heading2Char"/>
+    <w:link w:val="Ttulo2Carter"/>
     <w:uiPriority w:val="9"/>
     <w:semiHidden/>
     <w:unhideWhenUsed/>
@@ -6823,11 +6896,11 @@
       <w:szCs w:val="28"/>
     </w:rPr>
   </w:style>
-  <w:style w:type="paragraph" w:styleId="Heading3">
+  <w:style w:type="paragraph" w:styleId="Ttulo3">
     <w:name w:val="heading 3"/>
     <w:basedOn w:val="Normal"/>
     <w:next w:val="Normal"/>
-    <w:link w:val="Heading3Char"/>
+    <w:link w:val="Ttulo3Carter"/>
     <w:uiPriority w:val="9"/>
     <w:semiHidden/>
     <w:unhideWhenUsed/>
@@ -6846,11 +6919,11 @@
       <w:szCs w:val="24"/>
     </w:rPr>
   </w:style>
-  <w:style w:type="paragraph" w:styleId="Heading4">
+  <w:style w:type="paragraph" w:styleId="Ttulo4">
     <w:name w:val="heading 4"/>
     <w:basedOn w:val="Normal"/>
     <w:next w:val="Normal"/>
-    <w:link w:val="Heading4Char"/>
+    <w:link w:val="Ttulo4Carter"/>
     <w:uiPriority w:val="9"/>
     <w:semiHidden/>
     <w:unhideWhenUsed/>
@@ -6869,11 +6942,11 @@
       <w:szCs w:val="22"/>
     </w:rPr>
   </w:style>
-  <w:style w:type="paragraph" w:styleId="Heading5">
+  <w:style w:type="paragraph" w:styleId="Ttulo5">
     <w:name w:val="heading 5"/>
     <w:basedOn w:val="Normal"/>
     <w:next w:val="Normal"/>
-    <w:link w:val="Heading5Char"/>
+    <w:link w:val="Ttulo5Carter"/>
     <w:uiPriority w:val="9"/>
     <w:semiHidden/>
     <w:unhideWhenUsed/>
@@ -6894,11 +6967,11 @@
       <w:szCs w:val="22"/>
     </w:rPr>
   </w:style>
-  <w:style w:type="paragraph" w:styleId="Heading6">
+  <w:style w:type="paragraph" w:styleId="Ttulo6">
     <w:name w:val="heading 6"/>
     <w:basedOn w:val="Normal"/>
     <w:next w:val="Normal"/>
-    <w:link w:val="Heading6Char"/>
+    <w:link w:val="Ttulo6Carter"/>
     <w:uiPriority w:val="9"/>
     <w:semiHidden/>
     <w:unhideWhenUsed/>
@@ -6915,11 +6988,11 @@
       <w:color w:val="F79646" w:themeColor="accent6"/>
     </w:rPr>
   </w:style>
-  <w:style w:type="paragraph" w:styleId="Heading7">
+  <w:style w:type="paragraph" w:styleId="Ttulo7">
     <w:name w:val="heading 7"/>
     <w:basedOn w:val="Normal"/>
     <w:next w:val="Normal"/>
-    <w:link w:val="Heading7Char"/>
+    <w:link w:val="Ttulo7Carter"/>
     <w:uiPriority w:val="9"/>
     <w:semiHidden/>
     <w:unhideWhenUsed/>
@@ -6938,11 +7011,11 @@
       <w:color w:val="F79646" w:themeColor="accent6"/>
     </w:rPr>
   </w:style>
-  <w:style w:type="paragraph" w:styleId="Heading8">
+  <w:style w:type="paragraph" w:styleId="Ttulo8">
     <w:name w:val="heading 8"/>
     <w:basedOn w:val="Normal"/>
     <w:next w:val="Normal"/>
-    <w:link w:val="Heading8Char"/>
+    <w:link w:val="Ttulo8Carter"/>
     <w:uiPriority w:val="9"/>
     <w:semiHidden/>
     <w:unhideWhenUsed/>
@@ -6965,11 +7038,11 @@
       <w:szCs w:val="20"/>
     </w:rPr>
   </w:style>
-  <w:style w:type="paragraph" w:styleId="Heading9">
+  <w:style w:type="paragraph" w:styleId="Ttulo9">
     <w:name w:val="heading 9"/>
     <w:basedOn w:val="Normal"/>
     <w:next w:val="Normal"/>
-    <w:link w:val="Heading9Char"/>
+    <w:link w:val="Ttulo9Carter"/>
     <w:uiPriority w:val="9"/>
     <w:unhideWhenUsed/>
     <w:qFormat/>
@@ -6989,13 +7062,13 @@
       <w:szCs w:val="20"/>
     </w:rPr>
   </w:style>
-  <w:style w:type="character" w:default="1" w:styleId="DefaultParagraphFont">
+  <w:style w:type="character" w:default="1" w:styleId="Tipodeletrapredefinidodopargrafo">
     <w:name w:val="Default Paragraph Font"/>
     <w:uiPriority w:val="1"/>
     <w:semiHidden/>
     <w:unhideWhenUsed/>
   </w:style>
-  <w:style w:type="table" w:default="1" w:styleId="TableNormal">
+  <w:style w:type="table" w:default="1" w:styleId="Tabelanormal">
     <w:name w:val="Normal Table"/>
     <w:uiPriority w:val="99"/>
     <w:semiHidden/>
@@ -7010,16 +7083,16 @@
       </w:tblCellMar>
     </w:tblPr>
   </w:style>
-  <w:style w:type="numbering" w:default="1" w:styleId="NoList">
+  <w:style w:type="numbering" w:default="1" w:styleId="Semlista">
     <w:name w:val="No List"/>
     <w:uiPriority w:val="99"/>
     <w:semiHidden/>
     <w:unhideWhenUsed/>
   </w:style>
-  <w:style w:type="paragraph" w:styleId="Header">
+  <w:style w:type="paragraph" w:styleId="Cabealho">
     <w:name w:val="header"/>
     <w:basedOn w:val="Normal"/>
-    <w:link w:val="HeaderChar"/>
+    <w:link w:val="CabealhoCarter"/>
     <w:uiPriority w:val="99"/>
     <w:unhideWhenUsed/>
     <w:rsid w:val="00AB7403"/>
@@ -7031,17 +7104,17 @@
       <w:spacing w:after="0" w:line="240" w:lineRule="auto"/>
     </w:pPr>
   </w:style>
-  <w:style w:type="character" w:customStyle="1" w:styleId="HeaderChar">
-    <w:name w:val="Header Char"/>
-    <w:basedOn w:val="DefaultParagraphFont"/>
-    <w:link w:val="Header"/>
+  <w:style w:type="character" w:customStyle="1" w:styleId="CabealhoCarter">
+    <w:name w:val="Cabeçalho Caráter"/>
+    <w:basedOn w:val="Tipodeletrapredefinidodopargrafo"/>
+    <w:link w:val="Cabealho"/>
     <w:uiPriority w:val="99"/>
     <w:rsid w:val="00AB7403"/>
   </w:style>
-  <w:style w:type="paragraph" w:styleId="Footer">
+  <w:style w:type="paragraph" w:styleId="Rodap">
     <w:name w:val="footer"/>
     <w:basedOn w:val="Normal"/>
-    <w:link w:val="FooterChar"/>
+    <w:link w:val="RodapCarter"/>
     <w:uiPriority w:val="99"/>
     <w:unhideWhenUsed/>
     <w:rsid w:val="00AB7403"/>
@@ -7053,14 +7126,14 @@
       <w:spacing w:after="0" w:line="240" w:lineRule="auto"/>
     </w:pPr>
   </w:style>
-  <w:style w:type="character" w:customStyle="1" w:styleId="FooterChar">
-    <w:name w:val="Footer Char"/>
-    <w:basedOn w:val="DefaultParagraphFont"/>
-    <w:link w:val="Footer"/>
+  <w:style w:type="character" w:customStyle="1" w:styleId="RodapCarter">
+    <w:name w:val="Rodapé Caráter"/>
+    <w:basedOn w:val="Tipodeletrapredefinidodopargrafo"/>
+    <w:link w:val="Rodap"/>
     <w:uiPriority w:val="99"/>
     <w:rsid w:val="00AB7403"/>
   </w:style>
-  <w:style w:type="paragraph" w:styleId="ListParagraph">
+  <w:style w:type="paragraph" w:styleId="PargrafodaLista">
     <w:name w:val="List Paragraph"/>
     <w:basedOn w:val="Normal"/>
     <w:uiPriority w:val="34"/>
@@ -7071,10 +7144,10 @@
       <w:contextualSpacing/>
     </w:pPr>
   </w:style>
-  <w:style w:type="character" w:customStyle="1" w:styleId="Heading1Char">
-    <w:name w:val="Heading 1 Char"/>
-    <w:basedOn w:val="DefaultParagraphFont"/>
-    <w:link w:val="Heading1"/>
+  <w:style w:type="character" w:customStyle="1" w:styleId="Ttulo1Carter">
+    <w:name w:val="Título 1 Caráter"/>
+    <w:basedOn w:val="Tipodeletrapredefinidodopargrafo"/>
+    <w:link w:val="Ttulo1"/>
     <w:uiPriority w:val="9"/>
     <w:rsid w:val="00413254"/>
     <w:rPr>
@@ -7084,10 +7157,10 @@
       <w:szCs w:val="40"/>
     </w:rPr>
   </w:style>
-  <w:style w:type="character" w:customStyle="1" w:styleId="Heading2Char">
-    <w:name w:val="Heading 2 Char"/>
-    <w:basedOn w:val="DefaultParagraphFont"/>
-    <w:link w:val="Heading2"/>
+  <w:style w:type="character" w:customStyle="1" w:styleId="Ttulo2Carter">
+    <w:name w:val="Título 2 Caráter"/>
+    <w:basedOn w:val="Tipodeletrapredefinidodopargrafo"/>
+    <w:link w:val="Ttulo2"/>
     <w:uiPriority w:val="9"/>
     <w:semiHidden/>
     <w:rsid w:val="00413254"/>
@@ -7098,10 +7171,10 @@
       <w:szCs w:val="28"/>
     </w:rPr>
   </w:style>
-  <w:style w:type="character" w:customStyle="1" w:styleId="Heading3Char">
-    <w:name w:val="Heading 3 Char"/>
-    <w:basedOn w:val="DefaultParagraphFont"/>
-    <w:link w:val="Heading3"/>
+  <w:style w:type="character" w:customStyle="1" w:styleId="Ttulo3Carter">
+    <w:name w:val="Título 3 Caráter"/>
+    <w:basedOn w:val="Tipodeletrapredefinidodopargrafo"/>
+    <w:link w:val="Ttulo3"/>
     <w:uiPriority w:val="9"/>
     <w:semiHidden/>
     <w:rsid w:val="00413254"/>
@@ -7112,10 +7185,10 @@
       <w:szCs w:val="24"/>
     </w:rPr>
   </w:style>
-  <w:style w:type="character" w:customStyle="1" w:styleId="Heading4Char">
-    <w:name w:val="Heading 4 Char"/>
-    <w:basedOn w:val="DefaultParagraphFont"/>
-    <w:link w:val="Heading4"/>
+  <w:style w:type="character" w:customStyle="1" w:styleId="Ttulo4Carter">
+    <w:name w:val="Título 4 Caráter"/>
+    <w:basedOn w:val="Tipodeletrapredefinidodopargrafo"/>
+    <w:link w:val="Ttulo4"/>
     <w:uiPriority w:val="9"/>
     <w:semiHidden/>
     <w:rsid w:val="00413254"/>
@@ -7126,10 +7199,10 @@
       <w:szCs w:val="22"/>
     </w:rPr>
   </w:style>
-  <w:style w:type="character" w:customStyle="1" w:styleId="Heading5Char">
-    <w:name w:val="Heading 5 Char"/>
-    <w:basedOn w:val="DefaultParagraphFont"/>
-    <w:link w:val="Heading5"/>
+  <w:style w:type="character" w:customStyle="1" w:styleId="Ttulo5Carter">
+    <w:name w:val="Título 5 Caráter"/>
+    <w:basedOn w:val="Tipodeletrapredefinidodopargrafo"/>
+    <w:link w:val="Ttulo5"/>
     <w:uiPriority w:val="9"/>
     <w:semiHidden/>
     <w:rsid w:val="00413254"/>
@@ -7142,10 +7215,10 @@
       <w:szCs w:val="22"/>
     </w:rPr>
   </w:style>
-  <w:style w:type="character" w:customStyle="1" w:styleId="Heading6Char">
-    <w:name w:val="Heading 6 Char"/>
-    <w:basedOn w:val="DefaultParagraphFont"/>
-    <w:link w:val="Heading6"/>
+  <w:style w:type="character" w:customStyle="1" w:styleId="Ttulo6Carter">
+    <w:name w:val="Título 6 Caráter"/>
+    <w:basedOn w:val="Tipodeletrapredefinidodopargrafo"/>
+    <w:link w:val="Ttulo6"/>
     <w:uiPriority w:val="9"/>
     <w:semiHidden/>
     <w:rsid w:val="00413254"/>
@@ -7154,10 +7227,10 @@
       <w:color w:val="F79646" w:themeColor="accent6"/>
     </w:rPr>
   </w:style>
-  <w:style w:type="character" w:customStyle="1" w:styleId="Heading7Char">
-    <w:name w:val="Heading 7 Char"/>
-    <w:basedOn w:val="DefaultParagraphFont"/>
-    <w:link w:val="Heading7"/>
+  <w:style w:type="character" w:customStyle="1" w:styleId="Ttulo7Carter">
+    <w:name w:val="Título 7 Caráter"/>
+    <w:basedOn w:val="Tipodeletrapredefinidodopargrafo"/>
+    <w:link w:val="Ttulo7"/>
     <w:uiPriority w:val="9"/>
     <w:semiHidden/>
     <w:rsid w:val="00413254"/>
@@ -7168,10 +7241,10 @@
       <w:color w:val="F79646" w:themeColor="accent6"/>
     </w:rPr>
   </w:style>
-  <w:style w:type="character" w:customStyle="1" w:styleId="Heading8Char">
-    <w:name w:val="Heading 8 Char"/>
-    <w:basedOn w:val="DefaultParagraphFont"/>
-    <w:link w:val="Heading8"/>
+  <w:style w:type="character" w:customStyle="1" w:styleId="Ttulo8Carter">
+    <w:name w:val="Título 8 Caráter"/>
+    <w:basedOn w:val="Tipodeletrapredefinidodopargrafo"/>
+    <w:link w:val="Ttulo8"/>
     <w:uiPriority w:val="9"/>
     <w:semiHidden/>
     <w:rsid w:val="00413254"/>
@@ -7186,10 +7259,10 @@
       <w:szCs w:val="20"/>
     </w:rPr>
   </w:style>
-  <w:style w:type="character" w:customStyle="1" w:styleId="Heading9Char">
-    <w:name w:val="Heading 9 Char"/>
-    <w:basedOn w:val="DefaultParagraphFont"/>
-    <w:link w:val="Heading9"/>
+  <w:style w:type="character" w:customStyle="1" w:styleId="Ttulo9Carter">
+    <w:name w:val="Título 9 Caráter"/>
+    <w:basedOn w:val="Tipodeletrapredefinidodopargrafo"/>
+    <w:link w:val="Ttulo9"/>
     <w:uiPriority w:val="9"/>
     <w:rsid w:val="00413254"/>
     <w:rPr>
@@ -7201,7 +7274,7 @@
       <w:szCs w:val="20"/>
     </w:rPr>
   </w:style>
-  <w:style w:type="paragraph" w:styleId="Caption">
+  <w:style w:type="paragraph" w:styleId="Legenda">
     <w:name w:val="caption"/>
     <w:basedOn w:val="Normal"/>
     <w:next w:val="Normal"/>
@@ -7220,11 +7293,11 @@
       <w:color w:val="595959" w:themeColor="text1" w:themeTint="A6"/>
     </w:rPr>
   </w:style>
-  <w:style w:type="paragraph" w:styleId="Title">
+  <w:style w:type="paragraph" w:styleId="Ttulo">
     <w:name w:val="Title"/>
     <w:basedOn w:val="Normal"/>
     <w:next w:val="Normal"/>
-    <w:link w:val="TitleChar"/>
+    <w:link w:val="TtuloCarter"/>
     <w:uiPriority w:val="10"/>
     <w:qFormat/>
     <w:rsid w:val="00413254"/>
@@ -7240,10 +7313,10 @@
       <w:szCs w:val="96"/>
     </w:rPr>
   </w:style>
-  <w:style w:type="character" w:customStyle="1" w:styleId="TitleChar">
-    <w:name w:val="Title Char"/>
-    <w:basedOn w:val="DefaultParagraphFont"/>
-    <w:link w:val="Title"/>
+  <w:style w:type="character" w:customStyle="1" w:styleId="TtuloCarter">
+    <w:name w:val="Título Caráter"/>
+    <w:basedOn w:val="Tipodeletrapredefinidodopargrafo"/>
+    <w:link w:val="Ttulo"/>
     <w:uiPriority w:val="10"/>
     <w:rsid w:val="00413254"/>
     <w:rPr>
@@ -7254,11 +7327,11 @@
       <w:szCs w:val="96"/>
     </w:rPr>
   </w:style>
-  <w:style w:type="paragraph" w:styleId="Subtitle">
+  <w:style w:type="paragraph" w:styleId="Subttulo">
     <w:name w:val="Subtitle"/>
     <w:basedOn w:val="Normal"/>
     <w:next w:val="Normal"/>
-    <w:link w:val="SubtitleChar"/>
+    <w:link w:val="SubttuloCarter"/>
     <w:uiPriority w:val="11"/>
     <w:qFormat/>
     <w:rsid w:val="00413254"/>
@@ -7274,10 +7347,10 @@
       <w:szCs w:val="30"/>
     </w:rPr>
   </w:style>
-  <w:style w:type="character" w:customStyle="1" w:styleId="SubtitleChar">
-    <w:name w:val="Subtitle Char"/>
-    <w:basedOn w:val="DefaultParagraphFont"/>
-    <w:link w:val="Subtitle"/>
+  <w:style w:type="character" w:customStyle="1" w:styleId="SubttuloCarter">
+    <w:name w:val="Subtítulo Caráter"/>
+    <w:basedOn w:val="Tipodeletrapredefinidodopargrafo"/>
+    <w:link w:val="Subttulo"/>
     <w:uiPriority w:val="11"/>
     <w:rsid w:val="00413254"/>
     <w:rPr>
@@ -7286,9 +7359,9 @@
       <w:szCs w:val="30"/>
     </w:rPr>
   </w:style>
-  <w:style w:type="character" w:styleId="Strong">
+  <w:style w:type="character" w:styleId="Forte">
     <w:name w:val="Strong"/>
-    <w:basedOn w:val="DefaultParagraphFont"/>
+    <w:basedOn w:val="Tipodeletrapredefinidodopargrafo"/>
     <w:uiPriority w:val="22"/>
     <w:qFormat/>
     <w:rsid w:val="00413254"/>
@@ -7297,9 +7370,9 @@
       <w:bCs/>
     </w:rPr>
   </w:style>
-  <w:style w:type="character" w:styleId="Emphasis">
+  <w:style w:type="character" w:styleId="nfase">
     <w:name w:val="Emphasis"/>
-    <w:basedOn w:val="DefaultParagraphFont"/>
+    <w:basedOn w:val="Tipodeletrapredefinidodopargrafo"/>
     <w:uiPriority w:val="20"/>
     <w:qFormat/>
     <w:rsid w:val="00413254"/>
@@ -7309,7 +7382,7 @@
       <w:color w:val="F79646" w:themeColor="accent6"/>
     </w:rPr>
   </w:style>
-  <w:style w:type="paragraph" w:styleId="NoSpacing">
+  <w:style w:type="paragraph" w:styleId="SemEspaamento">
     <w:name w:val="No Spacing"/>
     <w:uiPriority w:val="1"/>
     <w:qFormat/>
@@ -7318,11 +7391,11 @@
       <w:spacing w:after="0" w:line="240" w:lineRule="auto"/>
     </w:pPr>
   </w:style>
-  <w:style w:type="paragraph" w:styleId="Quote">
+  <w:style w:type="paragraph" w:styleId="Citao">
     <w:name w:val="Quote"/>
     <w:basedOn w:val="Normal"/>
     <w:next w:val="Normal"/>
-    <w:link w:val="QuoteChar"/>
+    <w:link w:val="CitaoCarter"/>
     <w:uiPriority w:val="29"/>
     <w:qFormat/>
     <w:rsid w:val="00413254"/>
@@ -7337,10 +7410,10 @@
       <w:color w:val="262626" w:themeColor="text1" w:themeTint="D9"/>
     </w:rPr>
   </w:style>
-  <w:style w:type="character" w:customStyle="1" w:styleId="QuoteChar">
-    <w:name w:val="Quote Char"/>
-    <w:basedOn w:val="DefaultParagraphFont"/>
-    <w:link w:val="Quote"/>
+  <w:style w:type="character" w:customStyle="1" w:styleId="CitaoCarter">
+    <w:name w:val="Citação Caráter"/>
+    <w:basedOn w:val="Tipodeletrapredefinidodopargrafo"/>
+    <w:link w:val="Citao"/>
     <w:uiPriority w:val="29"/>
     <w:rsid w:val="00413254"/>
     <w:rPr>
@@ -7349,11 +7422,11 @@
       <w:color w:val="262626" w:themeColor="text1" w:themeTint="D9"/>
     </w:rPr>
   </w:style>
-  <w:style w:type="paragraph" w:styleId="IntenseQuote">
+  <w:style w:type="paragraph" w:styleId="CitaoIntensa">
     <w:name w:val="Intense Quote"/>
     <w:basedOn w:val="Normal"/>
     <w:next w:val="Normal"/>
-    <w:link w:val="IntenseQuoteChar"/>
+    <w:link w:val="CitaoIntensaCarter"/>
     <w:uiPriority w:val="30"/>
     <w:qFormat/>
     <w:rsid w:val="00413254"/>
@@ -7371,10 +7444,10 @@
       <w:szCs w:val="32"/>
     </w:rPr>
   </w:style>
-  <w:style w:type="character" w:customStyle="1" w:styleId="IntenseQuoteChar">
-    <w:name w:val="Intense Quote Char"/>
-    <w:basedOn w:val="DefaultParagraphFont"/>
-    <w:link w:val="IntenseQuote"/>
+  <w:style w:type="character" w:customStyle="1" w:styleId="CitaoIntensaCarter">
+    <w:name w:val="Citação Intensa Caráter"/>
+    <w:basedOn w:val="Tipodeletrapredefinidodopargrafo"/>
+    <w:link w:val="CitaoIntensa"/>
     <w:uiPriority w:val="30"/>
     <w:rsid w:val="00413254"/>
     <w:rPr>
@@ -7386,9 +7459,9 @@
       <w:szCs w:val="32"/>
     </w:rPr>
   </w:style>
-  <w:style w:type="character" w:styleId="SubtleEmphasis">
+  <w:style w:type="character" w:styleId="nfaseDiscreta">
     <w:name w:val="Subtle Emphasis"/>
-    <w:basedOn w:val="DefaultParagraphFont"/>
+    <w:basedOn w:val="Tipodeletrapredefinidodopargrafo"/>
     <w:uiPriority w:val="19"/>
     <w:qFormat/>
     <w:rsid w:val="00413254"/>
@@ -7397,9 +7470,9 @@
       <w:iCs/>
     </w:rPr>
   </w:style>
-  <w:style w:type="character" w:styleId="IntenseEmphasis">
+  <w:style w:type="character" w:styleId="nfaseIntensa">
     <w:name w:val="Intense Emphasis"/>
-    <w:basedOn w:val="DefaultParagraphFont"/>
+    <w:basedOn w:val="Tipodeletrapredefinidodopargrafo"/>
     <w:uiPriority w:val="21"/>
     <w:qFormat/>
     <w:rsid w:val="00413254"/>
@@ -7410,9 +7483,9 @@
       <w:iCs/>
     </w:rPr>
   </w:style>
-  <w:style w:type="character" w:styleId="SubtleReference">
+  <w:style w:type="character" w:styleId="RefernciaDiscreta">
     <w:name w:val="Subtle Reference"/>
-    <w:basedOn w:val="DefaultParagraphFont"/>
+    <w:basedOn w:val="Tipodeletrapredefinidodopargrafo"/>
     <w:uiPriority w:val="31"/>
     <w:qFormat/>
     <w:rsid w:val="00413254"/>
@@ -7421,9 +7494,9 @@
       <w:color w:val="595959" w:themeColor="text1" w:themeTint="A6"/>
     </w:rPr>
   </w:style>
-  <w:style w:type="character" w:styleId="IntenseReference">
+  <w:style w:type="character" w:styleId="RefernciaIntensa">
     <w:name w:val="Intense Reference"/>
-    <w:basedOn w:val="DefaultParagraphFont"/>
+    <w:basedOn w:val="Tipodeletrapredefinidodopargrafo"/>
     <w:uiPriority w:val="32"/>
     <w:qFormat/>
     <w:rsid w:val="00413254"/>
@@ -7434,9 +7507,9 @@
       <w:color w:val="F79646" w:themeColor="accent6"/>
     </w:rPr>
   </w:style>
-  <w:style w:type="character" w:styleId="BookTitle">
+  <w:style w:type="character" w:styleId="TtulodoLivro">
     <w:name w:val="Book Title"/>
-    <w:basedOn w:val="DefaultParagraphFont"/>
+    <w:basedOn w:val="Tipodeletrapredefinidodopargrafo"/>
     <w:uiPriority w:val="33"/>
     <w:qFormat/>
     <w:rsid w:val="00413254"/>
@@ -7450,9 +7523,9 @@
       <w:szCs w:val="21"/>
     </w:rPr>
   </w:style>
-  <w:style w:type="paragraph" w:styleId="TOCHeading">
+  <w:style w:type="paragraph" w:styleId="Cabealhodondice">
     <w:name w:val="TOC Heading"/>
-    <w:basedOn w:val="Heading1"/>
+    <w:basedOn w:val="Ttulo1"/>
     <w:next w:val="Normal"/>
     <w:uiPriority w:val="39"/>
     <w:unhideWhenUsed/>
@@ -7482,7 +7555,7 @@
   </w:style>
   <w:style w:type="character" w:customStyle="1" w:styleId="CLP-HeadersCarter">
     <w:name w:val="CLP-Headers Caráter"/>
-    <w:basedOn w:val="DefaultParagraphFont"/>
+    <w:basedOn w:val="Tipodeletrapredefinidodopargrafo"/>
     <w:link w:val="CLP-Headers"/>
     <w:rsid w:val="001970FA"/>
     <w:rPr>
@@ -7491,9 +7564,9 @@
       <w:szCs w:val="26"/>
     </w:rPr>
   </w:style>
-  <w:style w:type="character" w:styleId="Hyperlink">
+  <w:style w:type="character" w:styleId="Hiperligao">
     <w:name w:val="Hyperlink"/>
-    <w:basedOn w:val="DefaultParagraphFont"/>
+    <w:basedOn w:val="Tipodeletrapredefinidodopargrafo"/>
     <w:uiPriority w:val="99"/>
     <w:unhideWhenUsed/>
     <w:rsid w:val="00062BC9"/>
@@ -7504,7 +7577,7 @@
   </w:style>
   <w:style w:type="character" w:customStyle="1" w:styleId="MenoNoResolvida1">
     <w:name w:val="Menção Não Resolvida1"/>
-    <w:basedOn w:val="DefaultParagraphFont"/>
+    <w:basedOn w:val="Tipodeletrapredefinidodopargrafo"/>
     <w:uiPriority w:val="99"/>
     <w:semiHidden/>
     <w:unhideWhenUsed/>
@@ -7514,7 +7587,7 @@
       <w:shd w:val="clear" w:color="auto" w:fill="E1DFDD"/>
     </w:rPr>
   </w:style>
-  <w:style w:type="paragraph" w:styleId="TOC2">
+  <w:style w:type="paragraph" w:styleId="ndice2">
     <w:name w:val="toc 2"/>
     <w:basedOn w:val="Normal"/>
     <w:next w:val="Normal"/>
@@ -7534,7 +7607,7 @@
       <w:lang w:eastAsia="pt-PT"/>
     </w:rPr>
   </w:style>
-  <w:style w:type="paragraph" w:styleId="TOC1">
+  <w:style w:type="paragraph" w:styleId="ndice1">
     <w:name w:val="toc 1"/>
     <w:basedOn w:val="Normal"/>
     <w:next w:val="Normal"/>
@@ -7554,7 +7627,7 @@
       <w:lang w:eastAsia="pt-PT"/>
     </w:rPr>
   </w:style>
-  <w:style w:type="paragraph" w:styleId="TOC3">
+  <w:style w:type="paragraph" w:styleId="ndice3">
     <w:name w:val="toc 3"/>
     <w:basedOn w:val="Normal"/>
     <w:next w:val="Normal"/>
@@ -7573,9 +7646,9 @@
       <w:lang w:eastAsia="pt-PT"/>
     </w:rPr>
   </w:style>
-  <w:style w:type="table" w:styleId="TableGrid">
+  <w:style w:type="table" w:styleId="TabelacomGrelha">
     <w:name w:val="Table Grid"/>
-    <w:basedOn w:val="TableNormal"/>
+    <w:basedOn w:val="Tabelanormal"/>
     <w:uiPriority w:val="59"/>
     <w:rsid w:val="00D2433B"/>
     <w:pPr>
@@ -7592,9 +7665,9 @@
       </w:tblBorders>
     </w:tblPr>
   </w:style>
-  <w:style w:type="table" w:styleId="PlainTable2">
+  <w:style w:type="table" w:styleId="TabelaSimples2">
     <w:name w:val="Plain Table 2"/>
-    <w:basedOn w:val="TableNormal"/>
+    <w:basedOn w:val="Tabelanormal"/>
     <w:uiPriority w:val="42"/>
     <w:rsid w:val="00D2433B"/>
     <w:pPr>
@@ -7672,9 +7745,9 @@
       </w:tcPr>
     </w:tblStylePr>
   </w:style>
-  <w:style w:type="table" w:styleId="PlainTable1">
+  <w:style w:type="table" w:styleId="TabelaSimples1">
     <w:name w:val="Plain Table 1"/>
-    <w:basedOn w:val="TableNormal"/>
+    <w:basedOn w:val="Tabelanormal"/>
     <w:uiPriority w:val="41"/>
     <w:rsid w:val="00D2433B"/>
     <w:pPr>
@@ -7735,9 +7808,9 @@
       </w:tcPr>
     </w:tblStylePr>
   </w:style>
-  <w:style w:type="table" w:styleId="PlainTable3">
+  <w:style w:type="table" w:styleId="TabelaSimples3">
     <w:name w:val="Plain Table 3"/>
-    <w:basedOn w:val="TableNormal"/>
+    <w:basedOn w:val="Tabelanormal"/>
     <w:uiPriority w:val="43"/>
     <w:rsid w:val="00D2433B"/>
     <w:pPr>
@@ -7828,9 +7901,9 @@
       </w:tcPr>
     </w:tblStylePr>
   </w:style>
-  <w:style w:type="table" w:styleId="PlainTable5">
+  <w:style w:type="table" w:styleId="TabelaSimples5">
     <w:name w:val="Plain Table 5"/>
-    <w:basedOn w:val="TableNormal"/>
+    <w:basedOn w:val="Tabelanormal"/>
     <w:uiPriority w:val="45"/>
     <w:rsid w:val="00D2433B"/>
     <w:pPr>
@@ -7948,9 +8021,9 @@
       </w:tcPr>
     </w:tblStylePr>
   </w:style>
-  <w:style w:type="table" w:styleId="PlainTable4">
+  <w:style w:type="table" w:styleId="TabelaSimples4">
     <w:name w:val="Plain Table 4"/>
-    <w:basedOn w:val="TableNormal"/>
+    <w:basedOn w:val="Tabelanormal"/>
     <w:uiPriority w:val="44"/>
     <w:rsid w:val="00D2433B"/>
     <w:pPr>
@@ -7997,9 +8070,9 @@
       </w:tcPr>
     </w:tblStylePr>
   </w:style>
-  <w:style w:type="table" w:styleId="GridTable1Light-Accent1">
+  <w:style w:type="table" w:styleId="TabeladeGrelha1Clara-Destaque1">
     <w:name w:val="Grid Table 1 Light Accent 1"/>
-    <w:basedOn w:val="TableNormal"/>
+    <w:basedOn w:val="Tabelanormal"/>
     <w:uiPriority w:val="46"/>
     <w:rsid w:val="00D2433B"/>
     <w:pPr>
@@ -8054,9 +8127,9 @@
       </w:rPr>
     </w:tblStylePr>
   </w:style>
-  <w:style w:type="table" w:styleId="GridTable1Light-Accent6">
+  <w:style w:type="table" w:styleId="TabeladeGrelha1Clara-Destaque6">
     <w:name w:val="Grid Table 1 Light Accent 6"/>
-    <w:basedOn w:val="TableNormal"/>
+    <w:basedOn w:val="Tabelanormal"/>
     <w:uiPriority w:val="46"/>
     <w:rsid w:val="00D2433B"/>
     <w:pPr>
@@ -8111,9 +8184,9 @@
       </w:rPr>
     </w:tblStylePr>
   </w:style>
-  <w:style w:type="table" w:styleId="ListTable4-Accent1">
+  <w:style w:type="table" w:styleId="TabeladeLista4-Destaque1">
     <w:name w:val="List Table 4 Accent 1"/>
-    <w:basedOn w:val="TableNormal"/>
+    <w:basedOn w:val="Tabelanormal"/>
     <w:uiPriority w:val="49"/>
     <w:rsid w:val="00D2433B"/>
     <w:pPr>
@@ -8203,7 +8276,7 @@
   </w:style>
   <w:style w:type="character" w:customStyle="1" w:styleId="MenoNoResolvida2">
     <w:name w:val="Menção Não Resolvida2"/>
-    <w:basedOn w:val="DefaultParagraphFont"/>
+    <w:basedOn w:val="Tipodeletrapredefinidodopargrafo"/>
     <w:uiPriority w:val="99"/>
     <w:semiHidden/>
     <w:unhideWhenUsed/>
@@ -8213,10 +8286,10 @@
       <w:shd w:val="clear" w:color="auto" w:fill="E1DFDD"/>
     </w:rPr>
   </w:style>
-  <w:style w:type="paragraph" w:styleId="BalloonText">
+  <w:style w:type="paragraph" w:styleId="Textodebalo">
     <w:name w:val="Balloon Text"/>
     <w:basedOn w:val="Normal"/>
-    <w:link w:val="BalloonTextChar"/>
+    <w:link w:val="TextodebaloCarter"/>
     <w:uiPriority w:val="99"/>
     <w:semiHidden/>
     <w:unhideWhenUsed/>
@@ -8230,10 +8303,10 @@
       <w:szCs w:val="18"/>
     </w:rPr>
   </w:style>
-  <w:style w:type="character" w:customStyle="1" w:styleId="BalloonTextChar">
-    <w:name w:val="Balloon Text Char"/>
-    <w:basedOn w:val="DefaultParagraphFont"/>
-    <w:link w:val="BalloonText"/>
+  <w:style w:type="character" w:customStyle="1" w:styleId="TextodebaloCarter">
+    <w:name w:val="Texto de balão Caráter"/>
+    <w:basedOn w:val="Tipodeletrapredefinidodopargrafo"/>
+    <w:link w:val="Textodebalo"/>
     <w:uiPriority w:val="99"/>
     <w:semiHidden/>
     <w:rsid w:val="00444DA6"/>
@@ -8243,9 +8316,9 @@
       <w:szCs w:val="18"/>
     </w:rPr>
   </w:style>
-  <w:style w:type="table" w:styleId="GridTable1Light">
+  <w:style w:type="table" w:styleId="TabeladeGrelha1Clara">
     <w:name w:val="Grid Table 1 Light"/>
-    <w:basedOn w:val="TableNormal"/>
+    <w:basedOn w:val="Tabelanormal"/>
     <w:uiPriority w:val="46"/>
     <w:rsid w:val="00047402"/>
     <w:pPr>
@@ -8324,9 +8397,9 @@
       <w:szCs w:val="20"/>
     </w:rPr>
   </w:style>
-  <w:style w:type="character" w:customStyle="1" w:styleId="UnresolvedMention">
-    <w:name w:val="Unresolved Mention"/>
-    <w:basedOn w:val="DefaultParagraphFont"/>
+  <w:style w:type="character" w:customStyle="1" w:styleId="MenoNoResolvida3">
+    <w:name w:val="Menção Não Resolvida3"/>
+    <w:basedOn w:val="Tipodeletrapredefinidodopargrafo"/>
     <w:uiPriority w:val="99"/>
     <w:semiHidden/>
     <w:unhideWhenUsed/>
@@ -8338,7 +8411,7 @@
   </w:style>
   <w:style w:type="character" w:customStyle="1" w:styleId="apple-tab-span">
     <w:name w:val="apple-tab-span"/>
-    <w:basedOn w:val="DefaultParagraphFont"/>
+    <w:basedOn w:val="Tipodeletrapredefinidodopargrafo"/>
     <w:rsid w:val="006A76ED"/>
   </w:style>
 </w:styles>
@@ -8632,7 +8705,7 @@
 </file>
 
 <file path=customXml/itemProps1.xml><?xml version="1.0" encoding="utf-8"?>
-<ds:datastoreItem xmlns:ds="http://schemas.openxmlformats.org/officeDocument/2006/customXml" ds:itemID="{7C26012F-C47F-4D6C-96E6-39EF612C508F}">
+<ds:datastoreItem xmlns:ds="http://schemas.openxmlformats.org/officeDocument/2006/customXml" ds:itemID="{F0CBDBC2-394E-4D54-AA00-BF65E0254F6C}">
   <ds:schemaRefs>
     <ds:schemaRef ds:uri="http://schemas.openxmlformats.org/officeDocument/2006/bibliography"/>
   </ds:schemaRefs>

</xml_diff>

<commit_message>
Include notification list in alerts xml and create AlertsActivity with DataBinding
</commit_message>
<xml_diff>
--- a/docs/report/projeto_final_45206_45173.docx
+++ b/docs/report/projeto_final_45206_45173.docx
@@ -2,10 +2,7 @@
 <file path=word/document.xml><?xml version="1.0" encoding="utf-8"?>
 <w:document xmlns:wpc="http://schemas.microsoft.com/office/word/2010/wordprocessingCanvas" xmlns:cx="http://schemas.microsoft.com/office/drawing/2014/chartex" xmlns:cx1="http://schemas.microsoft.com/office/drawing/2015/9/8/chartex" xmlns:cx2="http://schemas.microsoft.com/office/drawing/2015/10/21/chartex" xmlns:cx3="http://schemas.microsoft.com/office/drawing/2016/5/9/chartex" xmlns:cx4="http://schemas.microsoft.com/office/drawing/2016/5/10/chartex" xmlns:cx5="http://schemas.microsoft.com/office/drawing/2016/5/11/chartex" xmlns:cx6="http://schemas.microsoft.com/office/drawing/2016/5/12/chartex" xmlns:cx7="http://schemas.microsoft.com/office/drawing/2016/5/13/chartex" xmlns:cx8="http://schemas.microsoft.com/office/drawing/2016/5/14/chartex" xmlns:mc="http://schemas.openxmlformats.org/markup-compatibility/2006" xmlns:aink="http://schemas.microsoft.com/office/drawing/2016/ink" xmlns:am3d="http://schemas.microsoft.com/office/drawing/2017/model3d" xmlns:o="urn:schemas-microsoft-com:office:office" xmlns:r="http://schemas.openxmlformats.org/officeDocument/2006/relationships" xmlns:m="http://schemas.openxmlformats.org/officeDocument/2006/math" xmlns:v="urn:schemas-microsoft-com:vml" xmlns:wp14="http://schemas.microsoft.com/office/word/2010/wordprocessingDrawing" xmlns:wp="http://schemas.openxmlformats.org/drawingml/2006/wordprocessingDrawing" xmlns:w10="urn:schemas-microsoft-com:office:word" xmlns:w="http://schemas.openxmlformats.org/wordprocessingml/2006/main" xmlns:w14="http://schemas.microsoft.com/office/word/2010/wordml" xmlns:w15="http://schemas.microsoft.com/office/word/2012/wordml" xmlns:w16cid="http://schemas.microsoft.com/office/word/2016/wordml/cid" xmlns:w16se="http://schemas.microsoft.com/office/word/2015/wordml/symex" xmlns:wpg="http://schemas.microsoft.com/office/word/2010/wordprocessingGroup" xmlns:wpi="http://schemas.microsoft.com/office/word/2010/wordprocessingInk" xmlns:wne="http://schemas.microsoft.com/office/word/2006/wordml" xmlns:wps="http://schemas.microsoft.com/office/word/2010/wordprocessingShape" mc:Ignorable="w14 w15 w16se w16cid wp14">
   <w:body>
-    <w:p>
-      <w:bookmarkStart w:id="0" w:name="_GoBack"/>
-      <w:bookmarkEnd w:id="0"/>
-    </w:p>
+    <w:p/>
     <w:p/>
     <w:p>
       <w:pPr>
@@ -128,7 +125,6 @@
           <w:szCs w:val="48"/>
         </w:rPr>
       </w:pPr>
-      <w:proofErr w:type="spellStart"/>
       <w:r>
         <w:rPr>
           <w:rFonts w:ascii="Times New Roman" w:hAnsi="Times New Roman" w:cs="Times New Roman"/>
@@ -137,7 +133,6 @@
         </w:rPr>
         <w:t>SyncReady</w:t>
       </w:r>
-      <w:proofErr w:type="spellEnd"/>
     </w:p>
     <w:p>
       <w:pPr>
@@ -288,23 +283,13 @@
           <w:szCs w:val="24"/>
         </w:rPr>
       </w:pPr>
-      <w:proofErr w:type="spellStart"/>
       <w:r>
         <w:rPr>
           <w:rFonts w:ascii="Times New Roman" w:hAnsi="Times New Roman" w:cs="Times New Roman"/>
           <w:sz w:val="24"/>
           <w:szCs w:val="24"/>
         </w:rPr>
-        <w:t>CTeSP</w:t>
-      </w:r>
-      <w:proofErr w:type="spellEnd"/>
-      <w:r>
-        <w:rPr>
-          <w:rFonts w:ascii="Times New Roman" w:hAnsi="Times New Roman" w:cs="Times New Roman"/>
-          <w:sz w:val="24"/>
-          <w:szCs w:val="24"/>
-        </w:rPr>
-        <w:t xml:space="preserve"> de Desenvolvimento para Dispositivos Móveis, Turma B</w:t>
+        <w:t>CTeSP de Desenvolvimento para Dispositivos Móveis, Turma B</w:t>
       </w:r>
     </w:p>
     <w:p>
@@ -423,7 +408,7 @@
           <w:szCs w:val="32"/>
         </w:rPr>
       </w:pPr>
-      <w:bookmarkStart w:id="1" w:name="_Toc30001336"/>
+      <w:bookmarkStart w:id="0" w:name="_Toc30001336"/>
       <w:r>
         <w:rPr>
           <w:color w:val="4F81BD" w:themeColor="accent1"/>
@@ -432,7 +417,7 @@
         </w:rPr>
         <w:t>Agradecimentos</w:t>
       </w:r>
-      <w:bookmarkEnd w:id="1"/>
+      <w:bookmarkEnd w:id="0"/>
     </w:p>
     <w:p>
       <w:pPr>
@@ -736,7 +721,6 @@
                                 <w:shd w:val="clear" w:color="auto" w:fill="FFFFFF"/>
                               </w:rPr>
                             </w:pPr>
-                            <w:proofErr w:type="spellStart"/>
                             <w:r>
                               <w:rPr>
                                 <w:rFonts w:ascii="Roboto" w:hAnsi="Roboto" w:cs="Times New Roman"/>
@@ -745,18 +729,7 @@
                                 <w:szCs w:val="24"/>
                                 <w:shd w:val="clear" w:color="auto" w:fill="FFFFFF"/>
                               </w:rPr>
-                              <w:t>Undefined</w:t>
-                            </w:r>
-                            <w:proofErr w:type="spellEnd"/>
-                            <w:r>
-                              <w:rPr>
-                                <w:rFonts w:ascii="Roboto" w:hAnsi="Roboto" w:cs="Times New Roman"/>
-                                <w:i/>
-                                <w:sz w:val="24"/>
-                                <w:szCs w:val="24"/>
-                                <w:shd w:val="clear" w:color="auto" w:fill="FFFFFF"/>
-                              </w:rPr>
-                              <w:t xml:space="preserve"> text</w:t>
+                              <w:t>Undefined text</w:t>
                             </w:r>
                           </w:p>
                           <w:p>
@@ -1105,7 +1078,7 @@
           <w:szCs w:val="32"/>
         </w:rPr>
       </w:pPr>
-      <w:bookmarkStart w:id="2" w:name="_Toc30001337"/>
+      <w:bookmarkStart w:id="1" w:name="_Toc30001337"/>
       <w:r>
         <w:rPr>
           <w:color w:val="4F81BD" w:themeColor="accent1"/>
@@ -1122,82 +1095,42 @@
         </w:rPr>
         <w:t>esumo</w:t>
       </w:r>
-      <w:bookmarkEnd w:id="2"/>
+      <w:bookmarkEnd w:id="1"/>
     </w:p>
     <w:p/>
     <w:p>
       <w:pPr>
         <w:spacing w:line="360" w:lineRule="auto"/>
         <w:ind w:firstLine="708"/>
-        <w:rPr>
-          <w:rFonts w:ascii="Roboto" w:hAnsi="Roboto"/>
+        <w:jc w:val="both"/>
+        <w:rPr>
+          <w:rFonts w:ascii="Times New Roman" w:hAnsi="Times New Roman" w:cs="Times New Roman"/>
           <w:sz w:val="24"/>
           <w:szCs w:val="24"/>
         </w:rPr>
       </w:pPr>
       <w:r>
         <w:rPr>
-          <w:rFonts w:ascii="Roboto" w:hAnsi="Roboto"/>
+          <w:rFonts w:ascii="Times New Roman" w:hAnsi="Times New Roman" w:cs="Times New Roman"/>
           <w:sz w:val="24"/>
           <w:szCs w:val="24"/>
         </w:rPr>
-        <w:t xml:space="preserve">O projeto </w:t>
-      </w:r>
-      <w:proofErr w:type="spellStart"/>
-      <w:r>
-        <w:rPr>
-          <w:rFonts w:ascii="Roboto" w:hAnsi="Roboto"/>
-          <w:sz w:val="24"/>
-          <w:szCs w:val="24"/>
-        </w:rPr>
-        <w:t>SyncReady</w:t>
-      </w:r>
-      <w:proofErr w:type="spellEnd"/>
-      <w:r>
-        <w:rPr>
-          <w:rFonts w:ascii="Roboto" w:hAnsi="Roboto"/>
-          <w:sz w:val="24"/>
-          <w:szCs w:val="24"/>
-        </w:rPr>
-        <w:t xml:space="preserve"> consiste numa aplicação móvel e web destinada a</w:t>
-      </w:r>
-      <w:r>
-        <w:rPr>
-          <w:rFonts w:ascii="Roboto" w:hAnsi="Roboto"/>
-          <w:sz w:val="24"/>
-          <w:szCs w:val="24"/>
-        </w:rPr>
-        <w:t xml:space="preserve"> processos de</w:t>
-      </w:r>
-      <w:r>
-        <w:rPr>
-          <w:rFonts w:ascii="Roboto" w:hAnsi="Roboto"/>
-          <w:sz w:val="24"/>
-          <w:szCs w:val="24"/>
-        </w:rPr>
-        <w:t xml:space="preserve"> assistência técnica</w:t>
-      </w:r>
-      <w:r>
-        <w:rPr>
-          <w:rFonts w:ascii="Roboto" w:hAnsi="Roboto"/>
-          <w:sz w:val="24"/>
-          <w:szCs w:val="24"/>
-        </w:rPr>
-        <w:t>.</w:t>
+        <w:t>O projeto SyncReady consiste numa aplicação móvel e web destinada a processos de assistência técnica.</w:t>
       </w:r>
     </w:p>
     <w:p>
       <w:pPr>
         <w:spacing w:line="360" w:lineRule="auto"/>
-        <w:rPr>
-          <w:rFonts w:ascii="Roboto" w:hAnsi="Roboto"/>
+        <w:jc w:val="both"/>
+        <w:rPr>
+          <w:rFonts w:ascii="Times New Roman" w:hAnsi="Times New Roman" w:cs="Times New Roman"/>
           <w:sz w:val="24"/>
           <w:szCs w:val="24"/>
         </w:rPr>
       </w:pPr>
       <w:r>
         <w:rPr>
-          <w:rFonts w:ascii="Roboto" w:hAnsi="Roboto"/>
+          <w:rFonts w:ascii="Times New Roman" w:hAnsi="Times New Roman" w:cs="Times New Roman"/>
           <w:sz w:val="24"/>
           <w:szCs w:val="24"/>
         </w:rPr>
@@ -1206,7 +1139,7 @@
       </w:r>
       <w:r>
         <w:rPr>
-          <w:rFonts w:ascii="Roboto" w:hAnsi="Roboto"/>
+          <w:rFonts w:ascii="Times New Roman" w:hAnsi="Times New Roman" w:cs="Times New Roman"/>
           <w:i/>
           <w:iCs/>
           <w:sz w:val="24"/>
@@ -1216,7 +1149,7 @@
       </w:r>
       <w:r>
         <w:rPr>
-          <w:rFonts w:ascii="Roboto" w:hAnsi="Roboto"/>
+          <w:rFonts w:ascii="Times New Roman" w:hAnsi="Times New Roman" w:cs="Times New Roman"/>
           <w:sz w:val="24"/>
           <w:szCs w:val="24"/>
         </w:rPr>
@@ -1226,15 +1159,16 @@
     <w:p>
       <w:pPr>
         <w:spacing w:line="360" w:lineRule="auto"/>
-        <w:rPr>
-          <w:rFonts w:ascii="Roboto" w:hAnsi="Roboto"/>
+        <w:jc w:val="both"/>
+        <w:rPr>
+          <w:rFonts w:ascii="Times New Roman" w:hAnsi="Times New Roman" w:cs="Times New Roman"/>
           <w:sz w:val="24"/>
           <w:szCs w:val="24"/>
         </w:rPr>
       </w:pPr>
       <w:r>
         <w:rPr>
-          <w:rFonts w:ascii="Roboto" w:hAnsi="Roboto"/>
+          <w:rFonts w:ascii="Times New Roman" w:hAnsi="Times New Roman" w:cs="Times New Roman"/>
           <w:sz w:val="24"/>
           <w:szCs w:val="24"/>
         </w:rPr>
@@ -1265,6 +1199,12 @@
     </w:p>
     <w:sdt>
       <w:sdtPr>
+        <w:rPr>
+          <w:rFonts w:asciiTheme="minorHAnsi" w:eastAsiaTheme="minorEastAsia" w:hAnsiTheme="minorHAnsi" w:cstheme="minorBidi"/>
+          <w:color w:val="auto"/>
+          <w:sz w:val="21"/>
+          <w:szCs w:val="21"/>
+        </w:rPr>
         <w:id w:val="-1172259686"/>
         <w:docPartObj>
           <w:docPartGallery w:val="Table of Contents"/>
@@ -1273,12 +1213,8 @@
       </w:sdtPr>
       <w:sdtEndPr>
         <w:rPr>
-          <w:rFonts w:asciiTheme="minorHAnsi" w:eastAsiaTheme="minorEastAsia" w:hAnsiTheme="minorHAnsi" w:cstheme="minorBidi"/>
           <w:b/>
           <w:bCs/>
-          <w:color w:val="auto"/>
-          <w:sz w:val="21"/>
-          <w:szCs w:val="21"/>
         </w:rPr>
       </w:sdtEndPr>
       <w:sdtContent>
@@ -1564,7 +1500,7 @@
           <w:szCs w:val="32"/>
         </w:rPr>
       </w:pPr>
-      <w:bookmarkStart w:id="3" w:name="_Toc30001338"/>
+      <w:bookmarkStart w:id="2" w:name="_Toc30001338"/>
       <w:r>
         <w:rPr>
           <w:color w:val="4F81BD" w:themeColor="accent1"/>
@@ -1581,12 +1517,14 @@
         </w:rPr>
         <w:t>ntrodução</w:t>
       </w:r>
-      <w:bookmarkEnd w:id="3"/>
+      <w:bookmarkEnd w:id="2"/>
     </w:p>
     <w:p/>
     <w:p>
       <w:pPr>
-        <w:rPr>
+        <w:jc w:val="both"/>
+        <w:rPr>
+          <w:rFonts w:ascii="Times New Roman" w:hAnsi="Times New Roman" w:cs="Times New Roman"/>
           <w:sz w:val="24"/>
           <w:szCs w:val="24"/>
         </w:rPr>
@@ -1597,26 +1535,26 @@
           <w:szCs w:val="24"/>
         </w:rPr>
         <w:tab/>
+      </w:r>
+      <w:r>
+        <w:rPr>
+          <w:rFonts w:ascii="Times New Roman" w:hAnsi="Times New Roman" w:cs="Times New Roman"/>
+          <w:sz w:val="24"/>
+          <w:szCs w:val="24"/>
+        </w:rPr>
         <w:t xml:space="preserve">Este projeto, intitulado </w:t>
       </w:r>
-      <w:proofErr w:type="spellStart"/>
       <w:r>
         <w:rPr>
+          <w:rFonts w:ascii="Times New Roman" w:hAnsi="Times New Roman" w:cs="Times New Roman"/>
           <w:sz w:val="24"/>
           <w:szCs w:val="24"/>
         </w:rPr>
-        <w:t>SyncReady</w:t>
-      </w:r>
-      <w:proofErr w:type="spellEnd"/>
-      <w:r>
-        <w:rPr>
-          <w:sz w:val="24"/>
-          <w:szCs w:val="24"/>
-        </w:rPr>
-        <w:t xml:space="preserve">, </w:t>
+        <w:t xml:space="preserve">SyncReady, </w:t>
       </w:r>
       <w:r>
         <w:rPr>
+          <w:rFonts w:ascii="Times New Roman" w:hAnsi="Times New Roman" w:cs="Times New Roman"/>
           <w:sz w:val="24"/>
           <w:szCs w:val="24"/>
         </w:rPr>
@@ -1624,6 +1562,7 @@
       </w:r>
       <w:r>
         <w:rPr>
+          <w:rFonts w:ascii="Times New Roman" w:hAnsi="Times New Roman" w:cs="Times New Roman"/>
           <w:sz w:val="24"/>
           <w:szCs w:val="24"/>
         </w:rPr>
@@ -1631,6 +1570,7 @@
       </w:r>
       <w:r>
         <w:rPr>
+          <w:rFonts w:ascii="Times New Roman" w:hAnsi="Times New Roman" w:cs="Times New Roman"/>
           <w:sz w:val="24"/>
           <w:szCs w:val="24"/>
         </w:rPr>
@@ -1639,13 +1579,16 @@
     </w:p>
     <w:p>
       <w:pPr>
-        <w:rPr>
+        <w:jc w:val="both"/>
+        <w:rPr>
+          <w:rFonts w:ascii="Times New Roman" w:hAnsi="Times New Roman" w:cs="Times New Roman"/>
           <w:sz w:val="24"/>
           <w:szCs w:val="24"/>
         </w:rPr>
       </w:pPr>
       <w:r>
         <w:rPr>
+          <w:rFonts w:ascii="Times New Roman" w:hAnsi="Times New Roman" w:cs="Times New Roman"/>
           <w:sz w:val="24"/>
           <w:szCs w:val="24"/>
         </w:rPr>
@@ -1653,6 +1596,7 @@
       </w:r>
       <w:r>
         <w:rPr>
+          <w:rFonts w:ascii="Times New Roman" w:hAnsi="Times New Roman" w:cs="Times New Roman"/>
           <w:sz w:val="24"/>
           <w:szCs w:val="24"/>
         </w:rPr>
@@ -1660,6 +1604,7 @@
       </w:r>
       <w:r>
         <w:rPr>
+          <w:rFonts w:ascii="Times New Roman" w:hAnsi="Times New Roman" w:cs="Times New Roman"/>
           <w:sz w:val="24"/>
           <w:szCs w:val="24"/>
         </w:rPr>
@@ -1667,6 +1612,7 @@
       </w:r>
       <w:r>
         <w:rPr>
+          <w:rFonts w:ascii="Times New Roman" w:hAnsi="Times New Roman" w:cs="Times New Roman"/>
           <w:sz w:val="24"/>
           <w:szCs w:val="24"/>
         </w:rPr>
@@ -1675,6 +1621,7 @@
     </w:p>
     <w:p>
       <w:pPr>
+        <w:jc w:val="both"/>
         <w:rPr>
           <w:rFonts w:ascii="Times New Roman" w:hAnsi="Times New Roman" w:cs="Times New Roman"/>
           <w:b/>
@@ -1686,6 +1633,7 @@
       </w:pPr>
       <w:r>
         <w:rPr>
+          <w:rFonts w:ascii="Times New Roman" w:hAnsi="Times New Roman" w:cs="Times New Roman"/>
           <w:sz w:val="24"/>
           <w:szCs w:val="24"/>
         </w:rPr>
@@ -1693,6 +1641,7 @@
       </w:r>
       <w:r>
         <w:rPr>
+          <w:rFonts w:ascii="Times New Roman" w:hAnsi="Times New Roman" w:cs="Times New Roman"/>
           <w:sz w:val="24"/>
           <w:szCs w:val="24"/>
         </w:rPr>
@@ -1700,6 +1649,7 @@
       </w:r>
       <w:r>
         <w:rPr>
+          <w:rFonts w:ascii="Times New Roman" w:hAnsi="Times New Roman" w:cs="Times New Roman"/>
           <w:sz w:val="24"/>
           <w:szCs w:val="24"/>
         </w:rPr>
@@ -1707,6 +1657,7 @@
       </w:r>
       <w:r>
         <w:rPr>
+          <w:rFonts w:ascii="Times New Roman" w:hAnsi="Times New Roman" w:cs="Times New Roman"/>
           <w:sz w:val="24"/>
           <w:szCs w:val="24"/>
         </w:rPr>
@@ -1714,6 +1665,7 @@
       </w:r>
       <w:r>
         <w:rPr>
+          <w:rFonts w:ascii="Times New Roman" w:hAnsi="Times New Roman" w:cs="Times New Roman"/>
           <w:sz w:val="24"/>
           <w:szCs w:val="24"/>
         </w:rPr>
@@ -1721,6 +1673,7 @@
       </w:r>
       <w:r>
         <w:rPr>
+          <w:rFonts w:ascii="Times New Roman" w:hAnsi="Times New Roman" w:cs="Times New Roman"/>
           <w:sz w:val="24"/>
           <w:szCs w:val="24"/>
         </w:rPr>
@@ -1728,6 +1681,7 @@
       </w:r>
       <w:r>
         <w:rPr>
+          <w:rFonts w:ascii="Times New Roman" w:hAnsi="Times New Roman" w:cs="Times New Roman"/>
           <w:sz w:val="24"/>
           <w:szCs w:val="24"/>
         </w:rPr>
@@ -1735,6 +1689,7 @@
       </w:r>
       <w:r>
         <w:rPr>
+          <w:rFonts w:ascii="Times New Roman" w:hAnsi="Times New Roman" w:cs="Times New Roman"/>
           <w:sz w:val="24"/>
           <w:szCs w:val="24"/>
         </w:rPr>
@@ -1742,11 +1697,22 @@
       </w:r>
       <w:r>
         <w:rPr>
+          <w:rFonts w:ascii="Times New Roman" w:hAnsi="Times New Roman" w:cs="Times New Roman"/>
           <w:sz w:val="24"/>
           <w:szCs w:val="24"/>
         </w:rPr>
-        <w:t xml:space="preserve">ão, do seu estado, etc… </w:t>
+        <w:t>ão, do seu estado</w:t>
       </w:r>
+      <w:r>
+        <w:rPr>
+          <w:rFonts w:ascii="Times New Roman" w:hAnsi="Times New Roman" w:cs="Times New Roman"/>
+          <w:sz w:val="24"/>
+          <w:szCs w:val="24"/>
+        </w:rPr>
+        <w:t>.</w:t>
+      </w:r>
+      <w:bookmarkStart w:id="3" w:name="_GoBack"/>
+      <w:bookmarkEnd w:id="3"/>
       <w:r>
         <w:rPr>
           <w:rFonts w:ascii="Times New Roman" w:hAnsi="Times New Roman" w:cs="Times New Roman"/>
@@ -2254,6 +2220,7 @@
         <w:docPartUnique/>
       </w:docPartObj>
     </w:sdtPr>
+    <w:sdtEndPr/>
     <w:sdtContent>
       <w:p>
         <w:pPr>
@@ -2535,7 +2502,6 @@
         </wp:anchor>
       </w:drawing>
     </w:r>
-    <w:proofErr w:type="spellStart"/>
     <w:proofErr w:type="gramStart"/>
     <w:r>
       <w:rPr>
@@ -2543,16 +2509,7 @@
         <w:sz w:val="20"/>
         <w:szCs w:val="24"/>
       </w:rPr>
-      <w:t>SyncReady</w:t>
-    </w:r>
-    <w:proofErr w:type="spellEnd"/>
-    <w:r>
-      <w:rPr>
-        <w:rFonts w:ascii="Roboto Light" w:hAnsi="Roboto Light"/>
-        <w:sz w:val="20"/>
-        <w:szCs w:val="24"/>
-      </w:rPr>
-      <w:t xml:space="preserve"> </w:t>
+      <w:t xml:space="preserve">SyncReady </w:t>
     </w:r>
     <w:r>
       <w:rPr>
@@ -2741,7 +2698,6 @@
         </v:shape>
       </w:pict>
     </w:r>
-    <w:proofErr w:type="spellStart"/>
     <w:proofErr w:type="gramStart"/>
     <w:r>
       <w:rPr>
@@ -2749,16 +2705,7 @@
         <w:sz w:val="20"/>
         <w:szCs w:val="24"/>
       </w:rPr>
-      <w:t>SyncReady</w:t>
-    </w:r>
-    <w:proofErr w:type="spellEnd"/>
-    <w:r>
-      <w:rPr>
-        <w:rFonts w:ascii="Roboto Light" w:hAnsi="Roboto Light"/>
-        <w:sz w:val="20"/>
-        <w:szCs w:val="24"/>
-      </w:rPr>
-      <w:t xml:space="preserve"> </w:t>
+      <w:t xml:space="preserve">SyncReady </w:t>
     </w:r>
     <w:r>
       <w:rPr>
@@ -7844,7 +7791,7 @@
 </file>
 
 <file path=customXml/itemProps1.xml><?xml version="1.0" encoding="utf-8"?>
-<ds:datastoreItem xmlns:ds="http://schemas.openxmlformats.org/officeDocument/2006/customXml" ds:itemID="{9BF9B155-3354-4088-96F0-853492F64A8E}">
+<ds:datastoreItem xmlns:ds="http://schemas.openxmlformats.org/officeDocument/2006/customXml" ds:itemID="{8BB23A9F-0510-412E-A781-5353674A1A5F}">
   <ds:schemaRefs>
     <ds:schemaRef ds:uri="http://schemas.openxmlformats.org/officeDocument/2006/bibliography"/>
   </ds:schemaRefs>

</xml_diff>

<commit_message>
Add shadow into collapsing image. Configure collapsing and toolbar its self
</commit_message>
<xml_diff>
--- a/docs/report/projeto_final_45206_45173.docx
+++ b/docs/report/projeto_final_45206_45173.docx
@@ -1,6 +1,6 @@
 
 <file path=word/document.xml><?xml version="1.0" encoding="utf-8"?>
-<w:document xmlns:wpc="http://schemas.microsoft.com/office/word/2010/wordprocessingCanvas" xmlns:cx="http://schemas.microsoft.com/office/drawing/2014/chartex" xmlns:cx1="http://schemas.microsoft.com/office/drawing/2015/9/8/chartex" xmlns:cx2="http://schemas.microsoft.com/office/drawing/2015/10/21/chartex" xmlns:cx3="http://schemas.microsoft.com/office/drawing/2016/5/9/chartex" xmlns:cx4="http://schemas.microsoft.com/office/drawing/2016/5/10/chartex" xmlns:cx5="http://schemas.microsoft.com/office/drawing/2016/5/11/chartex" xmlns:cx6="http://schemas.microsoft.com/office/drawing/2016/5/12/chartex" xmlns:cx7="http://schemas.microsoft.com/office/drawing/2016/5/13/chartex" xmlns:cx8="http://schemas.microsoft.com/office/drawing/2016/5/14/chartex" xmlns:mc="http://schemas.openxmlformats.org/markup-compatibility/2006" xmlns:aink="http://schemas.microsoft.com/office/drawing/2016/ink" xmlns:am3d="http://schemas.microsoft.com/office/drawing/2017/model3d" xmlns:o="urn:schemas-microsoft-com:office:office" xmlns:r="http://schemas.openxmlformats.org/officeDocument/2006/relationships" xmlns:m="http://schemas.openxmlformats.org/officeDocument/2006/math" xmlns:v="urn:schemas-microsoft-com:vml" xmlns:wp14="http://schemas.microsoft.com/office/word/2010/wordprocessingDrawing" xmlns:wp="http://schemas.openxmlformats.org/drawingml/2006/wordprocessingDrawing" xmlns:w10="urn:schemas-microsoft-com:office:word" xmlns:w="http://schemas.openxmlformats.org/wordprocessingml/2006/main" xmlns:w14="http://schemas.microsoft.com/office/word/2010/wordml" xmlns:w15="http://schemas.microsoft.com/office/word/2012/wordml" xmlns:w16cid="http://schemas.microsoft.com/office/word/2016/wordml/cid" xmlns:w16se="http://schemas.microsoft.com/office/word/2015/wordml/symex" xmlns:wpg="http://schemas.microsoft.com/office/word/2010/wordprocessingGroup" xmlns:wpi="http://schemas.microsoft.com/office/word/2010/wordprocessingInk" xmlns:wne="http://schemas.microsoft.com/office/word/2006/wordml" xmlns:wps="http://schemas.microsoft.com/office/word/2010/wordprocessingShape" mc:Ignorable="w14 w15 w16se w16cid wp14">
+<w:document xmlns:wpc="http://schemas.microsoft.com/office/word/2010/wordprocessingCanvas" xmlns:mc="http://schemas.openxmlformats.org/markup-compatibility/2006" xmlns:o="urn:schemas-microsoft-com:office:office" xmlns:r="http://schemas.openxmlformats.org/officeDocument/2006/relationships" xmlns:m="http://schemas.openxmlformats.org/officeDocument/2006/math" xmlns:v="urn:schemas-microsoft-com:vml" xmlns:wp14="http://schemas.microsoft.com/office/word/2010/wordprocessingDrawing" xmlns:wp="http://schemas.openxmlformats.org/drawingml/2006/wordprocessingDrawing" xmlns:w10="urn:schemas-microsoft-com:office:word" xmlns:w="http://schemas.openxmlformats.org/wordprocessingml/2006/main" xmlns:w14="http://schemas.microsoft.com/office/word/2010/wordml" xmlns:w15="http://schemas.microsoft.com/office/word/2012/wordml" xmlns:wpg="http://schemas.microsoft.com/office/word/2010/wordprocessingGroup" xmlns:wpi="http://schemas.microsoft.com/office/word/2010/wordprocessingInk" xmlns:wne="http://schemas.microsoft.com/office/word/2006/wordml" xmlns:wps="http://schemas.microsoft.com/office/word/2010/wordprocessingShape" mc:Ignorable="w14 w15 wp14">
   <w:body>
     <w:p/>
     <w:p/>
@@ -8,14 +8,14 @@
       <w:pPr>
         <w:jc w:val="center"/>
         <w:rPr>
-          <w:rFonts w:ascii="Times New Roman" w:hAnsi="Times New Roman" w:cs="Times New Roman"/>
+          <w:rFonts w:ascii="Roboto" w:hAnsi="Roboto" w:cs="Times New Roman"/>
           <w:sz w:val="48"/>
           <w:szCs w:val="48"/>
         </w:rPr>
       </w:pPr>
       <w:r>
         <w:rPr>
-          <w:rFonts w:ascii="Times New Roman" w:hAnsi="Times New Roman" w:cs="Times New Roman"/>
+          <w:rFonts w:ascii="Roboto" w:hAnsi="Roboto" w:cs="Times New Roman"/>
           <w:sz w:val="48"/>
           <w:szCs w:val="48"/>
         </w:rPr>
@@ -120,14 +120,14 @@
         <w:spacing w:line="240" w:lineRule="auto"/>
         <w:jc w:val="center"/>
         <w:rPr>
-          <w:rFonts w:ascii="Times New Roman" w:hAnsi="Times New Roman" w:cs="Times New Roman"/>
+          <w:rFonts w:ascii="Roboto" w:hAnsi="Roboto" w:cs="Times New Roman"/>
           <w:sz w:val="48"/>
           <w:szCs w:val="48"/>
         </w:rPr>
       </w:pPr>
       <w:r>
         <w:rPr>
-          <w:rFonts w:ascii="Times New Roman" w:hAnsi="Times New Roman" w:cs="Times New Roman"/>
+          <w:rFonts w:ascii="Roboto" w:hAnsi="Roboto" w:cs="Times New Roman"/>
           <w:sz w:val="48"/>
           <w:szCs w:val="48"/>
         </w:rPr>
@@ -144,6 +144,219 @@
           <w:szCs w:val="48"/>
         </w:rPr>
       </w:pPr>
+      <w:r>
+        <w:rPr>
+          <w:rFonts w:ascii="Times New Roman" w:hAnsi="Times New Roman" w:cs="Times New Roman"/>
+          <w:noProof/>
+          <w:sz w:val="48"/>
+          <w:szCs w:val="48"/>
+          <w:lang w:eastAsia="pt-PT"/>
+        </w:rPr>
+        <mc:AlternateContent>
+          <mc:Choice Requires="wps">
+            <w:drawing>
+              <wp:anchor distT="0" distB="0" distL="114300" distR="114300" simplePos="0" relativeHeight="251703296" behindDoc="0" locked="0" layoutInCell="1" allowOverlap="1" wp14:anchorId="0E3ED0CA" wp14:editId="42AF3AC1">
+                <wp:simplePos x="0" y="0"/>
+                <wp:positionH relativeFrom="column">
+                  <wp:posOffset>1377315</wp:posOffset>
+                </wp:positionH>
+                <wp:positionV relativeFrom="paragraph">
+                  <wp:posOffset>50800</wp:posOffset>
+                </wp:positionV>
+                <wp:extent cx="2514600" cy="0"/>
+                <wp:effectExtent l="0" t="0" r="19050" b="19050"/>
+                <wp:wrapNone/>
+                <wp:docPr id="1" name="Straight Connector 1"/>
+                <wp:cNvGraphicFramePr/>
+                <a:graphic xmlns:a="http://schemas.openxmlformats.org/drawingml/2006/main">
+                  <a:graphicData uri="http://schemas.microsoft.com/office/word/2010/wordprocessingShape">
+                    <wps:wsp>
+                      <wps:cNvCnPr/>
+                      <wps:spPr>
+                        <a:xfrm>
+                          <a:off x="0" y="0"/>
+                          <a:ext cx="2514600" cy="0"/>
+                        </a:xfrm>
+                        <a:prstGeom prst="line">
+                          <a:avLst/>
+                        </a:prstGeom>
+                      </wps:spPr>
+                      <wps:style>
+                        <a:lnRef idx="1">
+                          <a:schemeClr val="accent1"/>
+                        </a:lnRef>
+                        <a:fillRef idx="0">
+                          <a:schemeClr val="accent1"/>
+                        </a:fillRef>
+                        <a:effectRef idx="0">
+                          <a:schemeClr val="accent1"/>
+                        </a:effectRef>
+                        <a:fontRef idx="minor">
+                          <a:schemeClr val="tx1"/>
+                        </a:fontRef>
+                      </wps:style>
+                      <wps:bodyPr/>
+                    </wps:wsp>
+                  </a:graphicData>
+                </a:graphic>
+              </wp:anchor>
+            </w:drawing>
+          </mc:Choice>
+          <mc:Fallback>
+            <w:pict>
+              <v:line w14:anchorId="060912D5" id="Straight Connector 1" o:spid="_x0000_s1026" style="position:absolute;z-index:251703296;visibility:visible;mso-wrap-style:square;mso-wrap-distance-left:9pt;mso-wrap-distance-top:0;mso-wrap-distance-right:9pt;mso-wrap-distance-bottom:0;mso-position-horizontal:absolute;mso-position-horizontal-relative:text;mso-position-vertical:absolute;mso-position-vertical-relative:text" from="108.45pt,4pt" to="306.45pt,4pt" o:gfxdata="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" strokecolor="#4579b8 [3044]"/>
+            </w:pict>
+          </mc:Fallback>
+        </mc:AlternateContent>
+      </w:r>
+      <w:r>
+        <w:rPr>
+          <w:rFonts w:ascii="Times New Roman" w:hAnsi="Times New Roman" w:cs="Times New Roman"/>
+          <w:noProof/>
+          <w:sz w:val="48"/>
+          <w:szCs w:val="48"/>
+          <w:lang w:eastAsia="pt-PT"/>
+        </w:rPr>
+        <mc:AlternateContent>
+          <mc:Choice Requires="wps">
+            <w:drawing>
+              <wp:anchor distT="45720" distB="45720" distL="114300" distR="114300" simplePos="0" relativeHeight="251702272" behindDoc="0" locked="0" layoutInCell="1" allowOverlap="1" wp14:anchorId="02071E8E" wp14:editId="13FFF3AF">
+                <wp:simplePos x="0" y="0"/>
+                <wp:positionH relativeFrom="margin">
+                  <wp:align>center</wp:align>
+                </wp:positionH>
+                <wp:positionV relativeFrom="paragraph">
+                  <wp:posOffset>174625</wp:posOffset>
+                </wp:positionV>
+                <wp:extent cx="4114800" cy="504825"/>
+                <wp:effectExtent l="0" t="0" r="0" b="9525"/>
+                <wp:wrapSquare wrapText="bothSides"/>
+                <wp:docPr id="217" name="Text Box 2"/>
+                <wp:cNvGraphicFramePr>
+                  <a:graphicFrameLocks xmlns:a="http://schemas.openxmlformats.org/drawingml/2006/main"/>
+                </wp:cNvGraphicFramePr>
+                <a:graphic xmlns:a="http://schemas.openxmlformats.org/drawingml/2006/main">
+                  <a:graphicData uri="http://schemas.microsoft.com/office/word/2010/wordprocessingShape">
+                    <wps:wsp>
+                      <wps:cNvSpPr txBox="1">
+                        <a:spLocks noChangeArrowheads="1"/>
+                      </wps:cNvSpPr>
+                      <wps:spPr bwMode="auto">
+                        <a:xfrm>
+                          <a:off x="0" y="0"/>
+                          <a:ext cx="4114800" cy="504825"/>
+                        </a:xfrm>
+                        <a:prstGeom prst="rect">
+                          <a:avLst/>
+                        </a:prstGeom>
+                        <a:solidFill>
+                          <a:srgbClr val="FFFFFF"/>
+                        </a:solidFill>
+                        <a:ln w="9525">
+                          <a:noFill/>
+                          <a:miter lim="800000"/>
+                          <a:headEnd/>
+                          <a:tailEnd/>
+                        </a:ln>
+                      </wps:spPr>
+                      <wps:txbx>
+                        <w:txbxContent>
+                          <w:p>
+                            <w:pPr>
+                              <w:pStyle w:val="CLP-Headers"/>
+                              <w:rPr>
+                                <w:rFonts w:ascii="Roboto Light" w:hAnsi="Roboto Light"/>
+                                <w:sz w:val="24"/>
+                              </w:rPr>
+                            </w:pPr>
+                            <w:r>
+                              <w:rPr>
+                                <w:rFonts w:ascii="Roboto Light" w:hAnsi="Roboto Light"/>
+                                <w:sz w:val="24"/>
+                              </w:rPr>
+                              <w:t xml:space="preserve">Serviço de assistência personalizada em reparações eletrónicas &amp; </w:t>
+                            </w:r>
+                            <w:r>
+                              <w:rPr>
+                                <w:rFonts w:ascii="Roboto Light" w:hAnsi="Roboto Light"/>
+                                <w:sz w:val="24"/>
+                              </w:rPr>
+                              <w:t>pós</w:t>
+                            </w:r>
+                            <w:r>
+                              <w:rPr>
+                                <w:rFonts w:ascii="Roboto Light" w:hAnsi="Roboto Light"/>
+                                <w:sz w:val="24"/>
+                              </w:rPr>
+                              <w:t xml:space="preserve"> venda.</w:t>
+                            </w:r>
+                          </w:p>
+                          <w:p/>
+                        </w:txbxContent>
+                      </wps:txbx>
+                      <wps:bodyPr rot="0" vert="horz" wrap="square" lIns="91440" tIns="45720" rIns="91440" bIns="45720" anchor="t" anchorCtr="0">
+                        <a:noAutofit/>
+                      </wps:bodyPr>
+                    </wps:wsp>
+                  </a:graphicData>
+                </a:graphic>
+                <wp14:sizeRelH relativeFrom="margin">
+                  <wp14:pctWidth>0</wp14:pctWidth>
+                </wp14:sizeRelH>
+                <wp14:sizeRelV relativeFrom="margin">
+                  <wp14:pctHeight>0</wp14:pctHeight>
+                </wp14:sizeRelV>
+              </wp:anchor>
+            </w:drawing>
+          </mc:Choice>
+          <mc:Fallback>
+            <w:pict>
+              <v:shapetype w14:anchorId="02071E8E" id="_x0000_t202" coordsize="21600,21600" o:spt="202" path="m,l,21600r21600,l21600,xe">
+                <v:stroke joinstyle="miter"/>
+                <v:path gradientshapeok="t" o:connecttype="rect"/>
+              </v:shapetype>
+              <v:shape id="Text Box 2" o:spid="_x0000_s1026" type="#_x0000_t202" style="position:absolute;left:0;text-align:left;margin-left:0;margin-top:13.75pt;width:324pt;height:39.75pt;z-index:251702272;visibility:visible;mso-wrap-style:square;mso-width-percent:0;mso-height-percent:0;mso-wrap-distance-left:9pt;mso-wrap-distance-top:3.6pt;mso-wrap-distance-right:9pt;mso-wrap-distance-bottom:3.6pt;mso-position-horizontal:center;mso-position-horizontal-relative:margin;mso-position-vertical:absolute;mso-position-vertical-relative:text;mso-width-percent:0;mso-height-percent:0;mso-width-relative:margin;mso-height-relative:margin;v-text-anchor:top" o:gfxdata="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" stroked="f">
+                <v:textbox>
+                  <w:txbxContent>
+                    <w:p>
+                      <w:pPr>
+                        <w:pStyle w:val="CLP-Headers"/>
+                        <w:rPr>
+                          <w:rFonts w:ascii="Roboto Light" w:hAnsi="Roboto Light"/>
+                          <w:sz w:val="24"/>
+                        </w:rPr>
+                      </w:pPr>
+                      <w:r>
+                        <w:rPr>
+                          <w:rFonts w:ascii="Roboto Light" w:hAnsi="Roboto Light"/>
+                          <w:sz w:val="24"/>
+                        </w:rPr>
+                        <w:t xml:space="preserve">Serviço de assistência personalizada em reparações eletrónicas &amp; </w:t>
+                      </w:r>
+                      <w:r>
+                        <w:rPr>
+                          <w:rFonts w:ascii="Roboto Light" w:hAnsi="Roboto Light"/>
+                          <w:sz w:val="24"/>
+                        </w:rPr>
+                        <w:t>pós</w:t>
+                      </w:r>
+                      <w:r>
+                        <w:rPr>
+                          <w:rFonts w:ascii="Roboto Light" w:hAnsi="Roboto Light"/>
+                          <w:sz w:val="24"/>
+                        </w:rPr>
+                        <w:t xml:space="preserve"> venda.</w:t>
+                      </w:r>
+                    </w:p>
+                    <w:p/>
+                  </w:txbxContent>
+                </v:textbox>
+                <w10:wrap type="square" anchorx="margin"/>
+              </v:shape>
+            </w:pict>
+          </mc:Fallback>
+        </mc:AlternateContent>
+      </w:r>
     </w:p>
     <w:p>
       <w:pPr>
@@ -159,17 +372,6 @@
     <w:p>
       <w:pPr>
         <w:spacing w:after="0" w:line="240" w:lineRule="auto"/>
-        <w:jc w:val="center"/>
-        <w:rPr>
-          <w:rFonts w:ascii="Times New Roman" w:hAnsi="Times New Roman" w:cs="Times New Roman"/>
-          <w:sz w:val="48"/>
-          <w:szCs w:val="48"/>
-        </w:rPr>
-      </w:pPr>
-    </w:p>
-    <w:p>
-      <w:pPr>
-        <w:spacing w:after="0" w:line="360" w:lineRule="auto"/>
         <w:jc w:val="center"/>
         <w:rPr>
           <w:rFonts w:ascii="Times New Roman" w:hAnsi="Times New Roman" w:cs="Times New Roman"/>
@@ -190,7 +392,11 @@
           <w:szCs w:val="24"/>
         </w:rPr>
       </w:pPr>
-      <w:r>
+    </w:p>
+    <w:p>
+      <w:pPr>
+        <w:spacing w:after="0" w:line="360" w:lineRule="auto"/>
+        <w:jc w:val="right"/>
         <w:rPr>
           <w:rFonts w:ascii="Times New Roman" w:hAnsi="Times New Roman" w:cs="Times New Roman"/>
           <w:b/>
@@ -198,56 +404,6 @@
           <w:sz w:val="24"/>
           <w:szCs w:val="24"/>
         </w:rPr>
-        <w:t>Elementos do grupo:</w:t>
-      </w:r>
-    </w:p>
-    <w:p>
-      <w:pPr>
-        <w:spacing w:after="0" w:line="360" w:lineRule="auto"/>
-        <w:jc w:val="right"/>
-        <w:rPr>
-          <w:rFonts w:ascii="Times New Roman" w:hAnsi="Times New Roman" w:cs="Times New Roman"/>
-          <w:sz w:val="24"/>
-          <w:szCs w:val="24"/>
-        </w:rPr>
-      </w:pPr>
-      <w:r>
-        <w:rPr>
-          <w:rFonts w:ascii="Times New Roman" w:hAnsi="Times New Roman" w:cs="Times New Roman"/>
-          <w:sz w:val="24"/>
-          <w:szCs w:val="24"/>
-        </w:rPr>
-        <w:t>Bruno Gabriel Nunes Martins - 45206</w:t>
-      </w:r>
-    </w:p>
-    <w:p>
-      <w:pPr>
-        <w:spacing w:after="0" w:line="360" w:lineRule="auto"/>
-        <w:jc w:val="right"/>
-        <w:rPr>
-          <w:rFonts w:ascii="Times New Roman" w:hAnsi="Times New Roman" w:cs="Times New Roman"/>
-          <w:sz w:val="24"/>
-          <w:szCs w:val="24"/>
-        </w:rPr>
-      </w:pPr>
-      <w:r>
-        <w:rPr>
-          <w:rFonts w:ascii="Times New Roman" w:hAnsi="Times New Roman" w:cs="Times New Roman"/>
-          <w:sz w:val="24"/>
-          <w:szCs w:val="24"/>
-        </w:rPr>
-        <w:t>Guilherme Saramago Rodrigues – 45173</w:t>
-      </w:r>
-    </w:p>
-    <w:p>
-      <w:pPr>
-        <w:spacing w:after="0" w:line="360" w:lineRule="auto"/>
-        <w:jc w:val="right"/>
-        <w:rPr>
-          <w:rFonts w:ascii="Times New Roman" w:hAnsi="Times New Roman" w:cs="Times New Roman"/>
-          <w:sz w:val="24"/>
-          <w:szCs w:val="24"/>
-        </w:rPr>
       </w:pPr>
     </w:p>
     <w:p>
@@ -262,7 +418,11 @@
           <w:szCs w:val="24"/>
         </w:rPr>
       </w:pPr>
-      <w:r>
+    </w:p>
+    <w:p>
+      <w:pPr>
+        <w:spacing w:after="0" w:line="360" w:lineRule="auto"/>
+        <w:jc w:val="right"/>
         <w:rPr>
           <w:rFonts w:ascii="Times New Roman" w:hAnsi="Times New Roman" w:cs="Times New Roman"/>
           <w:b/>
@@ -270,7 +430,42 @@
           <w:sz w:val="24"/>
           <w:szCs w:val="24"/>
         </w:rPr>
-        <w:t>Curso e Turma:</w:t>
+      </w:pPr>
+    </w:p>
+    <w:p>
+      <w:pPr>
+        <w:spacing w:after="0" w:line="360" w:lineRule="auto"/>
+        <w:jc w:val="right"/>
+        <w:rPr>
+          <w:rFonts w:ascii="Times New Roman" w:hAnsi="Times New Roman" w:cs="Times New Roman"/>
+          <w:b/>
+          <w:bCs/>
+          <w:sz w:val="24"/>
+          <w:szCs w:val="24"/>
+        </w:rPr>
+      </w:pPr>
+    </w:p>
+    <w:p>
+      <w:pPr>
+        <w:spacing w:after="0" w:line="360" w:lineRule="auto"/>
+        <w:jc w:val="right"/>
+        <w:rPr>
+          <w:rFonts w:ascii="Roboto" w:hAnsi="Roboto" w:cs="Times New Roman"/>
+          <w:b/>
+          <w:bCs/>
+          <w:sz w:val="24"/>
+          <w:szCs w:val="24"/>
+        </w:rPr>
+      </w:pPr>
+      <w:r>
+        <w:rPr>
+          <w:rFonts w:ascii="Roboto" w:hAnsi="Roboto" w:cs="Times New Roman"/>
+          <w:b/>
+          <w:bCs/>
+          <w:sz w:val="24"/>
+          <w:szCs w:val="24"/>
+        </w:rPr>
+        <w:t>Elementos do grupo</w:t>
       </w:r>
     </w:p>
     <w:p>
@@ -278,14 +473,86 @@
         <w:spacing w:after="0" w:line="360" w:lineRule="auto"/>
         <w:jc w:val="right"/>
         <w:rPr>
+          <w:rFonts w:ascii="Roboto Light" w:hAnsi="Roboto Light" w:cs="Times New Roman"/>
+          <w:sz w:val="24"/>
+          <w:szCs w:val="24"/>
+        </w:rPr>
+      </w:pPr>
+      <w:r>
+        <w:rPr>
+          <w:rFonts w:ascii="Roboto Light" w:hAnsi="Roboto Light" w:cs="Times New Roman"/>
+          <w:sz w:val="24"/>
+          <w:szCs w:val="24"/>
+        </w:rPr>
+        <w:t>Bruno Gabriel Nunes Martins - 45206</w:t>
+      </w:r>
+    </w:p>
+    <w:p>
+      <w:pPr>
+        <w:spacing w:after="0" w:line="360" w:lineRule="auto"/>
+        <w:jc w:val="right"/>
+        <w:rPr>
+          <w:rFonts w:ascii="Roboto Light" w:hAnsi="Roboto Light" w:cs="Times New Roman"/>
+          <w:sz w:val="24"/>
+          <w:szCs w:val="24"/>
+        </w:rPr>
+      </w:pPr>
+      <w:r>
+        <w:rPr>
+          <w:rFonts w:ascii="Roboto Light" w:hAnsi="Roboto Light" w:cs="Times New Roman"/>
+          <w:sz w:val="24"/>
+          <w:szCs w:val="24"/>
+        </w:rPr>
+        <w:t>Guilherme Saramago Rodrigues – 45173</w:t>
+      </w:r>
+    </w:p>
+    <w:p>
+      <w:pPr>
+        <w:spacing w:after="0" w:line="360" w:lineRule="auto"/>
+        <w:jc w:val="right"/>
+        <w:rPr>
           <w:rFonts w:ascii="Times New Roman" w:hAnsi="Times New Roman" w:cs="Times New Roman"/>
           <w:sz w:val="24"/>
           <w:szCs w:val="24"/>
         </w:rPr>
       </w:pPr>
+    </w:p>
+    <w:p>
+      <w:pPr>
+        <w:spacing w:after="0" w:line="360" w:lineRule="auto"/>
+        <w:jc w:val="right"/>
+        <w:rPr>
+          <w:rFonts w:ascii="Roboto" w:hAnsi="Roboto" w:cs="Times New Roman"/>
+          <w:b/>
+          <w:bCs/>
+          <w:sz w:val="24"/>
+          <w:szCs w:val="24"/>
+        </w:rPr>
+      </w:pPr>
       <w:r>
         <w:rPr>
-          <w:rFonts w:ascii="Times New Roman" w:hAnsi="Times New Roman" w:cs="Times New Roman"/>
+          <w:rFonts w:ascii="Roboto" w:hAnsi="Roboto" w:cs="Times New Roman"/>
+          <w:b/>
+          <w:bCs/>
+          <w:sz w:val="24"/>
+          <w:szCs w:val="24"/>
+        </w:rPr>
+        <w:t>Curso e Turma</w:t>
+      </w:r>
+    </w:p>
+    <w:p>
+      <w:pPr>
+        <w:spacing w:after="0" w:line="360" w:lineRule="auto"/>
+        <w:jc w:val="right"/>
+        <w:rPr>
+          <w:rFonts w:ascii="Roboto Light" w:hAnsi="Roboto Light" w:cs="Times New Roman"/>
+          <w:sz w:val="24"/>
+          <w:szCs w:val="24"/>
+        </w:rPr>
+      </w:pPr>
+      <w:r>
+        <w:rPr>
+          <w:rFonts w:ascii="Roboto Light" w:hAnsi="Roboto Light" w:cs="Times New Roman"/>
           <w:sz w:val="24"/>
           <w:szCs w:val="24"/>
         </w:rPr>
@@ -366,7 +633,7 @@
               </wp:anchor>
             </w:drawing>
           </mc:Choice>
-          <mc:Fallback>
+          <mc:Fallback xmlns:w16se="http://schemas.microsoft.com/office/word/2015/wordml/symex" xmlns:w16cid="http://schemas.microsoft.com/office/word/2016/wordml/cid" xmlns:am3d="http://schemas.microsoft.com/office/drawing/2017/model3d" xmlns:aink="http://schemas.microsoft.com/office/drawing/2016/ink" xmlns:cx8="http://schemas.microsoft.com/office/drawing/2016/5/14/chartex" xmlns:cx7="http://schemas.microsoft.com/office/drawing/2016/5/13/chartex" xmlns:cx6="http://schemas.microsoft.com/office/drawing/2016/5/12/chartex" xmlns:cx5="http://schemas.microsoft.com/office/drawing/2016/5/11/chartex" xmlns:cx4="http://schemas.microsoft.com/office/drawing/2016/5/10/chartex" xmlns:cx3="http://schemas.microsoft.com/office/drawing/2016/5/9/chartex" xmlns:cx2="http://schemas.microsoft.com/office/drawing/2015/10/21/chartex" xmlns:cx1="http://schemas.microsoft.com/office/drawing/2015/9/8/chartex" xmlns:cx="http://schemas.microsoft.com/office/drawing/2014/chartex">
             <w:pict>
               <v:rect w14:anchorId="37BE131E" id="Retângulo 4" o:spid="_x0000_s1026" style="position:absolute;margin-left:125.5pt;margin-top:623.25pt;width:173.2pt;height:57.05pt;z-index:251669504;visibility:visible;mso-wrap-style:square;mso-height-percent:0;mso-wrap-distance-left:9pt;mso-wrap-distance-top:0;mso-wrap-distance-right:9pt;mso-wrap-distance-bottom:0;mso-position-horizontal:absolute;mso-position-horizontal-relative:margin;mso-position-vertical:absolute;mso-position-vertical-relative:text;mso-height-percent:0;mso-height-relative:margin;v-text-anchor:middle" o:gfxdata="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" fillcolor="white [3212]" strokecolor="white [3212]" strokeweight="2pt">
                 <w10:wrap anchorx="margin"/>
@@ -401,16 +668,18 @@
     </w:p>
     <w:p>
       <w:pPr>
-        <w:pStyle w:val="Ttulo1"/>
-        <w:rPr>
+        <w:pStyle w:val="Heading1"/>
+        <w:rPr>
+          <w:rFonts w:ascii="Roboto" w:hAnsi="Roboto"/>
           <w:color w:val="4F81BD" w:themeColor="accent1"/>
           <w:sz w:val="32"/>
           <w:szCs w:val="32"/>
         </w:rPr>
       </w:pPr>
-      <w:bookmarkStart w:id="0" w:name="_Toc30001336"/>
+      <w:bookmarkStart w:id="0" w:name="_Toc31036403"/>
       <w:r>
         <w:rPr>
+          <w:rFonts w:ascii="Roboto" w:hAnsi="Roboto"/>
           <w:color w:val="4F81BD" w:themeColor="accent1"/>
           <w:sz w:val="32"/>
           <w:szCs w:val="32"/>
@@ -583,11 +852,7 @@
           </mc:Choice>
           <mc:Fallback>
             <w:pict>
-              <v:shapetype w14:anchorId="571F28E8" id="_x0000_t202" coordsize="21600,21600" o:spt="202" path="m,l,21600r21600,l21600,xe">
-                <v:stroke joinstyle="miter"/>
-                <v:path gradientshapeok="t" o:connecttype="rect"/>
-              </v:shapetype>
-              <v:shape id="Text Box 16" o:spid="_x0000_s1026" type="#_x0000_t202" style="position:absolute;left:0;text-align:left;margin-left:224.4pt;margin-top:599.7pt;width:221.35pt;height:62.3pt;z-index:251671552;visibility:visible;mso-wrap-style:square;mso-width-percent:0;mso-height-percent:0;mso-wrap-distance-left:9pt;mso-wrap-distance-top:3.6pt;mso-wrap-distance-right:9pt;mso-wrap-distance-bottom:3.6pt;mso-position-horizontal:absolute;mso-position-horizontal-relative:margin;mso-position-vertical:absolute;mso-position-vertical-relative:text;mso-width-percent:0;mso-height-percent:0;mso-width-relative:margin;mso-height-relative:margin;v-text-anchor:top" o:gfxdata="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" stroked="f">
+              <v:shape w14:anchorId="571F28E8" id="Text Box 16" o:spid="_x0000_s1027" type="#_x0000_t202" style="position:absolute;left:0;text-align:left;margin-left:224.4pt;margin-top:599.7pt;width:221.35pt;height:62.3pt;z-index:251671552;visibility:visible;mso-wrap-style:square;mso-width-percent:0;mso-height-percent:0;mso-wrap-distance-left:9pt;mso-wrap-distance-top:3.6pt;mso-wrap-distance-right:9pt;mso-wrap-distance-bottom:3.6pt;mso-position-horizontal:absolute;mso-position-horizontal-relative:margin;mso-position-vertical:absolute;mso-position-vertical-relative:text;mso-width-percent:0;mso-height-percent:0;mso-width-relative:margin;mso-height-relative:margin;v-text-anchor:top" o:gfxdata="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" stroked="f">
                 <v:textbox>
                   <w:txbxContent>
                     <w:p>
@@ -812,7 +1077,7 @@
           </mc:Choice>
           <mc:Fallback>
             <w:pict>
-              <v:shape w14:anchorId="2A65861F" id="_x0000_s1027" type="#_x0000_t202" style="position:absolute;left:0;text-align:left;margin-left:205.6pt;margin-top:325.1pt;width:271pt;height:220.75pt;z-index:251666432;visibility:visible;mso-wrap-style:square;mso-width-percent:0;mso-height-percent:0;mso-wrap-distance-left:9pt;mso-wrap-distance-top:3.6pt;mso-wrap-distance-right:9pt;mso-wrap-distance-bottom:3.6pt;mso-position-horizontal:absolute;mso-position-horizontal-relative:text;mso-position-vertical:absolute;mso-position-vertical-relative:text;mso-width-percent:0;mso-height-percent:0;mso-width-relative:margin;mso-height-relative:margin;v-text-anchor:top" o:gfxdata="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" stroked="f">
+              <v:shape w14:anchorId="2A65861F" id="_x0000_s1028" type="#_x0000_t202" style="position:absolute;left:0;text-align:left;margin-left:205.6pt;margin-top:325.1pt;width:271pt;height:220.75pt;z-index:251666432;visibility:visible;mso-wrap-style:square;mso-width-percent:0;mso-height-percent:0;mso-wrap-distance-left:9pt;mso-wrap-distance-top:3.6pt;mso-wrap-distance-right:9pt;mso-wrap-distance-bottom:3.6pt;mso-position-horizontal:absolute;mso-position-horizontal-relative:text;mso-position-vertical:absolute;mso-position-vertical-relative:text;mso-width-percent:0;mso-height-percent:0;mso-width-relative:margin;mso-height-relative:margin;v-text-anchor:top" o:gfxdata="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" stroked="f">
                 <v:textbox>
                   <w:txbxContent>
                     <w:p>
@@ -827,7 +1092,6 @@
                           <w:shd w:val="clear" w:color="auto" w:fill="FFFFFF"/>
                         </w:rPr>
                       </w:pPr>
-                      <w:proofErr w:type="spellStart"/>
                       <w:r>
                         <w:rPr>
                           <w:rFonts w:ascii="Roboto" w:hAnsi="Roboto" w:cs="Times New Roman"/>
@@ -836,18 +1100,7 @@
                           <w:szCs w:val="24"/>
                           <w:shd w:val="clear" w:color="auto" w:fill="FFFFFF"/>
                         </w:rPr>
-                        <w:t>Undefined</w:t>
-                      </w:r>
-                      <w:proofErr w:type="spellEnd"/>
-                      <w:r>
-                        <w:rPr>
-                          <w:rFonts w:ascii="Roboto" w:hAnsi="Roboto" w:cs="Times New Roman"/>
-                          <w:i/>
-                          <w:sz w:val="24"/>
-                          <w:szCs w:val="24"/>
-                          <w:shd w:val="clear" w:color="auto" w:fill="FFFFFF"/>
-                        </w:rPr>
-                        <w:t xml:space="preserve"> text</w:t>
+                        <w:t>Undefined text</w:t>
                       </w:r>
                     </w:p>
                     <w:p>
@@ -1017,7 +1270,7 @@
           </mc:Choice>
           <mc:Fallback>
             <w:pict>
-              <v:shape w14:anchorId="13D7126E" id="Text Box 15" o:spid="_x0000_s1028" type="#_x0000_t202" style="position:absolute;left:0;text-align:left;margin-left:543.25pt;margin-top:238pt;width:594.45pt;height:49.2pt;z-index:251665408;visibility:visible;mso-wrap-style:square;mso-width-percent:0;mso-height-percent:0;mso-wrap-distance-left:9pt;mso-wrap-distance-top:3.6pt;mso-wrap-distance-right:9pt;mso-wrap-distance-bottom:3.6pt;mso-position-horizontal:right;mso-position-horizontal-relative:page;mso-position-vertical:absolute;mso-position-vertical-relative:text;mso-width-percent:0;mso-height-percent:0;mso-width-relative:margin;mso-height-relative:margin;v-text-anchor:top" o:gfxdata="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" stroked="f">
+              <v:shape w14:anchorId="13D7126E" id="Text Box 15" o:spid="_x0000_s1029" type="#_x0000_t202" style="position:absolute;left:0;text-align:left;margin-left:543.25pt;margin-top:238pt;width:594.45pt;height:49.2pt;z-index:251665408;visibility:visible;mso-wrap-style:square;mso-width-percent:0;mso-height-percent:0;mso-wrap-distance-left:9pt;mso-wrap-distance-top:3.6pt;mso-wrap-distance-right:9pt;mso-wrap-distance-bottom:3.6pt;mso-position-horizontal:right;mso-position-horizontal-relative:page;mso-position-vertical:absolute;mso-position-vertical-relative:text;mso-width-percent:0;mso-height-percent:0;mso-width-relative:margin;mso-height-relative:margin;v-text-anchor:top" o:gfxdata="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" stroked="f">
                 <v:textbox style="mso-fit-shape-to-text:t">
                   <w:txbxContent>
                     <w:p>
@@ -1071,29 +1324,23 @@
     </w:p>
     <w:p>
       <w:pPr>
-        <w:pStyle w:val="Ttulo1"/>
-        <w:rPr>
+        <w:pStyle w:val="Heading1"/>
+        <w:rPr>
+          <w:rFonts w:ascii="Roboto" w:hAnsi="Roboto"/>
           <w:color w:val="4F81BD" w:themeColor="accent1"/>
           <w:sz w:val="32"/>
           <w:szCs w:val="32"/>
         </w:rPr>
       </w:pPr>
-      <w:bookmarkStart w:id="1" w:name="_Toc30001337"/>
+      <w:bookmarkStart w:id="1" w:name="_Toc31036404"/>
       <w:r>
         <w:rPr>
+          <w:rFonts w:ascii="Roboto" w:hAnsi="Roboto"/>
           <w:color w:val="4F81BD" w:themeColor="accent1"/>
           <w:sz w:val="32"/>
           <w:szCs w:val="32"/>
         </w:rPr>
-        <w:t>R</w:t>
-      </w:r>
-      <w:r>
-        <w:rPr>
-          <w:color w:val="4F81BD" w:themeColor="accent1"/>
-          <w:sz w:val="32"/>
-          <w:szCs w:val="32"/>
-        </w:rPr>
-        <w:t>esumo</w:t>
+        <w:t>Resumo</w:t>
       </w:r>
       <w:bookmarkEnd w:id="1"/>
     </w:p>
@@ -1104,15 +1351,15 @@
         <w:ind w:firstLine="708"/>
         <w:jc w:val="both"/>
         <w:rPr>
-          <w:rFonts w:ascii="Times New Roman" w:hAnsi="Times New Roman" w:cs="Times New Roman"/>
-          <w:sz w:val="24"/>
+          <w:rFonts w:ascii="Roboto" w:hAnsi="Roboto" w:cs="Times New Roman"/>
+          <w:sz w:val="22"/>
           <w:szCs w:val="24"/>
         </w:rPr>
       </w:pPr>
       <w:r>
         <w:rPr>
-          <w:rFonts w:ascii="Times New Roman" w:hAnsi="Times New Roman" w:cs="Times New Roman"/>
-          <w:sz w:val="24"/>
+          <w:rFonts w:ascii="Roboto" w:hAnsi="Roboto" w:cs="Times New Roman"/>
+          <w:sz w:val="22"/>
           <w:szCs w:val="24"/>
         </w:rPr>
         <w:t>O projeto SyncReady consiste numa aplicação móvel e web destinada a processos de assistência técnica.</w:t>
@@ -1123,15 +1370,15 @@
         <w:spacing w:line="360" w:lineRule="auto"/>
         <w:jc w:val="both"/>
         <w:rPr>
-          <w:rFonts w:ascii="Times New Roman" w:hAnsi="Times New Roman" w:cs="Times New Roman"/>
-          <w:sz w:val="24"/>
+          <w:rFonts w:ascii="Roboto" w:hAnsi="Roboto" w:cs="Times New Roman"/>
+          <w:sz w:val="22"/>
           <w:szCs w:val="24"/>
         </w:rPr>
       </w:pPr>
       <w:r>
         <w:rPr>
-          <w:rFonts w:ascii="Times New Roman" w:hAnsi="Times New Roman" w:cs="Times New Roman"/>
-          <w:sz w:val="24"/>
+          <w:rFonts w:ascii="Roboto" w:hAnsi="Roboto" w:cs="Times New Roman"/>
+          <w:sz w:val="22"/>
           <w:szCs w:val="24"/>
         </w:rPr>
         <w:tab/>
@@ -1139,18 +1386,18 @@
       </w:r>
       <w:r>
         <w:rPr>
-          <w:rFonts w:ascii="Times New Roman" w:hAnsi="Times New Roman" w:cs="Times New Roman"/>
+          <w:rFonts w:ascii="Roboto" w:hAnsi="Roboto" w:cs="Times New Roman"/>
           <w:i/>
           <w:iCs/>
-          <w:sz w:val="24"/>
+          <w:sz w:val="22"/>
           <w:szCs w:val="24"/>
         </w:rPr>
         <w:t>feedback</w:t>
       </w:r>
       <w:r>
         <w:rPr>
-          <w:rFonts w:ascii="Times New Roman" w:hAnsi="Times New Roman" w:cs="Times New Roman"/>
-          <w:sz w:val="24"/>
+          <w:rFonts w:ascii="Roboto" w:hAnsi="Roboto" w:cs="Times New Roman"/>
+          <w:sz w:val="22"/>
           <w:szCs w:val="24"/>
         </w:rPr>
         <w:t xml:space="preserve"> do técnico.</w:t>
@@ -1161,15 +1408,15 @@
         <w:spacing w:line="360" w:lineRule="auto"/>
         <w:jc w:val="both"/>
         <w:rPr>
-          <w:rFonts w:ascii="Times New Roman" w:hAnsi="Times New Roman" w:cs="Times New Roman"/>
-          <w:sz w:val="24"/>
+          <w:rFonts w:ascii="Roboto" w:hAnsi="Roboto" w:cs="Times New Roman"/>
+          <w:sz w:val="22"/>
           <w:szCs w:val="24"/>
         </w:rPr>
       </w:pPr>
       <w:r>
         <w:rPr>
-          <w:rFonts w:ascii="Times New Roman" w:hAnsi="Times New Roman" w:cs="Times New Roman"/>
-          <w:sz w:val="24"/>
+          <w:rFonts w:ascii="Roboto" w:hAnsi="Roboto" w:cs="Times New Roman"/>
+          <w:sz w:val="22"/>
           <w:szCs w:val="24"/>
         </w:rPr>
         <w:tab/>
@@ -1220,14 +1467,20 @@
       <w:sdtContent>
         <w:p>
           <w:pPr>
-            <w:pStyle w:val="Cabealhodondice"/>
+            <w:pStyle w:val="TOCHeading"/>
             <w:rPr>
-              <w:color w:val="365F91" w:themeColor="accent1" w:themeShade="BF"/>
+              <w:rFonts w:ascii="Roboto" w:hAnsi="Roboto"/>
+              <w:color w:val="4F81BD" w:themeColor="accent1"/>
+              <w:sz w:val="32"/>
+              <w:szCs w:val="32"/>
             </w:rPr>
           </w:pPr>
           <w:r>
             <w:rPr>
-              <w:color w:val="365F91" w:themeColor="accent1" w:themeShade="BF"/>
+              <w:rFonts w:ascii="Roboto" w:hAnsi="Roboto"/>
+              <w:color w:val="4F81BD" w:themeColor="accent1"/>
+              <w:sz w:val="32"/>
+              <w:szCs w:val="32"/>
             </w:rPr>
             <w:t>Índice</w:t>
           </w:r>
@@ -1236,6 +1489,7 @@
           <w:pPr>
             <w:spacing w:line="360" w:lineRule="auto"/>
             <w:rPr>
+              <w:rFonts w:ascii="Roboto" w:hAnsi="Roboto"/>
               <w:sz w:val="22"/>
               <w:szCs w:val="22"/>
             </w:rPr>
@@ -1243,69 +1497,107 @@
         </w:p>
         <w:p>
           <w:pPr>
-            <w:pStyle w:val="ndice1"/>
-            <w:spacing w:line="360" w:lineRule="auto"/>
+            <w:pStyle w:val="TOC1"/>
             <w:rPr>
-              <w:rFonts w:asciiTheme="minorHAnsi" w:hAnsiTheme="minorHAnsi" w:cstheme="minorBidi"/>
+              <w:rFonts w:ascii="Roboto" w:hAnsi="Roboto" w:cstheme="minorBidi"/>
               <w:bCs w:val="0"/>
-              <w:sz w:val="22"/>
-              <w:szCs w:val="22"/>
+              <w:sz w:val="24"/>
+              <w:szCs w:val="24"/>
             </w:rPr>
           </w:pPr>
           <w:r>
+            <w:rPr>
+              <w:rFonts w:ascii="Roboto" w:hAnsi="Roboto"/>
+              <w:sz w:val="24"/>
+              <w:szCs w:val="24"/>
+            </w:rPr>
             <w:fldChar w:fldCharType="begin"/>
           </w:r>
           <w:r>
+            <w:rPr>
+              <w:rFonts w:ascii="Roboto" w:hAnsi="Roboto"/>
+              <w:sz w:val="24"/>
+              <w:szCs w:val="24"/>
+            </w:rPr>
             <w:instrText xml:space="preserve"> TOC \o "1-3" \h \z \u </w:instrText>
           </w:r>
           <w:r>
+            <w:rPr>
+              <w:rFonts w:ascii="Roboto" w:hAnsi="Roboto"/>
+              <w:sz w:val="24"/>
+              <w:szCs w:val="24"/>
+            </w:rPr>
             <w:fldChar w:fldCharType="separate"/>
           </w:r>
-          <w:hyperlink w:anchor="_Toc30001336" w:history="1">
+          <w:hyperlink w:anchor="_Toc31036403" w:history="1">
             <w:r>
               <w:rPr>
-                <w:rStyle w:val="Hiperligao"/>
+                <w:rStyle w:val="Hyperlink"/>
+                <w:rFonts w:ascii="Roboto" w:hAnsi="Roboto"/>
+                <w:sz w:val="24"/>
+                <w:szCs w:val="24"/>
               </w:rPr>
               <w:t>Agradecimentos</w:t>
             </w:r>
             <w:r>
               <w:rPr>
+                <w:rFonts w:ascii="Roboto" w:hAnsi="Roboto"/>
                 <w:webHidden/>
+                <w:sz w:val="24"/>
+                <w:szCs w:val="24"/>
               </w:rPr>
               <w:tab/>
             </w:r>
             <w:r>
               <w:rPr>
+                <w:rFonts w:ascii="Roboto" w:hAnsi="Roboto"/>
                 <w:webHidden/>
+                <w:sz w:val="24"/>
+                <w:szCs w:val="24"/>
               </w:rPr>
               <w:fldChar w:fldCharType="begin"/>
             </w:r>
             <w:r>
               <w:rPr>
+                <w:rFonts w:ascii="Roboto" w:hAnsi="Roboto"/>
                 <w:webHidden/>
+                <w:sz w:val="24"/>
+                <w:szCs w:val="24"/>
               </w:rPr>
-              <w:instrText xml:space="preserve"> PAGEREF _Toc30001336 \h </w:instrText>
+              <w:instrText xml:space="preserve"> PAGEREF _Toc31036403 \h </w:instrText>
             </w:r>
             <w:r>
               <w:rPr>
+                <w:rFonts w:ascii="Roboto" w:hAnsi="Roboto"/>
                 <w:webHidden/>
+                <w:sz w:val="24"/>
+                <w:szCs w:val="24"/>
               </w:rPr>
             </w:r>
             <w:r>
               <w:rPr>
+                <w:rFonts w:ascii="Roboto" w:hAnsi="Roboto"/>
                 <w:webHidden/>
+                <w:sz w:val="24"/>
+                <w:szCs w:val="24"/>
               </w:rPr>
               <w:fldChar w:fldCharType="separate"/>
             </w:r>
             <w:r>
               <w:rPr>
+                <w:rFonts w:ascii="Roboto" w:hAnsi="Roboto"/>
                 <w:webHidden/>
+                <w:sz w:val="24"/>
+                <w:szCs w:val="24"/>
               </w:rPr>
               <w:t>ii</w:t>
             </w:r>
             <w:r>
               <w:rPr>
+                <w:rFonts w:ascii="Roboto" w:hAnsi="Roboto"/>
                 <w:webHidden/>
+                <w:sz w:val="24"/>
+                <w:szCs w:val="24"/>
               </w:rPr>
               <w:fldChar w:fldCharType="end"/>
             </w:r>
@@ -1313,60 +1605,83 @@
         </w:p>
         <w:p>
           <w:pPr>
-            <w:pStyle w:val="ndice1"/>
-            <w:spacing w:line="360" w:lineRule="auto"/>
+            <w:pStyle w:val="TOC1"/>
             <w:rPr>
-              <w:rFonts w:asciiTheme="minorHAnsi" w:hAnsiTheme="minorHAnsi" w:cstheme="minorBidi"/>
+              <w:rFonts w:ascii="Roboto" w:hAnsi="Roboto" w:cstheme="minorBidi"/>
               <w:bCs w:val="0"/>
-              <w:sz w:val="22"/>
-              <w:szCs w:val="22"/>
+              <w:sz w:val="24"/>
+              <w:szCs w:val="24"/>
             </w:rPr>
           </w:pPr>
-          <w:hyperlink w:anchor="_Toc30001337" w:history="1">
+          <w:hyperlink w:anchor="_Toc31036404" w:history="1">
             <w:r>
               <w:rPr>
-                <w:rStyle w:val="Hiperligao"/>
+                <w:rStyle w:val="Hyperlink"/>
+                <w:rFonts w:ascii="Roboto" w:hAnsi="Roboto"/>
+                <w:sz w:val="24"/>
+                <w:szCs w:val="24"/>
               </w:rPr>
               <w:t>Resumo</w:t>
             </w:r>
             <w:r>
               <w:rPr>
+                <w:rFonts w:ascii="Roboto" w:hAnsi="Roboto"/>
                 <w:webHidden/>
+                <w:sz w:val="24"/>
+                <w:szCs w:val="24"/>
               </w:rPr>
               <w:tab/>
             </w:r>
             <w:r>
               <w:rPr>
+                <w:rFonts w:ascii="Roboto" w:hAnsi="Roboto"/>
                 <w:webHidden/>
+                <w:sz w:val="24"/>
+                <w:szCs w:val="24"/>
               </w:rPr>
               <w:fldChar w:fldCharType="begin"/>
             </w:r>
             <w:r>
               <w:rPr>
+                <w:rFonts w:ascii="Roboto" w:hAnsi="Roboto"/>
                 <w:webHidden/>
+                <w:sz w:val="24"/>
+                <w:szCs w:val="24"/>
               </w:rPr>
-              <w:instrText xml:space="preserve"> PAGEREF _Toc30001337 \h </w:instrText>
+              <w:instrText xml:space="preserve"> PAGEREF _Toc31036404 \h </w:instrText>
             </w:r>
             <w:r>
               <w:rPr>
+                <w:rFonts w:ascii="Roboto" w:hAnsi="Roboto"/>
                 <w:webHidden/>
+                <w:sz w:val="24"/>
+                <w:szCs w:val="24"/>
               </w:rPr>
             </w:r>
             <w:r>
               <w:rPr>
+                <w:rFonts w:ascii="Roboto" w:hAnsi="Roboto"/>
                 <w:webHidden/>
+                <w:sz w:val="24"/>
+                <w:szCs w:val="24"/>
               </w:rPr>
               <w:fldChar w:fldCharType="separate"/>
             </w:r>
             <w:r>
               <w:rPr>
+                <w:rFonts w:ascii="Roboto" w:hAnsi="Roboto"/>
                 <w:webHidden/>
+                <w:sz w:val="24"/>
+                <w:szCs w:val="24"/>
               </w:rPr>
               <w:t>iv</w:t>
             </w:r>
             <w:r>
               <w:rPr>
+                <w:rFonts w:ascii="Roboto" w:hAnsi="Roboto"/>
                 <w:webHidden/>
+                <w:sz w:val="24"/>
+                <w:szCs w:val="24"/>
               </w:rPr>
               <w:fldChar w:fldCharType="end"/>
             </w:r>
@@ -1374,60 +1689,251 @@
         </w:p>
         <w:p>
           <w:pPr>
-            <w:pStyle w:val="ndice1"/>
-            <w:spacing w:line="360" w:lineRule="auto"/>
+            <w:pStyle w:val="TOC1"/>
             <w:rPr>
-              <w:rFonts w:asciiTheme="minorHAnsi" w:hAnsiTheme="minorHAnsi" w:cstheme="minorBidi"/>
+              <w:rFonts w:ascii="Roboto" w:hAnsi="Roboto" w:cstheme="minorBidi"/>
               <w:bCs w:val="0"/>
-              <w:sz w:val="22"/>
-              <w:szCs w:val="22"/>
+              <w:sz w:val="24"/>
+              <w:szCs w:val="24"/>
             </w:rPr>
           </w:pPr>
-          <w:hyperlink w:anchor="_Toc30001338" w:history="1">
+          <w:hyperlink w:anchor="_Toc31036405" w:history="1">
             <w:r>
               <w:rPr>
-                <w:rStyle w:val="Hiperligao"/>
+                <w:rStyle w:val="Hyperlink"/>
+                <w:rFonts w:ascii="Roboto" w:hAnsi="Roboto"/>
+                <w:sz w:val="24"/>
+                <w:szCs w:val="24"/>
               </w:rPr>
               <w:t>Introdução</w:t>
             </w:r>
             <w:r>
               <w:rPr>
+                <w:rFonts w:ascii="Roboto" w:hAnsi="Roboto"/>
                 <w:webHidden/>
+                <w:sz w:val="24"/>
+                <w:szCs w:val="24"/>
               </w:rPr>
               <w:tab/>
             </w:r>
             <w:r>
               <w:rPr>
+                <w:rFonts w:ascii="Roboto" w:hAnsi="Roboto"/>
                 <w:webHidden/>
+                <w:sz w:val="24"/>
+                <w:szCs w:val="24"/>
               </w:rPr>
               <w:fldChar w:fldCharType="begin"/>
             </w:r>
             <w:r>
               <w:rPr>
+                <w:rFonts w:ascii="Roboto" w:hAnsi="Roboto"/>
                 <w:webHidden/>
+                <w:sz w:val="24"/>
+                <w:szCs w:val="24"/>
               </w:rPr>
-              <w:instrText xml:space="preserve"> PAGEREF _Toc30001338 \h </w:instrText>
+              <w:instrText xml:space="preserve"> PAGEREF _Toc31036405 \h </w:instrText>
             </w:r>
             <w:r>
               <w:rPr>
+                <w:rFonts w:ascii="Roboto" w:hAnsi="Roboto"/>
                 <w:webHidden/>
+                <w:sz w:val="24"/>
+                <w:szCs w:val="24"/>
               </w:rPr>
             </w:r>
             <w:r>
               <w:rPr>
+                <w:rFonts w:ascii="Roboto" w:hAnsi="Roboto"/>
                 <w:webHidden/>
+                <w:sz w:val="24"/>
+                <w:szCs w:val="24"/>
               </w:rPr>
               <w:fldChar w:fldCharType="separate"/>
             </w:r>
             <w:r>
               <w:rPr>
+                <w:rFonts w:ascii="Roboto" w:hAnsi="Roboto"/>
                 <w:webHidden/>
+                <w:sz w:val="24"/>
+                <w:szCs w:val="24"/>
               </w:rPr>
               <w:t>1</w:t>
             </w:r>
             <w:r>
               <w:rPr>
+                <w:rFonts w:ascii="Roboto" w:hAnsi="Roboto"/>
                 <w:webHidden/>
+                <w:sz w:val="24"/>
+                <w:szCs w:val="24"/>
+              </w:rPr>
+              <w:fldChar w:fldCharType="end"/>
+            </w:r>
+          </w:hyperlink>
+        </w:p>
+        <w:p>
+          <w:pPr>
+            <w:pStyle w:val="TOC1"/>
+            <w:rPr>
+              <w:rFonts w:ascii="Roboto" w:hAnsi="Roboto" w:cstheme="minorBidi"/>
+              <w:bCs w:val="0"/>
+              <w:sz w:val="24"/>
+              <w:szCs w:val="24"/>
+            </w:rPr>
+          </w:pPr>
+          <w:hyperlink w:anchor="_Toc31036406" w:history="1">
+            <w:r>
+              <w:rPr>
+                <w:rStyle w:val="Hyperlink"/>
+                <w:rFonts w:ascii="Roboto" w:hAnsi="Roboto"/>
+                <w:sz w:val="24"/>
+                <w:szCs w:val="24"/>
+              </w:rPr>
+              <w:t>Conclusão</w:t>
+            </w:r>
+            <w:r>
+              <w:rPr>
+                <w:rFonts w:ascii="Roboto" w:hAnsi="Roboto"/>
+                <w:webHidden/>
+                <w:sz w:val="24"/>
+                <w:szCs w:val="24"/>
+              </w:rPr>
+              <w:tab/>
+            </w:r>
+            <w:r>
+              <w:rPr>
+                <w:rFonts w:ascii="Roboto" w:hAnsi="Roboto"/>
+                <w:webHidden/>
+                <w:sz w:val="24"/>
+                <w:szCs w:val="24"/>
+              </w:rPr>
+              <w:fldChar w:fldCharType="begin"/>
+            </w:r>
+            <w:r>
+              <w:rPr>
+                <w:rFonts w:ascii="Roboto" w:hAnsi="Roboto"/>
+                <w:webHidden/>
+                <w:sz w:val="24"/>
+                <w:szCs w:val="24"/>
+              </w:rPr>
+              <w:instrText xml:space="preserve"> PAGEREF _Toc31036406 \h </w:instrText>
+            </w:r>
+            <w:r>
+              <w:rPr>
+                <w:rFonts w:ascii="Roboto" w:hAnsi="Roboto"/>
+                <w:webHidden/>
+                <w:sz w:val="24"/>
+                <w:szCs w:val="24"/>
+              </w:rPr>
+            </w:r>
+            <w:r>
+              <w:rPr>
+                <w:rFonts w:ascii="Roboto" w:hAnsi="Roboto"/>
+                <w:webHidden/>
+                <w:sz w:val="24"/>
+                <w:szCs w:val="24"/>
+              </w:rPr>
+              <w:fldChar w:fldCharType="separate"/>
+            </w:r>
+            <w:r>
+              <w:rPr>
+                <w:rFonts w:ascii="Roboto" w:hAnsi="Roboto"/>
+                <w:webHidden/>
+                <w:sz w:val="24"/>
+                <w:szCs w:val="24"/>
+              </w:rPr>
+              <w:t>4</w:t>
+            </w:r>
+            <w:r>
+              <w:rPr>
+                <w:rFonts w:ascii="Roboto" w:hAnsi="Roboto"/>
+                <w:webHidden/>
+                <w:sz w:val="24"/>
+                <w:szCs w:val="24"/>
+              </w:rPr>
+              <w:fldChar w:fldCharType="end"/>
+            </w:r>
+          </w:hyperlink>
+        </w:p>
+        <w:p>
+          <w:pPr>
+            <w:pStyle w:val="TOC1"/>
+            <w:rPr>
+              <w:rFonts w:ascii="Roboto" w:hAnsi="Roboto" w:cstheme="minorBidi"/>
+              <w:bCs w:val="0"/>
+              <w:sz w:val="24"/>
+              <w:szCs w:val="24"/>
+            </w:rPr>
+          </w:pPr>
+          <w:hyperlink w:anchor="_Toc31036407" w:history="1">
+            <w:r>
+              <w:rPr>
+                <w:rStyle w:val="Hyperlink"/>
+                <w:rFonts w:ascii="Roboto" w:hAnsi="Roboto"/>
+                <w:sz w:val="24"/>
+                <w:szCs w:val="24"/>
+              </w:rPr>
+              <w:t>Recursos</w:t>
+            </w:r>
+            <w:r>
+              <w:rPr>
+                <w:rFonts w:ascii="Roboto" w:hAnsi="Roboto"/>
+                <w:webHidden/>
+                <w:sz w:val="24"/>
+                <w:szCs w:val="24"/>
+              </w:rPr>
+              <w:tab/>
+            </w:r>
+            <w:r>
+              <w:rPr>
+                <w:rFonts w:ascii="Roboto" w:hAnsi="Roboto"/>
+                <w:webHidden/>
+                <w:sz w:val="24"/>
+                <w:szCs w:val="24"/>
+              </w:rPr>
+              <w:fldChar w:fldCharType="begin"/>
+            </w:r>
+            <w:r>
+              <w:rPr>
+                <w:rFonts w:ascii="Roboto" w:hAnsi="Roboto"/>
+                <w:webHidden/>
+                <w:sz w:val="24"/>
+                <w:szCs w:val="24"/>
+              </w:rPr>
+              <w:instrText xml:space="preserve"> PAGEREF _Toc31036407 \h </w:instrText>
+            </w:r>
+            <w:r>
+              <w:rPr>
+                <w:rFonts w:ascii="Roboto" w:hAnsi="Roboto"/>
+                <w:webHidden/>
+                <w:sz w:val="24"/>
+                <w:szCs w:val="24"/>
+              </w:rPr>
+            </w:r>
+            <w:r>
+              <w:rPr>
+                <w:rFonts w:ascii="Roboto" w:hAnsi="Roboto"/>
+                <w:webHidden/>
+                <w:sz w:val="24"/>
+                <w:szCs w:val="24"/>
+              </w:rPr>
+              <w:fldChar w:fldCharType="separate"/>
+            </w:r>
+            <w:r>
+              <w:rPr>
+                <w:rFonts w:ascii="Roboto" w:hAnsi="Roboto"/>
+                <w:webHidden/>
+                <w:sz w:val="24"/>
+                <w:szCs w:val="24"/>
+              </w:rPr>
+              <w:t>5</w:t>
+            </w:r>
+            <w:r>
+              <w:rPr>
+                <w:rFonts w:ascii="Roboto" w:hAnsi="Roboto"/>
+                <w:webHidden/>
+                <w:sz w:val="24"/>
+                <w:szCs w:val="24"/>
               </w:rPr>
               <w:fldChar w:fldCharType="end"/>
             </w:r>
@@ -1443,20 +1949,17 @@
           </w:pPr>
           <w:r>
             <w:rPr>
+              <w:rFonts w:ascii="Roboto" w:hAnsi="Roboto"/>
               <w:b/>
               <w:bCs/>
+              <w:sz w:val="24"/>
+              <w:szCs w:val="24"/>
             </w:rPr>
             <w:fldChar w:fldCharType="end"/>
           </w:r>
         </w:p>
       </w:sdtContent>
     </w:sdt>
-    <w:p>
-      <w:pPr>
-        <w:spacing w:line="480" w:lineRule="auto"/>
-        <w:jc w:val="both"/>
-      </w:pPr>
-    </w:p>
     <w:p>
       <w:pPr>
         <w:spacing w:line="480" w:lineRule="auto"/>
@@ -1493,16 +1996,18 @@
     </w:p>
     <w:p>
       <w:pPr>
-        <w:pStyle w:val="Ttulo1"/>
-        <w:rPr>
+        <w:pStyle w:val="Heading1"/>
+        <w:rPr>
+          <w:rFonts w:ascii="Roboto" w:hAnsi="Roboto"/>
           <w:color w:val="4F81BD" w:themeColor="accent1"/>
           <w:sz w:val="32"/>
           <w:szCs w:val="32"/>
         </w:rPr>
       </w:pPr>
-      <w:bookmarkStart w:id="2" w:name="_Toc30001338"/>
+      <w:bookmarkStart w:id="2" w:name="_Toc31036405"/>
       <w:r>
         <w:rPr>
+          <w:rFonts w:ascii="Roboto" w:hAnsi="Roboto"/>
           <w:color w:val="4F81BD" w:themeColor="accent1"/>
           <w:sz w:val="32"/>
           <w:szCs w:val="32"/>
@@ -1511,6 +2016,7 @@
       </w:r>
       <w:r>
         <w:rPr>
+          <w:rFonts w:ascii="Roboto" w:hAnsi="Roboto"/>
           <w:color w:val="4F81BD" w:themeColor="accent1"/>
           <w:sz w:val="32"/>
           <w:szCs w:val="32"/>
@@ -1522,56 +2028,58 @@
     <w:p/>
     <w:p>
       <w:pPr>
+        <w:spacing w:line="360" w:lineRule="auto"/>
         <w:jc w:val="both"/>
         <w:rPr>
-          <w:rFonts w:ascii="Times New Roman" w:hAnsi="Times New Roman" w:cs="Times New Roman"/>
-          <w:sz w:val="24"/>
+          <w:rFonts w:ascii="Roboto" w:hAnsi="Roboto" w:cs="Times New Roman"/>
+          <w:sz w:val="22"/>
           <w:szCs w:val="24"/>
         </w:rPr>
       </w:pPr>
       <w:r>
         <w:rPr>
-          <w:sz w:val="24"/>
+          <w:rFonts w:ascii="Roboto" w:hAnsi="Roboto"/>
+          <w:sz w:val="22"/>
           <w:szCs w:val="24"/>
         </w:rPr>
         <w:tab/>
       </w:r>
       <w:r>
         <w:rPr>
-          <w:rFonts w:ascii="Times New Roman" w:hAnsi="Times New Roman" w:cs="Times New Roman"/>
-          <w:sz w:val="24"/>
+          <w:rFonts w:ascii="Roboto" w:hAnsi="Roboto" w:cs="Times New Roman"/>
+          <w:sz w:val="22"/>
           <w:szCs w:val="24"/>
         </w:rPr>
         <w:t xml:space="preserve">Este projeto, intitulado </w:t>
       </w:r>
       <w:r>
         <w:rPr>
-          <w:rFonts w:ascii="Times New Roman" w:hAnsi="Times New Roman" w:cs="Times New Roman"/>
-          <w:sz w:val="24"/>
+          <w:rFonts w:ascii="Roboto" w:hAnsi="Roboto" w:cs="Times New Roman"/>
+          <w:sz w:val="22"/>
           <w:szCs w:val="24"/>
         </w:rPr>
         <w:t xml:space="preserve">SyncReady, </w:t>
       </w:r>
       <w:r>
         <w:rPr>
-          <w:rFonts w:ascii="Times New Roman" w:hAnsi="Times New Roman" w:cs="Times New Roman"/>
-          <w:sz w:val="24"/>
+          <w:rFonts w:ascii="Roboto" w:hAnsi="Roboto" w:cs="Times New Roman"/>
+          <w:sz w:val="22"/>
           <w:szCs w:val="24"/>
         </w:rPr>
         <w:t>consiste numa aplicação móvel e web destinada a processos de assistência técnica</w:t>
       </w:r>
       <w:r>
         <w:rPr>
-          <w:rFonts w:ascii="Times New Roman" w:hAnsi="Times New Roman" w:cs="Times New Roman"/>
-          <w:sz w:val="24"/>
+          <w:rFonts w:ascii="Roboto" w:hAnsi="Roboto" w:cs="Times New Roman"/>
+          <w:sz w:val="22"/>
           <w:szCs w:val="24"/>
         </w:rPr>
         <w:t xml:space="preserve"> e serviços pós-venda</w:t>
       </w:r>
       <w:r>
         <w:rPr>
-          <w:rFonts w:ascii="Times New Roman" w:hAnsi="Times New Roman" w:cs="Times New Roman"/>
-          <w:sz w:val="24"/>
+          <w:rFonts w:ascii="Roboto" w:hAnsi="Roboto" w:cs="Times New Roman"/>
+          <w:sz w:val="22"/>
           <w:szCs w:val="24"/>
         </w:rPr>
         <w:t>.</w:t>
@@ -1579,41 +2087,42 @@
     </w:p>
     <w:p>
       <w:pPr>
+        <w:spacing w:line="360" w:lineRule="auto"/>
         <w:jc w:val="both"/>
         <w:rPr>
-          <w:rFonts w:ascii="Times New Roman" w:hAnsi="Times New Roman" w:cs="Times New Roman"/>
-          <w:sz w:val="24"/>
+          <w:rFonts w:ascii="Roboto" w:hAnsi="Roboto" w:cs="Times New Roman"/>
+          <w:sz w:val="22"/>
           <w:szCs w:val="24"/>
         </w:rPr>
       </w:pPr>
       <w:r>
         <w:rPr>
-          <w:rFonts w:ascii="Times New Roman" w:hAnsi="Times New Roman" w:cs="Times New Roman"/>
-          <w:sz w:val="24"/>
+          <w:rFonts w:ascii="Roboto" w:hAnsi="Roboto" w:cs="Times New Roman"/>
+          <w:sz w:val="22"/>
           <w:szCs w:val="24"/>
         </w:rPr>
         <w:tab/>
       </w:r>
       <w:r>
         <w:rPr>
-          <w:rFonts w:ascii="Times New Roman" w:hAnsi="Times New Roman" w:cs="Times New Roman"/>
-          <w:sz w:val="24"/>
+          <w:rFonts w:ascii="Roboto" w:hAnsi="Roboto" w:cs="Times New Roman"/>
+          <w:sz w:val="22"/>
           <w:szCs w:val="24"/>
         </w:rPr>
         <w:t>Os processos de assistência técnica</w:t>
       </w:r>
       <w:r>
         <w:rPr>
-          <w:rFonts w:ascii="Times New Roman" w:hAnsi="Times New Roman" w:cs="Times New Roman"/>
-          <w:sz w:val="24"/>
+          <w:rFonts w:ascii="Roboto" w:hAnsi="Roboto" w:cs="Times New Roman"/>
+          <w:sz w:val="22"/>
           <w:szCs w:val="24"/>
         </w:rPr>
         <w:t xml:space="preserve"> tendem a ser muito demorados e, por vezes, não existe comunicação entre o técnico </w:t>
       </w:r>
       <w:r>
         <w:rPr>
-          <w:rFonts w:ascii="Times New Roman" w:hAnsi="Times New Roman" w:cs="Times New Roman"/>
-          <w:sz w:val="24"/>
+          <w:rFonts w:ascii="Roboto" w:hAnsi="Roboto" w:cs="Times New Roman"/>
+          <w:sz w:val="22"/>
           <w:szCs w:val="24"/>
         </w:rPr>
         <w:t>responsável pela reparação e o cliente, ficando este sem saber o que foi feito no seu equipamento.</w:t>
@@ -1621,103 +2130,102 @@
     </w:p>
     <w:p>
       <w:pPr>
+        <w:spacing w:line="360" w:lineRule="auto"/>
         <w:jc w:val="both"/>
         <w:rPr>
-          <w:rFonts w:ascii="Times New Roman" w:hAnsi="Times New Roman" w:cs="Times New Roman"/>
+          <w:rFonts w:ascii="Roboto" w:hAnsi="Roboto" w:cs="Times New Roman"/>
           <w:b/>
           <w:i/>
-          <w:sz w:val="20"/>
+          <w:sz w:val="18"/>
           <w:szCs w:val="20"/>
           <w:shd w:val="clear" w:color="auto" w:fill="FFFFFF"/>
         </w:rPr>
       </w:pPr>
       <w:r>
         <w:rPr>
-          <w:rFonts w:ascii="Times New Roman" w:hAnsi="Times New Roman" w:cs="Times New Roman"/>
-          <w:sz w:val="24"/>
+          <w:rFonts w:ascii="Roboto" w:hAnsi="Roboto" w:cs="Times New Roman"/>
+          <w:sz w:val="22"/>
           <w:szCs w:val="24"/>
         </w:rPr>
         <w:t>A nossa aplicação servirá para</w:t>
       </w:r>
       <w:r>
         <w:rPr>
-          <w:rFonts w:ascii="Times New Roman" w:hAnsi="Times New Roman" w:cs="Times New Roman"/>
-          <w:sz w:val="24"/>
+          <w:rFonts w:ascii="Roboto" w:hAnsi="Roboto" w:cs="Times New Roman"/>
+          <w:sz w:val="22"/>
           <w:szCs w:val="24"/>
         </w:rPr>
         <w:t>, durante este processo,</w:t>
       </w:r>
       <w:r>
         <w:rPr>
-          <w:rFonts w:ascii="Times New Roman" w:hAnsi="Times New Roman" w:cs="Times New Roman"/>
-          <w:sz w:val="24"/>
+          <w:rFonts w:ascii="Roboto" w:hAnsi="Roboto" w:cs="Times New Roman"/>
+          <w:sz w:val="22"/>
           <w:szCs w:val="24"/>
         </w:rPr>
         <w:t xml:space="preserve"> o cliente</w:t>
       </w:r>
       <w:r>
         <w:rPr>
-          <w:rFonts w:ascii="Times New Roman" w:hAnsi="Times New Roman" w:cs="Times New Roman"/>
-          <w:sz w:val="24"/>
+          <w:rFonts w:ascii="Roboto" w:hAnsi="Roboto" w:cs="Times New Roman"/>
+          <w:sz w:val="22"/>
           <w:szCs w:val="24"/>
         </w:rPr>
         <w:t xml:space="preserve"> poder </w:t>
       </w:r>
       <w:r>
         <w:rPr>
-          <w:rFonts w:ascii="Times New Roman" w:hAnsi="Times New Roman" w:cs="Times New Roman"/>
-          <w:sz w:val="24"/>
+          <w:rFonts w:ascii="Roboto" w:hAnsi="Roboto" w:cs="Times New Roman"/>
+          <w:sz w:val="22"/>
           <w:szCs w:val="24"/>
         </w:rPr>
         <w:t>estar em constante comunicação com o técnico</w:t>
       </w:r>
       <w:r>
         <w:rPr>
-          <w:rFonts w:ascii="Times New Roman" w:hAnsi="Times New Roman" w:cs="Times New Roman"/>
-          <w:sz w:val="24"/>
+          <w:rFonts w:ascii="Roboto" w:hAnsi="Roboto" w:cs="Times New Roman"/>
+          <w:sz w:val="22"/>
           <w:szCs w:val="24"/>
         </w:rPr>
         <w:t xml:space="preserve"> responsável</w:t>
       </w:r>
       <w:r>
         <w:rPr>
-          <w:rFonts w:ascii="Times New Roman" w:hAnsi="Times New Roman" w:cs="Times New Roman"/>
-          <w:sz w:val="24"/>
+          <w:rFonts w:ascii="Roboto" w:hAnsi="Roboto" w:cs="Times New Roman"/>
+          <w:sz w:val="22"/>
           <w:szCs w:val="24"/>
         </w:rPr>
         <w:t xml:space="preserve"> e, assim, estar mais a par da repar</w:t>
       </w:r>
       <w:r>
         <w:rPr>
-          <w:rFonts w:ascii="Times New Roman" w:hAnsi="Times New Roman" w:cs="Times New Roman"/>
-          <w:sz w:val="24"/>
+          <w:rFonts w:ascii="Roboto" w:hAnsi="Roboto" w:cs="Times New Roman"/>
+          <w:sz w:val="22"/>
           <w:szCs w:val="24"/>
         </w:rPr>
         <w:t>aç</w:t>
       </w:r>
       <w:r>
         <w:rPr>
-          <w:rFonts w:ascii="Times New Roman" w:hAnsi="Times New Roman" w:cs="Times New Roman"/>
-          <w:sz w:val="24"/>
+          <w:rFonts w:ascii="Roboto" w:hAnsi="Roboto" w:cs="Times New Roman"/>
+          <w:sz w:val="22"/>
           <w:szCs w:val="24"/>
         </w:rPr>
         <w:t>ão, do seu estado</w:t>
       </w:r>
       <w:r>
         <w:rPr>
-          <w:rFonts w:ascii="Times New Roman" w:hAnsi="Times New Roman" w:cs="Times New Roman"/>
-          <w:sz w:val="24"/>
+          <w:rFonts w:ascii="Roboto" w:hAnsi="Roboto" w:cs="Times New Roman"/>
+          <w:sz w:val="22"/>
           <w:szCs w:val="24"/>
         </w:rPr>
         <w:t>.</w:t>
       </w:r>
-      <w:bookmarkStart w:id="3" w:name="_GoBack"/>
-      <w:bookmarkEnd w:id="3"/>
       <w:r>
         <w:rPr>
-          <w:rFonts w:ascii="Times New Roman" w:hAnsi="Times New Roman" w:cs="Times New Roman"/>
+          <w:rFonts w:ascii="Roboto" w:hAnsi="Roboto" w:cs="Times New Roman"/>
           <w:i/>
-          <w:sz w:val="24"/>
+          <w:sz w:val="22"/>
           <w:szCs w:val="24"/>
           <w:shd w:val="clear" w:color="auto" w:fill="FFFFFF"/>
         </w:rPr>
@@ -1755,8 +2263,8 @@
         <w:ind w:left="4252" w:hanging="4252"/>
         <w:rPr>
           <w:rFonts w:ascii="Roboto" w:hAnsi="Roboto" w:cs="Times New Roman"/>
-          <w:sz w:val="24"/>
-          <w:szCs w:val="28"/>
+          <w:sz w:val="32"/>
+          <w:szCs w:val="40"/>
         </w:rPr>
       </w:pPr>
       <w:r>
@@ -1766,27 +2274,56 @@
           <w:szCs w:val="40"/>
         </w:rPr>
         <w:lastRenderedPageBreak/>
-        <w:tab/>
-      </w:r>
-      <w:r>
-        <w:rPr>
-          <w:rFonts w:ascii="Roboto" w:hAnsi="Roboto" w:cs="Times New Roman"/>
-          <w:sz w:val="32"/>
-          <w:szCs w:val="40"/>
-        </w:rPr>
-        <w:t>I</w:t>
-      </w:r>
-      <w:r>
-        <w:rPr>
-          <w:rFonts w:ascii="Roboto" w:hAnsi="Roboto" w:cs="Times New Roman"/>
-          <w:sz w:val="32"/>
-          <w:szCs w:val="40"/>
-        </w:rPr>
         <w:tab/>
       </w:r>
     </w:p>
     <w:p>
       <w:pPr>
+        <w:tabs>
+          <w:tab w:val="center" w:pos="4252"/>
+          <w:tab w:val="right" w:pos="8504"/>
+        </w:tabs>
+        <w:ind w:left="4252" w:hanging="4252"/>
+        <w:rPr>
+          <w:rFonts w:ascii="Roboto" w:hAnsi="Roboto" w:cs="Times New Roman"/>
+          <w:sz w:val="32"/>
+          <w:szCs w:val="40"/>
+        </w:rPr>
+      </w:pPr>
+    </w:p>
+    <w:p>
+      <w:pPr>
+        <w:tabs>
+          <w:tab w:val="center" w:pos="4252"/>
+          <w:tab w:val="right" w:pos="8504"/>
+        </w:tabs>
+        <w:ind w:left="4252" w:hanging="4252"/>
+        <w:rPr>
+          <w:rFonts w:ascii="Roboto" w:hAnsi="Roboto" w:cs="Times New Roman"/>
+          <w:sz w:val="24"/>
+          <w:szCs w:val="28"/>
+        </w:rPr>
+      </w:pPr>
+      <w:r>
+        <w:rPr>
+          <w:rFonts w:ascii="Roboto" w:eastAsiaTheme="majorEastAsia" w:hAnsi="Roboto" w:cstheme="majorBidi"/>
+          <w:color w:val="4F81BD" w:themeColor="accent1"/>
+          <w:sz w:val="32"/>
+          <w:szCs w:val="32"/>
+        </w:rPr>
+        <w:t>I</w:t>
+      </w:r>
+      <w:r>
+        <w:rPr>
+          <w:rFonts w:ascii="Roboto" w:hAnsi="Roboto" w:cs="Times New Roman"/>
+          <w:sz w:val="32"/>
+          <w:szCs w:val="40"/>
+        </w:rPr>
+        <w:tab/>
+      </w:r>
+    </w:p>
+    <w:p>
+      <w:pPr>
         <w:rPr>
           <w:rFonts w:ascii="Times New Roman" w:hAnsi="Times New Roman" w:cs="Times New Roman"/>
           <w:sz w:val="24"/>
@@ -1811,13 +2348,38 @@
           <w:szCs w:val="40"/>
         </w:rPr>
       </w:pPr>
-      <w:r>
+    </w:p>
+    <w:p>
+      <w:pPr>
+        <w:jc w:val="center"/>
         <w:rPr>
           <w:rFonts w:ascii="Roboto" w:hAnsi="Roboto" w:cs="Times New Roman"/>
           <w:sz w:val="32"/>
           <w:szCs w:val="40"/>
         </w:rPr>
-        <w:lastRenderedPageBreak/>
+      </w:pPr>
+    </w:p>
+    <w:p>
+      <w:pPr>
+        <w:tabs>
+          <w:tab w:val="center" w:pos="4252"/>
+          <w:tab w:val="right" w:pos="8504"/>
+        </w:tabs>
+        <w:ind w:left="4252" w:hanging="4252"/>
+        <w:rPr>
+          <w:rFonts w:ascii="Roboto" w:eastAsiaTheme="majorEastAsia" w:hAnsi="Roboto" w:cstheme="majorBidi"/>
+          <w:color w:val="4F81BD" w:themeColor="accent1"/>
+          <w:sz w:val="32"/>
+          <w:szCs w:val="32"/>
+        </w:rPr>
+      </w:pPr>
+      <w:r>
+        <w:rPr>
+          <w:rFonts w:ascii="Roboto" w:eastAsiaTheme="majorEastAsia" w:hAnsi="Roboto" w:cstheme="majorBidi"/>
+          <w:color w:val="4F81BD" w:themeColor="accent1"/>
+          <w:sz w:val="32"/>
+          <w:szCs w:val="32"/>
+        </w:rPr>
         <w:t>II</w:t>
       </w:r>
     </w:p>
@@ -1851,15 +2413,41 @@
           <w:szCs w:val="40"/>
         </w:rPr>
       </w:pPr>
-      <w:r>
+    </w:p>
+    <w:p>
+      <w:pPr>
+        <w:jc w:val="center"/>
         <w:rPr>
           <w:rFonts w:ascii="Roboto" w:hAnsi="Roboto" w:cs="Times New Roman"/>
           <w:sz w:val="32"/>
           <w:szCs w:val="40"/>
         </w:rPr>
-        <w:lastRenderedPageBreak/>
+      </w:pPr>
+    </w:p>
+    <w:p>
+      <w:pPr>
+        <w:tabs>
+          <w:tab w:val="center" w:pos="4252"/>
+          <w:tab w:val="right" w:pos="8504"/>
+        </w:tabs>
+        <w:ind w:left="4252" w:hanging="4252"/>
+        <w:rPr>
+          <w:rFonts w:ascii="Roboto" w:hAnsi="Roboto" w:cs="Times New Roman"/>
+          <w:sz w:val="32"/>
+          <w:szCs w:val="40"/>
+        </w:rPr>
+      </w:pPr>
+      <w:bookmarkStart w:id="3" w:name="_GoBack"/>
+      <w:r>
+        <w:rPr>
+          <w:rFonts w:ascii="Roboto" w:eastAsiaTheme="majorEastAsia" w:hAnsi="Roboto" w:cstheme="majorBidi"/>
+          <w:color w:val="4F81BD" w:themeColor="accent1"/>
+          <w:sz w:val="32"/>
+          <w:szCs w:val="32"/>
+        </w:rPr>
         <w:t>III</w:t>
       </w:r>
+      <w:bookmarkEnd w:id="3"/>
       <w:r>
         <w:rPr>
           <w:rFonts w:ascii="Roboto" w:hAnsi="Roboto" w:cs="Times New Roman"/>
@@ -1889,24 +2477,25 @@
     </w:p>
     <w:p>
       <w:pPr>
-        <w:pStyle w:val="CLP-Headers"/>
-        <w:rPr>
-          <w:rFonts w:ascii="Roboto" w:hAnsi="Roboto" w:cs="Times New Roman"/>
-          <w:b/>
-          <w:i/>
-          <w:sz w:val="38"/>
-          <w:szCs w:val="38"/>
-          <w:shd w:val="clear" w:color="auto" w:fill="FFFFFF"/>
-        </w:rPr>
-      </w:pPr>
+        <w:pStyle w:val="Heading1"/>
+        <w:rPr>
+          <w:rFonts w:ascii="Roboto" w:hAnsi="Roboto"/>
+          <w:color w:val="4F81BD" w:themeColor="accent1"/>
+          <w:sz w:val="32"/>
+          <w:szCs w:val="32"/>
+        </w:rPr>
+      </w:pPr>
+      <w:bookmarkStart w:id="4" w:name="_Toc31036406"/>
       <w:r>
         <w:rPr>
-          <w:rFonts w:ascii="Roboto" w:hAnsi="Roboto" w:cs="Times New Roman"/>
-          <w:sz w:val="38"/>
-          <w:szCs w:val="38"/>
-        </w:rPr>
-        <w:t>CONCLUSÃO</w:t>
+          <w:rFonts w:ascii="Roboto" w:hAnsi="Roboto"/>
+          <w:color w:val="4F81BD" w:themeColor="accent1"/>
+          <w:sz w:val="32"/>
+          <w:szCs w:val="32"/>
+        </w:rPr>
+        <w:t>Conclusão</w:t>
       </w:r>
+      <w:bookmarkEnd w:id="4"/>
     </w:p>
     <w:p>
       <w:pPr>
@@ -1941,214 +2530,32 @@
     <w:p>
       <w:pPr>
         <w:rPr>
-          <w:rFonts w:ascii="Roboto" w:hAnsi="Roboto" w:cs="Times New Roman"/>
-          <w:sz w:val="32"/>
-          <w:szCs w:val="40"/>
-        </w:rPr>
-      </w:pPr>
-    </w:p>
-    <w:p>
-      <w:pPr>
-        <w:pStyle w:val="CLP-Headers"/>
-        <w:rPr>
-          <w:rFonts w:ascii="Roboto" w:hAnsi="Roboto" w:cs="Times New Roman"/>
-          <w:sz w:val="38"/>
-          <w:szCs w:val="38"/>
-        </w:rPr>
-      </w:pPr>
-      <w:r>
-        <w:rPr>
-          <w:rFonts w:ascii="Roboto" w:hAnsi="Roboto" w:cs="Times New Roman"/>
-          <w:sz w:val="38"/>
-          <w:szCs w:val="38"/>
-        </w:rPr>
-        <w:t>RECURSOS</w:t>
-      </w:r>
-    </w:p>
-    <w:p>
-      <w:pPr>
-        <w:pStyle w:val="CLP-Headers"/>
-        <w:rPr>
-          <w:rFonts w:ascii="Roboto" w:hAnsi="Roboto" w:cs="Times New Roman"/>
-          <w:sz w:val="32"/>
-          <w:szCs w:val="40"/>
-        </w:rPr>
-      </w:pPr>
-    </w:p>
-    <w:p>
-      <w:pPr>
-        <w:pStyle w:val="PargrafodaLista"/>
-        <w:numPr>
-          <w:ilvl w:val="7"/>
-          <w:numId w:val="4"/>
-        </w:numPr>
-        <w:rPr>
-          <w:rFonts w:ascii="Roboto" w:hAnsi="Roboto" w:cs="Times New Roman"/>
-          <w:sz w:val="24"/>
-          <w:szCs w:val="40"/>
-        </w:rPr>
-      </w:pPr>
-      <w:r>
-        <w:rPr>
-          <w:rFonts w:ascii="Roboto" w:hAnsi="Roboto" w:cs="Times New Roman"/>
-          <w:sz w:val="32"/>
-          <w:szCs w:val="40"/>
-        </w:rPr>
-        <w:t>Artigos</w:t>
-      </w:r>
-    </w:p>
-    <w:p>
-      <w:pPr>
-        <w:spacing w:line="360" w:lineRule="auto"/>
-        <w:jc w:val="both"/>
-        <w:rPr>
-          <w:rFonts w:ascii="Roboto" w:hAnsi="Roboto" w:cs="Times New Roman"/>
-          <w:sz w:val="24"/>
-          <w:szCs w:val="40"/>
-        </w:rPr>
-      </w:pPr>
-    </w:p>
-    <w:p>
-      <w:pPr>
-        <w:spacing w:line="360" w:lineRule="auto"/>
-        <w:jc w:val="both"/>
-        <w:rPr>
-          <w:rFonts w:ascii="Roboto" w:hAnsi="Roboto" w:cs="Times New Roman"/>
-          <w:sz w:val="24"/>
-          <w:szCs w:val="40"/>
-        </w:rPr>
-      </w:pPr>
-    </w:p>
-    <w:p>
-      <w:pPr>
-        <w:rPr>
-          <w:rFonts w:ascii="Roboto" w:hAnsi="Roboto" w:cs="Times New Roman"/>
-          <w:sz w:val="24"/>
-          <w:szCs w:val="40"/>
-        </w:rPr>
-      </w:pPr>
-      <w:r>
-        <w:rPr>
-          <w:rFonts w:ascii="Roboto" w:hAnsi="Roboto" w:cs="Times New Roman"/>
-          <w:sz w:val="24"/>
-          <w:szCs w:val="40"/>
-        </w:rPr>
-        <w:br w:type="page"/>
-      </w:r>
-    </w:p>
-    <w:p>
-      <w:pPr>
-        <w:pStyle w:val="CLP-Headers"/>
-        <w:rPr>
-          <w:rFonts w:ascii="Roboto" w:hAnsi="Roboto" w:cs="Times New Roman"/>
-          <w:sz w:val="32"/>
-          <w:szCs w:val="40"/>
-        </w:rPr>
-      </w:pPr>
-    </w:p>
-    <w:p>
-      <w:pPr>
-        <w:pStyle w:val="CLP-Headers"/>
-        <w:rPr>
-          <w:rFonts w:ascii="Roboto" w:hAnsi="Roboto" w:cs="Times New Roman"/>
-          <w:sz w:val="32"/>
-          <w:szCs w:val="40"/>
-        </w:rPr>
-      </w:pPr>
-    </w:p>
-    <w:p>
-      <w:pPr>
-        <w:pStyle w:val="PargrafodaLista"/>
-        <w:numPr>
-          <w:ilvl w:val="7"/>
-          <w:numId w:val="6"/>
-        </w:numPr>
-        <w:rPr>
-          <w:rFonts w:ascii="Roboto" w:hAnsi="Roboto" w:cs="Times New Roman"/>
-          <w:sz w:val="24"/>
-          <w:szCs w:val="40"/>
-          <w:lang w:val="en-US"/>
-        </w:rPr>
-      </w:pPr>
-      <w:r>
-        <w:rPr>
-          <w:rFonts w:ascii="Roboto" w:hAnsi="Roboto" w:cs="Times New Roman"/>
-          <w:sz w:val="32"/>
-          <w:szCs w:val="40"/>
-        </w:rPr>
-        <w:t>Websites</w:t>
-      </w:r>
-    </w:p>
-    <w:p>
-      <w:pPr>
-        <w:rPr>
-          <w:rFonts w:ascii="Roboto" w:hAnsi="Roboto" w:cs="Times New Roman"/>
-          <w:sz w:val="24"/>
-          <w:szCs w:val="40"/>
-          <w:lang w:val="en-US"/>
-        </w:rPr>
-      </w:pPr>
-      <w:r>
-        <w:rPr>
-          <w:rFonts w:ascii="Roboto" w:hAnsi="Roboto" w:cs="Times New Roman"/>
-          <w:sz w:val="24"/>
-          <w:szCs w:val="40"/>
-          <w:lang w:val="en-US"/>
-        </w:rPr>
-        <w:br w:type="page"/>
-      </w:r>
-    </w:p>
-    <w:p>
-      <w:pPr>
-        <w:pStyle w:val="PargrafodaLista"/>
-        <w:ind w:left="3588"/>
-        <w:rPr>
-          <w:rFonts w:ascii="Roboto" w:hAnsi="Roboto" w:cs="Times New Roman"/>
-          <w:sz w:val="24"/>
-          <w:szCs w:val="40"/>
-          <w:lang w:val="en-US"/>
-        </w:rPr>
-      </w:pPr>
-    </w:p>
-    <w:p>
-      <w:pPr>
-        <w:rPr>
           <w:rFonts w:ascii="Roboto" w:hAnsi="Roboto" w:cstheme="minorHAnsi"/>
           <w:sz w:val="26"/>
           <w:szCs w:val="26"/>
-          <w:lang w:val="en-US"/>
         </w:rPr>
       </w:pPr>
     </w:p>
     <w:p>
       <w:pPr>
+        <w:pStyle w:val="Heading1"/>
         <w:rPr>
           <w:rFonts w:ascii="Roboto" w:hAnsi="Roboto" w:cs="Times New Roman"/>
+          <w:sz w:val="24"/>
+        </w:rPr>
+      </w:pPr>
+      <w:bookmarkStart w:id="5" w:name="_Toc31036407"/>
+      <w:r>
+        <w:rPr>
+          <w:rFonts w:ascii="Roboto" w:hAnsi="Roboto"/>
+          <w:color w:val="4F81BD" w:themeColor="accent1"/>
           <w:sz w:val="32"/>
-          <w:szCs w:val="40"/>
-          <w:lang w:val="en-US"/>
-        </w:rPr>
-      </w:pPr>
+          <w:szCs w:val="32"/>
+        </w:rPr>
+        <w:t>Recursos</w:t>
+      </w:r>
+      <w:bookmarkEnd w:id="5"/>
     </w:p>
-    <w:p>
-      <w:pPr>
-        <w:pStyle w:val="CLP-Headers"/>
-        <w:rPr>
-          <w:rFonts w:ascii="Roboto" w:hAnsi="Roboto" w:cs="Times New Roman"/>
-          <w:sz w:val="36"/>
-          <w:szCs w:val="40"/>
-        </w:rPr>
-      </w:pPr>
-      <w:r>
-        <w:rPr>
-          <w:rFonts w:ascii="Roboto" w:hAnsi="Roboto" w:cs="Times New Roman"/>
-          <w:sz w:val="38"/>
-          <w:szCs w:val="38"/>
-        </w:rPr>
-        <w:t>ANEXOS</w:t>
-      </w:r>
-    </w:p>
-    <w:p/>
     <w:p>
       <w:pPr>
         <w:rPr>
@@ -2181,7 +2588,7 @@
 </file>
 
 <file path=word/endnotes.xml><?xml version="1.0" encoding="utf-8"?>
-<w:endnotes xmlns:wpc="http://schemas.microsoft.com/office/word/2010/wordprocessingCanvas" xmlns:cx="http://schemas.microsoft.com/office/drawing/2014/chartex" xmlns:cx1="http://schemas.microsoft.com/office/drawing/2015/9/8/chartex" xmlns:cx2="http://schemas.microsoft.com/office/drawing/2015/10/21/chartex" xmlns:cx3="http://schemas.microsoft.com/office/drawing/2016/5/9/chartex" xmlns:cx4="http://schemas.microsoft.com/office/drawing/2016/5/10/chartex" xmlns:cx5="http://schemas.microsoft.com/office/drawing/2016/5/11/chartex" xmlns:cx6="http://schemas.microsoft.com/office/drawing/2016/5/12/chartex" xmlns:cx7="http://schemas.microsoft.com/office/drawing/2016/5/13/chartex" xmlns:cx8="http://schemas.microsoft.com/office/drawing/2016/5/14/chartex" xmlns:mc="http://schemas.openxmlformats.org/markup-compatibility/2006" xmlns:aink="http://schemas.microsoft.com/office/drawing/2016/ink" xmlns:am3d="http://schemas.microsoft.com/office/drawing/2017/model3d" xmlns:o="urn:schemas-microsoft-com:office:office" xmlns:r="http://schemas.openxmlformats.org/officeDocument/2006/relationships" xmlns:m="http://schemas.openxmlformats.org/officeDocument/2006/math" xmlns:v="urn:schemas-microsoft-com:vml" xmlns:wp14="http://schemas.microsoft.com/office/word/2010/wordprocessingDrawing" xmlns:wp="http://schemas.openxmlformats.org/drawingml/2006/wordprocessingDrawing" xmlns:w10="urn:schemas-microsoft-com:office:word" xmlns:w="http://schemas.openxmlformats.org/wordprocessingml/2006/main" xmlns:w14="http://schemas.microsoft.com/office/word/2010/wordml" xmlns:w15="http://schemas.microsoft.com/office/word/2012/wordml" xmlns:w16cid="http://schemas.microsoft.com/office/word/2016/wordml/cid" xmlns:w16se="http://schemas.microsoft.com/office/word/2015/wordml/symex" xmlns:wpg="http://schemas.microsoft.com/office/word/2010/wordprocessingGroup" xmlns:wpi="http://schemas.microsoft.com/office/word/2010/wordprocessingInk" xmlns:wne="http://schemas.microsoft.com/office/word/2006/wordml" xmlns:wps="http://schemas.microsoft.com/office/word/2010/wordprocessingShape" mc:Ignorable="w14 w15 w16se w16cid wp14">
+<w:endnotes xmlns:wpc="http://schemas.microsoft.com/office/word/2010/wordprocessingCanvas" xmlns:mc="http://schemas.openxmlformats.org/markup-compatibility/2006" xmlns:o="urn:schemas-microsoft-com:office:office" xmlns:r="http://schemas.openxmlformats.org/officeDocument/2006/relationships" xmlns:m="http://schemas.openxmlformats.org/officeDocument/2006/math" xmlns:v="urn:schemas-microsoft-com:vml" xmlns:wp14="http://schemas.microsoft.com/office/word/2010/wordprocessingDrawing" xmlns:wp="http://schemas.openxmlformats.org/drawingml/2006/wordprocessingDrawing" xmlns:w10="urn:schemas-microsoft-com:office:word" xmlns:w="http://schemas.openxmlformats.org/wordprocessingml/2006/main" xmlns:w14="http://schemas.microsoft.com/office/word/2010/wordml" xmlns:w15="http://schemas.microsoft.com/office/word/2012/wordml" xmlns:wpg="http://schemas.microsoft.com/office/word/2010/wordprocessingGroup" xmlns:wpi="http://schemas.microsoft.com/office/word/2010/wordprocessingInk" xmlns:wne="http://schemas.microsoft.com/office/word/2006/wordml" xmlns:wps="http://schemas.microsoft.com/office/word/2010/wordprocessingShape" mc:Ignorable="w14 w15 wp14">
   <w:endnote w:type="separator" w:id="-1">
     <w:p>
       <w:pPr>
@@ -2206,7 +2613,7 @@
 </file>
 
 <file path=word/footer1.xml><?xml version="1.0" encoding="utf-8"?>
-<w:ftr xmlns:wpc="http://schemas.microsoft.com/office/word/2010/wordprocessingCanvas" xmlns:cx="http://schemas.microsoft.com/office/drawing/2014/chartex" xmlns:cx1="http://schemas.microsoft.com/office/drawing/2015/9/8/chartex" xmlns:cx2="http://schemas.microsoft.com/office/drawing/2015/10/21/chartex" xmlns:cx3="http://schemas.microsoft.com/office/drawing/2016/5/9/chartex" xmlns:cx4="http://schemas.microsoft.com/office/drawing/2016/5/10/chartex" xmlns:cx5="http://schemas.microsoft.com/office/drawing/2016/5/11/chartex" xmlns:cx6="http://schemas.microsoft.com/office/drawing/2016/5/12/chartex" xmlns:cx7="http://schemas.microsoft.com/office/drawing/2016/5/13/chartex" xmlns:cx8="http://schemas.microsoft.com/office/drawing/2016/5/14/chartex" xmlns:mc="http://schemas.openxmlformats.org/markup-compatibility/2006" xmlns:aink="http://schemas.microsoft.com/office/drawing/2016/ink" xmlns:am3d="http://schemas.microsoft.com/office/drawing/2017/model3d" xmlns:o="urn:schemas-microsoft-com:office:office" xmlns:r="http://schemas.openxmlformats.org/officeDocument/2006/relationships" xmlns:m="http://schemas.openxmlformats.org/officeDocument/2006/math" xmlns:v="urn:schemas-microsoft-com:vml" xmlns:wp14="http://schemas.microsoft.com/office/word/2010/wordprocessingDrawing" xmlns:wp="http://schemas.openxmlformats.org/drawingml/2006/wordprocessingDrawing" xmlns:w10="urn:schemas-microsoft-com:office:word" xmlns:w="http://schemas.openxmlformats.org/wordprocessingml/2006/main" xmlns:w14="http://schemas.microsoft.com/office/word/2010/wordml" xmlns:w15="http://schemas.microsoft.com/office/word/2012/wordml" xmlns:w16cid="http://schemas.microsoft.com/office/word/2016/wordml/cid" xmlns:w16se="http://schemas.microsoft.com/office/word/2015/wordml/symex" xmlns:wpg="http://schemas.microsoft.com/office/word/2010/wordprocessingGroup" xmlns:wpi="http://schemas.microsoft.com/office/word/2010/wordprocessingInk" xmlns:wne="http://schemas.microsoft.com/office/word/2006/wordml" xmlns:wps="http://schemas.microsoft.com/office/word/2010/wordprocessingShape" mc:Ignorable="w14 w15 w16se w16cid wp14">
+<w:ftr xmlns:wpc="http://schemas.microsoft.com/office/word/2010/wordprocessingCanvas" xmlns:mc="http://schemas.openxmlformats.org/markup-compatibility/2006" xmlns:o="urn:schemas-microsoft-com:office:office" xmlns:r="http://schemas.openxmlformats.org/officeDocument/2006/relationships" xmlns:m="http://schemas.openxmlformats.org/officeDocument/2006/math" xmlns:v="urn:schemas-microsoft-com:vml" xmlns:wp14="http://schemas.microsoft.com/office/word/2010/wordprocessingDrawing" xmlns:wp="http://schemas.openxmlformats.org/drawingml/2006/wordprocessingDrawing" xmlns:w10="urn:schemas-microsoft-com:office:word" xmlns:w="http://schemas.openxmlformats.org/wordprocessingml/2006/main" xmlns:w14="http://schemas.microsoft.com/office/word/2010/wordml" xmlns:w15="http://schemas.microsoft.com/office/word/2012/wordml" xmlns:wpg="http://schemas.microsoft.com/office/word/2010/wordprocessingGroup" xmlns:wpi="http://schemas.microsoft.com/office/word/2010/wordprocessingInk" xmlns:wne="http://schemas.microsoft.com/office/word/2006/wordml" xmlns:wps="http://schemas.microsoft.com/office/word/2010/wordprocessingShape" mc:Ignorable="w14 w15 wp14">
   <w:sdt>
     <w:sdtPr>
       <w:rPr>
@@ -2214,7 +2621,7 @@
         <w:sz w:val="28"/>
         <w:szCs w:val="28"/>
       </w:rPr>
-      <w:id w:val="-1063319180"/>
+      <w:id w:val="-563567479"/>
       <w:docPartObj>
         <w:docPartGallery w:val="Page Numbers (Bottom of Page)"/>
         <w:docPartUnique/>
@@ -2224,7 +2631,7 @@
     <w:sdtContent>
       <w:p>
         <w:pPr>
-          <w:pStyle w:val="Rodap"/>
+          <w:pStyle w:val="Footer"/>
           <w:jc w:val="center"/>
           <w:rPr>
             <w:rFonts w:asciiTheme="majorHAnsi" w:eastAsiaTheme="majorEastAsia" w:hAnsiTheme="majorHAnsi" w:cstheme="majorBidi"/>
@@ -2262,10 +2669,11 @@
         <w:r>
           <w:rPr>
             <w:rFonts w:asciiTheme="majorHAnsi" w:eastAsiaTheme="majorEastAsia" w:hAnsiTheme="majorHAnsi" w:cstheme="majorBidi"/>
+            <w:noProof/>
             <w:sz w:val="28"/>
             <w:szCs w:val="28"/>
           </w:rPr>
-          <w:t>2</w:t>
+          <w:t>4</w:t>
         </w:r>
         <w:r>
           <w:rPr>
@@ -2288,17 +2696,17 @@
   </w:sdt>
   <w:p>
     <w:pPr>
-      <w:pStyle w:val="Rodap"/>
+      <w:pStyle w:val="Footer"/>
     </w:pPr>
   </w:p>
 </w:ftr>
 </file>
 
 <file path=word/footer2.xml><?xml version="1.0" encoding="utf-8"?>
-<w:ftr xmlns:wpc="http://schemas.microsoft.com/office/word/2010/wordprocessingCanvas" xmlns:cx="http://schemas.microsoft.com/office/drawing/2014/chartex" xmlns:cx1="http://schemas.microsoft.com/office/drawing/2015/9/8/chartex" xmlns:cx2="http://schemas.microsoft.com/office/drawing/2015/10/21/chartex" xmlns:cx3="http://schemas.microsoft.com/office/drawing/2016/5/9/chartex" xmlns:cx4="http://schemas.microsoft.com/office/drawing/2016/5/10/chartex" xmlns:cx5="http://schemas.microsoft.com/office/drawing/2016/5/11/chartex" xmlns:cx6="http://schemas.microsoft.com/office/drawing/2016/5/12/chartex" xmlns:cx7="http://schemas.microsoft.com/office/drawing/2016/5/13/chartex" xmlns:cx8="http://schemas.microsoft.com/office/drawing/2016/5/14/chartex" xmlns:mc="http://schemas.openxmlformats.org/markup-compatibility/2006" xmlns:aink="http://schemas.microsoft.com/office/drawing/2016/ink" xmlns:am3d="http://schemas.microsoft.com/office/drawing/2017/model3d" xmlns:o="urn:schemas-microsoft-com:office:office" xmlns:r="http://schemas.openxmlformats.org/officeDocument/2006/relationships" xmlns:m="http://schemas.openxmlformats.org/officeDocument/2006/math" xmlns:v="urn:schemas-microsoft-com:vml" xmlns:wp14="http://schemas.microsoft.com/office/word/2010/wordprocessingDrawing" xmlns:wp="http://schemas.openxmlformats.org/drawingml/2006/wordprocessingDrawing" xmlns:w10="urn:schemas-microsoft-com:office:word" xmlns:w="http://schemas.openxmlformats.org/wordprocessingml/2006/main" xmlns:w14="http://schemas.microsoft.com/office/word/2010/wordml" xmlns:w15="http://schemas.microsoft.com/office/word/2012/wordml" xmlns:w16cid="http://schemas.microsoft.com/office/word/2016/wordml/cid" xmlns:w16se="http://schemas.microsoft.com/office/word/2015/wordml/symex" xmlns:wpg="http://schemas.microsoft.com/office/word/2010/wordprocessingGroup" xmlns:wpi="http://schemas.microsoft.com/office/word/2010/wordprocessingInk" xmlns:wne="http://schemas.microsoft.com/office/word/2006/wordml" xmlns:wps="http://schemas.microsoft.com/office/word/2010/wordprocessingShape" mc:Ignorable="w14 w15 w16se w16cid wp14">
+<w:ftr xmlns:wpc="http://schemas.microsoft.com/office/word/2010/wordprocessingCanvas" xmlns:mc="http://schemas.openxmlformats.org/markup-compatibility/2006" xmlns:o="urn:schemas-microsoft-com:office:office" xmlns:r="http://schemas.openxmlformats.org/officeDocument/2006/relationships" xmlns:m="http://schemas.openxmlformats.org/officeDocument/2006/math" xmlns:v="urn:schemas-microsoft-com:vml" xmlns:wp14="http://schemas.microsoft.com/office/word/2010/wordprocessingDrawing" xmlns:wp="http://schemas.openxmlformats.org/drawingml/2006/wordprocessingDrawing" xmlns:w10="urn:schemas-microsoft-com:office:word" xmlns:w="http://schemas.openxmlformats.org/wordprocessingml/2006/main" xmlns:w14="http://schemas.microsoft.com/office/word/2010/wordml" xmlns:w15="http://schemas.microsoft.com/office/word/2012/wordml" xmlns:wpg="http://schemas.microsoft.com/office/word/2010/wordprocessingGroup" xmlns:wpi="http://schemas.microsoft.com/office/word/2010/wordprocessingInk" xmlns:wne="http://schemas.microsoft.com/office/word/2006/wordml" xmlns:wps="http://schemas.microsoft.com/office/word/2010/wordprocessingShape" mc:Ignorable="w14 w15 wp14">
   <w:p>
     <w:pPr>
-      <w:pStyle w:val="Rodap"/>
+      <w:pStyle w:val="Footer"/>
       <w:jc w:val="center"/>
     </w:pPr>
     <w:r>
@@ -2309,7 +2717,7 @@
 </file>
 
 <file path=word/footnotes.xml><?xml version="1.0" encoding="utf-8"?>
-<w:footnotes xmlns:wpc="http://schemas.microsoft.com/office/word/2010/wordprocessingCanvas" xmlns:cx="http://schemas.microsoft.com/office/drawing/2014/chartex" xmlns:cx1="http://schemas.microsoft.com/office/drawing/2015/9/8/chartex" xmlns:cx2="http://schemas.microsoft.com/office/drawing/2015/10/21/chartex" xmlns:cx3="http://schemas.microsoft.com/office/drawing/2016/5/9/chartex" xmlns:cx4="http://schemas.microsoft.com/office/drawing/2016/5/10/chartex" xmlns:cx5="http://schemas.microsoft.com/office/drawing/2016/5/11/chartex" xmlns:cx6="http://schemas.microsoft.com/office/drawing/2016/5/12/chartex" xmlns:cx7="http://schemas.microsoft.com/office/drawing/2016/5/13/chartex" xmlns:cx8="http://schemas.microsoft.com/office/drawing/2016/5/14/chartex" xmlns:mc="http://schemas.openxmlformats.org/markup-compatibility/2006" xmlns:aink="http://schemas.microsoft.com/office/drawing/2016/ink" xmlns:am3d="http://schemas.microsoft.com/office/drawing/2017/model3d" xmlns:o="urn:schemas-microsoft-com:office:office" xmlns:r="http://schemas.openxmlformats.org/officeDocument/2006/relationships" xmlns:m="http://schemas.openxmlformats.org/officeDocument/2006/math" xmlns:v="urn:schemas-microsoft-com:vml" xmlns:wp14="http://schemas.microsoft.com/office/word/2010/wordprocessingDrawing" xmlns:wp="http://schemas.openxmlformats.org/drawingml/2006/wordprocessingDrawing" xmlns:w10="urn:schemas-microsoft-com:office:word" xmlns:w="http://schemas.openxmlformats.org/wordprocessingml/2006/main" xmlns:w14="http://schemas.microsoft.com/office/word/2010/wordml" xmlns:w15="http://schemas.microsoft.com/office/word/2012/wordml" xmlns:w16cid="http://schemas.microsoft.com/office/word/2016/wordml/cid" xmlns:w16se="http://schemas.microsoft.com/office/word/2015/wordml/symex" xmlns:wpg="http://schemas.microsoft.com/office/word/2010/wordprocessingGroup" xmlns:wpi="http://schemas.microsoft.com/office/word/2010/wordprocessingInk" xmlns:wne="http://schemas.microsoft.com/office/word/2006/wordml" xmlns:wps="http://schemas.microsoft.com/office/word/2010/wordprocessingShape" mc:Ignorable="w14 w15 w16se w16cid wp14">
+<w:footnotes xmlns:wpc="http://schemas.microsoft.com/office/word/2010/wordprocessingCanvas" xmlns:mc="http://schemas.openxmlformats.org/markup-compatibility/2006" xmlns:o="urn:schemas-microsoft-com:office:office" xmlns:r="http://schemas.openxmlformats.org/officeDocument/2006/relationships" xmlns:m="http://schemas.openxmlformats.org/officeDocument/2006/math" xmlns:v="urn:schemas-microsoft-com:vml" xmlns:wp14="http://schemas.microsoft.com/office/word/2010/wordprocessingDrawing" xmlns:wp="http://schemas.openxmlformats.org/drawingml/2006/wordprocessingDrawing" xmlns:w10="urn:schemas-microsoft-com:office:word" xmlns:w="http://schemas.openxmlformats.org/wordprocessingml/2006/main" xmlns:w14="http://schemas.microsoft.com/office/word/2010/wordml" xmlns:w15="http://schemas.microsoft.com/office/word/2012/wordml" xmlns:wpg="http://schemas.microsoft.com/office/word/2010/wordprocessingGroup" xmlns:wpi="http://schemas.microsoft.com/office/word/2010/wordprocessingInk" xmlns:wne="http://schemas.microsoft.com/office/word/2006/wordml" xmlns:wps="http://schemas.microsoft.com/office/word/2010/wordprocessingShape" mc:Ignorable="w14 w15 wp14">
   <w:footnote w:type="separator" w:id="-1">
     <w:p>
       <w:pPr>
@@ -2334,10 +2742,10 @@
 </file>
 
 <file path=word/header1.xml><?xml version="1.0" encoding="utf-8"?>
-<w:hdr xmlns:wpc="http://schemas.microsoft.com/office/word/2010/wordprocessingCanvas" xmlns:cx="http://schemas.microsoft.com/office/drawing/2014/chartex" xmlns:cx1="http://schemas.microsoft.com/office/drawing/2015/9/8/chartex" xmlns:cx2="http://schemas.microsoft.com/office/drawing/2015/10/21/chartex" xmlns:cx3="http://schemas.microsoft.com/office/drawing/2016/5/9/chartex" xmlns:cx4="http://schemas.microsoft.com/office/drawing/2016/5/10/chartex" xmlns:cx5="http://schemas.microsoft.com/office/drawing/2016/5/11/chartex" xmlns:cx6="http://schemas.microsoft.com/office/drawing/2016/5/12/chartex" xmlns:cx7="http://schemas.microsoft.com/office/drawing/2016/5/13/chartex" xmlns:cx8="http://schemas.microsoft.com/office/drawing/2016/5/14/chartex" xmlns:mc="http://schemas.openxmlformats.org/markup-compatibility/2006" xmlns:aink="http://schemas.microsoft.com/office/drawing/2016/ink" xmlns:am3d="http://schemas.microsoft.com/office/drawing/2017/model3d" xmlns:o="urn:schemas-microsoft-com:office:office" xmlns:r="http://schemas.openxmlformats.org/officeDocument/2006/relationships" xmlns:m="http://schemas.openxmlformats.org/officeDocument/2006/math" xmlns:v="urn:schemas-microsoft-com:vml" xmlns:wp14="http://schemas.microsoft.com/office/word/2010/wordprocessingDrawing" xmlns:wp="http://schemas.openxmlformats.org/drawingml/2006/wordprocessingDrawing" xmlns:w10="urn:schemas-microsoft-com:office:word" xmlns:w="http://schemas.openxmlformats.org/wordprocessingml/2006/main" xmlns:w14="http://schemas.microsoft.com/office/word/2010/wordml" xmlns:w15="http://schemas.microsoft.com/office/word/2012/wordml" xmlns:w16cid="http://schemas.microsoft.com/office/word/2016/wordml/cid" xmlns:w16se="http://schemas.microsoft.com/office/word/2015/wordml/symex" xmlns:wpg="http://schemas.microsoft.com/office/word/2010/wordprocessingGroup" xmlns:wpi="http://schemas.microsoft.com/office/word/2010/wordprocessingInk" xmlns:wne="http://schemas.microsoft.com/office/word/2006/wordml" xmlns:wps="http://schemas.microsoft.com/office/word/2010/wordprocessingShape" mc:Ignorable="w14 w15 w16se w16cid wp14">
+<w:hdr xmlns:wpc="http://schemas.microsoft.com/office/word/2010/wordprocessingCanvas" xmlns:mc="http://schemas.openxmlformats.org/markup-compatibility/2006" xmlns:o="urn:schemas-microsoft-com:office:office" xmlns:r="http://schemas.openxmlformats.org/officeDocument/2006/relationships" xmlns:m="http://schemas.openxmlformats.org/officeDocument/2006/math" xmlns:v="urn:schemas-microsoft-com:vml" xmlns:wp14="http://schemas.microsoft.com/office/word/2010/wordprocessingDrawing" xmlns:wp="http://schemas.openxmlformats.org/drawingml/2006/wordprocessingDrawing" xmlns:w10="urn:schemas-microsoft-com:office:word" xmlns:w="http://schemas.openxmlformats.org/wordprocessingml/2006/main" xmlns:w14="http://schemas.microsoft.com/office/word/2010/wordml" xmlns:w15="http://schemas.microsoft.com/office/word/2012/wordml" xmlns:wpg="http://schemas.microsoft.com/office/word/2010/wordprocessingGroup" xmlns:wpi="http://schemas.microsoft.com/office/word/2010/wordprocessingInk" xmlns:wne="http://schemas.microsoft.com/office/word/2006/wordml" xmlns:wps="http://schemas.microsoft.com/office/word/2010/wordprocessingShape" mc:Ignorable="w14 w15 wp14">
   <w:p>
     <w:pPr>
-      <w:pStyle w:val="Cabealho"/>
+      <w:pStyle w:val="Header"/>
       <w:tabs>
         <w:tab w:val="clear" w:pos="4252"/>
         <w:tab w:val="clear" w:pos="8504"/>
@@ -2374,7 +2782,7 @@
               <wp:lineTo x="0" y="0"/>
             </wp:wrapPolygon>
           </wp:wrapTight>
-          <wp:docPr id="13" name="Imagem 13" descr="logotipo_JPEG"/>
+          <wp:docPr id="2" name="Imagem 13" descr="logotipo_JPEG"/>
           <wp:cNvGraphicFramePr>
             <a:graphicFrameLocks xmlns:a="http://schemas.openxmlformats.org/drawingml/2006/main" noChangeAspect="1"/>
           </wp:cNvGraphicFramePr>
@@ -2431,6 +2839,7 @@
     <w:r>
       <w:rPr>
         <w:noProof/>
+        <w:lang w:eastAsia="pt-PT"/>
       </w:rPr>
       <w:drawing>
         <wp:anchor distT="0" distB="0" distL="114300" distR="114300" simplePos="0" relativeHeight="251667968" behindDoc="0" locked="0" layoutInCell="1" allowOverlap="1" wp14:anchorId="2CD0083B" wp14:editId="004F0A25">
@@ -2444,7 +2853,7 @@
           <wp:extent cx="848995" cy="848995"/>
           <wp:effectExtent l="0" t="0" r="0" b="0"/>
           <wp:wrapSquare wrapText="bothSides"/>
-          <wp:docPr id="14" name="Imagem 14" descr="logo-syncready-yellow"/>
+          <wp:docPr id="3" name="Imagem 14" descr="logo-syncready-yellow"/>
           <wp:cNvGraphicFramePr>
             <a:graphicFrameLocks xmlns:a="http://schemas.openxmlformats.org/drawingml/2006/main" noChangeAspect="1"/>
           </wp:cNvGraphicFramePr>
@@ -2502,7 +2911,6 @@
         </wp:anchor>
       </w:drawing>
     </w:r>
-    <w:proofErr w:type="gramStart"/>
     <w:r>
       <w:rPr>
         <w:rFonts w:ascii="Roboto Light" w:hAnsi="Roboto Light"/>
@@ -2517,16 +2925,7 @@
         <w:sz w:val="20"/>
         <w:szCs w:val="20"/>
       </w:rPr>
-      <w:t xml:space="preserve"> –</w:t>
-    </w:r>
-    <w:proofErr w:type="gramEnd"/>
-    <w:r>
-      <w:rPr>
-        <w:rFonts w:ascii="Roboto Light" w:hAnsi="Roboto Light" w:cs="Times New Roman"/>
-        <w:sz w:val="20"/>
-        <w:szCs w:val="20"/>
-      </w:rPr>
-      <w:t xml:space="preserve"> </w:t>
+      <w:t xml:space="preserve"> – </w:t>
     </w:r>
     <w:r>
       <w:rPr>
@@ -2539,7 +2938,7 @@
   </w:p>
   <w:p>
     <w:pPr>
-      <w:pStyle w:val="Cabealho"/>
+      <w:pStyle w:val="Header"/>
       <w:tabs>
         <w:tab w:val="clear" w:pos="4252"/>
         <w:tab w:val="clear" w:pos="8504"/>
@@ -2562,7 +2961,7 @@
   </w:p>
   <w:p>
     <w:pPr>
-      <w:pStyle w:val="Cabealho"/>
+      <w:pStyle w:val="Header"/>
       <w:tabs>
         <w:tab w:val="clear" w:pos="4252"/>
         <w:tab w:val="clear" w:pos="8504"/>
@@ -2574,10 +2973,10 @@
 </file>
 
 <file path=word/header2.xml><?xml version="1.0" encoding="utf-8"?>
-<w:hdr xmlns:wpc="http://schemas.microsoft.com/office/word/2010/wordprocessingCanvas" xmlns:cx="http://schemas.microsoft.com/office/drawing/2014/chartex" xmlns:cx1="http://schemas.microsoft.com/office/drawing/2015/9/8/chartex" xmlns:cx2="http://schemas.microsoft.com/office/drawing/2015/10/21/chartex" xmlns:cx3="http://schemas.microsoft.com/office/drawing/2016/5/9/chartex" xmlns:cx4="http://schemas.microsoft.com/office/drawing/2016/5/10/chartex" xmlns:cx5="http://schemas.microsoft.com/office/drawing/2016/5/11/chartex" xmlns:cx6="http://schemas.microsoft.com/office/drawing/2016/5/12/chartex" xmlns:cx7="http://schemas.microsoft.com/office/drawing/2016/5/13/chartex" xmlns:cx8="http://schemas.microsoft.com/office/drawing/2016/5/14/chartex" xmlns:mc="http://schemas.openxmlformats.org/markup-compatibility/2006" xmlns:aink="http://schemas.microsoft.com/office/drawing/2016/ink" xmlns:am3d="http://schemas.microsoft.com/office/drawing/2017/model3d" xmlns:o="urn:schemas-microsoft-com:office:office" xmlns:r="http://schemas.openxmlformats.org/officeDocument/2006/relationships" xmlns:m="http://schemas.openxmlformats.org/officeDocument/2006/math" xmlns:v="urn:schemas-microsoft-com:vml" xmlns:wp14="http://schemas.microsoft.com/office/word/2010/wordprocessingDrawing" xmlns:wp="http://schemas.openxmlformats.org/drawingml/2006/wordprocessingDrawing" xmlns:w10="urn:schemas-microsoft-com:office:word" xmlns:w="http://schemas.openxmlformats.org/wordprocessingml/2006/main" xmlns:w14="http://schemas.microsoft.com/office/word/2010/wordml" xmlns:w15="http://schemas.microsoft.com/office/word/2012/wordml" xmlns:w16cid="http://schemas.microsoft.com/office/word/2016/wordml/cid" xmlns:w16se="http://schemas.microsoft.com/office/word/2015/wordml/symex" xmlns:wpg="http://schemas.microsoft.com/office/word/2010/wordprocessingGroup" xmlns:wpi="http://schemas.microsoft.com/office/word/2010/wordprocessingInk" xmlns:wne="http://schemas.microsoft.com/office/word/2006/wordml" xmlns:wps="http://schemas.microsoft.com/office/word/2010/wordprocessingShape" mc:Ignorable="w14 w15 w16se w16cid wp14">
+<w:hdr xmlns:wpc="http://schemas.microsoft.com/office/word/2010/wordprocessingCanvas" xmlns:mc="http://schemas.openxmlformats.org/markup-compatibility/2006" xmlns:o="urn:schemas-microsoft-com:office:office" xmlns:r="http://schemas.openxmlformats.org/officeDocument/2006/relationships" xmlns:m="http://schemas.openxmlformats.org/officeDocument/2006/math" xmlns:v="urn:schemas-microsoft-com:vml" xmlns:wp14="http://schemas.microsoft.com/office/word/2010/wordprocessingDrawing" xmlns:wp="http://schemas.openxmlformats.org/drawingml/2006/wordprocessingDrawing" xmlns:w10="urn:schemas-microsoft-com:office:word" xmlns:w="http://schemas.openxmlformats.org/wordprocessingml/2006/main" xmlns:w14="http://schemas.microsoft.com/office/word/2010/wordml" xmlns:w15="http://schemas.microsoft.com/office/word/2012/wordml" xmlns:wpg="http://schemas.microsoft.com/office/word/2010/wordprocessingGroup" xmlns:wpi="http://schemas.microsoft.com/office/word/2010/wordprocessingInk" xmlns:wne="http://schemas.microsoft.com/office/word/2006/wordml" xmlns:wps="http://schemas.microsoft.com/office/word/2010/wordprocessingShape" mc:Ignorable="w14 w15 wp14">
   <w:p>
     <w:pPr>
-      <w:pStyle w:val="Cabealho"/>
+      <w:pStyle w:val="Header"/>
       <w:tabs>
         <w:tab w:val="clear" w:pos="4252"/>
         <w:tab w:val="clear" w:pos="8504"/>
@@ -2698,7 +3097,6 @@
         </v:shape>
       </w:pict>
     </w:r>
-    <w:proofErr w:type="gramStart"/>
     <w:r>
       <w:rPr>
         <w:rFonts w:ascii="Roboto Light" w:hAnsi="Roboto Light"/>
@@ -2713,16 +3111,7 @@
         <w:sz w:val="20"/>
         <w:szCs w:val="20"/>
       </w:rPr>
-      <w:t xml:space="preserve"> –</w:t>
-    </w:r>
-    <w:proofErr w:type="gramEnd"/>
-    <w:r>
-      <w:rPr>
-        <w:rFonts w:ascii="Roboto Light" w:hAnsi="Roboto Light" w:cs="Times New Roman"/>
-        <w:sz w:val="20"/>
-        <w:szCs w:val="20"/>
-      </w:rPr>
-      <w:t xml:space="preserve"> </w:t>
+      <w:t xml:space="preserve"> – </w:t>
     </w:r>
     <w:r>
       <w:rPr>
@@ -2735,7 +3124,7 @@
   </w:p>
   <w:p>
     <w:pPr>
-      <w:pStyle w:val="Cabealho"/>
+      <w:pStyle w:val="Header"/>
       <w:tabs>
         <w:tab w:val="clear" w:pos="4252"/>
         <w:tab w:val="clear" w:pos="8504"/>
@@ -2760,7 +3149,7 @@
 </file>
 
 <file path=word/numbering.xml><?xml version="1.0" encoding="utf-8"?>
-<w:numbering xmlns:wpc="http://schemas.microsoft.com/office/word/2010/wordprocessingCanvas" xmlns:cx="http://schemas.microsoft.com/office/drawing/2014/chartex" xmlns:cx1="http://schemas.microsoft.com/office/drawing/2015/9/8/chartex" xmlns:cx2="http://schemas.microsoft.com/office/drawing/2015/10/21/chartex" xmlns:cx3="http://schemas.microsoft.com/office/drawing/2016/5/9/chartex" xmlns:cx4="http://schemas.microsoft.com/office/drawing/2016/5/10/chartex" xmlns:cx5="http://schemas.microsoft.com/office/drawing/2016/5/11/chartex" xmlns:cx6="http://schemas.microsoft.com/office/drawing/2016/5/12/chartex" xmlns:cx7="http://schemas.microsoft.com/office/drawing/2016/5/13/chartex" xmlns:cx8="http://schemas.microsoft.com/office/drawing/2016/5/14/chartex" xmlns:mc="http://schemas.openxmlformats.org/markup-compatibility/2006" xmlns:aink="http://schemas.microsoft.com/office/drawing/2016/ink" xmlns:am3d="http://schemas.microsoft.com/office/drawing/2017/model3d" xmlns:o="urn:schemas-microsoft-com:office:office" xmlns:r="http://schemas.openxmlformats.org/officeDocument/2006/relationships" xmlns:m="http://schemas.openxmlformats.org/officeDocument/2006/math" xmlns:v="urn:schemas-microsoft-com:vml" xmlns:wp14="http://schemas.microsoft.com/office/word/2010/wordprocessingDrawing" xmlns:wp="http://schemas.openxmlformats.org/drawingml/2006/wordprocessingDrawing" xmlns:w10="urn:schemas-microsoft-com:office:word" xmlns:w="http://schemas.openxmlformats.org/wordprocessingml/2006/main" xmlns:w14="http://schemas.microsoft.com/office/word/2010/wordml" xmlns:w15="http://schemas.microsoft.com/office/word/2012/wordml" xmlns:w16cid="http://schemas.microsoft.com/office/word/2016/wordml/cid" xmlns:w16se="http://schemas.microsoft.com/office/word/2015/wordml/symex" xmlns:wpg="http://schemas.microsoft.com/office/word/2010/wordprocessingGroup" xmlns:wpi="http://schemas.microsoft.com/office/word/2010/wordprocessingInk" xmlns:wne="http://schemas.microsoft.com/office/word/2006/wordml" xmlns:wps="http://schemas.microsoft.com/office/word/2010/wordprocessingShape" mc:Ignorable="w14 w15 w16se w16cid wp14">
+<w:numbering xmlns:wpc="http://schemas.microsoft.com/office/word/2010/wordprocessingCanvas" xmlns:mc="http://schemas.openxmlformats.org/markup-compatibility/2006" xmlns:o="urn:schemas-microsoft-com:office:office" xmlns:r="http://schemas.openxmlformats.org/officeDocument/2006/relationships" xmlns:m="http://schemas.openxmlformats.org/officeDocument/2006/math" xmlns:v="urn:schemas-microsoft-com:vml" xmlns:wp14="http://schemas.microsoft.com/office/word/2010/wordprocessingDrawing" xmlns:wp="http://schemas.openxmlformats.org/drawingml/2006/wordprocessingDrawing" xmlns:w10="urn:schemas-microsoft-com:office:word" xmlns:w="http://schemas.openxmlformats.org/wordprocessingml/2006/main" xmlns:w14="http://schemas.microsoft.com/office/word/2010/wordml" xmlns:w15="http://schemas.microsoft.com/office/word/2012/wordml" xmlns:wpg="http://schemas.microsoft.com/office/word/2010/wordprocessingGroup" xmlns:wpi="http://schemas.microsoft.com/office/word/2010/wordprocessingInk" xmlns:wne="http://schemas.microsoft.com/office/word/2006/wordml" xmlns:wps="http://schemas.microsoft.com/office/word/2010/wordprocessingShape" mc:Ignorable="w14 w15 wp14">
   <w:abstractNum w:abstractNumId="0" w15:restartNumberingAfterBreak="0">
     <w:nsid w:val="017A50D6"/>
     <w:multiLevelType w:val="hybridMultilevel"/>
@@ -5537,7 +5926,7 @@
 </file>
 
 <file path=word/styles.xml><?xml version="1.0" encoding="utf-8"?>
-<w:styles xmlns:mc="http://schemas.openxmlformats.org/markup-compatibility/2006" xmlns:r="http://schemas.openxmlformats.org/officeDocument/2006/relationships" xmlns:w="http://schemas.openxmlformats.org/wordprocessingml/2006/main" xmlns:w14="http://schemas.microsoft.com/office/word/2010/wordml" xmlns:w15="http://schemas.microsoft.com/office/word/2012/wordml" xmlns:w16cid="http://schemas.microsoft.com/office/word/2016/wordml/cid" xmlns:w16se="http://schemas.microsoft.com/office/word/2015/wordml/symex" mc:Ignorable="w14 w15 w16se w16cid">
+<w:styles xmlns:mc="http://schemas.openxmlformats.org/markup-compatibility/2006" xmlns:r="http://schemas.openxmlformats.org/officeDocument/2006/relationships" xmlns:w="http://schemas.openxmlformats.org/wordprocessingml/2006/main" xmlns:w14="http://schemas.microsoft.com/office/word/2010/wordml" xmlns:w15="http://schemas.microsoft.com/office/word/2012/wordml" mc:Ignorable="w14 w15">
   <w:docDefaults>
     <w:rPrDefault>
       <w:rPr>
@@ -5553,7 +5942,7 @@
       </w:pPr>
     </w:pPrDefault>
   </w:docDefaults>
-  <w:latentStyles w:defLockedState="0" w:defUIPriority="99" w:defSemiHidden="0" w:defUnhideWhenUsed="0" w:defQFormat="0" w:count="376">
+  <w:latentStyles w:defLockedState="0" w:defUIPriority="99" w:defSemiHidden="0" w:defUnhideWhenUsed="0" w:defQFormat="0" w:count="371">
     <w:lsdException w:name="Normal" w:uiPriority="0" w:qFormat="1"/>
     <w:lsdException w:name="heading 1" w:uiPriority="9" w:qFormat="1"/>
     <w:lsdException w:name="heading 2" w:semiHidden="1" w:uiPriority="9" w:unhideWhenUsed="1" w:qFormat="1"/>
@@ -5925,22 +6314,17 @@
     <w:lsdException w:name="List Table 5 Dark Accent 6" w:uiPriority="50"/>
     <w:lsdException w:name="List Table 6 Colorful Accent 6" w:uiPriority="51"/>
     <w:lsdException w:name="List Table 7 Colorful Accent 6" w:uiPriority="52"/>
-    <w:lsdException w:name="Mention" w:semiHidden="1" w:unhideWhenUsed="1"/>
-    <w:lsdException w:name="Smart Hyperlink" w:semiHidden="1" w:unhideWhenUsed="1"/>
-    <w:lsdException w:name="Hashtag" w:semiHidden="1" w:unhideWhenUsed="1"/>
-    <w:lsdException w:name="Unresolved Mention" w:semiHidden="1" w:unhideWhenUsed="1"/>
-    <w:lsdException w:name="Smart Link" w:semiHidden="1" w:unhideWhenUsed="1"/>
   </w:latentStyles>
   <w:style w:type="paragraph" w:default="1" w:styleId="Normal">
     <w:name w:val="Normal"/>
     <w:qFormat/>
     <w:rsid w:val="00413254"/>
   </w:style>
-  <w:style w:type="paragraph" w:styleId="Ttulo1">
+  <w:style w:type="paragraph" w:styleId="Heading1">
     <w:name w:val="heading 1"/>
     <w:basedOn w:val="Normal"/>
     <w:next w:val="Normal"/>
-    <w:link w:val="Ttulo1Carter"/>
+    <w:link w:val="Heading1Char"/>
     <w:uiPriority w:val="9"/>
     <w:qFormat/>
     <w:rsid w:val="00413254"/>
@@ -5957,11 +6341,11 @@
       <w:szCs w:val="40"/>
     </w:rPr>
   </w:style>
-  <w:style w:type="paragraph" w:styleId="Ttulo2">
+  <w:style w:type="paragraph" w:styleId="Heading2">
     <w:name w:val="heading 2"/>
     <w:basedOn w:val="Normal"/>
     <w:next w:val="Normal"/>
-    <w:link w:val="Ttulo2Carter"/>
+    <w:link w:val="Heading2Char"/>
     <w:uiPriority w:val="9"/>
     <w:unhideWhenUsed/>
     <w:qFormat/>
@@ -5979,11 +6363,11 @@
       <w:szCs w:val="28"/>
     </w:rPr>
   </w:style>
-  <w:style w:type="paragraph" w:styleId="Ttulo3">
+  <w:style w:type="paragraph" w:styleId="Heading3">
     <w:name w:val="heading 3"/>
     <w:basedOn w:val="Normal"/>
     <w:next w:val="Normal"/>
-    <w:link w:val="Ttulo3Carter"/>
+    <w:link w:val="Heading3Char"/>
     <w:uiPriority w:val="9"/>
     <w:semiHidden/>
     <w:unhideWhenUsed/>
@@ -6002,11 +6386,11 @@
       <w:szCs w:val="24"/>
     </w:rPr>
   </w:style>
-  <w:style w:type="paragraph" w:styleId="Ttulo4">
+  <w:style w:type="paragraph" w:styleId="Heading4">
     <w:name w:val="heading 4"/>
     <w:basedOn w:val="Normal"/>
     <w:next w:val="Normal"/>
-    <w:link w:val="Ttulo4Carter"/>
+    <w:link w:val="Heading4Char"/>
     <w:uiPriority w:val="9"/>
     <w:semiHidden/>
     <w:unhideWhenUsed/>
@@ -6025,11 +6409,11 @@
       <w:szCs w:val="22"/>
     </w:rPr>
   </w:style>
-  <w:style w:type="paragraph" w:styleId="Ttulo5">
+  <w:style w:type="paragraph" w:styleId="Heading5">
     <w:name w:val="heading 5"/>
     <w:basedOn w:val="Normal"/>
     <w:next w:val="Normal"/>
-    <w:link w:val="Ttulo5Carter"/>
+    <w:link w:val="Heading5Char"/>
     <w:uiPriority w:val="9"/>
     <w:semiHidden/>
     <w:unhideWhenUsed/>
@@ -6050,11 +6434,11 @@
       <w:szCs w:val="22"/>
     </w:rPr>
   </w:style>
-  <w:style w:type="paragraph" w:styleId="Ttulo6">
+  <w:style w:type="paragraph" w:styleId="Heading6">
     <w:name w:val="heading 6"/>
     <w:basedOn w:val="Normal"/>
     <w:next w:val="Normal"/>
-    <w:link w:val="Ttulo6Carter"/>
+    <w:link w:val="Heading6Char"/>
     <w:uiPriority w:val="9"/>
     <w:semiHidden/>
     <w:unhideWhenUsed/>
@@ -6071,11 +6455,11 @@
       <w:color w:val="F79646" w:themeColor="accent6"/>
     </w:rPr>
   </w:style>
-  <w:style w:type="paragraph" w:styleId="Ttulo7">
+  <w:style w:type="paragraph" w:styleId="Heading7">
     <w:name w:val="heading 7"/>
     <w:basedOn w:val="Normal"/>
     <w:next w:val="Normal"/>
-    <w:link w:val="Ttulo7Carter"/>
+    <w:link w:val="Heading7Char"/>
     <w:uiPriority w:val="9"/>
     <w:semiHidden/>
     <w:unhideWhenUsed/>
@@ -6094,11 +6478,11 @@
       <w:color w:val="F79646" w:themeColor="accent6"/>
     </w:rPr>
   </w:style>
-  <w:style w:type="paragraph" w:styleId="Ttulo8">
+  <w:style w:type="paragraph" w:styleId="Heading8">
     <w:name w:val="heading 8"/>
     <w:basedOn w:val="Normal"/>
     <w:next w:val="Normal"/>
-    <w:link w:val="Ttulo8Carter"/>
+    <w:link w:val="Heading8Char"/>
     <w:uiPriority w:val="9"/>
     <w:semiHidden/>
     <w:unhideWhenUsed/>
@@ -6121,11 +6505,11 @@
       <w:szCs w:val="20"/>
     </w:rPr>
   </w:style>
-  <w:style w:type="paragraph" w:styleId="Ttulo9">
+  <w:style w:type="paragraph" w:styleId="Heading9">
     <w:name w:val="heading 9"/>
     <w:basedOn w:val="Normal"/>
     <w:next w:val="Normal"/>
-    <w:link w:val="Ttulo9Carter"/>
+    <w:link w:val="Heading9Char"/>
     <w:uiPriority w:val="9"/>
     <w:unhideWhenUsed/>
     <w:qFormat/>
@@ -6145,13 +6529,12 @@
       <w:szCs w:val="20"/>
     </w:rPr>
   </w:style>
-  <w:style w:type="character" w:default="1" w:styleId="Tipodeletrapredefinidodopargrafo">
+  <w:style w:type="character" w:default="1" w:styleId="DefaultParagraphFont">
     <w:name w:val="Default Paragraph Font"/>
     <w:uiPriority w:val="1"/>
-    <w:semiHidden/>
     <w:unhideWhenUsed/>
   </w:style>
-  <w:style w:type="table" w:default="1" w:styleId="Tabelanormal">
+  <w:style w:type="table" w:default="1" w:styleId="TableNormal">
     <w:name w:val="Normal Table"/>
     <w:uiPriority w:val="99"/>
     <w:semiHidden/>
@@ -6166,16 +6549,16 @@
       </w:tblCellMar>
     </w:tblPr>
   </w:style>
-  <w:style w:type="numbering" w:default="1" w:styleId="Semlista">
+  <w:style w:type="numbering" w:default="1" w:styleId="NoList">
     <w:name w:val="No List"/>
     <w:uiPriority w:val="99"/>
     <w:semiHidden/>
     <w:unhideWhenUsed/>
   </w:style>
-  <w:style w:type="paragraph" w:styleId="Cabealho">
+  <w:style w:type="paragraph" w:styleId="Header">
     <w:name w:val="header"/>
     <w:basedOn w:val="Normal"/>
-    <w:link w:val="CabealhoCarter"/>
+    <w:link w:val="HeaderChar"/>
     <w:uiPriority w:val="99"/>
     <w:unhideWhenUsed/>
     <w:rsid w:val="00AB7403"/>
@@ -6187,17 +6570,17 @@
       <w:spacing w:after="0" w:line="240" w:lineRule="auto"/>
     </w:pPr>
   </w:style>
-  <w:style w:type="character" w:customStyle="1" w:styleId="CabealhoCarter">
-    <w:name w:val="Cabeçalho Caráter"/>
-    <w:basedOn w:val="Tipodeletrapredefinidodopargrafo"/>
-    <w:link w:val="Cabealho"/>
+  <w:style w:type="character" w:customStyle="1" w:styleId="HeaderChar">
+    <w:name w:val="Header Char"/>
+    <w:basedOn w:val="DefaultParagraphFont"/>
+    <w:link w:val="Header"/>
     <w:uiPriority w:val="99"/>
     <w:rsid w:val="00AB7403"/>
   </w:style>
-  <w:style w:type="paragraph" w:styleId="Rodap">
+  <w:style w:type="paragraph" w:styleId="Footer">
     <w:name w:val="footer"/>
     <w:basedOn w:val="Normal"/>
-    <w:link w:val="RodapCarter"/>
+    <w:link w:val="FooterChar"/>
     <w:uiPriority w:val="99"/>
     <w:unhideWhenUsed/>
     <w:rsid w:val="00AB7403"/>
@@ -6209,14 +6592,14 @@
       <w:spacing w:after="0" w:line="240" w:lineRule="auto"/>
     </w:pPr>
   </w:style>
-  <w:style w:type="character" w:customStyle="1" w:styleId="RodapCarter">
-    <w:name w:val="Rodapé Caráter"/>
-    <w:basedOn w:val="Tipodeletrapredefinidodopargrafo"/>
-    <w:link w:val="Rodap"/>
+  <w:style w:type="character" w:customStyle="1" w:styleId="FooterChar">
+    <w:name w:val="Footer Char"/>
+    <w:basedOn w:val="DefaultParagraphFont"/>
+    <w:link w:val="Footer"/>
     <w:uiPriority w:val="99"/>
     <w:rsid w:val="00AB7403"/>
   </w:style>
-  <w:style w:type="paragraph" w:styleId="PargrafodaLista">
+  <w:style w:type="paragraph" w:styleId="ListParagraph">
     <w:name w:val="List Paragraph"/>
     <w:basedOn w:val="Normal"/>
     <w:uiPriority w:val="34"/>
@@ -6227,10 +6610,10 @@
       <w:contextualSpacing/>
     </w:pPr>
   </w:style>
-  <w:style w:type="character" w:customStyle="1" w:styleId="Ttulo1Carter">
-    <w:name w:val="Título 1 Caráter"/>
-    <w:basedOn w:val="Tipodeletrapredefinidodopargrafo"/>
-    <w:link w:val="Ttulo1"/>
+  <w:style w:type="character" w:customStyle="1" w:styleId="Heading1Char">
+    <w:name w:val="Heading 1 Char"/>
+    <w:basedOn w:val="DefaultParagraphFont"/>
+    <w:link w:val="Heading1"/>
     <w:uiPriority w:val="9"/>
     <w:rsid w:val="00413254"/>
     <w:rPr>
@@ -6240,10 +6623,10 @@
       <w:szCs w:val="40"/>
     </w:rPr>
   </w:style>
-  <w:style w:type="character" w:customStyle="1" w:styleId="Ttulo2Carter">
-    <w:name w:val="Título 2 Caráter"/>
-    <w:basedOn w:val="Tipodeletrapredefinidodopargrafo"/>
-    <w:link w:val="Ttulo2"/>
+  <w:style w:type="character" w:customStyle="1" w:styleId="Heading2Char">
+    <w:name w:val="Heading 2 Char"/>
+    <w:basedOn w:val="DefaultParagraphFont"/>
+    <w:link w:val="Heading2"/>
     <w:uiPriority w:val="9"/>
     <w:rsid w:val="00413254"/>
     <w:rPr>
@@ -6253,10 +6636,10 @@
       <w:szCs w:val="28"/>
     </w:rPr>
   </w:style>
-  <w:style w:type="character" w:customStyle="1" w:styleId="Ttulo3Carter">
-    <w:name w:val="Título 3 Caráter"/>
-    <w:basedOn w:val="Tipodeletrapredefinidodopargrafo"/>
-    <w:link w:val="Ttulo3"/>
+  <w:style w:type="character" w:customStyle="1" w:styleId="Heading3Char">
+    <w:name w:val="Heading 3 Char"/>
+    <w:basedOn w:val="DefaultParagraphFont"/>
+    <w:link w:val="Heading3"/>
     <w:uiPriority w:val="9"/>
     <w:semiHidden/>
     <w:rsid w:val="00413254"/>
@@ -6267,10 +6650,10 @@
       <w:szCs w:val="24"/>
     </w:rPr>
   </w:style>
-  <w:style w:type="character" w:customStyle="1" w:styleId="Ttulo4Carter">
-    <w:name w:val="Título 4 Caráter"/>
-    <w:basedOn w:val="Tipodeletrapredefinidodopargrafo"/>
-    <w:link w:val="Ttulo4"/>
+  <w:style w:type="character" w:customStyle="1" w:styleId="Heading4Char">
+    <w:name w:val="Heading 4 Char"/>
+    <w:basedOn w:val="DefaultParagraphFont"/>
+    <w:link w:val="Heading4"/>
     <w:uiPriority w:val="9"/>
     <w:semiHidden/>
     <w:rsid w:val="00413254"/>
@@ -6281,10 +6664,10 @@
       <w:szCs w:val="22"/>
     </w:rPr>
   </w:style>
-  <w:style w:type="character" w:customStyle="1" w:styleId="Ttulo5Carter">
-    <w:name w:val="Título 5 Caráter"/>
-    <w:basedOn w:val="Tipodeletrapredefinidodopargrafo"/>
-    <w:link w:val="Ttulo5"/>
+  <w:style w:type="character" w:customStyle="1" w:styleId="Heading5Char">
+    <w:name w:val="Heading 5 Char"/>
+    <w:basedOn w:val="DefaultParagraphFont"/>
+    <w:link w:val="Heading5"/>
     <w:uiPriority w:val="9"/>
     <w:semiHidden/>
     <w:rsid w:val="00413254"/>
@@ -6297,10 +6680,10 @@
       <w:szCs w:val="22"/>
     </w:rPr>
   </w:style>
-  <w:style w:type="character" w:customStyle="1" w:styleId="Ttulo6Carter">
-    <w:name w:val="Título 6 Caráter"/>
-    <w:basedOn w:val="Tipodeletrapredefinidodopargrafo"/>
-    <w:link w:val="Ttulo6"/>
+  <w:style w:type="character" w:customStyle="1" w:styleId="Heading6Char">
+    <w:name w:val="Heading 6 Char"/>
+    <w:basedOn w:val="DefaultParagraphFont"/>
+    <w:link w:val="Heading6"/>
     <w:uiPriority w:val="9"/>
     <w:semiHidden/>
     <w:rsid w:val="00413254"/>
@@ -6309,10 +6692,10 @@
       <w:color w:val="F79646" w:themeColor="accent6"/>
     </w:rPr>
   </w:style>
-  <w:style w:type="character" w:customStyle="1" w:styleId="Ttulo7Carter">
-    <w:name w:val="Título 7 Caráter"/>
-    <w:basedOn w:val="Tipodeletrapredefinidodopargrafo"/>
-    <w:link w:val="Ttulo7"/>
+  <w:style w:type="character" w:customStyle="1" w:styleId="Heading7Char">
+    <w:name w:val="Heading 7 Char"/>
+    <w:basedOn w:val="DefaultParagraphFont"/>
+    <w:link w:val="Heading7"/>
     <w:uiPriority w:val="9"/>
     <w:semiHidden/>
     <w:rsid w:val="00413254"/>
@@ -6323,10 +6706,10 @@
       <w:color w:val="F79646" w:themeColor="accent6"/>
     </w:rPr>
   </w:style>
-  <w:style w:type="character" w:customStyle="1" w:styleId="Ttulo8Carter">
-    <w:name w:val="Título 8 Caráter"/>
-    <w:basedOn w:val="Tipodeletrapredefinidodopargrafo"/>
-    <w:link w:val="Ttulo8"/>
+  <w:style w:type="character" w:customStyle="1" w:styleId="Heading8Char">
+    <w:name w:val="Heading 8 Char"/>
+    <w:basedOn w:val="DefaultParagraphFont"/>
+    <w:link w:val="Heading8"/>
     <w:uiPriority w:val="9"/>
     <w:semiHidden/>
     <w:rsid w:val="00413254"/>
@@ -6341,10 +6724,10 @@
       <w:szCs w:val="20"/>
     </w:rPr>
   </w:style>
-  <w:style w:type="character" w:customStyle="1" w:styleId="Ttulo9Carter">
-    <w:name w:val="Título 9 Caráter"/>
-    <w:basedOn w:val="Tipodeletrapredefinidodopargrafo"/>
-    <w:link w:val="Ttulo9"/>
+  <w:style w:type="character" w:customStyle="1" w:styleId="Heading9Char">
+    <w:name w:val="Heading 9 Char"/>
+    <w:basedOn w:val="DefaultParagraphFont"/>
+    <w:link w:val="Heading9"/>
     <w:uiPriority w:val="9"/>
     <w:rsid w:val="00413254"/>
     <w:rPr>
@@ -6356,7 +6739,7 @@
       <w:szCs w:val="20"/>
     </w:rPr>
   </w:style>
-  <w:style w:type="paragraph" w:styleId="Legenda">
+  <w:style w:type="paragraph" w:styleId="Caption">
     <w:name w:val="caption"/>
     <w:basedOn w:val="Normal"/>
     <w:next w:val="Normal"/>
@@ -6375,11 +6758,11 @@
       <w:color w:val="595959" w:themeColor="text1" w:themeTint="A6"/>
     </w:rPr>
   </w:style>
-  <w:style w:type="paragraph" w:styleId="Ttulo">
+  <w:style w:type="paragraph" w:styleId="Title">
     <w:name w:val="Title"/>
     <w:basedOn w:val="Normal"/>
     <w:next w:val="Normal"/>
-    <w:link w:val="TtuloCarter"/>
+    <w:link w:val="TitleChar"/>
     <w:uiPriority w:val="10"/>
     <w:qFormat/>
     <w:rsid w:val="00413254"/>
@@ -6395,10 +6778,10 @@
       <w:szCs w:val="96"/>
     </w:rPr>
   </w:style>
-  <w:style w:type="character" w:customStyle="1" w:styleId="TtuloCarter">
-    <w:name w:val="Título Caráter"/>
-    <w:basedOn w:val="Tipodeletrapredefinidodopargrafo"/>
-    <w:link w:val="Ttulo"/>
+  <w:style w:type="character" w:customStyle="1" w:styleId="TitleChar">
+    <w:name w:val="Title Char"/>
+    <w:basedOn w:val="DefaultParagraphFont"/>
+    <w:link w:val="Title"/>
     <w:uiPriority w:val="10"/>
     <w:rsid w:val="00413254"/>
     <w:rPr>
@@ -6409,11 +6792,11 @@
       <w:szCs w:val="96"/>
     </w:rPr>
   </w:style>
-  <w:style w:type="paragraph" w:styleId="Subttulo">
+  <w:style w:type="paragraph" w:styleId="Subtitle">
     <w:name w:val="Subtitle"/>
     <w:basedOn w:val="Normal"/>
     <w:next w:val="Normal"/>
-    <w:link w:val="SubttuloCarter"/>
+    <w:link w:val="SubtitleChar"/>
     <w:uiPriority w:val="11"/>
     <w:qFormat/>
     <w:rsid w:val="00413254"/>
@@ -6429,10 +6812,10 @@
       <w:szCs w:val="30"/>
     </w:rPr>
   </w:style>
-  <w:style w:type="character" w:customStyle="1" w:styleId="SubttuloCarter">
-    <w:name w:val="Subtítulo Caráter"/>
-    <w:basedOn w:val="Tipodeletrapredefinidodopargrafo"/>
-    <w:link w:val="Subttulo"/>
+  <w:style w:type="character" w:customStyle="1" w:styleId="SubtitleChar">
+    <w:name w:val="Subtitle Char"/>
+    <w:basedOn w:val="DefaultParagraphFont"/>
+    <w:link w:val="Subtitle"/>
     <w:uiPriority w:val="11"/>
     <w:rsid w:val="00413254"/>
     <w:rPr>
@@ -6441,9 +6824,9 @@
       <w:szCs w:val="30"/>
     </w:rPr>
   </w:style>
-  <w:style w:type="character" w:styleId="Forte">
+  <w:style w:type="character" w:styleId="Strong">
     <w:name w:val="Strong"/>
-    <w:basedOn w:val="Tipodeletrapredefinidodopargrafo"/>
+    <w:basedOn w:val="DefaultParagraphFont"/>
     <w:uiPriority w:val="22"/>
     <w:qFormat/>
     <w:rsid w:val="00413254"/>
@@ -6452,9 +6835,9 @@
       <w:bCs/>
     </w:rPr>
   </w:style>
-  <w:style w:type="character" w:styleId="nfase">
+  <w:style w:type="character" w:styleId="Emphasis">
     <w:name w:val="Emphasis"/>
-    <w:basedOn w:val="Tipodeletrapredefinidodopargrafo"/>
+    <w:basedOn w:val="DefaultParagraphFont"/>
     <w:uiPriority w:val="20"/>
     <w:qFormat/>
     <w:rsid w:val="00413254"/>
@@ -6464,7 +6847,7 @@
       <w:color w:val="F79646" w:themeColor="accent6"/>
     </w:rPr>
   </w:style>
-  <w:style w:type="paragraph" w:styleId="SemEspaamento">
+  <w:style w:type="paragraph" w:styleId="NoSpacing">
     <w:name w:val="No Spacing"/>
     <w:uiPriority w:val="1"/>
     <w:qFormat/>
@@ -6473,11 +6856,11 @@
       <w:spacing w:after="0" w:line="240" w:lineRule="auto"/>
     </w:pPr>
   </w:style>
-  <w:style w:type="paragraph" w:styleId="Citao">
+  <w:style w:type="paragraph" w:styleId="Quote">
     <w:name w:val="Quote"/>
     <w:basedOn w:val="Normal"/>
     <w:next w:val="Normal"/>
-    <w:link w:val="CitaoCarter"/>
+    <w:link w:val="QuoteChar"/>
     <w:uiPriority w:val="29"/>
     <w:qFormat/>
     <w:rsid w:val="00413254"/>
@@ -6492,10 +6875,10 @@
       <w:color w:val="262626" w:themeColor="text1" w:themeTint="D9"/>
     </w:rPr>
   </w:style>
-  <w:style w:type="character" w:customStyle="1" w:styleId="CitaoCarter">
-    <w:name w:val="Citação Caráter"/>
-    <w:basedOn w:val="Tipodeletrapredefinidodopargrafo"/>
-    <w:link w:val="Citao"/>
+  <w:style w:type="character" w:customStyle="1" w:styleId="QuoteChar">
+    <w:name w:val="Quote Char"/>
+    <w:basedOn w:val="DefaultParagraphFont"/>
+    <w:link w:val="Quote"/>
     <w:uiPriority w:val="29"/>
     <w:rsid w:val="00413254"/>
     <w:rPr>
@@ -6504,11 +6887,11 @@
       <w:color w:val="262626" w:themeColor="text1" w:themeTint="D9"/>
     </w:rPr>
   </w:style>
-  <w:style w:type="paragraph" w:styleId="CitaoIntensa">
+  <w:style w:type="paragraph" w:styleId="IntenseQuote">
     <w:name w:val="Intense Quote"/>
     <w:basedOn w:val="Normal"/>
     <w:next w:val="Normal"/>
-    <w:link w:val="CitaoIntensaCarter"/>
+    <w:link w:val="IntenseQuoteChar"/>
     <w:uiPriority w:val="30"/>
     <w:qFormat/>
     <w:rsid w:val="00413254"/>
@@ -6526,10 +6909,10 @@
       <w:szCs w:val="32"/>
     </w:rPr>
   </w:style>
-  <w:style w:type="character" w:customStyle="1" w:styleId="CitaoIntensaCarter">
-    <w:name w:val="Citação Intensa Caráter"/>
-    <w:basedOn w:val="Tipodeletrapredefinidodopargrafo"/>
-    <w:link w:val="CitaoIntensa"/>
+  <w:style w:type="character" w:customStyle="1" w:styleId="IntenseQuoteChar">
+    <w:name w:val="Intense Quote Char"/>
+    <w:basedOn w:val="DefaultParagraphFont"/>
+    <w:link w:val="IntenseQuote"/>
     <w:uiPriority w:val="30"/>
     <w:rsid w:val="00413254"/>
     <w:rPr>
@@ -6541,9 +6924,9 @@
       <w:szCs w:val="32"/>
     </w:rPr>
   </w:style>
-  <w:style w:type="character" w:styleId="nfaseDiscreta">
+  <w:style w:type="character" w:styleId="SubtleEmphasis">
     <w:name w:val="Subtle Emphasis"/>
-    <w:basedOn w:val="Tipodeletrapredefinidodopargrafo"/>
+    <w:basedOn w:val="DefaultParagraphFont"/>
     <w:uiPriority w:val="19"/>
     <w:qFormat/>
     <w:rsid w:val="00413254"/>
@@ -6552,9 +6935,9 @@
       <w:iCs/>
     </w:rPr>
   </w:style>
-  <w:style w:type="character" w:styleId="nfaseIntensa">
+  <w:style w:type="character" w:styleId="IntenseEmphasis">
     <w:name w:val="Intense Emphasis"/>
-    <w:basedOn w:val="Tipodeletrapredefinidodopargrafo"/>
+    <w:basedOn w:val="DefaultParagraphFont"/>
     <w:uiPriority w:val="21"/>
     <w:qFormat/>
     <w:rsid w:val="00413254"/>
@@ -6565,9 +6948,9 @@
       <w:iCs/>
     </w:rPr>
   </w:style>
-  <w:style w:type="character" w:styleId="RefernciaDiscreta">
+  <w:style w:type="character" w:styleId="SubtleReference">
     <w:name w:val="Subtle Reference"/>
-    <w:basedOn w:val="Tipodeletrapredefinidodopargrafo"/>
+    <w:basedOn w:val="DefaultParagraphFont"/>
     <w:uiPriority w:val="31"/>
     <w:qFormat/>
     <w:rsid w:val="00413254"/>
@@ -6576,9 +6959,9 @@
       <w:color w:val="595959" w:themeColor="text1" w:themeTint="A6"/>
     </w:rPr>
   </w:style>
-  <w:style w:type="character" w:styleId="RefernciaIntensa">
+  <w:style w:type="character" w:styleId="IntenseReference">
     <w:name w:val="Intense Reference"/>
-    <w:basedOn w:val="Tipodeletrapredefinidodopargrafo"/>
+    <w:basedOn w:val="DefaultParagraphFont"/>
     <w:uiPriority w:val="32"/>
     <w:qFormat/>
     <w:rsid w:val="00413254"/>
@@ -6589,9 +6972,9 @@
       <w:color w:val="F79646" w:themeColor="accent6"/>
     </w:rPr>
   </w:style>
-  <w:style w:type="character" w:styleId="TtulodoLivro">
+  <w:style w:type="character" w:styleId="BookTitle">
     <w:name w:val="Book Title"/>
-    <w:basedOn w:val="Tipodeletrapredefinidodopargrafo"/>
+    <w:basedOn w:val="DefaultParagraphFont"/>
     <w:uiPriority w:val="33"/>
     <w:qFormat/>
     <w:rsid w:val="00413254"/>
@@ -6605,9 +6988,9 @@
       <w:szCs w:val="21"/>
     </w:rPr>
   </w:style>
-  <w:style w:type="paragraph" w:styleId="Cabealhodondice">
+  <w:style w:type="paragraph" w:styleId="TOCHeading">
     <w:name w:val="TOC Heading"/>
-    <w:basedOn w:val="Ttulo1"/>
+    <w:basedOn w:val="Heading1"/>
     <w:next w:val="Normal"/>
     <w:uiPriority w:val="39"/>
     <w:unhideWhenUsed/>
@@ -6637,7 +7020,7 @@
   </w:style>
   <w:style w:type="character" w:customStyle="1" w:styleId="CLP-HeadersCarter">
     <w:name w:val="CLP-Headers Caráter"/>
-    <w:basedOn w:val="Tipodeletrapredefinidodopargrafo"/>
+    <w:basedOn w:val="DefaultParagraphFont"/>
     <w:link w:val="CLP-Headers"/>
     <w:rsid w:val="001970FA"/>
     <w:rPr>
@@ -6646,9 +7029,9 @@
       <w:szCs w:val="26"/>
     </w:rPr>
   </w:style>
-  <w:style w:type="character" w:styleId="Hiperligao">
+  <w:style w:type="character" w:styleId="Hyperlink">
     <w:name w:val="Hyperlink"/>
-    <w:basedOn w:val="Tipodeletrapredefinidodopargrafo"/>
+    <w:basedOn w:val="DefaultParagraphFont"/>
     <w:uiPriority w:val="99"/>
     <w:unhideWhenUsed/>
     <w:rsid w:val="00062BC9"/>
@@ -6659,7 +7042,7 @@
   </w:style>
   <w:style w:type="character" w:customStyle="1" w:styleId="MenoNoResolvida1">
     <w:name w:val="Menção Não Resolvida1"/>
-    <w:basedOn w:val="Tipodeletrapredefinidodopargrafo"/>
+    <w:basedOn w:val="DefaultParagraphFont"/>
     <w:uiPriority w:val="99"/>
     <w:semiHidden/>
     <w:unhideWhenUsed/>
@@ -6669,7 +7052,7 @@
       <w:shd w:val="clear" w:color="auto" w:fill="E1DFDD"/>
     </w:rPr>
   </w:style>
-  <w:style w:type="paragraph" w:styleId="ndice2">
+  <w:style w:type="paragraph" w:styleId="TOC2">
     <w:name w:val="toc 2"/>
     <w:basedOn w:val="Normal"/>
     <w:next w:val="Normal"/>
@@ -6689,7 +7072,7 @@
       <w:lang w:eastAsia="pt-PT"/>
     </w:rPr>
   </w:style>
-  <w:style w:type="paragraph" w:styleId="ndice1">
+  <w:style w:type="paragraph" w:styleId="TOC1">
     <w:name w:val="toc 1"/>
     <w:basedOn w:val="Normal"/>
     <w:next w:val="Normal"/>
@@ -6713,7 +7096,7 @@
       <w:lang w:eastAsia="pt-PT"/>
     </w:rPr>
   </w:style>
-  <w:style w:type="paragraph" w:styleId="ndice3">
+  <w:style w:type="paragraph" w:styleId="TOC3">
     <w:name w:val="toc 3"/>
     <w:basedOn w:val="Normal"/>
     <w:next w:val="Normal"/>
@@ -6732,9 +7115,9 @@
       <w:lang w:eastAsia="pt-PT"/>
     </w:rPr>
   </w:style>
-  <w:style w:type="table" w:styleId="TabelacomGrelha">
+  <w:style w:type="table" w:styleId="TableGrid">
     <w:name w:val="Table Grid"/>
-    <w:basedOn w:val="Tabelanormal"/>
+    <w:basedOn w:val="TableNormal"/>
     <w:uiPriority w:val="59"/>
     <w:rsid w:val="00D2433B"/>
     <w:pPr>
@@ -6751,9 +7134,9 @@
       </w:tblBorders>
     </w:tblPr>
   </w:style>
-  <w:style w:type="table" w:styleId="TabelaSimples2">
+  <w:style w:type="table" w:styleId="PlainTable2">
     <w:name w:val="Plain Table 2"/>
-    <w:basedOn w:val="Tabelanormal"/>
+    <w:basedOn w:val="TableNormal"/>
     <w:uiPriority w:val="42"/>
     <w:rsid w:val="00D2433B"/>
     <w:pPr>
@@ -6831,9 +7214,9 @@
       </w:tcPr>
     </w:tblStylePr>
   </w:style>
-  <w:style w:type="table" w:styleId="TabelaSimples1">
+  <w:style w:type="table" w:styleId="PlainTable1">
     <w:name w:val="Plain Table 1"/>
-    <w:basedOn w:val="Tabelanormal"/>
+    <w:basedOn w:val="TableNormal"/>
     <w:uiPriority w:val="41"/>
     <w:rsid w:val="00D2433B"/>
     <w:pPr>
@@ -6894,9 +7277,9 @@
       </w:tcPr>
     </w:tblStylePr>
   </w:style>
-  <w:style w:type="table" w:styleId="TabelaSimples3">
+  <w:style w:type="table" w:styleId="PlainTable3">
     <w:name w:val="Plain Table 3"/>
-    <w:basedOn w:val="Tabelanormal"/>
+    <w:basedOn w:val="TableNormal"/>
     <w:uiPriority w:val="43"/>
     <w:rsid w:val="00D2433B"/>
     <w:pPr>
@@ -6987,9 +7370,9 @@
       </w:tcPr>
     </w:tblStylePr>
   </w:style>
-  <w:style w:type="table" w:styleId="TabelaSimples5">
+  <w:style w:type="table" w:styleId="PlainTable5">
     <w:name w:val="Plain Table 5"/>
-    <w:basedOn w:val="Tabelanormal"/>
+    <w:basedOn w:val="TableNormal"/>
     <w:uiPriority w:val="45"/>
     <w:rsid w:val="00D2433B"/>
     <w:pPr>
@@ -7107,9 +7490,9 @@
       </w:tcPr>
     </w:tblStylePr>
   </w:style>
-  <w:style w:type="table" w:styleId="TabelaSimples4">
+  <w:style w:type="table" w:styleId="PlainTable4">
     <w:name w:val="Plain Table 4"/>
-    <w:basedOn w:val="Tabelanormal"/>
+    <w:basedOn w:val="TableNormal"/>
     <w:uiPriority w:val="44"/>
     <w:rsid w:val="00D2433B"/>
     <w:pPr>
@@ -7156,9 +7539,9 @@
       </w:tcPr>
     </w:tblStylePr>
   </w:style>
-  <w:style w:type="table" w:styleId="TabeladeGrelha1Clara-Destaque1">
+  <w:style w:type="table" w:styleId="GridTable1Light-Accent1">
     <w:name w:val="Grid Table 1 Light Accent 1"/>
-    <w:basedOn w:val="Tabelanormal"/>
+    <w:basedOn w:val="TableNormal"/>
     <w:uiPriority w:val="46"/>
     <w:rsid w:val="00D2433B"/>
     <w:pPr>
@@ -7213,9 +7596,9 @@
       </w:rPr>
     </w:tblStylePr>
   </w:style>
-  <w:style w:type="table" w:styleId="TabeladeGrelha1Clara-Destaque6">
+  <w:style w:type="table" w:styleId="GridTable1Light-Accent6">
     <w:name w:val="Grid Table 1 Light Accent 6"/>
-    <w:basedOn w:val="Tabelanormal"/>
+    <w:basedOn w:val="TableNormal"/>
     <w:uiPriority w:val="46"/>
     <w:rsid w:val="00D2433B"/>
     <w:pPr>
@@ -7270,9 +7653,9 @@
       </w:rPr>
     </w:tblStylePr>
   </w:style>
-  <w:style w:type="table" w:styleId="TabeladeLista4-Destaque1">
+  <w:style w:type="table" w:styleId="ListTable4-Accent1">
     <w:name w:val="List Table 4 Accent 1"/>
-    <w:basedOn w:val="Tabelanormal"/>
+    <w:basedOn w:val="TableNormal"/>
     <w:uiPriority w:val="49"/>
     <w:rsid w:val="00D2433B"/>
     <w:pPr>
@@ -7362,7 +7745,7 @@
   </w:style>
   <w:style w:type="character" w:customStyle="1" w:styleId="MenoNoResolvida2">
     <w:name w:val="Menção Não Resolvida2"/>
-    <w:basedOn w:val="Tipodeletrapredefinidodopargrafo"/>
+    <w:basedOn w:val="DefaultParagraphFont"/>
     <w:uiPriority w:val="99"/>
     <w:semiHidden/>
     <w:unhideWhenUsed/>
@@ -7372,10 +7755,10 @@
       <w:shd w:val="clear" w:color="auto" w:fill="E1DFDD"/>
     </w:rPr>
   </w:style>
-  <w:style w:type="paragraph" w:styleId="Textodebalo">
+  <w:style w:type="paragraph" w:styleId="BalloonText">
     <w:name w:val="Balloon Text"/>
     <w:basedOn w:val="Normal"/>
-    <w:link w:val="TextodebaloCarter"/>
+    <w:link w:val="BalloonTextChar"/>
     <w:uiPriority w:val="99"/>
     <w:semiHidden/>
     <w:unhideWhenUsed/>
@@ -7389,10 +7772,10 @@
       <w:szCs w:val="18"/>
     </w:rPr>
   </w:style>
-  <w:style w:type="character" w:customStyle="1" w:styleId="TextodebaloCarter">
-    <w:name w:val="Texto de balão Caráter"/>
-    <w:basedOn w:val="Tipodeletrapredefinidodopargrafo"/>
-    <w:link w:val="Textodebalo"/>
+  <w:style w:type="character" w:customStyle="1" w:styleId="BalloonTextChar">
+    <w:name w:val="Balloon Text Char"/>
+    <w:basedOn w:val="DefaultParagraphFont"/>
+    <w:link w:val="BalloonText"/>
     <w:uiPriority w:val="99"/>
     <w:semiHidden/>
     <w:rsid w:val="00444DA6"/>
@@ -7402,9 +7785,9 @@
       <w:szCs w:val="18"/>
     </w:rPr>
   </w:style>
-  <w:style w:type="table" w:styleId="TabeladeGrelha1Clara">
+  <w:style w:type="table" w:styleId="GridTable1Light">
     <w:name w:val="Grid Table 1 Light"/>
-    <w:basedOn w:val="Tabelanormal"/>
+    <w:basedOn w:val="TableNormal"/>
     <w:uiPriority w:val="46"/>
     <w:rsid w:val="00047402"/>
     <w:pPr>
@@ -7485,7 +7868,7 @@
   </w:style>
   <w:style w:type="character" w:customStyle="1" w:styleId="MenoNoResolvida3">
     <w:name w:val="Menção Não Resolvida3"/>
-    <w:basedOn w:val="Tipodeletrapredefinidodopargrafo"/>
+    <w:basedOn w:val="DefaultParagraphFont"/>
     <w:uiPriority w:val="99"/>
     <w:semiHidden/>
     <w:unhideWhenUsed/>
@@ -7497,7 +7880,7 @@
   </w:style>
   <w:style w:type="character" w:customStyle="1" w:styleId="apple-tab-span">
     <w:name w:val="apple-tab-span"/>
-    <w:basedOn w:val="Tipodeletrapredefinidodopargrafo"/>
+    <w:basedOn w:val="DefaultParagraphFont"/>
     <w:rsid w:val="006A76ED"/>
   </w:style>
 </w:styles>
@@ -7791,7 +8174,7 @@
 </file>
 
 <file path=customXml/itemProps1.xml><?xml version="1.0" encoding="utf-8"?>
-<ds:datastoreItem xmlns:ds="http://schemas.openxmlformats.org/officeDocument/2006/customXml" ds:itemID="{8BB23A9F-0510-412E-A781-5353674A1A5F}">
+<ds:datastoreItem xmlns:ds="http://schemas.openxmlformats.org/officeDocument/2006/customXml" ds:itemID="{DDCB80C9-9F2A-460E-9107-C32A63C0B10A}">
   <ds:schemaRefs>
     <ds:schemaRef ds:uri="http://schemas.openxmlformats.org/officeDocument/2006/bibliography"/>
   </ds:schemaRefs>

</xml_diff>

<commit_message>
Create and finish alert section
</commit_message>
<xml_diff>
--- a/docs/report/projeto_final_45206_45173.docx
+++ b/docs/report/projeto_final_45206_45173.docx
@@ -1,6 +1,6 @@
 
 <file path=word/document.xml><?xml version="1.0" encoding="utf-8"?>
-<w:document xmlns:wpc="http://schemas.microsoft.com/office/word/2010/wordprocessingCanvas" xmlns:cx="http://schemas.microsoft.com/office/drawing/2014/chartex" xmlns:cx1="http://schemas.microsoft.com/office/drawing/2015/9/8/chartex" xmlns:cx2="http://schemas.microsoft.com/office/drawing/2015/10/21/chartex" xmlns:cx3="http://schemas.microsoft.com/office/drawing/2016/5/9/chartex" xmlns:cx4="http://schemas.microsoft.com/office/drawing/2016/5/10/chartex" xmlns:cx5="http://schemas.microsoft.com/office/drawing/2016/5/11/chartex" xmlns:cx6="http://schemas.microsoft.com/office/drawing/2016/5/12/chartex" xmlns:cx7="http://schemas.microsoft.com/office/drawing/2016/5/13/chartex" xmlns:cx8="http://schemas.microsoft.com/office/drawing/2016/5/14/chartex" xmlns:mc="http://schemas.openxmlformats.org/markup-compatibility/2006" xmlns:aink="http://schemas.microsoft.com/office/drawing/2016/ink" xmlns:am3d="http://schemas.microsoft.com/office/drawing/2017/model3d" xmlns:o="urn:schemas-microsoft-com:office:office" xmlns:r="http://schemas.openxmlformats.org/officeDocument/2006/relationships" xmlns:m="http://schemas.openxmlformats.org/officeDocument/2006/math" xmlns:v="urn:schemas-microsoft-com:vml" xmlns:wp14="http://schemas.microsoft.com/office/word/2010/wordprocessingDrawing" xmlns:wp="http://schemas.openxmlformats.org/drawingml/2006/wordprocessingDrawing" xmlns:w10="urn:schemas-microsoft-com:office:word" xmlns:w="http://schemas.openxmlformats.org/wordprocessingml/2006/main" xmlns:w14="http://schemas.microsoft.com/office/word/2010/wordml" xmlns:w15="http://schemas.microsoft.com/office/word/2012/wordml" xmlns:w16cid="http://schemas.microsoft.com/office/word/2016/wordml/cid" xmlns:w16se="http://schemas.microsoft.com/office/word/2015/wordml/symex" xmlns:wpg="http://schemas.microsoft.com/office/word/2010/wordprocessingGroup" xmlns:wpi="http://schemas.microsoft.com/office/word/2010/wordprocessingInk" xmlns:wne="http://schemas.microsoft.com/office/word/2006/wordml" xmlns:wps="http://schemas.microsoft.com/office/word/2010/wordprocessingShape" mc:Ignorable="w14 w15 w16se w16cid wp14">
+<w:document xmlns:wpc="http://schemas.microsoft.com/office/word/2010/wordprocessingCanvas" xmlns:mc="http://schemas.openxmlformats.org/markup-compatibility/2006" xmlns:o="urn:schemas-microsoft-com:office:office" xmlns:r="http://schemas.openxmlformats.org/officeDocument/2006/relationships" xmlns:m="http://schemas.openxmlformats.org/officeDocument/2006/math" xmlns:v="urn:schemas-microsoft-com:vml" xmlns:wp14="http://schemas.microsoft.com/office/word/2010/wordprocessingDrawing" xmlns:wp="http://schemas.openxmlformats.org/drawingml/2006/wordprocessingDrawing" xmlns:w10="urn:schemas-microsoft-com:office:word" xmlns:w="http://schemas.openxmlformats.org/wordprocessingml/2006/main" xmlns:w14="http://schemas.microsoft.com/office/word/2010/wordml" xmlns:w15="http://schemas.microsoft.com/office/word/2012/wordml" xmlns:wpg="http://schemas.microsoft.com/office/word/2010/wordprocessingGroup" xmlns:wpi="http://schemas.microsoft.com/office/word/2010/wordprocessingInk" xmlns:wne="http://schemas.microsoft.com/office/word/2006/wordml" xmlns:wps="http://schemas.microsoft.com/office/word/2010/wordprocessingShape" mc:Ignorable="w14 w15 wp14">
   <w:body>
     <w:p/>
     <w:p/>
@@ -134,7 +134,6 @@
           <w:szCs w:val="48"/>
         </w:rPr>
       </w:pPr>
-      <w:proofErr w:type="spellStart"/>
       <w:r>
         <w:rPr>
           <w:rFonts w:ascii="Roboto" w:hAnsi="Roboto" w:cs="Times New Roman"/>
@@ -145,7 +144,6 @@
         </w:rPr>
         <w:t>SyncReady</w:t>
       </w:r>
-      <w:proofErr w:type="spellEnd"/>
     </w:p>
     <w:p>
       <w:pPr>
@@ -217,7 +215,7 @@
           </mc:Choice>
           <mc:Fallback>
             <w:pict>
-              <v:line w14:anchorId="060912D5" id="Straight Connector 1" o:spid="_x0000_s1026" style="position:absolute;z-index:251703296;visibility:visible;mso-wrap-style:square;mso-wrap-distance-left:9pt;mso-wrap-distance-top:0;mso-wrap-distance-right:9pt;mso-wrap-distance-bottom:0;mso-position-horizontal:absolute;mso-position-horizontal-relative:text;mso-position-vertical:absolute;mso-position-vertical-relative:text" from="108.45pt,4pt" to="306.45pt,4pt" o:gfxdata="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" strokecolor="#4579b8 [3044]"/>
+              <v:line w14:anchorId="162B3E7D" id="Straight Connector 1" o:spid="_x0000_s1026" style="position:absolute;z-index:251703296;visibility:visible;mso-wrap-style:square;mso-wrap-distance-left:9pt;mso-wrap-distance-top:0;mso-wrap-distance-right:9pt;mso-wrap-distance-bottom:0;mso-position-horizontal:absolute;mso-position-horizontal-relative:text;mso-position-vertical:absolute;mso-position-vertical-relative:text" from="108.45pt,4pt" to="306.45pt,4pt" o:gfxdata="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" strokecolor="#4579b8 [3044]"/>
             </w:pict>
           </mc:Fallback>
         </mc:AlternateContent>
@@ -577,23 +575,13 @@
           <w:szCs w:val="24"/>
         </w:rPr>
       </w:pPr>
-      <w:proofErr w:type="spellStart"/>
       <w:r>
         <w:rPr>
           <w:rFonts w:ascii="Roboto Light" w:hAnsi="Roboto Light" w:cs="Times New Roman"/>
           <w:sz w:val="24"/>
           <w:szCs w:val="24"/>
         </w:rPr>
-        <w:t>CTeSP</w:t>
-      </w:r>
-      <w:proofErr w:type="spellEnd"/>
-      <w:r>
-        <w:rPr>
-          <w:rFonts w:ascii="Roboto Light" w:hAnsi="Roboto Light" w:cs="Times New Roman"/>
-          <w:sz w:val="24"/>
-          <w:szCs w:val="24"/>
-        </w:rPr>
-        <w:t xml:space="preserve"> de Desenvolvimento para Dispositivos Móveis, Turma B</w:t>
+        <w:t>CTeSP de Desenvolvimento para Dispositivos Móveis, Turma B</w:t>
       </w:r>
     </w:p>
     <w:p>
@@ -672,7 +660,7 @@
           </mc:Choice>
           <mc:Fallback>
             <w:pict>
-              <v:rect w14:anchorId="37BE131E" id="Retângulo 4" o:spid="_x0000_s1026" style="position:absolute;margin-left:125.5pt;margin-top:623.25pt;width:173.2pt;height:57.05pt;z-index:251669504;visibility:visible;mso-wrap-style:square;mso-height-percent:0;mso-wrap-distance-left:9pt;mso-wrap-distance-top:0;mso-wrap-distance-right:9pt;mso-wrap-distance-bottom:0;mso-position-horizontal:absolute;mso-position-horizontal-relative:margin;mso-position-vertical:absolute;mso-position-vertical-relative:text;mso-height-percent:0;mso-height-relative:margin;v-text-anchor:middle" o:gfxdata="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" fillcolor="white [3212]" strokecolor="white [3212]" strokeweight="2pt">
+              <v:rect w14:anchorId="65E3D8E3" id="Retângulo 4" o:spid="_x0000_s1026" style="position:absolute;margin-left:125.5pt;margin-top:623.25pt;width:173.2pt;height:57.05pt;z-index:251669504;visibility:visible;mso-wrap-style:square;mso-height-percent:0;mso-wrap-distance-left:9pt;mso-wrap-distance-top:0;mso-wrap-distance-right:9pt;mso-wrap-distance-bottom:0;mso-position-horizontal:absolute;mso-position-horizontal-relative:margin;mso-position-vertical:absolute;mso-position-vertical-relative:text;mso-height-percent:0;mso-height-relative:margin;v-text-anchor:middle" o:gfxdata="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" fillcolor="white [3212]" strokecolor="white [3212]" strokeweight="2pt">
                 <w10:wrap anchorx="margin"/>
               </v:rect>
             </w:pict>
@@ -705,7 +693,7 @@
     </w:p>
     <w:p>
       <w:pPr>
-        <w:pStyle w:val="Ttulo1"/>
+        <w:pStyle w:val="Heading1"/>
         <w:rPr>
           <w:rFonts w:ascii="Roboto" w:hAnsi="Roboto"/>
           <w:color w:val="4F81BD" w:themeColor="accent1"/>
@@ -713,7 +701,7 @@
           <w:szCs w:val="32"/>
         </w:rPr>
       </w:pPr>
-      <w:bookmarkStart w:id="0" w:name="_Toc31036403"/>
+      <w:bookmarkStart w:id="0" w:name="_Toc32007664"/>
       <w:r>
         <w:rPr>
           <w:rFonts w:ascii="Roboto" w:hAnsi="Roboto"/>
@@ -770,16 +758,16 @@
         <mc:AlternateContent>
           <mc:Choice Requires="wps">
             <w:drawing>
-              <wp:anchor distT="45720" distB="45720" distL="114300" distR="114300" simplePos="0" relativeHeight="251671552" behindDoc="0" locked="0" layoutInCell="1" allowOverlap="1" wp14:anchorId="571F28E8" wp14:editId="2DD855D2">
+              <wp:anchor distT="45720" distB="45720" distL="114300" distR="114300" simplePos="0" relativeHeight="251671552" behindDoc="0" locked="0" layoutInCell="1" allowOverlap="1" wp14:anchorId="571F28E8" wp14:editId="436A3171">
                 <wp:simplePos x="0" y="0"/>
                 <wp:positionH relativeFrom="margin">
-                  <wp:posOffset>2849880</wp:posOffset>
+                  <wp:posOffset>2853690</wp:posOffset>
                 </wp:positionH>
                 <wp:positionV relativeFrom="paragraph">
-                  <wp:posOffset>7616190</wp:posOffset>
+                  <wp:posOffset>7617460</wp:posOffset>
                 </wp:positionV>
-                <wp:extent cx="2811145" cy="791210"/>
-                <wp:effectExtent l="0" t="0" r="8255" b="8890"/>
+                <wp:extent cx="2933700" cy="791210"/>
+                <wp:effectExtent l="0" t="0" r="0" b="8890"/>
                 <wp:wrapSquare wrapText="bothSides"/>
                 <wp:docPr id="5" name="Text Box 16"/>
                 <wp:cNvGraphicFramePr>
@@ -794,7 +782,7 @@
                       <wps:spPr bwMode="auto">
                         <a:xfrm>
                           <a:off x="0" y="0"/>
-                          <a:ext cx="2811145" cy="791210"/>
+                          <a:ext cx="2933700" cy="791210"/>
                         </a:xfrm>
                         <a:prstGeom prst="rect">
                           <a:avLst/>
@@ -889,7 +877,11 @@
           </mc:Choice>
           <mc:Fallback>
             <w:pict>
-              <v:shape w14:anchorId="571F28E8" id="Text Box 16" o:spid="_x0000_s1027" type="#_x0000_t202" style="position:absolute;left:0;text-align:left;margin-left:224.4pt;margin-top:599.7pt;width:221.35pt;height:62.3pt;z-index:251671552;visibility:visible;mso-wrap-style:square;mso-width-percent:0;mso-height-percent:0;mso-wrap-distance-left:9pt;mso-wrap-distance-top:3.6pt;mso-wrap-distance-right:9pt;mso-wrap-distance-bottom:3.6pt;mso-position-horizontal:absolute;mso-position-horizontal-relative:margin;mso-position-vertical:absolute;mso-position-vertical-relative:text;mso-width-percent:0;mso-height-percent:0;mso-width-relative:margin;mso-height-relative:margin;v-text-anchor:top" o:gfxdata="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" stroked="f">
+              <v:shapetype w14:anchorId="571F28E8" id="_x0000_t202" coordsize="21600,21600" o:spt="202" path="m,l,21600r21600,l21600,xe">
+                <v:stroke joinstyle="miter"/>
+                <v:path gradientshapeok="t" o:connecttype="rect"/>
+              </v:shapetype>
+              <v:shape id="Text Box 16" o:spid="_x0000_s1027" type="#_x0000_t202" style="position:absolute;left:0;text-align:left;margin-left:224.7pt;margin-top:599.8pt;width:231pt;height:62.3pt;z-index:251671552;visibility:visible;mso-wrap-style:square;mso-width-percent:0;mso-height-percent:0;mso-wrap-distance-left:9pt;mso-wrap-distance-top:3.6pt;mso-wrap-distance-right:9pt;mso-wrap-distance-bottom:3.6pt;mso-position-horizontal:absolute;mso-position-horizontal-relative:margin;mso-position-vertical:absolute;mso-position-vertical-relative:text;mso-width-percent:0;mso-height-percent:0;mso-width-relative:margin;mso-height-relative:margin;v-text-anchor:top" o:gfxdata="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" stroked="f">
                 <v:textbox>
                   <w:txbxContent>
                     <w:p>
@@ -1023,7 +1015,6 @@
                                 <w:shd w:val="clear" w:color="auto" w:fill="FFFFFF"/>
                               </w:rPr>
                             </w:pPr>
-                            <w:proofErr w:type="spellStart"/>
                             <w:r>
                               <w:rPr>
                                 <w:rFonts w:ascii="Roboto" w:hAnsi="Roboto" w:cs="Times New Roman"/>
@@ -1032,31 +1023,8 @@
                                 <w:szCs w:val="24"/>
                                 <w:shd w:val="clear" w:color="auto" w:fill="FFFFFF"/>
                               </w:rPr>
-                              <w:t>Undefined</w:t>
+                              <w:t>Undefined text</w:t>
                             </w:r>
-                            <w:proofErr w:type="spellEnd"/>
-                            <w:r>
-                              <w:rPr>
-                                <w:rFonts w:ascii="Roboto" w:hAnsi="Roboto" w:cs="Times New Roman"/>
-                                <w:i/>
-                                <w:sz w:val="24"/>
-                                <w:szCs w:val="24"/>
-                                <w:shd w:val="clear" w:color="auto" w:fill="FFFFFF"/>
-                              </w:rPr>
-                              <w:t xml:space="preserve"> </w:t>
-                            </w:r>
-                            <w:proofErr w:type="spellStart"/>
-                            <w:r>
-                              <w:rPr>
-                                <w:rFonts w:ascii="Roboto" w:hAnsi="Roboto" w:cs="Times New Roman"/>
-                                <w:i/>
-                                <w:sz w:val="24"/>
-                                <w:szCs w:val="24"/>
-                                <w:shd w:val="clear" w:color="auto" w:fill="FFFFFF"/>
-                              </w:rPr>
-                              <w:t>text</w:t>
-                            </w:r>
-                            <w:proofErr w:type="spellEnd"/>
                           </w:p>
                           <w:p>
                             <w:pPr>
@@ -1097,7 +1065,6 @@
                               </w:rPr>
                               <w:t xml:space="preserve">       </w:t>
                             </w:r>
-                            <w:proofErr w:type="spellStart"/>
                             <w:r>
                               <w:rPr>
                                 <w:rFonts w:ascii="Roboto" w:hAnsi="Roboto" w:cs="Times New Roman"/>
@@ -1107,33 +1074,8 @@
                                 <w:szCs w:val="24"/>
                                 <w:shd w:val="clear" w:color="auto" w:fill="FFFFFF"/>
                               </w:rPr>
-                              <w:t>undefined</w:t>
+                              <w:t>undefined markup</w:t>
                             </w:r>
-                            <w:proofErr w:type="spellEnd"/>
-                            <w:r>
-                              <w:rPr>
-                                <w:rFonts w:ascii="Roboto" w:hAnsi="Roboto" w:cs="Times New Roman"/>
-                                <w:b/>
-                                <w:i/>
-                                <w:sz w:val="24"/>
-                                <w:szCs w:val="24"/>
-                                <w:shd w:val="clear" w:color="auto" w:fill="FFFFFF"/>
-                              </w:rPr>
-                              <w:t xml:space="preserve"> </w:t>
-                            </w:r>
-                            <w:proofErr w:type="spellStart"/>
-                            <w:r>
-                              <w:rPr>
-                                <w:rFonts w:ascii="Roboto" w:hAnsi="Roboto" w:cs="Times New Roman"/>
-                                <w:b/>
-                                <w:i/>
-                                <w:sz w:val="24"/>
-                                <w:szCs w:val="24"/>
-                                <w:shd w:val="clear" w:color="auto" w:fill="FFFFFF"/>
-                              </w:rPr>
-                              <w:t>markup</w:t>
-                            </w:r>
-                            <w:proofErr w:type="spellEnd"/>
                           </w:p>
                           <w:p>
                             <w:pPr>
@@ -1164,7 +1106,7 @@
           </mc:Choice>
           <mc:Fallback>
             <w:pict>
-              <v:shape w14:anchorId="2A65861F" id="_x0000_s1028" type="#_x0000_t202" style="position:absolute;left:0;text-align:left;margin-left:205.6pt;margin-top:325.1pt;width:271pt;height:220.75pt;z-index:251666432;visibility:visible;mso-wrap-style:square;mso-width-percent:0;mso-height-percent:0;mso-wrap-distance-left:9pt;mso-wrap-distance-top:3.6pt;mso-wrap-distance-right:9pt;mso-wrap-distance-bottom:3.6pt;mso-position-horizontal:absolute;mso-position-horizontal-relative:text;mso-position-vertical:absolute;mso-position-vertical-relative:text;mso-width-percent:0;mso-height-percent:0;mso-width-relative:margin;mso-height-relative:margin;v-text-anchor:top" o:gfxdata="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" stroked="f">
+              <v:shape w14:anchorId="2A65861F" id="_x0000_s1028" type="#_x0000_t202" style="position:absolute;left:0;text-align:left;margin-left:205.6pt;margin-top:325.1pt;width:271pt;height:220.75pt;z-index:251666432;visibility:visible;mso-wrap-style:square;mso-width-percent:0;mso-height-percent:0;mso-wrap-distance-left:9pt;mso-wrap-distance-top:3.6pt;mso-wrap-distance-right:9pt;mso-wrap-distance-bottom:3.6pt;mso-position-horizontal:absolute;mso-position-horizontal-relative:text;mso-position-vertical:absolute;mso-position-vertical-relative:text;mso-width-percent:0;mso-height-percent:0;mso-width-relative:margin;mso-height-relative:margin;v-text-anchor:top" o:gfxdata="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" stroked="f">
                 <v:textbox>
                   <w:txbxContent>
                     <w:p>
@@ -1179,7 +1121,6 @@
                           <w:shd w:val="clear" w:color="auto" w:fill="FFFFFF"/>
                         </w:rPr>
                       </w:pPr>
-                      <w:proofErr w:type="spellStart"/>
                       <w:r>
                         <w:rPr>
                           <w:rFonts w:ascii="Roboto" w:hAnsi="Roboto" w:cs="Times New Roman"/>
@@ -1188,31 +1129,8 @@
                           <w:szCs w:val="24"/>
                           <w:shd w:val="clear" w:color="auto" w:fill="FFFFFF"/>
                         </w:rPr>
-                        <w:t>Undefined</w:t>
+                        <w:t>Undefined text</w:t>
                       </w:r>
-                      <w:proofErr w:type="spellEnd"/>
-                      <w:r>
-                        <w:rPr>
-                          <w:rFonts w:ascii="Roboto" w:hAnsi="Roboto" w:cs="Times New Roman"/>
-                          <w:i/>
-                          <w:sz w:val="24"/>
-                          <w:szCs w:val="24"/>
-                          <w:shd w:val="clear" w:color="auto" w:fill="FFFFFF"/>
-                        </w:rPr>
-                        <w:t xml:space="preserve"> </w:t>
-                      </w:r>
-                      <w:proofErr w:type="spellStart"/>
-                      <w:r>
-                        <w:rPr>
-                          <w:rFonts w:ascii="Roboto" w:hAnsi="Roboto" w:cs="Times New Roman"/>
-                          <w:i/>
-                          <w:sz w:val="24"/>
-                          <w:szCs w:val="24"/>
-                          <w:shd w:val="clear" w:color="auto" w:fill="FFFFFF"/>
-                        </w:rPr>
-                        <w:t>text</w:t>
-                      </w:r>
-                      <w:proofErr w:type="spellEnd"/>
                     </w:p>
                     <w:p>
                       <w:pPr>
@@ -1253,7 +1171,6 @@
                         </w:rPr>
                         <w:t xml:space="preserve">       </w:t>
                       </w:r>
-                      <w:proofErr w:type="spellStart"/>
                       <w:r>
                         <w:rPr>
                           <w:rFonts w:ascii="Roboto" w:hAnsi="Roboto" w:cs="Times New Roman"/>
@@ -1263,33 +1180,8 @@
                           <w:szCs w:val="24"/>
                           <w:shd w:val="clear" w:color="auto" w:fill="FFFFFF"/>
                         </w:rPr>
-                        <w:t>undefined</w:t>
+                        <w:t>undefined markup</w:t>
                       </w:r>
-                      <w:proofErr w:type="spellEnd"/>
-                      <w:r>
-                        <w:rPr>
-                          <w:rFonts w:ascii="Roboto" w:hAnsi="Roboto" w:cs="Times New Roman"/>
-                          <w:b/>
-                          <w:i/>
-                          <w:sz w:val="24"/>
-                          <w:szCs w:val="24"/>
-                          <w:shd w:val="clear" w:color="auto" w:fill="FFFFFF"/>
-                        </w:rPr>
-                        <w:t xml:space="preserve"> </w:t>
-                      </w:r>
-                      <w:proofErr w:type="spellStart"/>
-                      <w:r>
-                        <w:rPr>
-                          <w:rFonts w:ascii="Roboto" w:hAnsi="Roboto" w:cs="Times New Roman"/>
-                          <w:b/>
-                          <w:i/>
-                          <w:sz w:val="24"/>
-                          <w:szCs w:val="24"/>
-                          <w:shd w:val="clear" w:color="auto" w:fill="FFFFFF"/>
-                        </w:rPr>
-                        <w:t>markup</w:t>
-                      </w:r>
-                      <w:proofErr w:type="spellEnd"/>
                     </w:p>
                     <w:p>
                       <w:pPr>
@@ -1407,7 +1299,7 @@
           </mc:Choice>
           <mc:Fallback>
             <w:pict>
-              <v:shape w14:anchorId="13D7126E" id="Text Box 15" o:spid="_x0000_s1029" type="#_x0000_t202" style="position:absolute;left:0;text-align:left;margin-left:543.25pt;margin-top:238pt;width:594.45pt;height:49.2pt;z-index:251665408;visibility:visible;mso-wrap-style:square;mso-width-percent:0;mso-height-percent:0;mso-wrap-distance-left:9pt;mso-wrap-distance-top:3.6pt;mso-wrap-distance-right:9pt;mso-wrap-distance-bottom:3.6pt;mso-position-horizontal:right;mso-position-horizontal-relative:page;mso-position-vertical:absolute;mso-position-vertical-relative:text;mso-width-percent:0;mso-height-percent:0;mso-width-relative:margin;mso-height-relative:margin;v-text-anchor:top" o:gfxdata="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" stroked="f">
+              <v:shape w14:anchorId="13D7126E" id="Text Box 15" o:spid="_x0000_s1029" type="#_x0000_t202" style="position:absolute;left:0;text-align:left;margin-left:543.25pt;margin-top:238pt;width:594.45pt;height:49.2pt;z-index:251665408;visibility:visible;mso-wrap-style:square;mso-width-percent:0;mso-height-percent:0;mso-wrap-distance-left:9pt;mso-wrap-distance-top:3.6pt;mso-wrap-distance-right:9pt;mso-wrap-distance-bottom:3.6pt;mso-position-horizontal:right;mso-position-horizontal-relative:page;mso-position-vertical:absolute;mso-position-vertical-relative:text;mso-width-percent:0;mso-height-percent:0;mso-width-relative:margin;mso-height-relative:margin;v-text-anchor:top" o:gfxdata="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" stroked="f">
                 <v:textbox style="mso-fit-shape-to-text:t">
                   <w:txbxContent>
                     <w:p>
@@ -1461,7 +1353,7 @@
     </w:p>
     <w:p>
       <w:pPr>
-        <w:pStyle w:val="Ttulo1"/>
+        <w:pStyle w:val="Heading1"/>
         <w:rPr>
           <w:rFonts w:ascii="Roboto" w:hAnsi="Roboto"/>
           <w:color w:val="4F81BD" w:themeColor="accent1"/>
@@ -1469,7 +1361,7 @@
           <w:szCs w:val="32"/>
         </w:rPr>
       </w:pPr>
-      <w:bookmarkStart w:id="1" w:name="_Toc31036404"/>
+      <w:bookmarkStart w:id="1" w:name="_Toc32007665"/>
       <w:r>
         <w:rPr>
           <w:rFonts w:ascii="Roboto" w:hAnsi="Roboto"/>
@@ -1501,7 +1393,6 @@
         </w:rPr>
         <w:t xml:space="preserve">O projeto </w:t>
       </w:r>
-      <w:proofErr w:type="spellStart"/>
       <w:r>
         <w:rPr>
           <w:rFonts w:ascii="Roboto" w:hAnsi="Roboto" w:cs="Times New Roman"/>
@@ -1512,7 +1403,6 @@
         </w:rPr>
         <w:t>SyncReady</w:t>
       </w:r>
-      <w:proofErr w:type="spellEnd"/>
       <w:r>
         <w:rPr>
           <w:rFonts w:ascii="Roboto" w:hAnsi="Roboto" w:cs="Times New Roman"/>
@@ -1741,6 +1631,8 @@
       <w:r>
         <w:br w:type="page"/>
       </w:r>
+      <w:bookmarkStart w:id="2" w:name="_GoBack"/>
+      <w:bookmarkEnd w:id="2"/>
     </w:p>
     <w:p>
       <w:pPr>
@@ -1777,7 +1669,7 @@
       <w:sdtContent>
         <w:p>
           <w:pPr>
-            <w:pStyle w:val="Cabealhodondice"/>
+            <w:pStyle w:val="TOCHeading"/>
             <w:rPr>
               <w:rFonts w:ascii="Roboto" w:hAnsi="Roboto"/>
               <w:color w:val="4F81BD" w:themeColor="accent1"/>
@@ -1807,12 +1699,13 @@
         </w:p>
         <w:p>
           <w:pPr>
-            <w:pStyle w:val="ndice1"/>
+            <w:pStyle w:val="TOC1"/>
+            <w:spacing w:line="360" w:lineRule="auto"/>
             <w:rPr>
-              <w:rFonts w:ascii="Roboto" w:hAnsi="Roboto" w:cstheme="minorBidi"/>
+              <w:rFonts w:asciiTheme="minorHAnsi" w:hAnsiTheme="minorHAnsi" w:cstheme="minorBidi"/>
               <w:bCs w:val="0"/>
-              <w:sz w:val="24"/>
-              <w:szCs w:val="24"/>
+              <w:sz w:val="22"/>
+              <w:szCs w:val="22"/>
             </w:rPr>
           </w:pPr>
           <w:r>
@@ -1839,75 +1732,52 @@
             </w:rPr>
             <w:fldChar w:fldCharType="separate"/>
           </w:r>
-          <w:hyperlink w:anchor="_Toc31036403" w:history="1">
-            <w:r>
-              <w:rPr>
-                <w:rStyle w:val="Hiperligao"/>
+          <w:hyperlink w:anchor="_Toc32007664" w:history="1">
+            <w:r>
+              <w:rPr>
+                <w:rStyle w:val="Hyperlink"/>
                 <w:rFonts w:ascii="Roboto" w:hAnsi="Roboto"/>
-                <w:sz w:val="24"/>
-                <w:szCs w:val="24"/>
               </w:rPr>
               <w:t>Agradecimentos</w:t>
             </w:r>
             <w:r>
               <w:rPr>
-                <w:rFonts w:ascii="Roboto" w:hAnsi="Roboto"/>
-                <w:webHidden/>
-                <w:sz w:val="24"/>
-                <w:szCs w:val="24"/>
+                <w:webHidden/>
               </w:rPr>
               <w:tab/>
             </w:r>
             <w:r>
               <w:rPr>
-                <w:rFonts w:ascii="Roboto" w:hAnsi="Roboto"/>
-                <w:webHidden/>
-                <w:sz w:val="24"/>
-                <w:szCs w:val="24"/>
+                <w:webHidden/>
               </w:rPr>
               <w:fldChar w:fldCharType="begin"/>
             </w:r>
             <w:r>
               <w:rPr>
-                <w:rFonts w:ascii="Roboto" w:hAnsi="Roboto"/>
-                <w:webHidden/>
-                <w:sz w:val="24"/>
-                <w:szCs w:val="24"/>
-              </w:rPr>
-              <w:instrText xml:space="preserve"> PAGEREF _Toc31036403 \h </w:instrText>
-            </w:r>
-            <w:r>
-              <w:rPr>
-                <w:rFonts w:ascii="Roboto" w:hAnsi="Roboto"/>
-                <w:webHidden/>
-                <w:sz w:val="24"/>
-                <w:szCs w:val="24"/>
-              </w:rPr>
-            </w:r>
-            <w:r>
-              <w:rPr>
-                <w:rFonts w:ascii="Roboto" w:hAnsi="Roboto"/>
-                <w:webHidden/>
-                <w:sz w:val="24"/>
-                <w:szCs w:val="24"/>
+                <w:webHidden/>
+              </w:rPr>
+              <w:instrText xml:space="preserve"> PAGEREF _Toc32007664 \h </w:instrText>
+            </w:r>
+            <w:r>
+              <w:rPr>
+                <w:webHidden/>
+              </w:rPr>
+            </w:r>
+            <w:r>
+              <w:rPr>
+                <w:webHidden/>
               </w:rPr>
               <w:fldChar w:fldCharType="separate"/>
             </w:r>
             <w:r>
               <w:rPr>
-                <w:rFonts w:ascii="Roboto" w:hAnsi="Roboto"/>
-                <w:webHidden/>
-                <w:sz w:val="24"/>
-                <w:szCs w:val="24"/>
+                <w:webHidden/>
               </w:rPr>
               <w:t>ii</w:t>
             </w:r>
             <w:r>
               <w:rPr>
-                <w:rFonts w:ascii="Roboto" w:hAnsi="Roboto"/>
-                <w:webHidden/>
-                <w:sz w:val="24"/>
-                <w:szCs w:val="24"/>
+                <w:webHidden/>
               </w:rPr>
               <w:fldChar w:fldCharType="end"/>
             </w:r>
@@ -1915,83 +1785,61 @@
         </w:p>
         <w:p>
           <w:pPr>
-            <w:pStyle w:val="ndice1"/>
+            <w:pStyle w:val="TOC1"/>
+            <w:spacing w:line="360" w:lineRule="auto"/>
             <w:rPr>
-              <w:rFonts w:ascii="Roboto" w:hAnsi="Roboto" w:cstheme="minorBidi"/>
+              <w:rFonts w:asciiTheme="minorHAnsi" w:hAnsiTheme="minorHAnsi" w:cstheme="minorBidi"/>
               <w:bCs w:val="0"/>
-              <w:sz w:val="24"/>
-              <w:szCs w:val="24"/>
+              <w:sz w:val="22"/>
+              <w:szCs w:val="22"/>
             </w:rPr>
           </w:pPr>
-          <w:hyperlink w:anchor="_Toc31036404" w:history="1">
-            <w:r>
-              <w:rPr>
-                <w:rStyle w:val="Hiperligao"/>
+          <w:hyperlink w:anchor="_Toc32007665" w:history="1">
+            <w:r>
+              <w:rPr>
+                <w:rStyle w:val="Hyperlink"/>
                 <w:rFonts w:ascii="Roboto" w:hAnsi="Roboto"/>
-                <w:sz w:val="24"/>
-                <w:szCs w:val="24"/>
               </w:rPr>
               <w:t>Resumo</w:t>
             </w:r>
             <w:r>
               <w:rPr>
-                <w:rFonts w:ascii="Roboto" w:hAnsi="Roboto"/>
-                <w:webHidden/>
-                <w:sz w:val="24"/>
-                <w:szCs w:val="24"/>
+                <w:webHidden/>
               </w:rPr>
               <w:tab/>
             </w:r>
             <w:r>
               <w:rPr>
-                <w:rFonts w:ascii="Roboto" w:hAnsi="Roboto"/>
-                <w:webHidden/>
-                <w:sz w:val="24"/>
-                <w:szCs w:val="24"/>
+                <w:webHidden/>
               </w:rPr>
               <w:fldChar w:fldCharType="begin"/>
             </w:r>
             <w:r>
               <w:rPr>
-                <w:rFonts w:ascii="Roboto" w:hAnsi="Roboto"/>
-                <w:webHidden/>
-                <w:sz w:val="24"/>
-                <w:szCs w:val="24"/>
-              </w:rPr>
-              <w:instrText xml:space="preserve"> PAGEREF _Toc31036404 \h </w:instrText>
-            </w:r>
-            <w:r>
-              <w:rPr>
-                <w:rFonts w:ascii="Roboto" w:hAnsi="Roboto"/>
-                <w:webHidden/>
-                <w:sz w:val="24"/>
-                <w:szCs w:val="24"/>
-              </w:rPr>
-            </w:r>
-            <w:r>
-              <w:rPr>
-                <w:rFonts w:ascii="Roboto" w:hAnsi="Roboto"/>
-                <w:webHidden/>
-                <w:sz w:val="24"/>
-                <w:szCs w:val="24"/>
+                <w:webHidden/>
+              </w:rPr>
+              <w:instrText xml:space="preserve"> PAGEREF _Toc32007665 \h </w:instrText>
+            </w:r>
+            <w:r>
+              <w:rPr>
+                <w:webHidden/>
+              </w:rPr>
+            </w:r>
+            <w:r>
+              <w:rPr>
+                <w:webHidden/>
               </w:rPr>
               <w:fldChar w:fldCharType="separate"/>
             </w:r>
             <w:r>
               <w:rPr>
-                <w:rFonts w:ascii="Roboto" w:hAnsi="Roboto"/>
-                <w:webHidden/>
-                <w:sz w:val="24"/>
-                <w:szCs w:val="24"/>
+                <w:webHidden/>
               </w:rPr>
               <w:t>iv</w:t>
             </w:r>
             <w:r>
               <w:rPr>
-                <w:rFonts w:ascii="Roboto" w:hAnsi="Roboto"/>
-                <w:webHidden/>
-                <w:sz w:val="24"/>
-                <w:szCs w:val="24"/>
+                <w:webHidden/>
               </w:rPr>
               <w:fldChar w:fldCharType="end"/>
             </w:r>
@@ -1999,101 +1847,61 @@
         </w:p>
         <w:p>
           <w:pPr>
-            <w:pStyle w:val="ndice1"/>
+            <w:pStyle w:val="TOC1"/>
+            <w:spacing w:line="360" w:lineRule="auto"/>
             <w:rPr>
-              <w:rFonts w:ascii="Roboto" w:hAnsi="Roboto" w:cstheme="minorBidi"/>
+              <w:rFonts w:asciiTheme="minorHAnsi" w:hAnsiTheme="minorHAnsi" w:cstheme="minorBidi"/>
               <w:bCs w:val="0"/>
-              <w:sz w:val="24"/>
-              <w:szCs w:val="24"/>
+              <w:sz w:val="22"/>
+              <w:szCs w:val="22"/>
             </w:rPr>
           </w:pPr>
-          <w:hyperlink w:anchor="_Toc31036405" w:history="1">
-            <w:r>
-              <w:rPr>
-                <w:rStyle w:val="Hiperligao"/>
-                <w:rFonts w:ascii="Roboto" w:hAnsi="Roboto"/>
-                <w:sz w:val="24"/>
-                <w:szCs w:val="24"/>
-              </w:rPr>
-              <w:t>Introd</w:t>
-            </w:r>
-            <w:r>
-              <w:rPr>
-                <w:rStyle w:val="Hiperligao"/>
-                <w:rFonts w:ascii="Roboto" w:hAnsi="Roboto"/>
-                <w:sz w:val="24"/>
-                <w:szCs w:val="24"/>
-              </w:rPr>
-              <w:t>u</w:t>
-            </w:r>
-            <w:r>
-              <w:rPr>
-                <w:rStyle w:val="Hiperligao"/>
-                <w:rFonts w:ascii="Roboto" w:hAnsi="Roboto"/>
-                <w:sz w:val="24"/>
-                <w:szCs w:val="24"/>
-              </w:rPr>
-              <w:t>ção</w:t>
-            </w:r>
-            <w:r>
-              <w:rPr>
-                <w:rFonts w:ascii="Roboto" w:hAnsi="Roboto"/>
-                <w:webHidden/>
-                <w:sz w:val="24"/>
-                <w:szCs w:val="24"/>
+          <w:hyperlink w:anchor="_Toc32007666" w:history="1">
+            <w:r>
+              <w:rPr>
+                <w:rStyle w:val="Hyperlink"/>
+                <w:rFonts w:ascii="Roboto Medium" w:hAnsi="Roboto Medium"/>
+              </w:rPr>
+              <w:t>PROJETO</w:t>
+            </w:r>
+            <w:r>
+              <w:rPr>
+                <w:webHidden/>
               </w:rPr>
               <w:tab/>
             </w:r>
             <w:r>
               <w:rPr>
-                <w:rFonts w:ascii="Roboto" w:hAnsi="Roboto"/>
-                <w:webHidden/>
-                <w:sz w:val="24"/>
-                <w:szCs w:val="24"/>
+                <w:webHidden/>
               </w:rPr>
               <w:fldChar w:fldCharType="begin"/>
             </w:r>
             <w:r>
               <w:rPr>
-                <w:rFonts w:ascii="Roboto" w:hAnsi="Roboto"/>
-                <w:webHidden/>
-                <w:sz w:val="24"/>
-                <w:szCs w:val="24"/>
-              </w:rPr>
-              <w:instrText xml:space="preserve"> PAGEREF _Toc31036405 \h </w:instrText>
-            </w:r>
-            <w:r>
-              <w:rPr>
-                <w:rFonts w:ascii="Roboto" w:hAnsi="Roboto"/>
-                <w:webHidden/>
-                <w:sz w:val="24"/>
-                <w:szCs w:val="24"/>
-              </w:rPr>
-            </w:r>
-            <w:r>
-              <w:rPr>
-                <w:rFonts w:ascii="Roboto" w:hAnsi="Roboto"/>
-                <w:webHidden/>
-                <w:sz w:val="24"/>
-                <w:szCs w:val="24"/>
+                <w:webHidden/>
+              </w:rPr>
+              <w:instrText xml:space="preserve"> PAGEREF _Toc32007666 \h </w:instrText>
+            </w:r>
+            <w:r>
+              <w:rPr>
+                <w:webHidden/>
+              </w:rPr>
+            </w:r>
+            <w:r>
+              <w:rPr>
+                <w:webHidden/>
               </w:rPr>
               <w:fldChar w:fldCharType="separate"/>
             </w:r>
             <w:r>
               <w:rPr>
-                <w:rFonts w:ascii="Roboto" w:hAnsi="Roboto"/>
-                <w:webHidden/>
-                <w:sz w:val="24"/>
-                <w:szCs w:val="24"/>
+                <w:webHidden/>
               </w:rPr>
               <w:t>1</w:t>
             </w:r>
             <w:r>
               <w:rPr>
-                <w:rFonts w:ascii="Roboto" w:hAnsi="Roboto"/>
-                <w:webHidden/>
-                <w:sz w:val="24"/>
-                <w:szCs w:val="24"/>
+                <w:webHidden/>
               </w:rPr>
               <w:fldChar w:fldCharType="end"/>
             </w:r>
@@ -2101,83 +1909,61 @@
         </w:p>
         <w:p>
           <w:pPr>
-            <w:pStyle w:val="ndice1"/>
+            <w:pStyle w:val="TOC1"/>
+            <w:spacing w:line="360" w:lineRule="auto"/>
             <w:rPr>
-              <w:rFonts w:ascii="Roboto" w:hAnsi="Roboto" w:cstheme="minorBidi"/>
+              <w:rFonts w:asciiTheme="minorHAnsi" w:hAnsiTheme="minorHAnsi" w:cstheme="minorBidi"/>
               <w:bCs w:val="0"/>
-              <w:sz w:val="24"/>
-              <w:szCs w:val="24"/>
+              <w:sz w:val="22"/>
+              <w:szCs w:val="22"/>
             </w:rPr>
           </w:pPr>
-          <w:hyperlink w:anchor="_Toc31036406" w:history="1">
-            <w:r>
-              <w:rPr>
-                <w:rStyle w:val="Hiperligao"/>
+          <w:hyperlink w:anchor="_Toc32007667" w:history="1">
+            <w:r>
+              <w:rPr>
+                <w:rStyle w:val="Hyperlink"/>
                 <w:rFonts w:ascii="Roboto" w:hAnsi="Roboto"/>
-                <w:sz w:val="24"/>
-                <w:szCs w:val="24"/>
-              </w:rPr>
-              <w:t>Conclusão</w:t>
-            </w:r>
-            <w:r>
-              <w:rPr>
-                <w:rFonts w:ascii="Roboto" w:hAnsi="Roboto"/>
-                <w:webHidden/>
-                <w:sz w:val="24"/>
-                <w:szCs w:val="24"/>
+              </w:rPr>
+              <w:t>Introdução</w:t>
+            </w:r>
+            <w:r>
+              <w:rPr>
+                <w:webHidden/>
               </w:rPr>
               <w:tab/>
             </w:r>
             <w:r>
               <w:rPr>
-                <w:rFonts w:ascii="Roboto" w:hAnsi="Roboto"/>
-                <w:webHidden/>
-                <w:sz w:val="24"/>
-                <w:szCs w:val="24"/>
+                <w:webHidden/>
               </w:rPr>
               <w:fldChar w:fldCharType="begin"/>
             </w:r>
             <w:r>
               <w:rPr>
-                <w:rFonts w:ascii="Roboto" w:hAnsi="Roboto"/>
-                <w:webHidden/>
-                <w:sz w:val="24"/>
-                <w:szCs w:val="24"/>
-              </w:rPr>
-              <w:instrText xml:space="preserve"> PAGEREF _Toc31036406 \h </w:instrText>
-            </w:r>
-            <w:r>
-              <w:rPr>
-                <w:rFonts w:ascii="Roboto" w:hAnsi="Roboto"/>
-                <w:webHidden/>
-                <w:sz w:val="24"/>
-                <w:szCs w:val="24"/>
-              </w:rPr>
-            </w:r>
-            <w:r>
-              <w:rPr>
-                <w:rFonts w:ascii="Roboto" w:hAnsi="Roboto"/>
-                <w:webHidden/>
-                <w:sz w:val="24"/>
-                <w:szCs w:val="24"/>
+                <w:webHidden/>
+              </w:rPr>
+              <w:instrText xml:space="preserve"> PAGEREF _Toc32007667 \h </w:instrText>
+            </w:r>
+            <w:r>
+              <w:rPr>
+                <w:webHidden/>
+              </w:rPr>
+            </w:r>
+            <w:r>
+              <w:rPr>
+                <w:webHidden/>
               </w:rPr>
               <w:fldChar w:fldCharType="separate"/>
             </w:r>
             <w:r>
               <w:rPr>
-                <w:rFonts w:ascii="Roboto" w:hAnsi="Roboto"/>
-                <w:webHidden/>
-                <w:sz w:val="24"/>
-                <w:szCs w:val="24"/>
-              </w:rPr>
-              <w:t>4</w:t>
-            </w:r>
-            <w:r>
-              <w:rPr>
-                <w:rFonts w:ascii="Roboto" w:hAnsi="Roboto"/>
-                <w:webHidden/>
-                <w:sz w:val="24"/>
-                <w:szCs w:val="24"/>
+                <w:webHidden/>
+              </w:rPr>
+              <w:t>1</w:t>
+            </w:r>
+            <w:r>
+              <w:rPr>
+                <w:webHidden/>
               </w:rPr>
               <w:fldChar w:fldCharType="end"/>
             </w:r>
@@ -2185,83 +1971,867 @@
         </w:p>
         <w:p>
           <w:pPr>
-            <w:pStyle w:val="ndice1"/>
+            <w:pStyle w:val="TOC1"/>
+            <w:spacing w:line="360" w:lineRule="auto"/>
             <w:rPr>
-              <w:rFonts w:ascii="Roboto" w:hAnsi="Roboto" w:cstheme="minorBidi"/>
+              <w:rFonts w:asciiTheme="minorHAnsi" w:hAnsiTheme="minorHAnsi" w:cstheme="minorBidi"/>
               <w:bCs w:val="0"/>
-              <w:sz w:val="24"/>
-              <w:szCs w:val="24"/>
+              <w:sz w:val="22"/>
+              <w:szCs w:val="22"/>
             </w:rPr>
           </w:pPr>
-          <w:hyperlink w:anchor="_Toc31036407" w:history="1">
-            <w:r>
-              <w:rPr>
-                <w:rStyle w:val="Hiperligao"/>
+          <w:hyperlink w:anchor="_Toc32007668" w:history="1">
+            <w:r>
+              <w:rPr>
+                <w:rStyle w:val="Hyperlink"/>
+                <w:rFonts w:ascii="Roboto Medium" w:hAnsi="Roboto Medium"/>
+              </w:rPr>
+              <w:t>DEFINIÇÃO</w:t>
+            </w:r>
+            <w:r>
+              <w:rPr>
+                <w:webHidden/>
+              </w:rPr>
+              <w:tab/>
+            </w:r>
+            <w:r>
+              <w:rPr>
+                <w:webHidden/>
+              </w:rPr>
+              <w:fldChar w:fldCharType="begin"/>
+            </w:r>
+            <w:r>
+              <w:rPr>
+                <w:webHidden/>
+              </w:rPr>
+              <w:instrText xml:space="preserve"> PAGEREF _Toc32007668 \h </w:instrText>
+            </w:r>
+            <w:r>
+              <w:rPr>
+                <w:webHidden/>
+              </w:rPr>
+            </w:r>
+            <w:r>
+              <w:rPr>
+                <w:webHidden/>
+              </w:rPr>
+              <w:fldChar w:fldCharType="separate"/>
+            </w:r>
+            <w:r>
+              <w:rPr>
+                <w:webHidden/>
+              </w:rPr>
+              <w:t>2</w:t>
+            </w:r>
+            <w:r>
+              <w:rPr>
+                <w:webHidden/>
+              </w:rPr>
+              <w:fldChar w:fldCharType="end"/>
+            </w:r>
+          </w:hyperlink>
+        </w:p>
+        <w:p>
+          <w:pPr>
+            <w:pStyle w:val="TOC1"/>
+            <w:spacing w:line="360" w:lineRule="auto"/>
+            <w:rPr>
+              <w:rFonts w:asciiTheme="minorHAnsi" w:hAnsiTheme="minorHAnsi" w:cstheme="minorBidi"/>
+              <w:bCs w:val="0"/>
+              <w:sz w:val="22"/>
+              <w:szCs w:val="22"/>
+            </w:rPr>
+          </w:pPr>
+          <w:hyperlink w:anchor="_Toc32007669" w:history="1">
+            <w:r>
+              <w:rPr>
+                <w:rStyle w:val="Hyperlink"/>
                 <w:rFonts w:ascii="Roboto" w:hAnsi="Roboto"/>
-                <w:sz w:val="24"/>
-                <w:szCs w:val="24"/>
-              </w:rPr>
-              <w:t>Recursos</w:t>
-            </w:r>
-            <w:r>
-              <w:rPr>
+              </w:rPr>
+              <w:t>Definição da empresa</w:t>
+            </w:r>
+            <w:r>
+              <w:rPr>
+                <w:webHidden/>
+              </w:rPr>
+              <w:tab/>
+            </w:r>
+            <w:r>
+              <w:rPr>
+                <w:webHidden/>
+              </w:rPr>
+              <w:fldChar w:fldCharType="begin"/>
+            </w:r>
+            <w:r>
+              <w:rPr>
+                <w:webHidden/>
+              </w:rPr>
+              <w:instrText xml:space="preserve"> PAGEREF _Toc32007669 \h </w:instrText>
+            </w:r>
+            <w:r>
+              <w:rPr>
+                <w:webHidden/>
+              </w:rPr>
+            </w:r>
+            <w:r>
+              <w:rPr>
+                <w:webHidden/>
+              </w:rPr>
+              <w:fldChar w:fldCharType="separate"/>
+            </w:r>
+            <w:r>
+              <w:rPr>
+                <w:webHidden/>
+              </w:rPr>
+              <w:t>2</w:t>
+            </w:r>
+            <w:r>
+              <w:rPr>
+                <w:webHidden/>
+              </w:rPr>
+              <w:fldChar w:fldCharType="end"/>
+            </w:r>
+          </w:hyperlink>
+        </w:p>
+        <w:p>
+          <w:pPr>
+            <w:pStyle w:val="TOC1"/>
+            <w:spacing w:line="360" w:lineRule="auto"/>
+            <w:rPr>
+              <w:rFonts w:asciiTheme="minorHAnsi" w:hAnsiTheme="minorHAnsi" w:cstheme="minorBidi"/>
+              <w:bCs w:val="0"/>
+              <w:sz w:val="22"/>
+              <w:szCs w:val="22"/>
+            </w:rPr>
+          </w:pPr>
+          <w:hyperlink w:anchor="_Toc32007670" w:history="1">
+            <w:r>
+              <w:rPr>
+                <w:rStyle w:val="Hyperlink"/>
                 <w:rFonts w:ascii="Roboto" w:hAnsi="Roboto"/>
-                <w:webHidden/>
-                <w:sz w:val="24"/>
-                <w:szCs w:val="24"/>
+              </w:rPr>
+              <w:t>Constituição da empresa (Cargos)</w:t>
+            </w:r>
+            <w:r>
+              <w:rPr>
+                <w:webHidden/>
               </w:rPr>
               <w:tab/>
             </w:r>
             <w:r>
               <w:rPr>
+                <w:webHidden/>
+              </w:rPr>
+              <w:fldChar w:fldCharType="begin"/>
+            </w:r>
+            <w:r>
+              <w:rPr>
+                <w:webHidden/>
+              </w:rPr>
+              <w:instrText xml:space="preserve"> PAGEREF _Toc32007670 \h </w:instrText>
+            </w:r>
+            <w:r>
+              <w:rPr>
+                <w:webHidden/>
+              </w:rPr>
+            </w:r>
+            <w:r>
+              <w:rPr>
+                <w:webHidden/>
+              </w:rPr>
+              <w:fldChar w:fldCharType="separate"/>
+            </w:r>
+            <w:r>
+              <w:rPr>
+                <w:webHidden/>
+              </w:rPr>
+              <w:t>2</w:t>
+            </w:r>
+            <w:r>
+              <w:rPr>
+                <w:webHidden/>
+              </w:rPr>
+              <w:fldChar w:fldCharType="end"/>
+            </w:r>
+          </w:hyperlink>
+        </w:p>
+        <w:p>
+          <w:pPr>
+            <w:pStyle w:val="TOC1"/>
+            <w:spacing w:line="360" w:lineRule="auto"/>
+            <w:rPr>
+              <w:rFonts w:asciiTheme="minorHAnsi" w:hAnsiTheme="minorHAnsi" w:cstheme="minorBidi"/>
+              <w:bCs w:val="0"/>
+              <w:sz w:val="22"/>
+              <w:szCs w:val="22"/>
+            </w:rPr>
+          </w:pPr>
+          <w:hyperlink w:anchor="_Toc32007671" w:history="1">
+            <w:r>
+              <w:rPr>
+                <w:rStyle w:val="Hyperlink"/>
                 <w:rFonts w:ascii="Roboto" w:hAnsi="Roboto"/>
-                <w:webHidden/>
-                <w:sz w:val="24"/>
-                <w:szCs w:val="24"/>
+              </w:rPr>
+              <w:t>Valores</w:t>
+            </w:r>
+            <w:r>
+              <w:rPr>
+                <w:webHidden/>
+              </w:rPr>
+              <w:tab/>
+            </w:r>
+            <w:r>
+              <w:rPr>
+                <w:webHidden/>
               </w:rPr>
               <w:fldChar w:fldCharType="begin"/>
             </w:r>
             <w:r>
               <w:rPr>
+                <w:webHidden/>
+              </w:rPr>
+              <w:instrText xml:space="preserve"> PAGEREF _Toc32007671 \h </w:instrText>
+            </w:r>
+            <w:r>
+              <w:rPr>
+                <w:webHidden/>
+              </w:rPr>
+            </w:r>
+            <w:r>
+              <w:rPr>
+                <w:webHidden/>
+              </w:rPr>
+              <w:fldChar w:fldCharType="separate"/>
+            </w:r>
+            <w:r>
+              <w:rPr>
+                <w:webHidden/>
+              </w:rPr>
+              <w:t>2</w:t>
+            </w:r>
+            <w:r>
+              <w:rPr>
+                <w:webHidden/>
+              </w:rPr>
+              <w:fldChar w:fldCharType="end"/>
+            </w:r>
+          </w:hyperlink>
+        </w:p>
+        <w:p>
+          <w:pPr>
+            <w:pStyle w:val="TOC1"/>
+            <w:spacing w:line="360" w:lineRule="auto"/>
+            <w:rPr>
+              <w:rFonts w:asciiTheme="minorHAnsi" w:hAnsiTheme="minorHAnsi" w:cstheme="minorBidi"/>
+              <w:bCs w:val="0"/>
+              <w:sz w:val="22"/>
+              <w:szCs w:val="22"/>
+            </w:rPr>
+          </w:pPr>
+          <w:hyperlink w:anchor="_Toc32007672" w:history="1">
+            <w:r>
+              <w:rPr>
+                <w:rStyle w:val="Hyperlink"/>
                 <w:rFonts w:ascii="Roboto" w:hAnsi="Roboto"/>
-                <w:webHidden/>
-                <w:sz w:val="24"/>
-                <w:szCs w:val="24"/>
-              </w:rPr>
-              <w:instrText xml:space="preserve"> PAGEREF _Toc31036407 \h </w:instrText>
-            </w:r>
-            <w:r>
-              <w:rPr>
+              </w:rPr>
+              <w:t>Objetivos/Propósitos</w:t>
+            </w:r>
+            <w:r>
+              <w:rPr>
+                <w:webHidden/>
+              </w:rPr>
+              <w:tab/>
+            </w:r>
+            <w:r>
+              <w:rPr>
+                <w:webHidden/>
+              </w:rPr>
+              <w:fldChar w:fldCharType="begin"/>
+            </w:r>
+            <w:r>
+              <w:rPr>
+                <w:webHidden/>
+              </w:rPr>
+              <w:instrText xml:space="preserve"> PAGEREF _Toc32007672 \h </w:instrText>
+            </w:r>
+            <w:r>
+              <w:rPr>
+                <w:webHidden/>
+              </w:rPr>
+            </w:r>
+            <w:r>
+              <w:rPr>
+                <w:webHidden/>
+              </w:rPr>
+              <w:fldChar w:fldCharType="separate"/>
+            </w:r>
+            <w:r>
+              <w:rPr>
+                <w:webHidden/>
+              </w:rPr>
+              <w:t>2</w:t>
+            </w:r>
+            <w:r>
+              <w:rPr>
+                <w:webHidden/>
+              </w:rPr>
+              <w:fldChar w:fldCharType="end"/>
+            </w:r>
+          </w:hyperlink>
+        </w:p>
+        <w:p>
+          <w:pPr>
+            <w:pStyle w:val="TOC1"/>
+            <w:spacing w:line="360" w:lineRule="auto"/>
+            <w:rPr>
+              <w:rFonts w:asciiTheme="minorHAnsi" w:hAnsiTheme="minorHAnsi" w:cstheme="minorBidi"/>
+              <w:bCs w:val="0"/>
+              <w:sz w:val="22"/>
+              <w:szCs w:val="22"/>
+            </w:rPr>
+          </w:pPr>
+          <w:hyperlink w:anchor="_Toc32007673" w:history="1">
+            <w:r>
+              <w:rPr>
+                <w:rStyle w:val="Hyperlink"/>
                 <w:rFonts w:ascii="Roboto" w:hAnsi="Roboto"/>
-                <w:webHidden/>
-                <w:sz w:val="24"/>
-                <w:szCs w:val="24"/>
-              </w:rPr>
-            </w:r>
-            <w:r>
-              <w:rPr>
+              </w:rPr>
+              <w:t>Missão</w:t>
+            </w:r>
+            <w:r>
+              <w:rPr>
+                <w:webHidden/>
+              </w:rPr>
+              <w:tab/>
+            </w:r>
+            <w:r>
+              <w:rPr>
+                <w:webHidden/>
+              </w:rPr>
+              <w:fldChar w:fldCharType="begin"/>
+            </w:r>
+            <w:r>
+              <w:rPr>
+                <w:webHidden/>
+              </w:rPr>
+              <w:instrText xml:space="preserve"> PAGEREF _Toc32007673 \h </w:instrText>
+            </w:r>
+            <w:r>
+              <w:rPr>
+                <w:webHidden/>
+              </w:rPr>
+            </w:r>
+            <w:r>
+              <w:rPr>
+                <w:webHidden/>
+              </w:rPr>
+              <w:fldChar w:fldCharType="separate"/>
+            </w:r>
+            <w:r>
+              <w:rPr>
+                <w:webHidden/>
+              </w:rPr>
+              <w:t>2</w:t>
+            </w:r>
+            <w:r>
+              <w:rPr>
+                <w:webHidden/>
+              </w:rPr>
+              <w:fldChar w:fldCharType="end"/>
+            </w:r>
+          </w:hyperlink>
+        </w:p>
+        <w:p>
+          <w:pPr>
+            <w:pStyle w:val="TOC1"/>
+            <w:spacing w:line="360" w:lineRule="auto"/>
+            <w:rPr>
+              <w:rFonts w:asciiTheme="minorHAnsi" w:hAnsiTheme="minorHAnsi" w:cstheme="minorBidi"/>
+              <w:bCs w:val="0"/>
+              <w:sz w:val="22"/>
+              <w:szCs w:val="22"/>
+            </w:rPr>
+          </w:pPr>
+          <w:hyperlink w:anchor="_Toc32007674" w:history="1">
+            <w:r>
+              <w:rPr>
+                <w:rStyle w:val="Hyperlink"/>
                 <w:rFonts w:ascii="Roboto" w:hAnsi="Roboto"/>
-                <w:webHidden/>
-                <w:sz w:val="24"/>
-                <w:szCs w:val="24"/>
+              </w:rPr>
+              <w:t>Definição de produto/serviço</w:t>
+            </w:r>
+            <w:r>
+              <w:rPr>
+                <w:webHidden/>
+              </w:rPr>
+              <w:tab/>
+            </w:r>
+            <w:r>
+              <w:rPr>
+                <w:webHidden/>
+              </w:rPr>
+              <w:fldChar w:fldCharType="begin"/>
+            </w:r>
+            <w:r>
+              <w:rPr>
+                <w:webHidden/>
+              </w:rPr>
+              <w:instrText xml:space="preserve"> PAGEREF _Toc32007674 \h </w:instrText>
+            </w:r>
+            <w:r>
+              <w:rPr>
+                <w:webHidden/>
+              </w:rPr>
+            </w:r>
+            <w:r>
+              <w:rPr>
+                <w:webHidden/>
               </w:rPr>
               <w:fldChar w:fldCharType="separate"/>
             </w:r>
             <w:r>
               <w:rPr>
+                <w:webHidden/>
+              </w:rPr>
+              <w:t>2</w:t>
+            </w:r>
+            <w:r>
+              <w:rPr>
+                <w:webHidden/>
+              </w:rPr>
+              <w:fldChar w:fldCharType="end"/>
+            </w:r>
+          </w:hyperlink>
+        </w:p>
+        <w:p>
+          <w:pPr>
+            <w:pStyle w:val="TOC1"/>
+            <w:spacing w:line="360" w:lineRule="auto"/>
+            <w:rPr>
+              <w:rFonts w:asciiTheme="minorHAnsi" w:hAnsiTheme="minorHAnsi" w:cstheme="minorBidi"/>
+              <w:bCs w:val="0"/>
+              <w:sz w:val="22"/>
+              <w:szCs w:val="22"/>
+            </w:rPr>
+          </w:pPr>
+          <w:hyperlink w:anchor="_Toc32007675" w:history="1">
+            <w:r>
+              <w:rPr>
+                <w:rStyle w:val="Hyperlink"/>
                 <w:rFonts w:ascii="Roboto" w:hAnsi="Roboto"/>
-                <w:webHidden/>
-                <w:sz w:val="24"/>
-                <w:szCs w:val="24"/>
-              </w:rPr>
-              <w:t>5</w:t>
-            </w:r>
-            <w:r>
-              <w:rPr>
+              </w:rPr>
+              <w:t>Plano de negócios / Marketing</w:t>
+            </w:r>
+            <w:r>
+              <w:rPr>
+                <w:webHidden/>
+              </w:rPr>
+              <w:tab/>
+            </w:r>
+            <w:r>
+              <w:rPr>
+                <w:webHidden/>
+              </w:rPr>
+              <w:fldChar w:fldCharType="begin"/>
+            </w:r>
+            <w:r>
+              <w:rPr>
+                <w:webHidden/>
+              </w:rPr>
+              <w:instrText xml:space="preserve"> PAGEREF _Toc32007675 \h </w:instrText>
+            </w:r>
+            <w:r>
+              <w:rPr>
+                <w:webHidden/>
+              </w:rPr>
+            </w:r>
+            <w:r>
+              <w:rPr>
+                <w:webHidden/>
+              </w:rPr>
+              <w:fldChar w:fldCharType="separate"/>
+            </w:r>
+            <w:r>
+              <w:rPr>
+                <w:webHidden/>
+              </w:rPr>
+              <w:t>2</w:t>
+            </w:r>
+            <w:r>
+              <w:rPr>
+                <w:webHidden/>
+              </w:rPr>
+              <w:fldChar w:fldCharType="end"/>
+            </w:r>
+          </w:hyperlink>
+        </w:p>
+        <w:p>
+          <w:pPr>
+            <w:pStyle w:val="TOC1"/>
+            <w:spacing w:line="360" w:lineRule="auto"/>
+            <w:rPr>
+              <w:rFonts w:asciiTheme="minorHAnsi" w:hAnsiTheme="minorHAnsi" w:cstheme="minorBidi"/>
+              <w:bCs w:val="0"/>
+              <w:sz w:val="22"/>
+              <w:szCs w:val="22"/>
+            </w:rPr>
+          </w:pPr>
+          <w:hyperlink w:anchor="_Toc32007676" w:history="1">
+            <w:r>
+              <w:rPr>
+                <w:rStyle w:val="Hyperlink"/>
                 <w:rFonts w:ascii="Roboto" w:hAnsi="Roboto"/>
-                <w:webHidden/>
-                <w:sz w:val="24"/>
-                <w:szCs w:val="24"/>
+              </w:rPr>
+              <w:t>Análise SWOT</w:t>
+            </w:r>
+            <w:r>
+              <w:rPr>
+                <w:webHidden/>
+              </w:rPr>
+              <w:tab/>
+            </w:r>
+            <w:r>
+              <w:rPr>
+                <w:webHidden/>
+              </w:rPr>
+              <w:fldChar w:fldCharType="begin"/>
+            </w:r>
+            <w:r>
+              <w:rPr>
+                <w:webHidden/>
+              </w:rPr>
+              <w:instrText xml:space="preserve"> PAGEREF _Toc32007676 \h </w:instrText>
+            </w:r>
+            <w:r>
+              <w:rPr>
+                <w:webHidden/>
+              </w:rPr>
+            </w:r>
+            <w:r>
+              <w:rPr>
+                <w:webHidden/>
+              </w:rPr>
+              <w:fldChar w:fldCharType="separate"/>
+            </w:r>
+            <w:r>
+              <w:rPr>
+                <w:webHidden/>
+              </w:rPr>
+              <w:t>2</w:t>
+            </w:r>
+            <w:r>
+              <w:rPr>
+                <w:webHidden/>
+              </w:rPr>
+              <w:fldChar w:fldCharType="end"/>
+            </w:r>
+          </w:hyperlink>
+        </w:p>
+        <w:p>
+          <w:pPr>
+            <w:pStyle w:val="TOC1"/>
+            <w:spacing w:line="360" w:lineRule="auto"/>
+            <w:rPr>
+              <w:rFonts w:asciiTheme="minorHAnsi" w:hAnsiTheme="minorHAnsi" w:cstheme="minorBidi"/>
+              <w:bCs w:val="0"/>
+              <w:sz w:val="22"/>
+              <w:szCs w:val="22"/>
+            </w:rPr>
+          </w:pPr>
+          <w:hyperlink w:anchor="_Toc32007677" w:history="1">
+            <w:r>
+              <w:rPr>
+                <w:rStyle w:val="Hyperlink"/>
+                <w:rFonts w:ascii="Roboto" w:hAnsi="Roboto"/>
+              </w:rPr>
+              <w:t>Estudo de Mercado</w:t>
+            </w:r>
+            <w:r>
+              <w:rPr>
+                <w:webHidden/>
+              </w:rPr>
+              <w:tab/>
+            </w:r>
+            <w:r>
+              <w:rPr>
+                <w:webHidden/>
+              </w:rPr>
+              <w:fldChar w:fldCharType="begin"/>
+            </w:r>
+            <w:r>
+              <w:rPr>
+                <w:webHidden/>
+              </w:rPr>
+              <w:instrText xml:space="preserve"> PAGEREF _Toc32007677 \h </w:instrText>
+            </w:r>
+            <w:r>
+              <w:rPr>
+                <w:webHidden/>
+              </w:rPr>
+            </w:r>
+            <w:r>
+              <w:rPr>
+                <w:webHidden/>
+              </w:rPr>
+              <w:fldChar w:fldCharType="separate"/>
+            </w:r>
+            <w:r>
+              <w:rPr>
+                <w:webHidden/>
+              </w:rPr>
+              <w:t>2</w:t>
+            </w:r>
+            <w:r>
+              <w:rPr>
+                <w:webHidden/>
+              </w:rPr>
+              <w:fldChar w:fldCharType="end"/>
+            </w:r>
+          </w:hyperlink>
+        </w:p>
+        <w:p>
+          <w:pPr>
+            <w:pStyle w:val="TOC1"/>
+            <w:spacing w:line="360" w:lineRule="auto"/>
+            <w:rPr>
+              <w:rFonts w:asciiTheme="minorHAnsi" w:hAnsiTheme="minorHAnsi" w:cstheme="minorBidi"/>
+              <w:bCs w:val="0"/>
+              <w:sz w:val="22"/>
+              <w:szCs w:val="22"/>
+            </w:rPr>
+          </w:pPr>
+          <w:hyperlink w:anchor="_Toc32007678" w:history="1">
+            <w:r>
+              <w:rPr>
+                <w:rStyle w:val="Hyperlink"/>
+                <w:rFonts w:ascii="Roboto" w:hAnsi="Roboto"/>
+              </w:rPr>
+              <w:t>Público-Alvo</w:t>
+            </w:r>
+            <w:r>
+              <w:rPr>
+                <w:webHidden/>
+              </w:rPr>
+              <w:tab/>
+            </w:r>
+            <w:r>
+              <w:rPr>
+                <w:webHidden/>
+              </w:rPr>
+              <w:fldChar w:fldCharType="begin"/>
+            </w:r>
+            <w:r>
+              <w:rPr>
+                <w:webHidden/>
+              </w:rPr>
+              <w:instrText xml:space="preserve"> PAGEREF _Toc32007678 \h </w:instrText>
+            </w:r>
+            <w:r>
+              <w:rPr>
+                <w:webHidden/>
+              </w:rPr>
+            </w:r>
+            <w:r>
+              <w:rPr>
+                <w:webHidden/>
+              </w:rPr>
+              <w:fldChar w:fldCharType="separate"/>
+            </w:r>
+            <w:r>
+              <w:rPr>
+                <w:webHidden/>
+              </w:rPr>
+              <w:t>2</w:t>
+            </w:r>
+            <w:r>
+              <w:rPr>
+                <w:webHidden/>
+              </w:rPr>
+              <w:fldChar w:fldCharType="end"/>
+            </w:r>
+          </w:hyperlink>
+        </w:p>
+        <w:p>
+          <w:pPr>
+            <w:pStyle w:val="TOC1"/>
+            <w:spacing w:line="360" w:lineRule="auto"/>
+            <w:rPr>
+              <w:rFonts w:asciiTheme="minorHAnsi" w:hAnsiTheme="minorHAnsi" w:cstheme="minorBidi"/>
+              <w:bCs w:val="0"/>
+              <w:sz w:val="22"/>
+              <w:szCs w:val="22"/>
+            </w:rPr>
+          </w:pPr>
+          <w:hyperlink w:anchor="_Toc32007679" w:history="1">
+            <w:r>
+              <w:rPr>
+                <w:rStyle w:val="Hyperlink"/>
+                <w:rFonts w:ascii="Roboto Medium" w:hAnsi="Roboto Medium"/>
+              </w:rPr>
+              <w:t>DESENVOLVIMENTO</w:t>
+            </w:r>
+            <w:r>
+              <w:rPr>
+                <w:webHidden/>
+              </w:rPr>
+              <w:tab/>
+            </w:r>
+            <w:r>
+              <w:rPr>
+                <w:webHidden/>
+              </w:rPr>
+              <w:fldChar w:fldCharType="begin"/>
+            </w:r>
+            <w:r>
+              <w:rPr>
+                <w:webHidden/>
+              </w:rPr>
+              <w:instrText xml:space="preserve"> PAGEREF _Toc32007679 \h </w:instrText>
+            </w:r>
+            <w:r>
+              <w:rPr>
+                <w:webHidden/>
+              </w:rPr>
+            </w:r>
+            <w:r>
+              <w:rPr>
+                <w:webHidden/>
+              </w:rPr>
+              <w:fldChar w:fldCharType="separate"/>
+            </w:r>
+            <w:r>
+              <w:rPr>
+                <w:webHidden/>
+              </w:rPr>
+              <w:t>3</w:t>
+            </w:r>
+            <w:r>
+              <w:rPr>
+                <w:webHidden/>
+              </w:rPr>
+              <w:fldChar w:fldCharType="end"/>
+            </w:r>
+          </w:hyperlink>
+        </w:p>
+        <w:p>
+          <w:pPr>
+            <w:pStyle w:val="TOC1"/>
+            <w:spacing w:line="360" w:lineRule="auto"/>
+            <w:rPr>
+              <w:rFonts w:asciiTheme="minorHAnsi" w:hAnsiTheme="minorHAnsi" w:cstheme="minorBidi"/>
+              <w:bCs w:val="0"/>
+              <w:sz w:val="22"/>
+              <w:szCs w:val="22"/>
+            </w:rPr>
+          </w:pPr>
+          <w:hyperlink w:anchor="_Toc32007680" w:history="1">
+            <w:r>
+              <w:rPr>
+                <w:rStyle w:val="Hyperlink"/>
+                <w:rFonts w:ascii="Roboto" w:hAnsi="Roboto"/>
+              </w:rPr>
+              <w:t>Recolha e tratamento de dados</w:t>
+            </w:r>
+            <w:r>
+              <w:rPr>
+                <w:webHidden/>
+              </w:rPr>
+              <w:tab/>
+            </w:r>
+            <w:r>
+              <w:rPr>
+                <w:webHidden/>
+              </w:rPr>
+              <w:fldChar w:fldCharType="begin"/>
+            </w:r>
+            <w:r>
+              <w:rPr>
+                <w:webHidden/>
+              </w:rPr>
+              <w:instrText xml:space="preserve"> PAGEREF _Toc32007680 \h </w:instrText>
+            </w:r>
+            <w:r>
+              <w:rPr>
+                <w:webHidden/>
+              </w:rPr>
+            </w:r>
+            <w:r>
+              <w:rPr>
+                <w:webHidden/>
+              </w:rPr>
+              <w:fldChar w:fldCharType="separate"/>
+            </w:r>
+            <w:r>
+              <w:rPr>
+                <w:webHidden/>
+              </w:rPr>
+              <w:t>3</w:t>
+            </w:r>
+            <w:r>
+              <w:rPr>
+                <w:webHidden/>
+              </w:rPr>
+              <w:fldChar w:fldCharType="end"/>
+            </w:r>
+          </w:hyperlink>
+        </w:p>
+        <w:p>
+          <w:pPr>
+            <w:pStyle w:val="TOC1"/>
+            <w:spacing w:line="360" w:lineRule="auto"/>
+            <w:rPr>
+              <w:rFonts w:asciiTheme="minorHAnsi" w:hAnsiTheme="minorHAnsi" w:cstheme="minorBidi"/>
+              <w:bCs w:val="0"/>
+              <w:sz w:val="22"/>
+              <w:szCs w:val="22"/>
+            </w:rPr>
+          </w:pPr>
+          <w:hyperlink w:anchor="_Toc32007681" w:history="1">
+            <w:r>
+              <w:rPr>
+                <w:rStyle w:val="Hyperlink"/>
+                <w:rFonts w:ascii="Roboto Medium" w:hAnsi="Roboto Medium"/>
+              </w:rPr>
+              <w:t>DOCUMENTAÇÃO</w:t>
+            </w:r>
+            <w:r>
+              <w:rPr>
+                <w:webHidden/>
+              </w:rPr>
+              <w:tab/>
+            </w:r>
+            <w:r>
+              <w:rPr>
+                <w:webHidden/>
+              </w:rPr>
+              <w:fldChar w:fldCharType="begin"/>
+            </w:r>
+            <w:r>
+              <w:rPr>
+                <w:webHidden/>
+              </w:rPr>
+              <w:instrText xml:space="preserve"> PAGEREF _Toc32007681 \h </w:instrText>
+            </w:r>
+            <w:r>
+              <w:rPr>
+                <w:webHidden/>
+              </w:rPr>
+            </w:r>
+            <w:r>
+              <w:rPr>
+                <w:webHidden/>
+              </w:rPr>
+              <w:fldChar w:fldCharType="separate"/>
+            </w:r>
+            <w:r>
+              <w:rPr>
+                <w:webHidden/>
+              </w:rPr>
+              <w:t>4</w:t>
+            </w:r>
+            <w:r>
+              <w:rPr>
+                <w:webHidden/>
               </w:rPr>
               <w:fldChar w:fldCharType="end"/>
             </w:r>
@@ -2321,10 +2891,37 @@
           <w:szCs w:val="22"/>
         </w:rPr>
       </w:pPr>
+      <w:r>
+        <w:rPr>
+          <w:rFonts w:ascii="Times New Roman" w:hAnsi="Times New Roman" w:cs="Times New Roman"/>
+          <w:sz w:val="22"/>
+          <w:szCs w:val="22"/>
+        </w:rPr>
+        <w:tab/>
+      </w:r>
     </w:p>
     <w:p>
       <w:pPr>
-        <w:pStyle w:val="Ttulo1"/>
+        <w:pStyle w:val="Heading1"/>
+        <w:rPr>
+          <w:rFonts w:ascii="Roboto Medium" w:hAnsi="Roboto Medium"/>
+          <w:color w:val="0070C0"/>
+        </w:rPr>
+      </w:pPr>
+      <w:bookmarkStart w:id="3" w:name="_Toc32007666"/>
+      <w:r>
+        <w:rPr>
+          <w:rFonts w:ascii="Roboto Medium" w:hAnsi="Roboto Medium"/>
+          <w:color w:val="0070C0"/>
+        </w:rPr>
+        <w:t>PROJETO</w:t>
+      </w:r>
+      <w:bookmarkEnd w:id="3"/>
+    </w:p>
+    <w:p/>
+    <w:p>
+      <w:pPr>
+        <w:pStyle w:val="Heading1"/>
         <w:rPr>
           <w:rFonts w:ascii="Roboto" w:hAnsi="Roboto"/>
           <w:color w:val="4F81BD" w:themeColor="accent1"/>
@@ -2332,7 +2929,7 @@
           <w:szCs w:val="32"/>
         </w:rPr>
       </w:pPr>
-      <w:bookmarkStart w:id="2" w:name="_Toc31036405"/>
+      <w:bookmarkStart w:id="4" w:name="_Toc32007667"/>
       <w:r>
         <w:rPr>
           <w:rFonts w:ascii="Roboto" w:hAnsi="Roboto"/>
@@ -2351,74 +2948,139 @@
         </w:rPr>
         <w:t>ntrodução</w:t>
       </w:r>
-      <w:bookmarkEnd w:id="2"/>
+      <w:bookmarkEnd w:id="4"/>
     </w:p>
     <w:p/>
     <w:p>
       <w:pPr>
+        <w:spacing w:line="360" w:lineRule="auto"/>
+        <w:ind w:firstLine="708"/>
+        <w:jc w:val="both"/>
+        <w:rPr>
+          <w:rFonts w:ascii="Roboto" w:hAnsi="Roboto" w:cs="Times New Roman"/>
+          <w:sz w:val="22"/>
+          <w:szCs w:val="24"/>
+        </w:rPr>
+      </w:pPr>
+      <w:r>
         <w:rPr>
           <w:rFonts w:ascii="Roboto" w:hAnsi="Roboto"/>
           <w:sz w:val="22"/>
           <w:szCs w:val="22"/>
         </w:rPr>
-      </w:pPr>
-      <w:r>
-        <w:tab/>
+        <w:t>O presente trabalho foi realizado no âmbito da disciplina de Projeto</w:t>
       </w:r>
       <w:r>
         <w:rPr>
           <w:rFonts w:ascii="Roboto" w:hAnsi="Roboto"/>
           <w:sz w:val="22"/>
-          <w:szCs w:val="22"/>
-        </w:rPr>
-        <w:t>O presente trabalho foi realizado no âmbito da disciplina de Projeto</w:t>
-      </w:r>
-      <w:bookmarkStart w:id="3" w:name="_GoBack"/>
-      <w:bookmarkEnd w:id="3"/>
-    </w:p>
-    <w:p>
-      <w:pPr>
-        <w:spacing w:line="360" w:lineRule="auto"/>
-        <w:jc w:val="both"/>
+          <w:szCs w:val="24"/>
+        </w:rPr>
+        <w:t>.</w:t>
+      </w:r>
+      <w:r>
         <w:rPr>
           <w:rFonts w:ascii="Roboto" w:hAnsi="Roboto" w:cs="Times New Roman"/>
           <w:sz w:val="22"/>
           <w:szCs w:val="24"/>
         </w:rPr>
-      </w:pPr>
-      <w:r>
-        <w:rPr>
-          <w:rFonts w:ascii="Roboto" w:hAnsi="Roboto"/>
-          <w:sz w:val="22"/>
-          <w:szCs w:val="24"/>
-        </w:rPr>
-        <w:tab/>
-      </w:r>
-      <w:r>
-        <w:rPr>
-          <w:rFonts w:ascii="Roboto" w:hAnsi="Roboto"/>
-          <w:sz w:val="22"/>
-          <w:szCs w:val="24"/>
-        </w:rPr>
-        <w:t>O</w:t>
-      </w:r>
-      <w:r>
-        <w:rPr>
-          <w:rFonts w:ascii="Roboto" w:hAnsi="Roboto"/>
-          <w:sz w:val="22"/>
-          <w:szCs w:val="24"/>
-        </w:rPr>
-        <w:t xml:space="preserve"> projeto</w:t>
-      </w:r>
-      <w:r>
+        <w:t xml:space="preserve"> </w:t>
+      </w:r>
+    </w:p>
+    <w:p>
+      <w:pPr>
+        <w:spacing w:line="360" w:lineRule="auto"/>
+        <w:jc w:val="both"/>
         <w:rPr>
           <w:rFonts w:ascii="Roboto" w:hAnsi="Roboto" w:cs="Times New Roman"/>
           <w:sz w:val="22"/>
           <w:szCs w:val="24"/>
         </w:rPr>
+      </w:pPr>
+      <w:r>
+        <w:rPr>
+          <w:rFonts w:ascii="Roboto" w:hAnsi="Roboto" w:cs="Times New Roman"/>
+          <w:sz w:val="22"/>
+          <w:szCs w:val="24"/>
+        </w:rPr>
+        <w:t>C</w:t>
+      </w:r>
+      <w:r>
+        <w:rPr>
+          <w:rFonts w:ascii="Roboto" w:hAnsi="Roboto" w:cs="Times New Roman"/>
+          <w:sz w:val="22"/>
+          <w:szCs w:val="24"/>
+        </w:rPr>
+        <w:t>onsiste numa aplicação móvel e web destinada a processos de assistência técnica</w:t>
+      </w:r>
+      <w:r>
+        <w:rPr>
+          <w:rFonts w:ascii="Roboto" w:hAnsi="Roboto" w:cs="Times New Roman"/>
+          <w:sz w:val="22"/>
+          <w:szCs w:val="24"/>
+        </w:rPr>
+        <w:t xml:space="preserve"> e serviços pós-venda</w:t>
+      </w:r>
+      <w:r>
+        <w:rPr>
+          <w:rFonts w:ascii="Roboto" w:hAnsi="Roboto" w:cs="Times New Roman"/>
+          <w:sz w:val="22"/>
+          <w:szCs w:val="24"/>
+        </w:rPr>
+        <w:t>.</w:t>
+      </w:r>
+    </w:p>
+    <w:p>
+      <w:pPr>
+        <w:spacing w:line="360" w:lineRule="auto"/>
+        <w:ind w:firstLine="708"/>
+        <w:jc w:val="both"/>
+        <w:rPr>
+          <w:rFonts w:ascii="Roboto" w:hAnsi="Roboto" w:cs="Times New Roman"/>
+          <w:sz w:val="22"/>
+          <w:szCs w:val="24"/>
+        </w:rPr>
+      </w:pPr>
+      <w:r>
+        <w:rPr>
+          <w:rFonts w:ascii="Roboto" w:hAnsi="Roboto" w:cs="Times New Roman"/>
+          <w:sz w:val="22"/>
+          <w:szCs w:val="24"/>
+        </w:rPr>
+        <w:t>Os processos de assistência técnica</w:t>
+      </w:r>
+      <w:r>
+        <w:rPr>
+          <w:rFonts w:ascii="Roboto" w:hAnsi="Roboto" w:cs="Times New Roman"/>
+          <w:sz w:val="22"/>
+          <w:szCs w:val="24"/>
+        </w:rPr>
         <w:t xml:space="preserve"> </w:t>
       </w:r>
-      <w:proofErr w:type="spellStart"/>
+      <w:r>
+        <w:rPr>
+          <w:rFonts w:ascii="Roboto" w:hAnsi="Roboto" w:cs="Times New Roman"/>
+          <w:sz w:val="22"/>
+          <w:szCs w:val="24"/>
+        </w:rPr>
+        <w:t>são bastante burocráticos e, tendem a ser muito demorados. Durante estes processos, o cliente deixa de ter contato</w:t>
+      </w:r>
+      <w:r>
+        <w:rPr>
+          <w:rFonts w:ascii="Roboto" w:hAnsi="Roboto" w:cs="Times New Roman"/>
+          <w:sz w:val="22"/>
+          <w:szCs w:val="24"/>
+        </w:rPr>
+        <w:t xml:space="preserve"> </w:t>
+      </w:r>
+      <w:r>
+        <w:rPr>
+          <w:rFonts w:ascii="Roboto" w:hAnsi="Roboto" w:cs="Times New Roman"/>
+          <w:sz w:val="22"/>
+          <w:szCs w:val="24"/>
+        </w:rPr>
+        <w:t xml:space="preserve">com o seu produto e, por vezes, não recebe nenhum </w:t>
+      </w:r>
       <w:r>
         <w:rPr>
           <w:rFonts w:ascii="Roboto" w:hAnsi="Roboto" w:cs="Times New Roman"/>
@@ -2427,16 +3089,15 @@
           <w:sz w:val="22"/>
           <w:szCs w:val="24"/>
         </w:rPr>
-        <w:t>SyncReady</w:t>
-      </w:r>
-      <w:proofErr w:type="spellEnd"/>
+        <w:t>feedback</w:t>
+      </w:r>
       <w:r>
         <w:rPr>
           <w:rFonts w:ascii="Roboto" w:hAnsi="Roboto" w:cs="Times New Roman"/>
           <w:sz w:val="22"/>
           <w:szCs w:val="24"/>
         </w:rPr>
-        <w:t xml:space="preserve"> </w:t>
+        <w:t xml:space="preserve"> por parte do técnico responsável</w:t>
       </w:r>
       <w:r>
         <w:rPr>
@@ -2444,7 +3105,7 @@
           <w:sz w:val="22"/>
           <w:szCs w:val="24"/>
         </w:rPr>
-        <w:t>consiste numa aplicação móvel e web destinada a processos de assistência técnica</w:t>
+        <w:t xml:space="preserve"> pela reparação, ficando </w:t>
       </w:r>
       <w:r>
         <w:rPr>
@@ -2452,7 +3113,7 @@
           <w:sz w:val="22"/>
           <w:szCs w:val="24"/>
         </w:rPr>
-        <w:t xml:space="preserve"> e serviços pós-venda</w:t>
+        <w:t xml:space="preserve">sem saber </w:t>
       </w:r>
       <w:r>
         <w:rPr>
@@ -2460,34 +3121,35 @@
           <w:sz w:val="22"/>
           <w:szCs w:val="24"/>
         </w:rPr>
-        <w:t>.</w:t>
-      </w:r>
-    </w:p>
-    <w:p>
-      <w:pPr>
-        <w:spacing w:line="360" w:lineRule="auto"/>
-        <w:jc w:val="both"/>
+        <w:t xml:space="preserve">qual o seu estado ou </w:t>
+      </w:r>
+      <w:r>
         <w:rPr>
           <w:rFonts w:ascii="Roboto" w:hAnsi="Roboto" w:cs="Times New Roman"/>
           <w:sz w:val="22"/>
           <w:szCs w:val="24"/>
         </w:rPr>
-      </w:pPr>
-      <w:r>
+        <w:t>o que foi feito no seu equipamento.</w:t>
+      </w:r>
+    </w:p>
+    <w:p>
+      <w:pPr>
+        <w:spacing w:line="360" w:lineRule="auto"/>
+        <w:ind w:firstLine="708"/>
+        <w:jc w:val="both"/>
         <w:rPr>
           <w:rFonts w:ascii="Roboto" w:hAnsi="Roboto" w:cs="Times New Roman"/>
           <w:sz w:val="22"/>
           <w:szCs w:val="24"/>
         </w:rPr>
-        <w:tab/>
-      </w:r>
+      </w:pPr>
       <w:r>
         <w:rPr>
           <w:rFonts w:ascii="Roboto" w:hAnsi="Roboto" w:cs="Times New Roman"/>
           <w:sz w:val="22"/>
           <w:szCs w:val="24"/>
         </w:rPr>
-        <w:t>Os processos de assistência técnica</w:t>
+        <w:t>A nossa aplicação servirá para</w:t>
       </w:r>
       <w:r>
         <w:rPr>
@@ -2495,7 +3157,7 @@
           <w:sz w:val="22"/>
           <w:szCs w:val="24"/>
         </w:rPr>
-        <w:t xml:space="preserve"> </w:t>
+        <w:t>, durante este processo,</w:t>
       </w:r>
       <w:r>
         <w:rPr>
@@ -2503,7 +3165,7 @@
           <w:sz w:val="22"/>
           <w:szCs w:val="24"/>
         </w:rPr>
-        <w:t>são bastante burocráticos e, tendem a ser muito demorados. Durante estes processos, o cliente deixa de ter contato</w:t>
+        <w:t xml:space="preserve"> o cliente</w:t>
       </w:r>
       <w:r>
         <w:rPr>
@@ -2511,7 +3173,7 @@
           <w:sz w:val="22"/>
           <w:szCs w:val="24"/>
         </w:rPr>
-        <w:t xml:space="preserve"> </w:t>
+        <w:t xml:space="preserve"> poder </w:t>
       </w:r>
       <w:r>
         <w:rPr>
@@ -2519,17 +3181,7 @@
           <w:sz w:val="22"/>
           <w:szCs w:val="24"/>
         </w:rPr>
-        <w:t xml:space="preserve">com o seu produto e, por vezes, não recebe nenhum </w:t>
-      </w:r>
-      <w:r>
-        <w:rPr>
-          <w:rFonts w:ascii="Roboto" w:hAnsi="Roboto" w:cs="Times New Roman"/>
-          <w:i/>
-          <w:iCs/>
-          <w:sz w:val="22"/>
-          <w:szCs w:val="24"/>
-        </w:rPr>
-        <w:t>feedback</w:t>
+        <w:t>estar em constante comunicação com o técnico</w:t>
       </w:r>
       <w:r>
         <w:rPr>
@@ -2537,7 +3189,7 @@
           <w:sz w:val="22"/>
           <w:szCs w:val="24"/>
         </w:rPr>
-        <w:t xml:space="preserve"> por parte do técnico responsável</w:t>
+        <w:t xml:space="preserve"> responsável</w:t>
       </w:r>
       <w:r>
         <w:rPr>
@@ -2545,7 +3197,7 @@
           <w:sz w:val="22"/>
           <w:szCs w:val="24"/>
         </w:rPr>
-        <w:t xml:space="preserve"> pela reparação, ficando </w:t>
+        <w:t xml:space="preserve"> </w:t>
       </w:r>
       <w:r>
         <w:rPr>
@@ -2553,7 +3205,7 @@
           <w:sz w:val="22"/>
           <w:szCs w:val="24"/>
         </w:rPr>
-        <w:t xml:space="preserve">sem saber </w:t>
+        <w:t xml:space="preserve">ficando o cliente mais </w:t>
       </w:r>
       <w:r>
         <w:rPr>
@@ -2561,7 +3213,7 @@
           <w:sz w:val="22"/>
           <w:szCs w:val="24"/>
         </w:rPr>
-        <w:t xml:space="preserve">qual o seu estado ou </w:t>
+        <w:t>a par da repar</w:t>
       </w:r>
       <w:r>
         <w:rPr>
@@ -2569,29 +3221,15 @@
           <w:sz w:val="22"/>
           <w:szCs w:val="24"/>
         </w:rPr>
-        <w:t>o que foi feito no seu equipamento.</w:t>
-      </w:r>
-    </w:p>
-    <w:p>
-      <w:pPr>
-        <w:spacing w:line="360" w:lineRule="auto"/>
-        <w:jc w:val="both"/>
-        <w:rPr>
-          <w:rFonts w:ascii="Roboto" w:hAnsi="Roboto" w:cs="Times New Roman"/>
-          <w:b/>
-          <w:i/>
-          <w:sz w:val="18"/>
-          <w:szCs w:val="20"/>
-          <w:shd w:val="clear" w:color="auto" w:fill="FFFFFF"/>
-        </w:rPr>
-      </w:pPr>
+        <w:t>aç</w:t>
+      </w:r>
       <w:r>
         <w:rPr>
           <w:rFonts w:ascii="Roboto" w:hAnsi="Roboto" w:cs="Times New Roman"/>
           <w:sz w:val="22"/>
           <w:szCs w:val="24"/>
         </w:rPr>
-        <w:t>A nossa aplicação servirá para</w:t>
+        <w:t>ão, do seu estado</w:t>
       </w:r>
       <w:r>
         <w:rPr>
@@ -2599,258 +3237,511 @@
           <w:sz w:val="22"/>
           <w:szCs w:val="24"/>
         </w:rPr>
-        <w:t>, durante este processo,</w:t>
-      </w:r>
-      <w:r>
+        <w:t>.</w:t>
+      </w:r>
+    </w:p>
+    <w:p>
+      <w:pPr>
         <w:rPr>
           <w:rFonts w:ascii="Roboto" w:hAnsi="Roboto" w:cs="Times New Roman"/>
           <w:sz w:val="22"/>
           <w:szCs w:val="24"/>
         </w:rPr>
-        <w:t xml:space="preserve"> o cliente</w:t>
-      </w:r>
+      </w:pPr>
       <w:r>
         <w:rPr>
           <w:rFonts w:ascii="Roboto" w:hAnsi="Roboto" w:cs="Times New Roman"/>
           <w:sz w:val="22"/>
           <w:szCs w:val="24"/>
         </w:rPr>
-        <w:t xml:space="preserve"> poder </w:t>
-      </w:r>
-      <w:r>
-        <w:rPr>
-          <w:rFonts w:ascii="Roboto" w:hAnsi="Roboto" w:cs="Times New Roman"/>
-          <w:sz w:val="22"/>
-          <w:szCs w:val="24"/>
-        </w:rPr>
-        <w:t>estar em constante comunicação com o técnico</w:t>
-      </w:r>
-      <w:r>
-        <w:rPr>
-          <w:rFonts w:ascii="Roboto" w:hAnsi="Roboto" w:cs="Times New Roman"/>
-          <w:sz w:val="22"/>
-          <w:szCs w:val="24"/>
-        </w:rPr>
-        <w:t xml:space="preserve"> responsável</w:t>
-      </w:r>
-      <w:r>
-        <w:rPr>
-          <w:rFonts w:ascii="Roboto" w:hAnsi="Roboto" w:cs="Times New Roman"/>
-          <w:sz w:val="22"/>
-          <w:szCs w:val="24"/>
-        </w:rPr>
-        <w:t xml:space="preserve"> </w:t>
-      </w:r>
-      <w:r>
-        <w:rPr>
-          <w:rFonts w:ascii="Roboto" w:hAnsi="Roboto" w:cs="Times New Roman"/>
-          <w:sz w:val="22"/>
-          <w:szCs w:val="24"/>
-        </w:rPr>
-        <w:t xml:space="preserve">ficando o cliente mais </w:t>
-      </w:r>
-      <w:r>
-        <w:rPr>
-          <w:rFonts w:ascii="Roboto" w:hAnsi="Roboto" w:cs="Times New Roman"/>
-          <w:sz w:val="22"/>
-          <w:szCs w:val="24"/>
-        </w:rPr>
-        <w:t>a par da repar</w:t>
-      </w:r>
-      <w:r>
-        <w:rPr>
-          <w:rFonts w:ascii="Roboto" w:hAnsi="Roboto" w:cs="Times New Roman"/>
-          <w:sz w:val="22"/>
-          <w:szCs w:val="24"/>
-        </w:rPr>
-        <w:t>aç</w:t>
-      </w:r>
-      <w:r>
-        <w:rPr>
-          <w:rFonts w:ascii="Roboto" w:hAnsi="Roboto" w:cs="Times New Roman"/>
-          <w:sz w:val="22"/>
-          <w:szCs w:val="24"/>
-        </w:rPr>
-        <w:t>ão, do seu estado</w:t>
-      </w:r>
-      <w:r>
-        <w:rPr>
-          <w:rFonts w:ascii="Roboto" w:hAnsi="Roboto" w:cs="Times New Roman"/>
-          <w:sz w:val="22"/>
-          <w:szCs w:val="24"/>
-        </w:rPr>
-        <w:t>.</w:t>
-      </w:r>
-      <w:r>
-        <w:rPr>
-          <w:rFonts w:ascii="Roboto" w:hAnsi="Roboto" w:cs="Times New Roman"/>
-          <w:i/>
-          <w:sz w:val="22"/>
-          <w:szCs w:val="24"/>
-          <w:shd w:val="clear" w:color="auto" w:fill="FFFFFF"/>
-        </w:rPr>
         <w:br w:type="page"/>
       </w:r>
     </w:p>
     <w:p>
       <w:pPr>
-        <w:pStyle w:val="CLP-Headers"/>
-        <w:spacing w:line="480" w:lineRule="auto"/>
-        <w:ind w:left="3540"/>
-        <w:jc w:val="both"/>
-        <w:rPr>
-          <w:rFonts w:ascii="Times New Roman" w:hAnsi="Times New Roman" w:cs="Times New Roman"/>
-          <w:i/>
-          <w:sz w:val="24"/>
-          <w:szCs w:val="24"/>
-          <w:shd w:val="clear" w:color="auto" w:fill="FFFFFF"/>
-        </w:rPr>
-        <w:sectPr>
-          <w:pgSz w:w="11906" w:h="16838"/>
-          <w:pgMar w:top="1417" w:right="1701" w:bottom="1417" w:left="1701" w:header="708" w:footer="708" w:gutter="0"/>
-          <w:pgNumType w:start="1"/>
-          <w:cols w:space="708"/>
-          <w:docGrid w:linePitch="360"/>
-        </w:sectPr>
+        <w:spacing w:after="0" w:line="240" w:lineRule="auto"/>
       </w:pPr>
     </w:p>
     <w:p>
       <w:pPr>
-        <w:tabs>
-          <w:tab w:val="center" w:pos="4252"/>
-          <w:tab w:val="right" w:pos="8504"/>
-        </w:tabs>
-        <w:ind w:left="4252" w:hanging="4252"/>
-        <w:rPr>
-          <w:rFonts w:ascii="Roboto" w:hAnsi="Roboto" w:cs="Times New Roman"/>
-          <w:sz w:val="32"/>
-          <w:szCs w:val="40"/>
-        </w:rPr>
-      </w:pPr>
+        <w:spacing w:after="0" w:line="240" w:lineRule="auto"/>
+        <w:rPr>
+          <w:rFonts w:ascii="Times New Roman" w:hAnsi="Times New Roman" w:cs="Times New Roman"/>
+          <w:sz w:val="22"/>
+          <w:szCs w:val="22"/>
+        </w:rPr>
+      </w:pPr>
+      <w:r>
+        <w:rPr>
+          <w:rFonts w:ascii="Times New Roman" w:hAnsi="Times New Roman" w:cs="Times New Roman"/>
+          <w:sz w:val="22"/>
+          <w:szCs w:val="22"/>
+        </w:rPr>
+        <w:tab/>
+      </w:r>
     </w:p>
     <w:p>
       <w:pPr>
-        <w:tabs>
-          <w:tab w:val="center" w:pos="4252"/>
-          <w:tab w:val="right" w:pos="8504"/>
-        </w:tabs>
-        <w:ind w:left="4252" w:hanging="4252"/>
-        <w:rPr>
-          <w:rFonts w:ascii="Roboto" w:hAnsi="Roboto" w:cs="Times New Roman"/>
+        <w:pStyle w:val="Heading1"/>
+        <w:rPr>
+          <w:rFonts w:ascii="Roboto Medium" w:hAnsi="Roboto Medium"/>
+          <w:color w:val="0070C0"/>
+        </w:rPr>
+      </w:pPr>
+      <w:bookmarkStart w:id="5" w:name="_Toc32007668"/>
+      <w:r>
+        <w:rPr>
+          <w:rFonts w:ascii="Roboto Medium" w:hAnsi="Roboto Medium"/>
+          <w:color w:val="0070C0"/>
+        </w:rPr>
+        <w:t>DEFINIÇÃO</w:t>
+      </w:r>
+      <w:bookmarkEnd w:id="5"/>
+    </w:p>
+    <w:p/>
+    <w:p>
+      <w:pPr>
+        <w:pStyle w:val="Heading1"/>
+        <w:rPr>
+          <w:rFonts w:ascii="Roboto Medium" w:hAnsi="Roboto Medium"/>
+          <w:color w:val="0070C0"/>
+        </w:rPr>
+      </w:pPr>
+      <w:bookmarkStart w:id="6" w:name="_Toc32007669"/>
+      <w:r>
+        <w:rPr>
+          <w:rFonts w:ascii="Roboto" w:hAnsi="Roboto"/>
+          <w:color w:val="4F81BD" w:themeColor="accent1"/>
           <w:sz w:val="32"/>
-          <w:szCs w:val="40"/>
-        </w:rPr>
-      </w:pPr>
+          <w:szCs w:val="32"/>
+        </w:rPr>
+        <w:t>Definição da empresa</w:t>
+      </w:r>
+      <w:bookmarkEnd w:id="6"/>
+    </w:p>
+    <w:p/>
+    <w:p>
+      <w:pPr>
+        <w:pStyle w:val="Heading1"/>
+        <w:rPr>
+          <w:rFonts w:ascii="Roboto Medium" w:hAnsi="Roboto Medium"/>
+          <w:color w:val="0070C0"/>
+        </w:rPr>
+      </w:pPr>
+      <w:bookmarkStart w:id="7" w:name="_Toc32007670"/>
+      <w:r>
+        <w:rPr>
+          <w:rFonts w:ascii="Roboto" w:hAnsi="Roboto"/>
+          <w:color w:val="4F81BD" w:themeColor="accent1"/>
+          <w:sz w:val="32"/>
+          <w:szCs w:val="32"/>
+        </w:rPr>
+        <w:t>Constituição da empresa (Cargos)</w:t>
+      </w:r>
+      <w:bookmarkEnd w:id="7"/>
+      <w:r>
+        <w:rPr>
+          <w:rFonts w:ascii="Roboto Medium" w:hAnsi="Roboto Medium"/>
+          <w:color w:val="0070C0"/>
+        </w:rPr>
+        <w:t xml:space="preserve"> </w:t>
+      </w:r>
+    </w:p>
+    <w:p/>
+    <w:p>
+      <w:pPr>
+        <w:pStyle w:val="Heading1"/>
+        <w:rPr>
+          <w:rFonts w:ascii="Roboto Medium" w:hAnsi="Roboto Medium"/>
+          <w:color w:val="0070C0"/>
+        </w:rPr>
+      </w:pPr>
+      <w:bookmarkStart w:id="8" w:name="_Toc32007671"/>
+      <w:r>
+        <w:rPr>
+          <w:rFonts w:ascii="Roboto" w:hAnsi="Roboto"/>
+          <w:color w:val="4F81BD" w:themeColor="accent1"/>
+          <w:sz w:val="32"/>
+          <w:szCs w:val="32"/>
+        </w:rPr>
+        <w:t>Valores</w:t>
+      </w:r>
+      <w:bookmarkEnd w:id="8"/>
+    </w:p>
+    <w:p/>
+    <w:p>
+      <w:pPr>
+        <w:pStyle w:val="Heading1"/>
+        <w:rPr>
+          <w:rFonts w:ascii="Roboto Medium" w:hAnsi="Roboto Medium"/>
+          <w:color w:val="0070C0"/>
+        </w:rPr>
+      </w:pPr>
+      <w:bookmarkStart w:id="9" w:name="_Toc32007672"/>
+      <w:r>
+        <w:rPr>
+          <w:rFonts w:ascii="Roboto" w:hAnsi="Roboto"/>
+          <w:color w:val="4F81BD" w:themeColor="accent1"/>
+          <w:sz w:val="32"/>
+          <w:szCs w:val="32"/>
+        </w:rPr>
+        <w:t>Objetivos/Propósitos</w:t>
+      </w:r>
+      <w:bookmarkEnd w:id="9"/>
+    </w:p>
+    <w:p/>
+    <w:p>
+      <w:pPr>
+        <w:pStyle w:val="Heading1"/>
+        <w:rPr>
+          <w:rFonts w:ascii="Roboto Medium" w:hAnsi="Roboto Medium"/>
+          <w:color w:val="0070C0"/>
+        </w:rPr>
+      </w:pPr>
+      <w:bookmarkStart w:id="10" w:name="_Toc32007673"/>
+      <w:r>
+        <w:rPr>
+          <w:rFonts w:ascii="Roboto" w:hAnsi="Roboto"/>
+          <w:color w:val="4F81BD" w:themeColor="accent1"/>
+          <w:sz w:val="32"/>
+          <w:szCs w:val="32"/>
+        </w:rPr>
+        <w:t>Missão</w:t>
+      </w:r>
+      <w:bookmarkEnd w:id="10"/>
+    </w:p>
+    <w:p/>
+    <w:p>
+      <w:pPr>
+        <w:pStyle w:val="Heading1"/>
+        <w:rPr>
+          <w:rFonts w:ascii="Roboto Medium" w:hAnsi="Roboto Medium"/>
+          <w:color w:val="0070C0"/>
+        </w:rPr>
+      </w:pPr>
+      <w:bookmarkStart w:id="11" w:name="_Toc32007674"/>
+      <w:r>
+        <w:rPr>
+          <w:rFonts w:ascii="Roboto" w:hAnsi="Roboto"/>
+          <w:color w:val="4F81BD" w:themeColor="accent1"/>
+          <w:sz w:val="32"/>
+          <w:szCs w:val="32"/>
+        </w:rPr>
+        <w:t>Definição de produto/serviço</w:t>
+      </w:r>
+      <w:bookmarkEnd w:id="11"/>
+    </w:p>
+    <w:p/>
+    <w:p>
+      <w:pPr>
+        <w:pStyle w:val="Heading1"/>
+        <w:rPr>
+          <w:rFonts w:ascii="Roboto Medium" w:hAnsi="Roboto Medium"/>
+          <w:color w:val="0070C0"/>
+        </w:rPr>
+      </w:pPr>
+      <w:bookmarkStart w:id="12" w:name="_Toc32007675"/>
+      <w:r>
+        <w:rPr>
+          <w:rFonts w:ascii="Roboto" w:hAnsi="Roboto"/>
+          <w:color w:val="4F81BD" w:themeColor="accent1"/>
+          <w:sz w:val="32"/>
+          <w:szCs w:val="32"/>
+        </w:rPr>
+        <w:t>Plano de negócios / Marketing</w:t>
+      </w:r>
+      <w:bookmarkEnd w:id="12"/>
+      <w:r>
+        <w:t xml:space="preserve"> </w:t>
+      </w:r>
+    </w:p>
+    <w:p/>
+    <w:p>
+      <w:pPr>
+        <w:pStyle w:val="Heading1"/>
+        <w:rPr>
+          <w:rFonts w:ascii="Roboto Medium" w:hAnsi="Roboto Medium"/>
+          <w:color w:val="0070C0"/>
+        </w:rPr>
+      </w:pPr>
+      <w:bookmarkStart w:id="13" w:name="_Toc32007676"/>
+      <w:r>
+        <w:rPr>
+          <w:rFonts w:ascii="Roboto" w:hAnsi="Roboto"/>
+          <w:color w:val="4F81BD" w:themeColor="accent1"/>
+          <w:sz w:val="32"/>
+          <w:szCs w:val="32"/>
+        </w:rPr>
+        <w:t>Análise SWOT</w:t>
+      </w:r>
+      <w:bookmarkEnd w:id="13"/>
+    </w:p>
+    <w:p/>
+    <w:p>
+      <w:pPr>
+        <w:pStyle w:val="Heading1"/>
+        <w:rPr>
+          <w:rFonts w:ascii="Roboto Medium" w:hAnsi="Roboto Medium"/>
+          <w:color w:val="0070C0"/>
+        </w:rPr>
+      </w:pPr>
+      <w:bookmarkStart w:id="14" w:name="_Toc32007677"/>
+      <w:r>
+        <w:rPr>
+          <w:rFonts w:ascii="Roboto" w:hAnsi="Roboto"/>
+          <w:color w:val="4F81BD" w:themeColor="accent1"/>
+          <w:sz w:val="32"/>
+          <w:szCs w:val="32"/>
+        </w:rPr>
+        <w:t>Estudo de Mercado</w:t>
+      </w:r>
+      <w:bookmarkEnd w:id="14"/>
+    </w:p>
+    <w:p/>
+    <w:p>
+      <w:pPr>
+        <w:pStyle w:val="Heading1"/>
+        <w:rPr>
+          <w:rFonts w:ascii="Roboto Medium" w:hAnsi="Roboto Medium"/>
+          <w:color w:val="0070C0"/>
+        </w:rPr>
+      </w:pPr>
+      <w:bookmarkStart w:id="15" w:name="_Toc32007678"/>
+      <w:r>
+        <w:rPr>
+          <w:rFonts w:ascii="Roboto" w:hAnsi="Roboto"/>
+          <w:color w:val="4F81BD" w:themeColor="accent1"/>
+          <w:sz w:val="32"/>
+          <w:szCs w:val="32"/>
+        </w:rPr>
+        <w:t>Público-Alvo</w:t>
+      </w:r>
+      <w:bookmarkEnd w:id="15"/>
+    </w:p>
+    <w:p/>
+    <w:p>
+      <w:r>
+        <w:rPr>
+          <w:rFonts w:ascii="Roboto" w:hAnsi="Roboto"/>
+          <w:color w:val="4F81BD" w:themeColor="accent1"/>
+          <w:sz w:val="32"/>
+          <w:szCs w:val="32"/>
+        </w:rPr>
+        <w:t>Bussiness Mod</w:t>
+      </w:r>
+      <w:r>
+        <w:rPr>
+          <w:rFonts w:ascii="Roboto" w:hAnsi="Roboto"/>
+          <w:color w:val="4F81BD" w:themeColor="accent1"/>
+          <w:sz w:val="32"/>
+          <w:szCs w:val="32"/>
+        </w:rPr>
+        <w:t>el</w:t>
+      </w:r>
+      <w:r>
+        <w:rPr>
+          <w:rFonts w:ascii="Roboto" w:hAnsi="Roboto"/>
+          <w:color w:val="4F81BD" w:themeColor="accent1"/>
+          <w:sz w:val="32"/>
+          <w:szCs w:val="32"/>
+        </w:rPr>
+        <w:t xml:space="preserve"> Canvas</w:t>
+      </w:r>
     </w:p>
     <w:p>
       <w:pPr>
-        <w:tabs>
-          <w:tab w:val="center" w:pos="4252"/>
-          <w:tab w:val="right" w:pos="8504"/>
-        </w:tabs>
-        <w:ind w:left="4252" w:hanging="4252"/>
-        <w:rPr>
-          <w:rFonts w:ascii="Roboto" w:hAnsi="Roboto" w:cs="Times New Roman"/>
-          <w:sz w:val="24"/>
-          <w:szCs w:val="28"/>
-        </w:rPr>
+        <w:spacing w:after="0" w:line="240" w:lineRule="auto"/>
+        <w:rPr>
+          <w:rFonts w:ascii="Times New Roman" w:hAnsi="Times New Roman" w:cs="Times New Roman"/>
+          <w:sz w:val="22"/>
+          <w:szCs w:val="22"/>
+        </w:rPr>
+      </w:pPr>
+      <w:r>
+        <w:rPr>
+          <w:rFonts w:ascii="Times New Roman" w:hAnsi="Times New Roman" w:cs="Times New Roman"/>
+          <w:sz w:val="22"/>
+          <w:szCs w:val="22"/>
+        </w:rPr>
+        <w:tab/>
+      </w:r>
+    </w:p>
+    <w:p/>
+    <w:p>
+      <w:pPr>
+        <w:spacing w:after="0" w:line="240" w:lineRule="auto"/>
       </w:pPr>
     </w:p>
     <w:p>
       <w:pPr>
+        <w:spacing w:after="0" w:line="240" w:lineRule="auto"/>
         <w:rPr>
           <w:rFonts w:ascii="Times New Roman" w:hAnsi="Times New Roman" w:cs="Times New Roman"/>
-          <w:sz w:val="24"/>
-          <w:szCs w:val="28"/>
+          <w:sz w:val="22"/>
+          <w:szCs w:val="22"/>
         </w:rPr>
       </w:pPr>
       <w:r>
         <w:rPr>
           <w:rFonts w:ascii="Times New Roman" w:hAnsi="Times New Roman" w:cs="Times New Roman"/>
-          <w:sz w:val="24"/>
-          <w:szCs w:val="24"/>
-        </w:rPr>
-        <w:br w:type="page"/>
+          <w:sz w:val="22"/>
+          <w:szCs w:val="22"/>
+        </w:rPr>
+        <w:tab/>
       </w:r>
     </w:p>
     <w:p>
       <w:pPr>
-        <w:tabs>
-          <w:tab w:val="center" w:pos="4252"/>
-          <w:tab w:val="right" w:pos="8504"/>
-        </w:tabs>
+        <w:pStyle w:val="Heading1"/>
+        <w:rPr>
+          <w:rFonts w:ascii="Roboto Medium" w:hAnsi="Roboto Medium"/>
+          <w:color w:val="0070C0"/>
+        </w:rPr>
+      </w:pPr>
+      <w:bookmarkStart w:id="16" w:name="_Toc32007679"/>
+      <w:r>
+        <w:rPr>
+          <w:rFonts w:ascii="Roboto Medium" w:hAnsi="Roboto Medium"/>
+          <w:color w:val="0070C0"/>
+        </w:rPr>
+        <w:t>DESENVOLVIMENTO</w:t>
+      </w:r>
+      <w:bookmarkEnd w:id="16"/>
+    </w:p>
+    <w:p>
+      <w:pPr>
+        <w:rPr>
+          <w:rFonts w:ascii="Roboto" w:hAnsi="Roboto"/>
+          <w:color w:val="4F81BD" w:themeColor="accent1"/>
+          <w:sz w:val="32"/>
+          <w:szCs w:val="32"/>
+        </w:rPr>
+      </w:pPr>
+    </w:p>
+    <w:p>
+      <w:r>
+        <w:rPr>
+          <w:rFonts w:ascii="Roboto" w:hAnsi="Roboto"/>
+          <w:color w:val="4F81BD" w:themeColor="accent1"/>
+          <w:sz w:val="32"/>
+          <w:szCs w:val="32"/>
+        </w:rPr>
+        <w:t>Criação do protótipo</w:t>
+      </w:r>
+      <w:r>
+        <w:t xml:space="preserve"> </w:t>
+      </w:r>
+    </w:p>
+    <w:p/>
+    <w:p>
+      <w:r>
+        <w:rPr>
+          <w:rFonts w:ascii="Roboto" w:hAnsi="Roboto"/>
+          <w:color w:val="4F81BD" w:themeColor="accent1"/>
+          <w:sz w:val="32"/>
+          <w:szCs w:val="32"/>
+        </w:rPr>
+        <w:t>C</w:t>
+      </w:r>
+      <w:r>
+        <w:rPr>
+          <w:rFonts w:ascii="Roboto" w:hAnsi="Roboto"/>
+          <w:color w:val="4F81BD" w:themeColor="accent1"/>
+          <w:sz w:val="32"/>
+          <w:szCs w:val="32"/>
+        </w:rPr>
+        <w:t>odificação e testes</w:t>
+      </w:r>
+      <w:r>
+        <w:t xml:space="preserve"> </w:t>
+      </w:r>
+    </w:p>
+    <w:p/>
+    <w:p>
+      <w:pPr>
+        <w:rPr>
+          <w:rFonts w:ascii="Roboto" w:hAnsi="Roboto"/>
+          <w:color w:val="4F81BD" w:themeColor="accent1"/>
+          <w:sz w:val="32"/>
+          <w:szCs w:val="32"/>
+        </w:rPr>
+      </w:pPr>
+      <w:r>
+        <w:rPr>
+          <w:rFonts w:ascii="Roboto" w:hAnsi="Roboto"/>
+          <w:color w:val="4F81BD" w:themeColor="accent1"/>
+          <w:sz w:val="32"/>
+          <w:szCs w:val="32"/>
+        </w:rPr>
+        <w:t>Recolha e tratamento de dados</w:t>
+      </w:r>
+    </w:p>
+    <w:p>
+      <w:pPr>
+        <w:spacing w:after="0" w:line="240" w:lineRule="auto"/>
+      </w:pPr>
+      <w:r>
         <w:rPr>
           <w:rFonts w:ascii="Roboto" w:eastAsiaTheme="majorEastAsia" w:hAnsi="Roboto" w:cstheme="majorBidi"/>
           <w:color w:val="4F81BD" w:themeColor="accent1"/>
           <w:sz w:val="32"/>
           <w:szCs w:val="32"/>
         </w:rPr>
-      </w:pPr>
+        <w:br w:type="page"/>
+      </w:r>
     </w:p>
     <w:p>
       <w:pPr>
-        <w:jc w:val="center"/>
-        <w:rPr>
-          <w:rFonts w:ascii="Roboto" w:hAnsi="Roboto" w:cs="Times New Roman"/>
-          <w:sz w:val="32"/>
-          <w:szCs w:val="40"/>
-        </w:rPr>
-      </w:pPr>
-      <w:r>
-        <w:rPr>
-          <w:rFonts w:ascii="Roboto" w:hAnsi="Roboto" w:cs="Times New Roman"/>
-          <w:b/>
-          <w:i/>
-          <w:sz w:val="24"/>
-          <w:szCs w:val="24"/>
-          <w:shd w:val="clear" w:color="auto" w:fill="FFFFFF"/>
-        </w:rPr>
-        <w:br w:type="page"/>
+        <w:spacing w:after="0" w:line="240" w:lineRule="auto"/>
+      </w:pPr>
+      <w:r>
+        <w:rPr>
+          <w:rFonts w:ascii="Times New Roman" w:hAnsi="Times New Roman" w:cs="Times New Roman"/>
+          <w:sz w:val="22"/>
+          <w:szCs w:val="22"/>
+        </w:rPr>
+        <w:lastRenderedPageBreak/>
+        <w:tab/>
       </w:r>
     </w:p>
     <w:p>
       <w:pPr>
-        <w:tabs>
-          <w:tab w:val="center" w:pos="4252"/>
-          <w:tab w:val="right" w:pos="8504"/>
-        </w:tabs>
-        <w:rPr>
-          <w:rFonts w:ascii="Roboto" w:hAnsi="Roboto" w:cs="Times New Roman"/>
-          <w:sz w:val="32"/>
-          <w:szCs w:val="40"/>
-        </w:rPr>
-      </w:pPr>
-      <w:r>
-        <w:rPr>
-          <w:rFonts w:ascii="Roboto" w:hAnsi="Roboto" w:cs="Times New Roman"/>
-          <w:sz w:val="24"/>
-          <w:szCs w:val="40"/>
-        </w:rPr>
-        <w:lastRenderedPageBreak/>
-        <w:br w:type="page"/>
+        <w:spacing w:after="0" w:line="240" w:lineRule="auto"/>
+        <w:rPr>
+          <w:rFonts w:ascii="Times New Roman" w:hAnsi="Times New Roman" w:cs="Times New Roman"/>
+          <w:sz w:val="22"/>
+          <w:szCs w:val="22"/>
+        </w:rPr>
+      </w:pPr>
+      <w:r>
+        <w:rPr>
+          <w:rFonts w:ascii="Times New Roman" w:hAnsi="Times New Roman" w:cs="Times New Roman"/>
+          <w:sz w:val="22"/>
+          <w:szCs w:val="22"/>
+        </w:rPr>
+        <w:tab/>
       </w:r>
     </w:p>
     <w:p>
       <w:pPr>
-        <w:rPr>
-          <w:rFonts w:ascii="Roboto" w:hAnsi="Roboto" w:cstheme="minorHAnsi"/>
-          <w:sz w:val="26"/>
-          <w:szCs w:val="26"/>
-        </w:rPr>
-      </w:pPr>
+        <w:pStyle w:val="Heading1"/>
+        <w:rPr>
+          <w:rFonts w:ascii="Roboto Medium" w:hAnsi="Roboto Medium"/>
+          <w:color w:val="0070C0"/>
+        </w:rPr>
+      </w:pPr>
+      <w:bookmarkStart w:id="17" w:name="_Toc32007681"/>
+      <w:r>
+        <w:rPr>
+          <w:rFonts w:ascii="Roboto Medium" w:hAnsi="Roboto Medium"/>
+          <w:color w:val="0070C0"/>
+        </w:rPr>
+        <w:t>DOCUMENTAÇÃO</w:t>
+      </w:r>
+      <w:bookmarkEnd w:id="17"/>
     </w:p>
     <w:p>
       <w:pPr>
-        <w:rPr>
-          <w:rFonts w:ascii="Roboto" w:hAnsi="Roboto" w:cs="Times New Roman"/>
-          <w:sz w:val="32"/>
-          <w:szCs w:val="40"/>
-        </w:rPr>
-      </w:pPr>
-    </w:p>
-    <w:p>
-      <w:pPr>
-        <w:pStyle w:val="Ttulo1"/>
         <w:rPr>
           <w:rFonts w:ascii="Roboto" w:hAnsi="Roboto"/>
           <w:color w:val="4F81BD" w:themeColor="accent1"/>
@@ -2858,7 +3749,8 @@
           <w:szCs w:val="32"/>
         </w:rPr>
       </w:pPr>
-      <w:bookmarkStart w:id="4" w:name="_Toc31036406"/>
+    </w:p>
+    <w:p>
       <w:r>
         <w:rPr>
           <w:rFonts w:ascii="Roboto" w:hAnsi="Roboto"/>
@@ -2866,87 +3758,11 @@
           <w:sz w:val="32"/>
           <w:szCs w:val="32"/>
         </w:rPr>
-        <w:t>Conclusão</w:t>
-      </w:r>
-      <w:bookmarkEnd w:id="4"/>
-    </w:p>
-    <w:p>
-      <w:pPr>
-        <w:spacing w:line="360" w:lineRule="auto"/>
-        <w:jc w:val="both"/>
-        <w:rPr>
-          <w:rFonts w:ascii="Roboto" w:hAnsi="Roboto" w:cs="Times New Roman"/>
-          <w:i/>
-          <w:sz w:val="24"/>
-          <w:szCs w:val="40"/>
-        </w:rPr>
-      </w:pPr>
-      <w:r>
-        <w:rPr>
-          <w:rFonts w:ascii="Roboto" w:hAnsi="Roboto" w:cs="Times New Roman"/>
-          <w:i/>
-          <w:sz w:val="24"/>
-          <w:szCs w:val="40"/>
-        </w:rPr>
-        <w:br w:type="page"/>
-      </w:r>
-    </w:p>
-    <w:p>
-      <w:pPr>
-        <w:rPr>
-          <w:rFonts w:ascii="Roboto" w:hAnsi="Roboto" w:cstheme="minorHAnsi"/>
-          <w:sz w:val="26"/>
-          <w:szCs w:val="26"/>
-        </w:rPr>
-      </w:pPr>
-    </w:p>
-    <w:p>
-      <w:pPr>
-        <w:rPr>
-          <w:rFonts w:ascii="Roboto" w:hAnsi="Roboto" w:cstheme="minorHAnsi"/>
-          <w:sz w:val="26"/>
-          <w:szCs w:val="26"/>
-        </w:rPr>
-      </w:pPr>
-    </w:p>
-    <w:p>
-      <w:pPr>
-        <w:pStyle w:val="Ttulo1"/>
-        <w:rPr>
-          <w:rFonts w:ascii="Roboto" w:hAnsi="Roboto" w:cs="Times New Roman"/>
-          <w:sz w:val="24"/>
-        </w:rPr>
-      </w:pPr>
-      <w:bookmarkStart w:id="5" w:name="_Toc31036407"/>
-      <w:r>
-        <w:rPr>
-          <w:rFonts w:ascii="Roboto" w:hAnsi="Roboto"/>
-          <w:color w:val="4F81BD" w:themeColor="accent1"/>
-          <w:sz w:val="32"/>
-          <w:szCs w:val="32"/>
-        </w:rPr>
         <w:t>Recursos</w:t>
       </w:r>
-      <w:bookmarkEnd w:id="5"/>
-    </w:p>
-    <w:p>
-      <w:pPr>
-        <w:rPr>
-          <w:rFonts w:ascii="Roboto" w:hAnsi="Roboto" w:cs="Times New Roman"/>
-          <w:sz w:val="32"/>
-          <w:szCs w:val="40"/>
-        </w:rPr>
-      </w:pPr>
-    </w:p>
-    <w:p>
-      <w:pPr>
-        <w:rPr>
-          <w:rFonts w:ascii="Roboto" w:hAnsi="Roboto" w:cs="Times New Roman"/>
-          <w:i/>
-          <w:sz w:val="24"/>
-          <w:szCs w:val="28"/>
-        </w:rPr>
-      </w:pPr>
+      <w:r>
+        <w:t xml:space="preserve"> </w:t>
+      </w:r>
     </w:p>
     <w:sectPr>
       <w:headerReference w:type="default" r:id="rId12"/>
@@ -2961,7 +3777,7 @@
 </file>
 
 <file path=word/endnotes.xml><?xml version="1.0" encoding="utf-8"?>
-<w:endnotes xmlns:wpc="http://schemas.microsoft.com/office/word/2010/wordprocessingCanvas" xmlns:cx="http://schemas.microsoft.com/office/drawing/2014/chartex" xmlns:cx1="http://schemas.microsoft.com/office/drawing/2015/9/8/chartex" xmlns:cx2="http://schemas.microsoft.com/office/drawing/2015/10/21/chartex" xmlns:cx3="http://schemas.microsoft.com/office/drawing/2016/5/9/chartex" xmlns:cx4="http://schemas.microsoft.com/office/drawing/2016/5/10/chartex" xmlns:cx5="http://schemas.microsoft.com/office/drawing/2016/5/11/chartex" xmlns:cx6="http://schemas.microsoft.com/office/drawing/2016/5/12/chartex" xmlns:cx7="http://schemas.microsoft.com/office/drawing/2016/5/13/chartex" xmlns:cx8="http://schemas.microsoft.com/office/drawing/2016/5/14/chartex" xmlns:mc="http://schemas.openxmlformats.org/markup-compatibility/2006" xmlns:aink="http://schemas.microsoft.com/office/drawing/2016/ink" xmlns:am3d="http://schemas.microsoft.com/office/drawing/2017/model3d" xmlns:o="urn:schemas-microsoft-com:office:office" xmlns:r="http://schemas.openxmlformats.org/officeDocument/2006/relationships" xmlns:m="http://schemas.openxmlformats.org/officeDocument/2006/math" xmlns:v="urn:schemas-microsoft-com:vml" xmlns:wp14="http://schemas.microsoft.com/office/word/2010/wordprocessingDrawing" xmlns:wp="http://schemas.openxmlformats.org/drawingml/2006/wordprocessingDrawing" xmlns:w10="urn:schemas-microsoft-com:office:word" xmlns:w="http://schemas.openxmlformats.org/wordprocessingml/2006/main" xmlns:w14="http://schemas.microsoft.com/office/word/2010/wordml" xmlns:w15="http://schemas.microsoft.com/office/word/2012/wordml" xmlns:w16cid="http://schemas.microsoft.com/office/word/2016/wordml/cid" xmlns:w16se="http://schemas.microsoft.com/office/word/2015/wordml/symex" xmlns:wpg="http://schemas.microsoft.com/office/word/2010/wordprocessingGroup" xmlns:wpi="http://schemas.microsoft.com/office/word/2010/wordprocessingInk" xmlns:wne="http://schemas.microsoft.com/office/word/2006/wordml" xmlns:wps="http://schemas.microsoft.com/office/word/2010/wordprocessingShape" mc:Ignorable="w14 w15 w16se w16cid wp14">
+<w:endnotes xmlns:wpc="http://schemas.microsoft.com/office/word/2010/wordprocessingCanvas" xmlns:mc="http://schemas.openxmlformats.org/markup-compatibility/2006" xmlns:o="urn:schemas-microsoft-com:office:office" xmlns:r="http://schemas.openxmlformats.org/officeDocument/2006/relationships" xmlns:m="http://schemas.openxmlformats.org/officeDocument/2006/math" xmlns:v="urn:schemas-microsoft-com:vml" xmlns:wp14="http://schemas.microsoft.com/office/word/2010/wordprocessingDrawing" xmlns:wp="http://schemas.openxmlformats.org/drawingml/2006/wordprocessingDrawing" xmlns:w10="urn:schemas-microsoft-com:office:word" xmlns:w="http://schemas.openxmlformats.org/wordprocessingml/2006/main" xmlns:w14="http://schemas.microsoft.com/office/word/2010/wordml" xmlns:w15="http://schemas.microsoft.com/office/word/2012/wordml" xmlns:wpg="http://schemas.microsoft.com/office/word/2010/wordprocessingGroup" xmlns:wpi="http://schemas.microsoft.com/office/word/2010/wordprocessingInk" xmlns:wne="http://schemas.microsoft.com/office/word/2006/wordml" xmlns:wps="http://schemas.microsoft.com/office/word/2010/wordprocessingShape" mc:Ignorable="w14 w15 wp14">
   <w:endnote w:type="separator" w:id="-1">
     <w:p>
       <w:pPr>
@@ -2986,13 +3802,13 @@
 </file>
 
 <file path=word/footer1.xml><?xml version="1.0" encoding="utf-8"?>
-<w:ftr xmlns:wpc="http://schemas.microsoft.com/office/word/2010/wordprocessingCanvas" xmlns:cx="http://schemas.microsoft.com/office/drawing/2014/chartex" xmlns:cx1="http://schemas.microsoft.com/office/drawing/2015/9/8/chartex" xmlns:cx2="http://schemas.microsoft.com/office/drawing/2015/10/21/chartex" xmlns:cx3="http://schemas.microsoft.com/office/drawing/2016/5/9/chartex" xmlns:cx4="http://schemas.microsoft.com/office/drawing/2016/5/10/chartex" xmlns:cx5="http://schemas.microsoft.com/office/drawing/2016/5/11/chartex" xmlns:cx6="http://schemas.microsoft.com/office/drawing/2016/5/12/chartex" xmlns:cx7="http://schemas.microsoft.com/office/drawing/2016/5/13/chartex" xmlns:cx8="http://schemas.microsoft.com/office/drawing/2016/5/14/chartex" xmlns:mc="http://schemas.openxmlformats.org/markup-compatibility/2006" xmlns:aink="http://schemas.microsoft.com/office/drawing/2016/ink" xmlns:am3d="http://schemas.microsoft.com/office/drawing/2017/model3d" xmlns:o="urn:schemas-microsoft-com:office:office" xmlns:r="http://schemas.openxmlformats.org/officeDocument/2006/relationships" xmlns:m="http://schemas.openxmlformats.org/officeDocument/2006/math" xmlns:v="urn:schemas-microsoft-com:vml" xmlns:wp14="http://schemas.microsoft.com/office/word/2010/wordprocessingDrawing" xmlns:wp="http://schemas.openxmlformats.org/drawingml/2006/wordprocessingDrawing" xmlns:w10="urn:schemas-microsoft-com:office:word" xmlns:w="http://schemas.openxmlformats.org/wordprocessingml/2006/main" xmlns:w14="http://schemas.microsoft.com/office/word/2010/wordml" xmlns:w15="http://schemas.microsoft.com/office/word/2012/wordml" xmlns:w16cid="http://schemas.microsoft.com/office/word/2016/wordml/cid" xmlns:w16se="http://schemas.microsoft.com/office/word/2015/wordml/symex" xmlns:wpg="http://schemas.microsoft.com/office/word/2010/wordprocessingGroup" xmlns:wpi="http://schemas.microsoft.com/office/word/2010/wordprocessingInk" xmlns:wne="http://schemas.microsoft.com/office/word/2006/wordml" xmlns:wps="http://schemas.microsoft.com/office/word/2010/wordprocessingShape" mc:Ignorable="w14 w15 w16se w16cid wp14">
+<w:ftr xmlns:wpc="http://schemas.microsoft.com/office/word/2010/wordprocessingCanvas" xmlns:mc="http://schemas.openxmlformats.org/markup-compatibility/2006" xmlns:o="urn:schemas-microsoft-com:office:office" xmlns:r="http://schemas.openxmlformats.org/officeDocument/2006/relationships" xmlns:m="http://schemas.openxmlformats.org/officeDocument/2006/math" xmlns:v="urn:schemas-microsoft-com:vml" xmlns:wp14="http://schemas.microsoft.com/office/word/2010/wordprocessingDrawing" xmlns:wp="http://schemas.openxmlformats.org/drawingml/2006/wordprocessingDrawing" xmlns:w10="urn:schemas-microsoft-com:office:word" xmlns:w="http://schemas.openxmlformats.org/wordprocessingml/2006/main" xmlns:w14="http://schemas.microsoft.com/office/word/2010/wordml" xmlns:w15="http://schemas.microsoft.com/office/word/2012/wordml" xmlns:wpg="http://schemas.microsoft.com/office/word/2010/wordprocessingGroup" xmlns:wpi="http://schemas.microsoft.com/office/word/2010/wordprocessingInk" xmlns:wne="http://schemas.microsoft.com/office/word/2006/wordml" xmlns:wps="http://schemas.microsoft.com/office/word/2010/wordprocessingShape" mc:Ignorable="w14 w15 wp14">
   <w:sdt>
     <w:sdtPr>
       <w:rPr>
-        <w:rFonts w:asciiTheme="majorHAnsi" w:eastAsiaTheme="majorEastAsia" w:hAnsiTheme="majorHAnsi" w:cstheme="majorBidi"/>
-        <w:sz w:val="28"/>
-        <w:szCs w:val="28"/>
+        <w:rFonts w:ascii="Roboto" w:eastAsiaTheme="majorEastAsia" w:hAnsi="Roboto" w:cstheme="majorBidi"/>
+        <w:sz w:val="24"/>
+        <w:szCs w:val="24"/>
       </w:rPr>
       <w:id w:val="-563567479"/>
       <w:docPartObj>
@@ -3004,63 +3820,68 @@
     <w:sdtContent>
       <w:p>
         <w:pPr>
-          <w:pStyle w:val="Rodap"/>
+          <w:pStyle w:val="Footer"/>
           <w:jc w:val="center"/>
           <w:rPr>
-            <w:rFonts w:asciiTheme="majorHAnsi" w:eastAsiaTheme="majorEastAsia" w:hAnsiTheme="majorHAnsi" w:cstheme="majorBidi"/>
-            <w:sz w:val="28"/>
-            <w:szCs w:val="28"/>
+            <w:rFonts w:ascii="Roboto" w:eastAsiaTheme="majorEastAsia" w:hAnsi="Roboto" w:cstheme="majorBidi"/>
+            <w:sz w:val="24"/>
+            <w:szCs w:val="24"/>
           </w:rPr>
         </w:pPr>
         <w:r>
           <w:rPr>
-            <w:rFonts w:asciiTheme="majorHAnsi" w:eastAsiaTheme="majorEastAsia" w:hAnsiTheme="majorHAnsi" w:cstheme="majorBidi"/>
-            <w:sz w:val="28"/>
-            <w:szCs w:val="28"/>
+            <w:rFonts w:ascii="Roboto" w:eastAsiaTheme="majorEastAsia" w:hAnsi="Roboto" w:cstheme="majorBidi"/>
+            <w:sz w:val="24"/>
+            <w:szCs w:val="24"/>
           </w:rPr>
           <w:t xml:space="preserve">~ </w:t>
         </w:r>
         <w:r>
           <w:rPr>
-            <w:rFonts w:cs="Times New Roman"/>
-            <w:sz w:val="22"/>
-            <w:szCs w:val="22"/>
+            <w:rFonts w:ascii="Roboto" w:hAnsi="Roboto" w:cs="Times New Roman"/>
+            <w:sz w:val="24"/>
+            <w:szCs w:val="24"/>
           </w:rPr>
           <w:fldChar w:fldCharType="begin"/>
         </w:r>
         <w:r>
+          <w:rPr>
+            <w:rFonts w:ascii="Roboto" w:hAnsi="Roboto"/>
+            <w:sz w:val="24"/>
+            <w:szCs w:val="24"/>
+          </w:rPr>
           <w:instrText>PAGE    \* MERGEFORMAT</w:instrText>
         </w:r>
         <w:r>
           <w:rPr>
-            <w:rFonts w:cs="Times New Roman"/>
-            <w:sz w:val="22"/>
-            <w:szCs w:val="22"/>
+            <w:rFonts w:ascii="Roboto" w:hAnsi="Roboto" w:cs="Times New Roman"/>
+            <w:sz w:val="24"/>
+            <w:szCs w:val="24"/>
           </w:rPr>
           <w:fldChar w:fldCharType="separate"/>
         </w:r>
         <w:r>
           <w:rPr>
-            <w:rFonts w:asciiTheme="majorHAnsi" w:eastAsiaTheme="majorEastAsia" w:hAnsiTheme="majorHAnsi" w:cstheme="majorBidi"/>
+            <w:rFonts w:ascii="Roboto" w:eastAsiaTheme="majorEastAsia" w:hAnsi="Roboto" w:cstheme="majorBidi"/>
             <w:noProof/>
-            <w:sz w:val="28"/>
-            <w:szCs w:val="28"/>
+            <w:sz w:val="24"/>
+            <w:szCs w:val="24"/>
           </w:rPr>
           <w:t>4</w:t>
         </w:r>
         <w:r>
           <w:rPr>
-            <w:rFonts w:asciiTheme="majorHAnsi" w:eastAsiaTheme="majorEastAsia" w:hAnsiTheme="majorHAnsi" w:cstheme="majorBidi"/>
-            <w:sz w:val="28"/>
-            <w:szCs w:val="28"/>
+            <w:rFonts w:ascii="Roboto" w:eastAsiaTheme="majorEastAsia" w:hAnsi="Roboto" w:cstheme="majorBidi"/>
+            <w:sz w:val="24"/>
+            <w:szCs w:val="24"/>
           </w:rPr>
           <w:fldChar w:fldCharType="end"/>
         </w:r>
         <w:r>
           <w:rPr>
-            <w:rFonts w:asciiTheme="majorHAnsi" w:eastAsiaTheme="majorEastAsia" w:hAnsiTheme="majorHAnsi" w:cstheme="majorBidi"/>
-            <w:sz w:val="28"/>
-            <w:szCs w:val="28"/>
+            <w:rFonts w:ascii="Roboto" w:eastAsiaTheme="majorEastAsia" w:hAnsi="Roboto" w:cstheme="majorBidi"/>
+            <w:sz w:val="24"/>
+            <w:szCs w:val="24"/>
           </w:rPr>
           <w:t xml:space="preserve"> ~</w:t>
         </w:r>
@@ -3069,17 +3890,17 @@
   </w:sdt>
   <w:p>
     <w:pPr>
-      <w:pStyle w:val="Rodap"/>
+      <w:pStyle w:val="Footer"/>
     </w:pPr>
   </w:p>
 </w:ftr>
 </file>
 
 <file path=word/footer2.xml><?xml version="1.0" encoding="utf-8"?>
-<w:ftr xmlns:wpc="http://schemas.microsoft.com/office/word/2010/wordprocessingCanvas" xmlns:cx="http://schemas.microsoft.com/office/drawing/2014/chartex" xmlns:cx1="http://schemas.microsoft.com/office/drawing/2015/9/8/chartex" xmlns:cx2="http://schemas.microsoft.com/office/drawing/2015/10/21/chartex" xmlns:cx3="http://schemas.microsoft.com/office/drawing/2016/5/9/chartex" xmlns:cx4="http://schemas.microsoft.com/office/drawing/2016/5/10/chartex" xmlns:cx5="http://schemas.microsoft.com/office/drawing/2016/5/11/chartex" xmlns:cx6="http://schemas.microsoft.com/office/drawing/2016/5/12/chartex" xmlns:cx7="http://schemas.microsoft.com/office/drawing/2016/5/13/chartex" xmlns:cx8="http://schemas.microsoft.com/office/drawing/2016/5/14/chartex" xmlns:mc="http://schemas.openxmlformats.org/markup-compatibility/2006" xmlns:aink="http://schemas.microsoft.com/office/drawing/2016/ink" xmlns:am3d="http://schemas.microsoft.com/office/drawing/2017/model3d" xmlns:o="urn:schemas-microsoft-com:office:office" xmlns:r="http://schemas.openxmlformats.org/officeDocument/2006/relationships" xmlns:m="http://schemas.openxmlformats.org/officeDocument/2006/math" xmlns:v="urn:schemas-microsoft-com:vml" xmlns:wp14="http://schemas.microsoft.com/office/word/2010/wordprocessingDrawing" xmlns:wp="http://schemas.openxmlformats.org/drawingml/2006/wordprocessingDrawing" xmlns:w10="urn:schemas-microsoft-com:office:word" xmlns:w="http://schemas.openxmlformats.org/wordprocessingml/2006/main" xmlns:w14="http://schemas.microsoft.com/office/word/2010/wordml" xmlns:w15="http://schemas.microsoft.com/office/word/2012/wordml" xmlns:w16cid="http://schemas.microsoft.com/office/word/2016/wordml/cid" xmlns:w16se="http://schemas.microsoft.com/office/word/2015/wordml/symex" xmlns:wpg="http://schemas.microsoft.com/office/word/2010/wordprocessingGroup" xmlns:wpi="http://schemas.microsoft.com/office/word/2010/wordprocessingInk" xmlns:wne="http://schemas.microsoft.com/office/word/2006/wordml" xmlns:wps="http://schemas.microsoft.com/office/word/2010/wordprocessingShape" mc:Ignorable="w14 w15 w16se w16cid wp14">
+<w:ftr xmlns:wpc="http://schemas.microsoft.com/office/word/2010/wordprocessingCanvas" xmlns:mc="http://schemas.openxmlformats.org/markup-compatibility/2006" xmlns:o="urn:schemas-microsoft-com:office:office" xmlns:r="http://schemas.openxmlformats.org/officeDocument/2006/relationships" xmlns:m="http://schemas.openxmlformats.org/officeDocument/2006/math" xmlns:v="urn:schemas-microsoft-com:vml" xmlns:wp14="http://schemas.microsoft.com/office/word/2010/wordprocessingDrawing" xmlns:wp="http://schemas.openxmlformats.org/drawingml/2006/wordprocessingDrawing" xmlns:w10="urn:schemas-microsoft-com:office:word" xmlns:w="http://schemas.openxmlformats.org/wordprocessingml/2006/main" xmlns:w14="http://schemas.microsoft.com/office/word/2010/wordml" xmlns:w15="http://schemas.microsoft.com/office/word/2012/wordml" xmlns:wpg="http://schemas.microsoft.com/office/word/2010/wordprocessingGroup" xmlns:wpi="http://schemas.microsoft.com/office/word/2010/wordprocessingInk" xmlns:wne="http://schemas.microsoft.com/office/word/2006/wordml" xmlns:wps="http://schemas.microsoft.com/office/word/2010/wordprocessingShape" mc:Ignorable="w14 w15 wp14">
   <w:p>
     <w:pPr>
-      <w:pStyle w:val="Rodap"/>
+      <w:pStyle w:val="Footer"/>
       <w:jc w:val="center"/>
     </w:pPr>
     <w:r>
@@ -3090,7 +3911,7 @@
 </file>
 
 <file path=word/footnotes.xml><?xml version="1.0" encoding="utf-8"?>
-<w:footnotes xmlns:wpc="http://schemas.microsoft.com/office/word/2010/wordprocessingCanvas" xmlns:cx="http://schemas.microsoft.com/office/drawing/2014/chartex" xmlns:cx1="http://schemas.microsoft.com/office/drawing/2015/9/8/chartex" xmlns:cx2="http://schemas.microsoft.com/office/drawing/2015/10/21/chartex" xmlns:cx3="http://schemas.microsoft.com/office/drawing/2016/5/9/chartex" xmlns:cx4="http://schemas.microsoft.com/office/drawing/2016/5/10/chartex" xmlns:cx5="http://schemas.microsoft.com/office/drawing/2016/5/11/chartex" xmlns:cx6="http://schemas.microsoft.com/office/drawing/2016/5/12/chartex" xmlns:cx7="http://schemas.microsoft.com/office/drawing/2016/5/13/chartex" xmlns:cx8="http://schemas.microsoft.com/office/drawing/2016/5/14/chartex" xmlns:mc="http://schemas.openxmlformats.org/markup-compatibility/2006" xmlns:aink="http://schemas.microsoft.com/office/drawing/2016/ink" xmlns:am3d="http://schemas.microsoft.com/office/drawing/2017/model3d" xmlns:o="urn:schemas-microsoft-com:office:office" xmlns:r="http://schemas.openxmlformats.org/officeDocument/2006/relationships" xmlns:m="http://schemas.openxmlformats.org/officeDocument/2006/math" xmlns:v="urn:schemas-microsoft-com:vml" xmlns:wp14="http://schemas.microsoft.com/office/word/2010/wordprocessingDrawing" xmlns:wp="http://schemas.openxmlformats.org/drawingml/2006/wordprocessingDrawing" xmlns:w10="urn:schemas-microsoft-com:office:word" xmlns:w="http://schemas.openxmlformats.org/wordprocessingml/2006/main" xmlns:w14="http://schemas.microsoft.com/office/word/2010/wordml" xmlns:w15="http://schemas.microsoft.com/office/word/2012/wordml" xmlns:w16cid="http://schemas.microsoft.com/office/word/2016/wordml/cid" xmlns:w16se="http://schemas.microsoft.com/office/word/2015/wordml/symex" xmlns:wpg="http://schemas.microsoft.com/office/word/2010/wordprocessingGroup" xmlns:wpi="http://schemas.microsoft.com/office/word/2010/wordprocessingInk" xmlns:wne="http://schemas.microsoft.com/office/word/2006/wordml" xmlns:wps="http://schemas.microsoft.com/office/word/2010/wordprocessingShape" mc:Ignorable="w14 w15 w16se w16cid wp14">
+<w:footnotes xmlns:wpc="http://schemas.microsoft.com/office/word/2010/wordprocessingCanvas" xmlns:mc="http://schemas.openxmlformats.org/markup-compatibility/2006" xmlns:o="urn:schemas-microsoft-com:office:office" xmlns:r="http://schemas.openxmlformats.org/officeDocument/2006/relationships" xmlns:m="http://schemas.openxmlformats.org/officeDocument/2006/math" xmlns:v="urn:schemas-microsoft-com:vml" xmlns:wp14="http://schemas.microsoft.com/office/word/2010/wordprocessingDrawing" xmlns:wp="http://schemas.openxmlformats.org/drawingml/2006/wordprocessingDrawing" xmlns:w10="urn:schemas-microsoft-com:office:word" xmlns:w="http://schemas.openxmlformats.org/wordprocessingml/2006/main" xmlns:w14="http://schemas.microsoft.com/office/word/2010/wordml" xmlns:w15="http://schemas.microsoft.com/office/word/2012/wordml" xmlns:wpg="http://schemas.microsoft.com/office/word/2010/wordprocessingGroup" xmlns:wpi="http://schemas.microsoft.com/office/word/2010/wordprocessingInk" xmlns:wne="http://schemas.microsoft.com/office/word/2006/wordml" xmlns:wps="http://schemas.microsoft.com/office/word/2010/wordprocessingShape" mc:Ignorable="w14 w15 wp14">
   <w:footnote w:type="separator" w:id="-1">
     <w:p>
       <w:pPr>
@@ -3115,10 +3936,10 @@
 </file>
 
 <file path=word/header1.xml><?xml version="1.0" encoding="utf-8"?>
-<w:hdr xmlns:wpc="http://schemas.microsoft.com/office/word/2010/wordprocessingCanvas" xmlns:cx="http://schemas.microsoft.com/office/drawing/2014/chartex" xmlns:cx1="http://schemas.microsoft.com/office/drawing/2015/9/8/chartex" xmlns:cx2="http://schemas.microsoft.com/office/drawing/2015/10/21/chartex" xmlns:cx3="http://schemas.microsoft.com/office/drawing/2016/5/9/chartex" xmlns:cx4="http://schemas.microsoft.com/office/drawing/2016/5/10/chartex" xmlns:cx5="http://schemas.microsoft.com/office/drawing/2016/5/11/chartex" xmlns:cx6="http://schemas.microsoft.com/office/drawing/2016/5/12/chartex" xmlns:cx7="http://schemas.microsoft.com/office/drawing/2016/5/13/chartex" xmlns:cx8="http://schemas.microsoft.com/office/drawing/2016/5/14/chartex" xmlns:mc="http://schemas.openxmlformats.org/markup-compatibility/2006" xmlns:aink="http://schemas.microsoft.com/office/drawing/2016/ink" xmlns:am3d="http://schemas.microsoft.com/office/drawing/2017/model3d" xmlns:o="urn:schemas-microsoft-com:office:office" xmlns:r="http://schemas.openxmlformats.org/officeDocument/2006/relationships" xmlns:m="http://schemas.openxmlformats.org/officeDocument/2006/math" xmlns:v="urn:schemas-microsoft-com:vml" xmlns:wp14="http://schemas.microsoft.com/office/word/2010/wordprocessingDrawing" xmlns:wp="http://schemas.openxmlformats.org/drawingml/2006/wordprocessingDrawing" xmlns:w10="urn:schemas-microsoft-com:office:word" xmlns:w="http://schemas.openxmlformats.org/wordprocessingml/2006/main" xmlns:w14="http://schemas.microsoft.com/office/word/2010/wordml" xmlns:w15="http://schemas.microsoft.com/office/word/2012/wordml" xmlns:w16cid="http://schemas.microsoft.com/office/word/2016/wordml/cid" xmlns:w16se="http://schemas.microsoft.com/office/word/2015/wordml/symex" xmlns:wpg="http://schemas.microsoft.com/office/word/2010/wordprocessingGroup" xmlns:wpi="http://schemas.microsoft.com/office/word/2010/wordprocessingInk" xmlns:wne="http://schemas.microsoft.com/office/word/2006/wordml" xmlns:wps="http://schemas.microsoft.com/office/word/2010/wordprocessingShape" mc:Ignorable="w14 w15 w16se w16cid wp14">
+<w:hdr xmlns:wpc="http://schemas.microsoft.com/office/word/2010/wordprocessingCanvas" xmlns:mc="http://schemas.openxmlformats.org/markup-compatibility/2006" xmlns:o="urn:schemas-microsoft-com:office:office" xmlns:r="http://schemas.openxmlformats.org/officeDocument/2006/relationships" xmlns:m="http://schemas.openxmlformats.org/officeDocument/2006/math" xmlns:v="urn:schemas-microsoft-com:vml" xmlns:wp14="http://schemas.microsoft.com/office/word/2010/wordprocessingDrawing" xmlns:wp="http://schemas.openxmlformats.org/drawingml/2006/wordprocessingDrawing" xmlns:w10="urn:schemas-microsoft-com:office:word" xmlns:w="http://schemas.openxmlformats.org/wordprocessingml/2006/main" xmlns:w14="http://schemas.microsoft.com/office/word/2010/wordml" xmlns:w15="http://schemas.microsoft.com/office/word/2012/wordml" xmlns:wpg="http://schemas.microsoft.com/office/word/2010/wordprocessingGroup" xmlns:wpi="http://schemas.microsoft.com/office/word/2010/wordprocessingInk" xmlns:wne="http://schemas.microsoft.com/office/word/2006/wordml" xmlns:wps="http://schemas.microsoft.com/office/word/2010/wordprocessingShape" mc:Ignorable="w14 w15 wp14">
   <w:p>
     <w:pPr>
-      <w:pStyle w:val="Cabealho"/>
+      <w:pStyle w:val="Header"/>
       <w:tabs>
         <w:tab w:val="clear" w:pos="4252"/>
         <w:tab w:val="clear" w:pos="8504"/>
@@ -3157,7 +3978,7 @@
               <wp:lineTo x="0" y="0"/>
             </wp:wrapPolygon>
           </wp:wrapTight>
-          <wp:docPr id="2" name="Imagem 13" descr="logotipo_JPEG"/>
+          <wp:docPr id="6" name="Imagem 13" descr="logotipo_JPEG"/>
           <wp:cNvGraphicFramePr>
             <a:graphicFrameLocks xmlns:a="http://schemas.openxmlformats.org/drawingml/2006/main" noChangeAspect="1"/>
           </wp:cNvGraphicFramePr>
@@ -3230,7 +4051,7 @@
           <wp:extent cx="848995" cy="848995"/>
           <wp:effectExtent l="0" t="0" r="0" b="0"/>
           <wp:wrapSquare wrapText="bothSides"/>
-          <wp:docPr id="3" name="Imagem 14" descr="logo-syncready-yellow"/>
+          <wp:docPr id="7" name="Imagem 14" descr="logo-syncready-yellow"/>
           <wp:cNvGraphicFramePr>
             <a:graphicFrameLocks xmlns:a="http://schemas.openxmlformats.org/drawingml/2006/main" noChangeAspect="1"/>
           </wp:cNvGraphicFramePr>
@@ -3288,7 +4109,6 @@
         </wp:anchor>
       </w:drawing>
     </w:r>
-    <w:proofErr w:type="spellStart"/>
     <w:r>
       <w:rPr>
         <w:rFonts w:ascii="Roboto Light" w:hAnsi="Roboto Light"/>
@@ -3299,7 +4119,6 @@
       </w:rPr>
       <w:t>SyncReady</w:t>
     </w:r>
-    <w:proofErr w:type="spellEnd"/>
     <w:r>
       <w:rPr>
         <w:rFonts w:ascii="Roboto Light" w:hAnsi="Roboto Light"/>
@@ -3343,7 +4162,7 @@
   </w:p>
   <w:p>
     <w:pPr>
-      <w:pStyle w:val="Cabealho"/>
+      <w:pStyle w:val="Header"/>
       <w:tabs>
         <w:tab w:val="clear" w:pos="4252"/>
         <w:tab w:val="clear" w:pos="8504"/>
@@ -3366,7 +4185,7 @@
   </w:p>
   <w:p>
     <w:pPr>
-      <w:pStyle w:val="Cabealho"/>
+      <w:pStyle w:val="Header"/>
       <w:tabs>
         <w:tab w:val="clear" w:pos="4252"/>
         <w:tab w:val="clear" w:pos="8504"/>
@@ -3378,10 +4197,10 @@
 </file>
 
 <file path=word/header2.xml><?xml version="1.0" encoding="utf-8"?>
-<w:hdr xmlns:wpc="http://schemas.microsoft.com/office/word/2010/wordprocessingCanvas" xmlns:cx="http://schemas.microsoft.com/office/drawing/2014/chartex" xmlns:cx1="http://schemas.microsoft.com/office/drawing/2015/9/8/chartex" xmlns:cx2="http://schemas.microsoft.com/office/drawing/2015/10/21/chartex" xmlns:cx3="http://schemas.microsoft.com/office/drawing/2016/5/9/chartex" xmlns:cx4="http://schemas.microsoft.com/office/drawing/2016/5/10/chartex" xmlns:cx5="http://schemas.microsoft.com/office/drawing/2016/5/11/chartex" xmlns:cx6="http://schemas.microsoft.com/office/drawing/2016/5/12/chartex" xmlns:cx7="http://schemas.microsoft.com/office/drawing/2016/5/13/chartex" xmlns:cx8="http://schemas.microsoft.com/office/drawing/2016/5/14/chartex" xmlns:mc="http://schemas.openxmlformats.org/markup-compatibility/2006" xmlns:aink="http://schemas.microsoft.com/office/drawing/2016/ink" xmlns:am3d="http://schemas.microsoft.com/office/drawing/2017/model3d" xmlns:o="urn:schemas-microsoft-com:office:office" xmlns:r="http://schemas.openxmlformats.org/officeDocument/2006/relationships" xmlns:m="http://schemas.openxmlformats.org/officeDocument/2006/math" xmlns:v="urn:schemas-microsoft-com:vml" xmlns:wp14="http://schemas.microsoft.com/office/word/2010/wordprocessingDrawing" xmlns:wp="http://schemas.openxmlformats.org/drawingml/2006/wordprocessingDrawing" xmlns:w10="urn:schemas-microsoft-com:office:word" xmlns:w="http://schemas.openxmlformats.org/wordprocessingml/2006/main" xmlns:w14="http://schemas.microsoft.com/office/word/2010/wordml" xmlns:w15="http://schemas.microsoft.com/office/word/2012/wordml" xmlns:w16cid="http://schemas.microsoft.com/office/word/2016/wordml/cid" xmlns:w16se="http://schemas.microsoft.com/office/word/2015/wordml/symex" xmlns:wpg="http://schemas.microsoft.com/office/word/2010/wordprocessingGroup" xmlns:wpi="http://schemas.microsoft.com/office/word/2010/wordprocessingInk" xmlns:wne="http://schemas.microsoft.com/office/word/2006/wordml" xmlns:wps="http://schemas.microsoft.com/office/word/2010/wordprocessingShape" mc:Ignorable="w14 w15 w16se w16cid wp14">
+<w:hdr xmlns:wpc="http://schemas.microsoft.com/office/word/2010/wordprocessingCanvas" xmlns:mc="http://schemas.openxmlformats.org/markup-compatibility/2006" xmlns:o="urn:schemas-microsoft-com:office:office" xmlns:r="http://schemas.openxmlformats.org/officeDocument/2006/relationships" xmlns:m="http://schemas.openxmlformats.org/officeDocument/2006/math" xmlns:v="urn:schemas-microsoft-com:vml" xmlns:wp14="http://schemas.microsoft.com/office/word/2010/wordprocessingDrawing" xmlns:wp="http://schemas.openxmlformats.org/drawingml/2006/wordprocessingDrawing" xmlns:w10="urn:schemas-microsoft-com:office:word" xmlns:w="http://schemas.openxmlformats.org/wordprocessingml/2006/main" xmlns:w14="http://schemas.microsoft.com/office/word/2010/wordml" xmlns:w15="http://schemas.microsoft.com/office/word/2012/wordml" xmlns:wpg="http://schemas.microsoft.com/office/word/2010/wordprocessingGroup" xmlns:wpi="http://schemas.microsoft.com/office/word/2010/wordprocessingInk" xmlns:wne="http://schemas.microsoft.com/office/word/2006/wordml" xmlns:wps="http://schemas.microsoft.com/office/word/2010/wordprocessingShape" mc:Ignorable="w14 w15 wp14">
   <w:p>
     <w:pPr>
-      <w:pStyle w:val="Cabealho"/>
+      <w:pStyle w:val="Header"/>
       <w:tabs>
         <w:tab w:val="clear" w:pos="4252"/>
         <w:tab w:val="clear" w:pos="8504"/>
@@ -3475,51 +4294,85 @@
     <w:r>
       <w:rPr>
         <w:noProof/>
-      </w:rPr>
-      <w:pict w14:anchorId="2AB83BC4">
-        <v:shapetype id="_x0000_t75" coordsize="21600,21600" o:spt="75" o:preferrelative="t" path="m@4@5l@4@11@9@11@9@5xe" filled="f" stroked="f">
-          <v:stroke joinstyle="miter"/>
-          <v:formulas>
-            <v:f eqn="if lineDrawn pixelLineWidth 0"/>
-            <v:f eqn="sum @0 1 0"/>
-            <v:f eqn="sum 0 0 @1"/>
-            <v:f eqn="prod @2 1 2"/>
-            <v:f eqn="prod @3 21600 pixelWidth"/>
-            <v:f eqn="prod @3 21600 pixelHeight"/>
-            <v:f eqn="sum @0 0 1"/>
-            <v:f eqn="prod @6 1 2"/>
-            <v:f eqn="prod @7 21600 pixelWidth"/>
-            <v:f eqn="sum @8 21600 0"/>
-            <v:f eqn="prod @7 21600 pixelHeight"/>
-            <v:f eqn="sum @10 21600 0"/>
-          </v:formulas>
-          <v:path o:extrusionok="f" gradientshapeok="t" o:connecttype="rect"/>
-          <o:lock v:ext="edit" aspectratio="t"/>
-        </v:shapetype>
-        <v:shape id="_x0000_s2050" type="#_x0000_t75" style="position:absolute;margin-left:-54.1pt;margin-top:-52.8pt;width:66.85pt;height:66.85pt;z-index:251664896;mso-position-horizontal-relative:margin;mso-position-vertical-relative:margin">
-          <v:imagedata r:id="rId2" o:title="logo-syncready-yellow" chromakey="#feffe6"/>
-          <w10:wrap type="square" anchorx="margin" anchory="margin"/>
-        </v:shape>
-      </w:pict>
+        <w:lang w:eastAsia="pt-PT"/>
+      </w:rPr>
+      <w:drawing>
+        <wp:anchor distT="0" distB="0" distL="114300" distR="114300" simplePos="0" relativeHeight="251664896" behindDoc="0" locked="0" layoutInCell="1" allowOverlap="1" wp14:anchorId="2AB83BC4" wp14:editId="2AE97FD2">
+          <wp:simplePos x="0" y="0"/>
+          <wp:positionH relativeFrom="margin">
+            <wp:posOffset>-687070</wp:posOffset>
+          </wp:positionH>
+          <wp:positionV relativeFrom="margin">
+            <wp:posOffset>-670560</wp:posOffset>
+          </wp:positionV>
+          <wp:extent cx="848995" cy="848995"/>
+          <wp:effectExtent l="0" t="0" r="0" b="0"/>
+          <wp:wrapSquare wrapText="bothSides"/>
+          <wp:docPr id="9" name="Picture 9" descr="logo-syncready-yellow"/>
+          <wp:cNvGraphicFramePr>
+            <a:graphicFrameLocks xmlns:a="http://schemas.openxmlformats.org/drawingml/2006/main" noChangeAspect="1"/>
+          </wp:cNvGraphicFramePr>
+          <a:graphic xmlns:a="http://schemas.openxmlformats.org/drawingml/2006/main">
+            <a:graphicData uri="http://schemas.openxmlformats.org/drawingml/2006/picture">
+              <pic:pic xmlns:pic="http://schemas.openxmlformats.org/drawingml/2006/picture">
+                <pic:nvPicPr>
+                  <pic:cNvPr id="0" name="Picture 2" descr="logo-syncready-yellow"/>
+                  <pic:cNvPicPr>
+                    <a:picLocks noChangeAspect="1" noChangeArrowheads="1"/>
+                  </pic:cNvPicPr>
+                </pic:nvPicPr>
+                <pic:blipFill>
+                  <a:blip r:embed="rId2">
+                    <a:clrChange>
+                      <a:clrFrom>
+                        <a:srgbClr val="FEFFE6"/>
+                      </a:clrFrom>
+                      <a:clrTo>
+                        <a:srgbClr val="FEFFE6">
+                          <a:alpha val="0"/>
+                        </a:srgbClr>
+                      </a:clrTo>
+                    </a:clrChange>
+                    <a:extLst>
+                      <a:ext uri="{28A0092B-C50C-407E-A947-70E740481C1C}">
+                        <a14:useLocalDpi xmlns:a14="http://schemas.microsoft.com/office/drawing/2010/main" val="0"/>
+                      </a:ext>
+                    </a:extLst>
+                  </a:blip>
+                  <a:srcRect/>
+                  <a:stretch>
+                    <a:fillRect/>
+                  </a:stretch>
+                </pic:blipFill>
+                <pic:spPr bwMode="auto">
+                  <a:xfrm>
+                    <a:off x="0" y="0"/>
+                    <a:ext cx="848995" cy="848995"/>
+                  </a:xfrm>
+                  <a:prstGeom prst="rect">
+                    <a:avLst/>
+                  </a:prstGeom>
+                  <a:noFill/>
+                </pic:spPr>
+              </pic:pic>
+            </a:graphicData>
+          </a:graphic>
+          <wp14:sizeRelH relativeFrom="page">
+            <wp14:pctWidth>0</wp14:pctWidth>
+          </wp14:sizeRelH>
+          <wp14:sizeRelV relativeFrom="page">
+            <wp14:pctHeight>0</wp14:pctHeight>
+          </wp14:sizeRelV>
+        </wp:anchor>
+      </w:drawing>
     </w:r>
-    <w:proofErr w:type="spellStart"/>
-    <w:proofErr w:type="gramStart"/>
     <w:r>
       <w:rPr>
         <w:rFonts w:ascii="Roboto Light" w:hAnsi="Roboto Light"/>
         <w:sz w:val="20"/>
         <w:szCs w:val="24"/>
       </w:rPr>
-      <w:t>SyncReady</w:t>
-    </w:r>
-    <w:proofErr w:type="spellEnd"/>
-    <w:r>
-      <w:rPr>
-        <w:rFonts w:ascii="Roboto Light" w:hAnsi="Roboto Light"/>
-        <w:sz w:val="20"/>
-        <w:szCs w:val="24"/>
-      </w:rPr>
-      <w:t xml:space="preserve"> </w:t>
+      <w:t xml:space="preserve">SyncReady </w:t>
     </w:r>
     <w:r>
       <w:rPr>
@@ -3527,16 +4380,7 @@
         <w:sz w:val="20"/>
         <w:szCs w:val="20"/>
       </w:rPr>
-      <w:t xml:space="preserve"> –</w:t>
-    </w:r>
-    <w:proofErr w:type="gramEnd"/>
-    <w:r>
-      <w:rPr>
-        <w:rFonts w:ascii="Roboto Light" w:hAnsi="Roboto Light" w:cs="Times New Roman"/>
-        <w:sz w:val="20"/>
-        <w:szCs w:val="20"/>
-      </w:rPr>
-      <w:t xml:space="preserve"> </w:t>
+      <w:t xml:space="preserve"> – </w:t>
     </w:r>
     <w:r>
       <w:rPr>
@@ -3549,7 +4393,7 @@
   </w:p>
   <w:p>
     <w:pPr>
-      <w:pStyle w:val="Cabealho"/>
+      <w:pStyle w:val="Header"/>
       <w:tabs>
         <w:tab w:val="clear" w:pos="4252"/>
         <w:tab w:val="clear" w:pos="8504"/>
@@ -3574,7 +4418,7 @@
 </file>
 
 <file path=word/numbering.xml><?xml version="1.0" encoding="utf-8"?>
-<w:numbering xmlns:wpc="http://schemas.microsoft.com/office/word/2010/wordprocessingCanvas" xmlns:cx="http://schemas.microsoft.com/office/drawing/2014/chartex" xmlns:cx1="http://schemas.microsoft.com/office/drawing/2015/9/8/chartex" xmlns:cx2="http://schemas.microsoft.com/office/drawing/2015/10/21/chartex" xmlns:cx3="http://schemas.microsoft.com/office/drawing/2016/5/9/chartex" xmlns:cx4="http://schemas.microsoft.com/office/drawing/2016/5/10/chartex" xmlns:cx5="http://schemas.microsoft.com/office/drawing/2016/5/11/chartex" xmlns:cx6="http://schemas.microsoft.com/office/drawing/2016/5/12/chartex" xmlns:cx7="http://schemas.microsoft.com/office/drawing/2016/5/13/chartex" xmlns:cx8="http://schemas.microsoft.com/office/drawing/2016/5/14/chartex" xmlns:mc="http://schemas.openxmlformats.org/markup-compatibility/2006" xmlns:aink="http://schemas.microsoft.com/office/drawing/2016/ink" xmlns:am3d="http://schemas.microsoft.com/office/drawing/2017/model3d" xmlns:o="urn:schemas-microsoft-com:office:office" xmlns:r="http://schemas.openxmlformats.org/officeDocument/2006/relationships" xmlns:m="http://schemas.openxmlformats.org/officeDocument/2006/math" xmlns:v="urn:schemas-microsoft-com:vml" xmlns:wp14="http://schemas.microsoft.com/office/word/2010/wordprocessingDrawing" xmlns:wp="http://schemas.openxmlformats.org/drawingml/2006/wordprocessingDrawing" xmlns:w10="urn:schemas-microsoft-com:office:word" xmlns:w="http://schemas.openxmlformats.org/wordprocessingml/2006/main" xmlns:w14="http://schemas.microsoft.com/office/word/2010/wordml" xmlns:w15="http://schemas.microsoft.com/office/word/2012/wordml" xmlns:w16cid="http://schemas.microsoft.com/office/word/2016/wordml/cid" xmlns:w16se="http://schemas.microsoft.com/office/word/2015/wordml/symex" xmlns:wpg="http://schemas.microsoft.com/office/word/2010/wordprocessingGroup" xmlns:wpi="http://schemas.microsoft.com/office/word/2010/wordprocessingInk" xmlns:wne="http://schemas.microsoft.com/office/word/2006/wordml" xmlns:wps="http://schemas.microsoft.com/office/word/2010/wordprocessingShape" mc:Ignorable="w14 w15 w16se w16cid wp14">
+<w:numbering xmlns:wpc="http://schemas.microsoft.com/office/word/2010/wordprocessingCanvas" xmlns:mc="http://schemas.openxmlformats.org/markup-compatibility/2006" xmlns:o="urn:schemas-microsoft-com:office:office" xmlns:r="http://schemas.openxmlformats.org/officeDocument/2006/relationships" xmlns:m="http://schemas.openxmlformats.org/officeDocument/2006/math" xmlns:v="urn:schemas-microsoft-com:vml" xmlns:wp14="http://schemas.microsoft.com/office/word/2010/wordprocessingDrawing" xmlns:wp="http://schemas.openxmlformats.org/drawingml/2006/wordprocessingDrawing" xmlns:w10="urn:schemas-microsoft-com:office:word" xmlns:w="http://schemas.openxmlformats.org/wordprocessingml/2006/main" xmlns:w14="http://schemas.microsoft.com/office/word/2010/wordml" xmlns:w15="http://schemas.microsoft.com/office/word/2012/wordml" xmlns:wpg="http://schemas.microsoft.com/office/word/2010/wordprocessingGroup" xmlns:wpi="http://schemas.microsoft.com/office/word/2010/wordprocessingInk" xmlns:wne="http://schemas.microsoft.com/office/word/2006/wordml" xmlns:wps="http://schemas.microsoft.com/office/word/2010/wordprocessingShape" mc:Ignorable="w14 w15 wp14">
   <w:abstractNum w:abstractNumId="0" w15:restartNumberingAfterBreak="0">
     <w:nsid w:val="017A50D6"/>
     <w:multiLevelType w:val="hybridMultilevel"/>
@@ -6351,7 +7195,7 @@
 </file>
 
 <file path=word/styles.xml><?xml version="1.0" encoding="utf-8"?>
-<w:styles xmlns:mc="http://schemas.openxmlformats.org/markup-compatibility/2006" xmlns:r="http://schemas.openxmlformats.org/officeDocument/2006/relationships" xmlns:w="http://schemas.openxmlformats.org/wordprocessingml/2006/main" xmlns:w14="http://schemas.microsoft.com/office/word/2010/wordml" xmlns:w15="http://schemas.microsoft.com/office/word/2012/wordml" xmlns:w16cid="http://schemas.microsoft.com/office/word/2016/wordml/cid" xmlns:w16se="http://schemas.microsoft.com/office/word/2015/wordml/symex" mc:Ignorable="w14 w15 w16se w16cid">
+<w:styles xmlns:mc="http://schemas.openxmlformats.org/markup-compatibility/2006" xmlns:r="http://schemas.openxmlformats.org/officeDocument/2006/relationships" xmlns:w="http://schemas.openxmlformats.org/wordprocessingml/2006/main" xmlns:w14="http://schemas.microsoft.com/office/word/2010/wordml" xmlns:w15="http://schemas.microsoft.com/office/word/2012/wordml" mc:Ignorable="w14 w15">
   <w:docDefaults>
     <w:rPrDefault>
       <w:rPr>
@@ -6367,7 +7211,7 @@
       </w:pPr>
     </w:pPrDefault>
   </w:docDefaults>
-  <w:latentStyles w:defLockedState="0" w:defUIPriority="99" w:defSemiHidden="0" w:defUnhideWhenUsed="0" w:defQFormat="0" w:count="376">
+  <w:latentStyles w:defLockedState="0" w:defUIPriority="99" w:defSemiHidden="0" w:defUnhideWhenUsed="0" w:defQFormat="0" w:count="371">
     <w:lsdException w:name="Normal" w:uiPriority="0" w:qFormat="1"/>
     <w:lsdException w:name="heading 1" w:uiPriority="9" w:qFormat="1"/>
     <w:lsdException w:name="heading 2" w:semiHidden="1" w:uiPriority="9" w:unhideWhenUsed="1" w:qFormat="1"/>
@@ -6739,22 +7583,17 @@
     <w:lsdException w:name="List Table 5 Dark Accent 6" w:uiPriority="50"/>
     <w:lsdException w:name="List Table 6 Colorful Accent 6" w:uiPriority="51"/>
     <w:lsdException w:name="List Table 7 Colorful Accent 6" w:uiPriority="52"/>
-    <w:lsdException w:name="Mention" w:semiHidden="1" w:unhideWhenUsed="1"/>
-    <w:lsdException w:name="Smart Hyperlink" w:semiHidden="1" w:unhideWhenUsed="1"/>
-    <w:lsdException w:name="Hashtag" w:semiHidden="1" w:unhideWhenUsed="1"/>
-    <w:lsdException w:name="Unresolved Mention" w:semiHidden="1" w:unhideWhenUsed="1"/>
-    <w:lsdException w:name="Smart Link" w:semiHidden="1" w:unhideWhenUsed="1"/>
   </w:latentStyles>
   <w:style w:type="paragraph" w:default="1" w:styleId="Normal">
     <w:name w:val="Normal"/>
     <w:qFormat/>
     <w:rsid w:val="00413254"/>
   </w:style>
-  <w:style w:type="paragraph" w:styleId="Ttulo1">
+  <w:style w:type="paragraph" w:styleId="Heading1">
     <w:name w:val="heading 1"/>
     <w:basedOn w:val="Normal"/>
     <w:next w:val="Normal"/>
-    <w:link w:val="Ttulo1Carter"/>
+    <w:link w:val="Heading1Char"/>
     <w:uiPriority w:val="9"/>
     <w:qFormat/>
     <w:rsid w:val="00413254"/>
@@ -6771,11 +7610,11 @@
       <w:szCs w:val="40"/>
     </w:rPr>
   </w:style>
-  <w:style w:type="paragraph" w:styleId="Ttulo2">
+  <w:style w:type="paragraph" w:styleId="Heading2">
     <w:name w:val="heading 2"/>
     <w:basedOn w:val="Normal"/>
     <w:next w:val="Normal"/>
-    <w:link w:val="Ttulo2Carter"/>
+    <w:link w:val="Heading2Char"/>
     <w:uiPriority w:val="9"/>
     <w:unhideWhenUsed/>
     <w:qFormat/>
@@ -6793,11 +7632,11 @@
       <w:szCs w:val="28"/>
     </w:rPr>
   </w:style>
-  <w:style w:type="paragraph" w:styleId="Ttulo3">
+  <w:style w:type="paragraph" w:styleId="Heading3">
     <w:name w:val="heading 3"/>
     <w:basedOn w:val="Normal"/>
     <w:next w:val="Normal"/>
-    <w:link w:val="Ttulo3Carter"/>
+    <w:link w:val="Heading3Char"/>
     <w:uiPriority w:val="9"/>
     <w:semiHidden/>
     <w:unhideWhenUsed/>
@@ -6816,11 +7655,11 @@
       <w:szCs w:val="24"/>
     </w:rPr>
   </w:style>
-  <w:style w:type="paragraph" w:styleId="Ttulo4">
+  <w:style w:type="paragraph" w:styleId="Heading4">
     <w:name w:val="heading 4"/>
     <w:basedOn w:val="Normal"/>
     <w:next w:val="Normal"/>
-    <w:link w:val="Ttulo4Carter"/>
+    <w:link w:val="Heading4Char"/>
     <w:uiPriority w:val="9"/>
     <w:semiHidden/>
     <w:unhideWhenUsed/>
@@ -6839,11 +7678,11 @@
       <w:szCs w:val="22"/>
     </w:rPr>
   </w:style>
-  <w:style w:type="paragraph" w:styleId="Ttulo5">
+  <w:style w:type="paragraph" w:styleId="Heading5">
     <w:name w:val="heading 5"/>
     <w:basedOn w:val="Normal"/>
     <w:next w:val="Normal"/>
-    <w:link w:val="Ttulo5Carter"/>
+    <w:link w:val="Heading5Char"/>
     <w:uiPriority w:val="9"/>
     <w:semiHidden/>
     <w:unhideWhenUsed/>
@@ -6864,11 +7703,11 @@
       <w:szCs w:val="22"/>
     </w:rPr>
   </w:style>
-  <w:style w:type="paragraph" w:styleId="Ttulo6">
+  <w:style w:type="paragraph" w:styleId="Heading6">
     <w:name w:val="heading 6"/>
     <w:basedOn w:val="Normal"/>
     <w:next w:val="Normal"/>
-    <w:link w:val="Ttulo6Carter"/>
+    <w:link w:val="Heading6Char"/>
     <w:uiPriority w:val="9"/>
     <w:semiHidden/>
     <w:unhideWhenUsed/>
@@ -6885,11 +7724,11 @@
       <w:color w:val="F79646" w:themeColor="accent6"/>
     </w:rPr>
   </w:style>
-  <w:style w:type="paragraph" w:styleId="Ttulo7">
+  <w:style w:type="paragraph" w:styleId="Heading7">
     <w:name w:val="heading 7"/>
     <w:basedOn w:val="Normal"/>
     <w:next w:val="Normal"/>
-    <w:link w:val="Ttulo7Carter"/>
+    <w:link w:val="Heading7Char"/>
     <w:uiPriority w:val="9"/>
     <w:semiHidden/>
     <w:unhideWhenUsed/>
@@ -6908,11 +7747,11 @@
       <w:color w:val="F79646" w:themeColor="accent6"/>
     </w:rPr>
   </w:style>
-  <w:style w:type="paragraph" w:styleId="Ttulo8">
+  <w:style w:type="paragraph" w:styleId="Heading8">
     <w:name w:val="heading 8"/>
     <w:basedOn w:val="Normal"/>
     <w:next w:val="Normal"/>
-    <w:link w:val="Ttulo8Carter"/>
+    <w:link w:val="Heading8Char"/>
     <w:uiPriority w:val="9"/>
     <w:semiHidden/>
     <w:unhideWhenUsed/>
@@ -6935,11 +7774,11 @@
       <w:szCs w:val="20"/>
     </w:rPr>
   </w:style>
-  <w:style w:type="paragraph" w:styleId="Ttulo9">
+  <w:style w:type="paragraph" w:styleId="Heading9">
     <w:name w:val="heading 9"/>
     <w:basedOn w:val="Normal"/>
     <w:next w:val="Normal"/>
-    <w:link w:val="Ttulo9Carter"/>
+    <w:link w:val="Heading9Char"/>
     <w:uiPriority w:val="9"/>
     <w:unhideWhenUsed/>
     <w:qFormat/>
@@ -6959,13 +7798,13 @@
       <w:szCs w:val="20"/>
     </w:rPr>
   </w:style>
-  <w:style w:type="character" w:default="1" w:styleId="Tipodeletrapredefinidodopargrafo">
+  <w:style w:type="character" w:default="1" w:styleId="DefaultParagraphFont">
     <w:name w:val="Default Paragraph Font"/>
     <w:uiPriority w:val="1"/>
     <w:semiHidden/>
     <w:unhideWhenUsed/>
   </w:style>
-  <w:style w:type="table" w:default="1" w:styleId="Tabelanormal">
+  <w:style w:type="table" w:default="1" w:styleId="TableNormal">
     <w:name w:val="Normal Table"/>
     <w:uiPriority w:val="99"/>
     <w:semiHidden/>
@@ -6980,16 +7819,16 @@
       </w:tblCellMar>
     </w:tblPr>
   </w:style>
-  <w:style w:type="numbering" w:default="1" w:styleId="Semlista">
+  <w:style w:type="numbering" w:default="1" w:styleId="NoList">
     <w:name w:val="No List"/>
     <w:uiPriority w:val="99"/>
     <w:semiHidden/>
     <w:unhideWhenUsed/>
   </w:style>
-  <w:style w:type="paragraph" w:styleId="Cabealho">
+  <w:style w:type="paragraph" w:styleId="Header">
     <w:name w:val="header"/>
     <w:basedOn w:val="Normal"/>
-    <w:link w:val="CabealhoCarter"/>
+    <w:link w:val="HeaderChar"/>
     <w:uiPriority w:val="99"/>
     <w:unhideWhenUsed/>
     <w:rsid w:val="00AB7403"/>
@@ -7001,17 +7840,17 @@
       <w:spacing w:after="0" w:line="240" w:lineRule="auto"/>
     </w:pPr>
   </w:style>
-  <w:style w:type="character" w:customStyle="1" w:styleId="CabealhoCarter">
-    <w:name w:val="Cabeçalho Caráter"/>
-    <w:basedOn w:val="Tipodeletrapredefinidodopargrafo"/>
-    <w:link w:val="Cabealho"/>
+  <w:style w:type="character" w:customStyle="1" w:styleId="HeaderChar">
+    <w:name w:val="Header Char"/>
+    <w:basedOn w:val="DefaultParagraphFont"/>
+    <w:link w:val="Header"/>
     <w:uiPriority w:val="99"/>
     <w:rsid w:val="00AB7403"/>
   </w:style>
-  <w:style w:type="paragraph" w:styleId="Rodap">
+  <w:style w:type="paragraph" w:styleId="Footer">
     <w:name w:val="footer"/>
     <w:basedOn w:val="Normal"/>
-    <w:link w:val="RodapCarter"/>
+    <w:link w:val="FooterChar"/>
     <w:uiPriority w:val="99"/>
     <w:unhideWhenUsed/>
     <w:rsid w:val="00AB7403"/>
@@ -7023,14 +7862,14 @@
       <w:spacing w:after="0" w:line="240" w:lineRule="auto"/>
     </w:pPr>
   </w:style>
-  <w:style w:type="character" w:customStyle="1" w:styleId="RodapCarter">
-    <w:name w:val="Rodapé Caráter"/>
-    <w:basedOn w:val="Tipodeletrapredefinidodopargrafo"/>
-    <w:link w:val="Rodap"/>
+  <w:style w:type="character" w:customStyle="1" w:styleId="FooterChar">
+    <w:name w:val="Footer Char"/>
+    <w:basedOn w:val="DefaultParagraphFont"/>
+    <w:link w:val="Footer"/>
     <w:uiPriority w:val="99"/>
     <w:rsid w:val="00AB7403"/>
   </w:style>
-  <w:style w:type="paragraph" w:styleId="PargrafodaLista">
+  <w:style w:type="paragraph" w:styleId="ListParagraph">
     <w:name w:val="List Paragraph"/>
     <w:basedOn w:val="Normal"/>
     <w:uiPriority w:val="34"/>
@@ -7041,10 +7880,10 @@
       <w:contextualSpacing/>
     </w:pPr>
   </w:style>
-  <w:style w:type="character" w:customStyle="1" w:styleId="Ttulo1Carter">
-    <w:name w:val="Título 1 Caráter"/>
-    <w:basedOn w:val="Tipodeletrapredefinidodopargrafo"/>
-    <w:link w:val="Ttulo1"/>
+  <w:style w:type="character" w:customStyle="1" w:styleId="Heading1Char">
+    <w:name w:val="Heading 1 Char"/>
+    <w:basedOn w:val="DefaultParagraphFont"/>
+    <w:link w:val="Heading1"/>
     <w:uiPriority w:val="9"/>
     <w:rsid w:val="00413254"/>
     <w:rPr>
@@ -7054,10 +7893,10 @@
       <w:szCs w:val="40"/>
     </w:rPr>
   </w:style>
-  <w:style w:type="character" w:customStyle="1" w:styleId="Ttulo2Carter">
-    <w:name w:val="Título 2 Caráter"/>
-    <w:basedOn w:val="Tipodeletrapredefinidodopargrafo"/>
-    <w:link w:val="Ttulo2"/>
+  <w:style w:type="character" w:customStyle="1" w:styleId="Heading2Char">
+    <w:name w:val="Heading 2 Char"/>
+    <w:basedOn w:val="DefaultParagraphFont"/>
+    <w:link w:val="Heading2"/>
     <w:uiPriority w:val="9"/>
     <w:rsid w:val="00413254"/>
     <w:rPr>
@@ -7067,10 +7906,10 @@
       <w:szCs w:val="28"/>
     </w:rPr>
   </w:style>
-  <w:style w:type="character" w:customStyle="1" w:styleId="Ttulo3Carter">
-    <w:name w:val="Título 3 Caráter"/>
-    <w:basedOn w:val="Tipodeletrapredefinidodopargrafo"/>
-    <w:link w:val="Ttulo3"/>
+  <w:style w:type="character" w:customStyle="1" w:styleId="Heading3Char">
+    <w:name w:val="Heading 3 Char"/>
+    <w:basedOn w:val="DefaultParagraphFont"/>
+    <w:link w:val="Heading3"/>
     <w:uiPriority w:val="9"/>
     <w:semiHidden/>
     <w:rsid w:val="00413254"/>
@@ -7081,10 +7920,10 @@
       <w:szCs w:val="24"/>
     </w:rPr>
   </w:style>
-  <w:style w:type="character" w:customStyle="1" w:styleId="Ttulo4Carter">
-    <w:name w:val="Título 4 Caráter"/>
-    <w:basedOn w:val="Tipodeletrapredefinidodopargrafo"/>
-    <w:link w:val="Ttulo4"/>
+  <w:style w:type="character" w:customStyle="1" w:styleId="Heading4Char">
+    <w:name w:val="Heading 4 Char"/>
+    <w:basedOn w:val="DefaultParagraphFont"/>
+    <w:link w:val="Heading4"/>
     <w:uiPriority w:val="9"/>
     <w:semiHidden/>
     <w:rsid w:val="00413254"/>
@@ -7095,10 +7934,10 @@
       <w:szCs w:val="22"/>
     </w:rPr>
   </w:style>
-  <w:style w:type="character" w:customStyle="1" w:styleId="Ttulo5Carter">
-    <w:name w:val="Título 5 Caráter"/>
-    <w:basedOn w:val="Tipodeletrapredefinidodopargrafo"/>
-    <w:link w:val="Ttulo5"/>
+  <w:style w:type="character" w:customStyle="1" w:styleId="Heading5Char">
+    <w:name w:val="Heading 5 Char"/>
+    <w:basedOn w:val="DefaultParagraphFont"/>
+    <w:link w:val="Heading5"/>
     <w:uiPriority w:val="9"/>
     <w:semiHidden/>
     <w:rsid w:val="00413254"/>
@@ -7111,10 +7950,10 @@
       <w:szCs w:val="22"/>
     </w:rPr>
   </w:style>
-  <w:style w:type="character" w:customStyle="1" w:styleId="Ttulo6Carter">
-    <w:name w:val="Título 6 Caráter"/>
-    <w:basedOn w:val="Tipodeletrapredefinidodopargrafo"/>
-    <w:link w:val="Ttulo6"/>
+  <w:style w:type="character" w:customStyle="1" w:styleId="Heading6Char">
+    <w:name w:val="Heading 6 Char"/>
+    <w:basedOn w:val="DefaultParagraphFont"/>
+    <w:link w:val="Heading6"/>
     <w:uiPriority w:val="9"/>
     <w:semiHidden/>
     <w:rsid w:val="00413254"/>
@@ -7123,10 +7962,10 @@
       <w:color w:val="F79646" w:themeColor="accent6"/>
     </w:rPr>
   </w:style>
-  <w:style w:type="character" w:customStyle="1" w:styleId="Ttulo7Carter">
-    <w:name w:val="Título 7 Caráter"/>
-    <w:basedOn w:val="Tipodeletrapredefinidodopargrafo"/>
-    <w:link w:val="Ttulo7"/>
+  <w:style w:type="character" w:customStyle="1" w:styleId="Heading7Char">
+    <w:name w:val="Heading 7 Char"/>
+    <w:basedOn w:val="DefaultParagraphFont"/>
+    <w:link w:val="Heading7"/>
     <w:uiPriority w:val="9"/>
     <w:semiHidden/>
     <w:rsid w:val="00413254"/>
@@ -7137,10 +7976,10 @@
       <w:color w:val="F79646" w:themeColor="accent6"/>
     </w:rPr>
   </w:style>
-  <w:style w:type="character" w:customStyle="1" w:styleId="Ttulo8Carter">
-    <w:name w:val="Título 8 Caráter"/>
-    <w:basedOn w:val="Tipodeletrapredefinidodopargrafo"/>
-    <w:link w:val="Ttulo8"/>
+  <w:style w:type="character" w:customStyle="1" w:styleId="Heading8Char">
+    <w:name w:val="Heading 8 Char"/>
+    <w:basedOn w:val="DefaultParagraphFont"/>
+    <w:link w:val="Heading8"/>
     <w:uiPriority w:val="9"/>
     <w:semiHidden/>
     <w:rsid w:val="00413254"/>
@@ -7155,10 +7994,10 @@
       <w:szCs w:val="20"/>
     </w:rPr>
   </w:style>
-  <w:style w:type="character" w:customStyle="1" w:styleId="Ttulo9Carter">
-    <w:name w:val="Título 9 Caráter"/>
-    <w:basedOn w:val="Tipodeletrapredefinidodopargrafo"/>
-    <w:link w:val="Ttulo9"/>
+  <w:style w:type="character" w:customStyle="1" w:styleId="Heading9Char">
+    <w:name w:val="Heading 9 Char"/>
+    <w:basedOn w:val="DefaultParagraphFont"/>
+    <w:link w:val="Heading9"/>
     <w:uiPriority w:val="9"/>
     <w:rsid w:val="00413254"/>
     <w:rPr>
@@ -7170,7 +8009,7 @@
       <w:szCs w:val="20"/>
     </w:rPr>
   </w:style>
-  <w:style w:type="paragraph" w:styleId="Legenda">
+  <w:style w:type="paragraph" w:styleId="Caption">
     <w:name w:val="caption"/>
     <w:basedOn w:val="Normal"/>
     <w:next w:val="Normal"/>
@@ -7189,11 +8028,11 @@
       <w:color w:val="595959" w:themeColor="text1" w:themeTint="A6"/>
     </w:rPr>
   </w:style>
-  <w:style w:type="paragraph" w:styleId="Ttulo">
+  <w:style w:type="paragraph" w:styleId="Title">
     <w:name w:val="Title"/>
     <w:basedOn w:val="Normal"/>
     <w:next w:val="Normal"/>
-    <w:link w:val="TtuloCarter"/>
+    <w:link w:val="TitleChar"/>
     <w:uiPriority w:val="10"/>
     <w:qFormat/>
     <w:rsid w:val="00413254"/>
@@ -7209,10 +8048,10 @@
       <w:szCs w:val="96"/>
     </w:rPr>
   </w:style>
-  <w:style w:type="character" w:customStyle="1" w:styleId="TtuloCarter">
-    <w:name w:val="Título Caráter"/>
-    <w:basedOn w:val="Tipodeletrapredefinidodopargrafo"/>
-    <w:link w:val="Ttulo"/>
+  <w:style w:type="character" w:customStyle="1" w:styleId="TitleChar">
+    <w:name w:val="Title Char"/>
+    <w:basedOn w:val="DefaultParagraphFont"/>
+    <w:link w:val="Title"/>
     <w:uiPriority w:val="10"/>
     <w:rsid w:val="00413254"/>
     <w:rPr>
@@ -7223,11 +8062,11 @@
       <w:szCs w:val="96"/>
     </w:rPr>
   </w:style>
-  <w:style w:type="paragraph" w:styleId="Subttulo">
+  <w:style w:type="paragraph" w:styleId="Subtitle">
     <w:name w:val="Subtitle"/>
     <w:basedOn w:val="Normal"/>
     <w:next w:val="Normal"/>
-    <w:link w:val="SubttuloCarter"/>
+    <w:link w:val="SubtitleChar"/>
     <w:uiPriority w:val="11"/>
     <w:qFormat/>
     <w:rsid w:val="00413254"/>
@@ -7243,10 +8082,10 @@
       <w:szCs w:val="30"/>
     </w:rPr>
   </w:style>
-  <w:style w:type="character" w:customStyle="1" w:styleId="SubttuloCarter">
-    <w:name w:val="Subtítulo Caráter"/>
-    <w:basedOn w:val="Tipodeletrapredefinidodopargrafo"/>
-    <w:link w:val="Subttulo"/>
+  <w:style w:type="character" w:customStyle="1" w:styleId="SubtitleChar">
+    <w:name w:val="Subtitle Char"/>
+    <w:basedOn w:val="DefaultParagraphFont"/>
+    <w:link w:val="Subtitle"/>
     <w:uiPriority w:val="11"/>
     <w:rsid w:val="00413254"/>
     <w:rPr>
@@ -7255,9 +8094,9 @@
       <w:szCs w:val="30"/>
     </w:rPr>
   </w:style>
-  <w:style w:type="character" w:styleId="Forte">
+  <w:style w:type="character" w:styleId="Strong">
     <w:name w:val="Strong"/>
-    <w:basedOn w:val="Tipodeletrapredefinidodopargrafo"/>
+    <w:basedOn w:val="DefaultParagraphFont"/>
     <w:uiPriority w:val="22"/>
     <w:qFormat/>
     <w:rsid w:val="00413254"/>
@@ -7266,9 +8105,9 @@
       <w:bCs/>
     </w:rPr>
   </w:style>
-  <w:style w:type="character" w:styleId="nfase">
+  <w:style w:type="character" w:styleId="Emphasis">
     <w:name w:val="Emphasis"/>
-    <w:basedOn w:val="Tipodeletrapredefinidodopargrafo"/>
+    <w:basedOn w:val="DefaultParagraphFont"/>
     <w:uiPriority w:val="20"/>
     <w:qFormat/>
     <w:rsid w:val="00413254"/>
@@ -7278,7 +8117,7 @@
       <w:color w:val="F79646" w:themeColor="accent6"/>
     </w:rPr>
   </w:style>
-  <w:style w:type="paragraph" w:styleId="SemEspaamento">
+  <w:style w:type="paragraph" w:styleId="NoSpacing">
     <w:name w:val="No Spacing"/>
     <w:uiPriority w:val="1"/>
     <w:qFormat/>
@@ -7287,11 +8126,11 @@
       <w:spacing w:after="0" w:line="240" w:lineRule="auto"/>
     </w:pPr>
   </w:style>
-  <w:style w:type="paragraph" w:styleId="Citao">
+  <w:style w:type="paragraph" w:styleId="Quote">
     <w:name w:val="Quote"/>
     <w:basedOn w:val="Normal"/>
     <w:next w:val="Normal"/>
-    <w:link w:val="CitaoCarter"/>
+    <w:link w:val="QuoteChar"/>
     <w:uiPriority w:val="29"/>
     <w:qFormat/>
     <w:rsid w:val="00413254"/>
@@ -7306,10 +8145,10 @@
       <w:color w:val="262626" w:themeColor="text1" w:themeTint="D9"/>
     </w:rPr>
   </w:style>
-  <w:style w:type="character" w:customStyle="1" w:styleId="CitaoCarter">
-    <w:name w:val="Citação Caráter"/>
-    <w:basedOn w:val="Tipodeletrapredefinidodopargrafo"/>
-    <w:link w:val="Citao"/>
+  <w:style w:type="character" w:customStyle="1" w:styleId="QuoteChar">
+    <w:name w:val="Quote Char"/>
+    <w:basedOn w:val="DefaultParagraphFont"/>
+    <w:link w:val="Quote"/>
     <w:uiPriority w:val="29"/>
     <w:rsid w:val="00413254"/>
     <w:rPr>
@@ -7318,11 +8157,11 @@
       <w:color w:val="262626" w:themeColor="text1" w:themeTint="D9"/>
     </w:rPr>
   </w:style>
-  <w:style w:type="paragraph" w:styleId="CitaoIntensa">
+  <w:style w:type="paragraph" w:styleId="IntenseQuote">
     <w:name w:val="Intense Quote"/>
     <w:basedOn w:val="Normal"/>
     <w:next w:val="Normal"/>
-    <w:link w:val="CitaoIntensaCarter"/>
+    <w:link w:val="IntenseQuoteChar"/>
     <w:uiPriority w:val="30"/>
     <w:qFormat/>
     <w:rsid w:val="00413254"/>
@@ -7340,10 +8179,10 @@
       <w:szCs w:val="32"/>
     </w:rPr>
   </w:style>
-  <w:style w:type="character" w:customStyle="1" w:styleId="CitaoIntensaCarter">
-    <w:name w:val="Citação Intensa Caráter"/>
-    <w:basedOn w:val="Tipodeletrapredefinidodopargrafo"/>
-    <w:link w:val="CitaoIntensa"/>
+  <w:style w:type="character" w:customStyle="1" w:styleId="IntenseQuoteChar">
+    <w:name w:val="Intense Quote Char"/>
+    <w:basedOn w:val="DefaultParagraphFont"/>
+    <w:link w:val="IntenseQuote"/>
     <w:uiPriority w:val="30"/>
     <w:rsid w:val="00413254"/>
     <w:rPr>
@@ -7355,9 +8194,9 @@
       <w:szCs w:val="32"/>
     </w:rPr>
   </w:style>
-  <w:style w:type="character" w:styleId="nfaseDiscreta">
+  <w:style w:type="character" w:styleId="SubtleEmphasis">
     <w:name w:val="Subtle Emphasis"/>
-    <w:basedOn w:val="Tipodeletrapredefinidodopargrafo"/>
+    <w:basedOn w:val="DefaultParagraphFont"/>
     <w:uiPriority w:val="19"/>
     <w:qFormat/>
     <w:rsid w:val="00413254"/>
@@ -7366,9 +8205,9 @@
       <w:iCs/>
     </w:rPr>
   </w:style>
-  <w:style w:type="character" w:styleId="nfaseIntensa">
+  <w:style w:type="character" w:styleId="IntenseEmphasis">
     <w:name w:val="Intense Emphasis"/>
-    <w:basedOn w:val="Tipodeletrapredefinidodopargrafo"/>
+    <w:basedOn w:val="DefaultParagraphFont"/>
     <w:uiPriority w:val="21"/>
     <w:qFormat/>
     <w:rsid w:val="00413254"/>
@@ -7379,9 +8218,9 @@
       <w:iCs/>
     </w:rPr>
   </w:style>
-  <w:style w:type="character" w:styleId="RefernciaDiscreta">
+  <w:style w:type="character" w:styleId="SubtleReference">
     <w:name w:val="Subtle Reference"/>
-    <w:basedOn w:val="Tipodeletrapredefinidodopargrafo"/>
+    <w:basedOn w:val="DefaultParagraphFont"/>
     <w:uiPriority w:val="31"/>
     <w:qFormat/>
     <w:rsid w:val="00413254"/>
@@ -7390,9 +8229,9 @@
       <w:color w:val="595959" w:themeColor="text1" w:themeTint="A6"/>
     </w:rPr>
   </w:style>
-  <w:style w:type="character" w:styleId="RefernciaIntensa">
+  <w:style w:type="character" w:styleId="IntenseReference">
     <w:name w:val="Intense Reference"/>
-    <w:basedOn w:val="Tipodeletrapredefinidodopargrafo"/>
+    <w:basedOn w:val="DefaultParagraphFont"/>
     <w:uiPriority w:val="32"/>
     <w:qFormat/>
     <w:rsid w:val="00413254"/>
@@ -7403,9 +8242,9 @@
       <w:color w:val="F79646" w:themeColor="accent6"/>
     </w:rPr>
   </w:style>
-  <w:style w:type="character" w:styleId="TtulodoLivro">
+  <w:style w:type="character" w:styleId="BookTitle">
     <w:name w:val="Book Title"/>
-    <w:basedOn w:val="Tipodeletrapredefinidodopargrafo"/>
+    <w:basedOn w:val="DefaultParagraphFont"/>
     <w:uiPriority w:val="33"/>
     <w:qFormat/>
     <w:rsid w:val="00413254"/>
@@ -7419,9 +8258,9 @@
       <w:szCs w:val="21"/>
     </w:rPr>
   </w:style>
-  <w:style w:type="paragraph" w:styleId="Cabealhodondice">
+  <w:style w:type="paragraph" w:styleId="TOCHeading">
     <w:name w:val="TOC Heading"/>
-    <w:basedOn w:val="Ttulo1"/>
+    <w:basedOn w:val="Heading1"/>
     <w:next w:val="Normal"/>
     <w:uiPriority w:val="39"/>
     <w:unhideWhenUsed/>
@@ -7451,7 +8290,7 @@
   </w:style>
   <w:style w:type="character" w:customStyle="1" w:styleId="CLP-HeadersCarter">
     <w:name w:val="CLP-Headers Caráter"/>
-    <w:basedOn w:val="Tipodeletrapredefinidodopargrafo"/>
+    <w:basedOn w:val="DefaultParagraphFont"/>
     <w:link w:val="CLP-Headers"/>
     <w:rsid w:val="001970FA"/>
     <w:rPr>
@@ -7460,9 +8299,9 @@
       <w:szCs w:val="26"/>
     </w:rPr>
   </w:style>
-  <w:style w:type="character" w:styleId="Hiperligao">
+  <w:style w:type="character" w:styleId="Hyperlink">
     <w:name w:val="Hyperlink"/>
-    <w:basedOn w:val="Tipodeletrapredefinidodopargrafo"/>
+    <w:basedOn w:val="DefaultParagraphFont"/>
     <w:uiPriority w:val="99"/>
     <w:unhideWhenUsed/>
     <w:rsid w:val="00062BC9"/>
@@ -7473,7 +8312,7 @@
   </w:style>
   <w:style w:type="character" w:customStyle="1" w:styleId="MenoNoResolvida1">
     <w:name w:val="Menção Não Resolvida1"/>
-    <w:basedOn w:val="Tipodeletrapredefinidodopargrafo"/>
+    <w:basedOn w:val="DefaultParagraphFont"/>
     <w:uiPriority w:val="99"/>
     <w:semiHidden/>
     <w:unhideWhenUsed/>
@@ -7483,7 +8322,7 @@
       <w:shd w:val="clear" w:color="auto" w:fill="E1DFDD"/>
     </w:rPr>
   </w:style>
-  <w:style w:type="paragraph" w:styleId="ndice2">
+  <w:style w:type="paragraph" w:styleId="TOC2">
     <w:name w:val="toc 2"/>
     <w:basedOn w:val="Normal"/>
     <w:next w:val="Normal"/>
@@ -7503,7 +8342,7 @@
       <w:lang w:eastAsia="pt-PT"/>
     </w:rPr>
   </w:style>
-  <w:style w:type="paragraph" w:styleId="ndice1">
+  <w:style w:type="paragraph" w:styleId="TOC1">
     <w:name w:val="toc 1"/>
     <w:basedOn w:val="Normal"/>
     <w:next w:val="Normal"/>
@@ -7527,7 +8366,7 @@
       <w:lang w:eastAsia="pt-PT"/>
     </w:rPr>
   </w:style>
-  <w:style w:type="paragraph" w:styleId="ndice3">
+  <w:style w:type="paragraph" w:styleId="TOC3">
     <w:name w:val="toc 3"/>
     <w:basedOn w:val="Normal"/>
     <w:next w:val="Normal"/>
@@ -7546,9 +8385,9 @@
       <w:lang w:eastAsia="pt-PT"/>
     </w:rPr>
   </w:style>
-  <w:style w:type="table" w:styleId="TabelacomGrelha">
+  <w:style w:type="table" w:styleId="TableGrid">
     <w:name w:val="Table Grid"/>
-    <w:basedOn w:val="Tabelanormal"/>
+    <w:basedOn w:val="TableNormal"/>
     <w:uiPriority w:val="59"/>
     <w:rsid w:val="00D2433B"/>
     <w:pPr>
@@ -7565,9 +8404,9 @@
       </w:tblBorders>
     </w:tblPr>
   </w:style>
-  <w:style w:type="table" w:styleId="TabelaSimples2">
+  <w:style w:type="table" w:styleId="PlainTable2">
     <w:name w:val="Plain Table 2"/>
-    <w:basedOn w:val="Tabelanormal"/>
+    <w:basedOn w:val="TableNormal"/>
     <w:uiPriority w:val="42"/>
     <w:rsid w:val="00D2433B"/>
     <w:pPr>
@@ -7645,9 +8484,9 @@
       </w:tcPr>
     </w:tblStylePr>
   </w:style>
-  <w:style w:type="table" w:styleId="TabelaSimples1">
+  <w:style w:type="table" w:styleId="PlainTable1">
     <w:name w:val="Plain Table 1"/>
-    <w:basedOn w:val="Tabelanormal"/>
+    <w:basedOn w:val="TableNormal"/>
     <w:uiPriority w:val="41"/>
     <w:rsid w:val="00D2433B"/>
     <w:pPr>
@@ -7708,9 +8547,9 @@
       </w:tcPr>
     </w:tblStylePr>
   </w:style>
-  <w:style w:type="table" w:styleId="TabelaSimples3">
+  <w:style w:type="table" w:styleId="PlainTable3">
     <w:name w:val="Plain Table 3"/>
-    <w:basedOn w:val="Tabelanormal"/>
+    <w:basedOn w:val="TableNormal"/>
     <w:uiPriority w:val="43"/>
     <w:rsid w:val="00D2433B"/>
     <w:pPr>
@@ -7801,9 +8640,9 @@
       </w:tcPr>
     </w:tblStylePr>
   </w:style>
-  <w:style w:type="table" w:styleId="TabelaSimples5">
+  <w:style w:type="table" w:styleId="PlainTable5">
     <w:name w:val="Plain Table 5"/>
-    <w:basedOn w:val="Tabelanormal"/>
+    <w:basedOn w:val="TableNormal"/>
     <w:uiPriority w:val="45"/>
     <w:rsid w:val="00D2433B"/>
     <w:pPr>
@@ -7921,9 +8760,9 @@
       </w:tcPr>
     </w:tblStylePr>
   </w:style>
-  <w:style w:type="table" w:styleId="TabelaSimples4">
+  <w:style w:type="table" w:styleId="PlainTable4">
     <w:name w:val="Plain Table 4"/>
-    <w:basedOn w:val="Tabelanormal"/>
+    <w:basedOn w:val="TableNormal"/>
     <w:uiPriority w:val="44"/>
     <w:rsid w:val="00D2433B"/>
     <w:pPr>
@@ -7970,9 +8809,9 @@
       </w:tcPr>
     </w:tblStylePr>
   </w:style>
-  <w:style w:type="table" w:styleId="TabeladeGrelha1Clara-Destaque1">
+  <w:style w:type="table" w:styleId="GridTable1Light-Accent1">
     <w:name w:val="Grid Table 1 Light Accent 1"/>
-    <w:basedOn w:val="Tabelanormal"/>
+    <w:basedOn w:val="TableNormal"/>
     <w:uiPriority w:val="46"/>
     <w:rsid w:val="00D2433B"/>
     <w:pPr>
@@ -8027,9 +8866,9 @@
       </w:rPr>
     </w:tblStylePr>
   </w:style>
-  <w:style w:type="table" w:styleId="TabeladeGrelha1Clara-Destaque6">
+  <w:style w:type="table" w:styleId="GridTable1Light-Accent6">
     <w:name w:val="Grid Table 1 Light Accent 6"/>
-    <w:basedOn w:val="Tabelanormal"/>
+    <w:basedOn w:val="TableNormal"/>
     <w:uiPriority w:val="46"/>
     <w:rsid w:val="00D2433B"/>
     <w:pPr>
@@ -8084,9 +8923,9 @@
       </w:rPr>
     </w:tblStylePr>
   </w:style>
-  <w:style w:type="table" w:styleId="TabeladeLista4-Destaque1">
+  <w:style w:type="table" w:styleId="ListTable4-Accent1">
     <w:name w:val="List Table 4 Accent 1"/>
-    <w:basedOn w:val="Tabelanormal"/>
+    <w:basedOn w:val="TableNormal"/>
     <w:uiPriority w:val="49"/>
     <w:rsid w:val="00D2433B"/>
     <w:pPr>
@@ -8176,7 +9015,7 @@
   </w:style>
   <w:style w:type="character" w:customStyle="1" w:styleId="MenoNoResolvida2">
     <w:name w:val="Menção Não Resolvida2"/>
-    <w:basedOn w:val="Tipodeletrapredefinidodopargrafo"/>
+    <w:basedOn w:val="DefaultParagraphFont"/>
     <w:uiPriority w:val="99"/>
     <w:semiHidden/>
     <w:unhideWhenUsed/>
@@ -8186,10 +9025,10 @@
       <w:shd w:val="clear" w:color="auto" w:fill="E1DFDD"/>
     </w:rPr>
   </w:style>
-  <w:style w:type="paragraph" w:styleId="Textodebalo">
+  <w:style w:type="paragraph" w:styleId="BalloonText">
     <w:name w:val="Balloon Text"/>
     <w:basedOn w:val="Normal"/>
-    <w:link w:val="TextodebaloCarter"/>
+    <w:link w:val="BalloonTextChar"/>
     <w:uiPriority w:val="99"/>
     <w:semiHidden/>
     <w:unhideWhenUsed/>
@@ -8203,10 +9042,10 @@
       <w:szCs w:val="18"/>
     </w:rPr>
   </w:style>
-  <w:style w:type="character" w:customStyle="1" w:styleId="TextodebaloCarter">
-    <w:name w:val="Texto de balão Caráter"/>
-    <w:basedOn w:val="Tipodeletrapredefinidodopargrafo"/>
-    <w:link w:val="Textodebalo"/>
+  <w:style w:type="character" w:customStyle="1" w:styleId="BalloonTextChar">
+    <w:name w:val="Balloon Text Char"/>
+    <w:basedOn w:val="DefaultParagraphFont"/>
+    <w:link w:val="BalloonText"/>
     <w:uiPriority w:val="99"/>
     <w:semiHidden/>
     <w:rsid w:val="00444DA6"/>
@@ -8216,9 +9055,9 @@
       <w:szCs w:val="18"/>
     </w:rPr>
   </w:style>
-  <w:style w:type="table" w:styleId="TabeladeGrelha1Clara">
+  <w:style w:type="table" w:styleId="GridTable1Light">
     <w:name w:val="Grid Table 1 Light"/>
-    <w:basedOn w:val="Tabelanormal"/>
+    <w:basedOn w:val="TableNormal"/>
     <w:uiPriority w:val="46"/>
     <w:rsid w:val="00047402"/>
     <w:pPr>
@@ -8299,7 +9138,7 @@
   </w:style>
   <w:style w:type="character" w:customStyle="1" w:styleId="MenoNoResolvida3">
     <w:name w:val="Menção Não Resolvida3"/>
-    <w:basedOn w:val="Tipodeletrapredefinidodopargrafo"/>
+    <w:basedOn w:val="DefaultParagraphFont"/>
     <w:uiPriority w:val="99"/>
     <w:semiHidden/>
     <w:unhideWhenUsed/>
@@ -8311,7 +9150,7 @@
   </w:style>
   <w:style w:type="character" w:customStyle="1" w:styleId="apple-tab-span">
     <w:name w:val="apple-tab-span"/>
-    <w:basedOn w:val="Tipodeletrapredefinidodopargrafo"/>
+    <w:basedOn w:val="DefaultParagraphFont"/>
     <w:rsid w:val="006A76ED"/>
   </w:style>
 </w:styles>
@@ -8605,7 +9444,7 @@
 </file>
 
 <file path=customXml/itemProps1.xml><?xml version="1.0" encoding="utf-8"?>
-<ds:datastoreItem xmlns:ds="http://schemas.openxmlformats.org/officeDocument/2006/customXml" ds:itemID="{C801D4FB-35D5-416A-887B-017434B2AA0C}">
+<ds:datastoreItem xmlns:ds="http://schemas.openxmlformats.org/officeDocument/2006/customXml" ds:itemID="{8108639C-0EBA-458B-AA30-FCE2E3BBAFA9}">
   <ds:schemaRefs>
     <ds:schemaRef ds:uri="http://schemas.openxmlformats.org/officeDocument/2006/bibliography"/>
   </ds:schemaRefs>

</xml_diff>

<commit_message>
Update report for the 1234567891011th time
</commit_message>
<xml_diff>
--- a/docs/report/projeto_final_45206_45173.docx
+++ b/docs/report/projeto_final_45206_45173.docx
@@ -1,6 +1,6 @@
 
 <file path=word/document.xml><?xml version="1.0" encoding="utf-8"?>
-<w:document xmlns:wpc="http://schemas.microsoft.com/office/word/2010/wordprocessingCanvas" xmlns:mc="http://schemas.openxmlformats.org/markup-compatibility/2006" xmlns:o="urn:schemas-microsoft-com:office:office" xmlns:r="http://schemas.openxmlformats.org/officeDocument/2006/relationships" xmlns:m="http://schemas.openxmlformats.org/officeDocument/2006/math" xmlns:v="urn:schemas-microsoft-com:vml" xmlns:wp14="http://schemas.microsoft.com/office/word/2010/wordprocessingDrawing" xmlns:wp="http://schemas.openxmlformats.org/drawingml/2006/wordprocessingDrawing" xmlns:w10="urn:schemas-microsoft-com:office:word" xmlns:w="http://schemas.openxmlformats.org/wordprocessingml/2006/main" xmlns:w14="http://schemas.microsoft.com/office/word/2010/wordml" xmlns:w15="http://schemas.microsoft.com/office/word/2012/wordml" xmlns:wpg="http://schemas.microsoft.com/office/word/2010/wordprocessingGroup" xmlns:wpi="http://schemas.microsoft.com/office/word/2010/wordprocessingInk" xmlns:wne="http://schemas.microsoft.com/office/word/2006/wordml" xmlns:wps="http://schemas.microsoft.com/office/word/2010/wordprocessingShape" mc:Ignorable="w14 w15 wp14">
+<w:document xmlns:wpc="http://schemas.microsoft.com/office/word/2010/wordprocessingCanvas" xmlns:cx="http://schemas.microsoft.com/office/drawing/2014/chartex" xmlns:cx1="http://schemas.microsoft.com/office/drawing/2015/9/8/chartex" xmlns:cx2="http://schemas.microsoft.com/office/drawing/2015/10/21/chartex" xmlns:cx3="http://schemas.microsoft.com/office/drawing/2016/5/9/chartex" xmlns:cx4="http://schemas.microsoft.com/office/drawing/2016/5/10/chartex" xmlns:cx5="http://schemas.microsoft.com/office/drawing/2016/5/11/chartex" xmlns:cx6="http://schemas.microsoft.com/office/drawing/2016/5/12/chartex" xmlns:cx7="http://schemas.microsoft.com/office/drawing/2016/5/13/chartex" xmlns:cx8="http://schemas.microsoft.com/office/drawing/2016/5/14/chartex" xmlns:mc="http://schemas.openxmlformats.org/markup-compatibility/2006" xmlns:aink="http://schemas.microsoft.com/office/drawing/2016/ink" xmlns:am3d="http://schemas.microsoft.com/office/drawing/2017/model3d" xmlns:o="urn:schemas-microsoft-com:office:office" xmlns:r="http://schemas.openxmlformats.org/officeDocument/2006/relationships" xmlns:m="http://schemas.openxmlformats.org/officeDocument/2006/math" xmlns:v="urn:schemas-microsoft-com:vml" xmlns:wp14="http://schemas.microsoft.com/office/word/2010/wordprocessingDrawing" xmlns:wp="http://schemas.openxmlformats.org/drawingml/2006/wordprocessingDrawing" xmlns:w10="urn:schemas-microsoft-com:office:word" xmlns:w="http://schemas.openxmlformats.org/wordprocessingml/2006/main" xmlns:w14="http://schemas.microsoft.com/office/word/2010/wordml" xmlns:w15="http://schemas.microsoft.com/office/word/2012/wordml" xmlns:w16cid="http://schemas.microsoft.com/office/word/2016/wordml/cid" xmlns:w16se="http://schemas.microsoft.com/office/word/2015/wordml/symex" xmlns:wpg="http://schemas.microsoft.com/office/word/2010/wordprocessingGroup" xmlns:wpi="http://schemas.microsoft.com/office/word/2010/wordprocessingInk" xmlns:wne="http://schemas.microsoft.com/office/word/2006/wordml" xmlns:wps="http://schemas.microsoft.com/office/word/2010/wordprocessingShape" mc:Ignorable="w14 w15 w16se w16cid wp14">
   <w:body>
     <w:p>
       <w:bookmarkStart w:id="0" w:name="_Hlk32241042"/>
@@ -216,7 +216,7 @@
               </wp:anchor>
             </w:drawing>
           </mc:Choice>
-          <mc:Fallback xmlns:w16se="http://schemas.microsoft.com/office/word/2015/wordml/symex" xmlns:w16cid="http://schemas.microsoft.com/office/word/2016/wordml/cid" xmlns:am3d="http://schemas.microsoft.com/office/drawing/2017/model3d" xmlns:aink="http://schemas.microsoft.com/office/drawing/2016/ink" xmlns:cx8="http://schemas.microsoft.com/office/drawing/2016/5/14/chartex" xmlns:cx7="http://schemas.microsoft.com/office/drawing/2016/5/13/chartex" xmlns:cx6="http://schemas.microsoft.com/office/drawing/2016/5/12/chartex" xmlns:cx5="http://schemas.microsoft.com/office/drawing/2016/5/11/chartex" xmlns:cx4="http://schemas.microsoft.com/office/drawing/2016/5/10/chartex" xmlns:cx3="http://schemas.microsoft.com/office/drawing/2016/5/9/chartex" xmlns:cx2="http://schemas.microsoft.com/office/drawing/2015/10/21/chartex" xmlns:cx1="http://schemas.microsoft.com/office/drawing/2015/9/8/chartex" xmlns:cx="http://schemas.microsoft.com/office/drawing/2014/chartex">
+          <mc:Fallback>
             <w:pict>
               <v:line w14:anchorId="162B3E7D" id="Straight Connector 1" o:spid="_x0000_s1026" style="position:absolute;z-index:251703296;visibility:visible;mso-wrap-style:square;mso-wrap-distance-left:9pt;mso-wrap-distance-top:0;mso-wrap-distance-right:9pt;mso-wrap-distance-bottom:0;mso-position-horizontal:absolute;mso-position-horizontal-relative:text;mso-position-vertical:absolute;mso-position-vertical-relative:text" from="108.45pt,4pt" to="306.45pt,4pt" o:gfxdata="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" strokecolor="#4579b8 [3044]"/>
             </w:pict>
@@ -330,7 +330,7 @@
               </wp:anchor>
             </w:drawing>
           </mc:Choice>
-          <mc:Fallback xmlns:w16se="http://schemas.microsoft.com/office/word/2015/wordml/symex" xmlns:w16cid="http://schemas.microsoft.com/office/word/2016/wordml/cid" xmlns:am3d="http://schemas.microsoft.com/office/drawing/2017/model3d" xmlns:aink="http://schemas.microsoft.com/office/drawing/2016/ink" xmlns:cx8="http://schemas.microsoft.com/office/drawing/2016/5/14/chartex" xmlns:cx7="http://schemas.microsoft.com/office/drawing/2016/5/13/chartex" xmlns:cx6="http://schemas.microsoft.com/office/drawing/2016/5/12/chartex" xmlns:cx5="http://schemas.microsoft.com/office/drawing/2016/5/11/chartex" xmlns:cx4="http://schemas.microsoft.com/office/drawing/2016/5/10/chartex" xmlns:cx3="http://schemas.microsoft.com/office/drawing/2016/5/9/chartex" xmlns:cx2="http://schemas.microsoft.com/office/drawing/2015/10/21/chartex" xmlns:cx1="http://schemas.microsoft.com/office/drawing/2015/9/8/chartex" xmlns:cx="http://schemas.microsoft.com/office/drawing/2014/chartex">
+          <mc:Fallback>
             <w:pict>
               <v:shapetype w14:anchorId="02071E8E" id="_x0000_t202" coordsize="21600,21600" o:spt="202" path="m,l,21600r21600,l21600,xe">
                 <v:stroke joinstyle="miter"/>
@@ -661,7 +661,7 @@
               </wp:anchor>
             </w:drawing>
           </mc:Choice>
-          <mc:Fallback xmlns:w16se="http://schemas.microsoft.com/office/word/2015/wordml/symex" xmlns:w16cid="http://schemas.microsoft.com/office/word/2016/wordml/cid" xmlns:am3d="http://schemas.microsoft.com/office/drawing/2017/model3d" xmlns:aink="http://schemas.microsoft.com/office/drawing/2016/ink" xmlns:cx8="http://schemas.microsoft.com/office/drawing/2016/5/14/chartex" xmlns:cx7="http://schemas.microsoft.com/office/drawing/2016/5/13/chartex" xmlns:cx6="http://schemas.microsoft.com/office/drawing/2016/5/12/chartex" xmlns:cx5="http://schemas.microsoft.com/office/drawing/2016/5/11/chartex" xmlns:cx4="http://schemas.microsoft.com/office/drawing/2016/5/10/chartex" xmlns:cx3="http://schemas.microsoft.com/office/drawing/2016/5/9/chartex" xmlns:cx2="http://schemas.microsoft.com/office/drawing/2015/10/21/chartex" xmlns:cx1="http://schemas.microsoft.com/office/drawing/2015/9/8/chartex" xmlns:cx="http://schemas.microsoft.com/office/drawing/2014/chartex">
+          <mc:Fallback>
             <w:pict>
               <v:rect w14:anchorId="65E3D8E3" id="Retângulo 4" o:spid="_x0000_s1026" style="position:absolute;margin-left:125.5pt;margin-top:623.25pt;width:173.2pt;height:57.05pt;z-index:251669504;visibility:visible;mso-wrap-style:square;mso-height-percent:0;mso-wrap-distance-left:9pt;mso-wrap-distance-top:0;mso-wrap-distance-right:9pt;mso-wrap-distance-bottom:0;mso-position-horizontal:absolute;mso-position-horizontal-relative:margin;mso-position-vertical:absolute;mso-position-vertical-relative:text;mso-height-percent:0;mso-height-relative:margin;v-text-anchor:middle" o:gfxdata="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" fillcolor="white [3212]" strokecolor="white [3212]" strokeweight="2pt">
                 <w10:wrap anchorx="margin"/>
@@ -696,7 +696,7 @@
     </w:p>
     <w:p>
       <w:pPr>
-        <w:pStyle w:val="Heading1"/>
+        <w:pStyle w:val="Ttulo1"/>
         <w:rPr>
           <w:rFonts w:ascii="Roboto" w:hAnsi="Roboto"/>
           <w:color w:val="4F81BD" w:themeColor="accent1"/>
@@ -715,7 +715,7 @@
           <w:docGrid w:linePitch="360"/>
         </w:sectPr>
       </w:pPr>
-      <w:bookmarkStart w:id="1" w:name="_Toc32007664"/>
+      <w:bookmarkStart w:id="1" w:name="_Toc32259668"/>
       <w:r>
         <w:rPr>
           <w:rFonts w:ascii="Roboto" w:hAnsi="Roboto"/>
@@ -865,7 +865,7 @@
               </wp:anchor>
             </w:drawing>
           </mc:Choice>
-          <mc:Fallback xmlns:w16se="http://schemas.microsoft.com/office/word/2015/wordml/symex" xmlns:w16cid="http://schemas.microsoft.com/office/word/2016/wordml/cid" xmlns:am3d="http://schemas.microsoft.com/office/drawing/2017/model3d" xmlns:aink="http://schemas.microsoft.com/office/drawing/2016/ink" xmlns:cx8="http://schemas.microsoft.com/office/drawing/2016/5/14/chartex" xmlns:cx7="http://schemas.microsoft.com/office/drawing/2016/5/13/chartex" xmlns:cx6="http://schemas.microsoft.com/office/drawing/2016/5/12/chartex" xmlns:cx5="http://schemas.microsoft.com/office/drawing/2016/5/11/chartex" xmlns:cx4="http://schemas.microsoft.com/office/drawing/2016/5/10/chartex" xmlns:cx3="http://schemas.microsoft.com/office/drawing/2016/5/9/chartex" xmlns:cx2="http://schemas.microsoft.com/office/drawing/2015/10/21/chartex" xmlns:cx1="http://schemas.microsoft.com/office/drawing/2015/9/8/chartex" xmlns:cx="http://schemas.microsoft.com/office/drawing/2014/chartex">
+          <mc:Fallback>
             <w:pict>
               <v:shape w14:anchorId="571F28E8" id="Text Box 16" o:spid="_x0000_s1027" type="#_x0000_t202" style="position:absolute;left:0;text-align:left;margin-left:224.7pt;margin-top:599.8pt;width:231pt;height:62.3pt;z-index:251671552;visibility:visible;mso-wrap-style:square;mso-width-percent:0;mso-height-percent:0;mso-wrap-distance-left:9pt;mso-wrap-distance-top:3.6pt;mso-wrap-distance-right:9pt;mso-wrap-distance-bottom:3.6pt;mso-position-horizontal:absolute;mso-position-horizontal-relative:margin;mso-position-vertical:absolute;mso-position-vertical-relative:text;mso-width-percent:0;mso-height-percent:0;mso-width-relative:margin;mso-height-relative:margin;v-text-anchor:top" o:gfxdata="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" stroked="f">
                 <v:textbox>
@@ -1001,6 +1001,7 @@
                                 <w:shd w:val="clear" w:color="auto" w:fill="FFFFFF"/>
                               </w:rPr>
                             </w:pPr>
+                            <w:proofErr w:type="spellStart"/>
                             <w:r>
                               <w:rPr>
                                 <w:rFonts w:ascii="Roboto" w:hAnsi="Roboto" w:cs="Times New Roman"/>
@@ -1009,8 +1010,31 @@
                                 <w:szCs w:val="24"/>
                                 <w:shd w:val="clear" w:color="auto" w:fill="FFFFFF"/>
                               </w:rPr>
-                              <w:t>Undefined text</w:t>
+                              <w:t>Undefined</w:t>
                             </w:r>
+                            <w:proofErr w:type="spellEnd"/>
+                            <w:r>
+                              <w:rPr>
+                                <w:rFonts w:ascii="Roboto" w:hAnsi="Roboto" w:cs="Times New Roman"/>
+                                <w:i/>
+                                <w:sz w:val="24"/>
+                                <w:szCs w:val="24"/>
+                                <w:shd w:val="clear" w:color="auto" w:fill="FFFFFF"/>
+                              </w:rPr>
+                              <w:t xml:space="preserve"> </w:t>
+                            </w:r>
+                            <w:proofErr w:type="spellStart"/>
+                            <w:r>
+                              <w:rPr>
+                                <w:rFonts w:ascii="Roboto" w:hAnsi="Roboto" w:cs="Times New Roman"/>
+                                <w:i/>
+                                <w:sz w:val="24"/>
+                                <w:szCs w:val="24"/>
+                                <w:shd w:val="clear" w:color="auto" w:fill="FFFFFF"/>
+                              </w:rPr>
+                              <w:t>text</w:t>
+                            </w:r>
+                            <w:proofErr w:type="spellEnd"/>
                           </w:p>
                           <w:p>
                             <w:pPr>
@@ -1090,7 +1114,7 @@
               </wp:anchor>
             </w:drawing>
           </mc:Choice>
-          <mc:Fallback xmlns:w16se="http://schemas.microsoft.com/office/word/2015/wordml/symex" xmlns:w16cid="http://schemas.microsoft.com/office/word/2016/wordml/cid" xmlns:am3d="http://schemas.microsoft.com/office/drawing/2017/model3d" xmlns:aink="http://schemas.microsoft.com/office/drawing/2016/ink" xmlns:cx8="http://schemas.microsoft.com/office/drawing/2016/5/14/chartex" xmlns:cx7="http://schemas.microsoft.com/office/drawing/2016/5/13/chartex" xmlns:cx6="http://schemas.microsoft.com/office/drawing/2016/5/12/chartex" xmlns:cx5="http://schemas.microsoft.com/office/drawing/2016/5/11/chartex" xmlns:cx4="http://schemas.microsoft.com/office/drawing/2016/5/10/chartex" xmlns:cx3="http://schemas.microsoft.com/office/drawing/2016/5/9/chartex" xmlns:cx2="http://schemas.microsoft.com/office/drawing/2015/10/21/chartex" xmlns:cx1="http://schemas.microsoft.com/office/drawing/2015/9/8/chartex" xmlns:cx="http://schemas.microsoft.com/office/drawing/2014/chartex">
+          <mc:Fallback>
             <w:pict>
               <v:shape w14:anchorId="2A65861F" id="_x0000_s1028" type="#_x0000_t202" style="position:absolute;left:0;text-align:left;margin-left:205.6pt;margin-top:325.1pt;width:271pt;height:220.75pt;z-index:251666432;visibility:visible;mso-wrap-style:square;mso-width-percent:0;mso-height-percent:0;mso-wrap-distance-left:9pt;mso-wrap-distance-top:3.6pt;mso-wrap-distance-right:9pt;mso-wrap-distance-bottom:3.6pt;mso-position-horizontal:absolute;mso-position-horizontal-relative:text;mso-position-vertical:absolute;mso-position-vertical-relative:text;mso-width-percent:0;mso-height-percent:0;mso-width-relative:margin;mso-height-relative:margin;v-text-anchor:top" o:gfxdata="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" stroked="f">
                 <v:textbox>
@@ -1107,6 +1131,7 @@
                           <w:shd w:val="clear" w:color="auto" w:fill="FFFFFF"/>
                         </w:rPr>
                       </w:pPr>
+                      <w:proofErr w:type="spellStart"/>
                       <w:r>
                         <w:rPr>
                           <w:rFonts w:ascii="Roboto" w:hAnsi="Roboto" w:cs="Times New Roman"/>
@@ -1115,8 +1140,31 @@
                           <w:szCs w:val="24"/>
                           <w:shd w:val="clear" w:color="auto" w:fill="FFFFFF"/>
                         </w:rPr>
-                        <w:t>Undefined text</w:t>
+                        <w:t>Undefined</w:t>
                       </w:r>
+                      <w:proofErr w:type="spellEnd"/>
+                      <w:r>
+                        <w:rPr>
+                          <w:rFonts w:ascii="Roboto" w:hAnsi="Roboto" w:cs="Times New Roman"/>
+                          <w:i/>
+                          <w:sz w:val="24"/>
+                          <w:szCs w:val="24"/>
+                          <w:shd w:val="clear" w:color="auto" w:fill="FFFFFF"/>
+                        </w:rPr>
+                        <w:t xml:space="preserve"> </w:t>
+                      </w:r>
+                      <w:proofErr w:type="spellStart"/>
+                      <w:r>
+                        <w:rPr>
+                          <w:rFonts w:ascii="Roboto" w:hAnsi="Roboto" w:cs="Times New Roman"/>
+                          <w:i/>
+                          <w:sz w:val="24"/>
+                          <w:szCs w:val="24"/>
+                          <w:shd w:val="clear" w:color="auto" w:fill="FFFFFF"/>
+                        </w:rPr>
+                        <w:t>text</w:t>
+                      </w:r>
+                      <w:proofErr w:type="spellEnd"/>
                     </w:p>
                     <w:p>
                       <w:pPr>
@@ -1283,7 +1331,7 @@
               </wp:anchor>
             </w:drawing>
           </mc:Choice>
-          <mc:Fallback xmlns:w16se="http://schemas.microsoft.com/office/word/2015/wordml/symex" xmlns:w16cid="http://schemas.microsoft.com/office/word/2016/wordml/cid" xmlns:am3d="http://schemas.microsoft.com/office/drawing/2017/model3d" xmlns:aink="http://schemas.microsoft.com/office/drawing/2016/ink" xmlns:cx8="http://schemas.microsoft.com/office/drawing/2016/5/14/chartex" xmlns:cx7="http://schemas.microsoft.com/office/drawing/2016/5/13/chartex" xmlns:cx6="http://schemas.microsoft.com/office/drawing/2016/5/12/chartex" xmlns:cx5="http://schemas.microsoft.com/office/drawing/2016/5/11/chartex" xmlns:cx4="http://schemas.microsoft.com/office/drawing/2016/5/10/chartex" xmlns:cx3="http://schemas.microsoft.com/office/drawing/2016/5/9/chartex" xmlns:cx2="http://schemas.microsoft.com/office/drawing/2015/10/21/chartex" xmlns:cx1="http://schemas.microsoft.com/office/drawing/2015/9/8/chartex" xmlns:cx="http://schemas.microsoft.com/office/drawing/2014/chartex">
+          <mc:Fallback>
             <w:pict>
               <v:shape w14:anchorId="13D7126E" id="Text Box 15" o:spid="_x0000_s1029" type="#_x0000_t202" style="position:absolute;left:0;text-align:left;margin-left:543.25pt;margin-top:238pt;width:594.45pt;height:49.2pt;z-index:251665408;visibility:visible;mso-wrap-style:square;mso-width-percent:0;mso-height-percent:0;mso-wrap-distance-left:9pt;mso-wrap-distance-top:3.6pt;mso-wrap-distance-right:9pt;mso-wrap-distance-bottom:3.6pt;mso-position-horizontal:right;mso-position-horizontal-relative:page;mso-position-vertical:absolute;mso-position-vertical-relative:text;mso-width-percent:0;mso-height-percent:0;mso-width-relative:margin;mso-height-relative:margin;v-text-anchor:top" o:gfxdata="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" stroked="f">
                 <v:textbox style="mso-fit-shape-to-text:t">
@@ -1339,7 +1387,7 @@
     </w:p>
     <w:p>
       <w:pPr>
-        <w:pStyle w:val="Heading1"/>
+        <w:pStyle w:val="Ttulo1"/>
         <w:rPr>
           <w:rFonts w:ascii="Roboto" w:hAnsi="Roboto"/>
           <w:color w:val="4F81BD" w:themeColor="accent1"/>
@@ -1347,7 +1395,7 @@
           <w:szCs w:val="32"/>
         </w:rPr>
       </w:pPr>
-      <w:bookmarkStart w:id="2" w:name="_Toc32007665"/>
+      <w:bookmarkStart w:id="2" w:name="_Toc32259669"/>
       <w:r>
         <w:rPr>
           <w:rFonts w:ascii="Roboto" w:hAnsi="Roboto"/>
@@ -1623,7 +1671,9 @@
         <w:spacing w:after="0" w:line="240" w:lineRule="auto"/>
         <w:jc w:val="both"/>
       </w:pPr>
-    </w:p>
+      <w:bookmarkStart w:id="3" w:name="_GoBack"/>
+    </w:p>
+    <w:bookmarkEnd w:id="3"/>
     <w:p>
       <w:pPr>
         <w:spacing w:after="0" w:line="240" w:lineRule="auto"/>
@@ -1653,7 +1703,7 @@
       <w:sdtContent>
         <w:p>
           <w:pPr>
-            <w:pStyle w:val="TOCHeading"/>
+            <w:pStyle w:val="Cabealhodondice"/>
             <w:rPr>
               <w:rFonts w:ascii="Roboto" w:hAnsi="Roboto"/>
               <w:color w:val="4F81BD" w:themeColor="accent1"/>
@@ -1683,11 +1733,10 @@
         </w:p>
         <w:p>
           <w:pPr>
-            <w:pStyle w:val="TOC1"/>
+            <w:pStyle w:val="ndice1"/>
             <w:spacing w:line="360" w:lineRule="auto"/>
             <w:rPr>
               <w:rFonts w:asciiTheme="minorHAnsi" w:hAnsiTheme="minorHAnsi" w:cstheme="minorBidi"/>
-              <w:bCs w:val="0"/>
               <w:sz w:val="22"/>
               <w:szCs w:val="22"/>
             </w:rPr>
@@ -1716,10 +1765,10 @@
             </w:rPr>
             <w:fldChar w:fldCharType="separate"/>
           </w:r>
-          <w:hyperlink w:anchor="_Toc32007664" w:history="1">
-            <w:r>
-              <w:rPr>
-                <w:rStyle w:val="Hyperlink"/>
+          <w:hyperlink w:anchor="_Toc32259668" w:history="1">
+            <w:r>
+              <w:rPr>
+                <w:rStyle w:val="Hiperligao"/>
                 <w:rFonts w:ascii="Roboto" w:hAnsi="Roboto"/>
               </w:rPr>
               <w:t>Agradecimentos</w:t>
@@ -1740,7 +1789,7 @@
               <w:rPr>
                 <w:webHidden/>
               </w:rPr>
-              <w:instrText xml:space="preserve"> PAGEREF _Toc32007664 \h </w:instrText>
+              <w:instrText xml:space="preserve"> PAGEREF _Toc32259668 \h </w:instrText>
             </w:r>
             <w:r>
               <w:rPr>
@@ -1769,19 +1818,18 @@
         </w:p>
         <w:p>
           <w:pPr>
-            <w:pStyle w:val="TOC1"/>
+            <w:pStyle w:val="ndice1"/>
             <w:spacing w:line="360" w:lineRule="auto"/>
             <w:rPr>
               <w:rFonts w:asciiTheme="minorHAnsi" w:hAnsiTheme="minorHAnsi" w:cstheme="minorBidi"/>
-              <w:bCs w:val="0"/>
               <w:sz w:val="22"/>
               <w:szCs w:val="22"/>
             </w:rPr>
           </w:pPr>
-          <w:hyperlink w:anchor="_Toc32007665" w:history="1">
-            <w:r>
-              <w:rPr>
-                <w:rStyle w:val="Hyperlink"/>
+          <w:hyperlink w:anchor="_Toc32259669" w:history="1">
+            <w:r>
+              <w:rPr>
+                <w:rStyle w:val="Hiperligao"/>
                 <w:rFonts w:ascii="Roboto" w:hAnsi="Roboto"/>
               </w:rPr>
               <w:t>Resumo</w:t>
@@ -1802,7 +1850,7 @@
               <w:rPr>
                 <w:webHidden/>
               </w:rPr>
-              <w:instrText xml:space="preserve"> PAGEREF _Toc32007665 \h </w:instrText>
+              <w:instrText xml:space="preserve"> PAGEREF _Toc32259669 \h </w:instrText>
             </w:r>
             <w:r>
               <w:rPr>
@@ -1831,19 +1879,18 @@
         </w:p>
         <w:p>
           <w:pPr>
-            <w:pStyle w:val="TOC1"/>
+            <w:pStyle w:val="ndice1"/>
             <w:spacing w:line="360" w:lineRule="auto"/>
             <w:rPr>
               <w:rFonts w:asciiTheme="minorHAnsi" w:hAnsiTheme="minorHAnsi" w:cstheme="minorBidi"/>
-              <w:bCs w:val="0"/>
               <w:sz w:val="22"/>
               <w:szCs w:val="22"/>
             </w:rPr>
           </w:pPr>
-          <w:hyperlink w:anchor="_Toc32007666" w:history="1">
-            <w:r>
-              <w:rPr>
-                <w:rStyle w:val="Hyperlink"/>
+          <w:hyperlink w:anchor="_Toc32259670" w:history="1">
+            <w:r>
+              <w:rPr>
+                <w:rStyle w:val="Hiperligao"/>
                 <w:rFonts w:ascii="Roboto Medium" w:hAnsi="Roboto Medium"/>
               </w:rPr>
               <w:t>PROJETO</w:t>
@@ -1864,7 +1911,7 @@
               <w:rPr>
                 <w:webHidden/>
               </w:rPr>
-              <w:instrText xml:space="preserve"> PAGEREF _Toc32007666 \h </w:instrText>
+              <w:instrText xml:space="preserve"> PAGEREF _Toc32259670 \h </w:instrText>
             </w:r>
             <w:r>
               <w:rPr>
@@ -1893,19 +1940,18 @@
         </w:p>
         <w:p>
           <w:pPr>
-            <w:pStyle w:val="TOC1"/>
+            <w:pStyle w:val="ndice1"/>
             <w:spacing w:line="360" w:lineRule="auto"/>
             <w:rPr>
               <w:rFonts w:asciiTheme="minorHAnsi" w:hAnsiTheme="minorHAnsi" w:cstheme="minorBidi"/>
-              <w:bCs w:val="0"/>
               <w:sz w:val="22"/>
               <w:szCs w:val="22"/>
             </w:rPr>
           </w:pPr>
-          <w:hyperlink w:anchor="_Toc32007667" w:history="1">
-            <w:r>
-              <w:rPr>
-                <w:rStyle w:val="Hyperlink"/>
+          <w:hyperlink w:anchor="_Toc32259671" w:history="1">
+            <w:r>
+              <w:rPr>
+                <w:rStyle w:val="Hiperligao"/>
                 <w:rFonts w:ascii="Roboto" w:hAnsi="Roboto"/>
               </w:rPr>
               <w:t>Introdução</w:t>
@@ -1926,7 +1972,7 @@
               <w:rPr>
                 <w:webHidden/>
               </w:rPr>
-              <w:instrText xml:space="preserve"> PAGEREF _Toc32007667 \h </w:instrText>
+              <w:instrText xml:space="preserve"> PAGEREF _Toc32259671 \h </w:instrText>
             </w:r>
             <w:r>
               <w:rPr>
@@ -1955,19 +2001,18 @@
         </w:p>
         <w:p>
           <w:pPr>
-            <w:pStyle w:val="TOC1"/>
+            <w:pStyle w:val="ndice1"/>
             <w:spacing w:line="360" w:lineRule="auto"/>
             <w:rPr>
               <w:rFonts w:asciiTheme="minorHAnsi" w:hAnsiTheme="minorHAnsi" w:cstheme="minorBidi"/>
-              <w:bCs w:val="0"/>
               <w:sz w:val="22"/>
               <w:szCs w:val="22"/>
             </w:rPr>
           </w:pPr>
-          <w:hyperlink w:anchor="_Toc32007668" w:history="1">
-            <w:r>
-              <w:rPr>
-                <w:rStyle w:val="Hyperlink"/>
+          <w:hyperlink w:anchor="_Toc32259672" w:history="1">
+            <w:r>
+              <w:rPr>
+                <w:rStyle w:val="Hiperligao"/>
                 <w:rFonts w:ascii="Roboto Medium" w:hAnsi="Roboto Medium"/>
               </w:rPr>
               <w:t>DEFINIÇÃO</w:t>
@@ -1988,7 +2033,7 @@
               <w:rPr>
                 <w:webHidden/>
               </w:rPr>
-              <w:instrText xml:space="preserve"> PAGEREF _Toc32007668 \h </w:instrText>
+              <w:instrText xml:space="preserve"> PAGEREF _Toc32259672 \h </w:instrText>
             </w:r>
             <w:r>
               <w:rPr>
@@ -2017,19 +2062,18 @@
         </w:p>
         <w:p>
           <w:pPr>
-            <w:pStyle w:val="TOC1"/>
+            <w:pStyle w:val="ndice1"/>
             <w:spacing w:line="360" w:lineRule="auto"/>
             <w:rPr>
               <w:rFonts w:asciiTheme="minorHAnsi" w:hAnsiTheme="minorHAnsi" w:cstheme="minorBidi"/>
-              <w:bCs w:val="0"/>
               <w:sz w:val="22"/>
               <w:szCs w:val="22"/>
             </w:rPr>
           </w:pPr>
-          <w:hyperlink w:anchor="_Toc32007669" w:history="1">
-            <w:r>
-              <w:rPr>
-                <w:rStyle w:val="Hyperlink"/>
+          <w:hyperlink w:anchor="_Toc32259673" w:history="1">
+            <w:r>
+              <w:rPr>
+                <w:rStyle w:val="Hiperligao"/>
                 <w:rFonts w:ascii="Roboto" w:hAnsi="Roboto"/>
               </w:rPr>
               <w:t>Definição da empresa</w:t>
@@ -2050,7 +2094,7 @@
               <w:rPr>
                 <w:webHidden/>
               </w:rPr>
-              <w:instrText xml:space="preserve"> PAGEREF _Toc32007669 \h </w:instrText>
+              <w:instrText xml:space="preserve"> PAGEREF _Toc32259673 \h </w:instrText>
             </w:r>
             <w:r>
               <w:rPr>
@@ -2079,19 +2123,18 @@
         </w:p>
         <w:p>
           <w:pPr>
-            <w:pStyle w:val="TOC1"/>
+            <w:pStyle w:val="ndice1"/>
             <w:spacing w:line="360" w:lineRule="auto"/>
             <w:rPr>
               <w:rFonts w:asciiTheme="minorHAnsi" w:hAnsiTheme="minorHAnsi" w:cstheme="minorBidi"/>
-              <w:bCs w:val="0"/>
               <w:sz w:val="22"/>
               <w:szCs w:val="22"/>
             </w:rPr>
           </w:pPr>
-          <w:hyperlink w:anchor="_Toc32007670" w:history="1">
-            <w:r>
-              <w:rPr>
-                <w:rStyle w:val="Hyperlink"/>
+          <w:hyperlink w:anchor="_Toc32259674" w:history="1">
+            <w:r>
+              <w:rPr>
+                <w:rStyle w:val="Hiperligao"/>
                 <w:rFonts w:ascii="Roboto" w:hAnsi="Roboto"/>
               </w:rPr>
               <w:t>Constituição da empresa (Cargos)</w:t>
@@ -2112,7 +2155,7 @@
               <w:rPr>
                 <w:webHidden/>
               </w:rPr>
-              <w:instrText xml:space="preserve"> PAGEREF _Toc32007670 \h </w:instrText>
+              <w:instrText xml:space="preserve"> PAGEREF _Toc32259674 \h </w:instrText>
             </w:r>
             <w:r>
               <w:rPr>
@@ -2129,7 +2172,7 @@
               <w:rPr>
                 <w:webHidden/>
               </w:rPr>
-              <w:t>2</w:t>
+              <w:t>3</w:t>
             </w:r>
             <w:r>
               <w:rPr>
@@ -2141,19 +2184,18 @@
         </w:p>
         <w:p>
           <w:pPr>
-            <w:pStyle w:val="TOC1"/>
+            <w:pStyle w:val="ndice1"/>
             <w:spacing w:line="360" w:lineRule="auto"/>
             <w:rPr>
               <w:rFonts w:asciiTheme="minorHAnsi" w:hAnsiTheme="minorHAnsi" w:cstheme="minorBidi"/>
-              <w:bCs w:val="0"/>
               <w:sz w:val="22"/>
               <w:szCs w:val="22"/>
             </w:rPr>
           </w:pPr>
-          <w:hyperlink w:anchor="_Toc32007671" w:history="1">
-            <w:r>
-              <w:rPr>
-                <w:rStyle w:val="Hyperlink"/>
+          <w:hyperlink w:anchor="_Toc32259675" w:history="1">
+            <w:r>
+              <w:rPr>
+                <w:rStyle w:val="Hiperligao"/>
                 <w:rFonts w:ascii="Roboto" w:hAnsi="Roboto"/>
               </w:rPr>
               <w:t>Valores</w:t>
@@ -2174,7 +2216,7 @@
               <w:rPr>
                 <w:webHidden/>
               </w:rPr>
-              <w:instrText xml:space="preserve"> PAGEREF _Toc32007671 \h </w:instrText>
+              <w:instrText xml:space="preserve"> PAGEREF _Toc32259675 \h </w:instrText>
             </w:r>
             <w:r>
               <w:rPr>
@@ -2191,7 +2233,7 @@
               <w:rPr>
                 <w:webHidden/>
               </w:rPr>
-              <w:t>2</w:t>
+              <w:t>3</w:t>
             </w:r>
             <w:r>
               <w:rPr>
@@ -2203,19 +2245,18 @@
         </w:p>
         <w:p>
           <w:pPr>
-            <w:pStyle w:val="TOC1"/>
+            <w:pStyle w:val="ndice1"/>
             <w:spacing w:line="360" w:lineRule="auto"/>
             <w:rPr>
               <w:rFonts w:asciiTheme="minorHAnsi" w:hAnsiTheme="minorHAnsi" w:cstheme="minorBidi"/>
-              <w:bCs w:val="0"/>
               <w:sz w:val="22"/>
               <w:szCs w:val="22"/>
             </w:rPr>
           </w:pPr>
-          <w:hyperlink w:anchor="_Toc32007672" w:history="1">
-            <w:r>
-              <w:rPr>
-                <w:rStyle w:val="Hyperlink"/>
+          <w:hyperlink w:anchor="_Toc32259676" w:history="1">
+            <w:r>
+              <w:rPr>
+                <w:rStyle w:val="Hiperligao"/>
                 <w:rFonts w:ascii="Roboto" w:hAnsi="Roboto"/>
               </w:rPr>
               <w:t>Objetivos/Propósitos</w:t>
@@ -2236,7 +2277,7 @@
               <w:rPr>
                 <w:webHidden/>
               </w:rPr>
-              <w:instrText xml:space="preserve"> PAGEREF _Toc32007672 \h </w:instrText>
+              <w:instrText xml:space="preserve"> PAGEREF _Toc32259676 \h </w:instrText>
             </w:r>
             <w:r>
               <w:rPr>
@@ -2253,7 +2294,7 @@
               <w:rPr>
                 <w:webHidden/>
               </w:rPr>
-              <w:t>2</w:t>
+              <w:t>4</w:t>
             </w:r>
             <w:r>
               <w:rPr>
@@ -2265,19 +2306,18 @@
         </w:p>
         <w:p>
           <w:pPr>
-            <w:pStyle w:val="TOC1"/>
+            <w:pStyle w:val="ndice1"/>
             <w:spacing w:line="360" w:lineRule="auto"/>
             <w:rPr>
               <w:rFonts w:asciiTheme="minorHAnsi" w:hAnsiTheme="minorHAnsi" w:cstheme="minorBidi"/>
-              <w:bCs w:val="0"/>
               <w:sz w:val="22"/>
               <w:szCs w:val="22"/>
             </w:rPr>
           </w:pPr>
-          <w:hyperlink w:anchor="_Toc32007673" w:history="1">
-            <w:r>
-              <w:rPr>
-                <w:rStyle w:val="Hyperlink"/>
+          <w:hyperlink w:anchor="_Toc32259677" w:history="1">
+            <w:r>
+              <w:rPr>
+                <w:rStyle w:val="Hiperligao"/>
                 <w:rFonts w:ascii="Roboto" w:hAnsi="Roboto"/>
               </w:rPr>
               <w:t>Missão</w:t>
@@ -2298,7 +2338,7 @@
               <w:rPr>
                 <w:webHidden/>
               </w:rPr>
-              <w:instrText xml:space="preserve"> PAGEREF _Toc32007673 \h </w:instrText>
+              <w:instrText xml:space="preserve"> PAGEREF _Toc32259677 \h </w:instrText>
             </w:r>
             <w:r>
               <w:rPr>
@@ -2315,7 +2355,7 @@
               <w:rPr>
                 <w:webHidden/>
               </w:rPr>
-              <w:t>2</w:t>
+              <w:t>4</w:t>
             </w:r>
             <w:r>
               <w:rPr>
@@ -2327,19 +2367,18 @@
         </w:p>
         <w:p>
           <w:pPr>
-            <w:pStyle w:val="TOC1"/>
+            <w:pStyle w:val="ndice1"/>
             <w:spacing w:line="360" w:lineRule="auto"/>
             <w:rPr>
               <w:rFonts w:asciiTheme="minorHAnsi" w:hAnsiTheme="minorHAnsi" w:cstheme="minorBidi"/>
-              <w:bCs w:val="0"/>
               <w:sz w:val="22"/>
               <w:szCs w:val="22"/>
             </w:rPr>
           </w:pPr>
-          <w:hyperlink w:anchor="_Toc32007674" w:history="1">
-            <w:r>
-              <w:rPr>
-                <w:rStyle w:val="Hyperlink"/>
+          <w:hyperlink w:anchor="_Toc32259678" w:history="1">
+            <w:r>
+              <w:rPr>
+                <w:rStyle w:val="Hiperligao"/>
                 <w:rFonts w:ascii="Roboto" w:hAnsi="Roboto"/>
               </w:rPr>
               <w:t>Definição de produto/serviço</w:t>
@@ -2360,7 +2399,7 @@
               <w:rPr>
                 <w:webHidden/>
               </w:rPr>
-              <w:instrText xml:space="preserve"> PAGEREF _Toc32007674 \h </w:instrText>
+              <w:instrText xml:space="preserve"> PAGEREF _Toc32259678 \h </w:instrText>
             </w:r>
             <w:r>
               <w:rPr>
@@ -2377,7 +2416,7 @@
               <w:rPr>
                 <w:webHidden/>
               </w:rPr>
-              <w:t>2</w:t>
+              <w:t>4</w:t>
             </w:r>
             <w:r>
               <w:rPr>
@@ -2389,19 +2428,18 @@
         </w:p>
         <w:p>
           <w:pPr>
-            <w:pStyle w:val="TOC1"/>
+            <w:pStyle w:val="ndice1"/>
             <w:spacing w:line="360" w:lineRule="auto"/>
             <w:rPr>
               <w:rFonts w:asciiTheme="minorHAnsi" w:hAnsiTheme="minorHAnsi" w:cstheme="minorBidi"/>
-              <w:bCs w:val="0"/>
               <w:sz w:val="22"/>
               <w:szCs w:val="22"/>
             </w:rPr>
           </w:pPr>
-          <w:hyperlink w:anchor="_Toc32007675" w:history="1">
-            <w:r>
-              <w:rPr>
-                <w:rStyle w:val="Hyperlink"/>
+          <w:hyperlink w:anchor="_Toc32259679" w:history="1">
+            <w:r>
+              <w:rPr>
+                <w:rStyle w:val="Hiperligao"/>
                 <w:rFonts w:ascii="Roboto" w:hAnsi="Roboto"/>
               </w:rPr>
               <w:t>Plano de negócios / Marketing</w:t>
@@ -2422,7 +2460,7 @@
               <w:rPr>
                 <w:webHidden/>
               </w:rPr>
-              <w:instrText xml:space="preserve"> PAGEREF _Toc32007675 \h </w:instrText>
+              <w:instrText xml:space="preserve"> PAGEREF _Toc32259679 \h </w:instrText>
             </w:r>
             <w:r>
               <w:rPr>
@@ -2439,7 +2477,7 @@
               <w:rPr>
                 <w:webHidden/>
               </w:rPr>
-              <w:t>2</w:t>
+              <w:t>5</w:t>
             </w:r>
             <w:r>
               <w:rPr>
@@ -2451,19 +2489,18 @@
         </w:p>
         <w:p>
           <w:pPr>
-            <w:pStyle w:val="TOC1"/>
+            <w:pStyle w:val="ndice1"/>
             <w:spacing w:line="360" w:lineRule="auto"/>
             <w:rPr>
               <w:rFonts w:asciiTheme="minorHAnsi" w:hAnsiTheme="minorHAnsi" w:cstheme="minorBidi"/>
-              <w:bCs w:val="0"/>
               <w:sz w:val="22"/>
               <w:szCs w:val="22"/>
             </w:rPr>
           </w:pPr>
-          <w:hyperlink w:anchor="_Toc32007676" w:history="1">
-            <w:r>
-              <w:rPr>
-                <w:rStyle w:val="Hyperlink"/>
+          <w:hyperlink w:anchor="_Toc32259680" w:history="1">
+            <w:r>
+              <w:rPr>
+                <w:rStyle w:val="Hiperligao"/>
                 <w:rFonts w:ascii="Roboto" w:hAnsi="Roboto"/>
               </w:rPr>
               <w:t>Análise SWOT</w:t>
@@ -2484,7 +2521,7 @@
               <w:rPr>
                 <w:webHidden/>
               </w:rPr>
-              <w:instrText xml:space="preserve"> PAGEREF _Toc32007676 \h </w:instrText>
+              <w:instrText xml:space="preserve"> PAGEREF _Toc32259680 \h </w:instrText>
             </w:r>
             <w:r>
               <w:rPr>
@@ -2501,7 +2538,7 @@
               <w:rPr>
                 <w:webHidden/>
               </w:rPr>
-              <w:t>2</w:t>
+              <w:t>5</w:t>
             </w:r>
             <w:r>
               <w:rPr>
@@ -2513,19 +2550,18 @@
         </w:p>
         <w:p>
           <w:pPr>
-            <w:pStyle w:val="TOC1"/>
+            <w:pStyle w:val="ndice1"/>
             <w:spacing w:line="360" w:lineRule="auto"/>
             <w:rPr>
               <w:rFonts w:asciiTheme="minorHAnsi" w:hAnsiTheme="minorHAnsi" w:cstheme="minorBidi"/>
-              <w:bCs w:val="0"/>
               <w:sz w:val="22"/>
               <w:szCs w:val="22"/>
             </w:rPr>
           </w:pPr>
-          <w:hyperlink w:anchor="_Toc32007677" w:history="1">
-            <w:r>
-              <w:rPr>
-                <w:rStyle w:val="Hyperlink"/>
+          <w:hyperlink w:anchor="_Toc32259681" w:history="1">
+            <w:r>
+              <w:rPr>
+                <w:rStyle w:val="Hiperligao"/>
                 <w:rFonts w:ascii="Roboto" w:hAnsi="Roboto"/>
               </w:rPr>
               <w:t>Estudo de Mercado</w:t>
@@ -2546,7 +2582,7 @@
               <w:rPr>
                 <w:webHidden/>
               </w:rPr>
-              <w:instrText xml:space="preserve"> PAGEREF _Toc32007677 \h </w:instrText>
+              <w:instrText xml:space="preserve"> PAGEREF _Toc32259681 \h </w:instrText>
             </w:r>
             <w:r>
               <w:rPr>
@@ -2563,7 +2599,7 @@
               <w:rPr>
                 <w:webHidden/>
               </w:rPr>
-              <w:t>2</w:t>
+              <w:t>5</w:t>
             </w:r>
             <w:r>
               <w:rPr>
@@ -2575,19 +2611,18 @@
         </w:p>
         <w:p>
           <w:pPr>
-            <w:pStyle w:val="TOC1"/>
+            <w:pStyle w:val="ndice1"/>
             <w:spacing w:line="360" w:lineRule="auto"/>
             <w:rPr>
               <w:rFonts w:asciiTheme="minorHAnsi" w:hAnsiTheme="minorHAnsi" w:cstheme="minorBidi"/>
-              <w:bCs w:val="0"/>
               <w:sz w:val="22"/>
               <w:szCs w:val="22"/>
             </w:rPr>
           </w:pPr>
-          <w:hyperlink w:anchor="_Toc32007678" w:history="1">
-            <w:r>
-              <w:rPr>
-                <w:rStyle w:val="Hyperlink"/>
+          <w:hyperlink w:anchor="_Toc32259682" w:history="1">
+            <w:r>
+              <w:rPr>
+                <w:rStyle w:val="Hiperligao"/>
                 <w:rFonts w:ascii="Roboto" w:hAnsi="Roboto"/>
               </w:rPr>
               <w:t>Público-Alvo</w:t>
@@ -2608,7 +2643,7 @@
               <w:rPr>
                 <w:webHidden/>
               </w:rPr>
-              <w:instrText xml:space="preserve"> PAGEREF _Toc32007678 \h </w:instrText>
+              <w:instrText xml:space="preserve"> PAGEREF _Toc32259682 \h </w:instrText>
             </w:r>
             <w:r>
               <w:rPr>
@@ -2625,7 +2660,7 @@
               <w:rPr>
                 <w:webHidden/>
               </w:rPr>
-              <w:t>2</w:t>
+              <w:t>5</w:t>
             </w:r>
             <w:r>
               <w:rPr>
@@ -2637,19 +2672,18 @@
         </w:p>
         <w:p>
           <w:pPr>
-            <w:pStyle w:val="TOC1"/>
+            <w:pStyle w:val="ndice1"/>
             <w:spacing w:line="360" w:lineRule="auto"/>
             <w:rPr>
               <w:rFonts w:asciiTheme="minorHAnsi" w:hAnsiTheme="minorHAnsi" w:cstheme="minorBidi"/>
-              <w:bCs w:val="0"/>
               <w:sz w:val="22"/>
               <w:szCs w:val="22"/>
             </w:rPr>
           </w:pPr>
-          <w:hyperlink w:anchor="_Toc32007679" w:history="1">
-            <w:r>
-              <w:rPr>
-                <w:rStyle w:val="Hyperlink"/>
+          <w:hyperlink w:anchor="_Toc32259683" w:history="1">
+            <w:r>
+              <w:rPr>
+                <w:rStyle w:val="Hiperligao"/>
                 <w:rFonts w:ascii="Roboto Medium" w:hAnsi="Roboto Medium"/>
               </w:rPr>
               <w:t>DESENVOLVIMENTO</w:t>
@@ -2670,7 +2704,7 @@
               <w:rPr>
                 <w:webHidden/>
               </w:rPr>
-              <w:instrText xml:space="preserve"> PAGEREF _Toc32007679 \h </w:instrText>
+              <w:instrText xml:space="preserve"> PAGEREF _Toc32259683 \h </w:instrText>
             </w:r>
             <w:r>
               <w:rPr>
@@ -2687,7 +2721,7 @@
               <w:rPr>
                 <w:webHidden/>
               </w:rPr>
-              <w:t>3</w:t>
+              <w:t>5</w:t>
             </w:r>
             <w:r>
               <w:rPr>
@@ -2699,22 +2733,21 @@
         </w:p>
         <w:p>
           <w:pPr>
-            <w:pStyle w:val="TOC1"/>
+            <w:pStyle w:val="ndice1"/>
             <w:spacing w:line="360" w:lineRule="auto"/>
             <w:rPr>
               <w:rFonts w:asciiTheme="minorHAnsi" w:hAnsiTheme="minorHAnsi" w:cstheme="minorBidi"/>
-              <w:bCs w:val="0"/>
               <w:sz w:val="22"/>
               <w:szCs w:val="22"/>
             </w:rPr>
           </w:pPr>
-          <w:hyperlink w:anchor="_Toc32007680" w:history="1">
-            <w:r>
-              <w:rPr>
-                <w:rStyle w:val="Hyperlink"/>
-                <w:rFonts w:ascii="Roboto" w:hAnsi="Roboto"/>
-              </w:rPr>
-              <w:t>Recolha e tratamento de dados</w:t>
+          <w:hyperlink w:anchor="_Toc32259684" w:history="1">
+            <w:r>
+              <w:rPr>
+                <w:rStyle w:val="Hiperligao"/>
+                <w:rFonts w:ascii="Roboto Medium" w:hAnsi="Roboto Medium"/>
+              </w:rPr>
+              <w:t>DOCUMENTAÇÃO</w:t>
             </w:r>
             <w:r>
               <w:rPr>
@@ -2732,7 +2765,7 @@
               <w:rPr>
                 <w:webHidden/>
               </w:rPr>
-              <w:instrText xml:space="preserve"> PAGEREF _Toc32007680 \h </w:instrText>
+              <w:instrText xml:space="preserve"> PAGEREF _Toc32259684 \h </w:instrText>
             </w:r>
             <w:r>
               <w:rPr>
@@ -2749,69 +2782,7 @@
               <w:rPr>
                 <w:webHidden/>
               </w:rPr>
-              <w:t>3</w:t>
-            </w:r>
-            <w:r>
-              <w:rPr>
-                <w:webHidden/>
-              </w:rPr>
-              <w:fldChar w:fldCharType="end"/>
-            </w:r>
-          </w:hyperlink>
-        </w:p>
-        <w:p>
-          <w:pPr>
-            <w:pStyle w:val="TOC1"/>
-            <w:spacing w:line="360" w:lineRule="auto"/>
-            <w:rPr>
-              <w:rFonts w:asciiTheme="minorHAnsi" w:hAnsiTheme="minorHAnsi" w:cstheme="minorBidi"/>
-              <w:bCs w:val="0"/>
-              <w:sz w:val="22"/>
-              <w:szCs w:val="22"/>
-            </w:rPr>
-          </w:pPr>
-          <w:hyperlink w:anchor="_Toc32007681" w:history="1">
-            <w:r>
-              <w:rPr>
-                <w:rStyle w:val="Hyperlink"/>
-                <w:rFonts w:ascii="Roboto Medium" w:hAnsi="Roboto Medium"/>
-              </w:rPr>
-              <w:t>DOCUMENTAÇÃO</w:t>
-            </w:r>
-            <w:r>
-              <w:rPr>
-                <w:webHidden/>
-              </w:rPr>
-              <w:tab/>
-            </w:r>
-            <w:r>
-              <w:rPr>
-                <w:webHidden/>
-              </w:rPr>
-              <w:fldChar w:fldCharType="begin"/>
-            </w:r>
-            <w:r>
-              <w:rPr>
-                <w:webHidden/>
-              </w:rPr>
-              <w:instrText xml:space="preserve"> PAGEREF _Toc32007681 \h </w:instrText>
-            </w:r>
-            <w:r>
-              <w:rPr>
-                <w:webHidden/>
-              </w:rPr>
-            </w:r>
-            <w:r>
-              <w:rPr>
-                <w:webHidden/>
-              </w:rPr>
-              <w:fldChar w:fldCharType="separate"/>
-            </w:r>
-            <w:r>
-              <w:rPr>
-                <w:webHidden/>
-              </w:rPr>
-              <w:t>4</w:t>
+              <w:t>7</w:t>
             </w:r>
             <w:r>
               <w:rPr>
@@ -2886,13 +2857,13 @@
     </w:p>
     <w:p>
       <w:pPr>
-        <w:pStyle w:val="Heading1"/>
+        <w:pStyle w:val="Ttulo1"/>
         <w:rPr>
           <w:rFonts w:ascii="Roboto Medium" w:hAnsi="Roboto Medium"/>
           <w:color w:val="0070C0"/>
         </w:rPr>
       </w:pPr>
-      <w:bookmarkStart w:id="3" w:name="_Toc32007666"/>
+      <w:bookmarkStart w:id="4" w:name="_Toc32259670"/>
       <w:r>
         <w:rPr>
           <w:rFonts w:ascii="Roboto Medium" w:hAnsi="Roboto Medium"/>
@@ -2900,12 +2871,12 @@
         </w:rPr>
         <w:t>PROJETO</w:t>
       </w:r>
-      <w:bookmarkEnd w:id="3"/>
+      <w:bookmarkEnd w:id="4"/>
     </w:p>
     <w:p/>
     <w:p>
       <w:pPr>
-        <w:pStyle w:val="Heading1"/>
+        <w:pStyle w:val="Ttulo1"/>
         <w:rPr>
           <w:rFonts w:ascii="Roboto" w:hAnsi="Roboto"/>
           <w:color w:val="4F81BD" w:themeColor="accent1"/>
@@ -2913,7 +2884,7 @@
           <w:szCs w:val="32"/>
         </w:rPr>
       </w:pPr>
-      <w:bookmarkStart w:id="4" w:name="_Toc32007667"/>
+      <w:bookmarkStart w:id="5" w:name="_Toc32259671"/>
       <w:r>
         <w:rPr>
           <w:rFonts w:ascii="Roboto" w:hAnsi="Roboto"/>
@@ -2932,7 +2903,7 @@
         </w:rPr>
         <w:t>ntrodução</w:t>
       </w:r>
-      <w:bookmarkEnd w:id="4"/>
+      <w:bookmarkEnd w:id="5"/>
     </w:p>
     <w:p/>
     <w:p>
@@ -3258,13 +3229,13 @@
     </w:p>
     <w:p>
       <w:pPr>
-        <w:pStyle w:val="Heading1"/>
+        <w:pStyle w:val="Ttulo1"/>
         <w:rPr>
           <w:rFonts w:ascii="Roboto Medium" w:hAnsi="Roboto Medium"/>
           <w:color w:val="0070C0"/>
         </w:rPr>
       </w:pPr>
-      <w:bookmarkStart w:id="5" w:name="_Toc32007668"/>
+      <w:bookmarkStart w:id="6" w:name="_Toc32259672"/>
       <w:r>
         <w:rPr>
           <w:rFonts w:ascii="Roboto Medium" w:hAnsi="Roboto Medium"/>
@@ -3272,12 +3243,12 @@
         </w:rPr>
         <w:t>DEFINIÇÃO</w:t>
       </w:r>
-      <w:bookmarkEnd w:id="5"/>
+      <w:bookmarkEnd w:id="6"/>
     </w:p>
     <w:p/>
     <w:p>
       <w:pPr>
-        <w:pStyle w:val="Heading1"/>
+        <w:pStyle w:val="Ttulo1"/>
         <w:rPr>
           <w:rFonts w:ascii="Roboto" w:hAnsi="Roboto"/>
           <w:color w:val="4F81BD" w:themeColor="accent1"/>
@@ -3285,7 +3256,7 @@
           <w:szCs w:val="32"/>
         </w:rPr>
       </w:pPr>
-      <w:bookmarkStart w:id="6" w:name="_Toc32007669"/>
+      <w:bookmarkStart w:id="7" w:name="_Toc32259673"/>
       <w:r>
         <w:rPr>
           <w:rFonts w:ascii="Roboto" w:hAnsi="Roboto"/>
@@ -3295,7 +3266,7 @@
         </w:rPr>
         <w:t>Definição da empresa</w:t>
       </w:r>
-      <w:bookmarkEnd w:id="6"/>
+      <w:bookmarkEnd w:id="7"/>
     </w:p>
     <w:p/>
     <w:p>
@@ -3584,7 +3555,7 @@
     </w:p>
     <w:p>
       <w:pPr>
-        <w:pStyle w:val="ListParagraph"/>
+        <w:pStyle w:val="PargrafodaLista"/>
         <w:numPr>
           <w:ilvl w:val="0"/>
           <w:numId w:val="27"/>
@@ -3626,7 +3597,7 @@
     </w:p>
     <w:p>
       <w:pPr>
-        <w:pStyle w:val="ListParagraph"/>
+        <w:pStyle w:val="PargrafodaLista"/>
         <w:spacing w:line="360" w:lineRule="auto"/>
         <w:ind w:left="765"/>
         <w:jc w:val="both"/>
@@ -3665,7 +3636,7 @@
     </w:p>
     <w:p>
       <w:pPr>
-        <w:pStyle w:val="ListParagraph"/>
+        <w:pStyle w:val="PargrafodaLista"/>
         <w:spacing w:line="360" w:lineRule="auto"/>
         <w:ind w:left="765"/>
         <w:jc w:val="both"/>
@@ -3703,7 +3674,7 @@
     </w:p>
     <w:p>
       <w:pPr>
-        <w:pStyle w:val="ListParagraph"/>
+        <w:pStyle w:val="PargrafodaLista"/>
         <w:spacing w:line="360" w:lineRule="auto"/>
         <w:ind w:left="765"/>
         <w:jc w:val="both"/>
@@ -3711,7 +3682,7 @@
     </w:p>
     <w:p>
       <w:pPr>
-        <w:pStyle w:val="ListParagraph"/>
+        <w:pStyle w:val="PargrafodaLista"/>
         <w:numPr>
           <w:ilvl w:val="0"/>
           <w:numId w:val="27"/>
@@ -3744,7 +3715,7 @@
     </w:p>
     <w:p>
       <w:pPr>
-        <w:pStyle w:val="ListParagraph"/>
+        <w:pStyle w:val="PargrafodaLista"/>
         <w:spacing w:line="360" w:lineRule="auto"/>
         <w:ind w:left="765"/>
         <w:jc w:val="both"/>
@@ -3774,7 +3745,7 @@
     </w:p>
     <w:p>
       <w:pPr>
-        <w:pStyle w:val="ListParagraph"/>
+        <w:pStyle w:val="PargrafodaLista"/>
         <w:spacing w:line="360" w:lineRule="auto"/>
         <w:ind w:left="765"/>
         <w:jc w:val="both"/>
@@ -3782,13 +3753,13 @@
     </w:p>
     <w:p>
       <w:pPr>
-        <w:pStyle w:val="Heading1"/>
+        <w:pStyle w:val="Ttulo1"/>
         <w:rPr>
           <w:rFonts w:ascii="Roboto Medium" w:hAnsi="Roboto Medium"/>
           <w:color w:val="0070C0"/>
         </w:rPr>
       </w:pPr>
-      <w:bookmarkStart w:id="7" w:name="_Toc32007670"/>
+      <w:bookmarkStart w:id="8" w:name="_Toc32259674"/>
       <w:r>
         <w:rPr>
           <w:rFonts w:ascii="Roboto" w:hAnsi="Roboto"/>
@@ -3798,7 +3769,7 @@
         </w:rPr>
         <w:t>Constituição da empresa (Cargos)</w:t>
       </w:r>
-      <w:bookmarkEnd w:id="7"/>
+      <w:bookmarkEnd w:id="8"/>
       <w:r>
         <w:rPr>
           <w:rFonts w:ascii="Roboto Medium" w:hAnsi="Roboto Medium"/>
@@ -3810,13 +3781,111 @@
     <w:p/>
     <w:p>
       <w:pPr>
-        <w:pStyle w:val="Heading1"/>
+        <w:spacing w:line="360" w:lineRule="auto"/>
+        <w:rPr>
+          <w:rFonts w:ascii="Roboto" w:hAnsi="Roboto"/>
+          <w:sz w:val="22"/>
+          <w:szCs w:val="22"/>
+        </w:rPr>
+      </w:pPr>
+      <w:r>
+        <w:rPr>
+          <w:rFonts w:ascii="Roboto" w:hAnsi="Roboto"/>
+          <w:sz w:val="22"/>
+          <w:szCs w:val="22"/>
+        </w:rPr>
+        <w:tab/>
+      </w:r>
+      <w:r>
+        <w:rPr>
+          <w:rFonts w:ascii="Roboto" w:hAnsi="Roboto"/>
+          <w:sz w:val="22"/>
+          <w:szCs w:val="22"/>
+        </w:rPr>
+        <w:t xml:space="preserve">A empresa </w:t>
+      </w:r>
+      <w:proofErr w:type="spellStart"/>
+      <w:r>
+        <w:rPr>
+          <w:rFonts w:ascii="Roboto" w:hAnsi="Roboto"/>
+          <w:sz w:val="22"/>
+          <w:szCs w:val="22"/>
+        </w:rPr>
+        <w:t>SyncReady</w:t>
+      </w:r>
+      <w:proofErr w:type="spellEnd"/>
+      <w:r>
+        <w:rPr>
+          <w:rFonts w:ascii="Roboto" w:hAnsi="Roboto"/>
+          <w:sz w:val="22"/>
+          <w:szCs w:val="22"/>
+        </w:rPr>
+        <w:t xml:space="preserve"> será constituída por 200 funcionários e Guilherme Rodrigues e Bruno Martins serão os </w:t>
+      </w:r>
+      <w:proofErr w:type="spellStart"/>
+      <w:r>
+        <w:rPr>
+          <w:rFonts w:ascii="Roboto" w:hAnsi="Roboto"/>
+          <w:sz w:val="22"/>
+          <w:szCs w:val="22"/>
+        </w:rPr>
+        <w:t>Chief</w:t>
+      </w:r>
+      <w:proofErr w:type="spellEnd"/>
+      <w:r>
+        <w:rPr>
+          <w:rFonts w:ascii="Roboto" w:hAnsi="Roboto"/>
+          <w:sz w:val="22"/>
+          <w:szCs w:val="22"/>
+        </w:rPr>
+        <w:t xml:space="preserve"> </w:t>
+      </w:r>
+      <w:proofErr w:type="spellStart"/>
+      <w:r>
+        <w:rPr>
+          <w:rFonts w:ascii="Roboto" w:hAnsi="Roboto"/>
+          <w:sz w:val="22"/>
+          <w:szCs w:val="22"/>
+        </w:rPr>
+        <w:t>Executive</w:t>
+      </w:r>
+      <w:proofErr w:type="spellEnd"/>
+      <w:r>
+        <w:rPr>
+          <w:rFonts w:ascii="Roboto" w:hAnsi="Roboto"/>
+          <w:sz w:val="22"/>
+          <w:szCs w:val="22"/>
+        </w:rPr>
+        <w:t xml:space="preserve"> </w:t>
+      </w:r>
+      <w:proofErr w:type="spellStart"/>
+      <w:r>
+        <w:rPr>
+          <w:rFonts w:ascii="Roboto" w:hAnsi="Roboto"/>
+          <w:sz w:val="22"/>
+          <w:szCs w:val="22"/>
+        </w:rPr>
+        <w:t>Officer</w:t>
+      </w:r>
+      <w:proofErr w:type="spellEnd"/>
+      <w:r>
+        <w:rPr>
+          <w:rFonts w:ascii="Roboto" w:hAnsi="Roboto"/>
+          <w:sz w:val="22"/>
+          <w:szCs w:val="22"/>
+        </w:rPr>
+        <w:t xml:space="preserve"> (CEO). Cada funcionário irá receber, em média, 1000 euros de salário.</w:t>
+      </w:r>
+    </w:p>
+    <w:p>
+      <w:pPr>
+        <w:pStyle w:val="Ttulo1"/>
         <w:rPr>
           <w:rFonts w:ascii="Roboto Medium" w:hAnsi="Roboto Medium"/>
           <w:color w:val="0070C0"/>
         </w:rPr>
       </w:pPr>
-      <w:bookmarkStart w:id="8" w:name="_Toc32007671"/>
+      <w:bookmarkStart w:id="9" w:name="_Toc32259675"/>
       <w:r>
         <w:rPr>
           <w:rFonts w:ascii="Roboto" w:hAnsi="Roboto"/>
@@ -3826,18 +3895,21 @@
         </w:rPr>
         <w:t>Valores</w:t>
       </w:r>
-      <w:bookmarkEnd w:id="8"/>
+      <w:bookmarkEnd w:id="9"/>
     </w:p>
     <w:p/>
-    <w:p>
-      <w:pPr>
-        <w:pStyle w:val="Heading1"/>
+    <w:p/>
+    <w:p/>
+    <w:p/>
+    <w:p>
+      <w:pPr>
+        <w:pStyle w:val="Ttulo1"/>
         <w:rPr>
           <w:rFonts w:ascii="Roboto Medium" w:hAnsi="Roboto Medium"/>
           <w:color w:val="0070C0"/>
         </w:rPr>
       </w:pPr>
-      <w:bookmarkStart w:id="9" w:name="_Toc32007672"/>
+      <w:bookmarkStart w:id="10" w:name="_Toc32259676"/>
       <w:r>
         <w:rPr>
           <w:rFonts w:ascii="Roboto" w:hAnsi="Roboto"/>
@@ -3847,29 +3919,41 @@
         </w:rPr>
         <w:t>Objetivos/Propósitos</w:t>
       </w:r>
-      <w:bookmarkEnd w:id="9"/>
+      <w:bookmarkEnd w:id="10"/>
     </w:p>
     <w:p/>
-    <w:p>
-      <w:pPr>
-        <w:pStyle w:val="Heading1"/>
+    <w:p/>
+    <w:p>
+      <w:pPr>
+        <w:pStyle w:val="Ttulo1"/>
+        <w:rPr>
+          <w:rFonts w:ascii="Roboto Medium" w:hAnsi="Roboto Medium"/>
+          <w:color w:val="0070C0"/>
+        </w:rPr>
+      </w:pPr>
+      <w:bookmarkStart w:id="11" w:name="_Toc32259677"/>
+      <w:r>
         <w:rPr>
           <w:rFonts w:ascii="Roboto" w:hAnsi="Roboto"/>
           <w:color w:val="4F81BD" w:themeColor="accent1"/>
           <w:sz w:val="32"/>
           <w:szCs w:val="32"/>
         </w:rPr>
-      </w:pPr>
-      <w:bookmarkStart w:id="10" w:name="_Toc32007673"/>
-    </w:p>
-    <w:p>
-      <w:pPr>
-        <w:pStyle w:val="Heading1"/>
+        <w:t>Missão</w:t>
+      </w:r>
+      <w:bookmarkEnd w:id="11"/>
+    </w:p>
+    <w:p/>
+    <w:p/>
+    <w:p>
+      <w:pPr>
+        <w:pStyle w:val="Ttulo1"/>
         <w:rPr>
           <w:rFonts w:ascii="Roboto Medium" w:hAnsi="Roboto Medium"/>
           <w:color w:val="0070C0"/>
         </w:rPr>
       </w:pPr>
+      <w:bookmarkStart w:id="12" w:name="_Toc32259678"/>
       <w:r>
         <w:rPr>
           <w:rFonts w:ascii="Roboto" w:hAnsi="Roboto"/>
@@ -3877,32 +3961,9 @@
           <w:sz w:val="32"/>
           <w:szCs w:val="32"/>
         </w:rPr>
-        <w:t>Missão</w:t>
-      </w:r>
-      <w:bookmarkEnd w:id="10"/>
-    </w:p>
-    <w:p/>
-    <w:p>
-      <w:bookmarkStart w:id="11" w:name="_Toc32007674"/>
-    </w:p>
-    <w:p>
-      <w:pPr>
-        <w:pStyle w:val="Heading1"/>
-        <w:rPr>
-          <w:rFonts w:ascii="Roboto Medium" w:hAnsi="Roboto Medium"/>
-          <w:color w:val="0070C0"/>
-        </w:rPr>
-      </w:pPr>
-      <w:r>
-        <w:rPr>
-          <w:rFonts w:ascii="Roboto" w:hAnsi="Roboto"/>
-          <w:color w:val="4F81BD" w:themeColor="accent1"/>
-          <w:sz w:val="32"/>
-          <w:szCs w:val="32"/>
-        </w:rPr>
         <w:t>Definição de produto/serviço</w:t>
       </w:r>
-      <w:bookmarkEnd w:id="11"/>
+      <w:bookmarkEnd w:id="12"/>
     </w:p>
     <w:p>
       <w:pPr>
@@ -4032,6 +4093,7 @@
           <w:noProof/>
           <w:lang w:eastAsia="pt-PT"/>
         </w:rPr>
+        <w:lastRenderedPageBreak/>
         <w:drawing>
           <wp:anchor distT="0" distB="0" distL="114300" distR="114300" simplePos="0" relativeHeight="251704320" behindDoc="1" locked="0" layoutInCell="1" allowOverlap="1" wp14:anchorId="11F957E1" wp14:editId="15F6BA78">
             <wp:simplePos x="0" y="0"/>
@@ -4184,7 +4246,7 @@
                         <w:txbxContent>
                           <w:p>
                             <w:pPr>
-                              <w:pStyle w:val="Caption"/>
+                              <w:pStyle w:val="Legenda"/>
                               <w:rPr>
                                 <w:rFonts w:cstheme="minorHAnsi"/>
                                 <w:noProof/>
@@ -4244,7 +4306,7 @@
               </wp:anchor>
             </w:drawing>
           </mc:Choice>
-          <mc:Fallback xmlns:w16se="http://schemas.microsoft.com/office/word/2015/wordml/symex" xmlns:w16cid="http://schemas.microsoft.com/office/word/2016/wordml/cid" xmlns:am3d="http://schemas.microsoft.com/office/drawing/2017/model3d" xmlns:aink="http://schemas.microsoft.com/office/drawing/2016/ink" xmlns:cx8="http://schemas.microsoft.com/office/drawing/2016/5/14/chartex" xmlns:cx7="http://schemas.microsoft.com/office/drawing/2016/5/13/chartex" xmlns:cx6="http://schemas.microsoft.com/office/drawing/2016/5/12/chartex" xmlns:cx5="http://schemas.microsoft.com/office/drawing/2016/5/11/chartex" xmlns:cx4="http://schemas.microsoft.com/office/drawing/2016/5/10/chartex" xmlns:cx3="http://schemas.microsoft.com/office/drawing/2016/5/9/chartex" xmlns:cx2="http://schemas.microsoft.com/office/drawing/2015/10/21/chartex" xmlns:cx1="http://schemas.microsoft.com/office/drawing/2015/9/8/chartex" xmlns:cx="http://schemas.microsoft.com/office/drawing/2014/chartex">
+          <mc:Fallback>
             <w:pict>
               <v:shape w14:anchorId="769E69C2" id="Caixa de texto 8" o:spid="_x0000_s1030" type="#_x0000_t202" style="position:absolute;margin-left:0;margin-top:1.05pt;width:133.5pt;height:.05pt;z-index:-251610112;visibility:visible;mso-wrap-style:square;mso-width-percent:0;mso-wrap-distance-left:9pt;mso-wrap-distance-top:0;mso-wrap-distance-right:9pt;mso-wrap-distance-bottom:0;mso-position-horizontal:center;mso-position-horizontal-relative:margin;mso-position-vertical:absolute;mso-position-vertical-relative:text;mso-width-percent:0;mso-width-relative:margin;v-text-anchor:top" o:gfxdata="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" stroked="f">
                 <v:textbox style="mso-fit-shape-to-text:t" inset="0,0,0,0">
@@ -4260,14 +4322,36 @@
                       <w:r>
                         <w:t xml:space="preserve">Figura </w:t>
                       </w:r>
-                      <w:fldSimple w:instr=" SEQ Figura \* ARABIC ">
-                        <w:r>
-                          <w:rPr>
-                            <w:noProof/>
-                          </w:rPr>
-                          <w:t>1</w:t>
-                        </w:r>
-                      </w:fldSimple>
+                      <w:r>
+                        <w:rPr>
+                          <w:noProof/>
+                        </w:rPr>
+                        <w:fldChar w:fldCharType="begin"/>
+                      </w:r>
+                      <w:r>
+                        <w:rPr>
+                          <w:noProof/>
+                        </w:rPr>
+                        <w:instrText xml:space="preserve"> SEQ Figura \* ARABIC </w:instrText>
+                      </w:r>
+                      <w:r>
+                        <w:rPr>
+                          <w:noProof/>
+                        </w:rPr>
+                        <w:fldChar w:fldCharType="separate"/>
+                      </w:r>
+                      <w:r>
+                        <w:rPr>
+                          <w:noProof/>
+                        </w:rPr>
+                        <w:t>1</w:t>
+                      </w:r>
+                      <w:r>
+                        <w:rPr>
+                          <w:noProof/>
+                        </w:rPr>
+                        <w:fldChar w:fldCharType="end"/>
+                      </w:r>
                       <w:r>
                         <w:t xml:space="preserve"> - Logótipo da empresa</w:t>
                       </w:r>
@@ -4288,8 +4372,6 @@
           <w:rFonts w:cstheme="minorHAnsi"/>
         </w:rPr>
       </w:pPr>
-      <w:bookmarkStart w:id="12" w:name="_GoBack"/>
-      <w:bookmarkEnd w:id="12"/>
     </w:p>
     <w:p>
       <w:pPr>
@@ -4301,13 +4383,13 @@
     </w:p>
     <w:p>
       <w:pPr>
-        <w:pStyle w:val="Heading1"/>
+        <w:pStyle w:val="Ttulo1"/>
         <w:rPr>
           <w:rFonts w:ascii="Roboto Medium" w:hAnsi="Roboto Medium"/>
           <w:color w:val="0070C0"/>
         </w:rPr>
       </w:pPr>
-      <w:bookmarkStart w:id="13" w:name="_Toc32007675"/>
+      <w:bookmarkStart w:id="13" w:name="_Toc32259679"/>
       <w:r>
         <w:rPr>
           <w:rFonts w:ascii="Roboto" w:hAnsi="Roboto"/>
@@ -4325,13 +4407,13 @@
     <w:p/>
     <w:p>
       <w:pPr>
-        <w:pStyle w:val="Heading1"/>
+        <w:pStyle w:val="Ttulo1"/>
         <w:rPr>
           <w:rFonts w:ascii="Roboto Medium" w:hAnsi="Roboto Medium"/>
           <w:color w:val="0070C0"/>
         </w:rPr>
       </w:pPr>
-      <w:bookmarkStart w:id="14" w:name="_Toc32007676"/>
+      <w:bookmarkStart w:id="14" w:name="_Toc32259680"/>
       <w:r>
         <w:rPr>
           <w:rFonts w:ascii="Roboto" w:hAnsi="Roboto"/>
@@ -4346,13 +4428,13 @@
     <w:p/>
     <w:p>
       <w:pPr>
-        <w:pStyle w:val="Heading1"/>
+        <w:pStyle w:val="Ttulo1"/>
         <w:rPr>
           <w:rFonts w:ascii="Roboto Medium" w:hAnsi="Roboto Medium"/>
           <w:color w:val="0070C0"/>
         </w:rPr>
       </w:pPr>
-      <w:bookmarkStart w:id="15" w:name="_Toc32007677"/>
+      <w:bookmarkStart w:id="15" w:name="_Toc32259681"/>
       <w:r>
         <w:rPr>
           <w:rFonts w:ascii="Roboto" w:hAnsi="Roboto"/>
@@ -4367,13 +4449,13 @@
     <w:p/>
     <w:p>
       <w:pPr>
-        <w:pStyle w:val="Heading1"/>
+        <w:pStyle w:val="Ttulo1"/>
         <w:rPr>
           <w:rFonts w:ascii="Roboto Medium" w:hAnsi="Roboto Medium"/>
           <w:color w:val="0070C0"/>
         </w:rPr>
       </w:pPr>
-      <w:bookmarkStart w:id="16" w:name="_Toc32007678"/>
+      <w:bookmarkStart w:id="16" w:name="_Toc32259682"/>
       <w:r>
         <w:rPr>
           <w:rFonts w:ascii="Roboto" w:hAnsi="Roboto"/>
@@ -4459,13 +4541,13 @@
     </w:p>
     <w:p>
       <w:pPr>
-        <w:pStyle w:val="Heading1"/>
+        <w:pStyle w:val="Ttulo1"/>
         <w:rPr>
           <w:rFonts w:ascii="Roboto Medium" w:hAnsi="Roboto Medium"/>
           <w:color w:val="0070C0"/>
         </w:rPr>
       </w:pPr>
-      <w:bookmarkStart w:id="17" w:name="_Toc32007679"/>
+      <w:bookmarkStart w:id="17" w:name="_Toc32259683"/>
       <w:r>
         <w:rPr>
           <w:rFonts w:ascii="Roboto Medium" w:hAnsi="Roboto Medium"/>
@@ -4582,13 +4664,13 @@
     </w:p>
     <w:p>
       <w:pPr>
-        <w:pStyle w:val="Heading1"/>
+        <w:pStyle w:val="Ttulo1"/>
         <w:rPr>
           <w:rFonts w:ascii="Roboto Medium" w:hAnsi="Roboto Medium"/>
           <w:color w:val="0070C0"/>
         </w:rPr>
       </w:pPr>
-      <w:bookmarkStart w:id="18" w:name="_Toc32007681"/>
+      <w:bookmarkStart w:id="18" w:name="_Toc32259684"/>
       <w:r>
         <w:rPr>
           <w:rFonts w:ascii="Roboto Medium" w:hAnsi="Roboto Medium"/>
@@ -4635,7 +4717,7 @@
 </file>
 
 <file path=word/endnotes.xml><?xml version="1.0" encoding="utf-8"?>
-<w:endnotes xmlns:wpc="http://schemas.microsoft.com/office/word/2010/wordprocessingCanvas" xmlns:mc="http://schemas.openxmlformats.org/markup-compatibility/2006" xmlns:o="urn:schemas-microsoft-com:office:office" xmlns:r="http://schemas.openxmlformats.org/officeDocument/2006/relationships" xmlns:m="http://schemas.openxmlformats.org/officeDocument/2006/math" xmlns:v="urn:schemas-microsoft-com:vml" xmlns:wp14="http://schemas.microsoft.com/office/word/2010/wordprocessingDrawing" xmlns:wp="http://schemas.openxmlformats.org/drawingml/2006/wordprocessingDrawing" xmlns:w10="urn:schemas-microsoft-com:office:word" xmlns:w="http://schemas.openxmlformats.org/wordprocessingml/2006/main" xmlns:w14="http://schemas.microsoft.com/office/word/2010/wordml" xmlns:w15="http://schemas.microsoft.com/office/word/2012/wordml" xmlns:wpg="http://schemas.microsoft.com/office/word/2010/wordprocessingGroup" xmlns:wpi="http://schemas.microsoft.com/office/word/2010/wordprocessingInk" xmlns:wne="http://schemas.microsoft.com/office/word/2006/wordml" xmlns:wps="http://schemas.microsoft.com/office/word/2010/wordprocessingShape" mc:Ignorable="w14 w15 wp14">
+<w:endnotes xmlns:wpc="http://schemas.microsoft.com/office/word/2010/wordprocessingCanvas" xmlns:cx="http://schemas.microsoft.com/office/drawing/2014/chartex" xmlns:cx1="http://schemas.microsoft.com/office/drawing/2015/9/8/chartex" xmlns:cx2="http://schemas.microsoft.com/office/drawing/2015/10/21/chartex" xmlns:cx3="http://schemas.microsoft.com/office/drawing/2016/5/9/chartex" xmlns:cx4="http://schemas.microsoft.com/office/drawing/2016/5/10/chartex" xmlns:cx5="http://schemas.microsoft.com/office/drawing/2016/5/11/chartex" xmlns:cx6="http://schemas.microsoft.com/office/drawing/2016/5/12/chartex" xmlns:cx7="http://schemas.microsoft.com/office/drawing/2016/5/13/chartex" xmlns:cx8="http://schemas.microsoft.com/office/drawing/2016/5/14/chartex" xmlns:mc="http://schemas.openxmlformats.org/markup-compatibility/2006" xmlns:aink="http://schemas.microsoft.com/office/drawing/2016/ink" xmlns:am3d="http://schemas.microsoft.com/office/drawing/2017/model3d" xmlns:o="urn:schemas-microsoft-com:office:office" xmlns:r="http://schemas.openxmlformats.org/officeDocument/2006/relationships" xmlns:m="http://schemas.openxmlformats.org/officeDocument/2006/math" xmlns:v="urn:schemas-microsoft-com:vml" xmlns:wp14="http://schemas.microsoft.com/office/word/2010/wordprocessingDrawing" xmlns:wp="http://schemas.openxmlformats.org/drawingml/2006/wordprocessingDrawing" xmlns:w10="urn:schemas-microsoft-com:office:word" xmlns:w="http://schemas.openxmlformats.org/wordprocessingml/2006/main" xmlns:w14="http://schemas.microsoft.com/office/word/2010/wordml" xmlns:w15="http://schemas.microsoft.com/office/word/2012/wordml" xmlns:w16cid="http://schemas.microsoft.com/office/word/2016/wordml/cid" xmlns:w16se="http://schemas.microsoft.com/office/word/2015/wordml/symex" xmlns:wpg="http://schemas.microsoft.com/office/word/2010/wordprocessingGroup" xmlns:wpi="http://schemas.microsoft.com/office/word/2010/wordprocessingInk" xmlns:wne="http://schemas.microsoft.com/office/word/2006/wordml" xmlns:wps="http://schemas.microsoft.com/office/word/2010/wordprocessingShape" mc:Ignorable="w14 w15 w16se w16cid wp14">
   <w:endnote w:type="separator" w:id="-1">
     <w:p>
       <w:pPr>
@@ -4660,7 +4742,7 @@
 </file>
 
 <file path=word/footer1.xml><?xml version="1.0" encoding="utf-8"?>
-<w:ftr xmlns:wpc="http://schemas.microsoft.com/office/word/2010/wordprocessingCanvas" xmlns:mc="http://schemas.openxmlformats.org/markup-compatibility/2006" xmlns:o="urn:schemas-microsoft-com:office:office" xmlns:r="http://schemas.openxmlformats.org/officeDocument/2006/relationships" xmlns:m="http://schemas.openxmlformats.org/officeDocument/2006/math" xmlns:v="urn:schemas-microsoft-com:vml" xmlns:wp14="http://schemas.microsoft.com/office/word/2010/wordprocessingDrawing" xmlns:wp="http://schemas.openxmlformats.org/drawingml/2006/wordprocessingDrawing" xmlns:w10="urn:schemas-microsoft-com:office:word" xmlns:w="http://schemas.openxmlformats.org/wordprocessingml/2006/main" xmlns:w14="http://schemas.microsoft.com/office/word/2010/wordml" xmlns:w15="http://schemas.microsoft.com/office/word/2012/wordml" xmlns:wpg="http://schemas.microsoft.com/office/word/2010/wordprocessingGroup" xmlns:wpi="http://schemas.microsoft.com/office/word/2010/wordprocessingInk" xmlns:wne="http://schemas.microsoft.com/office/word/2006/wordml" xmlns:wps="http://schemas.microsoft.com/office/word/2010/wordprocessingShape" mc:Ignorable="w14 w15 wp14">
+<w:ftr xmlns:wpc="http://schemas.microsoft.com/office/word/2010/wordprocessingCanvas" xmlns:cx="http://schemas.microsoft.com/office/drawing/2014/chartex" xmlns:cx1="http://schemas.microsoft.com/office/drawing/2015/9/8/chartex" xmlns:cx2="http://schemas.microsoft.com/office/drawing/2015/10/21/chartex" xmlns:cx3="http://schemas.microsoft.com/office/drawing/2016/5/9/chartex" xmlns:cx4="http://schemas.microsoft.com/office/drawing/2016/5/10/chartex" xmlns:cx5="http://schemas.microsoft.com/office/drawing/2016/5/11/chartex" xmlns:cx6="http://schemas.microsoft.com/office/drawing/2016/5/12/chartex" xmlns:cx7="http://schemas.microsoft.com/office/drawing/2016/5/13/chartex" xmlns:cx8="http://schemas.microsoft.com/office/drawing/2016/5/14/chartex" xmlns:mc="http://schemas.openxmlformats.org/markup-compatibility/2006" xmlns:aink="http://schemas.microsoft.com/office/drawing/2016/ink" xmlns:am3d="http://schemas.microsoft.com/office/drawing/2017/model3d" xmlns:o="urn:schemas-microsoft-com:office:office" xmlns:r="http://schemas.openxmlformats.org/officeDocument/2006/relationships" xmlns:m="http://schemas.openxmlformats.org/officeDocument/2006/math" xmlns:v="urn:schemas-microsoft-com:vml" xmlns:wp14="http://schemas.microsoft.com/office/word/2010/wordprocessingDrawing" xmlns:wp="http://schemas.openxmlformats.org/drawingml/2006/wordprocessingDrawing" xmlns:w10="urn:schemas-microsoft-com:office:word" xmlns:w="http://schemas.openxmlformats.org/wordprocessingml/2006/main" xmlns:w14="http://schemas.microsoft.com/office/word/2010/wordml" xmlns:w15="http://schemas.microsoft.com/office/word/2012/wordml" xmlns:w16cid="http://schemas.microsoft.com/office/word/2016/wordml/cid" xmlns:w16se="http://schemas.microsoft.com/office/word/2015/wordml/symex" xmlns:wpg="http://schemas.microsoft.com/office/word/2010/wordprocessingGroup" xmlns:wpi="http://schemas.microsoft.com/office/word/2010/wordprocessingInk" xmlns:wne="http://schemas.microsoft.com/office/word/2006/wordml" xmlns:wps="http://schemas.microsoft.com/office/word/2010/wordprocessingShape" mc:Ignorable="w14 w15 w16se w16cid wp14">
   <w:sdt>
     <w:sdtPr>
       <w:rPr>
@@ -4678,7 +4760,7 @@
     <w:sdtContent>
       <w:p>
         <w:pPr>
-          <w:pStyle w:val="Footer"/>
+          <w:pStyle w:val="Rodap"/>
           <w:jc w:val="center"/>
           <w:rPr>
             <w:rFonts w:ascii="Roboto" w:eastAsiaTheme="majorEastAsia" w:hAnsi="Roboto" w:cstheme="majorBidi"/>
@@ -4748,17 +4830,17 @@
   </w:sdt>
   <w:p>
     <w:pPr>
-      <w:pStyle w:val="Footer"/>
+      <w:pStyle w:val="Rodap"/>
     </w:pPr>
   </w:p>
 </w:ftr>
 </file>
 
 <file path=word/footer2.xml><?xml version="1.0" encoding="utf-8"?>
-<w:ftr xmlns:wpc="http://schemas.microsoft.com/office/word/2010/wordprocessingCanvas" xmlns:mc="http://schemas.openxmlformats.org/markup-compatibility/2006" xmlns:o="urn:schemas-microsoft-com:office:office" xmlns:r="http://schemas.openxmlformats.org/officeDocument/2006/relationships" xmlns:m="http://schemas.openxmlformats.org/officeDocument/2006/math" xmlns:v="urn:schemas-microsoft-com:vml" xmlns:wp14="http://schemas.microsoft.com/office/word/2010/wordprocessingDrawing" xmlns:wp="http://schemas.openxmlformats.org/drawingml/2006/wordprocessingDrawing" xmlns:w10="urn:schemas-microsoft-com:office:word" xmlns:w="http://schemas.openxmlformats.org/wordprocessingml/2006/main" xmlns:w14="http://schemas.microsoft.com/office/word/2010/wordml" xmlns:w15="http://schemas.microsoft.com/office/word/2012/wordml" xmlns:wpg="http://schemas.microsoft.com/office/word/2010/wordprocessingGroup" xmlns:wpi="http://schemas.microsoft.com/office/word/2010/wordprocessingInk" xmlns:wne="http://schemas.microsoft.com/office/word/2006/wordml" xmlns:wps="http://schemas.microsoft.com/office/word/2010/wordprocessingShape" mc:Ignorable="w14 w15 wp14">
+<w:ftr xmlns:wpc="http://schemas.microsoft.com/office/word/2010/wordprocessingCanvas" xmlns:cx="http://schemas.microsoft.com/office/drawing/2014/chartex" xmlns:cx1="http://schemas.microsoft.com/office/drawing/2015/9/8/chartex" xmlns:cx2="http://schemas.microsoft.com/office/drawing/2015/10/21/chartex" xmlns:cx3="http://schemas.microsoft.com/office/drawing/2016/5/9/chartex" xmlns:cx4="http://schemas.microsoft.com/office/drawing/2016/5/10/chartex" xmlns:cx5="http://schemas.microsoft.com/office/drawing/2016/5/11/chartex" xmlns:cx6="http://schemas.microsoft.com/office/drawing/2016/5/12/chartex" xmlns:cx7="http://schemas.microsoft.com/office/drawing/2016/5/13/chartex" xmlns:cx8="http://schemas.microsoft.com/office/drawing/2016/5/14/chartex" xmlns:mc="http://schemas.openxmlformats.org/markup-compatibility/2006" xmlns:aink="http://schemas.microsoft.com/office/drawing/2016/ink" xmlns:am3d="http://schemas.microsoft.com/office/drawing/2017/model3d" xmlns:o="urn:schemas-microsoft-com:office:office" xmlns:r="http://schemas.openxmlformats.org/officeDocument/2006/relationships" xmlns:m="http://schemas.openxmlformats.org/officeDocument/2006/math" xmlns:v="urn:schemas-microsoft-com:vml" xmlns:wp14="http://schemas.microsoft.com/office/word/2010/wordprocessingDrawing" xmlns:wp="http://schemas.openxmlformats.org/drawingml/2006/wordprocessingDrawing" xmlns:w10="urn:schemas-microsoft-com:office:word" xmlns:w="http://schemas.openxmlformats.org/wordprocessingml/2006/main" xmlns:w14="http://schemas.microsoft.com/office/word/2010/wordml" xmlns:w15="http://schemas.microsoft.com/office/word/2012/wordml" xmlns:w16cid="http://schemas.microsoft.com/office/word/2016/wordml/cid" xmlns:w16se="http://schemas.microsoft.com/office/word/2015/wordml/symex" xmlns:wpg="http://schemas.microsoft.com/office/word/2010/wordprocessingGroup" xmlns:wpi="http://schemas.microsoft.com/office/word/2010/wordprocessingInk" xmlns:wne="http://schemas.microsoft.com/office/word/2006/wordml" xmlns:wps="http://schemas.microsoft.com/office/word/2010/wordprocessingShape" mc:Ignorable="w14 w15 w16se w16cid wp14">
   <w:p>
     <w:pPr>
-      <w:pStyle w:val="Footer"/>
+      <w:pStyle w:val="Rodap"/>
       <w:jc w:val="center"/>
     </w:pPr>
     <w:r>
@@ -4769,7 +4851,7 @@
 </file>
 
 <file path=word/footnotes.xml><?xml version="1.0" encoding="utf-8"?>
-<w:footnotes xmlns:wpc="http://schemas.microsoft.com/office/word/2010/wordprocessingCanvas" xmlns:mc="http://schemas.openxmlformats.org/markup-compatibility/2006" xmlns:o="urn:schemas-microsoft-com:office:office" xmlns:r="http://schemas.openxmlformats.org/officeDocument/2006/relationships" xmlns:m="http://schemas.openxmlformats.org/officeDocument/2006/math" xmlns:v="urn:schemas-microsoft-com:vml" xmlns:wp14="http://schemas.microsoft.com/office/word/2010/wordprocessingDrawing" xmlns:wp="http://schemas.openxmlformats.org/drawingml/2006/wordprocessingDrawing" xmlns:w10="urn:schemas-microsoft-com:office:word" xmlns:w="http://schemas.openxmlformats.org/wordprocessingml/2006/main" xmlns:w14="http://schemas.microsoft.com/office/word/2010/wordml" xmlns:w15="http://schemas.microsoft.com/office/word/2012/wordml" xmlns:wpg="http://schemas.microsoft.com/office/word/2010/wordprocessingGroup" xmlns:wpi="http://schemas.microsoft.com/office/word/2010/wordprocessingInk" xmlns:wne="http://schemas.microsoft.com/office/word/2006/wordml" xmlns:wps="http://schemas.microsoft.com/office/word/2010/wordprocessingShape" mc:Ignorable="w14 w15 wp14">
+<w:footnotes xmlns:wpc="http://schemas.microsoft.com/office/word/2010/wordprocessingCanvas" xmlns:cx="http://schemas.microsoft.com/office/drawing/2014/chartex" xmlns:cx1="http://schemas.microsoft.com/office/drawing/2015/9/8/chartex" xmlns:cx2="http://schemas.microsoft.com/office/drawing/2015/10/21/chartex" xmlns:cx3="http://schemas.microsoft.com/office/drawing/2016/5/9/chartex" xmlns:cx4="http://schemas.microsoft.com/office/drawing/2016/5/10/chartex" xmlns:cx5="http://schemas.microsoft.com/office/drawing/2016/5/11/chartex" xmlns:cx6="http://schemas.microsoft.com/office/drawing/2016/5/12/chartex" xmlns:cx7="http://schemas.microsoft.com/office/drawing/2016/5/13/chartex" xmlns:cx8="http://schemas.microsoft.com/office/drawing/2016/5/14/chartex" xmlns:mc="http://schemas.openxmlformats.org/markup-compatibility/2006" xmlns:aink="http://schemas.microsoft.com/office/drawing/2016/ink" xmlns:am3d="http://schemas.microsoft.com/office/drawing/2017/model3d" xmlns:o="urn:schemas-microsoft-com:office:office" xmlns:r="http://schemas.openxmlformats.org/officeDocument/2006/relationships" xmlns:m="http://schemas.openxmlformats.org/officeDocument/2006/math" xmlns:v="urn:schemas-microsoft-com:vml" xmlns:wp14="http://schemas.microsoft.com/office/word/2010/wordprocessingDrawing" xmlns:wp="http://schemas.openxmlformats.org/drawingml/2006/wordprocessingDrawing" xmlns:w10="urn:schemas-microsoft-com:office:word" xmlns:w="http://schemas.openxmlformats.org/wordprocessingml/2006/main" xmlns:w14="http://schemas.microsoft.com/office/word/2010/wordml" xmlns:w15="http://schemas.microsoft.com/office/word/2012/wordml" xmlns:w16cid="http://schemas.microsoft.com/office/word/2016/wordml/cid" xmlns:w16se="http://schemas.microsoft.com/office/word/2015/wordml/symex" xmlns:wpg="http://schemas.microsoft.com/office/word/2010/wordprocessingGroup" xmlns:wpi="http://schemas.microsoft.com/office/word/2010/wordprocessingInk" xmlns:wne="http://schemas.microsoft.com/office/word/2006/wordml" xmlns:wps="http://schemas.microsoft.com/office/word/2010/wordprocessingShape" mc:Ignorable="w14 w15 w16se w16cid wp14">
   <w:footnote w:type="separator" w:id="-1">
     <w:p>
       <w:pPr>
@@ -4794,10 +4876,10 @@
 </file>
 
 <file path=word/header1.xml><?xml version="1.0" encoding="utf-8"?>
-<w:hdr xmlns:wpc="http://schemas.microsoft.com/office/word/2010/wordprocessingCanvas" xmlns:mc="http://schemas.openxmlformats.org/markup-compatibility/2006" xmlns:o="urn:schemas-microsoft-com:office:office" xmlns:r="http://schemas.openxmlformats.org/officeDocument/2006/relationships" xmlns:m="http://schemas.openxmlformats.org/officeDocument/2006/math" xmlns:v="urn:schemas-microsoft-com:vml" xmlns:wp14="http://schemas.microsoft.com/office/word/2010/wordprocessingDrawing" xmlns:wp="http://schemas.openxmlformats.org/drawingml/2006/wordprocessingDrawing" xmlns:w10="urn:schemas-microsoft-com:office:word" xmlns:w="http://schemas.openxmlformats.org/wordprocessingml/2006/main" xmlns:w14="http://schemas.microsoft.com/office/word/2010/wordml" xmlns:w15="http://schemas.microsoft.com/office/word/2012/wordml" xmlns:wpg="http://schemas.microsoft.com/office/word/2010/wordprocessingGroup" xmlns:wpi="http://schemas.microsoft.com/office/word/2010/wordprocessingInk" xmlns:wne="http://schemas.microsoft.com/office/word/2006/wordml" xmlns:wps="http://schemas.microsoft.com/office/word/2010/wordprocessingShape" mc:Ignorable="w14 w15 wp14">
+<w:hdr xmlns:wpc="http://schemas.microsoft.com/office/word/2010/wordprocessingCanvas" xmlns:cx="http://schemas.microsoft.com/office/drawing/2014/chartex" xmlns:cx1="http://schemas.microsoft.com/office/drawing/2015/9/8/chartex" xmlns:cx2="http://schemas.microsoft.com/office/drawing/2015/10/21/chartex" xmlns:cx3="http://schemas.microsoft.com/office/drawing/2016/5/9/chartex" xmlns:cx4="http://schemas.microsoft.com/office/drawing/2016/5/10/chartex" xmlns:cx5="http://schemas.microsoft.com/office/drawing/2016/5/11/chartex" xmlns:cx6="http://schemas.microsoft.com/office/drawing/2016/5/12/chartex" xmlns:cx7="http://schemas.microsoft.com/office/drawing/2016/5/13/chartex" xmlns:cx8="http://schemas.microsoft.com/office/drawing/2016/5/14/chartex" xmlns:mc="http://schemas.openxmlformats.org/markup-compatibility/2006" xmlns:aink="http://schemas.microsoft.com/office/drawing/2016/ink" xmlns:am3d="http://schemas.microsoft.com/office/drawing/2017/model3d" xmlns:o="urn:schemas-microsoft-com:office:office" xmlns:r="http://schemas.openxmlformats.org/officeDocument/2006/relationships" xmlns:m="http://schemas.openxmlformats.org/officeDocument/2006/math" xmlns:v="urn:schemas-microsoft-com:vml" xmlns:wp14="http://schemas.microsoft.com/office/word/2010/wordprocessingDrawing" xmlns:wp="http://schemas.openxmlformats.org/drawingml/2006/wordprocessingDrawing" xmlns:w10="urn:schemas-microsoft-com:office:word" xmlns:w="http://schemas.openxmlformats.org/wordprocessingml/2006/main" xmlns:w14="http://schemas.microsoft.com/office/word/2010/wordml" xmlns:w15="http://schemas.microsoft.com/office/word/2012/wordml" xmlns:w16cid="http://schemas.microsoft.com/office/word/2016/wordml/cid" xmlns:w16se="http://schemas.microsoft.com/office/word/2015/wordml/symex" xmlns:wpg="http://schemas.microsoft.com/office/word/2010/wordprocessingGroup" xmlns:wpi="http://schemas.microsoft.com/office/word/2010/wordprocessingInk" xmlns:wne="http://schemas.microsoft.com/office/word/2006/wordml" xmlns:wps="http://schemas.microsoft.com/office/word/2010/wordprocessingShape" mc:Ignorable="w14 w15 w16se w16cid wp14">
   <w:p>
     <w:pPr>
-      <w:pStyle w:val="Header"/>
+      <w:pStyle w:val="Cabealho"/>
       <w:tabs>
         <w:tab w:val="clear" w:pos="4252"/>
         <w:tab w:val="clear" w:pos="8504"/>
@@ -4836,7 +4918,7 @@
               <wp:lineTo x="0" y="0"/>
             </wp:wrapPolygon>
           </wp:wrapTight>
-          <wp:docPr id="6" name="Imagem 13" descr="logotipo_JPEG"/>
+          <wp:docPr id="2" name="Imagem 13" descr="logotipo_JPEG"/>
           <wp:cNvGraphicFramePr>
             <a:graphicFrameLocks xmlns:a="http://schemas.openxmlformats.org/drawingml/2006/main" noChangeAspect="1"/>
           </wp:cNvGraphicFramePr>
@@ -4909,7 +4991,7 @@
           <wp:extent cx="848995" cy="848995"/>
           <wp:effectExtent l="0" t="0" r="0" b="0"/>
           <wp:wrapSquare wrapText="bothSides"/>
-          <wp:docPr id="7" name="Imagem 14" descr="logo-syncready-yellow"/>
+          <wp:docPr id="10" name="Imagem 14" descr="logo-syncready-yellow"/>
           <wp:cNvGraphicFramePr>
             <a:graphicFrameLocks xmlns:a="http://schemas.openxmlformats.org/drawingml/2006/main" noChangeAspect="1"/>
           </wp:cNvGraphicFramePr>
@@ -4967,6 +5049,7 @@
         </wp:anchor>
       </w:drawing>
     </w:r>
+    <w:proofErr w:type="spellStart"/>
     <w:r>
       <w:rPr>
         <w:rFonts w:ascii="Roboto Light" w:hAnsi="Roboto Light"/>
@@ -4977,6 +5060,7 @@
       </w:rPr>
       <w:t>SyncReady</w:t>
     </w:r>
+    <w:proofErr w:type="spellEnd"/>
     <w:r>
       <w:rPr>
         <w:rFonts w:ascii="Roboto Light" w:hAnsi="Roboto Light"/>
@@ -5020,7 +5104,7 @@
   </w:p>
   <w:p>
     <w:pPr>
-      <w:pStyle w:val="Header"/>
+      <w:pStyle w:val="Cabealho"/>
       <w:tabs>
         <w:tab w:val="clear" w:pos="4252"/>
         <w:tab w:val="clear" w:pos="8504"/>
@@ -5043,7 +5127,7 @@
   </w:p>
   <w:p>
     <w:pPr>
-      <w:pStyle w:val="Header"/>
+      <w:pStyle w:val="Cabealho"/>
       <w:tabs>
         <w:tab w:val="clear" w:pos="4252"/>
         <w:tab w:val="clear" w:pos="8504"/>
@@ -5055,10 +5139,10 @@
 </file>
 
 <file path=word/header2.xml><?xml version="1.0" encoding="utf-8"?>
-<w:hdr xmlns:wpc="http://schemas.microsoft.com/office/word/2010/wordprocessingCanvas" xmlns:mc="http://schemas.openxmlformats.org/markup-compatibility/2006" xmlns:o="urn:schemas-microsoft-com:office:office" xmlns:r="http://schemas.openxmlformats.org/officeDocument/2006/relationships" xmlns:m="http://schemas.openxmlformats.org/officeDocument/2006/math" xmlns:v="urn:schemas-microsoft-com:vml" xmlns:wp14="http://schemas.microsoft.com/office/word/2010/wordprocessingDrawing" xmlns:wp="http://schemas.openxmlformats.org/drawingml/2006/wordprocessingDrawing" xmlns:w10="urn:schemas-microsoft-com:office:word" xmlns:w="http://schemas.openxmlformats.org/wordprocessingml/2006/main" xmlns:w14="http://schemas.microsoft.com/office/word/2010/wordml" xmlns:w15="http://schemas.microsoft.com/office/word/2012/wordml" xmlns:wpg="http://schemas.microsoft.com/office/word/2010/wordprocessingGroup" xmlns:wpi="http://schemas.microsoft.com/office/word/2010/wordprocessingInk" xmlns:wne="http://schemas.microsoft.com/office/word/2006/wordml" xmlns:wps="http://schemas.microsoft.com/office/word/2010/wordprocessingShape" mc:Ignorable="w14 w15 wp14">
+<w:hdr xmlns:wpc="http://schemas.microsoft.com/office/word/2010/wordprocessingCanvas" xmlns:cx="http://schemas.microsoft.com/office/drawing/2014/chartex" xmlns:cx1="http://schemas.microsoft.com/office/drawing/2015/9/8/chartex" xmlns:cx2="http://schemas.microsoft.com/office/drawing/2015/10/21/chartex" xmlns:cx3="http://schemas.microsoft.com/office/drawing/2016/5/9/chartex" xmlns:cx4="http://schemas.microsoft.com/office/drawing/2016/5/10/chartex" xmlns:cx5="http://schemas.microsoft.com/office/drawing/2016/5/11/chartex" xmlns:cx6="http://schemas.microsoft.com/office/drawing/2016/5/12/chartex" xmlns:cx7="http://schemas.microsoft.com/office/drawing/2016/5/13/chartex" xmlns:cx8="http://schemas.microsoft.com/office/drawing/2016/5/14/chartex" xmlns:mc="http://schemas.openxmlformats.org/markup-compatibility/2006" xmlns:aink="http://schemas.microsoft.com/office/drawing/2016/ink" xmlns:am3d="http://schemas.microsoft.com/office/drawing/2017/model3d" xmlns:o="urn:schemas-microsoft-com:office:office" xmlns:r="http://schemas.openxmlformats.org/officeDocument/2006/relationships" xmlns:m="http://schemas.openxmlformats.org/officeDocument/2006/math" xmlns:v="urn:schemas-microsoft-com:vml" xmlns:wp14="http://schemas.microsoft.com/office/word/2010/wordprocessingDrawing" xmlns:wp="http://schemas.openxmlformats.org/drawingml/2006/wordprocessingDrawing" xmlns:w10="urn:schemas-microsoft-com:office:word" xmlns:w="http://schemas.openxmlformats.org/wordprocessingml/2006/main" xmlns:w14="http://schemas.microsoft.com/office/word/2010/wordml" xmlns:w15="http://schemas.microsoft.com/office/word/2012/wordml" xmlns:w16cid="http://schemas.microsoft.com/office/word/2016/wordml/cid" xmlns:w16se="http://schemas.microsoft.com/office/word/2015/wordml/symex" xmlns:wpg="http://schemas.microsoft.com/office/word/2010/wordprocessingGroup" xmlns:wpi="http://schemas.microsoft.com/office/word/2010/wordprocessingInk" xmlns:wne="http://schemas.microsoft.com/office/word/2006/wordml" xmlns:wps="http://schemas.microsoft.com/office/word/2010/wordprocessingShape" mc:Ignorable="w14 w15 w16se w16cid wp14">
   <w:p>
     <w:pPr>
-      <w:pStyle w:val="Header"/>
+      <w:pStyle w:val="Cabealho"/>
       <w:tabs>
         <w:tab w:val="clear" w:pos="4252"/>
         <w:tab w:val="clear" w:pos="8504"/>
@@ -5224,13 +5308,24 @@
         </wp:anchor>
       </w:drawing>
     </w:r>
+    <w:proofErr w:type="spellStart"/>
+    <w:proofErr w:type="gramStart"/>
     <w:r>
       <w:rPr>
         <w:rFonts w:ascii="Roboto Light" w:hAnsi="Roboto Light"/>
         <w:sz w:val="20"/>
         <w:szCs w:val="24"/>
       </w:rPr>
-      <w:t xml:space="preserve">SyncReady </w:t>
+      <w:t>SyncReady</w:t>
+    </w:r>
+    <w:proofErr w:type="spellEnd"/>
+    <w:r>
+      <w:rPr>
+        <w:rFonts w:ascii="Roboto Light" w:hAnsi="Roboto Light"/>
+        <w:sz w:val="20"/>
+        <w:szCs w:val="24"/>
+      </w:rPr>
+      <w:t xml:space="preserve"> </w:t>
     </w:r>
     <w:r>
       <w:rPr>
@@ -5238,7 +5333,16 @@
         <w:sz w:val="20"/>
         <w:szCs w:val="20"/>
       </w:rPr>
-      <w:t xml:space="preserve"> – </w:t>
+      <w:t xml:space="preserve"> –</w:t>
+    </w:r>
+    <w:proofErr w:type="gramEnd"/>
+    <w:r>
+      <w:rPr>
+        <w:rFonts w:ascii="Roboto Light" w:hAnsi="Roboto Light" w:cs="Times New Roman"/>
+        <w:sz w:val="20"/>
+        <w:szCs w:val="20"/>
+      </w:rPr>
+      <w:t xml:space="preserve"> </w:t>
     </w:r>
     <w:r>
       <w:rPr>
@@ -5251,7 +5355,7 @@
   </w:p>
   <w:p>
     <w:pPr>
-      <w:pStyle w:val="Header"/>
+      <w:pStyle w:val="Cabealho"/>
       <w:tabs>
         <w:tab w:val="clear" w:pos="4252"/>
         <w:tab w:val="clear" w:pos="8504"/>
@@ -5276,7 +5380,7 @@
 </file>
 
 <file path=word/numbering.xml><?xml version="1.0" encoding="utf-8"?>
-<w:numbering xmlns:wpc="http://schemas.microsoft.com/office/word/2010/wordprocessingCanvas" xmlns:mc="http://schemas.openxmlformats.org/markup-compatibility/2006" xmlns:o="urn:schemas-microsoft-com:office:office" xmlns:r="http://schemas.openxmlformats.org/officeDocument/2006/relationships" xmlns:m="http://schemas.openxmlformats.org/officeDocument/2006/math" xmlns:v="urn:schemas-microsoft-com:vml" xmlns:wp14="http://schemas.microsoft.com/office/word/2010/wordprocessingDrawing" xmlns:wp="http://schemas.openxmlformats.org/drawingml/2006/wordprocessingDrawing" xmlns:w10="urn:schemas-microsoft-com:office:word" xmlns:w="http://schemas.openxmlformats.org/wordprocessingml/2006/main" xmlns:w14="http://schemas.microsoft.com/office/word/2010/wordml" xmlns:w15="http://schemas.microsoft.com/office/word/2012/wordml" xmlns:wpg="http://schemas.microsoft.com/office/word/2010/wordprocessingGroup" xmlns:wpi="http://schemas.microsoft.com/office/word/2010/wordprocessingInk" xmlns:wne="http://schemas.microsoft.com/office/word/2006/wordml" xmlns:wps="http://schemas.microsoft.com/office/word/2010/wordprocessingShape" mc:Ignorable="w14 w15 wp14">
+<w:numbering xmlns:wpc="http://schemas.microsoft.com/office/word/2010/wordprocessingCanvas" xmlns:cx="http://schemas.microsoft.com/office/drawing/2014/chartex" xmlns:cx1="http://schemas.microsoft.com/office/drawing/2015/9/8/chartex" xmlns:cx2="http://schemas.microsoft.com/office/drawing/2015/10/21/chartex" xmlns:cx3="http://schemas.microsoft.com/office/drawing/2016/5/9/chartex" xmlns:cx4="http://schemas.microsoft.com/office/drawing/2016/5/10/chartex" xmlns:cx5="http://schemas.microsoft.com/office/drawing/2016/5/11/chartex" xmlns:cx6="http://schemas.microsoft.com/office/drawing/2016/5/12/chartex" xmlns:cx7="http://schemas.microsoft.com/office/drawing/2016/5/13/chartex" xmlns:cx8="http://schemas.microsoft.com/office/drawing/2016/5/14/chartex" xmlns:mc="http://schemas.openxmlformats.org/markup-compatibility/2006" xmlns:aink="http://schemas.microsoft.com/office/drawing/2016/ink" xmlns:am3d="http://schemas.microsoft.com/office/drawing/2017/model3d" xmlns:o="urn:schemas-microsoft-com:office:office" xmlns:r="http://schemas.openxmlformats.org/officeDocument/2006/relationships" xmlns:m="http://schemas.openxmlformats.org/officeDocument/2006/math" xmlns:v="urn:schemas-microsoft-com:vml" xmlns:wp14="http://schemas.microsoft.com/office/word/2010/wordprocessingDrawing" xmlns:wp="http://schemas.openxmlformats.org/drawingml/2006/wordprocessingDrawing" xmlns:w10="urn:schemas-microsoft-com:office:word" xmlns:w="http://schemas.openxmlformats.org/wordprocessingml/2006/main" xmlns:w14="http://schemas.microsoft.com/office/word/2010/wordml" xmlns:w15="http://schemas.microsoft.com/office/word/2012/wordml" xmlns:w16cid="http://schemas.microsoft.com/office/word/2016/wordml/cid" xmlns:w16se="http://schemas.microsoft.com/office/word/2015/wordml/symex" xmlns:wpg="http://schemas.microsoft.com/office/word/2010/wordprocessingGroup" xmlns:wpi="http://schemas.microsoft.com/office/word/2010/wordprocessingInk" xmlns:wne="http://schemas.microsoft.com/office/word/2006/wordml" xmlns:wps="http://schemas.microsoft.com/office/word/2010/wordprocessingShape" mc:Ignorable="w14 w15 w16se w16cid wp14">
   <w:abstractNum w:abstractNumId="0" w15:restartNumberingAfterBreak="0">
     <w:nsid w:val="017A50D6"/>
     <w:multiLevelType w:val="hybridMultilevel"/>
@@ -8285,7 +8389,7 @@
 </file>
 
 <file path=word/styles.xml><?xml version="1.0" encoding="utf-8"?>
-<w:styles xmlns:mc="http://schemas.openxmlformats.org/markup-compatibility/2006" xmlns:r="http://schemas.openxmlformats.org/officeDocument/2006/relationships" xmlns:w="http://schemas.openxmlformats.org/wordprocessingml/2006/main" xmlns:w14="http://schemas.microsoft.com/office/word/2010/wordml" xmlns:w15="http://schemas.microsoft.com/office/word/2012/wordml" mc:Ignorable="w14 w15">
+<w:styles xmlns:mc="http://schemas.openxmlformats.org/markup-compatibility/2006" xmlns:r="http://schemas.openxmlformats.org/officeDocument/2006/relationships" xmlns:w="http://schemas.openxmlformats.org/wordprocessingml/2006/main" xmlns:w14="http://schemas.microsoft.com/office/word/2010/wordml" xmlns:w15="http://schemas.microsoft.com/office/word/2012/wordml" xmlns:w16cid="http://schemas.microsoft.com/office/word/2016/wordml/cid" xmlns:w16se="http://schemas.microsoft.com/office/word/2015/wordml/symex" mc:Ignorable="w14 w15 w16se w16cid">
   <w:docDefaults>
     <w:rPrDefault>
       <w:rPr>
@@ -8301,7 +8405,7 @@
       </w:pPr>
     </w:pPrDefault>
   </w:docDefaults>
-  <w:latentStyles w:defLockedState="0" w:defUIPriority="99" w:defSemiHidden="0" w:defUnhideWhenUsed="0" w:defQFormat="0" w:count="371">
+  <w:latentStyles w:defLockedState="0" w:defUIPriority="99" w:defSemiHidden="0" w:defUnhideWhenUsed="0" w:defQFormat="0" w:count="376">
     <w:lsdException w:name="Normal" w:uiPriority="0" w:qFormat="1"/>
     <w:lsdException w:name="heading 1" w:uiPriority="9" w:qFormat="1"/>
     <w:lsdException w:name="heading 2" w:semiHidden="1" w:uiPriority="9" w:unhideWhenUsed="1" w:qFormat="1"/>
@@ -8407,7 +8511,6 @@
     <w:lsdException w:name="HTML Sample" w:semiHidden="1" w:unhideWhenUsed="1"/>
     <w:lsdException w:name="HTML Typewriter" w:semiHidden="1" w:unhideWhenUsed="1"/>
     <w:lsdException w:name="HTML Variable" w:semiHidden="1" w:unhideWhenUsed="1"/>
-    <w:lsdException w:name="Normal Table" w:semiHidden="1" w:unhideWhenUsed="1"/>
     <w:lsdException w:name="annotation subject" w:semiHidden="1" w:unhideWhenUsed="1"/>
     <w:lsdException w:name="No List" w:semiHidden="1" w:unhideWhenUsed="1"/>
     <w:lsdException w:name="Outline List 1" w:semiHidden="1" w:unhideWhenUsed="1"/>
@@ -8450,11 +8553,8 @@
     <w:lsdException w:name="Table Contemporary" w:semiHidden="1" w:unhideWhenUsed="1"/>
     <w:lsdException w:name="Table Elegant" w:semiHidden="1" w:unhideWhenUsed="1"/>
     <w:lsdException w:name="Table Professional" w:semiHidden="1" w:unhideWhenUsed="1"/>
-    <w:lsdException w:name="Table Subtle 1" w:semiHidden="1" w:unhideWhenUsed="1"/>
     <w:lsdException w:name="Table Subtle 2" w:semiHidden="1" w:unhideWhenUsed="1"/>
     <w:lsdException w:name="Table Web 1" w:semiHidden="1" w:unhideWhenUsed="1"/>
-    <w:lsdException w:name="Table Web 2" w:semiHidden="1" w:unhideWhenUsed="1"/>
-    <w:lsdException w:name="Table Web 3" w:semiHidden="1" w:unhideWhenUsed="1"/>
     <w:lsdException w:name="Balloon Text" w:semiHidden="1" w:unhideWhenUsed="1"/>
     <w:lsdException w:name="Table Grid" w:uiPriority="59"/>
     <w:lsdException w:name="Table Theme" w:semiHidden="1" w:unhideWhenUsed="1"/>
@@ -8673,17 +8773,22 @@
     <w:lsdException w:name="List Table 5 Dark Accent 6" w:uiPriority="50"/>
     <w:lsdException w:name="List Table 6 Colorful Accent 6" w:uiPriority="51"/>
     <w:lsdException w:name="List Table 7 Colorful Accent 6" w:uiPriority="52"/>
+    <w:lsdException w:name="Mention" w:semiHidden="1" w:unhideWhenUsed="1"/>
+    <w:lsdException w:name="Smart Hyperlink" w:semiHidden="1" w:unhideWhenUsed="1"/>
+    <w:lsdException w:name="Hashtag" w:semiHidden="1" w:unhideWhenUsed="1"/>
+    <w:lsdException w:name="Unresolved Mention" w:semiHidden="1" w:unhideWhenUsed="1"/>
+    <w:lsdException w:name="Smart Link" w:semiHidden="1" w:unhideWhenUsed="1"/>
   </w:latentStyles>
   <w:style w:type="paragraph" w:default="1" w:styleId="Normal">
     <w:name w:val="Normal"/>
     <w:qFormat/>
     <w:rsid w:val="00413254"/>
   </w:style>
-  <w:style w:type="paragraph" w:styleId="Heading1">
+  <w:style w:type="paragraph" w:styleId="Ttulo1">
     <w:name w:val="heading 1"/>
     <w:basedOn w:val="Normal"/>
     <w:next w:val="Normal"/>
-    <w:link w:val="Heading1Char"/>
+    <w:link w:val="Ttulo1Carter"/>
     <w:uiPriority w:val="9"/>
     <w:qFormat/>
     <w:rsid w:val="00413254"/>
@@ -8700,11 +8805,11 @@
       <w:szCs w:val="40"/>
     </w:rPr>
   </w:style>
-  <w:style w:type="paragraph" w:styleId="Heading2">
+  <w:style w:type="paragraph" w:styleId="Ttulo2">
     <w:name w:val="heading 2"/>
     <w:basedOn w:val="Normal"/>
     <w:next w:val="Normal"/>
-    <w:link w:val="Heading2Char"/>
+    <w:link w:val="Ttulo2Carter"/>
     <w:uiPriority w:val="9"/>
     <w:unhideWhenUsed/>
     <w:qFormat/>
@@ -8722,11 +8827,11 @@
       <w:szCs w:val="28"/>
     </w:rPr>
   </w:style>
-  <w:style w:type="paragraph" w:styleId="Heading3">
+  <w:style w:type="paragraph" w:styleId="Ttulo3">
     <w:name w:val="heading 3"/>
     <w:basedOn w:val="Normal"/>
     <w:next w:val="Normal"/>
-    <w:link w:val="Heading3Char"/>
+    <w:link w:val="Ttulo3Carter"/>
     <w:uiPriority w:val="9"/>
     <w:semiHidden/>
     <w:unhideWhenUsed/>
@@ -8745,11 +8850,11 @@
       <w:szCs w:val="24"/>
     </w:rPr>
   </w:style>
-  <w:style w:type="paragraph" w:styleId="Heading4">
+  <w:style w:type="paragraph" w:styleId="Ttulo4">
     <w:name w:val="heading 4"/>
     <w:basedOn w:val="Normal"/>
     <w:next w:val="Normal"/>
-    <w:link w:val="Heading4Char"/>
+    <w:link w:val="Ttulo4Carter"/>
     <w:uiPriority w:val="9"/>
     <w:semiHidden/>
     <w:unhideWhenUsed/>
@@ -8768,11 +8873,11 @@
       <w:szCs w:val="22"/>
     </w:rPr>
   </w:style>
-  <w:style w:type="paragraph" w:styleId="Heading5">
+  <w:style w:type="paragraph" w:styleId="Ttulo5">
     <w:name w:val="heading 5"/>
     <w:basedOn w:val="Normal"/>
     <w:next w:val="Normal"/>
-    <w:link w:val="Heading5Char"/>
+    <w:link w:val="Ttulo5Carter"/>
     <w:uiPriority w:val="9"/>
     <w:semiHidden/>
     <w:unhideWhenUsed/>
@@ -8793,11 +8898,11 @@
       <w:szCs w:val="22"/>
     </w:rPr>
   </w:style>
-  <w:style w:type="paragraph" w:styleId="Heading6">
+  <w:style w:type="paragraph" w:styleId="Ttulo6">
     <w:name w:val="heading 6"/>
     <w:basedOn w:val="Normal"/>
     <w:next w:val="Normal"/>
-    <w:link w:val="Heading6Char"/>
+    <w:link w:val="Ttulo6Carter"/>
     <w:uiPriority w:val="9"/>
     <w:semiHidden/>
     <w:unhideWhenUsed/>
@@ -8814,11 +8919,11 @@
       <w:color w:val="F79646" w:themeColor="accent6"/>
     </w:rPr>
   </w:style>
-  <w:style w:type="paragraph" w:styleId="Heading7">
+  <w:style w:type="paragraph" w:styleId="Ttulo7">
     <w:name w:val="heading 7"/>
     <w:basedOn w:val="Normal"/>
     <w:next w:val="Normal"/>
-    <w:link w:val="Heading7Char"/>
+    <w:link w:val="Ttulo7Carter"/>
     <w:uiPriority w:val="9"/>
     <w:semiHidden/>
     <w:unhideWhenUsed/>
@@ -8837,11 +8942,11 @@
       <w:color w:val="F79646" w:themeColor="accent6"/>
     </w:rPr>
   </w:style>
-  <w:style w:type="paragraph" w:styleId="Heading8">
+  <w:style w:type="paragraph" w:styleId="Ttulo8">
     <w:name w:val="heading 8"/>
     <w:basedOn w:val="Normal"/>
     <w:next w:val="Normal"/>
-    <w:link w:val="Heading8Char"/>
+    <w:link w:val="Ttulo8Carter"/>
     <w:uiPriority w:val="9"/>
     <w:semiHidden/>
     <w:unhideWhenUsed/>
@@ -8864,11 +8969,11 @@
       <w:szCs w:val="20"/>
     </w:rPr>
   </w:style>
-  <w:style w:type="paragraph" w:styleId="Heading9">
+  <w:style w:type="paragraph" w:styleId="Ttulo9">
     <w:name w:val="heading 9"/>
     <w:basedOn w:val="Normal"/>
     <w:next w:val="Normal"/>
-    <w:link w:val="Heading9Char"/>
+    <w:link w:val="Ttulo9Carter"/>
     <w:uiPriority w:val="9"/>
     <w:unhideWhenUsed/>
     <w:qFormat/>
@@ -8888,13 +8993,13 @@
       <w:szCs w:val="20"/>
     </w:rPr>
   </w:style>
-  <w:style w:type="character" w:default="1" w:styleId="DefaultParagraphFont">
+  <w:style w:type="character" w:default="1" w:styleId="Tipodeletrapredefinidodopargrafo">
     <w:name w:val="Default Paragraph Font"/>
     <w:uiPriority w:val="1"/>
     <w:semiHidden/>
     <w:unhideWhenUsed/>
   </w:style>
-  <w:style w:type="table" w:default="1" w:styleId="TableNormal">
+  <w:style w:type="table" w:default="1" w:styleId="Tabelanormal">
     <w:name w:val="Normal Table"/>
     <w:uiPriority w:val="99"/>
     <w:semiHidden/>
@@ -8909,16 +9014,16 @@
       </w:tblCellMar>
     </w:tblPr>
   </w:style>
-  <w:style w:type="numbering" w:default="1" w:styleId="NoList">
+  <w:style w:type="numbering" w:default="1" w:styleId="Semlista">
     <w:name w:val="No List"/>
     <w:uiPriority w:val="99"/>
     <w:semiHidden/>
     <w:unhideWhenUsed/>
   </w:style>
-  <w:style w:type="paragraph" w:styleId="Header">
+  <w:style w:type="paragraph" w:styleId="Cabealho">
     <w:name w:val="header"/>
     <w:basedOn w:val="Normal"/>
-    <w:link w:val="HeaderChar"/>
+    <w:link w:val="CabealhoCarter"/>
     <w:uiPriority w:val="99"/>
     <w:unhideWhenUsed/>
     <w:rsid w:val="00AB7403"/>
@@ -8930,17 +9035,17 @@
       <w:spacing w:after="0" w:line="240" w:lineRule="auto"/>
     </w:pPr>
   </w:style>
-  <w:style w:type="character" w:customStyle="1" w:styleId="HeaderChar">
-    <w:name w:val="Header Char"/>
-    <w:basedOn w:val="DefaultParagraphFont"/>
-    <w:link w:val="Header"/>
+  <w:style w:type="character" w:customStyle="1" w:styleId="CabealhoCarter">
+    <w:name w:val="Cabeçalho Caráter"/>
+    <w:basedOn w:val="Tipodeletrapredefinidodopargrafo"/>
+    <w:link w:val="Cabealho"/>
     <w:uiPriority w:val="99"/>
     <w:rsid w:val="00AB7403"/>
   </w:style>
-  <w:style w:type="paragraph" w:styleId="Footer">
+  <w:style w:type="paragraph" w:styleId="Rodap">
     <w:name w:val="footer"/>
     <w:basedOn w:val="Normal"/>
-    <w:link w:val="FooterChar"/>
+    <w:link w:val="RodapCarter"/>
     <w:uiPriority w:val="99"/>
     <w:unhideWhenUsed/>
     <w:rsid w:val="00AB7403"/>
@@ -8952,14 +9057,14 @@
       <w:spacing w:after="0" w:line="240" w:lineRule="auto"/>
     </w:pPr>
   </w:style>
-  <w:style w:type="character" w:customStyle="1" w:styleId="FooterChar">
-    <w:name w:val="Footer Char"/>
-    <w:basedOn w:val="DefaultParagraphFont"/>
-    <w:link w:val="Footer"/>
+  <w:style w:type="character" w:customStyle="1" w:styleId="RodapCarter">
+    <w:name w:val="Rodapé Caráter"/>
+    <w:basedOn w:val="Tipodeletrapredefinidodopargrafo"/>
+    <w:link w:val="Rodap"/>
     <w:uiPriority w:val="99"/>
     <w:rsid w:val="00AB7403"/>
   </w:style>
-  <w:style w:type="paragraph" w:styleId="ListParagraph">
+  <w:style w:type="paragraph" w:styleId="PargrafodaLista">
     <w:name w:val="List Paragraph"/>
     <w:basedOn w:val="Normal"/>
     <w:uiPriority w:val="34"/>
@@ -8970,10 +9075,10 @@
       <w:contextualSpacing/>
     </w:pPr>
   </w:style>
-  <w:style w:type="character" w:customStyle="1" w:styleId="Heading1Char">
-    <w:name w:val="Heading 1 Char"/>
-    <w:basedOn w:val="DefaultParagraphFont"/>
-    <w:link w:val="Heading1"/>
+  <w:style w:type="character" w:customStyle="1" w:styleId="Ttulo1Carter">
+    <w:name w:val="Título 1 Caráter"/>
+    <w:basedOn w:val="Tipodeletrapredefinidodopargrafo"/>
+    <w:link w:val="Ttulo1"/>
     <w:uiPriority w:val="9"/>
     <w:rsid w:val="00413254"/>
     <w:rPr>
@@ -8983,10 +9088,10 @@
       <w:szCs w:val="40"/>
     </w:rPr>
   </w:style>
-  <w:style w:type="character" w:customStyle="1" w:styleId="Heading2Char">
-    <w:name w:val="Heading 2 Char"/>
-    <w:basedOn w:val="DefaultParagraphFont"/>
-    <w:link w:val="Heading2"/>
+  <w:style w:type="character" w:customStyle="1" w:styleId="Ttulo2Carter">
+    <w:name w:val="Título 2 Caráter"/>
+    <w:basedOn w:val="Tipodeletrapredefinidodopargrafo"/>
+    <w:link w:val="Ttulo2"/>
     <w:uiPriority w:val="9"/>
     <w:rsid w:val="00413254"/>
     <w:rPr>
@@ -8996,10 +9101,10 @@
       <w:szCs w:val="28"/>
     </w:rPr>
   </w:style>
-  <w:style w:type="character" w:customStyle="1" w:styleId="Heading3Char">
-    <w:name w:val="Heading 3 Char"/>
-    <w:basedOn w:val="DefaultParagraphFont"/>
-    <w:link w:val="Heading3"/>
+  <w:style w:type="character" w:customStyle="1" w:styleId="Ttulo3Carter">
+    <w:name w:val="Título 3 Caráter"/>
+    <w:basedOn w:val="Tipodeletrapredefinidodopargrafo"/>
+    <w:link w:val="Ttulo3"/>
     <w:uiPriority w:val="9"/>
     <w:semiHidden/>
     <w:rsid w:val="00413254"/>
@@ -9010,10 +9115,10 @@
       <w:szCs w:val="24"/>
     </w:rPr>
   </w:style>
-  <w:style w:type="character" w:customStyle="1" w:styleId="Heading4Char">
-    <w:name w:val="Heading 4 Char"/>
-    <w:basedOn w:val="DefaultParagraphFont"/>
-    <w:link w:val="Heading4"/>
+  <w:style w:type="character" w:customStyle="1" w:styleId="Ttulo4Carter">
+    <w:name w:val="Título 4 Caráter"/>
+    <w:basedOn w:val="Tipodeletrapredefinidodopargrafo"/>
+    <w:link w:val="Ttulo4"/>
     <w:uiPriority w:val="9"/>
     <w:semiHidden/>
     <w:rsid w:val="00413254"/>
@@ -9024,10 +9129,10 @@
       <w:szCs w:val="22"/>
     </w:rPr>
   </w:style>
-  <w:style w:type="character" w:customStyle="1" w:styleId="Heading5Char">
-    <w:name w:val="Heading 5 Char"/>
-    <w:basedOn w:val="DefaultParagraphFont"/>
-    <w:link w:val="Heading5"/>
+  <w:style w:type="character" w:customStyle="1" w:styleId="Ttulo5Carter">
+    <w:name w:val="Título 5 Caráter"/>
+    <w:basedOn w:val="Tipodeletrapredefinidodopargrafo"/>
+    <w:link w:val="Ttulo5"/>
     <w:uiPriority w:val="9"/>
     <w:semiHidden/>
     <w:rsid w:val="00413254"/>
@@ -9040,10 +9145,10 @@
       <w:szCs w:val="22"/>
     </w:rPr>
   </w:style>
-  <w:style w:type="character" w:customStyle="1" w:styleId="Heading6Char">
-    <w:name w:val="Heading 6 Char"/>
-    <w:basedOn w:val="DefaultParagraphFont"/>
-    <w:link w:val="Heading6"/>
+  <w:style w:type="character" w:customStyle="1" w:styleId="Ttulo6Carter">
+    <w:name w:val="Título 6 Caráter"/>
+    <w:basedOn w:val="Tipodeletrapredefinidodopargrafo"/>
+    <w:link w:val="Ttulo6"/>
     <w:uiPriority w:val="9"/>
     <w:semiHidden/>
     <w:rsid w:val="00413254"/>
@@ -9052,10 +9157,10 @@
       <w:color w:val="F79646" w:themeColor="accent6"/>
     </w:rPr>
   </w:style>
-  <w:style w:type="character" w:customStyle="1" w:styleId="Heading7Char">
-    <w:name w:val="Heading 7 Char"/>
-    <w:basedOn w:val="DefaultParagraphFont"/>
-    <w:link w:val="Heading7"/>
+  <w:style w:type="character" w:customStyle="1" w:styleId="Ttulo7Carter">
+    <w:name w:val="Título 7 Caráter"/>
+    <w:basedOn w:val="Tipodeletrapredefinidodopargrafo"/>
+    <w:link w:val="Ttulo7"/>
     <w:uiPriority w:val="9"/>
     <w:semiHidden/>
     <w:rsid w:val="00413254"/>
@@ -9066,10 +9171,10 @@
       <w:color w:val="F79646" w:themeColor="accent6"/>
     </w:rPr>
   </w:style>
-  <w:style w:type="character" w:customStyle="1" w:styleId="Heading8Char">
-    <w:name w:val="Heading 8 Char"/>
-    <w:basedOn w:val="DefaultParagraphFont"/>
-    <w:link w:val="Heading8"/>
+  <w:style w:type="character" w:customStyle="1" w:styleId="Ttulo8Carter">
+    <w:name w:val="Título 8 Caráter"/>
+    <w:basedOn w:val="Tipodeletrapredefinidodopargrafo"/>
+    <w:link w:val="Ttulo8"/>
     <w:uiPriority w:val="9"/>
     <w:semiHidden/>
     <w:rsid w:val="00413254"/>
@@ -9084,10 +9189,10 @@
       <w:szCs w:val="20"/>
     </w:rPr>
   </w:style>
-  <w:style w:type="character" w:customStyle="1" w:styleId="Heading9Char">
-    <w:name w:val="Heading 9 Char"/>
-    <w:basedOn w:val="DefaultParagraphFont"/>
-    <w:link w:val="Heading9"/>
+  <w:style w:type="character" w:customStyle="1" w:styleId="Ttulo9Carter">
+    <w:name w:val="Título 9 Caráter"/>
+    <w:basedOn w:val="Tipodeletrapredefinidodopargrafo"/>
+    <w:link w:val="Ttulo9"/>
     <w:uiPriority w:val="9"/>
     <w:rsid w:val="00413254"/>
     <w:rPr>
@@ -9099,7 +9204,7 @@
       <w:szCs w:val="20"/>
     </w:rPr>
   </w:style>
-  <w:style w:type="paragraph" w:styleId="Caption">
+  <w:style w:type="paragraph" w:styleId="Legenda">
     <w:name w:val="caption"/>
     <w:basedOn w:val="Normal"/>
     <w:next w:val="Normal"/>
@@ -9117,11 +9222,11 @@
       <w:color w:val="595959" w:themeColor="text1" w:themeTint="A6"/>
     </w:rPr>
   </w:style>
-  <w:style w:type="paragraph" w:styleId="Title">
+  <w:style w:type="paragraph" w:styleId="Ttulo">
     <w:name w:val="Title"/>
     <w:basedOn w:val="Normal"/>
     <w:next w:val="Normal"/>
-    <w:link w:val="TitleChar"/>
+    <w:link w:val="TtuloCarter"/>
     <w:uiPriority w:val="10"/>
     <w:qFormat/>
     <w:rsid w:val="00413254"/>
@@ -9137,10 +9242,10 @@
       <w:szCs w:val="96"/>
     </w:rPr>
   </w:style>
-  <w:style w:type="character" w:customStyle="1" w:styleId="TitleChar">
-    <w:name w:val="Title Char"/>
-    <w:basedOn w:val="DefaultParagraphFont"/>
-    <w:link w:val="Title"/>
+  <w:style w:type="character" w:customStyle="1" w:styleId="TtuloCarter">
+    <w:name w:val="Título Caráter"/>
+    <w:basedOn w:val="Tipodeletrapredefinidodopargrafo"/>
+    <w:link w:val="Ttulo"/>
     <w:uiPriority w:val="10"/>
     <w:rsid w:val="00413254"/>
     <w:rPr>
@@ -9151,11 +9256,11 @@
       <w:szCs w:val="96"/>
     </w:rPr>
   </w:style>
-  <w:style w:type="paragraph" w:styleId="Subtitle">
+  <w:style w:type="paragraph" w:styleId="Subttulo">
     <w:name w:val="Subtitle"/>
     <w:basedOn w:val="Normal"/>
     <w:next w:val="Normal"/>
-    <w:link w:val="SubtitleChar"/>
+    <w:link w:val="SubttuloCarter"/>
     <w:uiPriority w:val="11"/>
     <w:qFormat/>
     <w:rsid w:val="00413254"/>
@@ -9171,10 +9276,10 @@
       <w:szCs w:val="30"/>
     </w:rPr>
   </w:style>
-  <w:style w:type="character" w:customStyle="1" w:styleId="SubtitleChar">
-    <w:name w:val="Subtitle Char"/>
-    <w:basedOn w:val="DefaultParagraphFont"/>
-    <w:link w:val="Subtitle"/>
+  <w:style w:type="character" w:customStyle="1" w:styleId="SubttuloCarter">
+    <w:name w:val="Subtítulo Caráter"/>
+    <w:basedOn w:val="Tipodeletrapredefinidodopargrafo"/>
+    <w:link w:val="Subttulo"/>
     <w:uiPriority w:val="11"/>
     <w:rsid w:val="00413254"/>
     <w:rPr>
@@ -9183,9 +9288,9 @@
       <w:szCs w:val="30"/>
     </w:rPr>
   </w:style>
-  <w:style w:type="character" w:styleId="Strong">
+  <w:style w:type="character" w:styleId="Forte">
     <w:name w:val="Strong"/>
-    <w:basedOn w:val="DefaultParagraphFont"/>
+    <w:basedOn w:val="Tipodeletrapredefinidodopargrafo"/>
     <w:uiPriority w:val="22"/>
     <w:qFormat/>
     <w:rsid w:val="00413254"/>
@@ -9194,9 +9299,9 @@
       <w:bCs/>
     </w:rPr>
   </w:style>
-  <w:style w:type="character" w:styleId="Emphasis">
+  <w:style w:type="character" w:styleId="nfase">
     <w:name w:val="Emphasis"/>
-    <w:basedOn w:val="DefaultParagraphFont"/>
+    <w:basedOn w:val="Tipodeletrapredefinidodopargrafo"/>
     <w:uiPriority w:val="20"/>
     <w:qFormat/>
     <w:rsid w:val="00413254"/>
@@ -9206,7 +9311,7 @@
       <w:color w:val="F79646" w:themeColor="accent6"/>
     </w:rPr>
   </w:style>
-  <w:style w:type="paragraph" w:styleId="NoSpacing">
+  <w:style w:type="paragraph" w:styleId="SemEspaamento">
     <w:name w:val="No Spacing"/>
     <w:uiPriority w:val="1"/>
     <w:qFormat/>
@@ -9215,11 +9320,11 @@
       <w:spacing w:after="0" w:line="240" w:lineRule="auto"/>
     </w:pPr>
   </w:style>
-  <w:style w:type="paragraph" w:styleId="Quote">
+  <w:style w:type="paragraph" w:styleId="Citao">
     <w:name w:val="Quote"/>
     <w:basedOn w:val="Normal"/>
     <w:next w:val="Normal"/>
-    <w:link w:val="QuoteChar"/>
+    <w:link w:val="CitaoCarter"/>
     <w:uiPriority w:val="29"/>
     <w:qFormat/>
     <w:rsid w:val="00413254"/>
@@ -9234,10 +9339,10 @@
       <w:color w:val="262626" w:themeColor="text1" w:themeTint="D9"/>
     </w:rPr>
   </w:style>
-  <w:style w:type="character" w:customStyle="1" w:styleId="QuoteChar">
-    <w:name w:val="Quote Char"/>
-    <w:basedOn w:val="DefaultParagraphFont"/>
-    <w:link w:val="Quote"/>
+  <w:style w:type="character" w:customStyle="1" w:styleId="CitaoCarter">
+    <w:name w:val="Citação Caráter"/>
+    <w:basedOn w:val="Tipodeletrapredefinidodopargrafo"/>
+    <w:link w:val="Citao"/>
     <w:uiPriority w:val="29"/>
     <w:rsid w:val="00413254"/>
     <w:rPr>
@@ -9246,11 +9351,11 @@
       <w:color w:val="262626" w:themeColor="text1" w:themeTint="D9"/>
     </w:rPr>
   </w:style>
-  <w:style w:type="paragraph" w:styleId="IntenseQuote">
+  <w:style w:type="paragraph" w:styleId="CitaoIntensa">
     <w:name w:val="Intense Quote"/>
     <w:basedOn w:val="Normal"/>
     <w:next w:val="Normal"/>
-    <w:link w:val="IntenseQuoteChar"/>
+    <w:link w:val="CitaoIntensaCarter"/>
     <w:uiPriority w:val="30"/>
     <w:qFormat/>
     <w:rsid w:val="00413254"/>
@@ -9268,10 +9373,10 @@
       <w:szCs w:val="32"/>
     </w:rPr>
   </w:style>
-  <w:style w:type="character" w:customStyle="1" w:styleId="IntenseQuoteChar">
-    <w:name w:val="Intense Quote Char"/>
-    <w:basedOn w:val="DefaultParagraphFont"/>
-    <w:link w:val="IntenseQuote"/>
+  <w:style w:type="character" w:customStyle="1" w:styleId="CitaoIntensaCarter">
+    <w:name w:val="Citação Intensa Caráter"/>
+    <w:basedOn w:val="Tipodeletrapredefinidodopargrafo"/>
+    <w:link w:val="CitaoIntensa"/>
     <w:uiPriority w:val="30"/>
     <w:rsid w:val="00413254"/>
     <w:rPr>
@@ -9283,9 +9388,9 @@
       <w:szCs w:val="32"/>
     </w:rPr>
   </w:style>
-  <w:style w:type="character" w:styleId="SubtleEmphasis">
+  <w:style w:type="character" w:styleId="nfaseDiscreta">
     <w:name w:val="Subtle Emphasis"/>
-    <w:basedOn w:val="DefaultParagraphFont"/>
+    <w:basedOn w:val="Tipodeletrapredefinidodopargrafo"/>
     <w:uiPriority w:val="19"/>
     <w:qFormat/>
     <w:rsid w:val="00413254"/>
@@ -9294,9 +9399,9 @@
       <w:iCs/>
     </w:rPr>
   </w:style>
-  <w:style w:type="character" w:styleId="IntenseEmphasis">
+  <w:style w:type="character" w:styleId="nfaseIntensa">
     <w:name w:val="Intense Emphasis"/>
-    <w:basedOn w:val="DefaultParagraphFont"/>
+    <w:basedOn w:val="Tipodeletrapredefinidodopargrafo"/>
     <w:uiPriority w:val="21"/>
     <w:qFormat/>
     <w:rsid w:val="00413254"/>
@@ -9307,9 +9412,9 @@
       <w:iCs/>
     </w:rPr>
   </w:style>
-  <w:style w:type="character" w:styleId="SubtleReference">
+  <w:style w:type="character" w:styleId="RefernciaDiscreta">
     <w:name w:val="Subtle Reference"/>
-    <w:basedOn w:val="DefaultParagraphFont"/>
+    <w:basedOn w:val="Tipodeletrapredefinidodopargrafo"/>
     <w:uiPriority w:val="31"/>
     <w:qFormat/>
     <w:rsid w:val="00413254"/>
@@ -9318,9 +9423,9 @@
       <w:color w:val="595959" w:themeColor="text1" w:themeTint="A6"/>
     </w:rPr>
   </w:style>
-  <w:style w:type="character" w:styleId="IntenseReference">
+  <w:style w:type="character" w:styleId="RefernciaIntensa">
     <w:name w:val="Intense Reference"/>
-    <w:basedOn w:val="DefaultParagraphFont"/>
+    <w:basedOn w:val="Tipodeletrapredefinidodopargrafo"/>
     <w:uiPriority w:val="32"/>
     <w:qFormat/>
     <w:rsid w:val="00413254"/>
@@ -9331,9 +9436,9 @@
       <w:color w:val="F79646" w:themeColor="accent6"/>
     </w:rPr>
   </w:style>
-  <w:style w:type="character" w:styleId="BookTitle">
+  <w:style w:type="character" w:styleId="TtulodoLivro">
     <w:name w:val="Book Title"/>
-    <w:basedOn w:val="DefaultParagraphFont"/>
+    <w:basedOn w:val="Tipodeletrapredefinidodopargrafo"/>
     <w:uiPriority w:val="33"/>
     <w:qFormat/>
     <w:rsid w:val="00413254"/>
@@ -9347,9 +9452,9 @@
       <w:szCs w:val="21"/>
     </w:rPr>
   </w:style>
-  <w:style w:type="paragraph" w:styleId="TOCHeading">
+  <w:style w:type="paragraph" w:styleId="Cabealhodondice">
     <w:name w:val="TOC Heading"/>
-    <w:basedOn w:val="Heading1"/>
+    <w:basedOn w:val="Ttulo1"/>
     <w:next w:val="Normal"/>
     <w:uiPriority w:val="39"/>
     <w:unhideWhenUsed/>
@@ -9379,7 +9484,7 @@
   </w:style>
   <w:style w:type="character" w:customStyle="1" w:styleId="CLP-HeadersCarter">
     <w:name w:val="CLP-Headers Caráter"/>
-    <w:basedOn w:val="DefaultParagraphFont"/>
+    <w:basedOn w:val="Tipodeletrapredefinidodopargrafo"/>
     <w:link w:val="CLP-Headers"/>
     <w:rsid w:val="001970FA"/>
     <w:rPr>
@@ -9388,9 +9493,9 @@
       <w:szCs w:val="26"/>
     </w:rPr>
   </w:style>
-  <w:style w:type="character" w:styleId="Hyperlink">
+  <w:style w:type="character" w:styleId="Hiperligao">
     <w:name w:val="Hyperlink"/>
-    <w:basedOn w:val="DefaultParagraphFont"/>
+    <w:basedOn w:val="Tipodeletrapredefinidodopargrafo"/>
     <w:uiPriority w:val="99"/>
     <w:unhideWhenUsed/>
     <w:rsid w:val="00062BC9"/>
@@ -9401,7 +9506,7 @@
   </w:style>
   <w:style w:type="character" w:customStyle="1" w:styleId="MenoNoResolvida1">
     <w:name w:val="Menção Não Resolvida1"/>
-    <w:basedOn w:val="DefaultParagraphFont"/>
+    <w:basedOn w:val="Tipodeletrapredefinidodopargrafo"/>
     <w:uiPriority w:val="99"/>
     <w:semiHidden/>
     <w:unhideWhenUsed/>
@@ -9411,7 +9516,7 @@
       <w:shd w:val="clear" w:color="auto" w:fill="E1DFDD"/>
     </w:rPr>
   </w:style>
-  <w:style w:type="paragraph" w:styleId="TOC2">
+  <w:style w:type="paragraph" w:styleId="ndice2">
     <w:name w:val="toc 2"/>
     <w:basedOn w:val="Normal"/>
     <w:next w:val="Normal"/>
@@ -9431,14 +9536,14 @@
       <w:lang w:eastAsia="pt-PT"/>
     </w:rPr>
   </w:style>
-  <w:style w:type="paragraph" w:styleId="TOC1">
+  <w:style w:type="paragraph" w:styleId="ndice1">
     <w:name w:val="toc 1"/>
     <w:basedOn w:val="Normal"/>
     <w:next w:val="Normal"/>
     <w:autoRedefine/>
     <w:uiPriority w:val="39"/>
     <w:unhideWhenUsed/>
-    <w:rsid w:val="00BE585C"/>
+    <w:rsid w:val="00165B66"/>
     <w:pPr>
       <w:tabs>
         <w:tab w:val="right" w:leader="dot" w:pos="8494"/>
@@ -9455,7 +9560,7 @@
       <w:lang w:eastAsia="pt-PT"/>
     </w:rPr>
   </w:style>
-  <w:style w:type="paragraph" w:styleId="TOC3">
+  <w:style w:type="paragraph" w:styleId="ndice3">
     <w:name w:val="toc 3"/>
     <w:basedOn w:val="Normal"/>
     <w:next w:val="Normal"/>
@@ -9474,9 +9579,9 @@
       <w:lang w:eastAsia="pt-PT"/>
     </w:rPr>
   </w:style>
-  <w:style w:type="table" w:styleId="TableGrid">
+  <w:style w:type="table" w:styleId="TabelacomGrelha">
     <w:name w:val="Table Grid"/>
-    <w:basedOn w:val="TableNormal"/>
+    <w:basedOn w:val="Tabelanormal"/>
     <w:uiPriority w:val="59"/>
     <w:rsid w:val="00D2433B"/>
     <w:pPr>
@@ -9493,9 +9598,9 @@
       </w:tblBorders>
     </w:tblPr>
   </w:style>
-  <w:style w:type="table" w:styleId="PlainTable2">
+  <w:style w:type="table" w:styleId="TabelaSimples2">
     <w:name w:val="Plain Table 2"/>
-    <w:basedOn w:val="TableNormal"/>
+    <w:basedOn w:val="Tabelanormal"/>
     <w:uiPriority w:val="42"/>
     <w:rsid w:val="00D2433B"/>
     <w:pPr>
@@ -9573,9 +9678,9 @@
       </w:tcPr>
     </w:tblStylePr>
   </w:style>
-  <w:style w:type="table" w:styleId="PlainTable1">
+  <w:style w:type="table" w:styleId="TabelaSimples1">
     <w:name w:val="Plain Table 1"/>
-    <w:basedOn w:val="TableNormal"/>
+    <w:basedOn w:val="Tabelanormal"/>
     <w:uiPriority w:val="41"/>
     <w:rsid w:val="00D2433B"/>
     <w:pPr>
@@ -9636,9 +9741,9 @@
       </w:tcPr>
     </w:tblStylePr>
   </w:style>
-  <w:style w:type="table" w:styleId="PlainTable3">
+  <w:style w:type="table" w:styleId="TabelaSimples3">
     <w:name w:val="Plain Table 3"/>
-    <w:basedOn w:val="TableNormal"/>
+    <w:basedOn w:val="Tabelanormal"/>
     <w:uiPriority w:val="43"/>
     <w:rsid w:val="00D2433B"/>
     <w:pPr>
@@ -9729,9 +9834,9 @@
       </w:tcPr>
     </w:tblStylePr>
   </w:style>
-  <w:style w:type="table" w:styleId="PlainTable5">
+  <w:style w:type="table" w:styleId="TabelaSimples5">
     <w:name w:val="Plain Table 5"/>
-    <w:basedOn w:val="TableNormal"/>
+    <w:basedOn w:val="Tabelanormal"/>
     <w:uiPriority w:val="45"/>
     <w:rsid w:val="00D2433B"/>
     <w:pPr>
@@ -9849,9 +9954,9 @@
       </w:tcPr>
     </w:tblStylePr>
   </w:style>
-  <w:style w:type="table" w:styleId="PlainTable4">
+  <w:style w:type="table" w:styleId="TabelaSimples4">
     <w:name w:val="Plain Table 4"/>
-    <w:basedOn w:val="TableNormal"/>
+    <w:basedOn w:val="Tabelanormal"/>
     <w:uiPriority w:val="44"/>
     <w:rsid w:val="00D2433B"/>
     <w:pPr>
@@ -9898,9 +10003,9 @@
       </w:tcPr>
     </w:tblStylePr>
   </w:style>
-  <w:style w:type="table" w:styleId="GridTable1Light-Accent1">
+  <w:style w:type="table" w:styleId="TabeladeGrelha1Clara-Destaque1">
     <w:name w:val="Grid Table 1 Light Accent 1"/>
-    <w:basedOn w:val="TableNormal"/>
+    <w:basedOn w:val="Tabelanormal"/>
     <w:uiPriority w:val="46"/>
     <w:rsid w:val="00D2433B"/>
     <w:pPr>
@@ -9955,9 +10060,9 @@
       </w:rPr>
     </w:tblStylePr>
   </w:style>
-  <w:style w:type="table" w:styleId="GridTable1Light-Accent6">
+  <w:style w:type="table" w:styleId="TabeladeGrelha1Clara-Destaque6">
     <w:name w:val="Grid Table 1 Light Accent 6"/>
-    <w:basedOn w:val="TableNormal"/>
+    <w:basedOn w:val="Tabelanormal"/>
     <w:uiPriority w:val="46"/>
     <w:rsid w:val="00D2433B"/>
     <w:pPr>
@@ -10012,9 +10117,9 @@
       </w:rPr>
     </w:tblStylePr>
   </w:style>
-  <w:style w:type="table" w:styleId="ListTable4-Accent1">
+  <w:style w:type="table" w:styleId="TabeladeLista4-Destaque1">
     <w:name w:val="List Table 4 Accent 1"/>
-    <w:basedOn w:val="TableNormal"/>
+    <w:basedOn w:val="Tabelanormal"/>
     <w:uiPriority w:val="49"/>
     <w:rsid w:val="00D2433B"/>
     <w:pPr>
@@ -10104,7 +10209,7 @@
   </w:style>
   <w:style w:type="character" w:customStyle="1" w:styleId="MenoNoResolvida2">
     <w:name w:val="Menção Não Resolvida2"/>
-    <w:basedOn w:val="DefaultParagraphFont"/>
+    <w:basedOn w:val="Tipodeletrapredefinidodopargrafo"/>
     <w:uiPriority w:val="99"/>
     <w:semiHidden/>
     <w:unhideWhenUsed/>
@@ -10114,10 +10219,10 @@
       <w:shd w:val="clear" w:color="auto" w:fill="E1DFDD"/>
     </w:rPr>
   </w:style>
-  <w:style w:type="paragraph" w:styleId="BalloonText">
+  <w:style w:type="paragraph" w:styleId="Textodebalo">
     <w:name w:val="Balloon Text"/>
     <w:basedOn w:val="Normal"/>
-    <w:link w:val="BalloonTextChar"/>
+    <w:link w:val="TextodebaloCarter"/>
     <w:uiPriority w:val="99"/>
     <w:semiHidden/>
     <w:unhideWhenUsed/>
@@ -10131,10 +10236,10 @@
       <w:szCs w:val="18"/>
     </w:rPr>
   </w:style>
-  <w:style w:type="character" w:customStyle="1" w:styleId="BalloonTextChar">
-    <w:name w:val="Balloon Text Char"/>
-    <w:basedOn w:val="DefaultParagraphFont"/>
-    <w:link w:val="BalloonText"/>
+  <w:style w:type="character" w:customStyle="1" w:styleId="TextodebaloCarter">
+    <w:name w:val="Texto de balão Caráter"/>
+    <w:basedOn w:val="Tipodeletrapredefinidodopargrafo"/>
+    <w:link w:val="Textodebalo"/>
     <w:uiPriority w:val="99"/>
     <w:semiHidden/>
     <w:rsid w:val="00444DA6"/>
@@ -10144,9 +10249,9 @@
       <w:szCs w:val="18"/>
     </w:rPr>
   </w:style>
-  <w:style w:type="table" w:styleId="GridTable1Light">
+  <w:style w:type="table" w:styleId="TabeladeGrelha1Clara">
     <w:name w:val="Grid Table 1 Light"/>
-    <w:basedOn w:val="TableNormal"/>
+    <w:basedOn w:val="Tabelanormal"/>
     <w:uiPriority w:val="46"/>
     <w:rsid w:val="00047402"/>
     <w:pPr>
@@ -10227,7 +10332,7 @@
   </w:style>
   <w:style w:type="character" w:customStyle="1" w:styleId="MenoNoResolvida3">
     <w:name w:val="Menção Não Resolvida3"/>
-    <w:basedOn w:val="DefaultParagraphFont"/>
+    <w:basedOn w:val="Tipodeletrapredefinidodopargrafo"/>
     <w:uiPriority w:val="99"/>
     <w:semiHidden/>
     <w:unhideWhenUsed/>
@@ -10239,7 +10344,7 @@
   </w:style>
   <w:style w:type="character" w:customStyle="1" w:styleId="apple-tab-span">
     <w:name w:val="apple-tab-span"/>
-    <w:basedOn w:val="DefaultParagraphFont"/>
+    <w:basedOn w:val="Tipodeletrapredefinidodopargrafo"/>
     <w:rsid w:val="006A76ED"/>
   </w:style>
 </w:styles>
@@ -10533,7 +10638,7 @@
 </file>
 
 <file path=customXml/itemProps1.xml><?xml version="1.0" encoding="utf-8"?>
-<ds:datastoreItem xmlns:ds="http://schemas.openxmlformats.org/officeDocument/2006/customXml" ds:itemID="{C0718956-C423-4C58-8370-B024312C4C14}">
+<ds:datastoreItem xmlns:ds="http://schemas.openxmlformats.org/officeDocument/2006/customXml" ds:itemID="{A6860D2B-8D0C-47B7-A9C8-0BC9876806A6}">
   <ds:schemaRefs>
     <ds:schemaRef ds:uri="http://schemas.openxmlformats.org/officeDocument/2006/bibliography"/>
   </ds:schemaRefs>

</xml_diff>

<commit_message>
Insert Business Model Camvas in the reportzinho
</commit_message>
<xml_diff>
--- a/docs/report/projeto_final_45206_45173.docx
+++ b/docs/report/projeto_final_45206_45173.docx
@@ -32,7 +32,7 @@
           <w:lang w:eastAsia="pt-PT"/>
         </w:rPr>
         <w:drawing>
-          <wp:anchor distT="0" distB="0" distL="114300" distR="114300" simplePos="0" relativeHeight="251700224" behindDoc="0" locked="0" layoutInCell="1" allowOverlap="1" wp14:anchorId="18F886EC" wp14:editId="7DF41975">
+          <wp:anchor distT="0" distB="0" distL="114300" distR="114300" simplePos="0" relativeHeight="251699200" behindDoc="0" locked="0" layoutInCell="1" allowOverlap="1" wp14:anchorId="18F886EC" wp14:editId="34CE42B9">
             <wp:simplePos x="0" y="0"/>
             <wp:positionH relativeFrom="margin">
               <wp:align>center</wp:align>
@@ -137,7 +137,6 @@
           <w:szCs w:val="48"/>
         </w:rPr>
       </w:pPr>
-      <w:proofErr w:type="spellStart"/>
       <w:r>
         <w:rPr>
           <w:rFonts w:ascii="Roboto" w:hAnsi="Roboto" w:cs="Times New Roman"/>
@@ -148,7 +147,6 @@
         </w:rPr>
         <w:t>SyncReady</w:t>
       </w:r>
-      <w:proofErr w:type="spellEnd"/>
     </w:p>
     <w:p>
       <w:pPr>
@@ -171,7 +169,7 @@
         <mc:AlternateContent>
           <mc:Choice Requires="wps">
             <w:drawing>
-              <wp:anchor distT="0" distB="0" distL="114300" distR="114300" simplePos="0" relativeHeight="251703296" behindDoc="0" locked="0" layoutInCell="1" allowOverlap="1" wp14:anchorId="0E3ED0CA" wp14:editId="42AF3AC1">
+              <wp:anchor distT="0" distB="0" distL="114300" distR="114300" simplePos="0" relativeHeight="251702272" behindDoc="0" locked="0" layoutInCell="1" allowOverlap="1" wp14:anchorId="0E3ED0CA" wp14:editId="67E27E0F">
                 <wp:simplePos x="0" y="0"/>
                 <wp:positionH relativeFrom="column">
                   <wp:posOffset>1377315</wp:posOffset>
@@ -220,7 +218,7 @@
           </mc:Choice>
           <mc:Fallback>
             <w:pict>
-              <v:line w14:anchorId="162B3E7D" id="Straight Connector 1" o:spid="_x0000_s1026" style="position:absolute;z-index:251703296;visibility:visible;mso-wrap-style:square;mso-wrap-distance-left:9pt;mso-wrap-distance-top:0;mso-wrap-distance-right:9pt;mso-wrap-distance-bottom:0;mso-position-horizontal:absolute;mso-position-horizontal-relative:text;mso-position-vertical:absolute;mso-position-vertical-relative:text" from="108.45pt,4pt" to="306.45pt,4pt" o:gfxdata="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" strokecolor="#4579b8 [3044]"/>
+              <v:line w14:anchorId="0CE6163C" id="Straight Connector 1" o:spid="_x0000_s1026" style="position:absolute;z-index:251702272;visibility:visible;mso-wrap-style:square;mso-wrap-distance-left:9pt;mso-wrap-distance-top:0;mso-wrap-distance-right:9pt;mso-wrap-distance-bottom:0;mso-position-horizontal:absolute;mso-position-horizontal-relative:text;mso-position-vertical:absolute;mso-position-vertical-relative:text" from="108.45pt,4pt" to="306.45pt,4pt" o:gfxdata="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" strokecolor="#4579b8 [3044]"/>
             </w:pict>
           </mc:Fallback>
         </mc:AlternateContent>
@@ -236,7 +234,7 @@
         <mc:AlternateContent>
           <mc:Choice Requires="wps">
             <w:drawing>
-              <wp:anchor distT="45720" distB="45720" distL="114300" distR="114300" simplePos="0" relativeHeight="251702272" behindDoc="0" locked="0" layoutInCell="1" allowOverlap="1" wp14:anchorId="02071E8E" wp14:editId="13FFF3AF">
+              <wp:anchor distT="45720" distB="45720" distL="114300" distR="114300" simplePos="0" relativeHeight="251701248" behindDoc="0" locked="0" layoutInCell="1" allowOverlap="1" wp14:anchorId="02071E8E" wp14:editId="770AF0E5">
                 <wp:simplePos x="0" y="0"/>
                 <wp:positionH relativeFrom="margin">
                   <wp:align>center</wp:align>
@@ -338,7 +336,7 @@
                 <v:stroke joinstyle="miter"/>
                 <v:path gradientshapeok="t" o:connecttype="rect"/>
               </v:shapetype>
-              <v:shape id="Text Box 2" o:spid="_x0000_s1026" type="#_x0000_t202" style="position:absolute;left:0;text-align:left;margin-left:0;margin-top:13.75pt;width:324pt;height:39.75pt;z-index:251702272;visibility:visible;mso-wrap-style:square;mso-width-percent:0;mso-height-percent:0;mso-wrap-distance-left:9pt;mso-wrap-distance-top:3.6pt;mso-wrap-distance-right:9pt;mso-wrap-distance-bottom:3.6pt;mso-position-horizontal:center;mso-position-horizontal-relative:margin;mso-position-vertical:absolute;mso-position-vertical-relative:text;mso-width-percent:0;mso-height-percent:0;mso-width-relative:margin;mso-height-relative:margin;v-text-anchor:top" o:gfxdata="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" stroked="f">
+              <v:shape id="Text Box 2" o:spid="_x0000_s1026" type="#_x0000_t202" style="position:absolute;left:0;text-align:left;margin-left:0;margin-top:13.75pt;width:324pt;height:39.75pt;z-index:251701248;visibility:visible;mso-wrap-style:square;mso-width-percent:0;mso-height-percent:0;mso-wrap-distance-left:9pt;mso-wrap-distance-top:3.6pt;mso-wrap-distance-right:9pt;mso-wrap-distance-bottom:3.6pt;mso-position-horizontal:center;mso-position-horizontal-relative:margin;mso-position-vertical:absolute;mso-position-vertical-relative:text;mso-width-percent:0;mso-height-percent:0;mso-width-relative:margin;mso-height-relative:margin;v-text-anchor:top" o:gfxdata="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" stroked="f">
                 <v:textbox>
                   <w:txbxContent>
                     <w:p>
@@ -608,7 +606,7 @@
         <mc:AlternateContent>
           <mc:Choice Requires="wps">
             <w:drawing>
-              <wp:anchor distT="0" distB="0" distL="114300" distR="114300" simplePos="0" relativeHeight="251669504" behindDoc="0" locked="0" layoutInCell="1" allowOverlap="1" wp14:anchorId="24682C1E" wp14:editId="0EF906FF">
+              <wp:anchor distT="0" distB="0" distL="114300" distR="114300" simplePos="0" relativeHeight="251668480" behindDoc="0" locked="0" layoutInCell="1" allowOverlap="1" wp14:anchorId="24682C1E" wp14:editId="79C86D29">
                 <wp:simplePos x="0" y="0"/>
                 <wp:positionH relativeFrom="margin">
                   <wp:posOffset>1594054</wp:posOffset>
@@ -675,7 +673,7 @@
           </mc:Choice>
           <mc:Fallback>
             <w:pict>
-              <v:rect w14:anchorId="65E3D8E3" id="Retângulo 4" o:spid="_x0000_s1026" style="position:absolute;margin-left:125.5pt;margin-top:623.25pt;width:173.2pt;height:57.05pt;z-index:251669504;visibility:visible;mso-wrap-style:square;mso-height-percent:0;mso-wrap-distance-left:9pt;mso-wrap-distance-top:0;mso-wrap-distance-right:9pt;mso-wrap-distance-bottom:0;mso-position-horizontal:absolute;mso-position-horizontal-relative:margin;mso-position-vertical:absolute;mso-position-vertical-relative:text;mso-height-percent:0;mso-height-relative:margin;v-text-anchor:middle" o:gfxdata="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" fillcolor="white [3212]" strokecolor="white [3212]" strokeweight="2pt">
+              <v:rect w14:anchorId="3F3F374D" id="Retângulo 4" o:spid="_x0000_s1026" style="position:absolute;margin-left:125.5pt;margin-top:623.25pt;width:173.2pt;height:57.05pt;z-index:251668480;visibility:visible;mso-wrap-style:square;mso-height-percent:0;mso-wrap-distance-left:9pt;mso-wrap-distance-top:0;mso-wrap-distance-right:9pt;mso-wrap-distance-bottom:0;mso-position-horizontal:absolute;mso-position-horizontal-relative:margin;mso-position-vertical:absolute;mso-position-vertical-relative:text;mso-height-percent:0;mso-height-relative:margin;v-text-anchor:middle" o:gfxdata="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" fillcolor="white [3212]" strokecolor="white [3212]" strokeweight="2pt">
                 <w10:wrap anchorx="margin"/>
               </v:rect>
             </w:pict>
@@ -727,7 +725,7 @@
           <w:docGrid w:linePitch="360"/>
         </w:sectPr>
       </w:pPr>
-      <w:bookmarkStart w:id="1" w:name="_Toc32416801"/>
+      <w:bookmarkStart w:id="1" w:name="_Toc32499685"/>
       <w:r>
         <w:rPr>
           <w:rFonts w:ascii="Roboto" w:hAnsi="Roboto"/>
@@ -760,7 +758,7 @@
         <mc:AlternateContent>
           <mc:Choice Requires="wps">
             <w:drawing>
-              <wp:anchor distT="45720" distB="45720" distL="114300" distR="114300" simplePos="0" relativeHeight="251671552" behindDoc="0" locked="0" layoutInCell="1" allowOverlap="1" wp14:anchorId="571F28E8" wp14:editId="436A3171">
+              <wp:anchor distT="45720" distB="45720" distL="114300" distR="114300" simplePos="0" relativeHeight="251670528" behindDoc="0" locked="0" layoutInCell="1" allowOverlap="1" wp14:anchorId="571F28E8" wp14:editId="1910B45C">
                 <wp:simplePos x="0" y="0"/>
                 <wp:positionH relativeFrom="margin">
                   <wp:posOffset>2853690</wp:posOffset>
@@ -879,7 +877,7 @@
           </mc:Choice>
           <mc:Fallback>
             <w:pict>
-              <v:shape w14:anchorId="571F28E8" id="Text Box 16" o:spid="_x0000_s1027" type="#_x0000_t202" style="position:absolute;left:0;text-align:left;margin-left:224.7pt;margin-top:599.8pt;width:231pt;height:62.3pt;z-index:251671552;visibility:visible;mso-wrap-style:square;mso-width-percent:0;mso-height-percent:0;mso-wrap-distance-left:9pt;mso-wrap-distance-top:3.6pt;mso-wrap-distance-right:9pt;mso-wrap-distance-bottom:3.6pt;mso-position-horizontal:absolute;mso-position-horizontal-relative:margin;mso-position-vertical:absolute;mso-position-vertical-relative:text;mso-width-percent:0;mso-height-percent:0;mso-width-relative:margin;mso-height-relative:margin;v-text-anchor:top" o:gfxdata="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" stroked="f">
+              <v:shape w14:anchorId="571F28E8" id="Text Box 16" o:spid="_x0000_s1027" type="#_x0000_t202" style="position:absolute;left:0;text-align:left;margin-left:224.7pt;margin-top:599.8pt;width:231pt;height:62.3pt;z-index:251670528;visibility:visible;mso-wrap-style:square;mso-width-percent:0;mso-height-percent:0;mso-wrap-distance-left:9pt;mso-wrap-distance-top:3.6pt;mso-wrap-distance-right:9pt;mso-wrap-distance-bottom:3.6pt;mso-position-horizontal:absolute;mso-position-horizontal-relative:margin;mso-position-vertical:absolute;mso-position-vertical-relative:text;mso-width-percent:0;mso-height-percent:0;mso-width-relative:margin;mso-height-relative:margin;v-text-anchor:top" o:gfxdata="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" stroked="f">
                 <v:textbox>
                   <w:txbxContent>
                     <w:p>
@@ -951,7 +949,7 @@
         <mc:AlternateContent>
           <mc:Choice Requires="wps">
             <w:drawing>
-              <wp:anchor distT="45720" distB="45720" distL="114300" distR="114300" simplePos="0" relativeHeight="251666432" behindDoc="0" locked="0" layoutInCell="1" allowOverlap="1" wp14:anchorId="2A65861F" wp14:editId="48AD67DE">
+              <wp:anchor distT="45720" distB="45720" distL="114300" distR="114300" simplePos="0" relativeHeight="251665408" behindDoc="0" locked="0" layoutInCell="1" allowOverlap="1" wp14:anchorId="2A65861F" wp14:editId="30E3E7A4">
                 <wp:simplePos x="0" y="0"/>
                 <wp:positionH relativeFrom="column">
                   <wp:posOffset>2611215</wp:posOffset>
@@ -1154,7 +1152,7 @@
           </mc:Choice>
           <mc:Fallback>
             <w:pict>
-              <v:shape w14:anchorId="2A65861F" id="_x0000_s1028" type="#_x0000_t202" style="position:absolute;left:0;text-align:left;margin-left:205.6pt;margin-top:325.1pt;width:271pt;height:220.75pt;z-index:251666432;visibility:visible;mso-wrap-style:square;mso-width-percent:0;mso-height-percent:0;mso-wrap-distance-left:9pt;mso-wrap-distance-top:3.6pt;mso-wrap-distance-right:9pt;mso-wrap-distance-bottom:3.6pt;mso-position-horizontal:absolute;mso-position-horizontal-relative:text;mso-position-vertical:absolute;mso-position-vertical-relative:text;mso-width-percent:0;mso-height-percent:0;mso-width-relative:margin;mso-height-relative:margin;v-text-anchor:top" o:gfxdata="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" stroked="f">
+              <v:shape w14:anchorId="2A65861F" id="_x0000_s1028" type="#_x0000_t202" style="position:absolute;left:0;text-align:left;margin-left:205.6pt;margin-top:325.1pt;width:271pt;height:220.75pt;z-index:251665408;visibility:visible;mso-wrap-style:square;mso-width-percent:0;mso-height-percent:0;mso-wrap-distance-left:9pt;mso-wrap-distance-top:3.6pt;mso-wrap-distance-right:9pt;mso-wrap-distance-bottom:3.6pt;mso-position-horizontal:absolute;mso-position-horizontal-relative:text;mso-position-vertical:absolute;mso-position-vertical-relative:text;mso-width-percent:0;mso-height-percent:0;mso-width-relative:margin;mso-height-relative:margin;v-text-anchor:top" o:gfxdata="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" stroked="f">
                 <v:textbox>
                   <w:txbxContent>
                     <w:p>
@@ -1310,7 +1308,7 @@
         <mc:AlternateContent>
           <mc:Choice Requires="wps">
             <w:drawing>
-              <wp:anchor distT="45720" distB="45720" distL="114300" distR="114300" simplePos="0" relativeHeight="251665408" behindDoc="0" locked="0" layoutInCell="1" allowOverlap="1" wp14:anchorId="13D7126E" wp14:editId="67A3B370">
+              <wp:anchor distT="45720" distB="45720" distL="114300" distR="114300" simplePos="0" relativeHeight="251664384" behindDoc="0" locked="0" layoutInCell="1" allowOverlap="1" wp14:anchorId="13D7126E" wp14:editId="323A5D97">
                 <wp:simplePos x="0" y="0"/>
                 <wp:positionH relativeFrom="page">
                   <wp:align>right</wp:align>
@@ -1397,7 +1395,7 @@
           </mc:Choice>
           <mc:Fallback>
             <w:pict>
-              <v:shape w14:anchorId="13D7126E" id="Text Box 15" o:spid="_x0000_s1029" type="#_x0000_t202" style="position:absolute;left:0;text-align:left;margin-left:543.25pt;margin-top:238pt;width:594.45pt;height:49.2pt;z-index:251665408;visibility:visible;mso-wrap-style:square;mso-width-percent:0;mso-height-percent:0;mso-wrap-distance-left:9pt;mso-wrap-distance-top:3.6pt;mso-wrap-distance-right:9pt;mso-wrap-distance-bottom:3.6pt;mso-position-horizontal:right;mso-position-horizontal-relative:page;mso-position-vertical:absolute;mso-position-vertical-relative:text;mso-width-percent:0;mso-height-percent:0;mso-width-relative:margin;mso-height-relative:margin;v-text-anchor:top" o:gfxdata="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" stroked="f">
+              <v:shape w14:anchorId="13D7126E" id="Text Box 15" o:spid="_x0000_s1029" type="#_x0000_t202" style="position:absolute;left:0;text-align:left;margin-left:543.25pt;margin-top:238pt;width:594.45pt;height:49.2pt;z-index:251664384;visibility:visible;mso-wrap-style:square;mso-width-percent:0;mso-height-percent:0;mso-wrap-distance-left:9pt;mso-wrap-distance-top:3.6pt;mso-wrap-distance-right:9pt;mso-wrap-distance-bottom:3.6pt;mso-position-horizontal:right;mso-position-horizontal-relative:page;mso-position-vertical:absolute;mso-position-vertical-relative:text;mso-width-percent:0;mso-height-percent:0;mso-width-relative:margin;mso-height-relative:margin;v-text-anchor:top" o:gfxdata="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" stroked="f">
                 <v:textbox style="mso-fit-shape-to-text:t">
                   <w:txbxContent>
                     <w:p>
@@ -1459,7 +1457,7 @@
           <w:szCs w:val="32"/>
         </w:rPr>
       </w:pPr>
-      <w:bookmarkStart w:id="2" w:name="_Toc32416802"/>
+      <w:bookmarkStart w:id="2" w:name="_Toc32499686"/>
       <w:r>
         <w:rPr>
           <w:rFonts w:ascii="Roboto" w:hAnsi="Roboto"/>
@@ -1491,7 +1489,6 @@
         </w:rPr>
         <w:t xml:space="preserve">O projeto </w:t>
       </w:r>
-      <w:proofErr w:type="spellStart"/>
       <w:r>
         <w:rPr>
           <w:rFonts w:ascii="Roboto" w:hAnsi="Roboto" w:cs="Times New Roman"/>
@@ -1502,7 +1499,6 @@
         </w:rPr>
         <w:t>SyncReady</w:t>
       </w:r>
-      <w:proofErr w:type="spellEnd"/>
       <w:r>
         <w:rPr>
           <w:rFonts w:ascii="Roboto" w:hAnsi="Roboto" w:cs="Times New Roman"/>
@@ -1821,7 +1817,7 @@
             </w:rPr>
             <w:fldChar w:fldCharType="separate"/>
           </w:r>
-          <w:hyperlink w:anchor="_Toc32416801" w:history="1">
+          <w:hyperlink w:anchor="_Toc32499685" w:history="1">
             <w:r>
               <w:rPr>
                 <w:rStyle w:val="Hiperligao"/>
@@ -1845,7 +1841,7 @@
               <w:rPr>
                 <w:webHidden/>
               </w:rPr>
-              <w:instrText xml:space="preserve"> PAGEREF _Toc32416801 \h </w:instrText>
+              <w:instrText xml:space="preserve"> PAGEREF _Toc32499685 \h </w:instrText>
             </w:r>
             <w:r>
               <w:rPr>
@@ -1883,7 +1879,7 @@
               <w:szCs w:val="22"/>
             </w:rPr>
           </w:pPr>
-          <w:hyperlink w:anchor="_Toc32416802" w:history="1">
+          <w:hyperlink w:anchor="_Toc32499686" w:history="1">
             <w:r>
               <w:rPr>
                 <w:rStyle w:val="Hiperligao"/>
@@ -1907,7 +1903,7 @@
               <w:rPr>
                 <w:webHidden/>
               </w:rPr>
-              <w:instrText xml:space="preserve"> PAGEREF _Toc32416802 \h </w:instrText>
+              <w:instrText xml:space="preserve"> PAGEREF _Toc32499686 \h </w:instrText>
             </w:r>
             <w:r>
               <w:rPr>
@@ -1945,7 +1941,7 @@
               <w:szCs w:val="22"/>
             </w:rPr>
           </w:pPr>
-          <w:hyperlink w:anchor="_Toc32416803" w:history="1">
+          <w:hyperlink w:anchor="_Toc32499687" w:history="1">
             <w:r>
               <w:rPr>
                 <w:rStyle w:val="Hiperligao"/>
@@ -1969,7 +1965,7 @@
               <w:rPr>
                 <w:webHidden/>
               </w:rPr>
-              <w:instrText xml:space="preserve"> PAGEREF _Toc32416803 \h </w:instrText>
+              <w:instrText xml:space="preserve"> PAGEREF _Toc32499687 \h </w:instrText>
             </w:r>
             <w:r>
               <w:rPr>
@@ -2007,7 +2003,7 @@
               <w:szCs w:val="22"/>
             </w:rPr>
           </w:pPr>
-          <w:hyperlink w:anchor="_Toc32416804" w:history="1">
+          <w:hyperlink w:anchor="_Toc32499688" w:history="1">
             <w:r>
               <w:rPr>
                 <w:rStyle w:val="Hiperligao"/>
@@ -2031,7 +2027,7 @@
               <w:rPr>
                 <w:webHidden/>
               </w:rPr>
-              <w:instrText xml:space="preserve"> PAGEREF _Toc32416804 \h </w:instrText>
+              <w:instrText xml:space="preserve"> PAGEREF _Toc32499688 \h </w:instrText>
             </w:r>
             <w:r>
               <w:rPr>
@@ -2069,7 +2065,7 @@
               <w:szCs w:val="22"/>
             </w:rPr>
           </w:pPr>
-          <w:hyperlink w:anchor="_Toc32416805" w:history="1">
+          <w:hyperlink w:anchor="_Toc32499689" w:history="1">
             <w:r>
               <w:rPr>
                 <w:rStyle w:val="Hiperligao"/>
@@ -2093,7 +2089,7 @@
               <w:rPr>
                 <w:webHidden/>
               </w:rPr>
-              <w:instrText xml:space="preserve"> PAGEREF _Toc32416805 \h </w:instrText>
+              <w:instrText xml:space="preserve"> PAGEREF _Toc32499689 \h </w:instrText>
             </w:r>
             <w:r>
               <w:rPr>
@@ -2131,7 +2127,7 @@
               <w:szCs w:val="22"/>
             </w:rPr>
           </w:pPr>
-          <w:hyperlink w:anchor="_Toc32416806" w:history="1">
+          <w:hyperlink w:anchor="_Toc32499690" w:history="1">
             <w:r>
               <w:rPr>
                 <w:rStyle w:val="Hiperligao"/>
@@ -2155,7 +2151,7 @@
               <w:rPr>
                 <w:webHidden/>
               </w:rPr>
-              <w:instrText xml:space="preserve"> PAGEREF _Toc32416806 \h </w:instrText>
+              <w:instrText xml:space="preserve"> PAGEREF _Toc32499690 \h </w:instrText>
             </w:r>
             <w:r>
               <w:rPr>
@@ -2193,7 +2189,7 @@
               <w:szCs w:val="22"/>
             </w:rPr>
           </w:pPr>
-          <w:hyperlink w:anchor="_Toc32416807" w:history="1">
+          <w:hyperlink w:anchor="_Toc32499691" w:history="1">
             <w:r>
               <w:rPr>
                 <w:rStyle w:val="Hiperligao"/>
@@ -2217,7 +2213,7 @@
               <w:rPr>
                 <w:webHidden/>
               </w:rPr>
-              <w:instrText xml:space="preserve"> PAGEREF _Toc32416807 \h </w:instrText>
+              <w:instrText xml:space="preserve"> PAGEREF _Toc32499691 \h </w:instrText>
             </w:r>
             <w:r>
               <w:rPr>
@@ -2255,7 +2251,7 @@
               <w:szCs w:val="22"/>
             </w:rPr>
           </w:pPr>
-          <w:hyperlink w:anchor="_Toc32416808" w:history="1">
+          <w:hyperlink w:anchor="_Toc32499692" w:history="1">
             <w:r>
               <w:rPr>
                 <w:rStyle w:val="Hiperligao"/>
@@ -2279,7 +2275,7 @@
               <w:rPr>
                 <w:webHidden/>
               </w:rPr>
-              <w:instrText xml:space="preserve"> PAGEREF _Toc32416808 \h </w:instrText>
+              <w:instrText xml:space="preserve"> PAGEREF _Toc32499692 \h </w:instrText>
             </w:r>
             <w:r>
               <w:rPr>
@@ -2317,7 +2313,7 @@
               <w:szCs w:val="22"/>
             </w:rPr>
           </w:pPr>
-          <w:hyperlink w:anchor="_Toc32416809" w:history="1">
+          <w:hyperlink w:anchor="_Toc32499693" w:history="1">
             <w:r>
               <w:rPr>
                 <w:rStyle w:val="Hiperligao"/>
@@ -2341,7 +2337,7 @@
               <w:rPr>
                 <w:webHidden/>
               </w:rPr>
-              <w:instrText xml:space="preserve"> PAGEREF _Toc32416809 \h </w:instrText>
+              <w:instrText xml:space="preserve"> PAGEREF _Toc32499693 \h </w:instrText>
             </w:r>
             <w:r>
               <w:rPr>
@@ -2379,7 +2375,7 @@
               <w:szCs w:val="22"/>
             </w:rPr>
           </w:pPr>
-          <w:hyperlink w:anchor="_Toc32416810" w:history="1">
+          <w:hyperlink w:anchor="_Toc32499694" w:history="1">
             <w:r>
               <w:rPr>
                 <w:rStyle w:val="Hiperligao"/>
@@ -2403,7 +2399,7 @@
               <w:rPr>
                 <w:webHidden/>
               </w:rPr>
-              <w:instrText xml:space="preserve"> PAGEREF _Toc32416810 \h </w:instrText>
+              <w:instrText xml:space="preserve"> PAGEREF _Toc32499694 \h </w:instrText>
             </w:r>
             <w:r>
               <w:rPr>
@@ -2441,7 +2437,7 @@
               <w:szCs w:val="22"/>
             </w:rPr>
           </w:pPr>
-          <w:hyperlink w:anchor="_Toc32416811" w:history="1">
+          <w:hyperlink w:anchor="_Toc32499695" w:history="1">
             <w:r>
               <w:rPr>
                 <w:rStyle w:val="Hiperligao"/>
@@ -2465,7 +2461,7 @@
               <w:rPr>
                 <w:webHidden/>
               </w:rPr>
-              <w:instrText xml:space="preserve"> PAGEREF _Toc32416811 \h </w:instrText>
+              <w:instrText xml:space="preserve"> PAGEREF _Toc32499695 \h </w:instrText>
             </w:r>
             <w:r>
               <w:rPr>
@@ -2503,7 +2499,7 @@
               <w:szCs w:val="22"/>
             </w:rPr>
           </w:pPr>
-          <w:hyperlink w:anchor="_Toc32416812" w:history="1">
+          <w:hyperlink w:anchor="_Toc32499696" w:history="1">
             <w:r>
               <w:rPr>
                 <w:rStyle w:val="Hiperligao"/>
@@ -2527,7 +2523,7 @@
               <w:rPr>
                 <w:webHidden/>
               </w:rPr>
-              <w:instrText xml:space="preserve"> PAGEREF _Toc32416812 \h </w:instrText>
+              <w:instrText xml:space="preserve"> PAGEREF _Toc32499696 \h </w:instrText>
             </w:r>
             <w:r>
               <w:rPr>
@@ -2565,7 +2561,7 @@
               <w:szCs w:val="22"/>
             </w:rPr>
           </w:pPr>
-          <w:hyperlink w:anchor="_Toc32416813" w:history="1">
+          <w:hyperlink w:anchor="_Toc32499697" w:history="1">
             <w:r>
               <w:rPr>
                 <w:rStyle w:val="Hiperligao"/>
@@ -2589,7 +2585,7 @@
               <w:rPr>
                 <w:webHidden/>
               </w:rPr>
-              <w:instrText xml:space="preserve"> PAGEREF _Toc32416813 \h </w:instrText>
+              <w:instrText xml:space="preserve"> PAGEREF _Toc32499697 \h </w:instrText>
             </w:r>
             <w:r>
               <w:rPr>
@@ -2627,7 +2623,7 @@
               <w:szCs w:val="22"/>
             </w:rPr>
           </w:pPr>
-          <w:hyperlink w:anchor="_Toc32416814" w:history="1">
+          <w:hyperlink w:anchor="_Toc32499698" w:history="1">
             <w:r>
               <w:rPr>
                 <w:rStyle w:val="Hiperligao"/>
@@ -2651,7 +2647,7 @@
               <w:rPr>
                 <w:webHidden/>
               </w:rPr>
-              <w:instrText xml:space="preserve"> PAGEREF _Toc32416814 \h </w:instrText>
+              <w:instrText xml:space="preserve"> PAGEREF _Toc32499698 \h </w:instrText>
             </w:r>
             <w:r>
               <w:rPr>
@@ -2689,7 +2685,7 @@
               <w:szCs w:val="22"/>
             </w:rPr>
           </w:pPr>
-          <w:hyperlink w:anchor="_Toc32416815" w:history="1">
+          <w:hyperlink w:anchor="_Toc32499699" w:history="1">
             <w:r>
               <w:rPr>
                 <w:rStyle w:val="Hiperligao"/>
@@ -2713,7 +2709,7 @@
               <w:rPr>
                 <w:webHidden/>
               </w:rPr>
-              <w:instrText xml:space="preserve"> PAGEREF _Toc32416815 \h </w:instrText>
+              <w:instrText xml:space="preserve"> PAGEREF _Toc32499699 \h </w:instrText>
             </w:r>
             <w:r>
               <w:rPr>
@@ -2751,13 +2747,13 @@
               <w:szCs w:val="22"/>
             </w:rPr>
           </w:pPr>
-          <w:hyperlink w:anchor="_Toc32416816" w:history="1">
+          <w:hyperlink w:anchor="_Toc32499700" w:history="1">
             <w:r>
               <w:rPr>
                 <w:rStyle w:val="Hiperligao"/>
-                <w:rFonts w:ascii="Roboto Medium" w:hAnsi="Roboto Medium"/>
-              </w:rPr>
-              <w:t>DESENVOLVIMENTO</w:t>
+                <w:rFonts w:ascii="Roboto" w:hAnsi="Roboto"/>
+              </w:rPr>
+              <w:t>Business Model Canvas</w:t>
             </w:r>
             <w:r>
               <w:rPr>
@@ -2775,7 +2771,7 @@
               <w:rPr>
                 <w:webHidden/>
               </w:rPr>
-              <w:instrText xml:space="preserve"> PAGEREF _Toc32416816 \h </w:instrText>
+              <w:instrText xml:space="preserve"> PAGEREF _Toc32499700 \h </w:instrText>
             </w:r>
             <w:r>
               <w:rPr>
@@ -2813,13 +2809,13 @@
               <w:szCs w:val="22"/>
             </w:rPr>
           </w:pPr>
-          <w:hyperlink w:anchor="_Toc32416817" w:history="1">
+          <w:hyperlink w:anchor="_Toc32499701" w:history="1">
             <w:r>
               <w:rPr>
                 <w:rStyle w:val="Hiperligao"/>
-                <w:rFonts w:ascii="Roboto" w:hAnsi="Roboto"/>
-              </w:rPr>
-              <w:t>Criação do protótipo</w:t>
+                <w:rFonts w:ascii="Roboto Medium" w:hAnsi="Roboto Medium"/>
+              </w:rPr>
+              <w:t>DESENVOLVIMENTO</w:t>
             </w:r>
             <w:r>
               <w:rPr>
@@ -2837,7 +2833,7 @@
               <w:rPr>
                 <w:webHidden/>
               </w:rPr>
-              <w:instrText xml:space="preserve"> PAGEREF _Toc32416817 \h </w:instrText>
+              <w:instrText xml:space="preserve"> PAGEREF _Toc32499701 \h </w:instrText>
             </w:r>
             <w:r>
               <w:rPr>
@@ -2875,13 +2871,13 @@
               <w:szCs w:val="22"/>
             </w:rPr>
           </w:pPr>
-          <w:hyperlink w:anchor="_Toc32416818" w:history="1">
+          <w:hyperlink w:anchor="_Toc32499702" w:history="1">
             <w:r>
               <w:rPr>
                 <w:rStyle w:val="Hiperligao"/>
                 <w:rFonts w:ascii="Roboto" w:hAnsi="Roboto"/>
               </w:rPr>
-              <w:t>Codificação e testes</w:t>
+              <w:t>Criação do protótipo</w:t>
             </w:r>
             <w:r>
               <w:rPr>
@@ -2899,7 +2895,7 @@
               <w:rPr>
                 <w:webHidden/>
               </w:rPr>
-              <w:instrText xml:space="preserve"> PAGEREF _Toc32416818 \h </w:instrText>
+              <w:instrText xml:space="preserve"> PAGEREF _Toc32499702 \h </w:instrText>
             </w:r>
             <w:r>
               <w:rPr>
@@ -2937,13 +2933,13 @@
               <w:szCs w:val="22"/>
             </w:rPr>
           </w:pPr>
-          <w:hyperlink w:anchor="_Toc32416819" w:history="1">
+          <w:hyperlink w:anchor="_Toc32499703" w:history="1">
             <w:r>
               <w:rPr>
                 <w:rStyle w:val="Hiperligao"/>
                 <w:rFonts w:ascii="Roboto" w:hAnsi="Roboto"/>
               </w:rPr>
-              <w:t>Recolha e tratamento de dados</w:t>
+              <w:t>Codificação e testes</w:t>
             </w:r>
             <w:r>
               <w:rPr>
@@ -2961,7 +2957,7 @@
               <w:rPr>
                 <w:webHidden/>
               </w:rPr>
-              <w:instrText xml:space="preserve"> PAGEREF _Toc32416819 \h </w:instrText>
+              <w:instrText xml:space="preserve"> PAGEREF _Toc32499703 \h </w:instrText>
             </w:r>
             <w:r>
               <w:rPr>
@@ -2978,7 +2974,7 @@
               <w:rPr>
                 <w:webHidden/>
               </w:rPr>
-              <w:t>10</w:t>
+              <w:t>11</w:t>
             </w:r>
             <w:r>
               <w:rPr>
@@ -2999,13 +2995,13 @@
               <w:szCs w:val="22"/>
             </w:rPr>
           </w:pPr>
-          <w:hyperlink w:anchor="_Toc32416820" w:history="1">
+          <w:hyperlink w:anchor="_Toc32499704" w:history="1">
             <w:r>
               <w:rPr>
                 <w:rStyle w:val="Hiperligao"/>
-                <w:rFonts w:ascii="Roboto Medium" w:hAnsi="Roboto Medium"/>
-              </w:rPr>
-              <w:t>DOCUMENTAÇÃO</w:t>
+                <w:rFonts w:ascii="Roboto" w:hAnsi="Roboto"/>
+              </w:rPr>
+              <w:t>Recolha e tratamento de dados</w:t>
             </w:r>
             <w:r>
               <w:rPr>
@@ -3023,7 +3019,7 @@
               <w:rPr>
                 <w:webHidden/>
               </w:rPr>
-              <w:instrText xml:space="preserve"> PAGEREF _Toc32416820 \h </w:instrText>
+              <w:instrText xml:space="preserve"> PAGEREF _Toc32499704 \h </w:instrText>
             </w:r>
             <w:r>
               <w:rPr>
@@ -3061,7 +3057,69 @@
               <w:szCs w:val="22"/>
             </w:rPr>
           </w:pPr>
-          <w:hyperlink w:anchor="_Toc32416821" w:history="1">
+          <w:hyperlink w:anchor="_Toc32499705" w:history="1">
+            <w:r>
+              <w:rPr>
+                <w:rStyle w:val="Hiperligao"/>
+                <w:rFonts w:ascii="Roboto Medium" w:hAnsi="Roboto Medium"/>
+              </w:rPr>
+              <w:t>DOCUMENTAÇÃO</w:t>
+            </w:r>
+            <w:r>
+              <w:rPr>
+                <w:webHidden/>
+              </w:rPr>
+              <w:tab/>
+            </w:r>
+            <w:r>
+              <w:rPr>
+                <w:webHidden/>
+              </w:rPr>
+              <w:fldChar w:fldCharType="begin"/>
+            </w:r>
+            <w:r>
+              <w:rPr>
+                <w:webHidden/>
+              </w:rPr>
+              <w:instrText xml:space="preserve"> PAGEREF _Toc32499705 \h </w:instrText>
+            </w:r>
+            <w:r>
+              <w:rPr>
+                <w:webHidden/>
+              </w:rPr>
+            </w:r>
+            <w:r>
+              <w:rPr>
+                <w:webHidden/>
+              </w:rPr>
+              <w:fldChar w:fldCharType="separate"/>
+            </w:r>
+            <w:r>
+              <w:rPr>
+                <w:webHidden/>
+              </w:rPr>
+              <w:t>12</w:t>
+            </w:r>
+            <w:r>
+              <w:rPr>
+                <w:webHidden/>
+              </w:rPr>
+              <w:fldChar w:fldCharType="end"/>
+            </w:r>
+          </w:hyperlink>
+        </w:p>
+        <w:p>
+          <w:pPr>
+            <w:pStyle w:val="ndice1"/>
+            <w:spacing w:line="360" w:lineRule="auto"/>
+            <w:rPr>
+              <w:rFonts w:asciiTheme="minorHAnsi" w:hAnsiTheme="minorHAnsi" w:cstheme="minorBidi"/>
+              <w:bCs w:val="0"/>
+              <w:sz w:val="22"/>
+              <w:szCs w:val="22"/>
+            </w:rPr>
+          </w:pPr>
+          <w:hyperlink w:anchor="_Toc32499706" w:history="1">
             <w:r>
               <w:rPr>
                 <w:rStyle w:val="Hiperligao"/>
@@ -3085,7 +3143,7 @@
               <w:rPr>
                 <w:webHidden/>
               </w:rPr>
-              <w:instrText xml:space="preserve"> PAGEREF _Toc32416821 \h </w:instrText>
+              <w:instrText xml:space="preserve"> PAGEREF _Toc32499706 \h </w:instrText>
             </w:r>
             <w:r>
               <w:rPr>
@@ -3102,7 +3160,7 @@
               <w:rPr>
                 <w:webHidden/>
               </w:rPr>
-              <w:t>11</w:t>
+              <w:t>12</w:t>
             </w:r>
             <w:r>
               <w:rPr>
@@ -3128,6 +3186,7 @@
               <w:sz w:val="24"/>
               <w:szCs w:val="24"/>
             </w:rPr>
+            <w:lastRenderedPageBreak/>
             <w:fldChar w:fldCharType="end"/>
           </w:r>
         </w:p>
@@ -3135,28 +3194,13 @@
     </w:sdt>
     <w:p>
       <w:pPr>
-        <w:spacing w:after="0" w:line="240" w:lineRule="auto"/>
-      </w:pPr>
-    </w:p>
-    <w:p>
-      <w:pPr>
-        <w:spacing w:after="0" w:line="240" w:lineRule="auto"/>
-        <w:rPr>
-          <w:rFonts w:ascii="Times New Roman" w:hAnsi="Times New Roman" w:cs="Times New Roman"/>
-          <w:sz w:val="22"/>
-          <w:szCs w:val="22"/>
-        </w:rPr>
-      </w:pPr>
-    </w:p>
-    <w:p>
-      <w:pPr>
         <w:pStyle w:val="Ttulo1"/>
         <w:rPr>
           <w:rFonts w:ascii="Roboto Medium" w:hAnsi="Roboto Medium"/>
           <w:color w:val="0070C0"/>
         </w:rPr>
       </w:pPr>
-      <w:bookmarkStart w:id="3" w:name="_Toc32416803"/>
+      <w:bookmarkStart w:id="3" w:name="_Toc32499687"/>
       <w:r>
         <w:rPr>
           <w:rFonts w:ascii="Roboto Medium" w:hAnsi="Roboto Medium"/>
@@ -3166,7 +3210,6 @@
       </w:r>
       <w:bookmarkEnd w:id="3"/>
     </w:p>
-    <w:p/>
     <w:p>
       <w:pPr>
         <w:pStyle w:val="Ttulo1"/>
@@ -3177,7 +3220,7 @@
           <w:szCs w:val="32"/>
         </w:rPr>
       </w:pPr>
-      <w:bookmarkStart w:id="4" w:name="_Toc32416804"/>
+      <w:bookmarkStart w:id="4" w:name="_Toc32499688"/>
       <w:r>
         <w:rPr>
           <w:rFonts w:ascii="Roboto" w:hAnsi="Roboto"/>
@@ -3528,7 +3571,7 @@
           <w:color w:val="0070C0"/>
         </w:rPr>
       </w:pPr>
-      <w:bookmarkStart w:id="5" w:name="_Toc32416805"/>
+      <w:bookmarkStart w:id="5" w:name="_Toc32499689"/>
       <w:r>
         <w:rPr>
           <w:rFonts w:ascii="Roboto Medium" w:hAnsi="Roboto Medium"/>
@@ -3538,7 +3581,6 @@
       </w:r>
       <w:bookmarkEnd w:id="5"/>
     </w:p>
-    <w:p/>
     <w:p>
       <w:pPr>
         <w:pStyle w:val="Ttulo1"/>
@@ -3549,7 +3591,7 @@
           <w:szCs w:val="32"/>
         </w:rPr>
       </w:pPr>
-      <w:bookmarkStart w:id="6" w:name="_Toc32416806"/>
+      <w:bookmarkStart w:id="6" w:name="_Toc32499690"/>
       <w:r>
         <w:rPr>
           <w:rFonts w:ascii="Roboto" w:hAnsi="Roboto"/>
@@ -4123,7 +4165,7 @@
           <w:color w:val="0070C0"/>
         </w:rPr>
       </w:pPr>
-      <w:bookmarkStart w:id="7" w:name="_Toc32416807"/>
+      <w:bookmarkStart w:id="7" w:name="_Toc32499691"/>
       <w:r>
         <w:rPr>
           <w:rFonts w:ascii="Roboto" w:hAnsi="Roboto"/>
@@ -4166,25 +4208,7 @@
           <w:sz w:val="22"/>
           <w:szCs w:val="22"/>
         </w:rPr>
-        <w:t xml:space="preserve">A empresa </w:t>
-      </w:r>
-      <w:proofErr w:type="spellStart"/>
-      <w:r>
-        <w:rPr>
-          <w:rFonts w:ascii="Roboto" w:hAnsi="Roboto"/>
-          <w:sz w:val="22"/>
-          <w:szCs w:val="22"/>
-        </w:rPr>
-        <w:t>SyncReady</w:t>
-      </w:r>
-      <w:proofErr w:type="spellEnd"/>
-      <w:r>
-        <w:rPr>
-          <w:rFonts w:ascii="Roboto" w:hAnsi="Roboto"/>
-          <w:sz w:val="22"/>
-          <w:szCs w:val="22"/>
-        </w:rPr>
-        <w:t xml:space="preserve"> será constituída por 200 funcionários e Guilherme Rodrigues e Bruno Martins serão os </w:t>
+        <w:t xml:space="preserve">A empresa SyncReady será constituída por 200 funcionários e Guilherme Rodrigues e Bruno Martins serão os </w:t>
       </w:r>
       <w:proofErr w:type="spellStart"/>
       <w:r>
@@ -4249,7 +4273,7 @@
           <w:color w:val="0070C0"/>
         </w:rPr>
       </w:pPr>
-      <w:bookmarkStart w:id="8" w:name="_Toc32416808"/>
+      <w:bookmarkStart w:id="8" w:name="_Toc32499692"/>
       <w:r>
         <w:rPr>
           <w:rFonts w:ascii="Roboto" w:hAnsi="Roboto"/>
@@ -4273,7 +4297,7 @@
           <w:color w:val="0070C0"/>
         </w:rPr>
       </w:pPr>
-      <w:bookmarkStart w:id="9" w:name="_Toc32416809"/>
+      <w:bookmarkStart w:id="9" w:name="_Toc32499693"/>
       <w:r>
         <w:rPr>
           <w:rFonts w:ascii="Roboto" w:hAnsi="Roboto"/>
@@ -4295,7 +4319,7 @@
           <w:color w:val="0070C0"/>
         </w:rPr>
       </w:pPr>
-      <w:bookmarkStart w:id="10" w:name="_Toc32416810"/>
+      <w:bookmarkStart w:id="10" w:name="_Toc32499694"/>
       <w:r>
         <w:rPr>
           <w:rFonts w:ascii="Roboto" w:hAnsi="Roboto"/>
@@ -4316,43 +4340,32 @@
       <w:r>
         <w:t xml:space="preserve">A </w:t>
       </w:r>
-      <w:proofErr w:type="spellStart"/>
       <w:r>
         <w:rPr>
           <w:i/>
           <w:iCs/>
         </w:rPr>
-        <w:t>SyncReady</w:t>
-      </w:r>
-      <w:proofErr w:type="spellEnd"/>
+        <w:t xml:space="preserve">SyncReady </w:t>
+      </w:r>
+      <w:r>
+        <w:t xml:space="preserve">é, hoje, um serviço que possibilita uma abordagem mais evoluída na questão do relacionamento dos nossos clientes. </w:t>
+      </w:r>
+    </w:p>
+    <w:p>
+      <w:pPr>
+        <w:spacing w:line="360" w:lineRule="auto"/>
+        <w:ind w:firstLine="708"/>
+      </w:pPr>
+      <w:r>
+        <w:t xml:space="preserve">A empresa </w:t>
+      </w:r>
       <w:r>
         <w:rPr>
           <w:i/>
           <w:iCs/>
         </w:rPr>
-        <w:t xml:space="preserve"> </w:t>
-      </w:r>
-      <w:r>
-        <w:t xml:space="preserve">é, hoje, um serviço que possibilita uma abordagem mais evoluída na questão do relacionamento dos nossos clientes. </w:t>
-      </w:r>
-    </w:p>
-    <w:p>
-      <w:pPr>
-        <w:spacing w:line="360" w:lineRule="auto"/>
-        <w:ind w:firstLine="708"/>
-      </w:pPr>
-      <w:r>
-        <w:t xml:space="preserve">A empresa </w:t>
-      </w:r>
-      <w:proofErr w:type="spellStart"/>
-      <w:r>
-        <w:rPr>
-          <w:i/>
-          <w:iCs/>
-        </w:rPr>
         <w:t>SyncReady</w:t>
       </w:r>
-      <w:proofErr w:type="spellEnd"/>
       <w:r>
         <w:t xml:space="preserve"> pretende, com o seu serviço, dinamizar e otimizar o processo de reparações de assistência técnica, estabelecendo um contato direto entre os nossos clientes, que aderem ao serviço, com os nossos parceiros.</w:t>
       </w:r>
@@ -4366,7 +4379,7 @@
           <w:color w:val="0070C0"/>
         </w:rPr>
       </w:pPr>
-      <w:bookmarkStart w:id="11" w:name="_Toc32416811"/>
+      <w:bookmarkStart w:id="11" w:name="_Toc32499695"/>
       <w:r>
         <w:rPr>
           <w:rFonts w:ascii="Roboto" w:hAnsi="Roboto"/>
@@ -4448,25 +4461,7 @@
           <w:sz w:val="22"/>
           <w:szCs w:val="22"/>
         </w:rPr>
-        <w:t xml:space="preserve">O projeto </w:t>
-      </w:r>
-      <w:proofErr w:type="spellStart"/>
-      <w:r>
-        <w:rPr>
-          <w:rFonts w:ascii="Roboto" w:hAnsi="Roboto"/>
-          <w:sz w:val="22"/>
-          <w:szCs w:val="22"/>
-        </w:rPr>
-        <w:t>SyncReady</w:t>
-      </w:r>
-      <w:proofErr w:type="spellEnd"/>
-      <w:r>
-        <w:rPr>
-          <w:rFonts w:ascii="Roboto" w:hAnsi="Roboto"/>
-          <w:sz w:val="22"/>
-          <w:szCs w:val="22"/>
-        </w:rPr>
-        <w:t xml:space="preserve"> é um serviço constituído por uma aplicação web, responsável pela gestão da aplicação; o painel de administração, bem como uma aplicação móvel responsável pela principal funcionalidade do serviço, um chat online. </w:t>
+        <w:t xml:space="preserve">O projeto SyncReady é um serviço constituído por uma aplicação web, responsável pela gestão da aplicação; o painel de administração, bem como uma aplicação móvel responsável pela principal funcionalidade do serviço, um chat online. </w:t>
       </w:r>
     </w:p>
     <w:p>
@@ -4528,25 +4523,7 @@
           <w:sz w:val="22"/>
           <w:szCs w:val="22"/>
         </w:rPr>
-        <w:t xml:space="preserve">A ideia do nome </w:t>
-      </w:r>
-      <w:proofErr w:type="spellStart"/>
-      <w:r>
-        <w:rPr>
-          <w:rFonts w:ascii="Roboto" w:hAnsi="Roboto"/>
-          <w:sz w:val="22"/>
-          <w:szCs w:val="22"/>
-        </w:rPr>
-        <w:t>SyncReady</w:t>
-      </w:r>
-      <w:proofErr w:type="spellEnd"/>
-      <w:r>
-        <w:rPr>
-          <w:rFonts w:ascii="Roboto" w:hAnsi="Roboto"/>
-          <w:sz w:val="22"/>
-          <w:szCs w:val="22"/>
-        </w:rPr>
-        <w:t xml:space="preserve"> surgiu do facto de se estabelecer uma comunicação direta entre o cliente e o(s) técnico(s) responsável(eis) e, deste modo, permite ao cliente estar mais por dentro da reparação. (</w:t>
+        <w:t>A ideia do nome SyncReady surgiu do facto de se estabelecer uma comunicação direta entre o cliente e o(s) técnico(s) responsável(eis) e, deste modo, permite ao cliente estar mais por dentro da reparação. (</w:t>
       </w:r>
       <w:proofErr w:type="spellStart"/>
       <w:r>
@@ -4583,7 +4560,7 @@
           <w:lang w:eastAsia="pt-PT"/>
         </w:rPr>
         <w:drawing>
-          <wp:anchor distT="0" distB="0" distL="114300" distR="114300" simplePos="0" relativeHeight="251704320" behindDoc="1" locked="0" layoutInCell="1" allowOverlap="1" wp14:anchorId="11F957E1" wp14:editId="47D3E4CE">
+          <wp:anchor distT="0" distB="0" distL="114300" distR="114300" simplePos="0" relativeHeight="251703296" behindDoc="1" locked="0" layoutInCell="1" allowOverlap="1" wp14:anchorId="11F957E1" wp14:editId="042529A0">
             <wp:simplePos x="0" y="0"/>
             <wp:positionH relativeFrom="margin">
               <wp:posOffset>3815715</wp:posOffset>
@@ -4726,7 +4703,7 @@
         <mc:AlternateContent>
           <mc:Choice Requires="wps">
             <w:drawing>
-              <wp:anchor distT="0" distB="0" distL="114300" distR="114300" simplePos="0" relativeHeight="251706368" behindDoc="1" locked="0" layoutInCell="1" allowOverlap="1" wp14:anchorId="769E69C2" wp14:editId="378036E0">
+              <wp:anchor distT="0" distB="0" distL="114300" distR="114300" simplePos="0" relativeHeight="251705344" behindDoc="1" locked="0" layoutInCell="1" allowOverlap="1" wp14:anchorId="769E69C2" wp14:editId="20BA8258">
                 <wp:simplePos x="0" y="0"/>
                 <wp:positionH relativeFrom="margin">
                   <wp:align>center</wp:align>
@@ -4832,7 +4809,7 @@
           </mc:Choice>
           <mc:Fallback>
             <w:pict>
-              <v:shape w14:anchorId="769E69C2" id="Caixa de texto 8" o:spid="_x0000_s1030" type="#_x0000_t202" style="position:absolute;margin-left:0;margin-top:1.05pt;width:133.5pt;height:.05pt;z-index:-251610112;visibility:visible;mso-wrap-style:square;mso-width-percent:0;mso-wrap-distance-left:9pt;mso-wrap-distance-top:0;mso-wrap-distance-right:9pt;mso-wrap-distance-bottom:0;mso-position-horizontal:center;mso-position-horizontal-relative:margin;mso-position-vertical:absolute;mso-position-vertical-relative:text;mso-width-percent:0;mso-width-relative:margin;v-text-anchor:top" o:gfxdata="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" stroked="f">
+              <v:shape w14:anchorId="769E69C2" id="Caixa de texto 8" o:spid="_x0000_s1030" type="#_x0000_t202" style="position:absolute;margin-left:0;margin-top:1.05pt;width:133.5pt;height:.05pt;z-index:-251611136;visibility:visible;mso-wrap-style:square;mso-width-percent:0;mso-wrap-distance-left:9pt;mso-wrap-distance-top:0;mso-wrap-distance-right:9pt;mso-wrap-distance-bottom:0;mso-position-horizontal:center;mso-position-horizontal-relative:margin;mso-position-vertical:absolute;mso-position-vertical-relative:text;mso-width-percent:0;mso-width-relative:margin;v-text-anchor:top" o:gfxdata="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" stroked="f">
                 <v:textbox style="mso-fit-shape-to-text:t" inset="0,0,0,0">
                   <w:txbxContent>
                     <w:p>
@@ -4913,7 +4890,7 @@
           <w:color w:val="0070C0"/>
         </w:rPr>
       </w:pPr>
-      <w:bookmarkStart w:id="12" w:name="_Toc32416812"/>
+      <w:bookmarkStart w:id="12" w:name="_Toc32499696"/>
       <w:r>
         <w:rPr>
           <w:rFonts w:ascii="Roboto" w:hAnsi="Roboto"/>
@@ -4937,7 +4914,7 @@
           <w:color w:val="0070C0"/>
         </w:rPr>
       </w:pPr>
-      <w:bookmarkStart w:id="13" w:name="_Toc32416813"/>
+      <w:bookmarkStart w:id="13" w:name="_Toc32499697"/>
       <w:r>
         <w:rPr>
           <w:rFonts w:ascii="Roboto" w:hAnsi="Roboto"/>
@@ -4959,7 +4936,7 @@
           <w:color w:val="0070C0"/>
         </w:rPr>
       </w:pPr>
-      <w:bookmarkStart w:id="14" w:name="_Toc32416814"/>
+      <w:bookmarkStart w:id="14" w:name="_Toc32499698"/>
       <w:r>
         <w:rPr>
           <w:rFonts w:ascii="Roboto" w:hAnsi="Roboto"/>
@@ -4981,7 +4958,7 @@
           <w:color w:val="0070C0"/>
         </w:rPr>
       </w:pPr>
-      <w:bookmarkStart w:id="15" w:name="_Toc32416815"/>
+      <w:bookmarkStart w:id="15" w:name="_Toc32499699"/>
       <w:r>
         <w:rPr>
           <w:rFonts w:ascii="Roboto" w:hAnsi="Roboto"/>
@@ -5010,7 +4987,6 @@
         </w:rPr>
         <w:t xml:space="preserve">O público-alvo da </w:t>
       </w:r>
-      <w:proofErr w:type="spellStart"/>
       <w:r>
         <w:rPr>
           <w:rFonts w:ascii="Roboto" w:hAnsi="Roboto"/>
@@ -5021,7 +4997,6 @@
         </w:rPr>
         <w:t>SyncReady</w:t>
       </w:r>
-      <w:proofErr w:type="spellEnd"/>
       <w:r>
         <w:rPr>
           <w:rFonts w:ascii="Roboto" w:hAnsi="Roboto"/>
@@ -5090,17 +5065,7 @@
           <w:sz w:val="22"/>
           <w:szCs w:val="22"/>
         </w:rPr>
-        <w:t>Idade</w:t>
-      </w:r>
-      <w:bookmarkStart w:id="16" w:name="_GoBack"/>
-      <w:bookmarkEnd w:id="16"/>
-      <w:r>
-        <w:rPr>
-          <w:rFonts w:ascii="Roboto" w:hAnsi="Roboto"/>
-          <w:sz w:val="22"/>
-          <w:szCs w:val="22"/>
-        </w:rPr>
-        <w:t xml:space="preserve"> entre os 17 e os 55 anos</w:t>
+        <w:t>Idade entre os 17 e os 55 anos</w:t>
       </w:r>
     </w:p>
     <w:p>
@@ -5190,6 +5155,14 @@
       </w:pPr>
     </w:p>
     <w:p>
+      <w:pPr>
+        <w:pStyle w:val="Ttulo1"/>
+        <w:rPr>
+          <w:rFonts w:ascii="Roboto Medium" w:hAnsi="Roboto Medium"/>
+          <w:color w:val="0070C0"/>
+        </w:rPr>
+      </w:pPr>
+      <w:bookmarkStart w:id="16" w:name="_Toc32499700"/>
       <w:r>
         <w:rPr>
           <w:rFonts w:ascii="Roboto" w:hAnsi="Roboto"/>
@@ -5197,95 +5170,1887 @@
           <w:sz w:val="32"/>
           <w:szCs w:val="32"/>
         </w:rPr>
-        <w:t xml:space="preserve">Business </w:t>
-      </w:r>
-      <w:proofErr w:type="spellStart"/>
-      <w:r>
+        <w:t>Business Model Canvas</w:t>
+      </w:r>
+      <w:bookmarkEnd w:id="16"/>
+    </w:p>
+    <w:p>
+      <w:r>
+        <w:rPr>
+          <w:noProof/>
+        </w:rPr>
+        <mc:AlternateContent>
+          <mc:Choice Requires="wpg">
+            <w:drawing>
+              <wp:anchor distT="0" distB="0" distL="114300" distR="114300" simplePos="0" relativeHeight="251726848" behindDoc="0" locked="0" layoutInCell="1" allowOverlap="1" wp14:anchorId="7FEF738C" wp14:editId="43860873">
+                <wp:simplePos x="0" y="0"/>
+                <wp:positionH relativeFrom="column">
+                  <wp:posOffset>-527401</wp:posOffset>
+                </wp:positionH>
+                <wp:positionV relativeFrom="paragraph">
+                  <wp:posOffset>182103</wp:posOffset>
+                </wp:positionV>
+                <wp:extent cx="6458585" cy="4305300"/>
+                <wp:effectExtent l="0" t="0" r="0" b="0"/>
+                <wp:wrapNone/>
+                <wp:docPr id="23" name="Agrupar 23"/>
+                <wp:cNvGraphicFramePr/>
+                <a:graphic xmlns:a="http://schemas.openxmlformats.org/drawingml/2006/main">
+                  <a:graphicData uri="http://schemas.microsoft.com/office/word/2010/wordprocessingGroup">
+                    <wpg:wgp>
+                      <wpg:cNvGrpSpPr/>
+                      <wpg:grpSpPr>
+                        <a:xfrm>
+                          <a:off x="0" y="0"/>
+                          <a:ext cx="6458585" cy="4305300"/>
+                          <a:chOff x="0" y="0"/>
+                          <a:chExt cx="6458585" cy="4305300"/>
+                        </a:xfrm>
+                      </wpg:grpSpPr>
+                      <pic:pic xmlns:pic="http://schemas.openxmlformats.org/drawingml/2006/picture">
+                        <pic:nvPicPr>
+                          <pic:cNvPr id="2" name="Imagem 2" descr="Uma imagem com captura de ecrã&#10;&#10;Descrição gerada automaticamente"/>
+                          <pic:cNvPicPr>
+                            <a:picLocks noChangeAspect="1"/>
+                          </pic:cNvPicPr>
+                        </pic:nvPicPr>
+                        <pic:blipFill>
+                          <a:blip r:embed="rId13" cstate="print">
+                            <a:extLst>
+                              <a:ext uri="{28A0092B-C50C-407E-A947-70E740481C1C}">
+                                <a14:useLocalDpi xmlns:a14="http://schemas.microsoft.com/office/drawing/2010/main" val="0"/>
+                              </a:ext>
+                            </a:extLst>
+                          </a:blip>
+                          <a:stretch>
+                            <a:fillRect/>
+                          </a:stretch>
+                        </pic:blipFill>
+                        <pic:spPr>
+                          <a:xfrm>
+                            <a:off x="0" y="0"/>
+                            <a:ext cx="6458585" cy="4305300"/>
+                          </a:xfrm>
+                          <a:prstGeom prst="rect">
+                            <a:avLst/>
+                          </a:prstGeom>
+                        </pic:spPr>
+                      </pic:pic>
+                      <wps:wsp>
+                        <wps:cNvPr id="16" name="Caixa de texto 16"/>
+                        <wps:cNvSpPr txBox="1"/>
+                        <wps:spPr>
+                          <a:xfrm>
+                            <a:off x="5015553" y="1003058"/>
+                            <a:ext cx="1340485" cy="1814440"/>
+                          </a:xfrm>
+                          <a:prstGeom prst="rect">
+                            <a:avLst/>
+                          </a:prstGeom>
+                          <a:noFill/>
+                          <a:ln w="6350">
+                            <a:noFill/>
+                          </a:ln>
+                        </wps:spPr>
+                        <wps:txbx>
+                          <w:txbxContent>
+                            <w:p>
+                              <w:pPr>
+                                <w:spacing w:after="0" w:line="240" w:lineRule="auto"/>
+                                <w:rPr>
+                                  <w:sz w:val="14"/>
+                                  <w:szCs w:val="14"/>
+                                </w:rPr>
+                              </w:pPr>
+                              <w:r>
+                                <w:rPr>
+                                  <w:sz w:val="14"/>
+                                  <w:szCs w:val="14"/>
+                                </w:rPr>
+                                <w:t>Segmentação:</w:t>
+                              </w:r>
+                            </w:p>
+                            <w:p>
+                              <w:pPr>
+                                <w:spacing w:after="0" w:line="240" w:lineRule="auto"/>
+                                <w:rPr>
+                                  <w:sz w:val="14"/>
+                                  <w:szCs w:val="14"/>
+                                </w:rPr>
+                              </w:pPr>
+                              <w:r>
+                                <w:rPr>
+                                  <w:sz w:val="14"/>
+                                  <w:szCs w:val="14"/>
+                                </w:rPr>
+                                <w:t>- Clientes Portugueses</w:t>
+                              </w:r>
+                            </w:p>
+                            <w:p>
+                              <w:pPr>
+                                <w:spacing w:after="0" w:line="240" w:lineRule="auto"/>
+                                <w:rPr>
+                                  <w:sz w:val="14"/>
+                                  <w:szCs w:val="14"/>
+                                </w:rPr>
+                              </w:pPr>
+                              <w:r>
+                                <w:rPr>
+                                  <w:sz w:val="14"/>
+                                  <w:szCs w:val="14"/>
+                                </w:rPr>
+                                <w:t>- Idade entre os 17 e os 55 anos</w:t>
+                              </w:r>
+                            </w:p>
+                            <w:p>
+                              <w:pPr>
+                                <w:spacing w:after="0" w:line="240" w:lineRule="auto"/>
+                                <w:rPr>
+                                  <w:sz w:val="14"/>
+                                  <w:szCs w:val="14"/>
+                                </w:rPr>
+                              </w:pPr>
+                              <w:r>
+                                <w:rPr>
+                                  <w:sz w:val="14"/>
+                                  <w:szCs w:val="14"/>
+                                </w:rPr>
+                                <w:t>- Portador de cartão de cidadão</w:t>
+                              </w:r>
+                            </w:p>
+                            <w:p>
+                              <w:pPr>
+                                <w:spacing w:after="0" w:line="240" w:lineRule="auto"/>
+                                <w:rPr>
+                                  <w:sz w:val="14"/>
+                                  <w:szCs w:val="14"/>
+                                </w:rPr>
+                              </w:pPr>
+                              <w:r>
+                                <w:rPr>
+                                  <w:sz w:val="14"/>
+                                  <w:szCs w:val="14"/>
+                                </w:rPr>
+                                <w:t>- Conhecimentos básicos de</w:t>
+                              </w:r>
+                            </w:p>
+                            <w:p>
+                              <w:pPr>
+                                <w:spacing w:after="0" w:line="240" w:lineRule="auto"/>
+                                <w:rPr>
+                                  <w:sz w:val="14"/>
+                                  <w:szCs w:val="14"/>
+                                </w:rPr>
+                              </w:pPr>
+                              <w:r>
+                                <w:rPr>
+                                  <w:sz w:val="14"/>
+                                  <w:szCs w:val="14"/>
+                                </w:rPr>
+                                <w:t>tecnologias, nomeadamente,</w:t>
+                              </w:r>
+                            </w:p>
+                            <w:p>
+                              <w:pPr>
+                                <w:spacing w:after="0" w:line="240" w:lineRule="auto"/>
+                                <w:rPr>
+                                  <w:sz w:val="14"/>
+                                  <w:szCs w:val="14"/>
+                                </w:rPr>
+                              </w:pPr>
+                              <w:r>
+                                <w:rPr>
+                                  <w:i/>
+                                  <w:iCs/>
+                                  <w:sz w:val="14"/>
+                                  <w:szCs w:val="14"/>
+                                </w:rPr>
+                                <w:t>Smartphones</w:t>
+                              </w:r>
+                            </w:p>
+                            <w:p>
+                              <w:pPr>
+                                <w:spacing w:after="0" w:line="240" w:lineRule="auto"/>
+                                <w:rPr>
+                                  <w:sz w:val="14"/>
+                                  <w:szCs w:val="14"/>
+                                </w:rPr>
+                              </w:pPr>
+                              <w:r>
+                                <w:rPr>
+                                  <w:sz w:val="14"/>
+                                  <w:szCs w:val="14"/>
+                                </w:rPr>
+                                <w:t>- Residentes em cidades ou vilas</w:t>
+                              </w:r>
+                              <w:r>
+                                <w:rPr>
+                                  <w:sz w:val="14"/>
+                                  <w:szCs w:val="14"/>
+                                </w:rPr>
+                                <w:t xml:space="preserve"> </w:t>
+                              </w:r>
+                              <w:r>
+                                <w:rPr>
+                                  <w:sz w:val="14"/>
+                                  <w:szCs w:val="14"/>
+                                </w:rPr>
+                                <w:t>com acesso à Internet</w:t>
+                              </w:r>
+                            </w:p>
+                            <w:p>
+                              <w:pPr>
+                                <w:spacing w:after="0" w:line="240" w:lineRule="auto"/>
+                                <w:rPr>
+                                  <w:sz w:val="14"/>
+                                  <w:szCs w:val="14"/>
+                                </w:rPr>
+                              </w:pPr>
+                              <w:r>
+                                <w:rPr>
+                                  <w:sz w:val="14"/>
+                                  <w:szCs w:val="14"/>
+                                </w:rPr>
+                                <w:t>- Nacionalidade portuguesa</w:t>
+                              </w:r>
+                            </w:p>
+                            <w:p>
+                              <w:pPr>
+                                <w:spacing w:after="0" w:line="240" w:lineRule="auto"/>
+                                <w:rPr>
+                                  <w:sz w:val="14"/>
+                                  <w:szCs w:val="14"/>
+                                </w:rPr>
+                              </w:pPr>
+                            </w:p>
+                            <w:p>
+                              <w:pPr>
+                                <w:spacing w:after="0" w:line="240" w:lineRule="auto"/>
+                                <w:rPr>
+                                  <w:sz w:val="14"/>
+                                  <w:szCs w:val="14"/>
+                                </w:rPr>
+                              </w:pPr>
+                              <w:r>
+                                <w:rPr>
+                                  <w:sz w:val="14"/>
+                                  <w:szCs w:val="14"/>
+                                </w:rPr>
+                                <w:t>Necessidade comum:</w:t>
+                              </w:r>
+                            </w:p>
+                            <w:p>
+                              <w:pPr>
+                                <w:spacing w:after="0" w:line="240" w:lineRule="auto"/>
+                                <w:rPr>
+                                  <w:sz w:val="14"/>
+                                  <w:szCs w:val="14"/>
+                                </w:rPr>
+                              </w:pPr>
+                              <w:r>
+                                <w:rPr>
+                                  <w:sz w:val="14"/>
+                                  <w:szCs w:val="14"/>
+                                </w:rPr>
+                                <w:t>- Possibilidade de estabelecer</w:t>
+                              </w:r>
+                            </w:p>
+                            <w:p>
+                              <w:pPr>
+                                <w:spacing w:after="0" w:line="240" w:lineRule="auto"/>
+                                <w:rPr>
+                                  <w:sz w:val="14"/>
+                                  <w:szCs w:val="14"/>
+                                </w:rPr>
+                              </w:pPr>
+                              <w:r>
+                                <w:rPr>
+                                  <w:sz w:val="14"/>
+                                  <w:szCs w:val="14"/>
+                                </w:rPr>
+                                <w:t xml:space="preserve">contato direto e facilitado com </w:t>
+                              </w:r>
+                            </w:p>
+                            <w:p>
+                              <w:pPr>
+                                <w:spacing w:after="0" w:line="240" w:lineRule="auto"/>
+                                <w:rPr>
+                                  <w:sz w:val="14"/>
+                                  <w:szCs w:val="14"/>
+                                </w:rPr>
+                              </w:pPr>
+                              <w:r>
+                                <w:rPr>
+                                  <w:sz w:val="14"/>
+                                  <w:szCs w:val="14"/>
+                                </w:rPr>
+                                <w:t>o(s)</w:t>
+                              </w:r>
+                              <w:r>
+                                <w:rPr>
+                                  <w:sz w:val="14"/>
+                                  <w:szCs w:val="14"/>
+                                </w:rPr>
+                                <w:t xml:space="preserve"> </w:t>
+                              </w:r>
+                              <w:r>
+                                <w:rPr>
+                                  <w:sz w:val="14"/>
+                                  <w:szCs w:val="14"/>
+                                </w:rPr>
+                                <w:t xml:space="preserve">técnico(s) responsável(eis) </w:t>
+                              </w:r>
+                            </w:p>
+                            <w:p>
+                              <w:pPr>
+                                <w:spacing w:after="0" w:line="240" w:lineRule="auto"/>
+                                <w:rPr>
+                                  <w:sz w:val="14"/>
+                                  <w:szCs w:val="14"/>
+                                </w:rPr>
+                              </w:pPr>
+                              <w:r>
+                                <w:rPr>
+                                  <w:sz w:val="14"/>
+                                  <w:szCs w:val="14"/>
+                                </w:rPr>
+                                <w:t>pelo(s)</w:t>
+                              </w:r>
+                              <w:r>
+                                <w:rPr>
+                                  <w:sz w:val="14"/>
+                                  <w:szCs w:val="14"/>
+                                </w:rPr>
+                                <w:t xml:space="preserve"> </w:t>
+                              </w:r>
+                              <w:r>
+                                <w:rPr>
+                                  <w:sz w:val="14"/>
+                                  <w:szCs w:val="14"/>
+                                </w:rPr>
+                                <w:t xml:space="preserve">seu(s) produto(s). </w:t>
+                              </w:r>
+                            </w:p>
+                          </w:txbxContent>
+                        </wps:txbx>
+                        <wps:bodyPr rot="0" spcFirstLastPara="0" vertOverflow="overflow" horzOverflow="overflow" vert="horz" wrap="square" lIns="91440" tIns="36000" rIns="91440" bIns="36000" numCol="1" spcCol="0" rtlCol="0" fromWordArt="0" anchor="t" anchorCtr="0" forceAA="0" compatLnSpc="1">
+                          <a:prstTxWarp prst="textNoShape">
+                            <a:avLst/>
+                          </a:prstTxWarp>
+                          <a:spAutoFit/>
+                        </wps:bodyPr>
+                      </wps:wsp>
+                      <wps:wsp>
+                        <wps:cNvPr id="18" name="Caixa de texto 18"/>
+                        <wps:cNvSpPr txBox="1"/>
+                        <wps:spPr>
+                          <a:xfrm>
+                            <a:off x="3814550" y="1064469"/>
+                            <a:ext cx="1341120" cy="729225"/>
+                          </a:xfrm>
+                          <a:prstGeom prst="rect">
+                            <a:avLst/>
+                          </a:prstGeom>
+                          <a:noFill/>
+                          <a:ln w="6350">
+                            <a:noFill/>
+                          </a:ln>
+                        </wps:spPr>
+                        <wps:txbx>
+                          <w:txbxContent>
+                            <w:p>
+                              <w:pPr>
+                                <w:spacing w:after="0" w:line="240" w:lineRule="auto"/>
+                                <w:rPr>
+                                  <w:sz w:val="14"/>
+                                  <w:szCs w:val="14"/>
+                                </w:rPr>
+                              </w:pPr>
+                              <w:r>
+                                <w:rPr>
+                                  <w:sz w:val="14"/>
+                                  <w:szCs w:val="14"/>
+                                </w:rPr>
+                                <w:t>Dado o facto de o cliente poder</w:t>
+                              </w:r>
+                            </w:p>
+                            <w:p>
+                              <w:pPr>
+                                <w:spacing w:after="0" w:line="240" w:lineRule="auto"/>
+                                <w:rPr>
+                                  <w:sz w:val="14"/>
+                                  <w:szCs w:val="14"/>
+                                </w:rPr>
+                              </w:pPr>
+                              <w:r>
+                                <w:rPr>
+                                  <w:sz w:val="14"/>
+                                  <w:szCs w:val="14"/>
+                                </w:rPr>
+                                <w:t>estar num chat privado com o técnico, além da facilidade de uso da app e design moderno, afirmamos ser a nossa melhor estratégia.</w:t>
+                              </w:r>
+                            </w:p>
+                          </w:txbxContent>
+                        </wps:txbx>
+                        <wps:bodyPr rot="0" spcFirstLastPara="0" vertOverflow="overflow" horzOverflow="overflow" vert="horz" wrap="square" lIns="91440" tIns="36000" rIns="91440" bIns="36000" numCol="1" spcCol="0" rtlCol="0" fromWordArt="0" anchor="t" anchorCtr="0" forceAA="0" compatLnSpc="1">
+                          <a:prstTxWarp prst="textNoShape">
+                            <a:avLst/>
+                          </a:prstTxWarp>
+                          <a:spAutoFit/>
+                        </wps:bodyPr>
+                      </wps:wsp>
+                      <wps:wsp>
+                        <wps:cNvPr id="20" name="Caixa de texto 20"/>
+                        <wps:cNvSpPr txBox="1"/>
+                        <wps:spPr>
+                          <a:xfrm>
+                            <a:off x="3828197" y="2545174"/>
+                            <a:ext cx="1340485" cy="512690"/>
+                          </a:xfrm>
+                          <a:prstGeom prst="rect">
+                            <a:avLst/>
+                          </a:prstGeom>
+                          <a:noFill/>
+                          <a:ln w="6350">
+                            <a:noFill/>
+                          </a:ln>
+                        </wps:spPr>
+                        <wps:txbx>
+                          <w:txbxContent>
+                            <w:p>
+                              <w:pPr>
+                                <w:spacing w:after="0" w:line="240" w:lineRule="auto"/>
+                                <w:rPr>
+                                  <w:sz w:val="14"/>
+                                  <w:szCs w:val="14"/>
+                                </w:rPr>
+                              </w:pPr>
+                              <w:r>
+                                <w:rPr>
+                                  <w:sz w:val="14"/>
+                                  <w:szCs w:val="14"/>
+                                </w:rPr>
+                                <w:t>Comunicamos com os nossos clientes através das nossas parcerias e, principalmente, das nossas redes sociais.</w:t>
+                              </w:r>
+                            </w:p>
+                          </w:txbxContent>
+                        </wps:txbx>
+                        <wps:bodyPr rot="0" spcFirstLastPara="0" vertOverflow="overflow" horzOverflow="overflow" vert="horz" wrap="square" lIns="91440" tIns="36000" rIns="91440" bIns="36000" numCol="1" spcCol="0" rtlCol="0" fromWordArt="0" anchor="t" anchorCtr="0" forceAA="0" compatLnSpc="1">
+                          <a:prstTxWarp prst="textNoShape">
+                            <a:avLst/>
+                          </a:prstTxWarp>
+                          <a:spAutoFit/>
+                        </wps:bodyPr>
+                      </wps:wsp>
+                      <wps:wsp>
+                        <wps:cNvPr id="22" name="Caixa de texto 22"/>
+                        <wps:cNvSpPr txBox="1"/>
+                        <wps:spPr>
+                          <a:xfrm>
+                            <a:off x="2558956" y="1180531"/>
+                            <a:ext cx="1341120" cy="1380735"/>
+                          </a:xfrm>
+                          <a:prstGeom prst="rect">
+                            <a:avLst/>
+                          </a:prstGeom>
+                          <a:noFill/>
+                          <a:ln w="6350">
+                            <a:noFill/>
+                          </a:ln>
+                        </wps:spPr>
+                        <wps:txbx>
+                          <w:txbxContent>
+                            <w:p>
+                              <w:pPr>
+                                <w:spacing w:after="0" w:line="240" w:lineRule="auto"/>
+                                <w:rPr>
+                                  <w:sz w:val="14"/>
+                                  <w:szCs w:val="14"/>
+                                </w:rPr>
+                              </w:pPr>
+                              <w:r>
+                                <w:rPr>
+                                  <w:sz w:val="14"/>
+                                  <w:szCs w:val="14"/>
+                                </w:rPr>
+                                <w:t>Serviço:</w:t>
+                              </w:r>
+                            </w:p>
+                            <w:p>
+                              <w:pPr>
+                                <w:spacing w:after="0" w:line="240" w:lineRule="auto"/>
+                                <w:rPr>
+                                  <w:sz w:val="14"/>
+                                  <w:szCs w:val="14"/>
+                                </w:rPr>
+                              </w:pPr>
+                              <w:r>
+                                <w:rPr>
+                                  <w:sz w:val="14"/>
+                                  <w:szCs w:val="14"/>
+                                </w:rPr>
+                                <w:t>- Serviço de assistê</w:t>
+                              </w:r>
+                              <w:r>
+                                <w:rPr>
+                                  <w:sz w:val="14"/>
+                                  <w:szCs w:val="14"/>
+                                </w:rPr>
+                                <w:t>ncia personalizada em reparações técnicas e serviços pós-venda, de forma online.</w:t>
+                              </w:r>
+                            </w:p>
+                            <w:p>
+                              <w:pPr>
+                                <w:spacing w:after="0" w:line="240" w:lineRule="auto"/>
+                                <w:rPr>
+                                  <w:sz w:val="14"/>
+                                  <w:szCs w:val="14"/>
+                                </w:rPr>
+                              </w:pPr>
+                            </w:p>
+                            <w:p>
+                              <w:pPr>
+                                <w:spacing w:after="0" w:line="240" w:lineRule="auto"/>
+                                <w:rPr>
+                                  <w:sz w:val="14"/>
+                                  <w:szCs w:val="14"/>
+                                </w:rPr>
+                              </w:pPr>
+                              <w:r>
+                                <w:rPr>
+                                  <w:sz w:val="14"/>
+                                  <w:szCs w:val="14"/>
+                                </w:rPr>
+                                <w:t>- Serviço de fácil acesso e utilização, mais interativo, por conseguinte, um processo mais dinâmico</w:t>
+                              </w:r>
+                              <w:r>
+                                <w:rPr>
+                                  <w:sz w:val="14"/>
+                                  <w:szCs w:val="14"/>
+                                </w:rPr>
+                                <w:t xml:space="preserve"> </w:t>
+                              </w:r>
+                              <w:r>
+                                <w:rPr>
+                                  <w:sz w:val="14"/>
+                                  <w:szCs w:val="14"/>
+                                </w:rPr>
+                                <w:t>e possibilidade de haver um contato direto com o técnico</w:t>
+                              </w:r>
+                              <w:r>
+                                <w:rPr>
+                                  <w:sz w:val="14"/>
+                                  <w:szCs w:val="14"/>
+                                </w:rPr>
+                                <w:t xml:space="preserve"> responsável.</w:t>
+                              </w:r>
+                            </w:p>
+                          </w:txbxContent>
+                        </wps:txbx>
+                        <wps:bodyPr rot="0" spcFirstLastPara="0" vertOverflow="overflow" horzOverflow="overflow" vert="horz" wrap="square" lIns="91440" tIns="36000" rIns="91440" bIns="36000" numCol="1" spcCol="0" rtlCol="0" fromWordArt="0" anchor="t" anchorCtr="0" forceAA="0" compatLnSpc="1">
+                          <a:prstTxWarp prst="textNoShape">
+                            <a:avLst/>
+                          </a:prstTxWarp>
+                          <a:spAutoFit/>
+                        </wps:bodyPr>
+                      </wps:wsp>
+                    </wpg:wgp>
+                  </a:graphicData>
+                </a:graphic>
+              </wp:anchor>
+            </w:drawing>
+          </mc:Choice>
+          <mc:Fallback>
+            <w:pict>
+              <v:group w14:anchorId="7FEF738C" id="Agrupar 23" o:spid="_x0000_s1031" style="position:absolute;margin-left:-41.55pt;margin-top:14.35pt;width:508.55pt;height:339pt;z-index:251726848" coordsize="64585,43053" o:gfxdata="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">
+                <v:shapetype id="_x0000_t75" coordsize="21600,21600" o:spt="75" o:preferrelative="t" path="m@4@5l@4@11@9@11@9@5xe" filled="f" stroked="f">
+                  <v:stroke joinstyle="miter"/>
+                  <v:formulas>
+                    <v:f eqn="if lineDrawn pixelLineWidth 0"/>
+                    <v:f eqn="sum @0 1 0"/>
+                    <v:f eqn="sum 0 0 @1"/>
+                    <v:f eqn="prod @2 1 2"/>
+                    <v:f eqn="prod @3 21600 pixelWidth"/>
+                    <v:f eqn="prod @3 21600 pixelHeight"/>
+                    <v:f eqn="sum @0 0 1"/>
+                    <v:f eqn="prod @6 1 2"/>
+                    <v:f eqn="prod @7 21600 pixelWidth"/>
+                    <v:f eqn="sum @8 21600 0"/>
+                    <v:f eqn="prod @7 21600 pixelHeight"/>
+                    <v:f eqn="sum @10 21600 0"/>
+                  </v:formulas>
+                  <v:path o:extrusionok="f" gradientshapeok="t" o:connecttype="rect"/>
+                  <o:lock v:ext="edit" aspectratio="t"/>
+                </v:shapetype>
+                <v:shape id="Imagem 2" o:spid="_x0000_s1032" type="#_x0000_t75" alt="Uma imagem com captura de ecrã&#10;&#10;Descrição gerada automaticamente" style="position:absolute;width:64585;height:43053;visibility:visible;mso-wrap-style:square" o:gfxdata="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">
+                  <v:imagedata r:id="rId14" o:title="Uma imagem com captura de ecrã&#10;&#10;Descrição gerada automaticamente"/>
+                </v:shape>
+                <v:shape id="Caixa de texto 16" o:spid="_x0000_s1033" type="#_x0000_t202" style="position:absolute;left:50155;top:10030;width:13405;height:18144;visibility:visible;mso-wrap-style:square;v-text-anchor:top" o:gfxdata="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" filled="f" stroked="f" strokeweight=".5pt">
+                  <v:textbox style="mso-fit-shape-to-text:t" inset=",1mm,,1mm">
+                    <w:txbxContent>
+                      <w:p>
+                        <w:pPr>
+                          <w:spacing w:after="0" w:line="240" w:lineRule="auto"/>
+                          <w:rPr>
+                            <w:sz w:val="14"/>
+                            <w:szCs w:val="14"/>
+                          </w:rPr>
+                        </w:pPr>
+                        <w:r>
+                          <w:rPr>
+                            <w:sz w:val="14"/>
+                            <w:szCs w:val="14"/>
+                          </w:rPr>
+                          <w:t>Segmentação:</w:t>
+                        </w:r>
+                      </w:p>
+                      <w:p>
+                        <w:pPr>
+                          <w:spacing w:after="0" w:line="240" w:lineRule="auto"/>
+                          <w:rPr>
+                            <w:sz w:val="14"/>
+                            <w:szCs w:val="14"/>
+                          </w:rPr>
+                        </w:pPr>
+                        <w:r>
+                          <w:rPr>
+                            <w:sz w:val="14"/>
+                            <w:szCs w:val="14"/>
+                          </w:rPr>
+                          <w:t>- Clientes Portugueses</w:t>
+                        </w:r>
+                      </w:p>
+                      <w:p>
+                        <w:pPr>
+                          <w:spacing w:after="0" w:line="240" w:lineRule="auto"/>
+                          <w:rPr>
+                            <w:sz w:val="14"/>
+                            <w:szCs w:val="14"/>
+                          </w:rPr>
+                        </w:pPr>
+                        <w:r>
+                          <w:rPr>
+                            <w:sz w:val="14"/>
+                            <w:szCs w:val="14"/>
+                          </w:rPr>
+                          <w:t>- Idade entre os 17 e os 55 anos</w:t>
+                        </w:r>
+                      </w:p>
+                      <w:p>
+                        <w:pPr>
+                          <w:spacing w:after="0" w:line="240" w:lineRule="auto"/>
+                          <w:rPr>
+                            <w:sz w:val="14"/>
+                            <w:szCs w:val="14"/>
+                          </w:rPr>
+                        </w:pPr>
+                        <w:r>
+                          <w:rPr>
+                            <w:sz w:val="14"/>
+                            <w:szCs w:val="14"/>
+                          </w:rPr>
+                          <w:t>- Portador de cartão de cidadão</w:t>
+                        </w:r>
+                      </w:p>
+                      <w:p>
+                        <w:pPr>
+                          <w:spacing w:after="0" w:line="240" w:lineRule="auto"/>
+                          <w:rPr>
+                            <w:sz w:val="14"/>
+                            <w:szCs w:val="14"/>
+                          </w:rPr>
+                        </w:pPr>
+                        <w:r>
+                          <w:rPr>
+                            <w:sz w:val="14"/>
+                            <w:szCs w:val="14"/>
+                          </w:rPr>
+                          <w:t>- Conhecimentos básicos de</w:t>
+                        </w:r>
+                      </w:p>
+                      <w:p>
+                        <w:pPr>
+                          <w:spacing w:after="0" w:line="240" w:lineRule="auto"/>
+                          <w:rPr>
+                            <w:sz w:val="14"/>
+                            <w:szCs w:val="14"/>
+                          </w:rPr>
+                        </w:pPr>
+                        <w:r>
+                          <w:rPr>
+                            <w:sz w:val="14"/>
+                            <w:szCs w:val="14"/>
+                          </w:rPr>
+                          <w:t>tecnologias, nomeadamente,</w:t>
+                        </w:r>
+                      </w:p>
+                      <w:p>
+                        <w:pPr>
+                          <w:spacing w:after="0" w:line="240" w:lineRule="auto"/>
+                          <w:rPr>
+                            <w:sz w:val="14"/>
+                            <w:szCs w:val="14"/>
+                          </w:rPr>
+                        </w:pPr>
+                        <w:r>
+                          <w:rPr>
+                            <w:i/>
+                            <w:iCs/>
+                            <w:sz w:val="14"/>
+                            <w:szCs w:val="14"/>
+                          </w:rPr>
+                          <w:t>Smartphones</w:t>
+                        </w:r>
+                      </w:p>
+                      <w:p>
+                        <w:pPr>
+                          <w:spacing w:after="0" w:line="240" w:lineRule="auto"/>
+                          <w:rPr>
+                            <w:sz w:val="14"/>
+                            <w:szCs w:val="14"/>
+                          </w:rPr>
+                        </w:pPr>
+                        <w:r>
+                          <w:rPr>
+                            <w:sz w:val="14"/>
+                            <w:szCs w:val="14"/>
+                          </w:rPr>
+                          <w:t>- Residentes em cidades ou vilas</w:t>
+                        </w:r>
+                        <w:r>
+                          <w:rPr>
+                            <w:sz w:val="14"/>
+                            <w:szCs w:val="14"/>
+                          </w:rPr>
+                          <w:t xml:space="preserve"> </w:t>
+                        </w:r>
+                        <w:r>
+                          <w:rPr>
+                            <w:sz w:val="14"/>
+                            <w:szCs w:val="14"/>
+                          </w:rPr>
+                          <w:t>com acesso à Internet</w:t>
+                        </w:r>
+                      </w:p>
+                      <w:p>
+                        <w:pPr>
+                          <w:spacing w:after="0" w:line="240" w:lineRule="auto"/>
+                          <w:rPr>
+                            <w:sz w:val="14"/>
+                            <w:szCs w:val="14"/>
+                          </w:rPr>
+                        </w:pPr>
+                        <w:r>
+                          <w:rPr>
+                            <w:sz w:val="14"/>
+                            <w:szCs w:val="14"/>
+                          </w:rPr>
+                          <w:t>- Nacionalidade portuguesa</w:t>
+                        </w:r>
+                      </w:p>
+                      <w:p>
+                        <w:pPr>
+                          <w:spacing w:after="0" w:line="240" w:lineRule="auto"/>
+                          <w:rPr>
+                            <w:sz w:val="14"/>
+                            <w:szCs w:val="14"/>
+                          </w:rPr>
+                        </w:pPr>
+                      </w:p>
+                      <w:p>
+                        <w:pPr>
+                          <w:spacing w:after="0" w:line="240" w:lineRule="auto"/>
+                          <w:rPr>
+                            <w:sz w:val="14"/>
+                            <w:szCs w:val="14"/>
+                          </w:rPr>
+                        </w:pPr>
+                        <w:r>
+                          <w:rPr>
+                            <w:sz w:val="14"/>
+                            <w:szCs w:val="14"/>
+                          </w:rPr>
+                          <w:t>Necessidade comum:</w:t>
+                        </w:r>
+                      </w:p>
+                      <w:p>
+                        <w:pPr>
+                          <w:spacing w:after="0" w:line="240" w:lineRule="auto"/>
+                          <w:rPr>
+                            <w:sz w:val="14"/>
+                            <w:szCs w:val="14"/>
+                          </w:rPr>
+                        </w:pPr>
+                        <w:r>
+                          <w:rPr>
+                            <w:sz w:val="14"/>
+                            <w:szCs w:val="14"/>
+                          </w:rPr>
+                          <w:t>- Possibilidade de estabelecer</w:t>
+                        </w:r>
+                      </w:p>
+                      <w:p>
+                        <w:pPr>
+                          <w:spacing w:after="0" w:line="240" w:lineRule="auto"/>
+                          <w:rPr>
+                            <w:sz w:val="14"/>
+                            <w:szCs w:val="14"/>
+                          </w:rPr>
+                        </w:pPr>
+                        <w:r>
+                          <w:rPr>
+                            <w:sz w:val="14"/>
+                            <w:szCs w:val="14"/>
+                          </w:rPr>
+                          <w:t xml:space="preserve">contato direto e facilitado com </w:t>
+                        </w:r>
+                      </w:p>
+                      <w:p>
+                        <w:pPr>
+                          <w:spacing w:after="0" w:line="240" w:lineRule="auto"/>
+                          <w:rPr>
+                            <w:sz w:val="14"/>
+                            <w:szCs w:val="14"/>
+                          </w:rPr>
+                        </w:pPr>
+                        <w:r>
+                          <w:rPr>
+                            <w:sz w:val="14"/>
+                            <w:szCs w:val="14"/>
+                          </w:rPr>
+                          <w:t>o(s)</w:t>
+                        </w:r>
+                        <w:r>
+                          <w:rPr>
+                            <w:sz w:val="14"/>
+                            <w:szCs w:val="14"/>
+                          </w:rPr>
+                          <w:t xml:space="preserve"> </w:t>
+                        </w:r>
+                        <w:r>
+                          <w:rPr>
+                            <w:sz w:val="14"/>
+                            <w:szCs w:val="14"/>
+                          </w:rPr>
+                          <w:t xml:space="preserve">técnico(s) responsável(eis) </w:t>
+                        </w:r>
+                      </w:p>
+                      <w:p>
+                        <w:pPr>
+                          <w:spacing w:after="0" w:line="240" w:lineRule="auto"/>
+                          <w:rPr>
+                            <w:sz w:val="14"/>
+                            <w:szCs w:val="14"/>
+                          </w:rPr>
+                        </w:pPr>
+                        <w:r>
+                          <w:rPr>
+                            <w:sz w:val="14"/>
+                            <w:szCs w:val="14"/>
+                          </w:rPr>
+                          <w:t>pelo(s)</w:t>
+                        </w:r>
+                        <w:r>
+                          <w:rPr>
+                            <w:sz w:val="14"/>
+                            <w:szCs w:val="14"/>
+                          </w:rPr>
+                          <w:t xml:space="preserve"> </w:t>
+                        </w:r>
+                        <w:r>
+                          <w:rPr>
+                            <w:sz w:val="14"/>
+                            <w:szCs w:val="14"/>
+                          </w:rPr>
+                          <w:t xml:space="preserve">seu(s) produto(s). </w:t>
+                        </w:r>
+                      </w:p>
+                    </w:txbxContent>
+                  </v:textbox>
+                </v:shape>
+                <v:shape id="Caixa de texto 18" o:spid="_x0000_s1034" type="#_x0000_t202" style="position:absolute;left:38145;top:10644;width:13411;height:7292;visibility:visible;mso-wrap-style:square;v-text-anchor:top" o:gfxdata="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" filled="f" stroked="f" strokeweight=".5pt">
+                  <v:textbox style="mso-fit-shape-to-text:t" inset=",1mm,,1mm">
+                    <w:txbxContent>
+                      <w:p>
+                        <w:pPr>
+                          <w:spacing w:after="0" w:line="240" w:lineRule="auto"/>
+                          <w:rPr>
+                            <w:sz w:val="14"/>
+                            <w:szCs w:val="14"/>
+                          </w:rPr>
+                        </w:pPr>
+                        <w:r>
+                          <w:rPr>
+                            <w:sz w:val="14"/>
+                            <w:szCs w:val="14"/>
+                          </w:rPr>
+                          <w:t>Dado o facto de o cliente poder</w:t>
+                        </w:r>
+                      </w:p>
+                      <w:p>
+                        <w:pPr>
+                          <w:spacing w:after="0" w:line="240" w:lineRule="auto"/>
+                          <w:rPr>
+                            <w:sz w:val="14"/>
+                            <w:szCs w:val="14"/>
+                          </w:rPr>
+                        </w:pPr>
+                        <w:r>
+                          <w:rPr>
+                            <w:sz w:val="14"/>
+                            <w:szCs w:val="14"/>
+                          </w:rPr>
+                          <w:t>estar num chat privado com o técnico, além da facilidade de uso da app e design moderno, afirmamos ser a nossa melhor estratégia.</w:t>
+                        </w:r>
+                      </w:p>
+                    </w:txbxContent>
+                  </v:textbox>
+                </v:shape>
+                <v:shape id="Caixa de texto 20" o:spid="_x0000_s1035" type="#_x0000_t202" style="position:absolute;left:38281;top:25451;width:13405;height:5127;visibility:visible;mso-wrap-style:square;v-text-anchor:top" o:gfxdata="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" filled="f" stroked="f" strokeweight=".5pt">
+                  <v:textbox style="mso-fit-shape-to-text:t" inset=",1mm,,1mm">
+                    <w:txbxContent>
+                      <w:p>
+                        <w:pPr>
+                          <w:spacing w:after="0" w:line="240" w:lineRule="auto"/>
+                          <w:rPr>
+                            <w:sz w:val="14"/>
+                            <w:szCs w:val="14"/>
+                          </w:rPr>
+                        </w:pPr>
+                        <w:r>
+                          <w:rPr>
+                            <w:sz w:val="14"/>
+                            <w:szCs w:val="14"/>
+                          </w:rPr>
+                          <w:t>Comunicamos com os nossos clientes através das nossas parcerias e, principalmente, das nossas redes sociais.</w:t>
+                        </w:r>
+                      </w:p>
+                    </w:txbxContent>
+                  </v:textbox>
+                </v:shape>
+                <v:shape id="Caixa de texto 22" o:spid="_x0000_s1036" type="#_x0000_t202" style="position:absolute;left:25589;top:11805;width:13411;height:13807;visibility:visible;mso-wrap-style:square;v-text-anchor:top" o:gfxdata="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" filled="f" stroked="f" strokeweight=".5pt">
+                  <v:textbox style="mso-fit-shape-to-text:t" inset=",1mm,,1mm">
+                    <w:txbxContent>
+                      <w:p>
+                        <w:pPr>
+                          <w:spacing w:after="0" w:line="240" w:lineRule="auto"/>
+                          <w:rPr>
+                            <w:sz w:val="14"/>
+                            <w:szCs w:val="14"/>
+                          </w:rPr>
+                        </w:pPr>
+                        <w:r>
+                          <w:rPr>
+                            <w:sz w:val="14"/>
+                            <w:szCs w:val="14"/>
+                          </w:rPr>
+                          <w:t>Serviço:</w:t>
+                        </w:r>
+                      </w:p>
+                      <w:p>
+                        <w:pPr>
+                          <w:spacing w:after="0" w:line="240" w:lineRule="auto"/>
+                          <w:rPr>
+                            <w:sz w:val="14"/>
+                            <w:szCs w:val="14"/>
+                          </w:rPr>
+                        </w:pPr>
+                        <w:r>
+                          <w:rPr>
+                            <w:sz w:val="14"/>
+                            <w:szCs w:val="14"/>
+                          </w:rPr>
+                          <w:t>- Serviço de assistê</w:t>
+                        </w:r>
+                        <w:r>
+                          <w:rPr>
+                            <w:sz w:val="14"/>
+                            <w:szCs w:val="14"/>
+                          </w:rPr>
+                          <w:t>ncia personalizada em reparações técnicas e serviços pós-venda, de forma online.</w:t>
+                        </w:r>
+                      </w:p>
+                      <w:p>
+                        <w:pPr>
+                          <w:spacing w:after="0" w:line="240" w:lineRule="auto"/>
+                          <w:rPr>
+                            <w:sz w:val="14"/>
+                            <w:szCs w:val="14"/>
+                          </w:rPr>
+                        </w:pPr>
+                      </w:p>
+                      <w:p>
+                        <w:pPr>
+                          <w:spacing w:after="0" w:line="240" w:lineRule="auto"/>
+                          <w:rPr>
+                            <w:sz w:val="14"/>
+                            <w:szCs w:val="14"/>
+                          </w:rPr>
+                        </w:pPr>
+                        <w:r>
+                          <w:rPr>
+                            <w:sz w:val="14"/>
+                            <w:szCs w:val="14"/>
+                          </w:rPr>
+                          <w:t>- Serviço de fácil acesso e utilização, mais interativo, por conseguinte, um processo mais dinâmico</w:t>
+                        </w:r>
+                        <w:r>
+                          <w:rPr>
+                            <w:sz w:val="14"/>
+                            <w:szCs w:val="14"/>
+                          </w:rPr>
+                          <w:t xml:space="preserve"> </w:t>
+                        </w:r>
+                        <w:r>
+                          <w:rPr>
+                            <w:sz w:val="14"/>
+                            <w:szCs w:val="14"/>
+                          </w:rPr>
+                          <w:t>e possibilidade de haver um contato direto com o técnico</w:t>
+                        </w:r>
+                        <w:r>
+                          <w:rPr>
+                            <w:sz w:val="14"/>
+                            <w:szCs w:val="14"/>
+                          </w:rPr>
+                          <w:t xml:space="preserve"> responsável.</w:t>
+                        </w:r>
+                      </w:p>
+                    </w:txbxContent>
+                  </v:textbox>
+                </v:shape>
+              </v:group>
+            </w:pict>
+          </mc:Fallback>
+        </mc:AlternateContent>
+      </w:r>
+      <w:r>
+        <w:rPr>
+          <w:noProof/>
+        </w:rPr>
+        <mc:AlternateContent>
+          <mc:Choice Requires="wps">
+            <w:drawing>
+              <wp:anchor distT="0" distB="0" distL="114300" distR="114300" simplePos="0" relativeHeight="251717632" behindDoc="0" locked="0" layoutInCell="1" allowOverlap="1" wp14:anchorId="41E5E130" wp14:editId="2252CC73">
+                <wp:simplePos x="0" y="0"/>
+                <wp:positionH relativeFrom="column">
+                  <wp:posOffset>5495925</wp:posOffset>
+                </wp:positionH>
+                <wp:positionV relativeFrom="paragraph">
+                  <wp:posOffset>298450</wp:posOffset>
+                </wp:positionV>
+                <wp:extent cx="331470" cy="179070"/>
+                <wp:effectExtent l="0" t="0" r="0" b="0"/>
+                <wp:wrapNone/>
+                <wp:docPr id="15" name="Caixa de texto 15"/>
+                <wp:cNvGraphicFramePr/>
+                <a:graphic xmlns:a="http://schemas.openxmlformats.org/drawingml/2006/main">
+                  <a:graphicData uri="http://schemas.microsoft.com/office/word/2010/wordprocessingShape">
+                    <wps:wsp>
+                      <wps:cNvSpPr txBox="1"/>
+                      <wps:spPr>
+                        <a:xfrm>
+                          <a:off x="0" y="0"/>
+                          <a:ext cx="331470" cy="179070"/>
+                        </a:xfrm>
+                        <a:prstGeom prst="rect">
+                          <a:avLst/>
+                        </a:prstGeom>
+                        <a:noFill/>
+                        <a:ln w="6350">
+                          <a:noFill/>
+                        </a:ln>
+                      </wps:spPr>
+                      <wps:txbx>
+                        <w:txbxContent>
+                          <w:p>
+                            <w:pPr>
+                              <w:jc w:val="center"/>
+                              <w:rPr>
+                                <w:sz w:val="10"/>
+                                <w:szCs w:val="10"/>
+                              </w:rPr>
+                            </w:pPr>
+                            <w:r>
+                              <w:rPr>
+                                <w:sz w:val="10"/>
+                                <w:szCs w:val="10"/>
+                              </w:rPr>
+                              <w:t>2020</w:t>
+                            </w:r>
+                          </w:p>
+                        </w:txbxContent>
+                      </wps:txbx>
+                      <wps:bodyPr rot="0" spcFirstLastPara="0" vertOverflow="overflow" horzOverflow="overflow" vert="horz" wrap="square" lIns="91440" tIns="45720" rIns="91440" bIns="45720" numCol="1" spcCol="0" rtlCol="0" fromWordArt="0" anchor="t" anchorCtr="0" forceAA="0" compatLnSpc="1">
+                        <a:prstTxWarp prst="textNoShape">
+                          <a:avLst/>
+                        </a:prstTxWarp>
+                        <a:noAutofit/>
+                      </wps:bodyPr>
+                    </wps:wsp>
+                  </a:graphicData>
+                </a:graphic>
+                <wp14:sizeRelH relativeFrom="margin">
+                  <wp14:pctWidth>0</wp14:pctWidth>
+                </wp14:sizeRelH>
+                <wp14:sizeRelV relativeFrom="margin">
+                  <wp14:pctHeight>0</wp14:pctHeight>
+                </wp14:sizeRelV>
+              </wp:anchor>
+            </w:drawing>
+          </mc:Choice>
+          <mc:Fallback>
+            <w:pict>
+              <v:shape w14:anchorId="41E5E130" id="Caixa de texto 15" o:spid="_x0000_s1037" type="#_x0000_t202" style="position:absolute;margin-left:432.75pt;margin-top:23.5pt;width:26.1pt;height:14.1pt;z-index:251717632;visibility:visible;mso-wrap-style:square;mso-width-percent:0;mso-height-percent:0;mso-wrap-distance-left:9pt;mso-wrap-distance-top:0;mso-wrap-distance-right:9pt;mso-wrap-distance-bottom:0;mso-position-horizontal:absolute;mso-position-horizontal-relative:text;mso-position-vertical:absolute;mso-position-vertical-relative:text;mso-width-percent:0;mso-height-percent:0;mso-width-relative:margin;mso-height-relative:margin;v-text-anchor:top" o:gfxdata="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" filled="f" stroked="f" strokeweight=".5pt">
+                <v:textbox>
+                  <w:txbxContent>
+                    <w:p>
+                      <w:pPr>
+                        <w:jc w:val="center"/>
+                        <w:rPr>
+                          <w:sz w:val="10"/>
+                          <w:szCs w:val="10"/>
+                        </w:rPr>
+                      </w:pPr>
+                      <w:r>
+                        <w:rPr>
+                          <w:sz w:val="10"/>
+                          <w:szCs w:val="10"/>
+                        </w:rPr>
+                        <w:t>2020</w:t>
+                      </w:r>
+                    </w:p>
+                  </w:txbxContent>
+                </v:textbox>
+              </v:shape>
+            </w:pict>
+          </mc:Fallback>
+        </mc:AlternateContent>
+      </w:r>
+      <w:r>
+        <w:rPr>
+          <w:noProof/>
+        </w:rPr>
+        <mc:AlternateContent>
+          <mc:Choice Requires="wps">
+            <w:drawing>
+              <wp:anchor distT="0" distB="0" distL="114300" distR="114300" simplePos="0" relativeHeight="251715584" behindDoc="0" locked="0" layoutInCell="1" allowOverlap="1" wp14:anchorId="3B54B7EC" wp14:editId="5D7A25ED">
+                <wp:simplePos x="0" y="0"/>
+                <wp:positionH relativeFrom="column">
+                  <wp:posOffset>5372100</wp:posOffset>
+                </wp:positionH>
+                <wp:positionV relativeFrom="paragraph">
+                  <wp:posOffset>302260</wp:posOffset>
+                </wp:positionV>
+                <wp:extent cx="291465" cy="179070"/>
+                <wp:effectExtent l="0" t="0" r="0" b="0"/>
+                <wp:wrapNone/>
+                <wp:docPr id="14" name="Caixa de texto 14"/>
+                <wp:cNvGraphicFramePr/>
+                <a:graphic xmlns:a="http://schemas.openxmlformats.org/drawingml/2006/main">
+                  <a:graphicData uri="http://schemas.microsoft.com/office/word/2010/wordprocessingShape">
+                    <wps:wsp>
+                      <wps:cNvSpPr txBox="1"/>
+                      <wps:spPr>
+                        <a:xfrm>
+                          <a:off x="0" y="0"/>
+                          <a:ext cx="291465" cy="179070"/>
+                        </a:xfrm>
+                        <a:prstGeom prst="rect">
+                          <a:avLst/>
+                        </a:prstGeom>
+                        <a:noFill/>
+                        <a:ln w="6350">
+                          <a:noFill/>
+                        </a:ln>
+                      </wps:spPr>
+                      <wps:txbx>
+                        <w:txbxContent>
+                          <w:p>
+                            <w:pPr>
+                              <w:jc w:val="center"/>
+                              <w:rPr>
+                                <w:sz w:val="10"/>
+                                <w:szCs w:val="10"/>
+                              </w:rPr>
+                            </w:pPr>
+                            <w:r>
+                              <w:rPr>
+                                <w:sz w:val="10"/>
+                                <w:szCs w:val="10"/>
+                              </w:rPr>
+                              <w:t>02</w:t>
+                            </w:r>
+                          </w:p>
+                        </w:txbxContent>
+                      </wps:txbx>
+                      <wps:bodyPr rot="0" spcFirstLastPara="0" vertOverflow="overflow" horzOverflow="overflow" vert="horz" wrap="square" lIns="91440" tIns="45720" rIns="91440" bIns="45720" numCol="1" spcCol="0" rtlCol="0" fromWordArt="0" anchor="t" anchorCtr="0" forceAA="0" compatLnSpc="1">
+                        <a:prstTxWarp prst="textNoShape">
+                          <a:avLst/>
+                        </a:prstTxWarp>
+                        <a:noAutofit/>
+                      </wps:bodyPr>
+                    </wps:wsp>
+                  </a:graphicData>
+                </a:graphic>
+                <wp14:sizeRelH relativeFrom="margin">
+                  <wp14:pctWidth>0</wp14:pctWidth>
+                </wp14:sizeRelH>
+                <wp14:sizeRelV relativeFrom="margin">
+                  <wp14:pctHeight>0</wp14:pctHeight>
+                </wp14:sizeRelV>
+              </wp:anchor>
+            </w:drawing>
+          </mc:Choice>
+          <mc:Fallback>
+            <w:pict>
+              <v:shape w14:anchorId="3B54B7EC" id="Caixa de texto 14" o:spid="_x0000_s1038" type="#_x0000_t202" style="position:absolute;margin-left:423pt;margin-top:23.8pt;width:22.95pt;height:14.1pt;z-index:251715584;visibility:visible;mso-wrap-style:square;mso-width-percent:0;mso-height-percent:0;mso-wrap-distance-left:9pt;mso-wrap-distance-top:0;mso-wrap-distance-right:9pt;mso-wrap-distance-bottom:0;mso-position-horizontal:absolute;mso-position-horizontal-relative:text;mso-position-vertical:absolute;mso-position-vertical-relative:text;mso-width-percent:0;mso-height-percent:0;mso-width-relative:margin;mso-height-relative:margin;v-text-anchor:top" o:gfxdata="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" filled="f" stroked="f" strokeweight=".5pt">
+                <v:textbox>
+                  <w:txbxContent>
+                    <w:p>
+                      <w:pPr>
+                        <w:jc w:val="center"/>
+                        <w:rPr>
+                          <w:sz w:val="10"/>
+                          <w:szCs w:val="10"/>
+                        </w:rPr>
+                      </w:pPr>
+                      <w:r>
+                        <w:rPr>
+                          <w:sz w:val="10"/>
+                          <w:szCs w:val="10"/>
+                        </w:rPr>
+                        <w:t>02</w:t>
+                      </w:r>
+                    </w:p>
+                  </w:txbxContent>
+                </v:textbox>
+              </v:shape>
+            </w:pict>
+          </mc:Fallback>
+        </mc:AlternateContent>
+      </w:r>
+      <w:r>
+        <w:rPr>
+          <w:noProof/>
+        </w:rPr>
+        <mc:AlternateContent>
+          <mc:Choice Requires="wps">
+            <w:drawing>
+              <wp:anchor distT="0" distB="0" distL="114300" distR="114300" simplePos="0" relativeHeight="251713536" behindDoc="0" locked="0" layoutInCell="1" allowOverlap="1" wp14:anchorId="20D508F3" wp14:editId="320DE03F">
+                <wp:simplePos x="0" y="0"/>
+                <wp:positionH relativeFrom="column">
+                  <wp:posOffset>5227320</wp:posOffset>
+                </wp:positionH>
+                <wp:positionV relativeFrom="paragraph">
+                  <wp:posOffset>302260</wp:posOffset>
+                </wp:positionV>
+                <wp:extent cx="291465" cy="179070"/>
+                <wp:effectExtent l="0" t="0" r="0" b="0"/>
+                <wp:wrapNone/>
+                <wp:docPr id="13" name="Caixa de texto 13"/>
+                <wp:cNvGraphicFramePr/>
+                <a:graphic xmlns:a="http://schemas.openxmlformats.org/drawingml/2006/main">
+                  <a:graphicData uri="http://schemas.microsoft.com/office/word/2010/wordprocessingShape">
+                    <wps:wsp>
+                      <wps:cNvSpPr txBox="1"/>
+                      <wps:spPr>
+                        <a:xfrm>
+                          <a:off x="0" y="0"/>
+                          <a:ext cx="291465" cy="179070"/>
+                        </a:xfrm>
+                        <a:prstGeom prst="rect">
+                          <a:avLst/>
+                        </a:prstGeom>
+                        <a:noFill/>
+                        <a:ln w="6350">
+                          <a:noFill/>
+                        </a:ln>
+                      </wps:spPr>
+                      <wps:txbx>
+                        <w:txbxContent>
+                          <w:p>
+                            <w:pPr>
+                              <w:jc w:val="center"/>
+                              <w:rPr>
+                                <w:sz w:val="10"/>
+                                <w:szCs w:val="10"/>
+                              </w:rPr>
+                            </w:pPr>
+                            <w:r>
+                              <w:rPr>
+                                <w:sz w:val="10"/>
+                                <w:szCs w:val="10"/>
+                              </w:rPr>
+                              <w:t>13</w:t>
+                            </w:r>
+                          </w:p>
+                        </w:txbxContent>
+                      </wps:txbx>
+                      <wps:bodyPr rot="0" spcFirstLastPara="0" vertOverflow="overflow" horzOverflow="overflow" vert="horz" wrap="square" lIns="91440" tIns="45720" rIns="91440" bIns="45720" numCol="1" spcCol="0" rtlCol="0" fromWordArt="0" anchor="t" anchorCtr="0" forceAA="0" compatLnSpc="1">
+                        <a:prstTxWarp prst="textNoShape">
+                          <a:avLst/>
+                        </a:prstTxWarp>
+                        <a:noAutofit/>
+                      </wps:bodyPr>
+                    </wps:wsp>
+                  </a:graphicData>
+                </a:graphic>
+                <wp14:sizeRelH relativeFrom="margin">
+                  <wp14:pctWidth>0</wp14:pctWidth>
+                </wp14:sizeRelH>
+                <wp14:sizeRelV relativeFrom="margin">
+                  <wp14:pctHeight>0</wp14:pctHeight>
+                </wp14:sizeRelV>
+              </wp:anchor>
+            </w:drawing>
+          </mc:Choice>
+          <mc:Fallback>
+            <w:pict>
+              <v:shape w14:anchorId="20D508F3" id="Caixa de texto 13" o:spid="_x0000_s1039" type="#_x0000_t202" style="position:absolute;margin-left:411.6pt;margin-top:23.8pt;width:22.95pt;height:14.1pt;z-index:251713536;visibility:visible;mso-wrap-style:square;mso-width-percent:0;mso-height-percent:0;mso-wrap-distance-left:9pt;mso-wrap-distance-top:0;mso-wrap-distance-right:9pt;mso-wrap-distance-bottom:0;mso-position-horizontal:absolute;mso-position-horizontal-relative:text;mso-position-vertical:absolute;mso-position-vertical-relative:text;mso-width-percent:0;mso-height-percent:0;mso-width-relative:margin;mso-height-relative:margin;v-text-anchor:top" o:gfxdata="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" filled="f" stroked="f" strokeweight=".5pt">
+                <v:textbox>
+                  <w:txbxContent>
+                    <w:p>
+                      <w:pPr>
+                        <w:jc w:val="center"/>
+                        <w:rPr>
+                          <w:sz w:val="10"/>
+                          <w:szCs w:val="10"/>
+                        </w:rPr>
+                      </w:pPr>
+                      <w:r>
+                        <w:rPr>
+                          <w:sz w:val="10"/>
+                          <w:szCs w:val="10"/>
+                        </w:rPr>
+                        <w:t>13</w:t>
+                      </w:r>
+                    </w:p>
+                  </w:txbxContent>
+                </v:textbox>
+              </v:shape>
+            </w:pict>
+          </mc:Fallback>
+        </mc:AlternateContent>
+      </w:r>
+      <w:r>
+        <w:rPr>
+          <w:noProof/>
+        </w:rPr>
+        <mc:AlternateContent>
+          <mc:Choice Requires="wps">
+            <w:drawing>
+              <wp:anchor distT="0" distB="0" distL="114300" distR="114300" simplePos="0" relativeHeight="251711488" behindDoc="0" locked="0" layoutInCell="1" allowOverlap="1" wp14:anchorId="200DEF61" wp14:editId="5960A0FC">
+                <wp:simplePos x="0" y="0"/>
+                <wp:positionH relativeFrom="column">
+                  <wp:posOffset>3811905</wp:posOffset>
+                </wp:positionH>
+                <wp:positionV relativeFrom="paragraph">
+                  <wp:posOffset>401320</wp:posOffset>
+                </wp:positionV>
+                <wp:extent cx="1088177" cy="190500"/>
+                <wp:effectExtent l="0" t="0" r="0" b="0"/>
+                <wp:wrapNone/>
+                <wp:docPr id="12" name="Caixa de texto 12"/>
+                <wp:cNvGraphicFramePr/>
+                <a:graphic xmlns:a="http://schemas.openxmlformats.org/drawingml/2006/main">
+                  <a:graphicData uri="http://schemas.microsoft.com/office/word/2010/wordprocessingShape">
+                    <wps:wsp>
+                      <wps:cNvSpPr txBox="1"/>
+                      <wps:spPr>
+                        <a:xfrm>
+                          <a:off x="0" y="0"/>
+                          <a:ext cx="1088177" cy="190500"/>
+                        </a:xfrm>
+                        <a:prstGeom prst="rect">
+                          <a:avLst/>
+                        </a:prstGeom>
+                        <a:noFill/>
+                        <a:ln w="6350">
+                          <a:noFill/>
+                        </a:ln>
+                      </wps:spPr>
+                      <wps:txbx>
+                        <w:txbxContent>
+                          <w:p>
+                            <w:pPr>
+                              <w:jc w:val="center"/>
+                              <w:rPr>
+                                <w:sz w:val="12"/>
+                                <w:szCs w:val="12"/>
+                              </w:rPr>
+                            </w:pPr>
+                            <w:r>
+                              <w:rPr>
+                                <w:sz w:val="12"/>
+                                <w:szCs w:val="12"/>
+                              </w:rPr>
+                              <w:t>Guilherme Rodrigues 45173</w:t>
+                            </w:r>
+                          </w:p>
+                        </w:txbxContent>
+                      </wps:txbx>
+                      <wps:bodyPr rot="0" spcFirstLastPara="0" vertOverflow="overflow" horzOverflow="overflow" vert="horz" wrap="square" lIns="91440" tIns="45720" rIns="91440" bIns="45720" numCol="1" spcCol="0" rtlCol="0" fromWordArt="0" anchor="t" anchorCtr="0" forceAA="0" compatLnSpc="1">
+                        <a:prstTxWarp prst="textNoShape">
+                          <a:avLst/>
+                        </a:prstTxWarp>
+                        <a:noAutofit/>
+                      </wps:bodyPr>
+                    </wps:wsp>
+                  </a:graphicData>
+                </a:graphic>
+                <wp14:sizeRelH relativeFrom="margin">
+                  <wp14:pctWidth>0</wp14:pctWidth>
+                </wp14:sizeRelH>
+                <wp14:sizeRelV relativeFrom="margin">
+                  <wp14:pctHeight>0</wp14:pctHeight>
+                </wp14:sizeRelV>
+              </wp:anchor>
+            </w:drawing>
+          </mc:Choice>
+          <mc:Fallback>
+            <w:pict>
+              <v:shape w14:anchorId="200DEF61" id="Caixa de texto 12" o:spid="_x0000_s1040" type="#_x0000_t202" style="position:absolute;margin-left:300.15pt;margin-top:31.6pt;width:85.7pt;height:15pt;z-index:251711488;visibility:visible;mso-wrap-style:square;mso-width-percent:0;mso-height-percent:0;mso-wrap-distance-left:9pt;mso-wrap-distance-top:0;mso-wrap-distance-right:9pt;mso-wrap-distance-bottom:0;mso-position-horizontal:absolute;mso-position-horizontal-relative:text;mso-position-vertical:absolute;mso-position-vertical-relative:text;mso-width-percent:0;mso-height-percent:0;mso-width-relative:margin;mso-height-relative:margin;v-text-anchor:top" o:gfxdata="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" filled="f" stroked="f" strokeweight=".5pt">
+                <v:textbox>
+                  <w:txbxContent>
+                    <w:p>
+                      <w:pPr>
+                        <w:jc w:val="center"/>
+                        <w:rPr>
+                          <w:sz w:val="12"/>
+                          <w:szCs w:val="12"/>
+                        </w:rPr>
+                      </w:pPr>
+                      <w:r>
+                        <w:rPr>
+                          <w:sz w:val="12"/>
+                          <w:szCs w:val="12"/>
+                        </w:rPr>
+                        <w:t>Guilherme Rodrigues 45173</w:t>
+                      </w:r>
+                    </w:p>
+                  </w:txbxContent>
+                </v:textbox>
+              </v:shape>
+            </w:pict>
+          </mc:Fallback>
+        </mc:AlternateContent>
+      </w:r>
+      <w:r>
+        <w:rPr>
+          <w:noProof/>
+        </w:rPr>
+        <mc:AlternateContent>
+          <mc:Choice Requires="wps">
+            <w:drawing>
+              <wp:anchor distT="0" distB="0" distL="114300" distR="114300" simplePos="0" relativeHeight="251707392" behindDoc="0" locked="0" layoutInCell="1" allowOverlap="1" wp14:anchorId="743A5B12" wp14:editId="6B0CC40D">
+                <wp:simplePos x="0" y="0"/>
+                <wp:positionH relativeFrom="column">
+                  <wp:posOffset>1943169</wp:posOffset>
+                </wp:positionH>
+                <wp:positionV relativeFrom="paragraph">
+                  <wp:posOffset>387860</wp:posOffset>
+                </wp:positionV>
+                <wp:extent cx="1774479" cy="234950"/>
+                <wp:effectExtent l="0" t="0" r="0" b="0"/>
+                <wp:wrapNone/>
+                <wp:docPr id="10" name="Caixa de texto 10"/>
+                <wp:cNvGraphicFramePr/>
+                <a:graphic xmlns:a="http://schemas.openxmlformats.org/drawingml/2006/main">
+                  <a:graphicData uri="http://schemas.microsoft.com/office/word/2010/wordprocessingShape">
+                    <wps:wsp>
+                      <wps:cNvSpPr txBox="1"/>
+                      <wps:spPr>
+                        <a:xfrm>
+                          <a:off x="0" y="0"/>
+                          <a:ext cx="1774479" cy="234950"/>
+                        </a:xfrm>
+                        <a:prstGeom prst="rect">
+                          <a:avLst/>
+                        </a:prstGeom>
+                        <a:noFill/>
+                        <a:ln w="6350">
+                          <a:noFill/>
+                        </a:ln>
+                      </wps:spPr>
+                      <wps:txbx>
+                        <w:txbxContent>
+                          <w:p>
+                            <w:pPr>
+                              <w:jc w:val="center"/>
+                              <w:rPr>
+                                <w:sz w:val="12"/>
+                                <w:szCs w:val="12"/>
+                              </w:rPr>
+                            </w:pPr>
+                            <w:r>
+                              <w:rPr>
+                                <w:i/>
+                                <w:iCs/>
+                                <w:sz w:val="12"/>
+                                <w:szCs w:val="12"/>
+                              </w:rPr>
+                              <w:t>SyncReady</w:t>
+                            </w:r>
+                            <w:r>
+                              <w:rPr>
+                                <w:sz w:val="12"/>
+                                <w:szCs w:val="12"/>
+                              </w:rPr>
+                              <w:t xml:space="preserve"> – Serviços de assistência personalizada</w:t>
+                            </w:r>
+                          </w:p>
+                        </w:txbxContent>
+                      </wps:txbx>
+                      <wps:bodyPr rot="0" spcFirstLastPara="0" vertOverflow="overflow" horzOverflow="overflow" vert="horz" wrap="square" lIns="91440" tIns="45720" rIns="91440" bIns="45720" numCol="1" spcCol="0" rtlCol="0" fromWordArt="0" anchor="t" anchorCtr="0" forceAA="0" compatLnSpc="1">
+                        <a:prstTxWarp prst="textNoShape">
+                          <a:avLst/>
+                        </a:prstTxWarp>
+                        <a:noAutofit/>
+                      </wps:bodyPr>
+                    </wps:wsp>
+                  </a:graphicData>
+                </a:graphic>
+                <wp14:sizeRelH relativeFrom="margin">
+                  <wp14:pctWidth>0</wp14:pctWidth>
+                </wp14:sizeRelH>
+                <wp14:sizeRelV relativeFrom="margin">
+                  <wp14:pctHeight>0</wp14:pctHeight>
+                </wp14:sizeRelV>
+              </wp:anchor>
+            </w:drawing>
+          </mc:Choice>
+          <mc:Fallback>
+            <w:pict>
+              <v:shape w14:anchorId="743A5B12" id="Caixa de texto 10" o:spid="_x0000_s1041" type="#_x0000_t202" style="position:absolute;margin-left:153pt;margin-top:30.55pt;width:139.7pt;height:18.5pt;z-index:251707392;visibility:visible;mso-wrap-style:square;mso-width-percent:0;mso-height-percent:0;mso-wrap-distance-left:9pt;mso-wrap-distance-top:0;mso-wrap-distance-right:9pt;mso-wrap-distance-bottom:0;mso-position-horizontal:absolute;mso-position-horizontal-relative:text;mso-position-vertical:absolute;mso-position-vertical-relative:text;mso-width-percent:0;mso-height-percent:0;mso-width-relative:margin;mso-height-relative:margin;v-text-anchor:top" o:gfxdata="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" filled="f" stroked="f" strokeweight=".5pt">
+                <v:textbox>
+                  <w:txbxContent>
+                    <w:p>
+                      <w:pPr>
+                        <w:jc w:val="center"/>
+                        <w:rPr>
+                          <w:sz w:val="12"/>
+                          <w:szCs w:val="12"/>
+                        </w:rPr>
+                      </w:pPr>
+                      <w:r>
+                        <w:rPr>
+                          <w:i/>
+                          <w:iCs/>
+                          <w:sz w:val="12"/>
+                          <w:szCs w:val="12"/>
+                        </w:rPr>
+                        <w:t>SyncReady</w:t>
+                      </w:r>
+                      <w:r>
+                        <w:rPr>
+                          <w:sz w:val="12"/>
+                          <w:szCs w:val="12"/>
+                        </w:rPr>
+                        <w:t xml:space="preserve"> – Serviços de assistência personalizada</w:t>
+                      </w:r>
+                    </w:p>
+                  </w:txbxContent>
+                </v:textbox>
+              </v:shape>
+            </w:pict>
+          </mc:Fallback>
+        </mc:AlternateContent>
+      </w:r>
+      <w:r>
+        <w:rPr>
+          <w:noProof/>
+        </w:rPr>
+        <mc:AlternateContent>
+          <mc:Choice Requires="wps">
+            <w:drawing>
+              <wp:anchor distT="0" distB="0" distL="114300" distR="114300" simplePos="0" relativeHeight="251709440" behindDoc="0" locked="0" layoutInCell="1" allowOverlap="1" wp14:anchorId="28C9297A" wp14:editId="63CA2520">
+                <wp:simplePos x="0" y="0"/>
+                <wp:positionH relativeFrom="column">
+                  <wp:posOffset>4193427</wp:posOffset>
+                </wp:positionH>
+                <wp:positionV relativeFrom="paragraph">
+                  <wp:posOffset>310842</wp:posOffset>
+                </wp:positionV>
+                <wp:extent cx="851025" cy="181070"/>
+                <wp:effectExtent l="0" t="0" r="0" b="0"/>
+                <wp:wrapNone/>
+                <wp:docPr id="11" name="Caixa de texto 11"/>
+                <wp:cNvGraphicFramePr/>
+                <a:graphic xmlns:a="http://schemas.openxmlformats.org/drawingml/2006/main">
+                  <a:graphicData uri="http://schemas.microsoft.com/office/word/2010/wordprocessingShape">
+                    <wps:wsp>
+                      <wps:cNvSpPr txBox="1"/>
+                      <wps:spPr>
+                        <a:xfrm>
+                          <a:off x="0" y="0"/>
+                          <a:ext cx="851025" cy="181070"/>
+                        </a:xfrm>
+                        <a:prstGeom prst="rect">
+                          <a:avLst/>
+                        </a:prstGeom>
+                        <a:noFill/>
+                        <a:ln w="6350">
+                          <a:noFill/>
+                        </a:ln>
+                      </wps:spPr>
+                      <wps:txbx>
+                        <w:txbxContent>
+                          <w:p>
+                            <w:pPr>
+                              <w:jc w:val="center"/>
+                              <w:rPr>
+                                <w:sz w:val="12"/>
+                                <w:szCs w:val="12"/>
+                              </w:rPr>
+                            </w:pPr>
+                            <w:r>
+                              <w:rPr>
+                                <w:sz w:val="12"/>
+                                <w:szCs w:val="12"/>
+                              </w:rPr>
+                              <w:t>Bruno Martins 45206</w:t>
+                            </w:r>
+                          </w:p>
+                        </w:txbxContent>
+                      </wps:txbx>
+                      <wps:bodyPr rot="0" spcFirstLastPara="0" vertOverflow="overflow" horzOverflow="overflow" vert="horz" wrap="square" lIns="91440" tIns="45720" rIns="91440" bIns="45720" numCol="1" spcCol="0" rtlCol="0" fromWordArt="0" anchor="t" anchorCtr="0" forceAA="0" compatLnSpc="1">
+                        <a:prstTxWarp prst="textNoShape">
+                          <a:avLst/>
+                        </a:prstTxWarp>
+                        <a:noAutofit/>
+                      </wps:bodyPr>
+                    </wps:wsp>
+                  </a:graphicData>
+                </a:graphic>
+                <wp14:sizeRelH relativeFrom="margin">
+                  <wp14:pctWidth>0</wp14:pctWidth>
+                </wp14:sizeRelH>
+                <wp14:sizeRelV relativeFrom="margin">
+                  <wp14:pctHeight>0</wp14:pctHeight>
+                </wp14:sizeRelV>
+              </wp:anchor>
+            </w:drawing>
+          </mc:Choice>
+          <mc:Fallback>
+            <w:pict>
+              <v:shape w14:anchorId="28C9297A" id="Caixa de texto 11" o:spid="_x0000_s1042" type="#_x0000_t202" style="position:absolute;margin-left:330.2pt;margin-top:24.5pt;width:67pt;height:14.25pt;z-index:251709440;visibility:visible;mso-wrap-style:square;mso-width-percent:0;mso-height-percent:0;mso-wrap-distance-left:9pt;mso-wrap-distance-top:0;mso-wrap-distance-right:9pt;mso-wrap-distance-bottom:0;mso-position-horizontal:absolute;mso-position-horizontal-relative:text;mso-position-vertical:absolute;mso-position-vertical-relative:text;mso-width-percent:0;mso-height-percent:0;mso-width-relative:margin;mso-height-relative:margin;v-text-anchor:top" o:gfxdata="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" filled="f" stroked="f" strokeweight=".5pt">
+                <v:textbox>
+                  <w:txbxContent>
+                    <w:p>
+                      <w:pPr>
+                        <w:jc w:val="center"/>
+                        <w:rPr>
+                          <w:sz w:val="12"/>
+                          <w:szCs w:val="12"/>
+                        </w:rPr>
+                      </w:pPr>
+                      <w:r>
+                        <w:rPr>
+                          <w:sz w:val="12"/>
+                          <w:szCs w:val="12"/>
+                        </w:rPr>
+                        <w:t>Bruno Martins 45206</w:t>
+                      </w:r>
+                    </w:p>
+                  </w:txbxContent>
+                </v:textbox>
+              </v:shape>
+            </w:pict>
+          </mc:Fallback>
+        </mc:AlternateContent>
+      </w:r>
+    </w:p>
+    <w:p/>
+    <w:p>
+      <w:pPr>
+        <w:spacing w:after="0" w:line="240" w:lineRule="auto"/>
+      </w:pPr>
+    </w:p>
+    <w:p>
+      <w:pPr>
+        <w:spacing w:after="0" w:line="240" w:lineRule="auto"/>
+        <w:rPr>
+          <w:rFonts w:ascii="Times New Roman" w:hAnsi="Times New Roman" w:cs="Times New Roman"/>
+          <w:sz w:val="22"/>
+          <w:szCs w:val="22"/>
+        </w:rPr>
+      </w:pPr>
+    </w:p>
+    <w:p>
+      <w:bookmarkStart w:id="17" w:name="_GoBack"/>
+      <w:bookmarkEnd w:id="17"/>
+    </w:p>
+    <w:p/>
+    <w:p/>
+    <w:p>
+      <w:pPr>
+        <w:pStyle w:val="Ttulo1"/>
+        <w:rPr>
+          <w:rFonts w:ascii="Roboto Medium" w:hAnsi="Roboto Medium"/>
+          <w:color w:val="0070C0"/>
+        </w:rPr>
+      </w:pPr>
+      <w:bookmarkStart w:id="18" w:name="_Toc32499701"/>
+      <w:r>
+        <w:rPr>
+          <w:rFonts w:ascii="Roboto Medium" w:hAnsi="Roboto Medium"/>
+          <w:color w:val="0070C0"/>
+        </w:rPr>
+        <w:t>DESENVOLVIMENTO</w:t>
+      </w:r>
+      <w:bookmarkEnd w:id="18"/>
+    </w:p>
+    <w:p>
+      <w:pPr>
         <w:rPr>
           <w:rFonts w:ascii="Roboto" w:hAnsi="Roboto"/>
           <w:color w:val="4F81BD" w:themeColor="accent1"/>
           <w:sz w:val="32"/>
           <w:szCs w:val="32"/>
         </w:rPr>
-        <w:t>Mod</w:t>
-      </w:r>
-      <w:r>
+      </w:pPr>
+    </w:p>
+    <w:p>
+      <w:pPr>
+        <w:pStyle w:val="Ttulo1"/>
+        <w:rPr>
+          <w:rFonts w:ascii="Roboto" w:hAnsi="Roboto"/>
+          <w:color w:val="0070C0"/>
+          <w:sz w:val="32"/>
+          <w:szCs w:val="32"/>
+        </w:rPr>
+      </w:pPr>
+      <w:bookmarkStart w:id="19" w:name="_Toc32499702"/>
+      <w:r>
+        <w:rPr>
+          <w:rFonts w:ascii="Roboto" w:hAnsi="Roboto"/>
+          <w:color w:val="0070C0"/>
+          <w:sz w:val="32"/>
+          <w:szCs w:val="32"/>
+        </w:rPr>
+        <w:t>Criação do protótipo</w:t>
+      </w:r>
+      <w:bookmarkEnd w:id="19"/>
+    </w:p>
+    <w:p/>
+    <w:p>
+      <w:pPr>
+        <w:pStyle w:val="Ttulo1"/>
+        <w:rPr>
+          <w:rFonts w:ascii="Roboto" w:hAnsi="Roboto"/>
+          <w:color w:val="0070C0"/>
+          <w:sz w:val="32"/>
+          <w:szCs w:val="32"/>
+        </w:rPr>
+      </w:pPr>
+      <w:bookmarkStart w:id="20" w:name="_Toc32499703"/>
+      <w:r>
+        <w:rPr>
+          <w:rFonts w:ascii="Roboto" w:hAnsi="Roboto"/>
+          <w:color w:val="0070C0"/>
+          <w:sz w:val="32"/>
+          <w:szCs w:val="32"/>
+        </w:rPr>
+        <w:t>Codificação e testes</w:t>
+      </w:r>
+      <w:bookmarkEnd w:id="20"/>
+    </w:p>
+    <w:p/>
+    <w:p>
+      <w:pPr>
+        <w:pStyle w:val="Ttulo1"/>
+        <w:rPr>
+          <w:rFonts w:ascii="Roboto" w:hAnsi="Roboto"/>
+          <w:color w:val="0070C0"/>
+          <w:sz w:val="32"/>
+          <w:szCs w:val="32"/>
+        </w:rPr>
+      </w:pPr>
+      <w:bookmarkStart w:id="21" w:name="_Toc32499704"/>
+      <w:r>
+        <w:rPr>
+          <w:rFonts w:ascii="Roboto" w:hAnsi="Roboto"/>
+          <w:color w:val="0070C0"/>
+          <w:sz w:val="32"/>
+          <w:szCs w:val="32"/>
+        </w:rPr>
+        <w:t>Recolha e tratamento de dados</w:t>
+      </w:r>
+      <w:bookmarkEnd w:id="21"/>
+    </w:p>
+    <w:p>
+      <w:pPr>
+        <w:spacing w:after="0" w:line="240" w:lineRule="auto"/>
+      </w:pPr>
+      <w:r>
+        <w:rPr>
+          <w:rFonts w:ascii="Roboto" w:eastAsiaTheme="majorEastAsia" w:hAnsi="Roboto" w:cstheme="majorBidi"/>
+          <w:color w:val="4F81BD" w:themeColor="accent1"/>
+          <w:sz w:val="32"/>
+          <w:szCs w:val="32"/>
+        </w:rPr>
+        <w:br w:type="page"/>
+      </w:r>
+    </w:p>
+    <w:p>
+      <w:pPr>
+        <w:spacing w:after="0" w:line="240" w:lineRule="auto"/>
+      </w:pPr>
+      <w:r>
+        <w:rPr>
+          <w:rFonts w:ascii="Times New Roman" w:hAnsi="Times New Roman" w:cs="Times New Roman"/>
+          <w:sz w:val="22"/>
+          <w:szCs w:val="22"/>
+        </w:rPr>
+        <w:lastRenderedPageBreak/>
+        <w:tab/>
+      </w:r>
+    </w:p>
+    <w:p>
+      <w:pPr>
+        <w:spacing w:after="0" w:line="240" w:lineRule="auto"/>
+        <w:rPr>
+          <w:rFonts w:ascii="Times New Roman" w:hAnsi="Times New Roman" w:cs="Times New Roman"/>
+          <w:sz w:val="22"/>
+          <w:szCs w:val="22"/>
+        </w:rPr>
+      </w:pPr>
+      <w:r>
+        <w:rPr>
+          <w:rFonts w:ascii="Times New Roman" w:hAnsi="Times New Roman" w:cs="Times New Roman"/>
+          <w:sz w:val="22"/>
+          <w:szCs w:val="22"/>
+        </w:rPr>
+        <w:tab/>
+      </w:r>
+    </w:p>
+    <w:p>
+      <w:pPr>
+        <w:pStyle w:val="Ttulo1"/>
+        <w:rPr>
+          <w:rFonts w:ascii="Roboto Medium" w:hAnsi="Roboto Medium"/>
+          <w:color w:val="0070C0"/>
+        </w:rPr>
+      </w:pPr>
+      <w:bookmarkStart w:id="22" w:name="_Toc32499705"/>
+      <w:r>
+        <w:rPr>
+          <w:rFonts w:ascii="Roboto Medium" w:hAnsi="Roboto Medium"/>
+          <w:color w:val="0070C0"/>
+        </w:rPr>
+        <w:t>DOCUMENTAÇÃO</w:t>
+      </w:r>
+      <w:bookmarkEnd w:id="22"/>
+    </w:p>
+    <w:p>
+      <w:pPr>
         <w:rPr>
           <w:rFonts w:ascii="Roboto" w:hAnsi="Roboto"/>
           <w:color w:val="4F81BD" w:themeColor="accent1"/>
           <w:sz w:val="32"/>
           <w:szCs w:val="32"/>
         </w:rPr>
-        <w:t>el</w:t>
-      </w:r>
-      <w:proofErr w:type="spellEnd"/>
-      <w:r>
-        <w:rPr>
-          <w:rFonts w:ascii="Roboto" w:hAnsi="Roboto"/>
-          <w:color w:val="4F81BD" w:themeColor="accent1"/>
-          <w:sz w:val="32"/>
-          <w:szCs w:val="32"/>
-        </w:rPr>
-        <w:t xml:space="preserve"> </w:t>
-      </w:r>
-      <w:proofErr w:type="spellStart"/>
-      <w:r>
-        <w:rPr>
-          <w:rFonts w:ascii="Roboto" w:hAnsi="Roboto"/>
-          <w:color w:val="4F81BD" w:themeColor="accent1"/>
-          <w:sz w:val="32"/>
-          <w:szCs w:val="32"/>
-        </w:rPr>
-        <w:t>Canvas</w:t>
-      </w:r>
-      <w:proofErr w:type="spellEnd"/>
-    </w:p>
-    <w:p/>
-    <w:p/>
-    <w:p>
-      <w:pPr>
-        <w:spacing w:after="0" w:line="240" w:lineRule="auto"/>
-      </w:pPr>
-    </w:p>
-    <w:p>
-      <w:pPr>
-        <w:spacing w:after="0" w:line="240" w:lineRule="auto"/>
-        <w:rPr>
-          <w:rFonts w:ascii="Times New Roman" w:hAnsi="Times New Roman" w:cs="Times New Roman"/>
-          <w:sz w:val="22"/>
-          <w:szCs w:val="22"/>
-        </w:rPr>
-      </w:pPr>
-    </w:p>
-    <w:p/>
-    <w:p/>
-    <w:p/>
-    <w:p>
-      <w:pPr>
-        <w:pStyle w:val="Ttulo1"/>
-        <w:rPr>
-          <w:rFonts w:ascii="Roboto Medium" w:hAnsi="Roboto Medium"/>
-          <w:color w:val="0070C0"/>
-        </w:rPr>
-      </w:pPr>
-      <w:bookmarkStart w:id="17" w:name="_Toc32416816"/>
-      <w:r>
-        <w:rPr>
-          <w:rFonts w:ascii="Roboto Medium" w:hAnsi="Roboto Medium"/>
-          <w:color w:val="0070C0"/>
-        </w:rPr>
-        <w:t>DESENVOLVIMENTO</w:t>
-      </w:r>
-      <w:bookmarkEnd w:id="17"/>
-    </w:p>
-    <w:p>
-      <w:pPr>
-        <w:rPr>
-          <w:rFonts w:ascii="Roboto" w:hAnsi="Roboto"/>
-          <w:color w:val="4F81BD" w:themeColor="accent1"/>
-          <w:sz w:val="32"/>
-          <w:szCs w:val="32"/>
-        </w:rPr>
       </w:pPr>
     </w:p>
     <w:p>
@@ -5298,7 +7063,7 @@
           <w:szCs w:val="32"/>
         </w:rPr>
       </w:pPr>
-      <w:bookmarkStart w:id="18" w:name="_Toc32416817"/>
+      <w:bookmarkStart w:id="23" w:name="_Toc32499706"/>
       <w:r>
         <w:rPr>
           <w:rFonts w:ascii="Roboto" w:hAnsi="Roboto"/>
@@ -5306,155 +7071,13 @@
           <w:sz w:val="32"/>
           <w:szCs w:val="32"/>
         </w:rPr>
-        <w:t>Criação do protótipo</w:t>
-      </w:r>
-      <w:bookmarkEnd w:id="18"/>
-    </w:p>
-    <w:p/>
-    <w:p>
-      <w:pPr>
-        <w:pStyle w:val="Ttulo1"/>
-        <w:rPr>
-          <w:rFonts w:ascii="Roboto" w:hAnsi="Roboto"/>
-          <w:color w:val="0070C0"/>
-          <w:sz w:val="32"/>
-          <w:szCs w:val="32"/>
-        </w:rPr>
-      </w:pPr>
-      <w:bookmarkStart w:id="19" w:name="_Toc32416818"/>
-      <w:r>
-        <w:rPr>
-          <w:rFonts w:ascii="Roboto" w:hAnsi="Roboto"/>
-          <w:color w:val="0070C0"/>
-          <w:sz w:val="32"/>
-          <w:szCs w:val="32"/>
-        </w:rPr>
-        <w:t>Codificação e testes</w:t>
-      </w:r>
-      <w:bookmarkEnd w:id="19"/>
-    </w:p>
-    <w:p/>
-    <w:p>
-      <w:pPr>
-        <w:pStyle w:val="Ttulo1"/>
-        <w:rPr>
-          <w:rFonts w:ascii="Roboto" w:hAnsi="Roboto"/>
-          <w:color w:val="0070C0"/>
-          <w:sz w:val="32"/>
-          <w:szCs w:val="32"/>
-        </w:rPr>
-      </w:pPr>
-      <w:bookmarkStart w:id="20" w:name="_Toc32416819"/>
-      <w:r>
-        <w:rPr>
-          <w:rFonts w:ascii="Roboto" w:hAnsi="Roboto"/>
-          <w:color w:val="0070C0"/>
-          <w:sz w:val="32"/>
-          <w:szCs w:val="32"/>
-        </w:rPr>
-        <w:t>Recolha e tratamento de dados</w:t>
-      </w:r>
-      <w:bookmarkEnd w:id="20"/>
-    </w:p>
-    <w:p>
-      <w:pPr>
-        <w:spacing w:after="0" w:line="240" w:lineRule="auto"/>
-      </w:pPr>
-      <w:r>
-        <w:rPr>
-          <w:rFonts w:ascii="Roboto" w:eastAsiaTheme="majorEastAsia" w:hAnsi="Roboto" w:cstheme="majorBidi"/>
-          <w:color w:val="4F81BD" w:themeColor="accent1"/>
-          <w:sz w:val="32"/>
-          <w:szCs w:val="32"/>
-        </w:rPr>
-        <w:br w:type="page"/>
-      </w:r>
-    </w:p>
-    <w:p>
-      <w:pPr>
-        <w:spacing w:after="0" w:line="240" w:lineRule="auto"/>
-      </w:pPr>
-      <w:r>
-        <w:rPr>
-          <w:rFonts w:ascii="Times New Roman" w:hAnsi="Times New Roman" w:cs="Times New Roman"/>
-          <w:sz w:val="22"/>
-          <w:szCs w:val="22"/>
-        </w:rPr>
-        <w:lastRenderedPageBreak/>
-        <w:tab/>
-      </w:r>
-    </w:p>
-    <w:p>
-      <w:pPr>
-        <w:spacing w:after="0" w:line="240" w:lineRule="auto"/>
-        <w:rPr>
-          <w:rFonts w:ascii="Times New Roman" w:hAnsi="Times New Roman" w:cs="Times New Roman"/>
-          <w:sz w:val="22"/>
-          <w:szCs w:val="22"/>
-        </w:rPr>
-      </w:pPr>
-      <w:r>
-        <w:rPr>
-          <w:rFonts w:ascii="Times New Roman" w:hAnsi="Times New Roman" w:cs="Times New Roman"/>
-          <w:sz w:val="22"/>
-          <w:szCs w:val="22"/>
-        </w:rPr>
-        <w:tab/>
-      </w:r>
-    </w:p>
-    <w:p>
-      <w:pPr>
-        <w:pStyle w:val="Ttulo1"/>
-        <w:rPr>
-          <w:rFonts w:ascii="Roboto Medium" w:hAnsi="Roboto Medium"/>
-          <w:color w:val="0070C0"/>
-        </w:rPr>
-      </w:pPr>
-      <w:bookmarkStart w:id="21" w:name="_Toc32416820"/>
-      <w:r>
-        <w:rPr>
-          <w:rFonts w:ascii="Roboto Medium" w:hAnsi="Roboto Medium"/>
-          <w:color w:val="0070C0"/>
-        </w:rPr>
-        <w:t>DOCUMENTAÇÃO</w:t>
-      </w:r>
-      <w:bookmarkEnd w:id="21"/>
-    </w:p>
-    <w:p>
-      <w:pPr>
-        <w:rPr>
-          <w:rFonts w:ascii="Roboto" w:hAnsi="Roboto"/>
-          <w:color w:val="4F81BD" w:themeColor="accent1"/>
-          <w:sz w:val="32"/>
-          <w:szCs w:val="32"/>
-        </w:rPr>
-      </w:pPr>
-    </w:p>
-    <w:p>
-      <w:pPr>
-        <w:pStyle w:val="Ttulo1"/>
-        <w:rPr>
-          <w:rFonts w:ascii="Roboto" w:hAnsi="Roboto"/>
-          <w:color w:val="0070C0"/>
-          <w:sz w:val="32"/>
-          <w:szCs w:val="32"/>
-        </w:rPr>
-      </w:pPr>
-      <w:bookmarkStart w:id="22" w:name="_Toc32416821"/>
-      <w:r>
-        <w:rPr>
-          <w:rFonts w:ascii="Roboto" w:hAnsi="Roboto"/>
-          <w:color w:val="0070C0"/>
-          <w:sz w:val="32"/>
-          <w:szCs w:val="32"/>
-        </w:rPr>
         <w:t>RECURSOS</w:t>
       </w:r>
-      <w:bookmarkEnd w:id="22"/>
+      <w:bookmarkEnd w:id="23"/>
     </w:p>
     <w:p/>
     <w:sectPr>
-      <w:headerReference w:type="default" r:id="rId13"/>
+      <w:headerReference w:type="default" r:id="rId15"/>
       <w:pgSz w:w="11906" w:h="16838"/>
       <w:pgMar w:top="1417" w:right="1701" w:bottom="1417" w:left="1701" w:header="708" w:footer="708" w:gutter="0"/>
       <w:pgNumType w:start="1" w:chapStyle="1"/>
@@ -5798,7 +7421,6 @@
         </wp:anchor>
       </w:drawing>
     </w:r>
-    <w:proofErr w:type="spellStart"/>
     <w:r>
       <w:rPr>
         <w:rFonts w:ascii="Roboto Light" w:hAnsi="Roboto Light"/>
@@ -5809,7 +7431,6 @@
       </w:rPr>
       <w:t>SyncReady</w:t>
     </w:r>
-    <w:proofErr w:type="spellEnd"/>
     <w:r>
       <w:rPr>
         <w:rFonts w:ascii="Roboto Light" w:hAnsi="Roboto Light"/>
@@ -5848,7 +7469,7 @@
         <w:sz w:val="20"/>
         <w:szCs w:val="24"/>
       </w:rPr>
-      <w:t xml:space="preserve">erviços de assistência </w:t>
+      <w:t xml:space="preserve">erviço de assistência </w:t>
     </w:r>
   </w:p>
   <w:p>
@@ -6057,7 +7678,6 @@
         </wp:anchor>
       </w:drawing>
     </w:r>
-    <w:proofErr w:type="spellStart"/>
     <w:proofErr w:type="gramStart"/>
     <w:r>
       <w:rPr>
@@ -6065,16 +7685,7 @@
         <w:sz w:val="20"/>
         <w:szCs w:val="24"/>
       </w:rPr>
-      <w:t>SyncReady</w:t>
-    </w:r>
-    <w:proofErr w:type="spellEnd"/>
-    <w:r>
-      <w:rPr>
-        <w:rFonts w:ascii="Roboto Light" w:hAnsi="Roboto Light"/>
-        <w:sz w:val="20"/>
-        <w:szCs w:val="24"/>
-      </w:rPr>
-      <w:t xml:space="preserve"> </w:t>
+      <w:t xml:space="preserve">SyncReady </w:t>
     </w:r>
     <w:r>
       <w:rPr>
@@ -6095,11 +7706,19 @@
     </w:r>
     <w:r>
       <w:rPr>
+        <w:rFonts w:ascii="Roboto Light" w:hAnsi="Roboto Light" w:cs="Times New Roman"/>
+        <w:sz w:val="20"/>
+        <w:szCs w:val="20"/>
+      </w:rPr>
+      <w:t>Se</w:t>
+    </w:r>
+    <w:r>
+      <w:rPr>
         <w:rFonts w:ascii="Roboto Light" w:hAnsi="Roboto Light"/>
         <w:sz w:val="20"/>
         <w:szCs w:val="24"/>
       </w:rPr>
-      <w:t xml:space="preserve">serviços de assistência </w:t>
+      <w:t xml:space="preserve">rviço de assistência </w:t>
     </w:r>
   </w:p>
   <w:p>
@@ -6393,6 +8012,119 @@
     </w:lvl>
   </w:abstractNum>
   <w:abstractNum w:abstractNumId="2" w15:restartNumberingAfterBreak="0">
+    <w:nsid w:val="07311517"/>
+    <w:multiLevelType w:val="hybridMultilevel"/>
+    <w:tmpl w:val="9D428A06"/>
+    <w:lvl w:ilvl="0" w:tplc="08160001">
+      <w:start w:val="1"/>
+      <w:numFmt w:val="bullet"/>
+      <w:lvlText w:val=""/>
+      <w:lvlJc w:val="left"/>
+      <w:pPr>
+        <w:ind w:left="720" w:hanging="360"/>
+      </w:pPr>
+      <w:rPr>
+        <w:rFonts w:ascii="Symbol" w:hAnsi="Symbol" w:hint="default"/>
+      </w:rPr>
+    </w:lvl>
+    <w:lvl w:ilvl="1" w:tplc="08160003" w:tentative="1">
+      <w:start w:val="1"/>
+      <w:numFmt w:val="bullet"/>
+      <w:lvlText w:val="o"/>
+      <w:lvlJc w:val="left"/>
+      <w:pPr>
+        <w:ind w:left="1440" w:hanging="360"/>
+      </w:pPr>
+      <w:rPr>
+        <w:rFonts w:ascii="Courier New" w:hAnsi="Courier New" w:cs="Courier New" w:hint="default"/>
+      </w:rPr>
+    </w:lvl>
+    <w:lvl w:ilvl="2" w:tplc="08160005" w:tentative="1">
+      <w:start w:val="1"/>
+      <w:numFmt w:val="bullet"/>
+      <w:lvlText w:val=""/>
+      <w:lvlJc w:val="left"/>
+      <w:pPr>
+        <w:ind w:left="2160" w:hanging="360"/>
+      </w:pPr>
+      <w:rPr>
+        <w:rFonts w:ascii="Wingdings" w:hAnsi="Wingdings" w:hint="default"/>
+      </w:rPr>
+    </w:lvl>
+    <w:lvl w:ilvl="3" w:tplc="08160001" w:tentative="1">
+      <w:start w:val="1"/>
+      <w:numFmt w:val="bullet"/>
+      <w:lvlText w:val=""/>
+      <w:lvlJc w:val="left"/>
+      <w:pPr>
+        <w:ind w:left="2880" w:hanging="360"/>
+      </w:pPr>
+      <w:rPr>
+        <w:rFonts w:ascii="Symbol" w:hAnsi="Symbol" w:hint="default"/>
+      </w:rPr>
+    </w:lvl>
+    <w:lvl w:ilvl="4" w:tplc="08160003" w:tentative="1">
+      <w:start w:val="1"/>
+      <w:numFmt w:val="bullet"/>
+      <w:lvlText w:val="o"/>
+      <w:lvlJc w:val="left"/>
+      <w:pPr>
+        <w:ind w:left="3600" w:hanging="360"/>
+      </w:pPr>
+      <w:rPr>
+        <w:rFonts w:ascii="Courier New" w:hAnsi="Courier New" w:cs="Courier New" w:hint="default"/>
+      </w:rPr>
+    </w:lvl>
+    <w:lvl w:ilvl="5" w:tplc="08160005" w:tentative="1">
+      <w:start w:val="1"/>
+      <w:numFmt w:val="bullet"/>
+      <w:lvlText w:val=""/>
+      <w:lvlJc w:val="left"/>
+      <w:pPr>
+        <w:ind w:left="4320" w:hanging="360"/>
+      </w:pPr>
+      <w:rPr>
+        <w:rFonts w:ascii="Wingdings" w:hAnsi="Wingdings" w:hint="default"/>
+      </w:rPr>
+    </w:lvl>
+    <w:lvl w:ilvl="6" w:tplc="08160001" w:tentative="1">
+      <w:start w:val="1"/>
+      <w:numFmt w:val="bullet"/>
+      <w:lvlText w:val=""/>
+      <w:lvlJc w:val="left"/>
+      <w:pPr>
+        <w:ind w:left="5040" w:hanging="360"/>
+      </w:pPr>
+      <w:rPr>
+        <w:rFonts w:ascii="Symbol" w:hAnsi="Symbol" w:hint="default"/>
+      </w:rPr>
+    </w:lvl>
+    <w:lvl w:ilvl="7" w:tplc="08160003" w:tentative="1">
+      <w:start w:val="1"/>
+      <w:numFmt w:val="bullet"/>
+      <w:lvlText w:val="o"/>
+      <w:lvlJc w:val="left"/>
+      <w:pPr>
+        <w:ind w:left="5760" w:hanging="360"/>
+      </w:pPr>
+      <w:rPr>
+        <w:rFonts w:ascii="Courier New" w:hAnsi="Courier New" w:cs="Courier New" w:hint="default"/>
+      </w:rPr>
+    </w:lvl>
+    <w:lvl w:ilvl="8" w:tplc="08160005" w:tentative="1">
+      <w:start w:val="1"/>
+      <w:numFmt w:val="bullet"/>
+      <w:lvlText w:val=""/>
+      <w:lvlJc w:val="left"/>
+      <w:pPr>
+        <w:ind w:left="6480" w:hanging="360"/>
+      </w:pPr>
+      <w:rPr>
+        <w:rFonts w:ascii="Wingdings" w:hAnsi="Wingdings" w:hint="default"/>
+      </w:rPr>
+    </w:lvl>
+  </w:abstractNum>
+  <w:abstractNum w:abstractNumId="3" w15:restartNumberingAfterBreak="0">
     <w:nsid w:val="0BD6302C"/>
     <w:multiLevelType w:val="hybridMultilevel"/>
     <w:tmpl w:val="450A211E"/>
@@ -6481,7 +8213,7 @@
       </w:pPr>
     </w:lvl>
   </w:abstractNum>
-  <w:abstractNum w:abstractNumId="3" w15:restartNumberingAfterBreak="0">
+  <w:abstractNum w:abstractNumId="4" w15:restartNumberingAfterBreak="0">
     <w:nsid w:val="0DAA564B"/>
     <w:multiLevelType w:val="multilevel"/>
     <w:tmpl w:val="76B0BD9E"/>
@@ -6630,7 +8362,7 @@
       </w:rPr>
     </w:lvl>
   </w:abstractNum>
-  <w:abstractNum w:abstractNumId="4" w15:restartNumberingAfterBreak="0">
+  <w:abstractNum w:abstractNumId="5" w15:restartNumberingAfterBreak="0">
     <w:nsid w:val="10A37593"/>
     <w:multiLevelType w:val="multilevel"/>
     <w:tmpl w:val="0816001D"/>
@@ -6716,7 +8448,7 @@
       </w:pPr>
     </w:lvl>
   </w:abstractNum>
-  <w:abstractNum w:abstractNumId="5" w15:restartNumberingAfterBreak="0">
+  <w:abstractNum w:abstractNumId="6" w15:restartNumberingAfterBreak="0">
     <w:nsid w:val="1BB233D7"/>
     <w:multiLevelType w:val="hybridMultilevel"/>
     <w:tmpl w:val="150603E0"/>
@@ -6805,7 +8537,7 @@
       </w:pPr>
     </w:lvl>
   </w:abstractNum>
-  <w:abstractNum w:abstractNumId="6" w15:restartNumberingAfterBreak="0">
+  <w:abstractNum w:abstractNumId="7" w15:restartNumberingAfterBreak="0">
     <w:nsid w:val="1E1F3F97"/>
     <w:multiLevelType w:val="hybridMultilevel"/>
     <w:tmpl w:val="86CA5418"/>
@@ -6891,7 +8623,7 @@
       </w:pPr>
     </w:lvl>
   </w:abstractNum>
-  <w:abstractNum w:abstractNumId="7" w15:restartNumberingAfterBreak="0">
+  <w:abstractNum w:abstractNumId="8" w15:restartNumberingAfterBreak="0">
     <w:nsid w:val="1E572991"/>
     <w:multiLevelType w:val="hybridMultilevel"/>
     <w:tmpl w:val="E954DA66"/>
@@ -7004,7 +8736,7 @@
       </w:rPr>
     </w:lvl>
   </w:abstractNum>
-  <w:abstractNum w:abstractNumId="8" w15:restartNumberingAfterBreak="0">
+  <w:abstractNum w:abstractNumId="9" w15:restartNumberingAfterBreak="0">
     <w:nsid w:val="208F3BB2"/>
     <w:multiLevelType w:val="hybridMultilevel"/>
     <w:tmpl w:val="C530771E"/>
@@ -7117,7 +8849,7 @@
       </w:rPr>
     </w:lvl>
   </w:abstractNum>
-  <w:abstractNum w:abstractNumId="9" w15:restartNumberingAfterBreak="0">
+  <w:abstractNum w:abstractNumId="10" w15:restartNumberingAfterBreak="0">
     <w:nsid w:val="244B02C8"/>
     <w:multiLevelType w:val="multilevel"/>
     <w:tmpl w:val="A6466E0A"/>
@@ -7266,7 +8998,120 @@
       </w:rPr>
     </w:lvl>
   </w:abstractNum>
-  <w:abstractNum w:abstractNumId="10" w15:restartNumberingAfterBreak="0">
+  <w:abstractNum w:abstractNumId="11" w15:restartNumberingAfterBreak="0">
+    <w:nsid w:val="26554D7B"/>
+    <w:multiLevelType w:val="hybridMultilevel"/>
+    <w:tmpl w:val="76840B68"/>
+    <w:lvl w:ilvl="0" w:tplc="08160001">
+      <w:start w:val="1"/>
+      <w:numFmt w:val="bullet"/>
+      <w:lvlText w:val=""/>
+      <w:lvlJc w:val="left"/>
+      <w:pPr>
+        <w:ind w:left="720" w:hanging="360"/>
+      </w:pPr>
+      <w:rPr>
+        <w:rFonts w:ascii="Symbol" w:hAnsi="Symbol" w:hint="default"/>
+      </w:rPr>
+    </w:lvl>
+    <w:lvl w:ilvl="1" w:tplc="08160003" w:tentative="1">
+      <w:start w:val="1"/>
+      <w:numFmt w:val="bullet"/>
+      <w:lvlText w:val="o"/>
+      <w:lvlJc w:val="left"/>
+      <w:pPr>
+        <w:ind w:left="1440" w:hanging="360"/>
+      </w:pPr>
+      <w:rPr>
+        <w:rFonts w:ascii="Courier New" w:hAnsi="Courier New" w:cs="Courier New" w:hint="default"/>
+      </w:rPr>
+    </w:lvl>
+    <w:lvl w:ilvl="2" w:tplc="08160005" w:tentative="1">
+      <w:start w:val="1"/>
+      <w:numFmt w:val="bullet"/>
+      <w:lvlText w:val=""/>
+      <w:lvlJc w:val="left"/>
+      <w:pPr>
+        <w:ind w:left="2160" w:hanging="360"/>
+      </w:pPr>
+      <w:rPr>
+        <w:rFonts w:ascii="Wingdings" w:hAnsi="Wingdings" w:hint="default"/>
+      </w:rPr>
+    </w:lvl>
+    <w:lvl w:ilvl="3" w:tplc="08160001" w:tentative="1">
+      <w:start w:val="1"/>
+      <w:numFmt w:val="bullet"/>
+      <w:lvlText w:val=""/>
+      <w:lvlJc w:val="left"/>
+      <w:pPr>
+        <w:ind w:left="2880" w:hanging="360"/>
+      </w:pPr>
+      <w:rPr>
+        <w:rFonts w:ascii="Symbol" w:hAnsi="Symbol" w:hint="default"/>
+      </w:rPr>
+    </w:lvl>
+    <w:lvl w:ilvl="4" w:tplc="08160003" w:tentative="1">
+      <w:start w:val="1"/>
+      <w:numFmt w:val="bullet"/>
+      <w:lvlText w:val="o"/>
+      <w:lvlJc w:val="left"/>
+      <w:pPr>
+        <w:ind w:left="3600" w:hanging="360"/>
+      </w:pPr>
+      <w:rPr>
+        <w:rFonts w:ascii="Courier New" w:hAnsi="Courier New" w:cs="Courier New" w:hint="default"/>
+      </w:rPr>
+    </w:lvl>
+    <w:lvl w:ilvl="5" w:tplc="08160005" w:tentative="1">
+      <w:start w:val="1"/>
+      <w:numFmt w:val="bullet"/>
+      <w:lvlText w:val=""/>
+      <w:lvlJc w:val="left"/>
+      <w:pPr>
+        <w:ind w:left="4320" w:hanging="360"/>
+      </w:pPr>
+      <w:rPr>
+        <w:rFonts w:ascii="Wingdings" w:hAnsi="Wingdings" w:hint="default"/>
+      </w:rPr>
+    </w:lvl>
+    <w:lvl w:ilvl="6" w:tplc="08160001" w:tentative="1">
+      <w:start w:val="1"/>
+      <w:numFmt w:val="bullet"/>
+      <w:lvlText w:val=""/>
+      <w:lvlJc w:val="left"/>
+      <w:pPr>
+        <w:ind w:left="5040" w:hanging="360"/>
+      </w:pPr>
+      <w:rPr>
+        <w:rFonts w:ascii="Symbol" w:hAnsi="Symbol" w:hint="default"/>
+      </w:rPr>
+    </w:lvl>
+    <w:lvl w:ilvl="7" w:tplc="08160003" w:tentative="1">
+      <w:start w:val="1"/>
+      <w:numFmt w:val="bullet"/>
+      <w:lvlText w:val="o"/>
+      <w:lvlJc w:val="left"/>
+      <w:pPr>
+        <w:ind w:left="5760" w:hanging="360"/>
+      </w:pPr>
+      <w:rPr>
+        <w:rFonts w:ascii="Courier New" w:hAnsi="Courier New" w:cs="Courier New" w:hint="default"/>
+      </w:rPr>
+    </w:lvl>
+    <w:lvl w:ilvl="8" w:tplc="08160005" w:tentative="1">
+      <w:start w:val="1"/>
+      <w:numFmt w:val="bullet"/>
+      <w:lvlText w:val=""/>
+      <w:lvlJc w:val="left"/>
+      <w:pPr>
+        <w:ind w:left="6480" w:hanging="360"/>
+      </w:pPr>
+      <w:rPr>
+        <w:rFonts w:ascii="Wingdings" w:hAnsi="Wingdings" w:hint="default"/>
+      </w:rPr>
+    </w:lvl>
+  </w:abstractNum>
+  <w:abstractNum w:abstractNumId="12" w15:restartNumberingAfterBreak="0">
     <w:nsid w:val="2E023670"/>
     <w:multiLevelType w:val="multilevel"/>
     <w:tmpl w:val="0816001D"/>
@@ -7352,7 +9197,7 @@
       </w:pPr>
     </w:lvl>
   </w:abstractNum>
-  <w:abstractNum w:abstractNumId="11" w15:restartNumberingAfterBreak="0">
+  <w:abstractNum w:abstractNumId="13" w15:restartNumberingAfterBreak="0">
     <w:nsid w:val="32C606B9"/>
     <w:multiLevelType w:val="hybridMultilevel"/>
     <w:tmpl w:val="450A211E"/>
@@ -7441,7 +9286,7 @@
       </w:pPr>
     </w:lvl>
   </w:abstractNum>
-  <w:abstractNum w:abstractNumId="12" w15:restartNumberingAfterBreak="0">
+  <w:abstractNum w:abstractNumId="14" w15:restartNumberingAfterBreak="0">
     <w:nsid w:val="3E4A52B7"/>
     <w:multiLevelType w:val="multilevel"/>
     <w:tmpl w:val="0816001D"/>
@@ -7527,7 +9372,7 @@
       </w:pPr>
     </w:lvl>
   </w:abstractNum>
-  <w:abstractNum w:abstractNumId="13" w15:restartNumberingAfterBreak="0">
+  <w:abstractNum w:abstractNumId="15" w15:restartNumberingAfterBreak="0">
     <w:nsid w:val="3F1423E3"/>
     <w:multiLevelType w:val="hybridMultilevel"/>
     <w:tmpl w:val="C8980FF4"/>
@@ -7640,7 +9485,7 @@
       </w:rPr>
     </w:lvl>
   </w:abstractNum>
-  <w:abstractNum w:abstractNumId="14" w15:restartNumberingAfterBreak="0">
+  <w:abstractNum w:abstractNumId="16" w15:restartNumberingAfterBreak="0">
     <w:nsid w:val="405A71EA"/>
     <w:multiLevelType w:val="multilevel"/>
     <w:tmpl w:val="F022EE7C"/>
@@ -7789,7 +9634,7 @@
       </w:rPr>
     </w:lvl>
   </w:abstractNum>
-  <w:abstractNum w:abstractNumId="15" w15:restartNumberingAfterBreak="0">
+  <w:abstractNum w:abstractNumId="17" w15:restartNumberingAfterBreak="0">
     <w:nsid w:val="4338719D"/>
     <w:multiLevelType w:val="hybridMultilevel"/>
     <w:tmpl w:val="B434D39E"/>
@@ -7902,7 +9747,7 @@
       </w:rPr>
     </w:lvl>
   </w:abstractNum>
-  <w:abstractNum w:abstractNumId="16" w15:restartNumberingAfterBreak="0">
+  <w:abstractNum w:abstractNumId="18" w15:restartNumberingAfterBreak="0">
     <w:nsid w:val="48687772"/>
     <w:multiLevelType w:val="multilevel"/>
     <w:tmpl w:val="4AE24CD2"/>
@@ -8051,7 +9896,7 @@
       </w:rPr>
     </w:lvl>
   </w:abstractNum>
-  <w:abstractNum w:abstractNumId="17" w15:restartNumberingAfterBreak="0">
+  <w:abstractNum w:abstractNumId="19" w15:restartNumberingAfterBreak="0">
     <w:nsid w:val="4CDA7D42"/>
     <w:multiLevelType w:val="multilevel"/>
     <w:tmpl w:val="345AAC4A"/>
@@ -8200,7 +10045,7 @@
       </w:rPr>
     </w:lvl>
   </w:abstractNum>
-  <w:abstractNum w:abstractNumId="18" w15:restartNumberingAfterBreak="0">
+  <w:abstractNum w:abstractNumId="20" w15:restartNumberingAfterBreak="0">
     <w:nsid w:val="4D3C4B42"/>
     <w:multiLevelType w:val="hybridMultilevel"/>
     <w:tmpl w:val="448ABBCC"/>
@@ -8289,7 +10134,7 @@
       </w:pPr>
     </w:lvl>
   </w:abstractNum>
-  <w:abstractNum w:abstractNumId="19" w15:restartNumberingAfterBreak="0">
+  <w:abstractNum w:abstractNumId="21" w15:restartNumberingAfterBreak="0">
     <w:nsid w:val="4E5016B5"/>
     <w:multiLevelType w:val="hybridMultilevel"/>
     <w:tmpl w:val="DC96F45C"/>
@@ -8378,7 +10223,7 @@
       </w:pPr>
     </w:lvl>
   </w:abstractNum>
-  <w:abstractNum w:abstractNumId="20" w15:restartNumberingAfterBreak="0">
+  <w:abstractNum w:abstractNumId="22" w15:restartNumberingAfterBreak="0">
     <w:nsid w:val="53302DEC"/>
     <w:multiLevelType w:val="hybridMultilevel"/>
     <w:tmpl w:val="D83E7FF2"/>
@@ -8464,7 +10309,7 @@
       </w:pPr>
     </w:lvl>
   </w:abstractNum>
-  <w:abstractNum w:abstractNumId="21" w15:restartNumberingAfterBreak="0">
+  <w:abstractNum w:abstractNumId="23" w15:restartNumberingAfterBreak="0">
     <w:nsid w:val="56315190"/>
     <w:multiLevelType w:val="hybridMultilevel"/>
     <w:tmpl w:val="749E69C0"/>
@@ -8550,7 +10395,7 @@
       </w:pPr>
     </w:lvl>
   </w:abstractNum>
-  <w:abstractNum w:abstractNumId="22" w15:restartNumberingAfterBreak="0">
+  <w:abstractNum w:abstractNumId="24" w15:restartNumberingAfterBreak="0">
     <w:nsid w:val="56540DCD"/>
     <w:multiLevelType w:val="hybridMultilevel"/>
     <w:tmpl w:val="450A211E"/>
@@ -8639,7 +10484,7 @@
       </w:pPr>
     </w:lvl>
   </w:abstractNum>
-  <w:abstractNum w:abstractNumId="23" w15:restartNumberingAfterBreak="0">
+  <w:abstractNum w:abstractNumId="25" w15:restartNumberingAfterBreak="0">
     <w:nsid w:val="57B50CAE"/>
     <w:multiLevelType w:val="hybridMultilevel"/>
     <w:tmpl w:val="2542A66E"/>
@@ -8728,7 +10573,7 @@
       </w:pPr>
     </w:lvl>
   </w:abstractNum>
-  <w:abstractNum w:abstractNumId="24" w15:restartNumberingAfterBreak="0">
+  <w:abstractNum w:abstractNumId="26" w15:restartNumberingAfterBreak="0">
     <w:nsid w:val="6A21322A"/>
     <w:multiLevelType w:val="hybridMultilevel"/>
     <w:tmpl w:val="86CA5418"/>
@@ -8814,7 +10659,7 @@
       </w:pPr>
     </w:lvl>
   </w:abstractNum>
-  <w:abstractNum w:abstractNumId="25" w15:restartNumberingAfterBreak="0">
+  <w:abstractNum w:abstractNumId="27" w15:restartNumberingAfterBreak="0">
     <w:nsid w:val="7B5E1588"/>
     <w:multiLevelType w:val="hybridMultilevel"/>
     <w:tmpl w:val="DC96F45C"/>
@@ -8903,7 +10748,7 @@
       </w:pPr>
     </w:lvl>
   </w:abstractNum>
-  <w:abstractNum w:abstractNumId="26" w15:restartNumberingAfterBreak="0">
+  <w:abstractNum w:abstractNumId="28" w15:restartNumberingAfterBreak="0">
     <w:nsid w:val="7DB25E3C"/>
     <w:multiLevelType w:val="multilevel"/>
     <w:tmpl w:val="FF76E1C2"/>
@@ -9053,85 +10898,91 @@
     </w:lvl>
   </w:abstractNum>
   <w:num w:numId="1">
-    <w:abstractNumId w:val="18"/>
+    <w:abstractNumId w:val="20"/>
   </w:num>
   <w:num w:numId="2">
+    <w:abstractNumId w:val="27"/>
+  </w:num>
+  <w:num w:numId="3">
+    <w:abstractNumId w:val="21"/>
+  </w:num>
+  <w:num w:numId="4">
+    <w:abstractNumId w:val="12"/>
+  </w:num>
+  <w:num w:numId="5">
+    <w:abstractNumId w:val="5"/>
+  </w:num>
+  <w:num w:numId="6">
+    <w:abstractNumId w:val="14"/>
+  </w:num>
+  <w:num w:numId="7">
+    <w:abstractNumId w:val="6"/>
+  </w:num>
+  <w:num w:numId="8">
+    <w:abstractNumId w:val="3"/>
+  </w:num>
+  <w:num w:numId="9">
     <w:abstractNumId w:val="25"/>
   </w:num>
-  <w:num w:numId="3">
-    <w:abstractNumId w:val="19"/>
-  </w:num>
-  <w:num w:numId="4">
-    <w:abstractNumId w:val="10"/>
-  </w:num>
-  <w:num w:numId="5">
-    <w:abstractNumId w:val="4"/>
-  </w:num>
-  <w:num w:numId="6">
-    <w:abstractNumId w:val="12"/>
-  </w:num>
-  <w:num w:numId="7">
-    <w:abstractNumId w:val="5"/>
-  </w:num>
-  <w:num w:numId="8">
-    <w:abstractNumId w:val="2"/>
-  </w:num>
-  <w:num w:numId="9">
-    <w:abstractNumId w:val="23"/>
-  </w:num>
   <w:num w:numId="10">
-    <w:abstractNumId w:val="22"/>
+    <w:abstractNumId w:val="24"/>
   </w:num>
   <w:num w:numId="11">
-    <w:abstractNumId w:val="11"/>
+    <w:abstractNumId w:val="13"/>
   </w:num>
   <w:num w:numId="12">
     <w:abstractNumId w:val="0"/>
   </w:num>
   <w:num w:numId="13">
-    <w:abstractNumId w:val="6"/>
+    <w:abstractNumId w:val="7"/>
   </w:num>
   <w:num w:numId="14">
-    <w:abstractNumId w:val="24"/>
+    <w:abstractNumId w:val="26"/>
   </w:num>
   <w:num w:numId="15">
-    <w:abstractNumId w:val="3"/>
+    <w:abstractNumId w:val="4"/>
   </w:num>
   <w:num w:numId="16">
     <w:abstractNumId w:val="1"/>
   </w:num>
   <w:num w:numId="17">
+    <w:abstractNumId w:val="10"/>
+  </w:num>
+  <w:num w:numId="18">
+    <w:abstractNumId w:val="28"/>
+  </w:num>
+  <w:num w:numId="19">
+    <w:abstractNumId w:val="19"/>
+  </w:num>
+  <w:num w:numId="20">
+    <w:abstractNumId w:val="16"/>
+  </w:num>
+  <w:num w:numId="21">
+    <w:abstractNumId w:val="18"/>
+  </w:num>
+  <w:num w:numId="22">
     <w:abstractNumId w:val="9"/>
   </w:num>
-  <w:num w:numId="18">
-    <w:abstractNumId w:val="26"/>
-  </w:num>
-  <w:num w:numId="19">
+  <w:num w:numId="23">
     <w:abstractNumId w:val="17"/>
   </w:num>
-  <w:num w:numId="20">
-    <w:abstractNumId w:val="14"/>
+  <w:num w:numId="24">
+    <w:abstractNumId w:val="23"/>
   </w:num>
-  <w:num w:numId="21">
-    <w:abstractNumId w:val="16"/>
+  <w:num w:numId="25">
+    <w:abstractNumId w:val="22"/>
   </w:num>
-  <w:num w:numId="22">
+  <w:num w:numId="26">
+    <w:abstractNumId w:val="15"/>
+  </w:num>
+  <w:num w:numId="27">
     <w:abstractNumId w:val="8"/>
   </w:num>
-  <w:num w:numId="23">
-    <w:abstractNumId w:val="15"/>
+  <w:num w:numId="28">
+    <w:abstractNumId w:val="2"/>
   </w:num>
-  <w:num w:numId="24">
-    <w:abstractNumId w:val="21"/>
-  </w:num>
-  <w:num w:numId="25">
-    <w:abstractNumId w:val="20"/>
-  </w:num>
-  <w:num w:numId="26">
-    <w:abstractNumId w:val="13"/>
-  </w:num>
-  <w:num w:numId="27">
-    <w:abstractNumId w:val="7"/>
+  <w:num w:numId="29">
+    <w:abstractNumId w:val="11"/>
   </w:num>
   <w:numIdMacAtCleanup w:val="9"/>
 </w:numbering>
@@ -11391,7 +13242,7 @@
 </file>
 
 <file path=customXml/itemProps1.xml><?xml version="1.0" encoding="utf-8"?>
-<ds:datastoreItem xmlns:ds="http://schemas.openxmlformats.org/officeDocument/2006/customXml" ds:itemID="{5CBF1CEF-95D8-4021-AEF9-134BDD6D828A}">
+<ds:datastoreItem xmlns:ds="http://schemas.openxmlformats.org/officeDocument/2006/customXml" ds:itemID="{69D90C96-DD40-4E5E-B929-47A8249AC9A9}">
   <ds:schemaRefs>
     <ds:schemaRef ds:uri="http://schemas.openxmlformats.org/officeDocument/2006/bibliography"/>
   </ds:schemaRefs>

</xml_diff>

<commit_message>
Finish BMC in the reportzinho
</commit_message>
<xml_diff>
--- a/docs/report/projeto_final_45206_45173.docx
+++ b/docs/report/projeto_final_45206_45173.docx
@@ -1,6 +1,6 @@
 
 <file path=word/document.xml><?xml version="1.0" encoding="utf-8"?>
-<w:document xmlns:wpc="http://schemas.microsoft.com/office/word/2010/wordprocessingCanvas" xmlns:cx="http://schemas.microsoft.com/office/drawing/2014/chartex" xmlns:cx1="http://schemas.microsoft.com/office/drawing/2015/9/8/chartex" xmlns:cx2="http://schemas.microsoft.com/office/drawing/2015/10/21/chartex" xmlns:cx3="http://schemas.microsoft.com/office/drawing/2016/5/9/chartex" xmlns:cx4="http://schemas.microsoft.com/office/drawing/2016/5/10/chartex" xmlns:cx5="http://schemas.microsoft.com/office/drawing/2016/5/11/chartex" xmlns:cx6="http://schemas.microsoft.com/office/drawing/2016/5/12/chartex" xmlns:cx7="http://schemas.microsoft.com/office/drawing/2016/5/13/chartex" xmlns:cx8="http://schemas.microsoft.com/office/drawing/2016/5/14/chartex" xmlns:mc="http://schemas.openxmlformats.org/markup-compatibility/2006" xmlns:aink="http://schemas.microsoft.com/office/drawing/2016/ink" xmlns:am3d="http://schemas.microsoft.com/office/drawing/2017/model3d" xmlns:o="urn:schemas-microsoft-com:office:office" xmlns:r="http://schemas.openxmlformats.org/officeDocument/2006/relationships" xmlns:m="http://schemas.openxmlformats.org/officeDocument/2006/math" xmlns:v="urn:schemas-microsoft-com:vml" xmlns:wp14="http://schemas.microsoft.com/office/word/2010/wordprocessingDrawing" xmlns:wp="http://schemas.openxmlformats.org/drawingml/2006/wordprocessingDrawing" xmlns:w10="urn:schemas-microsoft-com:office:word" xmlns:w="http://schemas.openxmlformats.org/wordprocessingml/2006/main" xmlns:w14="http://schemas.microsoft.com/office/word/2010/wordml" xmlns:w15="http://schemas.microsoft.com/office/word/2012/wordml" xmlns:w16cid="http://schemas.microsoft.com/office/word/2016/wordml/cid" xmlns:w16se="http://schemas.microsoft.com/office/word/2015/wordml/symex" xmlns:wpg="http://schemas.microsoft.com/office/word/2010/wordprocessingGroup" xmlns:wpi="http://schemas.microsoft.com/office/word/2010/wordprocessingInk" xmlns:wne="http://schemas.microsoft.com/office/word/2006/wordml" xmlns:wps="http://schemas.microsoft.com/office/word/2010/wordprocessingShape" mc:Ignorable="w14 w15 w16se w16cid wp14">
+<w:document xmlns:wpc="http://schemas.microsoft.com/office/word/2010/wordprocessingCanvas" xmlns:cx="http://schemas.microsoft.com/office/drawing/2014/chartex" xmlns:cx1="http://schemas.microsoft.com/office/drawing/2015/9/8/chartex" xmlns:cx2="http://schemas.microsoft.com/office/drawing/2015/10/21/chartex" xmlns:cx3="http://schemas.microsoft.com/office/drawing/2016/5/9/chartex" xmlns:cx4="http://schemas.microsoft.com/office/drawing/2016/5/10/chartex" xmlns:cx5="http://schemas.microsoft.com/office/drawing/2016/5/11/chartex" xmlns:cx6="http://schemas.microsoft.com/office/drawing/2016/5/12/chartex" xmlns:cx7="http://schemas.microsoft.com/office/drawing/2016/5/13/chartex" xmlns:cx8="http://schemas.microsoft.com/office/drawing/2016/5/14/chartex" xmlns:mc="http://schemas.openxmlformats.org/markup-compatibility/2006" xmlns:aink="http://schemas.microsoft.com/office/drawing/2016/ink" xmlns:am3d="http://schemas.microsoft.com/office/drawing/2017/model3d" xmlns:o="urn:schemas-microsoft-com:office:office" xmlns:r="http://schemas.openxmlformats.org/officeDocument/2006/relationships" xmlns:m="http://schemas.openxmlformats.org/officeDocument/2006/math" xmlns:v="urn:schemas-microsoft-com:vml" xmlns:wp14="http://schemas.microsoft.com/office/word/2010/wordprocessingDrawing" xmlns:wp="http://schemas.openxmlformats.org/drawingml/2006/wordprocessingDrawing" xmlns:w10="urn:schemas-microsoft-com:office:word" xmlns:w="http://schemas.openxmlformats.org/wordprocessingml/2006/main" xmlns:w14="http://schemas.microsoft.com/office/word/2010/wordml" xmlns:w15="http://schemas.microsoft.com/office/word/2012/wordml" xmlns:w16cex="http://schemas.microsoft.com/office/word/2018/wordml/cex" xmlns:w16cid="http://schemas.microsoft.com/office/word/2016/wordml/cid" xmlns:w16="http://schemas.microsoft.com/office/word/2018/wordml" xmlns:w16se="http://schemas.microsoft.com/office/word/2015/wordml/symex" xmlns:wpg="http://schemas.microsoft.com/office/word/2010/wordprocessingGroup" xmlns:wpi="http://schemas.microsoft.com/office/word/2010/wordprocessingInk" xmlns:wne="http://schemas.microsoft.com/office/word/2006/wordml" xmlns:wps="http://schemas.microsoft.com/office/word/2010/wordprocessingShape" mc:Ignorable="w14 w15 w16se w16cid w16 w16cex wp14">
   <w:body>
     <w:p>
       <w:bookmarkStart w:id="0" w:name="_Hlk32241042"/>
@@ -32,7 +32,7 @@
           <w:lang w:eastAsia="pt-PT"/>
         </w:rPr>
         <w:drawing>
-          <wp:anchor distT="0" distB="0" distL="114300" distR="114300" simplePos="0" relativeHeight="251699200" behindDoc="0" locked="0" layoutInCell="1" allowOverlap="1" wp14:anchorId="18F886EC" wp14:editId="34CE42B9">
+          <wp:anchor distT="0" distB="0" distL="114300" distR="114300" simplePos="0" relativeHeight="251693056" behindDoc="0" locked="0" layoutInCell="1" allowOverlap="1" wp14:anchorId="18F886EC" wp14:editId="09CEA116">
             <wp:simplePos x="0" y="0"/>
             <wp:positionH relativeFrom="margin">
               <wp:align>center</wp:align>
@@ -137,6 +137,7 @@
           <w:szCs w:val="48"/>
         </w:rPr>
       </w:pPr>
+      <w:proofErr w:type="spellStart"/>
       <w:r>
         <w:rPr>
           <w:rFonts w:ascii="Roboto" w:hAnsi="Roboto" w:cs="Times New Roman"/>
@@ -147,6 +148,7 @@
         </w:rPr>
         <w:t>SyncReady</w:t>
       </w:r>
+      <w:proofErr w:type="spellEnd"/>
     </w:p>
     <w:p>
       <w:pPr>
@@ -169,7 +171,7 @@
         <mc:AlternateContent>
           <mc:Choice Requires="wps">
             <w:drawing>
-              <wp:anchor distT="0" distB="0" distL="114300" distR="114300" simplePos="0" relativeHeight="251702272" behindDoc="0" locked="0" layoutInCell="1" allowOverlap="1" wp14:anchorId="0E3ED0CA" wp14:editId="67E27E0F">
+              <wp:anchor distT="0" distB="0" distL="114300" distR="114300" simplePos="0" relativeHeight="251696128" behindDoc="0" locked="0" layoutInCell="1" allowOverlap="1" wp14:anchorId="0E3ED0CA" wp14:editId="5706756C">
                 <wp:simplePos x="0" y="0"/>
                 <wp:positionH relativeFrom="column">
                   <wp:posOffset>1377315</wp:posOffset>
@@ -218,7 +220,7 @@
           </mc:Choice>
           <mc:Fallback>
             <w:pict>
-              <v:line w14:anchorId="0CE6163C" id="Straight Connector 1" o:spid="_x0000_s1026" style="position:absolute;z-index:251702272;visibility:visible;mso-wrap-style:square;mso-wrap-distance-left:9pt;mso-wrap-distance-top:0;mso-wrap-distance-right:9pt;mso-wrap-distance-bottom:0;mso-position-horizontal:absolute;mso-position-horizontal-relative:text;mso-position-vertical:absolute;mso-position-vertical-relative:text" from="108.45pt,4pt" to="306.45pt,4pt" o:gfxdata="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" strokecolor="#4579b8 [3044]"/>
+              <v:line w14:anchorId="2BF46CE1" id="Straight Connector 1" o:spid="_x0000_s1026" style="position:absolute;z-index:251696128;visibility:visible;mso-wrap-style:square;mso-wrap-distance-left:9pt;mso-wrap-distance-top:0;mso-wrap-distance-right:9pt;mso-wrap-distance-bottom:0;mso-position-horizontal:absolute;mso-position-horizontal-relative:text;mso-position-vertical:absolute;mso-position-vertical-relative:text" from="108.45pt,4pt" to="306.45pt,4pt" o:gfxdata="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" strokecolor="#4579b8 [3044]"/>
             </w:pict>
           </mc:Fallback>
         </mc:AlternateContent>
@@ -234,7 +236,7 @@
         <mc:AlternateContent>
           <mc:Choice Requires="wps">
             <w:drawing>
-              <wp:anchor distT="45720" distB="45720" distL="114300" distR="114300" simplePos="0" relativeHeight="251701248" behindDoc="0" locked="0" layoutInCell="1" allowOverlap="1" wp14:anchorId="02071E8E" wp14:editId="770AF0E5">
+              <wp:anchor distT="45720" distB="45720" distL="114300" distR="114300" simplePos="0" relativeHeight="251695104" behindDoc="0" locked="0" layoutInCell="1" allowOverlap="1" wp14:anchorId="02071E8E" wp14:editId="2DD3A56C">
                 <wp:simplePos x="0" y="0"/>
                 <wp:positionH relativeFrom="margin">
                   <wp:align>center</wp:align>
@@ -336,7 +338,7 @@
                 <v:stroke joinstyle="miter"/>
                 <v:path gradientshapeok="t" o:connecttype="rect"/>
               </v:shapetype>
-              <v:shape id="Text Box 2" o:spid="_x0000_s1026" type="#_x0000_t202" style="position:absolute;left:0;text-align:left;margin-left:0;margin-top:13.75pt;width:324pt;height:39.75pt;z-index:251701248;visibility:visible;mso-wrap-style:square;mso-width-percent:0;mso-height-percent:0;mso-wrap-distance-left:9pt;mso-wrap-distance-top:3.6pt;mso-wrap-distance-right:9pt;mso-wrap-distance-bottom:3.6pt;mso-position-horizontal:center;mso-position-horizontal-relative:margin;mso-position-vertical:absolute;mso-position-vertical-relative:text;mso-width-percent:0;mso-height-percent:0;mso-width-relative:margin;mso-height-relative:margin;v-text-anchor:top" o:gfxdata="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" stroked="f">
+              <v:shape id="Text Box 2" o:spid="_x0000_s1026" type="#_x0000_t202" style="position:absolute;left:0;text-align:left;margin-left:0;margin-top:13.75pt;width:324pt;height:39.75pt;z-index:251695104;visibility:visible;mso-wrap-style:square;mso-width-percent:0;mso-height-percent:0;mso-wrap-distance-left:9pt;mso-wrap-distance-top:3.6pt;mso-wrap-distance-right:9pt;mso-wrap-distance-bottom:3.6pt;mso-position-horizontal:center;mso-position-horizontal-relative:margin;mso-position-vertical:absolute;mso-position-vertical-relative:text;mso-width-percent:0;mso-height-percent:0;mso-width-relative:margin;mso-height-relative:margin;v-text-anchor:top" o:gfxdata="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" stroked="f">
                 <v:textbox>
                   <w:txbxContent>
                     <w:p>
@@ -606,7 +608,7 @@
         <mc:AlternateContent>
           <mc:Choice Requires="wps">
             <w:drawing>
-              <wp:anchor distT="0" distB="0" distL="114300" distR="114300" simplePos="0" relativeHeight="251668480" behindDoc="0" locked="0" layoutInCell="1" allowOverlap="1" wp14:anchorId="24682C1E" wp14:editId="79C86D29">
+              <wp:anchor distT="0" distB="0" distL="114300" distR="114300" simplePos="0" relativeHeight="251662336" behindDoc="0" locked="0" layoutInCell="1" allowOverlap="1" wp14:anchorId="24682C1E" wp14:editId="2B7DFD5F">
                 <wp:simplePos x="0" y="0"/>
                 <wp:positionH relativeFrom="margin">
                   <wp:posOffset>1594054</wp:posOffset>
@@ -673,7 +675,7 @@
           </mc:Choice>
           <mc:Fallback>
             <w:pict>
-              <v:rect w14:anchorId="3F3F374D" id="Retângulo 4" o:spid="_x0000_s1026" style="position:absolute;margin-left:125.5pt;margin-top:623.25pt;width:173.2pt;height:57.05pt;z-index:251668480;visibility:visible;mso-wrap-style:square;mso-height-percent:0;mso-wrap-distance-left:9pt;mso-wrap-distance-top:0;mso-wrap-distance-right:9pt;mso-wrap-distance-bottom:0;mso-position-horizontal:absolute;mso-position-horizontal-relative:margin;mso-position-vertical:absolute;mso-position-vertical-relative:text;mso-height-percent:0;mso-height-relative:margin;v-text-anchor:middle" o:gfxdata="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" fillcolor="white [3212]" strokecolor="white [3212]" strokeweight="2pt">
+              <v:rect w14:anchorId="0EEFC59B" id="Retângulo 4" o:spid="_x0000_s1026" style="position:absolute;margin-left:125.5pt;margin-top:623.25pt;width:173.2pt;height:57.05pt;z-index:251662336;visibility:visible;mso-wrap-style:square;mso-height-percent:0;mso-wrap-distance-left:9pt;mso-wrap-distance-top:0;mso-wrap-distance-right:9pt;mso-wrap-distance-bottom:0;mso-position-horizontal:absolute;mso-position-horizontal-relative:margin;mso-position-vertical:absolute;mso-position-vertical-relative:text;mso-height-percent:0;mso-height-relative:margin;v-text-anchor:middle" o:gfxdata="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" fillcolor="white [3212]" strokecolor="white [3212]" strokeweight="2pt">
                 <w10:wrap anchorx="margin"/>
               </v:rect>
             </w:pict>
@@ -725,7 +727,7 @@
           <w:docGrid w:linePitch="360"/>
         </w:sectPr>
       </w:pPr>
-      <w:bookmarkStart w:id="1" w:name="_Toc32499685"/>
+      <w:bookmarkStart w:id="1" w:name="_Toc32512969"/>
       <w:r>
         <w:rPr>
           <w:rFonts w:ascii="Roboto" w:hAnsi="Roboto"/>
@@ -758,7 +760,7 @@
         <mc:AlternateContent>
           <mc:Choice Requires="wps">
             <w:drawing>
-              <wp:anchor distT="45720" distB="45720" distL="114300" distR="114300" simplePos="0" relativeHeight="251670528" behindDoc="0" locked="0" layoutInCell="1" allowOverlap="1" wp14:anchorId="571F28E8" wp14:editId="1910B45C">
+              <wp:anchor distT="45720" distB="45720" distL="114300" distR="114300" simplePos="0" relativeHeight="251664384" behindDoc="0" locked="0" layoutInCell="1" allowOverlap="1" wp14:anchorId="571F28E8" wp14:editId="1B6DF6E3">
                 <wp:simplePos x="0" y="0"/>
                 <wp:positionH relativeFrom="margin">
                   <wp:posOffset>2853690</wp:posOffset>
@@ -877,7 +879,7 @@
           </mc:Choice>
           <mc:Fallback>
             <w:pict>
-              <v:shape w14:anchorId="571F28E8" id="Text Box 16" o:spid="_x0000_s1027" type="#_x0000_t202" style="position:absolute;left:0;text-align:left;margin-left:224.7pt;margin-top:599.8pt;width:231pt;height:62.3pt;z-index:251670528;visibility:visible;mso-wrap-style:square;mso-width-percent:0;mso-height-percent:0;mso-wrap-distance-left:9pt;mso-wrap-distance-top:3.6pt;mso-wrap-distance-right:9pt;mso-wrap-distance-bottom:3.6pt;mso-position-horizontal:absolute;mso-position-horizontal-relative:margin;mso-position-vertical:absolute;mso-position-vertical-relative:text;mso-width-percent:0;mso-height-percent:0;mso-width-relative:margin;mso-height-relative:margin;v-text-anchor:top" o:gfxdata="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" stroked="f">
+              <v:shape w14:anchorId="571F28E8" id="Text Box 16" o:spid="_x0000_s1027" type="#_x0000_t202" style="position:absolute;left:0;text-align:left;margin-left:224.7pt;margin-top:599.8pt;width:231pt;height:62.3pt;z-index:251664384;visibility:visible;mso-wrap-style:square;mso-width-percent:0;mso-height-percent:0;mso-wrap-distance-left:9pt;mso-wrap-distance-top:3.6pt;mso-wrap-distance-right:9pt;mso-wrap-distance-bottom:3.6pt;mso-position-horizontal:absolute;mso-position-horizontal-relative:margin;mso-position-vertical:absolute;mso-position-vertical-relative:text;mso-width-percent:0;mso-height-percent:0;mso-width-relative:margin;mso-height-relative:margin;v-text-anchor:top" o:gfxdata="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" stroked="f">
                 <v:textbox>
                   <w:txbxContent>
                     <w:p>
@@ -949,7 +951,7 @@
         <mc:AlternateContent>
           <mc:Choice Requires="wps">
             <w:drawing>
-              <wp:anchor distT="45720" distB="45720" distL="114300" distR="114300" simplePos="0" relativeHeight="251665408" behindDoc="0" locked="0" layoutInCell="1" allowOverlap="1" wp14:anchorId="2A65861F" wp14:editId="30E3E7A4">
+              <wp:anchor distT="45720" distB="45720" distL="114300" distR="114300" simplePos="0" relativeHeight="251659264" behindDoc="0" locked="0" layoutInCell="1" allowOverlap="1" wp14:anchorId="2A65861F" wp14:editId="64A51FFB">
                 <wp:simplePos x="0" y="0"/>
                 <wp:positionH relativeFrom="column">
                   <wp:posOffset>2611215</wp:posOffset>
@@ -1152,7 +1154,7 @@
           </mc:Choice>
           <mc:Fallback>
             <w:pict>
-              <v:shape w14:anchorId="2A65861F" id="_x0000_s1028" type="#_x0000_t202" style="position:absolute;left:0;text-align:left;margin-left:205.6pt;margin-top:325.1pt;width:271pt;height:220.75pt;z-index:251665408;visibility:visible;mso-wrap-style:square;mso-width-percent:0;mso-height-percent:0;mso-wrap-distance-left:9pt;mso-wrap-distance-top:3.6pt;mso-wrap-distance-right:9pt;mso-wrap-distance-bottom:3.6pt;mso-position-horizontal:absolute;mso-position-horizontal-relative:text;mso-position-vertical:absolute;mso-position-vertical-relative:text;mso-width-percent:0;mso-height-percent:0;mso-width-relative:margin;mso-height-relative:margin;v-text-anchor:top" o:gfxdata="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" stroked="f">
+              <v:shape w14:anchorId="2A65861F" id="_x0000_s1028" type="#_x0000_t202" style="position:absolute;left:0;text-align:left;margin-left:205.6pt;margin-top:325.1pt;width:271pt;height:220.75pt;z-index:251659264;visibility:visible;mso-wrap-style:square;mso-width-percent:0;mso-height-percent:0;mso-wrap-distance-left:9pt;mso-wrap-distance-top:3.6pt;mso-wrap-distance-right:9pt;mso-wrap-distance-bottom:3.6pt;mso-position-horizontal:absolute;mso-position-horizontal-relative:text;mso-position-vertical:absolute;mso-position-vertical-relative:text;mso-width-percent:0;mso-height-percent:0;mso-width-relative:margin;mso-height-relative:margin;v-text-anchor:top" o:gfxdata="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" stroked="f">
                 <v:textbox>
                   <w:txbxContent>
                     <w:p>
@@ -1308,7 +1310,7 @@
         <mc:AlternateContent>
           <mc:Choice Requires="wps">
             <w:drawing>
-              <wp:anchor distT="45720" distB="45720" distL="114300" distR="114300" simplePos="0" relativeHeight="251664384" behindDoc="0" locked="0" layoutInCell="1" allowOverlap="1" wp14:anchorId="13D7126E" wp14:editId="323A5D97">
+              <wp:anchor distT="45720" distB="45720" distL="114300" distR="114300" simplePos="0" relativeHeight="251658240" behindDoc="0" locked="0" layoutInCell="1" allowOverlap="1" wp14:anchorId="13D7126E" wp14:editId="2DC8BEE5">
                 <wp:simplePos x="0" y="0"/>
                 <wp:positionH relativeFrom="page">
                   <wp:align>right</wp:align>
@@ -1395,7 +1397,7 @@
           </mc:Choice>
           <mc:Fallback>
             <w:pict>
-              <v:shape w14:anchorId="13D7126E" id="Text Box 15" o:spid="_x0000_s1029" type="#_x0000_t202" style="position:absolute;left:0;text-align:left;margin-left:543.25pt;margin-top:238pt;width:594.45pt;height:49.2pt;z-index:251664384;visibility:visible;mso-wrap-style:square;mso-width-percent:0;mso-height-percent:0;mso-wrap-distance-left:9pt;mso-wrap-distance-top:3.6pt;mso-wrap-distance-right:9pt;mso-wrap-distance-bottom:3.6pt;mso-position-horizontal:right;mso-position-horizontal-relative:page;mso-position-vertical:absolute;mso-position-vertical-relative:text;mso-width-percent:0;mso-height-percent:0;mso-width-relative:margin;mso-height-relative:margin;v-text-anchor:top" o:gfxdata="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" stroked="f">
+              <v:shape w14:anchorId="13D7126E" id="Text Box 15" o:spid="_x0000_s1029" type="#_x0000_t202" style="position:absolute;left:0;text-align:left;margin-left:543.25pt;margin-top:238pt;width:594.45pt;height:49.2pt;z-index:251658240;visibility:visible;mso-wrap-style:square;mso-width-percent:0;mso-height-percent:0;mso-wrap-distance-left:9pt;mso-wrap-distance-top:3.6pt;mso-wrap-distance-right:9pt;mso-wrap-distance-bottom:3.6pt;mso-position-horizontal:right;mso-position-horizontal-relative:page;mso-position-vertical:absolute;mso-position-vertical-relative:text;mso-width-percent:0;mso-height-percent:0;mso-width-relative:margin;mso-height-relative:margin;v-text-anchor:top" o:gfxdata="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" stroked="f">
                 <v:textbox style="mso-fit-shape-to-text:t">
                   <w:txbxContent>
                     <w:p>
@@ -1457,7 +1459,7 @@
           <w:szCs w:val="32"/>
         </w:rPr>
       </w:pPr>
-      <w:bookmarkStart w:id="2" w:name="_Toc32499686"/>
+      <w:bookmarkStart w:id="2" w:name="_Toc32512970"/>
       <w:r>
         <w:rPr>
           <w:rFonts w:ascii="Roboto" w:hAnsi="Roboto"/>
@@ -1489,6 +1491,7 @@
         </w:rPr>
         <w:t xml:space="preserve">O projeto </w:t>
       </w:r>
+      <w:proofErr w:type="spellStart"/>
       <w:r>
         <w:rPr>
           <w:rFonts w:ascii="Roboto" w:hAnsi="Roboto" w:cs="Times New Roman"/>
@@ -1499,6 +1502,7 @@
         </w:rPr>
         <w:t>SyncReady</w:t>
       </w:r>
+      <w:proofErr w:type="spellEnd"/>
       <w:r>
         <w:rPr>
           <w:rFonts w:ascii="Roboto" w:hAnsi="Roboto" w:cs="Times New Roman"/>
@@ -1817,7 +1821,7 @@
             </w:rPr>
             <w:fldChar w:fldCharType="separate"/>
           </w:r>
-          <w:hyperlink w:anchor="_Toc32499685" w:history="1">
+          <w:hyperlink w:anchor="_Toc32512969" w:history="1">
             <w:r>
               <w:rPr>
                 <w:rStyle w:val="Hiperligao"/>
@@ -1841,7 +1845,7 @@
               <w:rPr>
                 <w:webHidden/>
               </w:rPr>
-              <w:instrText xml:space="preserve"> PAGEREF _Toc32499685 \h </w:instrText>
+              <w:instrText xml:space="preserve"> PAGEREF _Toc32512969 \h </w:instrText>
             </w:r>
             <w:r>
               <w:rPr>
@@ -1879,7 +1883,7 @@
               <w:szCs w:val="22"/>
             </w:rPr>
           </w:pPr>
-          <w:hyperlink w:anchor="_Toc32499686" w:history="1">
+          <w:hyperlink w:anchor="_Toc32512970" w:history="1">
             <w:r>
               <w:rPr>
                 <w:rStyle w:val="Hiperligao"/>
@@ -1903,7 +1907,7 @@
               <w:rPr>
                 <w:webHidden/>
               </w:rPr>
-              <w:instrText xml:space="preserve"> PAGEREF _Toc32499686 \h </w:instrText>
+              <w:instrText xml:space="preserve"> PAGEREF _Toc32512970 \h </w:instrText>
             </w:r>
             <w:r>
               <w:rPr>
@@ -1941,7 +1945,7 @@
               <w:szCs w:val="22"/>
             </w:rPr>
           </w:pPr>
-          <w:hyperlink w:anchor="_Toc32499687" w:history="1">
+          <w:hyperlink w:anchor="_Toc32512971" w:history="1">
             <w:r>
               <w:rPr>
                 <w:rStyle w:val="Hiperligao"/>
@@ -1965,7 +1969,7 @@
               <w:rPr>
                 <w:webHidden/>
               </w:rPr>
-              <w:instrText xml:space="preserve"> PAGEREF _Toc32499687 \h </w:instrText>
+              <w:instrText xml:space="preserve"> PAGEREF _Toc32512971 \h </w:instrText>
             </w:r>
             <w:r>
               <w:rPr>
@@ -2003,7 +2007,7 @@
               <w:szCs w:val="22"/>
             </w:rPr>
           </w:pPr>
-          <w:hyperlink w:anchor="_Toc32499688" w:history="1">
+          <w:hyperlink w:anchor="_Toc32512972" w:history="1">
             <w:r>
               <w:rPr>
                 <w:rStyle w:val="Hiperligao"/>
@@ -2027,7 +2031,7 @@
               <w:rPr>
                 <w:webHidden/>
               </w:rPr>
-              <w:instrText xml:space="preserve"> PAGEREF _Toc32499688 \h </w:instrText>
+              <w:instrText xml:space="preserve"> PAGEREF _Toc32512972 \h </w:instrText>
             </w:r>
             <w:r>
               <w:rPr>
@@ -2065,7 +2069,7 @@
               <w:szCs w:val="22"/>
             </w:rPr>
           </w:pPr>
-          <w:hyperlink w:anchor="_Toc32499689" w:history="1">
+          <w:hyperlink w:anchor="_Toc32512973" w:history="1">
             <w:r>
               <w:rPr>
                 <w:rStyle w:val="Hiperligao"/>
@@ -2089,7 +2093,7 @@
               <w:rPr>
                 <w:webHidden/>
               </w:rPr>
-              <w:instrText xml:space="preserve"> PAGEREF _Toc32499689 \h </w:instrText>
+              <w:instrText xml:space="preserve"> PAGEREF _Toc32512973 \h </w:instrText>
             </w:r>
             <w:r>
               <w:rPr>
@@ -2127,7 +2131,7 @@
               <w:szCs w:val="22"/>
             </w:rPr>
           </w:pPr>
-          <w:hyperlink w:anchor="_Toc32499690" w:history="1">
+          <w:hyperlink w:anchor="_Toc32512974" w:history="1">
             <w:r>
               <w:rPr>
                 <w:rStyle w:val="Hiperligao"/>
@@ -2151,7 +2155,7 @@
               <w:rPr>
                 <w:webHidden/>
               </w:rPr>
-              <w:instrText xml:space="preserve"> PAGEREF _Toc32499690 \h </w:instrText>
+              <w:instrText xml:space="preserve"> PAGEREF _Toc32512974 \h </w:instrText>
             </w:r>
             <w:r>
               <w:rPr>
@@ -2189,7 +2193,7 @@
               <w:szCs w:val="22"/>
             </w:rPr>
           </w:pPr>
-          <w:hyperlink w:anchor="_Toc32499691" w:history="1">
+          <w:hyperlink w:anchor="_Toc32512975" w:history="1">
             <w:r>
               <w:rPr>
                 <w:rStyle w:val="Hiperligao"/>
@@ -2213,7 +2217,7 @@
               <w:rPr>
                 <w:webHidden/>
               </w:rPr>
-              <w:instrText xml:space="preserve"> PAGEREF _Toc32499691 \h </w:instrText>
+              <w:instrText xml:space="preserve"> PAGEREF _Toc32512975 \h </w:instrText>
             </w:r>
             <w:r>
               <w:rPr>
@@ -2251,7 +2255,7 @@
               <w:szCs w:val="22"/>
             </w:rPr>
           </w:pPr>
-          <w:hyperlink w:anchor="_Toc32499692" w:history="1">
+          <w:hyperlink w:anchor="_Toc32512976" w:history="1">
             <w:r>
               <w:rPr>
                 <w:rStyle w:val="Hiperligao"/>
@@ -2275,7 +2279,7 @@
               <w:rPr>
                 <w:webHidden/>
               </w:rPr>
-              <w:instrText xml:space="preserve"> PAGEREF _Toc32499692 \h </w:instrText>
+              <w:instrText xml:space="preserve"> PAGEREF _Toc32512976 \h </w:instrText>
             </w:r>
             <w:r>
               <w:rPr>
@@ -2313,7 +2317,7 @@
               <w:szCs w:val="22"/>
             </w:rPr>
           </w:pPr>
-          <w:hyperlink w:anchor="_Toc32499693" w:history="1">
+          <w:hyperlink w:anchor="_Toc32512977" w:history="1">
             <w:r>
               <w:rPr>
                 <w:rStyle w:val="Hiperligao"/>
@@ -2337,7 +2341,7 @@
               <w:rPr>
                 <w:webHidden/>
               </w:rPr>
-              <w:instrText xml:space="preserve"> PAGEREF _Toc32499693 \h </w:instrText>
+              <w:instrText xml:space="preserve"> PAGEREF _Toc32512977 \h </w:instrText>
             </w:r>
             <w:r>
               <w:rPr>
@@ -2375,7 +2379,7 @@
               <w:szCs w:val="22"/>
             </w:rPr>
           </w:pPr>
-          <w:hyperlink w:anchor="_Toc32499694" w:history="1">
+          <w:hyperlink w:anchor="_Toc32512978" w:history="1">
             <w:r>
               <w:rPr>
                 <w:rStyle w:val="Hiperligao"/>
@@ -2399,7 +2403,7 @@
               <w:rPr>
                 <w:webHidden/>
               </w:rPr>
-              <w:instrText xml:space="preserve"> PAGEREF _Toc32499694 \h </w:instrText>
+              <w:instrText xml:space="preserve"> PAGEREF _Toc32512978 \h </w:instrText>
             </w:r>
             <w:r>
               <w:rPr>
@@ -2437,7 +2441,7 @@
               <w:szCs w:val="22"/>
             </w:rPr>
           </w:pPr>
-          <w:hyperlink w:anchor="_Toc32499695" w:history="1">
+          <w:hyperlink w:anchor="_Toc32512979" w:history="1">
             <w:r>
               <w:rPr>
                 <w:rStyle w:val="Hiperligao"/>
@@ -2461,7 +2465,7 @@
               <w:rPr>
                 <w:webHidden/>
               </w:rPr>
-              <w:instrText xml:space="preserve"> PAGEREF _Toc32499695 \h </w:instrText>
+              <w:instrText xml:space="preserve"> PAGEREF _Toc32512979 \h </w:instrText>
             </w:r>
             <w:r>
               <w:rPr>
@@ -2499,7 +2503,7 @@
               <w:szCs w:val="22"/>
             </w:rPr>
           </w:pPr>
-          <w:hyperlink w:anchor="_Toc32499696" w:history="1">
+          <w:hyperlink w:anchor="_Toc32512980" w:history="1">
             <w:r>
               <w:rPr>
                 <w:rStyle w:val="Hiperligao"/>
@@ -2523,7 +2527,7 @@
               <w:rPr>
                 <w:webHidden/>
               </w:rPr>
-              <w:instrText xml:space="preserve"> PAGEREF _Toc32499696 \h </w:instrText>
+              <w:instrText xml:space="preserve"> PAGEREF _Toc32512980 \h </w:instrText>
             </w:r>
             <w:r>
               <w:rPr>
@@ -2561,7 +2565,7 @@
               <w:szCs w:val="22"/>
             </w:rPr>
           </w:pPr>
-          <w:hyperlink w:anchor="_Toc32499697" w:history="1">
+          <w:hyperlink w:anchor="_Toc32512981" w:history="1">
             <w:r>
               <w:rPr>
                 <w:rStyle w:val="Hiperligao"/>
@@ -2585,7 +2589,7 @@
               <w:rPr>
                 <w:webHidden/>
               </w:rPr>
-              <w:instrText xml:space="preserve"> PAGEREF _Toc32499697 \h </w:instrText>
+              <w:instrText xml:space="preserve"> PAGEREF _Toc32512981 \h </w:instrText>
             </w:r>
             <w:r>
               <w:rPr>
@@ -2623,7 +2627,7 @@
               <w:szCs w:val="22"/>
             </w:rPr>
           </w:pPr>
-          <w:hyperlink w:anchor="_Toc32499698" w:history="1">
+          <w:hyperlink w:anchor="_Toc32512982" w:history="1">
             <w:r>
               <w:rPr>
                 <w:rStyle w:val="Hiperligao"/>
@@ -2647,7 +2651,7 @@
               <w:rPr>
                 <w:webHidden/>
               </w:rPr>
-              <w:instrText xml:space="preserve"> PAGEREF _Toc32499698 \h </w:instrText>
+              <w:instrText xml:space="preserve"> PAGEREF _Toc32512982 \h </w:instrText>
             </w:r>
             <w:r>
               <w:rPr>
@@ -2685,7 +2689,7 @@
               <w:szCs w:val="22"/>
             </w:rPr>
           </w:pPr>
-          <w:hyperlink w:anchor="_Toc32499699" w:history="1">
+          <w:hyperlink w:anchor="_Toc32512983" w:history="1">
             <w:r>
               <w:rPr>
                 <w:rStyle w:val="Hiperligao"/>
@@ -2709,7 +2713,7 @@
               <w:rPr>
                 <w:webHidden/>
               </w:rPr>
-              <w:instrText xml:space="preserve"> PAGEREF _Toc32499699 \h </w:instrText>
+              <w:instrText xml:space="preserve"> PAGEREF _Toc32512983 \h </w:instrText>
             </w:r>
             <w:r>
               <w:rPr>
@@ -2747,7 +2751,7 @@
               <w:szCs w:val="22"/>
             </w:rPr>
           </w:pPr>
-          <w:hyperlink w:anchor="_Toc32499700" w:history="1">
+          <w:hyperlink w:anchor="_Toc32512984" w:history="1">
             <w:r>
               <w:rPr>
                 <w:rStyle w:val="Hiperligao"/>
@@ -2771,7 +2775,7 @@
               <w:rPr>
                 <w:webHidden/>
               </w:rPr>
-              <w:instrText xml:space="preserve"> PAGEREF _Toc32499700 \h </w:instrText>
+              <w:instrText xml:space="preserve"> PAGEREF _Toc32512984 \h </w:instrText>
             </w:r>
             <w:r>
               <w:rPr>
@@ -2809,7 +2813,7 @@
               <w:szCs w:val="22"/>
             </w:rPr>
           </w:pPr>
-          <w:hyperlink w:anchor="_Toc32499701" w:history="1">
+          <w:hyperlink w:anchor="_Toc32512985" w:history="1">
             <w:r>
               <w:rPr>
                 <w:rStyle w:val="Hiperligao"/>
@@ -2833,7 +2837,7 @@
               <w:rPr>
                 <w:webHidden/>
               </w:rPr>
-              <w:instrText xml:space="preserve"> PAGEREF _Toc32499701 \h </w:instrText>
+              <w:instrText xml:space="preserve"> PAGEREF _Toc32512985 \h </w:instrText>
             </w:r>
             <w:r>
               <w:rPr>
@@ -2850,7 +2854,7 @@
               <w:rPr>
                 <w:webHidden/>
               </w:rPr>
-              <w:t>10</w:t>
+              <w:t>11</w:t>
             </w:r>
             <w:r>
               <w:rPr>
@@ -2871,7 +2875,7 @@
               <w:szCs w:val="22"/>
             </w:rPr>
           </w:pPr>
-          <w:hyperlink w:anchor="_Toc32499702" w:history="1">
+          <w:hyperlink w:anchor="_Toc32512986" w:history="1">
             <w:r>
               <w:rPr>
                 <w:rStyle w:val="Hiperligao"/>
@@ -2895,7 +2899,7 @@
               <w:rPr>
                 <w:webHidden/>
               </w:rPr>
-              <w:instrText xml:space="preserve"> PAGEREF _Toc32499702 \h </w:instrText>
+              <w:instrText xml:space="preserve"> PAGEREF _Toc32512986 \h </w:instrText>
             </w:r>
             <w:r>
               <w:rPr>
@@ -2912,7 +2916,7 @@
               <w:rPr>
                 <w:webHidden/>
               </w:rPr>
-              <w:t>10</w:t>
+              <w:t>11</w:t>
             </w:r>
             <w:r>
               <w:rPr>
@@ -2933,7 +2937,7 @@
               <w:szCs w:val="22"/>
             </w:rPr>
           </w:pPr>
-          <w:hyperlink w:anchor="_Toc32499703" w:history="1">
+          <w:hyperlink w:anchor="_Toc32512987" w:history="1">
             <w:r>
               <w:rPr>
                 <w:rStyle w:val="Hiperligao"/>
@@ -2957,7 +2961,7 @@
               <w:rPr>
                 <w:webHidden/>
               </w:rPr>
-              <w:instrText xml:space="preserve"> PAGEREF _Toc32499703 \h </w:instrText>
+              <w:instrText xml:space="preserve"> PAGEREF _Toc32512987 \h </w:instrText>
             </w:r>
             <w:r>
               <w:rPr>
@@ -2995,7 +2999,7 @@
               <w:szCs w:val="22"/>
             </w:rPr>
           </w:pPr>
-          <w:hyperlink w:anchor="_Toc32499704" w:history="1">
+          <w:hyperlink w:anchor="_Toc32512988" w:history="1">
             <w:r>
               <w:rPr>
                 <w:rStyle w:val="Hiperligao"/>
@@ -3019,7 +3023,7 @@
               <w:rPr>
                 <w:webHidden/>
               </w:rPr>
-              <w:instrText xml:space="preserve"> PAGEREF _Toc32499704 \h </w:instrText>
+              <w:instrText xml:space="preserve"> PAGEREF _Toc32512988 \h </w:instrText>
             </w:r>
             <w:r>
               <w:rPr>
@@ -3057,7 +3061,7 @@
               <w:szCs w:val="22"/>
             </w:rPr>
           </w:pPr>
-          <w:hyperlink w:anchor="_Toc32499705" w:history="1">
+          <w:hyperlink w:anchor="_Toc32512989" w:history="1">
             <w:r>
               <w:rPr>
                 <w:rStyle w:val="Hiperligao"/>
@@ -3081,7 +3085,7 @@
               <w:rPr>
                 <w:webHidden/>
               </w:rPr>
-              <w:instrText xml:space="preserve"> PAGEREF _Toc32499705 \h </w:instrText>
+              <w:instrText xml:space="preserve"> PAGEREF _Toc32512989 \h </w:instrText>
             </w:r>
             <w:r>
               <w:rPr>
@@ -3119,7 +3123,7 @@
               <w:szCs w:val="22"/>
             </w:rPr>
           </w:pPr>
-          <w:hyperlink w:anchor="_Toc32499706" w:history="1">
+          <w:hyperlink w:anchor="_Toc32512990" w:history="1">
             <w:r>
               <w:rPr>
                 <w:rStyle w:val="Hiperligao"/>
@@ -3143,7 +3147,7 @@
               <w:rPr>
                 <w:webHidden/>
               </w:rPr>
-              <w:instrText xml:space="preserve"> PAGEREF _Toc32499706 \h </w:instrText>
+              <w:instrText xml:space="preserve"> PAGEREF _Toc32512990 \h </w:instrText>
             </w:r>
             <w:r>
               <w:rPr>
@@ -3200,7 +3204,7 @@
           <w:color w:val="0070C0"/>
         </w:rPr>
       </w:pPr>
-      <w:bookmarkStart w:id="3" w:name="_Toc32499687"/>
+      <w:bookmarkStart w:id="3" w:name="_Toc32512971"/>
       <w:r>
         <w:rPr>
           <w:rFonts w:ascii="Roboto Medium" w:hAnsi="Roboto Medium"/>
@@ -3220,7 +3224,7 @@
           <w:szCs w:val="32"/>
         </w:rPr>
       </w:pPr>
-      <w:bookmarkStart w:id="4" w:name="_Toc32499688"/>
+      <w:bookmarkStart w:id="4" w:name="_Toc32512972"/>
       <w:r>
         <w:rPr>
           <w:rFonts w:ascii="Roboto" w:hAnsi="Roboto"/>
@@ -3571,7 +3575,7 @@
           <w:color w:val="0070C0"/>
         </w:rPr>
       </w:pPr>
-      <w:bookmarkStart w:id="5" w:name="_Toc32499689"/>
+      <w:bookmarkStart w:id="5" w:name="_Toc32512973"/>
       <w:r>
         <w:rPr>
           <w:rFonts w:ascii="Roboto Medium" w:hAnsi="Roboto Medium"/>
@@ -3591,7 +3595,7 @@
           <w:szCs w:val="32"/>
         </w:rPr>
       </w:pPr>
-      <w:bookmarkStart w:id="6" w:name="_Toc32499690"/>
+      <w:bookmarkStart w:id="6" w:name="_Toc32512974"/>
       <w:r>
         <w:rPr>
           <w:rFonts w:ascii="Roboto" w:hAnsi="Roboto"/>
@@ -4165,7 +4169,7 @@
           <w:color w:val="0070C0"/>
         </w:rPr>
       </w:pPr>
-      <w:bookmarkStart w:id="7" w:name="_Toc32499691"/>
+      <w:bookmarkStart w:id="7" w:name="_Toc32512975"/>
       <w:r>
         <w:rPr>
           <w:rFonts w:ascii="Roboto" w:hAnsi="Roboto"/>
@@ -4208,7 +4212,25 @@
           <w:sz w:val="22"/>
           <w:szCs w:val="22"/>
         </w:rPr>
-        <w:t xml:space="preserve">A empresa SyncReady será constituída por 200 funcionários e Guilherme Rodrigues e Bruno Martins serão os </w:t>
+        <w:t xml:space="preserve">A empresa </w:t>
+      </w:r>
+      <w:proofErr w:type="spellStart"/>
+      <w:r>
+        <w:rPr>
+          <w:rFonts w:ascii="Roboto" w:hAnsi="Roboto"/>
+          <w:sz w:val="22"/>
+          <w:szCs w:val="22"/>
+        </w:rPr>
+        <w:t>SyncReady</w:t>
+      </w:r>
+      <w:proofErr w:type="spellEnd"/>
+      <w:r>
+        <w:rPr>
+          <w:rFonts w:ascii="Roboto" w:hAnsi="Roboto"/>
+          <w:sz w:val="22"/>
+          <w:szCs w:val="22"/>
+        </w:rPr>
+        <w:t xml:space="preserve"> será constituída por 200 funcionários e Guilherme Rodrigues e Bruno Martins serão os </w:t>
       </w:r>
       <w:proofErr w:type="spellStart"/>
       <w:r>
@@ -4273,7 +4295,7 @@
           <w:color w:val="0070C0"/>
         </w:rPr>
       </w:pPr>
-      <w:bookmarkStart w:id="8" w:name="_Toc32499692"/>
+      <w:bookmarkStart w:id="8" w:name="_Toc32512976"/>
       <w:r>
         <w:rPr>
           <w:rFonts w:ascii="Roboto" w:hAnsi="Roboto"/>
@@ -4297,7 +4319,7 @@
           <w:color w:val="0070C0"/>
         </w:rPr>
       </w:pPr>
-      <w:bookmarkStart w:id="9" w:name="_Toc32499693"/>
+      <w:bookmarkStart w:id="9" w:name="_Toc32512977"/>
       <w:r>
         <w:rPr>
           <w:rFonts w:ascii="Roboto" w:hAnsi="Roboto"/>
@@ -4319,7 +4341,7 @@
           <w:color w:val="0070C0"/>
         </w:rPr>
       </w:pPr>
-      <w:bookmarkStart w:id="10" w:name="_Toc32499694"/>
+      <w:bookmarkStart w:id="10" w:name="_Toc32512978"/>
       <w:r>
         <w:rPr>
           <w:rFonts w:ascii="Roboto" w:hAnsi="Roboto"/>
@@ -4340,12 +4362,21 @@
       <w:r>
         <w:t xml:space="preserve">A </w:t>
       </w:r>
+      <w:proofErr w:type="spellStart"/>
       <w:r>
         <w:rPr>
           <w:i/>
           <w:iCs/>
         </w:rPr>
-        <w:t xml:space="preserve">SyncReady </w:t>
+        <w:t>SyncReady</w:t>
+      </w:r>
+      <w:proofErr w:type="spellEnd"/>
+      <w:r>
+        <w:rPr>
+          <w:i/>
+          <w:iCs/>
+        </w:rPr>
+        <w:t xml:space="preserve"> </w:t>
       </w:r>
       <w:r>
         <w:t xml:space="preserve">é, hoje, um serviço que possibilita uma abordagem mais evoluída na questão do relacionamento dos nossos clientes. </w:t>
@@ -4359,6 +4390,7 @@
       <w:r>
         <w:t xml:space="preserve">A empresa </w:t>
       </w:r>
+      <w:proofErr w:type="spellStart"/>
       <w:r>
         <w:rPr>
           <w:i/>
@@ -4366,6 +4398,7 @@
         </w:rPr>
         <w:t>SyncReady</w:t>
       </w:r>
+      <w:proofErr w:type="spellEnd"/>
       <w:r>
         <w:t xml:space="preserve"> pretende, com o seu serviço, dinamizar e otimizar o processo de reparações de assistência técnica, estabelecendo um contato direto entre os nossos clientes, que aderem ao serviço, com os nossos parceiros.</w:t>
       </w:r>
@@ -4379,7 +4412,7 @@
           <w:color w:val="0070C0"/>
         </w:rPr>
       </w:pPr>
-      <w:bookmarkStart w:id="11" w:name="_Toc32499695"/>
+      <w:bookmarkStart w:id="11" w:name="_Toc32512979"/>
       <w:r>
         <w:rPr>
           <w:rFonts w:ascii="Roboto" w:hAnsi="Roboto"/>
@@ -4461,7 +4494,25 @@
           <w:sz w:val="22"/>
           <w:szCs w:val="22"/>
         </w:rPr>
-        <w:t xml:space="preserve">O projeto SyncReady é um serviço constituído por uma aplicação web, responsável pela gestão da aplicação; o painel de administração, bem como uma aplicação móvel responsável pela principal funcionalidade do serviço, um chat online. </w:t>
+        <w:t xml:space="preserve">O projeto </w:t>
+      </w:r>
+      <w:proofErr w:type="spellStart"/>
+      <w:r>
+        <w:rPr>
+          <w:rFonts w:ascii="Roboto" w:hAnsi="Roboto"/>
+          <w:sz w:val="22"/>
+          <w:szCs w:val="22"/>
+        </w:rPr>
+        <w:t>SyncReady</w:t>
+      </w:r>
+      <w:proofErr w:type="spellEnd"/>
+      <w:r>
+        <w:rPr>
+          <w:rFonts w:ascii="Roboto" w:hAnsi="Roboto"/>
+          <w:sz w:val="22"/>
+          <w:szCs w:val="22"/>
+        </w:rPr>
+        <w:t xml:space="preserve"> é um serviço constituído por uma aplicação web, responsável pela gestão da aplicação; o painel de administração, bem como uma aplicação móvel responsável pela principal funcionalidade do serviço, um chat online. </w:t>
       </w:r>
     </w:p>
     <w:p>
@@ -4523,7 +4574,25 @@
           <w:sz w:val="22"/>
           <w:szCs w:val="22"/>
         </w:rPr>
-        <w:t>A ideia do nome SyncReady surgiu do facto de se estabelecer uma comunicação direta entre o cliente e o(s) técnico(s) responsável(eis) e, deste modo, permite ao cliente estar mais por dentro da reparação. (</w:t>
+        <w:t xml:space="preserve">A ideia do nome </w:t>
+      </w:r>
+      <w:proofErr w:type="spellStart"/>
+      <w:r>
+        <w:rPr>
+          <w:rFonts w:ascii="Roboto" w:hAnsi="Roboto"/>
+          <w:sz w:val="22"/>
+          <w:szCs w:val="22"/>
+        </w:rPr>
+        <w:t>SyncReady</w:t>
+      </w:r>
+      <w:proofErr w:type="spellEnd"/>
+      <w:r>
+        <w:rPr>
+          <w:rFonts w:ascii="Roboto" w:hAnsi="Roboto"/>
+          <w:sz w:val="22"/>
+          <w:szCs w:val="22"/>
+        </w:rPr>
+        <w:t xml:space="preserve"> surgiu do facto de se estabelecer uma comunicação direta entre o cliente e o(s) técnico(s) responsável(eis) e, deste modo, permite ao cliente estar mais por dentro da reparação. (</w:t>
       </w:r>
       <w:proofErr w:type="spellStart"/>
       <w:r>
@@ -4560,7 +4629,7 @@
           <w:lang w:eastAsia="pt-PT"/>
         </w:rPr>
         <w:drawing>
-          <wp:anchor distT="0" distB="0" distL="114300" distR="114300" simplePos="0" relativeHeight="251703296" behindDoc="1" locked="0" layoutInCell="1" allowOverlap="1" wp14:anchorId="11F957E1" wp14:editId="042529A0">
+          <wp:anchor distT="0" distB="0" distL="114300" distR="114300" simplePos="0" relativeHeight="251697152" behindDoc="1" locked="0" layoutInCell="1" allowOverlap="1" wp14:anchorId="11F957E1" wp14:editId="09502173">
             <wp:simplePos x="0" y="0"/>
             <wp:positionH relativeFrom="margin">
               <wp:posOffset>3815715</wp:posOffset>
@@ -4703,7 +4772,7 @@
         <mc:AlternateContent>
           <mc:Choice Requires="wps">
             <w:drawing>
-              <wp:anchor distT="0" distB="0" distL="114300" distR="114300" simplePos="0" relativeHeight="251705344" behindDoc="1" locked="0" layoutInCell="1" allowOverlap="1" wp14:anchorId="769E69C2" wp14:editId="20BA8258">
+              <wp:anchor distT="0" distB="0" distL="114300" distR="114300" simplePos="0" relativeHeight="251699200" behindDoc="1" locked="0" layoutInCell="1" allowOverlap="1" wp14:anchorId="769E69C2" wp14:editId="621FEC7A">
                 <wp:simplePos x="0" y="0"/>
                 <wp:positionH relativeFrom="margin">
                   <wp:align>center</wp:align>
@@ -4809,7 +4878,7 @@
           </mc:Choice>
           <mc:Fallback>
             <w:pict>
-              <v:shape w14:anchorId="769E69C2" id="Caixa de texto 8" o:spid="_x0000_s1030" type="#_x0000_t202" style="position:absolute;margin-left:0;margin-top:1.05pt;width:133.5pt;height:.05pt;z-index:-251611136;visibility:visible;mso-wrap-style:square;mso-width-percent:0;mso-wrap-distance-left:9pt;mso-wrap-distance-top:0;mso-wrap-distance-right:9pt;mso-wrap-distance-bottom:0;mso-position-horizontal:center;mso-position-horizontal-relative:margin;mso-position-vertical:absolute;mso-position-vertical-relative:text;mso-width-percent:0;mso-width-relative:margin;v-text-anchor:top" o:gfxdata="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" stroked="f">
+              <v:shape w14:anchorId="769E69C2" id="Caixa de texto 8" o:spid="_x0000_s1030" type="#_x0000_t202" style="position:absolute;margin-left:0;margin-top:1.05pt;width:133.5pt;height:.05pt;z-index:-251617280;visibility:visible;mso-wrap-style:square;mso-width-percent:0;mso-wrap-distance-left:9pt;mso-wrap-distance-top:0;mso-wrap-distance-right:9pt;mso-wrap-distance-bottom:0;mso-position-horizontal:center;mso-position-horizontal-relative:margin;mso-position-vertical:absolute;mso-position-vertical-relative:text;mso-width-percent:0;mso-width-relative:margin;v-text-anchor:top" o:gfxdata="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" stroked="f">
                 <v:textbox style="mso-fit-shape-to-text:t" inset="0,0,0,0">
                   <w:txbxContent>
                     <w:p>
@@ -4890,7 +4959,7 @@
           <w:color w:val="0070C0"/>
         </w:rPr>
       </w:pPr>
-      <w:bookmarkStart w:id="12" w:name="_Toc32499696"/>
+      <w:bookmarkStart w:id="12" w:name="_Toc32512980"/>
       <w:r>
         <w:rPr>
           <w:rFonts w:ascii="Roboto" w:hAnsi="Roboto"/>
@@ -4914,7 +4983,7 @@
           <w:color w:val="0070C0"/>
         </w:rPr>
       </w:pPr>
-      <w:bookmarkStart w:id="13" w:name="_Toc32499697"/>
+      <w:bookmarkStart w:id="13" w:name="_Toc32512981"/>
       <w:r>
         <w:rPr>
           <w:rFonts w:ascii="Roboto" w:hAnsi="Roboto"/>
@@ -4936,7 +5005,7 @@
           <w:color w:val="0070C0"/>
         </w:rPr>
       </w:pPr>
-      <w:bookmarkStart w:id="14" w:name="_Toc32499698"/>
+      <w:bookmarkStart w:id="14" w:name="_Toc32512982"/>
       <w:r>
         <w:rPr>
           <w:rFonts w:ascii="Roboto" w:hAnsi="Roboto"/>
@@ -4958,7 +5027,7 @@
           <w:color w:val="0070C0"/>
         </w:rPr>
       </w:pPr>
-      <w:bookmarkStart w:id="15" w:name="_Toc32499699"/>
+      <w:bookmarkStart w:id="15" w:name="_Toc32512983"/>
       <w:r>
         <w:rPr>
           <w:rFonts w:ascii="Roboto" w:hAnsi="Roboto"/>
@@ -4987,6 +5056,7 @@
         </w:rPr>
         <w:t xml:space="preserve">O público-alvo da </w:t>
       </w:r>
+      <w:proofErr w:type="spellStart"/>
       <w:r>
         <w:rPr>
           <w:rFonts w:ascii="Roboto" w:hAnsi="Roboto"/>
@@ -4997,6 +5067,7 @@
         </w:rPr>
         <w:t>SyncReady</w:t>
       </w:r>
+      <w:proofErr w:type="spellEnd"/>
       <w:r>
         <w:rPr>
           <w:rFonts w:ascii="Roboto" w:hAnsi="Roboto"/>
@@ -5153,6 +5224,8 @@
           <w:szCs w:val="22"/>
         </w:rPr>
       </w:pPr>
+      <w:bookmarkStart w:id="16" w:name="_GoBack"/>
+      <w:bookmarkEnd w:id="16"/>
     </w:p>
     <w:p>
       <w:pPr>
@@ -5162,7 +5235,7 @@
           <w:color w:val="0070C0"/>
         </w:rPr>
       </w:pPr>
-      <w:bookmarkStart w:id="16" w:name="_Toc32499700"/>
+      <w:bookmarkStart w:id="17" w:name="_Toc32512984"/>
       <w:r>
         <w:rPr>
           <w:rFonts w:ascii="Roboto" w:hAnsi="Roboto"/>
@@ -5170,9 +5243,40 @@
           <w:sz w:val="32"/>
           <w:szCs w:val="32"/>
         </w:rPr>
-        <w:t>Business Model Canvas</w:t>
-      </w:r>
-      <w:bookmarkEnd w:id="16"/>
+        <w:t xml:space="preserve">Business </w:t>
+      </w:r>
+      <w:proofErr w:type="spellStart"/>
+      <w:r>
+        <w:rPr>
+          <w:rFonts w:ascii="Roboto" w:hAnsi="Roboto"/>
+          <w:color w:val="4F81BD" w:themeColor="accent1"/>
+          <w:sz w:val="32"/>
+          <w:szCs w:val="32"/>
+        </w:rPr>
+        <w:t>Model</w:t>
+      </w:r>
+      <w:proofErr w:type="spellEnd"/>
+      <w:r>
+        <w:rPr>
+          <w:rFonts w:ascii="Roboto" w:hAnsi="Roboto"/>
+          <w:color w:val="4F81BD" w:themeColor="accent1"/>
+          <w:sz w:val="32"/>
+          <w:szCs w:val="32"/>
+        </w:rPr>
+        <w:t xml:space="preserve"> </w:t>
+      </w:r>
+      <w:proofErr w:type="spellStart"/>
+      <w:r>
+        <w:rPr>
+          <w:rFonts w:ascii="Roboto" w:hAnsi="Roboto"/>
+          <w:color w:val="4F81BD" w:themeColor="accent1"/>
+          <w:sz w:val="32"/>
+          <w:szCs w:val="32"/>
+        </w:rPr>
+        <w:t>Canvas</w:t>
+      </w:r>
+      <w:bookmarkEnd w:id="17"/>
+      <w:proofErr w:type="spellEnd"/>
     </w:p>
     <w:p>
       <w:r>
@@ -5182,18 +5286,18 @@
         <mc:AlternateContent>
           <mc:Choice Requires="wpg">
             <w:drawing>
-              <wp:anchor distT="0" distB="0" distL="114300" distR="114300" simplePos="0" relativeHeight="251726848" behindDoc="0" locked="0" layoutInCell="1" allowOverlap="1" wp14:anchorId="7FEF738C" wp14:editId="43860873">
+              <wp:anchor distT="0" distB="0" distL="114300" distR="114300" simplePos="0" relativeHeight="251749376" behindDoc="0" locked="0" layoutInCell="1" allowOverlap="1" wp14:anchorId="61B4F652" wp14:editId="1498165C">
                 <wp:simplePos x="0" y="0"/>
-                <wp:positionH relativeFrom="column">
-                  <wp:posOffset>-527401</wp:posOffset>
+                <wp:positionH relativeFrom="margin">
+                  <wp:align>center</wp:align>
                 </wp:positionH>
                 <wp:positionV relativeFrom="paragraph">
-                  <wp:posOffset>182103</wp:posOffset>
+                  <wp:posOffset>362237</wp:posOffset>
                 </wp:positionV>
                 <wp:extent cx="6458585" cy="4305300"/>
                 <wp:effectExtent l="0" t="0" r="0" b="0"/>
                 <wp:wrapNone/>
-                <wp:docPr id="23" name="Agrupar 23"/>
+                <wp:docPr id="72" name="Agrupar 72"/>
                 <wp:cNvGraphicFramePr/>
                 <a:graphic xmlns:a="http://schemas.openxmlformats.org/drawingml/2006/main">
                   <a:graphicData uri="http://schemas.microsoft.com/office/word/2010/wordprocessingGroup">
@@ -5241,7 +5345,7 @@
                         <wps:cNvSpPr txBox="1"/>
                         <wps:spPr>
                           <a:xfrm>
-                            <a:off x="5015553" y="1003058"/>
+                            <a:off x="5015175" y="1004157"/>
                             <a:ext cx="1340485" cy="1814440"/>
                           </a:xfrm>
                           <a:prstGeom prst="rect">
@@ -5545,7 +5649,7 @@
                         <wps:cNvSpPr txBox="1"/>
                         <wps:spPr>
                           <a:xfrm>
-                            <a:off x="3814550" y="1064469"/>
+                            <a:off x="3814675" y="1065865"/>
                             <a:ext cx="1341120" cy="729225"/>
                           </a:xfrm>
                           <a:prstGeom prst="rect">
@@ -5600,54 +5704,11 @@
                         </wps:bodyPr>
                       </wps:wsp>
                       <wps:wsp>
-                        <wps:cNvPr id="20" name="Caixa de texto 20"/>
-                        <wps:cNvSpPr txBox="1"/>
-                        <wps:spPr>
-                          <a:xfrm>
-                            <a:off x="3828197" y="2545174"/>
-                            <a:ext cx="1340485" cy="512690"/>
-                          </a:xfrm>
-                          <a:prstGeom prst="rect">
-                            <a:avLst/>
-                          </a:prstGeom>
-                          <a:noFill/>
-                          <a:ln w="6350">
-                            <a:noFill/>
-                          </a:ln>
-                        </wps:spPr>
-                        <wps:txbx>
-                          <w:txbxContent>
-                            <w:p>
-                              <w:pPr>
-                                <w:spacing w:after="0" w:line="240" w:lineRule="auto"/>
-                                <w:rPr>
-                                  <w:sz w:val="14"/>
-                                  <w:szCs w:val="14"/>
-                                </w:rPr>
-                              </w:pPr>
-                              <w:r>
-                                <w:rPr>
-                                  <w:sz w:val="14"/>
-                                  <w:szCs w:val="14"/>
-                                </w:rPr>
-                                <w:t>Comunicamos com os nossos clientes através das nossas parcerias e, principalmente, das nossas redes sociais.</w:t>
-                              </w:r>
-                            </w:p>
-                          </w:txbxContent>
-                        </wps:txbx>
-                        <wps:bodyPr rot="0" spcFirstLastPara="0" vertOverflow="overflow" horzOverflow="overflow" vert="horz" wrap="square" lIns="91440" tIns="36000" rIns="91440" bIns="36000" numCol="1" spcCol="0" rtlCol="0" fromWordArt="0" anchor="t" anchorCtr="0" forceAA="0" compatLnSpc="1">
-                          <a:prstTxWarp prst="textNoShape">
-                            <a:avLst/>
-                          </a:prstTxWarp>
-                          <a:spAutoFit/>
-                        </wps:bodyPr>
-                      </wps:wsp>
-                      <wps:wsp>
                         <wps:cNvPr id="22" name="Caixa de texto 22"/>
                         <wps:cNvSpPr txBox="1"/>
                         <wps:spPr>
                           <a:xfrm>
-                            <a:off x="2558956" y="1180531"/>
+                            <a:off x="2558076" y="1178061"/>
                             <a:ext cx="1341120" cy="1380735"/>
                           </a:xfrm>
                           <a:prstGeom prst="rect">
@@ -5754,6 +5815,857 @@
                           <a:spAutoFit/>
                         </wps:bodyPr>
                       </wps:wsp>
+                      <wps:wsp>
+                        <wps:cNvPr id="20" name="Caixa de texto 20"/>
+                        <wps:cNvSpPr txBox="1"/>
+                        <wps:spPr>
+                          <a:xfrm>
+                            <a:off x="3825894" y="2546857"/>
+                            <a:ext cx="1340485" cy="512690"/>
+                          </a:xfrm>
+                          <a:prstGeom prst="rect">
+                            <a:avLst/>
+                          </a:prstGeom>
+                          <a:noFill/>
+                          <a:ln w="6350">
+                            <a:noFill/>
+                          </a:ln>
+                        </wps:spPr>
+                        <wps:txbx>
+                          <w:txbxContent>
+                            <w:p>
+                              <w:pPr>
+                                <w:spacing w:after="0" w:line="240" w:lineRule="auto"/>
+                                <w:rPr>
+                                  <w:sz w:val="14"/>
+                                  <w:szCs w:val="14"/>
+                                </w:rPr>
+                              </w:pPr>
+                              <w:r>
+                                <w:rPr>
+                                  <w:sz w:val="14"/>
+                                  <w:szCs w:val="14"/>
+                                </w:rPr>
+                                <w:t>Comunicamos com os nossos clientes através das nossas parcerias e, principalmente, das nossas redes sociais.</w:t>
+                              </w:r>
+                            </w:p>
+                          </w:txbxContent>
+                        </wps:txbx>
+                        <wps:bodyPr rot="0" spcFirstLastPara="0" vertOverflow="overflow" horzOverflow="overflow" vert="horz" wrap="square" lIns="91440" tIns="36000" rIns="91440" bIns="36000" numCol="1" spcCol="0" rtlCol="0" fromWordArt="0" anchor="t" anchorCtr="0" forceAA="0" compatLnSpc="1">
+                          <a:prstTxWarp prst="textNoShape">
+                            <a:avLst/>
+                          </a:prstTxWarp>
+                          <a:spAutoFit/>
+                        </wps:bodyPr>
+                      </wps:wsp>
+                      <wps:wsp>
+                        <wps:cNvPr id="28" name="Caixa de texto 28"/>
+                        <wps:cNvSpPr txBox="1"/>
+                        <wps:spPr>
+                          <a:xfrm>
+                            <a:off x="2406611" y="207556"/>
+                            <a:ext cx="1991360" cy="171060"/>
+                          </a:xfrm>
+                          <a:prstGeom prst="rect">
+                            <a:avLst/>
+                          </a:prstGeom>
+                          <a:noFill/>
+                          <a:ln w="6350">
+                            <a:noFill/>
+                          </a:ln>
+                        </wps:spPr>
+                        <wps:txbx>
+                          <w:txbxContent>
+                            <w:p>
+                              <w:pPr>
+                                <w:spacing w:after="0" w:line="240" w:lineRule="auto"/>
+                                <w:rPr>
+                                  <w:sz w:val="12"/>
+                                  <w:szCs w:val="12"/>
+                                </w:rPr>
+                              </w:pPr>
+                              <w:proofErr w:type="spellStart"/>
+                              <w:r>
+                                <w:rPr>
+                                  <w:i/>
+                                  <w:iCs/>
+                                  <w:sz w:val="12"/>
+                                  <w:szCs w:val="12"/>
+                                </w:rPr>
+                                <w:t>SyncReady</w:t>
+                              </w:r>
+                              <w:proofErr w:type="spellEnd"/>
+                              <w:r>
+                                <w:rPr>
+                                  <w:sz w:val="12"/>
+                                  <w:szCs w:val="12"/>
+                                </w:rPr>
+                                <w:t xml:space="preserve"> – Serviço de assistência personalizada</w:t>
+                              </w:r>
+                            </w:p>
+                          </w:txbxContent>
+                        </wps:txbx>
+                        <wps:bodyPr rot="0" spcFirstLastPara="0" vertOverflow="overflow" horzOverflow="overflow" vert="horz" wrap="square" lIns="91440" tIns="36000" rIns="91440" bIns="36000" numCol="1" spcCol="0" rtlCol="0" fromWordArt="0" anchor="t" anchorCtr="0" forceAA="0" compatLnSpc="1">
+                          <a:prstTxWarp prst="textNoShape">
+                            <a:avLst/>
+                          </a:prstTxWarp>
+                          <a:spAutoFit/>
+                        </wps:bodyPr>
+                      </wps:wsp>
+                      <wps:wsp>
+                        <wps:cNvPr id="29" name="Caixa de texto 29"/>
+                        <wps:cNvSpPr txBox="1"/>
+                        <wps:spPr>
+                          <a:xfrm>
+                            <a:off x="4723465" y="145850"/>
+                            <a:ext cx="857885" cy="171060"/>
+                          </a:xfrm>
+                          <a:prstGeom prst="rect">
+                            <a:avLst/>
+                          </a:prstGeom>
+                          <a:noFill/>
+                          <a:ln w="6350">
+                            <a:noFill/>
+                          </a:ln>
+                        </wps:spPr>
+                        <wps:txbx>
+                          <w:txbxContent>
+                            <w:p>
+                              <w:pPr>
+                                <w:spacing w:after="0" w:line="240" w:lineRule="auto"/>
+                                <w:rPr>
+                                  <w:sz w:val="12"/>
+                                  <w:szCs w:val="12"/>
+                                </w:rPr>
+                              </w:pPr>
+                              <w:r>
+                                <w:rPr>
+                                  <w:sz w:val="12"/>
+                                  <w:szCs w:val="12"/>
+                                </w:rPr>
+                                <w:t>Bruno Martins 45206</w:t>
+                              </w:r>
+                            </w:p>
+                          </w:txbxContent>
+                        </wps:txbx>
+                        <wps:bodyPr rot="0" spcFirstLastPara="0" vertOverflow="overflow" horzOverflow="overflow" vert="horz" wrap="square" lIns="91440" tIns="36000" rIns="91440" bIns="36000" numCol="1" spcCol="0" rtlCol="0" fromWordArt="0" anchor="t" anchorCtr="0" forceAA="0" compatLnSpc="1">
+                          <a:prstTxWarp prst="textNoShape">
+                            <a:avLst/>
+                          </a:prstTxWarp>
+                          <a:spAutoFit/>
+                        </wps:bodyPr>
+                      </wps:wsp>
+                      <wps:wsp>
+                        <wps:cNvPr id="30" name="Caixa de texto 30"/>
+                        <wps:cNvSpPr txBox="1"/>
+                        <wps:spPr>
+                          <a:xfrm>
+                            <a:off x="4353217" y="241214"/>
+                            <a:ext cx="1060450" cy="171060"/>
+                          </a:xfrm>
+                          <a:prstGeom prst="rect">
+                            <a:avLst/>
+                          </a:prstGeom>
+                          <a:noFill/>
+                          <a:ln w="6350">
+                            <a:noFill/>
+                          </a:ln>
+                        </wps:spPr>
+                        <wps:txbx>
+                          <w:txbxContent>
+                            <w:p>
+                              <w:pPr>
+                                <w:spacing w:after="0" w:line="240" w:lineRule="auto"/>
+                                <w:rPr>
+                                  <w:sz w:val="12"/>
+                                  <w:szCs w:val="12"/>
+                                </w:rPr>
+                              </w:pPr>
+                              <w:r>
+                                <w:rPr>
+                                  <w:sz w:val="12"/>
+                                  <w:szCs w:val="12"/>
+                                </w:rPr>
+                                <w:t>Guilherme Rodrigues 45173</w:t>
+                              </w:r>
+                            </w:p>
+                          </w:txbxContent>
+                        </wps:txbx>
+                        <wps:bodyPr rot="0" spcFirstLastPara="0" vertOverflow="overflow" horzOverflow="overflow" vert="horz" wrap="square" lIns="91440" tIns="36000" rIns="91440" bIns="36000" numCol="1" spcCol="0" rtlCol="0" fromWordArt="0" anchor="t" anchorCtr="0" forceAA="0" compatLnSpc="1">
+                          <a:prstTxWarp prst="textNoShape">
+                            <a:avLst/>
+                          </a:prstTxWarp>
+                          <a:spAutoFit/>
+                        </wps:bodyPr>
+                      </wps:wsp>
+                      <wps:wsp>
+                        <wps:cNvPr id="31" name="Caixa de texto 31"/>
+                        <wps:cNvSpPr txBox="1"/>
+                        <wps:spPr>
+                          <a:xfrm>
+                            <a:off x="5761281" y="129022"/>
+                            <a:ext cx="280670" cy="171060"/>
+                          </a:xfrm>
+                          <a:prstGeom prst="rect">
+                            <a:avLst/>
+                          </a:prstGeom>
+                          <a:noFill/>
+                          <a:ln w="6350">
+                            <a:noFill/>
+                          </a:ln>
+                        </wps:spPr>
+                        <wps:txbx>
+                          <w:txbxContent>
+                            <w:p>
+                              <w:pPr>
+                                <w:spacing w:after="0" w:line="240" w:lineRule="auto"/>
+                                <w:rPr>
+                                  <w:sz w:val="12"/>
+                                  <w:szCs w:val="12"/>
+                                </w:rPr>
+                              </w:pPr>
+                              <w:r>
+                                <w:rPr>
+                                  <w:sz w:val="12"/>
+                                  <w:szCs w:val="12"/>
+                                </w:rPr>
+                                <w:t>13</w:t>
+                              </w:r>
+                            </w:p>
+                          </w:txbxContent>
+                        </wps:txbx>
+                        <wps:bodyPr rot="0" spcFirstLastPara="0" vertOverflow="overflow" horzOverflow="overflow" vert="horz" wrap="square" lIns="91440" tIns="36000" rIns="91440" bIns="36000" numCol="1" spcCol="0" rtlCol="0" fromWordArt="0" anchor="t" anchorCtr="0" forceAA="0" compatLnSpc="1">
+                          <a:prstTxWarp prst="textNoShape">
+                            <a:avLst/>
+                          </a:prstTxWarp>
+                          <a:spAutoFit/>
+                        </wps:bodyPr>
+                      </wps:wsp>
+                      <wps:wsp>
+                        <wps:cNvPr id="64" name="Caixa de texto 64"/>
+                        <wps:cNvSpPr txBox="1"/>
+                        <wps:spPr>
+                          <a:xfrm>
+                            <a:off x="5907136" y="129022"/>
+                            <a:ext cx="280035" cy="171060"/>
+                          </a:xfrm>
+                          <a:prstGeom prst="rect">
+                            <a:avLst/>
+                          </a:prstGeom>
+                          <a:noFill/>
+                          <a:ln w="6350">
+                            <a:noFill/>
+                          </a:ln>
+                        </wps:spPr>
+                        <wps:txbx>
+                          <w:txbxContent>
+                            <w:p>
+                              <w:pPr>
+                                <w:spacing w:after="0" w:line="240" w:lineRule="auto"/>
+                                <w:rPr>
+                                  <w:sz w:val="12"/>
+                                  <w:szCs w:val="12"/>
+                                </w:rPr>
+                              </w:pPr>
+                              <w:r>
+                                <w:rPr>
+                                  <w:sz w:val="12"/>
+                                  <w:szCs w:val="12"/>
+                                </w:rPr>
+                                <w:t>02</w:t>
+                              </w:r>
+                            </w:p>
+                          </w:txbxContent>
+                        </wps:txbx>
+                        <wps:bodyPr rot="0" spcFirstLastPara="0" vertOverflow="overflow" horzOverflow="overflow" vert="horz" wrap="square" lIns="91440" tIns="36000" rIns="91440" bIns="36000" numCol="1" spcCol="0" rtlCol="0" fromWordArt="0" anchor="t" anchorCtr="0" forceAA="0" compatLnSpc="1">
+                          <a:prstTxWarp prst="textNoShape">
+                            <a:avLst/>
+                          </a:prstTxWarp>
+                          <a:spAutoFit/>
+                        </wps:bodyPr>
+                      </wps:wsp>
+                      <wps:wsp>
+                        <wps:cNvPr id="65" name="Caixa de texto 65"/>
+                        <wps:cNvSpPr txBox="1"/>
+                        <wps:spPr>
+                          <a:xfrm>
+                            <a:off x="6024942" y="129022"/>
+                            <a:ext cx="355600" cy="171060"/>
+                          </a:xfrm>
+                          <a:prstGeom prst="rect">
+                            <a:avLst/>
+                          </a:prstGeom>
+                          <a:noFill/>
+                          <a:ln w="6350">
+                            <a:noFill/>
+                          </a:ln>
+                        </wps:spPr>
+                        <wps:txbx>
+                          <w:txbxContent>
+                            <w:p>
+                              <w:pPr>
+                                <w:spacing w:after="0" w:line="240" w:lineRule="auto"/>
+                                <w:rPr>
+                                  <w:sz w:val="12"/>
+                                  <w:szCs w:val="12"/>
+                                </w:rPr>
+                              </w:pPr>
+                              <w:r>
+                                <w:rPr>
+                                  <w:sz w:val="12"/>
+                                  <w:szCs w:val="12"/>
+                                </w:rPr>
+                                <w:t>2020</w:t>
+                              </w:r>
+                            </w:p>
+                          </w:txbxContent>
+                        </wps:txbx>
+                        <wps:bodyPr rot="0" spcFirstLastPara="0" vertOverflow="overflow" horzOverflow="overflow" vert="horz" wrap="square" lIns="91440" tIns="36000" rIns="91440" bIns="36000" numCol="1" spcCol="0" rtlCol="0" fromWordArt="0" anchor="t" anchorCtr="0" forceAA="0" compatLnSpc="1">
+                          <a:prstTxWarp prst="textNoShape">
+                            <a:avLst/>
+                          </a:prstTxWarp>
+                          <a:spAutoFit/>
+                        </wps:bodyPr>
+                      </wps:wsp>
+                      <wps:wsp>
+                        <wps:cNvPr id="66" name="Caixa de texto 66"/>
+                        <wps:cNvSpPr txBox="1"/>
+                        <wps:spPr>
+                          <a:xfrm>
+                            <a:off x="1357575" y="970498"/>
+                            <a:ext cx="1341120" cy="729225"/>
+                          </a:xfrm>
+                          <a:prstGeom prst="rect">
+                            <a:avLst/>
+                          </a:prstGeom>
+                          <a:noFill/>
+                          <a:ln w="6350">
+                            <a:noFill/>
+                          </a:ln>
+                        </wps:spPr>
+                        <wps:txbx>
+                          <w:txbxContent>
+                            <w:p>
+                              <w:pPr>
+                                <w:spacing w:after="0" w:line="240" w:lineRule="auto"/>
+                                <w:rPr>
+                                  <w:sz w:val="14"/>
+                                  <w:szCs w:val="14"/>
+                                </w:rPr>
+                              </w:pPr>
+                              <w:r>
+                                <w:rPr>
+                                  <w:sz w:val="14"/>
+                                  <w:szCs w:val="14"/>
+                                </w:rPr>
+                                <w:t xml:space="preserve">- Estabelecer contato e criar parcerias com marcas de </w:t>
+                              </w:r>
+                              <w:r>
+                                <w:rPr>
+                                  <w:i/>
+                                  <w:iCs/>
+                                  <w:sz w:val="14"/>
+                                  <w:szCs w:val="14"/>
+                                </w:rPr>
+                                <w:t>software</w:t>
+                              </w:r>
+                              <w:r>
+                                <w:rPr>
+                                  <w:sz w:val="14"/>
+                                  <w:szCs w:val="14"/>
+                                </w:rPr>
+                                <w:t>/equipamentos eletrónicos.</w:t>
+                              </w:r>
+                            </w:p>
+                            <w:p>
+                              <w:pPr>
+                                <w:spacing w:after="0" w:line="240" w:lineRule="auto"/>
+                                <w:rPr>
+                                  <w:sz w:val="14"/>
+                                  <w:szCs w:val="14"/>
+                                </w:rPr>
+                              </w:pPr>
+                              <w:r>
+                                <w:rPr>
+                                  <w:sz w:val="14"/>
+                                  <w:szCs w:val="14"/>
+                                </w:rPr>
+                                <w:t>- Estabelecer contato com lojas e vender a nossa solução.</w:t>
+                              </w:r>
+                            </w:p>
+                          </w:txbxContent>
+                        </wps:txbx>
+                        <wps:bodyPr rot="0" spcFirstLastPara="0" vertOverflow="overflow" horzOverflow="overflow" vert="horz" wrap="square" lIns="91440" tIns="36000" rIns="91440" bIns="36000" numCol="1" spcCol="0" rtlCol="0" fromWordArt="0" anchor="t" anchorCtr="0" forceAA="0" compatLnSpc="1">
+                          <a:prstTxWarp prst="textNoShape">
+                            <a:avLst/>
+                          </a:prstTxWarp>
+                          <a:spAutoFit/>
+                        </wps:bodyPr>
+                      </wps:wsp>
+                      <wps:wsp>
+                        <wps:cNvPr id="67" name="Caixa de texto 67"/>
+                        <wps:cNvSpPr txBox="1"/>
+                        <wps:spPr>
+                          <a:xfrm>
+                            <a:off x="1368795" y="2243926"/>
+                            <a:ext cx="1341120" cy="729225"/>
+                          </a:xfrm>
+                          <a:prstGeom prst="rect">
+                            <a:avLst/>
+                          </a:prstGeom>
+                          <a:noFill/>
+                          <a:ln w="6350">
+                            <a:noFill/>
+                          </a:ln>
+                        </wps:spPr>
+                        <wps:txbx>
+                          <w:txbxContent>
+                            <w:p>
+                              <w:pPr>
+                                <w:spacing w:after="0" w:line="240" w:lineRule="auto"/>
+                                <w:rPr>
+                                  <w:sz w:val="14"/>
+                                  <w:szCs w:val="14"/>
+                                </w:rPr>
+                              </w:pPr>
+                              <w:r>
+                                <w:rPr>
+                                  <w:sz w:val="14"/>
+                                  <w:szCs w:val="14"/>
+                                </w:rPr>
+                                <w:t>- Operadores de base de dados</w:t>
+                              </w:r>
+                            </w:p>
+                            <w:p>
+                              <w:pPr>
+                                <w:spacing w:after="0" w:line="240" w:lineRule="auto"/>
+                                <w:rPr>
+                                  <w:sz w:val="14"/>
+                                  <w:szCs w:val="14"/>
+                                </w:rPr>
+                              </w:pPr>
+                              <w:r>
+                                <w:rPr>
+                                  <w:sz w:val="14"/>
+                                  <w:szCs w:val="14"/>
+                                </w:rPr>
+                                <w:t>- Parcerias com marcas</w:t>
+                              </w:r>
+                            </w:p>
+                            <w:p>
+                              <w:pPr>
+                                <w:spacing w:after="0" w:line="240" w:lineRule="auto"/>
+                                <w:rPr>
+                                  <w:sz w:val="14"/>
+                                  <w:szCs w:val="14"/>
+                                </w:rPr>
+                              </w:pPr>
+                              <w:r>
+                                <w:rPr>
+                                  <w:sz w:val="14"/>
+                                  <w:szCs w:val="14"/>
+                                </w:rPr>
+                                <w:t>- Parcerias com lojas</w:t>
+                              </w:r>
+                            </w:p>
+                            <w:p>
+                              <w:pPr>
+                                <w:spacing w:after="0" w:line="240" w:lineRule="auto"/>
+                                <w:rPr>
+                                  <w:sz w:val="14"/>
+                                  <w:szCs w:val="14"/>
+                                </w:rPr>
+                              </w:pPr>
+                              <w:r>
+                                <w:rPr>
+                                  <w:sz w:val="14"/>
+                                  <w:szCs w:val="14"/>
+                                </w:rPr>
+                                <w:t>- Escritórios</w:t>
+                              </w:r>
+                            </w:p>
+                            <w:p>
+                              <w:pPr>
+                                <w:spacing w:after="0" w:line="240" w:lineRule="auto"/>
+                                <w:rPr>
+                                  <w:sz w:val="14"/>
+                                  <w:szCs w:val="14"/>
+                                </w:rPr>
+                              </w:pPr>
+                              <w:r>
+                                <w:rPr>
+                                  <w:sz w:val="14"/>
+                                  <w:szCs w:val="14"/>
+                                </w:rPr>
+                                <w:t>- RH</w:t>
+                              </w:r>
+                            </w:p>
+                            <w:p>
+                              <w:pPr>
+                                <w:spacing w:after="0" w:line="240" w:lineRule="auto"/>
+                                <w:rPr>
+                                  <w:sz w:val="14"/>
+                                  <w:szCs w:val="14"/>
+                                </w:rPr>
+                              </w:pPr>
+                              <w:r>
+                                <w:rPr>
+                                  <w:sz w:val="14"/>
+                                  <w:szCs w:val="14"/>
+                                </w:rPr>
+                                <w:t>- Boa divulgação de Marketing</w:t>
+                              </w:r>
+                            </w:p>
+                          </w:txbxContent>
+                        </wps:txbx>
+                        <wps:bodyPr rot="0" spcFirstLastPara="0" vertOverflow="overflow" horzOverflow="overflow" vert="horz" wrap="square" lIns="91440" tIns="36000" rIns="91440" bIns="36000" numCol="1" spcCol="0" rtlCol="0" fromWordArt="0" anchor="t" anchorCtr="0" forceAA="0" compatLnSpc="1">
+                          <a:prstTxWarp prst="textNoShape">
+                            <a:avLst/>
+                          </a:prstTxWarp>
+                          <a:spAutoFit/>
+                        </wps:bodyPr>
+                      </wps:wsp>
+                      <wps:wsp>
+                        <wps:cNvPr id="68" name="Caixa de texto 68"/>
+                        <wps:cNvSpPr txBox="1"/>
+                        <wps:spPr>
+                          <a:xfrm>
+                            <a:off x="3365890" y="3730404"/>
+                            <a:ext cx="2564130" cy="186935"/>
+                          </a:xfrm>
+                          <a:prstGeom prst="rect">
+                            <a:avLst/>
+                          </a:prstGeom>
+                          <a:noFill/>
+                          <a:ln w="6350">
+                            <a:noFill/>
+                          </a:ln>
+                        </wps:spPr>
+                        <wps:txbx>
+                          <w:txbxContent>
+                            <w:p>
+                              <w:pPr>
+                                <w:spacing w:after="0" w:line="240" w:lineRule="auto"/>
+                                <w:rPr>
+                                  <w:sz w:val="14"/>
+                                  <w:szCs w:val="14"/>
+                                </w:rPr>
+                              </w:pPr>
+                              <w:r>
+                                <w:rPr>
+                                  <w:sz w:val="14"/>
+                                  <w:szCs w:val="14"/>
+                                </w:rPr>
+                                <w:t xml:space="preserve">Subscrição do serviço da </w:t>
+                              </w:r>
+                              <w:proofErr w:type="spellStart"/>
+                              <w:r>
+                                <w:rPr>
+                                  <w:i/>
+                                  <w:iCs/>
+                                  <w:sz w:val="14"/>
+                                  <w:szCs w:val="14"/>
+                                </w:rPr>
+                                <w:t>SyncReady</w:t>
+                              </w:r>
+                              <w:proofErr w:type="spellEnd"/>
+                              <w:r>
+                                <w:rPr>
+                                  <w:sz w:val="14"/>
+                                  <w:szCs w:val="14"/>
+                                </w:rPr>
+                                <w:t xml:space="preserve"> por parte dos clientes: 3,99€</w:t>
+                              </w:r>
+                            </w:p>
+                          </w:txbxContent>
+                        </wps:txbx>
+                        <wps:bodyPr rot="0" spcFirstLastPara="0" vertOverflow="overflow" horzOverflow="overflow" vert="horz" wrap="square" lIns="91440" tIns="36000" rIns="91440" bIns="36000" numCol="1" spcCol="0" rtlCol="0" fromWordArt="0" anchor="t" anchorCtr="0" forceAA="0" compatLnSpc="1">
+                          <a:prstTxWarp prst="textNoShape">
+                            <a:avLst/>
+                          </a:prstTxWarp>
+                          <a:spAutoFit/>
+                        </wps:bodyPr>
+                      </wps:wsp>
+                      <wps:wsp>
+                        <wps:cNvPr id="69" name="Caixa de texto 69"/>
+                        <wps:cNvSpPr txBox="1"/>
+                        <wps:spPr>
+                          <a:xfrm>
+                            <a:off x="1144402" y="3169546"/>
+                            <a:ext cx="2564130" cy="729225"/>
+                          </a:xfrm>
+                          <a:prstGeom prst="rect">
+                            <a:avLst/>
+                          </a:prstGeom>
+                          <a:noFill/>
+                          <a:ln w="6350">
+                            <a:noFill/>
+                          </a:ln>
+                        </wps:spPr>
+                        <wps:txbx>
+                          <w:txbxContent>
+                            <w:p>
+                              <w:pPr>
+                                <w:spacing w:after="0" w:line="240" w:lineRule="auto"/>
+                                <w:rPr>
+                                  <w:sz w:val="14"/>
+                                  <w:szCs w:val="14"/>
+                                </w:rPr>
+                              </w:pPr>
+                              <w:r>
+                                <w:rPr>
+                                  <w:sz w:val="14"/>
+                                  <w:szCs w:val="14"/>
+                                </w:rPr>
+                                <w:t>Infraestruturas:</w:t>
+                              </w:r>
+                            </w:p>
+                            <w:p>
+                              <w:pPr>
+                                <w:spacing w:after="0" w:line="240" w:lineRule="auto"/>
+                                <w:rPr>
+                                  <w:sz w:val="14"/>
+                                  <w:szCs w:val="14"/>
+                                </w:rPr>
+                              </w:pPr>
+                              <w:r>
+                                <w:rPr>
+                                  <w:sz w:val="14"/>
+                                  <w:szCs w:val="14"/>
+                                </w:rPr>
+                                <w:t>- Sede da empresa</w:t>
+                              </w:r>
+                            </w:p>
+                            <w:p>
+                              <w:pPr>
+                                <w:spacing w:after="0" w:line="240" w:lineRule="auto"/>
+                                <w:rPr>
+                                  <w:sz w:val="14"/>
+                                  <w:szCs w:val="14"/>
+                                </w:rPr>
+                              </w:pPr>
+                              <w:r>
+                                <w:rPr>
+                                  <w:sz w:val="14"/>
+                                  <w:szCs w:val="14"/>
+                                </w:rPr>
+                                <w:t xml:space="preserve">- </w:t>
+                              </w:r>
+                              <w:r>
+                                <w:rPr>
+                                  <w:sz w:val="14"/>
+                                  <w:szCs w:val="14"/>
+                                </w:rPr>
+                                <w:t>Escritórios + Marketing</w:t>
+                              </w:r>
+                            </w:p>
+                            <w:p>
+                              <w:pPr>
+                                <w:spacing w:after="0" w:line="240" w:lineRule="auto"/>
+                                <w:rPr>
+                                  <w:sz w:val="14"/>
+                                  <w:szCs w:val="14"/>
+                                </w:rPr>
+                              </w:pPr>
+                              <w:r>
+                                <w:rPr>
+                                  <w:sz w:val="14"/>
+                                  <w:szCs w:val="14"/>
+                                </w:rPr>
+                                <w:t>- Servidor – Alojamento: 20€/4 meses</w:t>
+                              </w:r>
+                            </w:p>
+                            <w:p>
+                              <w:pPr>
+                                <w:spacing w:after="0" w:line="240" w:lineRule="auto"/>
+                                <w:rPr>
+                                  <w:sz w:val="14"/>
+                                  <w:szCs w:val="14"/>
+                                </w:rPr>
+                              </w:pPr>
+                              <w:r>
+                                <w:rPr>
+                                  <w:sz w:val="14"/>
+                                  <w:szCs w:val="14"/>
+                                </w:rPr>
+                                <w:t>- Base de dados</w:t>
+                              </w:r>
+                            </w:p>
+                            <w:p>
+                              <w:pPr>
+                                <w:spacing w:after="0" w:line="240" w:lineRule="auto"/>
+                                <w:rPr>
+                                  <w:sz w:val="14"/>
+                                  <w:szCs w:val="14"/>
+                                </w:rPr>
+                              </w:pPr>
+                              <w:r>
+                                <w:rPr>
+                                  <w:sz w:val="14"/>
+                                  <w:szCs w:val="14"/>
+                                </w:rPr>
+                                <w:t>- Domínio (syncready.pt) e certificados SSL: 10€/anual</w:t>
+                              </w:r>
+                            </w:p>
+                          </w:txbxContent>
+                        </wps:txbx>
+                        <wps:bodyPr rot="0" spcFirstLastPara="0" vertOverflow="overflow" horzOverflow="overflow" vert="horz" wrap="square" lIns="91440" tIns="36000" rIns="91440" bIns="36000" numCol="1" spcCol="0" rtlCol="0" fromWordArt="0" anchor="t" anchorCtr="0" forceAA="0" compatLnSpc="1">
+                          <a:prstTxWarp prst="textNoShape">
+                            <a:avLst/>
+                          </a:prstTxWarp>
+                          <a:spAutoFit/>
+                        </wps:bodyPr>
+                      </wps:wsp>
+                      <wps:wsp>
+                        <wps:cNvPr id="70" name="Caixa de texto 70"/>
+                        <wps:cNvSpPr txBox="1"/>
+                        <wps:spPr>
+                          <a:xfrm>
+                            <a:off x="151465" y="1026596"/>
+                            <a:ext cx="1340485" cy="1814440"/>
+                          </a:xfrm>
+                          <a:prstGeom prst="rect">
+                            <a:avLst/>
+                          </a:prstGeom>
+                          <a:noFill/>
+                          <a:ln w="6350">
+                            <a:noFill/>
+                          </a:ln>
+                        </wps:spPr>
+                        <wps:txbx>
+                          <w:txbxContent>
+                            <w:p>
+                              <w:pPr>
+                                <w:spacing w:after="0" w:line="240" w:lineRule="auto"/>
+                                <w:rPr>
+                                  <w:sz w:val="14"/>
+                                  <w:szCs w:val="14"/>
+                                </w:rPr>
+                              </w:pPr>
+                              <w:r>
+                                <w:rPr>
+                                  <w:sz w:val="14"/>
+                                  <w:szCs w:val="14"/>
+                                </w:rPr>
+                                <w:t>Parcerias:</w:t>
+                              </w:r>
+                            </w:p>
+                            <w:p>
+                              <w:pPr>
+                                <w:spacing w:after="0" w:line="240" w:lineRule="auto"/>
+                                <w:rPr>
+                                  <w:sz w:val="14"/>
+                                  <w:szCs w:val="14"/>
+                                </w:rPr>
+                              </w:pPr>
+                              <w:r>
+                                <w:rPr>
+                                  <w:sz w:val="14"/>
+                                  <w:szCs w:val="14"/>
+                                </w:rPr>
+                                <w:t>- todas as lojas de equipamentos informáticos com reparação dos mesmos</w:t>
+                              </w:r>
+                            </w:p>
+                            <w:p>
+                              <w:pPr>
+                                <w:spacing w:after="0" w:line="240" w:lineRule="auto"/>
+                                <w:rPr>
+                                  <w:sz w:val="14"/>
+                                  <w:szCs w:val="14"/>
+                                </w:rPr>
+                              </w:pPr>
+                            </w:p>
+                            <w:p>
+                              <w:pPr>
+                                <w:spacing w:after="0" w:line="240" w:lineRule="auto"/>
+                                <w:rPr>
+                                  <w:sz w:val="14"/>
+                                  <w:szCs w:val="14"/>
+                                </w:rPr>
+                              </w:pPr>
+                              <w:r>
+                                <w:rPr>
+                                  <w:sz w:val="14"/>
+                                  <w:szCs w:val="14"/>
+                                </w:rPr>
+                                <w:t>- todas as marcas de produtos eletrónicos/informáticos</w:t>
+                              </w:r>
+                            </w:p>
+                            <w:p>
+                              <w:pPr>
+                                <w:spacing w:after="0" w:line="240" w:lineRule="auto"/>
+                                <w:rPr>
+                                  <w:sz w:val="14"/>
+                                  <w:szCs w:val="14"/>
+                                </w:rPr>
+                              </w:pPr>
+                            </w:p>
+                            <w:p>
+                              <w:pPr>
+                                <w:spacing w:after="0" w:line="240" w:lineRule="auto"/>
+                                <w:rPr>
+                                  <w:sz w:val="14"/>
+                                  <w:szCs w:val="14"/>
+                                </w:rPr>
+                              </w:pPr>
+                              <w:r>
+                                <w:rPr>
+                                  <w:sz w:val="14"/>
+                                  <w:szCs w:val="14"/>
+                                </w:rPr>
+                                <w:t>- todas as lojas com produtos em que forneçam serviço pós-venda.</w:t>
+                              </w:r>
+                            </w:p>
+                            <w:p>
+                              <w:pPr>
+                                <w:spacing w:after="0" w:line="240" w:lineRule="auto"/>
+                                <w:rPr>
+                                  <w:sz w:val="14"/>
+                                  <w:szCs w:val="14"/>
+                                </w:rPr>
+                              </w:pPr>
+                            </w:p>
+                            <w:p>
+                              <w:pPr>
+                                <w:spacing w:after="0" w:line="240" w:lineRule="auto"/>
+                                <w:rPr>
+                                  <w:sz w:val="14"/>
+                                  <w:szCs w:val="14"/>
+                                </w:rPr>
+                              </w:pPr>
+                              <w:r>
+                                <w:rPr>
+                                  <w:sz w:val="14"/>
+                                  <w:szCs w:val="14"/>
+                                </w:rPr>
+                                <w:t>Estas parcerias são componentes chave para o fluxo da aplicação</w:t>
+                              </w:r>
+                            </w:p>
+                            <w:p>
+                              <w:pPr>
+                                <w:spacing w:after="0" w:line="240" w:lineRule="auto"/>
+                                <w:rPr>
+                                  <w:sz w:val="14"/>
+                                  <w:szCs w:val="14"/>
+                                </w:rPr>
+                              </w:pPr>
+                              <w:r>
+                                <w:rPr>
+                                  <w:sz w:val="14"/>
+                                  <w:szCs w:val="14"/>
+                                </w:rPr>
+                                <w:t xml:space="preserve"> </w:t>
+                              </w:r>
+                            </w:p>
+                          </w:txbxContent>
+                        </wps:txbx>
+                        <wps:bodyPr rot="0" spcFirstLastPara="0" vertOverflow="overflow" horzOverflow="overflow" vert="horz" wrap="square" lIns="91440" tIns="36000" rIns="91440" bIns="36000" numCol="1" spcCol="0" rtlCol="0" fromWordArt="0" anchor="t" anchorCtr="0" forceAA="0" compatLnSpc="1">
+                          <a:prstTxWarp prst="textNoShape">
+                            <a:avLst/>
+                          </a:prstTxWarp>
+                          <a:spAutoFit/>
+                        </wps:bodyPr>
+                      </wps:wsp>
                     </wpg:wgp>
                   </a:graphicData>
                 </a:graphic>
@@ -5762,7 +6674,7 @@
           </mc:Choice>
           <mc:Fallback>
             <w:pict>
-              <v:group w14:anchorId="7FEF738C" id="Agrupar 23" o:spid="_x0000_s1031" style="position:absolute;margin-left:-41.55pt;margin-top:14.35pt;width:508.55pt;height:339pt;z-index:251726848" coordsize="64585,43053" o:gfxdata="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">
+              <v:group w14:anchorId="61B4F652" id="Agrupar 72" o:spid="_x0000_s1031" style="position:absolute;margin-left:0;margin-top:28.5pt;width:508.55pt;height:339pt;z-index:251749376;mso-position-horizontal:center;mso-position-horizontal-relative:margin" coordsize="64585,43053" o:gfxdata="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">
                 <v:shapetype id="_x0000_t75" coordsize="21600,21600" o:spt="75" o:preferrelative="t" path="m@4@5l@4@11@9@11@9@5xe" filled="f" stroked="f">
                   <v:stroke joinstyle="miter"/>
                   <v:formulas>
@@ -5785,7 +6697,7 @@
                 <v:shape id="Imagem 2" o:spid="_x0000_s1032" type="#_x0000_t75" alt="Uma imagem com captura de ecrã&#10;&#10;Descrição gerada automaticamente" style="position:absolute;width:64585;height:43053;visibility:visible;mso-wrap-style:square" o:gfxdata="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">
                   <v:imagedata r:id="rId14" o:title="Uma imagem com captura de ecrã&#10;&#10;Descrição gerada automaticamente"/>
                 </v:shape>
-                <v:shape id="Caixa de texto 16" o:spid="_x0000_s1033" type="#_x0000_t202" style="position:absolute;left:50155;top:10030;width:13405;height:18144;visibility:visible;mso-wrap-style:square;v-text-anchor:top" o:gfxdata="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" filled="f" stroked="f" strokeweight=".5pt">
+                <v:shape id="Caixa de texto 16" o:spid="_x0000_s1033" type="#_x0000_t202" style="position:absolute;left:50151;top:10041;width:13405;height:18144;visibility:visible;mso-wrap-style:square;v-text-anchor:top" o:gfxdata="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" filled="f" stroked="f" strokeweight=".5pt">
                   <v:textbox style="mso-fit-shape-to-text:t" inset=",1mm,,1mm">
                     <w:txbxContent>
                       <w:p>
@@ -6068,7 +6980,7 @@
                     </w:txbxContent>
                   </v:textbox>
                 </v:shape>
-                <v:shape id="Caixa de texto 18" o:spid="_x0000_s1034" type="#_x0000_t202" style="position:absolute;left:38145;top:10644;width:13411;height:7292;visibility:visible;mso-wrap-style:square;v-text-anchor:top" o:gfxdata="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" filled="f" stroked="f" strokeweight=".5pt">
+                <v:shape id="Caixa de texto 18" o:spid="_x0000_s1034" type="#_x0000_t202" style="position:absolute;left:38146;top:10658;width:13411;height:7292;visibility:visible;mso-wrap-style:square;v-text-anchor:top" o:gfxdata="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" filled="f" stroked="f" strokeweight=".5pt">
                   <v:textbox style="mso-fit-shape-to-text:t" inset=",1mm,,1mm">
                     <w:txbxContent>
                       <w:p>
@@ -6106,29 +7018,7 @@
                     </w:txbxContent>
                   </v:textbox>
                 </v:shape>
-                <v:shape id="Caixa de texto 20" o:spid="_x0000_s1035" type="#_x0000_t202" style="position:absolute;left:38281;top:25451;width:13405;height:5127;visibility:visible;mso-wrap-style:square;v-text-anchor:top" o:gfxdata="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" filled="f" stroked="f" strokeweight=".5pt">
-                  <v:textbox style="mso-fit-shape-to-text:t" inset=",1mm,,1mm">
-                    <w:txbxContent>
-                      <w:p>
-                        <w:pPr>
-                          <w:spacing w:after="0" w:line="240" w:lineRule="auto"/>
-                          <w:rPr>
-                            <w:sz w:val="14"/>
-                            <w:szCs w:val="14"/>
-                          </w:rPr>
-                        </w:pPr>
-                        <w:r>
-                          <w:rPr>
-                            <w:sz w:val="14"/>
-                            <w:szCs w:val="14"/>
-                          </w:rPr>
-                          <w:t>Comunicamos com os nossos clientes através das nossas parcerias e, principalmente, das nossas redes sociais.</w:t>
-                        </w:r>
-                      </w:p>
-                    </w:txbxContent>
-                  </v:textbox>
-                </v:shape>
-                <v:shape id="Caixa de texto 22" o:spid="_x0000_s1036" type="#_x0000_t202" style="position:absolute;left:25589;top:11805;width:13411;height:13807;visibility:visible;mso-wrap-style:square;v-text-anchor:top" o:gfxdata="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" filled="f" stroked="f" strokeweight=".5pt">
+                <v:shape id="Caixa de texto 22" o:spid="_x0000_s1035" type="#_x0000_t202" style="position:absolute;left:25580;top:11780;width:13411;height:13807;visibility:visible;mso-wrap-style:square;v-text-anchor:top" o:gfxdata="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" filled="f" stroked="f" strokeweight=".5pt">
                   <v:textbox style="mso-fit-shape-to-text:t" inset=",1mm,,1mm">
                     <w:txbxContent>
                       <w:p>
@@ -6219,647 +7109,611 @@
                     </w:txbxContent>
                   </v:textbox>
                 </v:shape>
+                <v:shape id="Caixa de texto 20" o:spid="_x0000_s1036" type="#_x0000_t202" style="position:absolute;left:38258;top:25468;width:13405;height:5127;visibility:visible;mso-wrap-style:square;v-text-anchor:top" o:gfxdata="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" filled="f" stroked="f" strokeweight=".5pt">
+                  <v:textbox style="mso-fit-shape-to-text:t" inset=",1mm,,1mm">
+                    <w:txbxContent>
+                      <w:p>
+                        <w:pPr>
+                          <w:spacing w:after="0" w:line="240" w:lineRule="auto"/>
+                          <w:rPr>
+                            <w:sz w:val="14"/>
+                            <w:szCs w:val="14"/>
+                          </w:rPr>
+                        </w:pPr>
+                        <w:r>
+                          <w:rPr>
+                            <w:sz w:val="14"/>
+                            <w:szCs w:val="14"/>
+                          </w:rPr>
+                          <w:t>Comunicamos com os nossos clientes através das nossas parcerias e, principalmente, das nossas redes sociais.</w:t>
+                        </w:r>
+                      </w:p>
+                    </w:txbxContent>
+                  </v:textbox>
+                </v:shape>
+                <v:shape id="Caixa de texto 28" o:spid="_x0000_s1037" type="#_x0000_t202" style="position:absolute;left:24066;top:2075;width:19913;height:1711;visibility:visible;mso-wrap-style:square;v-text-anchor:top" o:gfxdata="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" filled="f" stroked="f" strokeweight=".5pt">
+                  <v:textbox style="mso-fit-shape-to-text:t" inset=",1mm,,1mm">
+                    <w:txbxContent>
+                      <w:p>
+                        <w:pPr>
+                          <w:spacing w:after="0" w:line="240" w:lineRule="auto"/>
+                          <w:rPr>
+                            <w:sz w:val="12"/>
+                            <w:szCs w:val="12"/>
+                          </w:rPr>
+                        </w:pPr>
+                        <w:proofErr w:type="spellStart"/>
+                        <w:r>
+                          <w:rPr>
+                            <w:i/>
+                            <w:iCs/>
+                            <w:sz w:val="12"/>
+                            <w:szCs w:val="12"/>
+                          </w:rPr>
+                          <w:t>SyncReady</w:t>
+                        </w:r>
+                        <w:proofErr w:type="spellEnd"/>
+                        <w:r>
+                          <w:rPr>
+                            <w:sz w:val="12"/>
+                            <w:szCs w:val="12"/>
+                          </w:rPr>
+                          <w:t xml:space="preserve"> – Serviço de assistência personalizada</w:t>
+                        </w:r>
+                      </w:p>
+                    </w:txbxContent>
+                  </v:textbox>
+                </v:shape>
+                <v:shape id="Caixa de texto 29" o:spid="_x0000_s1038" type="#_x0000_t202" style="position:absolute;left:47234;top:1458;width:8579;height:1711;visibility:visible;mso-wrap-style:square;v-text-anchor:top" o:gfxdata="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" filled="f" stroked="f" strokeweight=".5pt">
+                  <v:textbox style="mso-fit-shape-to-text:t" inset=",1mm,,1mm">
+                    <w:txbxContent>
+                      <w:p>
+                        <w:pPr>
+                          <w:spacing w:after="0" w:line="240" w:lineRule="auto"/>
+                          <w:rPr>
+                            <w:sz w:val="12"/>
+                            <w:szCs w:val="12"/>
+                          </w:rPr>
+                        </w:pPr>
+                        <w:r>
+                          <w:rPr>
+                            <w:sz w:val="12"/>
+                            <w:szCs w:val="12"/>
+                          </w:rPr>
+                          <w:t>Bruno Martins 45206</w:t>
+                        </w:r>
+                      </w:p>
+                    </w:txbxContent>
+                  </v:textbox>
+                </v:shape>
+                <v:shape id="Caixa de texto 30" o:spid="_x0000_s1039" type="#_x0000_t202" style="position:absolute;left:43532;top:2412;width:10604;height:1710;visibility:visible;mso-wrap-style:square;v-text-anchor:top" o:gfxdata="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" filled="f" stroked="f" strokeweight=".5pt">
+                  <v:textbox style="mso-fit-shape-to-text:t" inset=",1mm,,1mm">
+                    <w:txbxContent>
+                      <w:p>
+                        <w:pPr>
+                          <w:spacing w:after="0" w:line="240" w:lineRule="auto"/>
+                          <w:rPr>
+                            <w:sz w:val="12"/>
+                            <w:szCs w:val="12"/>
+                          </w:rPr>
+                        </w:pPr>
+                        <w:r>
+                          <w:rPr>
+                            <w:sz w:val="12"/>
+                            <w:szCs w:val="12"/>
+                          </w:rPr>
+                          <w:t>Guilherme Rodrigues 45173</w:t>
+                        </w:r>
+                      </w:p>
+                    </w:txbxContent>
+                  </v:textbox>
+                </v:shape>
+                <v:shape id="Caixa de texto 31" o:spid="_x0000_s1040" type="#_x0000_t202" style="position:absolute;left:57612;top:1290;width:2807;height:1710;visibility:visible;mso-wrap-style:square;v-text-anchor:top" o:gfxdata="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" filled="f" stroked="f" strokeweight=".5pt">
+                  <v:textbox style="mso-fit-shape-to-text:t" inset=",1mm,,1mm">
+                    <w:txbxContent>
+                      <w:p>
+                        <w:pPr>
+                          <w:spacing w:after="0" w:line="240" w:lineRule="auto"/>
+                          <w:rPr>
+                            <w:sz w:val="12"/>
+                            <w:szCs w:val="12"/>
+                          </w:rPr>
+                        </w:pPr>
+                        <w:r>
+                          <w:rPr>
+                            <w:sz w:val="12"/>
+                            <w:szCs w:val="12"/>
+                          </w:rPr>
+                          <w:t>13</w:t>
+                        </w:r>
+                      </w:p>
+                    </w:txbxContent>
+                  </v:textbox>
+                </v:shape>
+                <v:shape id="Caixa de texto 64" o:spid="_x0000_s1041" type="#_x0000_t202" style="position:absolute;left:59071;top:1290;width:2800;height:1710;visibility:visible;mso-wrap-style:square;v-text-anchor:top" o:gfxdata="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" filled="f" stroked="f" strokeweight=".5pt">
+                  <v:textbox style="mso-fit-shape-to-text:t" inset=",1mm,,1mm">
+                    <w:txbxContent>
+                      <w:p>
+                        <w:pPr>
+                          <w:spacing w:after="0" w:line="240" w:lineRule="auto"/>
+                          <w:rPr>
+                            <w:sz w:val="12"/>
+                            <w:szCs w:val="12"/>
+                          </w:rPr>
+                        </w:pPr>
+                        <w:r>
+                          <w:rPr>
+                            <w:sz w:val="12"/>
+                            <w:szCs w:val="12"/>
+                          </w:rPr>
+                          <w:t>02</w:t>
+                        </w:r>
+                      </w:p>
+                    </w:txbxContent>
+                  </v:textbox>
+                </v:shape>
+                <v:shape id="Caixa de texto 65" o:spid="_x0000_s1042" type="#_x0000_t202" style="position:absolute;left:60249;top:1290;width:3556;height:1710;visibility:visible;mso-wrap-style:square;v-text-anchor:top" o:gfxdata="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" filled="f" stroked="f" strokeweight=".5pt">
+                  <v:textbox style="mso-fit-shape-to-text:t" inset=",1mm,,1mm">
+                    <w:txbxContent>
+                      <w:p>
+                        <w:pPr>
+                          <w:spacing w:after="0" w:line="240" w:lineRule="auto"/>
+                          <w:rPr>
+                            <w:sz w:val="12"/>
+                            <w:szCs w:val="12"/>
+                          </w:rPr>
+                        </w:pPr>
+                        <w:r>
+                          <w:rPr>
+                            <w:sz w:val="12"/>
+                            <w:szCs w:val="12"/>
+                          </w:rPr>
+                          <w:t>2020</w:t>
+                        </w:r>
+                      </w:p>
+                    </w:txbxContent>
+                  </v:textbox>
+                </v:shape>
+                <v:shape id="Caixa de texto 66" o:spid="_x0000_s1043" type="#_x0000_t202" style="position:absolute;left:13575;top:9704;width:13411;height:7293;visibility:visible;mso-wrap-style:square;v-text-anchor:top" o:gfxdata="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" filled="f" stroked="f" strokeweight=".5pt">
+                  <v:textbox style="mso-fit-shape-to-text:t" inset=",1mm,,1mm">
+                    <w:txbxContent>
+                      <w:p>
+                        <w:pPr>
+                          <w:spacing w:after="0" w:line="240" w:lineRule="auto"/>
+                          <w:rPr>
+                            <w:sz w:val="14"/>
+                            <w:szCs w:val="14"/>
+                          </w:rPr>
+                        </w:pPr>
+                        <w:r>
+                          <w:rPr>
+                            <w:sz w:val="14"/>
+                            <w:szCs w:val="14"/>
+                          </w:rPr>
+                          <w:t xml:space="preserve">- Estabelecer contato e criar parcerias com marcas de </w:t>
+                        </w:r>
+                        <w:r>
+                          <w:rPr>
+                            <w:i/>
+                            <w:iCs/>
+                            <w:sz w:val="14"/>
+                            <w:szCs w:val="14"/>
+                          </w:rPr>
+                          <w:t>software</w:t>
+                        </w:r>
+                        <w:r>
+                          <w:rPr>
+                            <w:sz w:val="14"/>
+                            <w:szCs w:val="14"/>
+                          </w:rPr>
+                          <w:t>/equipamentos eletrónicos.</w:t>
+                        </w:r>
+                      </w:p>
+                      <w:p>
+                        <w:pPr>
+                          <w:spacing w:after="0" w:line="240" w:lineRule="auto"/>
+                          <w:rPr>
+                            <w:sz w:val="14"/>
+                            <w:szCs w:val="14"/>
+                          </w:rPr>
+                        </w:pPr>
+                        <w:r>
+                          <w:rPr>
+                            <w:sz w:val="14"/>
+                            <w:szCs w:val="14"/>
+                          </w:rPr>
+                          <w:t>- Estabelecer contato com lojas e vender a nossa solução.</w:t>
+                        </w:r>
+                      </w:p>
+                    </w:txbxContent>
+                  </v:textbox>
+                </v:shape>
+                <v:shape id="Caixa de texto 67" o:spid="_x0000_s1044" type="#_x0000_t202" style="position:absolute;left:13687;top:22439;width:13412;height:7292;visibility:visible;mso-wrap-style:square;v-text-anchor:top" o:gfxdata="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" filled="f" stroked="f" strokeweight=".5pt">
+                  <v:textbox style="mso-fit-shape-to-text:t" inset=",1mm,,1mm">
+                    <w:txbxContent>
+                      <w:p>
+                        <w:pPr>
+                          <w:spacing w:after="0" w:line="240" w:lineRule="auto"/>
+                          <w:rPr>
+                            <w:sz w:val="14"/>
+                            <w:szCs w:val="14"/>
+                          </w:rPr>
+                        </w:pPr>
+                        <w:r>
+                          <w:rPr>
+                            <w:sz w:val="14"/>
+                            <w:szCs w:val="14"/>
+                          </w:rPr>
+                          <w:t>- Operadores de base de dados</w:t>
+                        </w:r>
+                      </w:p>
+                      <w:p>
+                        <w:pPr>
+                          <w:spacing w:after="0" w:line="240" w:lineRule="auto"/>
+                          <w:rPr>
+                            <w:sz w:val="14"/>
+                            <w:szCs w:val="14"/>
+                          </w:rPr>
+                        </w:pPr>
+                        <w:r>
+                          <w:rPr>
+                            <w:sz w:val="14"/>
+                            <w:szCs w:val="14"/>
+                          </w:rPr>
+                          <w:t>- Parcerias com marcas</w:t>
+                        </w:r>
+                      </w:p>
+                      <w:p>
+                        <w:pPr>
+                          <w:spacing w:after="0" w:line="240" w:lineRule="auto"/>
+                          <w:rPr>
+                            <w:sz w:val="14"/>
+                            <w:szCs w:val="14"/>
+                          </w:rPr>
+                        </w:pPr>
+                        <w:r>
+                          <w:rPr>
+                            <w:sz w:val="14"/>
+                            <w:szCs w:val="14"/>
+                          </w:rPr>
+                          <w:t>- Parcerias com lojas</w:t>
+                        </w:r>
+                      </w:p>
+                      <w:p>
+                        <w:pPr>
+                          <w:spacing w:after="0" w:line="240" w:lineRule="auto"/>
+                          <w:rPr>
+                            <w:sz w:val="14"/>
+                            <w:szCs w:val="14"/>
+                          </w:rPr>
+                        </w:pPr>
+                        <w:r>
+                          <w:rPr>
+                            <w:sz w:val="14"/>
+                            <w:szCs w:val="14"/>
+                          </w:rPr>
+                          <w:t>- Escritórios</w:t>
+                        </w:r>
+                      </w:p>
+                      <w:p>
+                        <w:pPr>
+                          <w:spacing w:after="0" w:line="240" w:lineRule="auto"/>
+                          <w:rPr>
+                            <w:sz w:val="14"/>
+                            <w:szCs w:val="14"/>
+                          </w:rPr>
+                        </w:pPr>
+                        <w:r>
+                          <w:rPr>
+                            <w:sz w:val="14"/>
+                            <w:szCs w:val="14"/>
+                          </w:rPr>
+                          <w:t>- RH</w:t>
+                        </w:r>
+                      </w:p>
+                      <w:p>
+                        <w:pPr>
+                          <w:spacing w:after="0" w:line="240" w:lineRule="auto"/>
+                          <w:rPr>
+                            <w:sz w:val="14"/>
+                            <w:szCs w:val="14"/>
+                          </w:rPr>
+                        </w:pPr>
+                        <w:r>
+                          <w:rPr>
+                            <w:sz w:val="14"/>
+                            <w:szCs w:val="14"/>
+                          </w:rPr>
+                          <w:t>- Boa divulgação de Marketing</w:t>
+                        </w:r>
+                      </w:p>
+                    </w:txbxContent>
+                  </v:textbox>
+                </v:shape>
+                <v:shape id="Caixa de texto 68" o:spid="_x0000_s1045" type="#_x0000_t202" style="position:absolute;left:33658;top:37304;width:25642;height:1869;visibility:visible;mso-wrap-style:square;v-text-anchor:top" o:gfxdata="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" filled="f" stroked="f" strokeweight=".5pt">
+                  <v:textbox style="mso-fit-shape-to-text:t" inset=",1mm,,1mm">
+                    <w:txbxContent>
+                      <w:p>
+                        <w:pPr>
+                          <w:spacing w:after="0" w:line="240" w:lineRule="auto"/>
+                          <w:rPr>
+                            <w:sz w:val="14"/>
+                            <w:szCs w:val="14"/>
+                          </w:rPr>
+                        </w:pPr>
+                        <w:r>
+                          <w:rPr>
+                            <w:sz w:val="14"/>
+                            <w:szCs w:val="14"/>
+                          </w:rPr>
+                          <w:t xml:space="preserve">Subscrição do serviço da </w:t>
+                        </w:r>
+                        <w:proofErr w:type="spellStart"/>
+                        <w:r>
+                          <w:rPr>
+                            <w:i/>
+                            <w:iCs/>
+                            <w:sz w:val="14"/>
+                            <w:szCs w:val="14"/>
+                          </w:rPr>
+                          <w:t>SyncReady</w:t>
+                        </w:r>
+                        <w:proofErr w:type="spellEnd"/>
+                        <w:r>
+                          <w:rPr>
+                            <w:sz w:val="14"/>
+                            <w:szCs w:val="14"/>
+                          </w:rPr>
+                          <w:t xml:space="preserve"> por parte dos clientes: 3,99€</w:t>
+                        </w:r>
+                      </w:p>
+                    </w:txbxContent>
+                  </v:textbox>
+                </v:shape>
+                <v:shape id="Caixa de texto 69" o:spid="_x0000_s1046" type="#_x0000_t202" style="position:absolute;left:11444;top:31695;width:25641;height:7292;visibility:visible;mso-wrap-style:square;v-text-anchor:top" o:gfxdata="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" filled="f" stroked="f" strokeweight=".5pt">
+                  <v:textbox style="mso-fit-shape-to-text:t" inset=",1mm,,1mm">
+                    <w:txbxContent>
+                      <w:p>
+                        <w:pPr>
+                          <w:spacing w:after="0" w:line="240" w:lineRule="auto"/>
+                          <w:rPr>
+                            <w:sz w:val="14"/>
+                            <w:szCs w:val="14"/>
+                          </w:rPr>
+                        </w:pPr>
+                        <w:r>
+                          <w:rPr>
+                            <w:sz w:val="14"/>
+                            <w:szCs w:val="14"/>
+                          </w:rPr>
+                          <w:t>Infraestruturas:</w:t>
+                        </w:r>
+                      </w:p>
+                      <w:p>
+                        <w:pPr>
+                          <w:spacing w:after="0" w:line="240" w:lineRule="auto"/>
+                          <w:rPr>
+                            <w:sz w:val="14"/>
+                            <w:szCs w:val="14"/>
+                          </w:rPr>
+                        </w:pPr>
+                        <w:r>
+                          <w:rPr>
+                            <w:sz w:val="14"/>
+                            <w:szCs w:val="14"/>
+                          </w:rPr>
+                          <w:t>- Sede da empresa</w:t>
+                        </w:r>
+                      </w:p>
+                      <w:p>
+                        <w:pPr>
+                          <w:spacing w:after="0" w:line="240" w:lineRule="auto"/>
+                          <w:rPr>
+                            <w:sz w:val="14"/>
+                            <w:szCs w:val="14"/>
+                          </w:rPr>
+                        </w:pPr>
+                        <w:r>
+                          <w:rPr>
+                            <w:sz w:val="14"/>
+                            <w:szCs w:val="14"/>
+                          </w:rPr>
+                          <w:t xml:space="preserve">- </w:t>
+                        </w:r>
+                        <w:r>
+                          <w:rPr>
+                            <w:sz w:val="14"/>
+                            <w:szCs w:val="14"/>
+                          </w:rPr>
+                          <w:t>Escritórios + Marketing</w:t>
+                        </w:r>
+                      </w:p>
+                      <w:p>
+                        <w:pPr>
+                          <w:spacing w:after="0" w:line="240" w:lineRule="auto"/>
+                          <w:rPr>
+                            <w:sz w:val="14"/>
+                            <w:szCs w:val="14"/>
+                          </w:rPr>
+                        </w:pPr>
+                        <w:r>
+                          <w:rPr>
+                            <w:sz w:val="14"/>
+                            <w:szCs w:val="14"/>
+                          </w:rPr>
+                          <w:t>- Servidor – Alojamento: 20€/4 meses</w:t>
+                        </w:r>
+                      </w:p>
+                      <w:p>
+                        <w:pPr>
+                          <w:spacing w:after="0" w:line="240" w:lineRule="auto"/>
+                          <w:rPr>
+                            <w:sz w:val="14"/>
+                            <w:szCs w:val="14"/>
+                          </w:rPr>
+                        </w:pPr>
+                        <w:r>
+                          <w:rPr>
+                            <w:sz w:val="14"/>
+                            <w:szCs w:val="14"/>
+                          </w:rPr>
+                          <w:t>- Base de dados</w:t>
+                        </w:r>
+                      </w:p>
+                      <w:p>
+                        <w:pPr>
+                          <w:spacing w:after="0" w:line="240" w:lineRule="auto"/>
+                          <w:rPr>
+                            <w:sz w:val="14"/>
+                            <w:szCs w:val="14"/>
+                          </w:rPr>
+                        </w:pPr>
+                        <w:r>
+                          <w:rPr>
+                            <w:sz w:val="14"/>
+                            <w:szCs w:val="14"/>
+                          </w:rPr>
+                          <w:t>- Domínio (syncready.pt) e certificados SSL: 10€/anual</w:t>
+                        </w:r>
+                      </w:p>
+                    </w:txbxContent>
+                  </v:textbox>
+                </v:shape>
+                <v:shape id="Caixa de texto 70" o:spid="_x0000_s1047" type="#_x0000_t202" style="position:absolute;left:1514;top:10265;width:13405;height:18145;visibility:visible;mso-wrap-style:square;v-text-anchor:top" o:gfxdata="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" filled="f" stroked="f" strokeweight=".5pt">
+                  <v:textbox style="mso-fit-shape-to-text:t" inset=",1mm,,1mm">
+                    <w:txbxContent>
+                      <w:p>
+                        <w:pPr>
+                          <w:spacing w:after="0" w:line="240" w:lineRule="auto"/>
+                          <w:rPr>
+                            <w:sz w:val="14"/>
+                            <w:szCs w:val="14"/>
+                          </w:rPr>
+                        </w:pPr>
+                        <w:r>
+                          <w:rPr>
+                            <w:sz w:val="14"/>
+                            <w:szCs w:val="14"/>
+                          </w:rPr>
+                          <w:t>Parcerias:</w:t>
+                        </w:r>
+                      </w:p>
+                      <w:p>
+                        <w:pPr>
+                          <w:spacing w:after="0" w:line="240" w:lineRule="auto"/>
+                          <w:rPr>
+                            <w:sz w:val="14"/>
+                            <w:szCs w:val="14"/>
+                          </w:rPr>
+                        </w:pPr>
+                        <w:r>
+                          <w:rPr>
+                            <w:sz w:val="14"/>
+                            <w:szCs w:val="14"/>
+                          </w:rPr>
+                          <w:t>- todas as lojas de equipamentos informáticos com reparação dos mesmos</w:t>
+                        </w:r>
+                      </w:p>
+                      <w:p>
+                        <w:pPr>
+                          <w:spacing w:after="0" w:line="240" w:lineRule="auto"/>
+                          <w:rPr>
+                            <w:sz w:val="14"/>
+                            <w:szCs w:val="14"/>
+                          </w:rPr>
+                        </w:pPr>
+                      </w:p>
+                      <w:p>
+                        <w:pPr>
+                          <w:spacing w:after="0" w:line="240" w:lineRule="auto"/>
+                          <w:rPr>
+                            <w:sz w:val="14"/>
+                            <w:szCs w:val="14"/>
+                          </w:rPr>
+                        </w:pPr>
+                        <w:r>
+                          <w:rPr>
+                            <w:sz w:val="14"/>
+                            <w:szCs w:val="14"/>
+                          </w:rPr>
+                          <w:t>- todas as marcas de produtos eletrónicos/informáticos</w:t>
+                        </w:r>
+                      </w:p>
+                      <w:p>
+                        <w:pPr>
+                          <w:spacing w:after="0" w:line="240" w:lineRule="auto"/>
+                          <w:rPr>
+                            <w:sz w:val="14"/>
+                            <w:szCs w:val="14"/>
+                          </w:rPr>
+                        </w:pPr>
+                      </w:p>
+                      <w:p>
+                        <w:pPr>
+                          <w:spacing w:after="0" w:line="240" w:lineRule="auto"/>
+                          <w:rPr>
+                            <w:sz w:val="14"/>
+                            <w:szCs w:val="14"/>
+                          </w:rPr>
+                        </w:pPr>
+                        <w:r>
+                          <w:rPr>
+                            <w:sz w:val="14"/>
+                            <w:szCs w:val="14"/>
+                          </w:rPr>
+                          <w:t>- todas as lojas com produtos em que forneçam serviço pós-venda.</w:t>
+                        </w:r>
+                      </w:p>
+                      <w:p>
+                        <w:pPr>
+                          <w:spacing w:after="0" w:line="240" w:lineRule="auto"/>
+                          <w:rPr>
+                            <w:sz w:val="14"/>
+                            <w:szCs w:val="14"/>
+                          </w:rPr>
+                        </w:pPr>
+                      </w:p>
+                      <w:p>
+                        <w:pPr>
+                          <w:spacing w:after="0" w:line="240" w:lineRule="auto"/>
+                          <w:rPr>
+                            <w:sz w:val="14"/>
+                            <w:szCs w:val="14"/>
+                          </w:rPr>
+                        </w:pPr>
+                        <w:r>
+                          <w:rPr>
+                            <w:sz w:val="14"/>
+                            <w:szCs w:val="14"/>
+                          </w:rPr>
+                          <w:t>Estas parcerias são componentes chave para o fluxo da aplicação</w:t>
+                        </w:r>
+                      </w:p>
+                      <w:p>
+                        <w:pPr>
+                          <w:spacing w:after="0" w:line="240" w:lineRule="auto"/>
+                          <w:rPr>
+                            <w:sz w:val="14"/>
+                            <w:szCs w:val="14"/>
+                          </w:rPr>
+                        </w:pPr>
+                        <w:r>
+                          <w:rPr>
+                            <w:sz w:val="14"/>
+                            <w:szCs w:val="14"/>
+                          </w:rPr>
+                          <w:t xml:space="preserve"> </w:t>
+                        </w:r>
+                      </w:p>
+                    </w:txbxContent>
+                  </v:textbox>
+                </v:shape>
+                <w10:wrap anchorx="margin"/>
               </v:group>
             </w:pict>
           </mc:Fallback>
         </mc:AlternateContent>
       </w:r>
-      <w:r>
-        <w:rPr>
-          <w:noProof/>
-        </w:rPr>
-        <mc:AlternateContent>
-          <mc:Choice Requires="wps">
-            <w:drawing>
-              <wp:anchor distT="0" distB="0" distL="114300" distR="114300" simplePos="0" relativeHeight="251717632" behindDoc="0" locked="0" layoutInCell="1" allowOverlap="1" wp14:anchorId="41E5E130" wp14:editId="2252CC73">
-                <wp:simplePos x="0" y="0"/>
-                <wp:positionH relativeFrom="column">
-                  <wp:posOffset>5495925</wp:posOffset>
-                </wp:positionH>
-                <wp:positionV relativeFrom="paragraph">
-                  <wp:posOffset>298450</wp:posOffset>
-                </wp:positionV>
-                <wp:extent cx="331470" cy="179070"/>
-                <wp:effectExtent l="0" t="0" r="0" b="0"/>
-                <wp:wrapNone/>
-                <wp:docPr id="15" name="Caixa de texto 15"/>
-                <wp:cNvGraphicFramePr/>
-                <a:graphic xmlns:a="http://schemas.openxmlformats.org/drawingml/2006/main">
-                  <a:graphicData uri="http://schemas.microsoft.com/office/word/2010/wordprocessingShape">
-                    <wps:wsp>
-                      <wps:cNvSpPr txBox="1"/>
-                      <wps:spPr>
-                        <a:xfrm>
-                          <a:off x="0" y="0"/>
-                          <a:ext cx="331470" cy="179070"/>
-                        </a:xfrm>
-                        <a:prstGeom prst="rect">
-                          <a:avLst/>
-                        </a:prstGeom>
-                        <a:noFill/>
-                        <a:ln w="6350">
-                          <a:noFill/>
-                        </a:ln>
-                      </wps:spPr>
-                      <wps:txbx>
-                        <w:txbxContent>
-                          <w:p>
-                            <w:pPr>
-                              <w:jc w:val="center"/>
-                              <w:rPr>
-                                <w:sz w:val="10"/>
-                                <w:szCs w:val="10"/>
-                              </w:rPr>
-                            </w:pPr>
-                            <w:r>
-                              <w:rPr>
-                                <w:sz w:val="10"/>
-                                <w:szCs w:val="10"/>
-                              </w:rPr>
-                              <w:t>2020</w:t>
-                            </w:r>
-                          </w:p>
-                        </w:txbxContent>
-                      </wps:txbx>
-                      <wps:bodyPr rot="0" spcFirstLastPara="0" vertOverflow="overflow" horzOverflow="overflow" vert="horz" wrap="square" lIns="91440" tIns="45720" rIns="91440" bIns="45720" numCol="1" spcCol="0" rtlCol="0" fromWordArt="0" anchor="t" anchorCtr="0" forceAA="0" compatLnSpc="1">
-                        <a:prstTxWarp prst="textNoShape">
-                          <a:avLst/>
-                        </a:prstTxWarp>
-                        <a:noAutofit/>
-                      </wps:bodyPr>
-                    </wps:wsp>
-                  </a:graphicData>
-                </a:graphic>
-                <wp14:sizeRelH relativeFrom="margin">
-                  <wp14:pctWidth>0</wp14:pctWidth>
-                </wp14:sizeRelH>
-                <wp14:sizeRelV relativeFrom="margin">
-                  <wp14:pctHeight>0</wp14:pctHeight>
-                </wp14:sizeRelV>
-              </wp:anchor>
-            </w:drawing>
-          </mc:Choice>
-          <mc:Fallback>
-            <w:pict>
-              <v:shape w14:anchorId="41E5E130" id="Caixa de texto 15" o:spid="_x0000_s1037" type="#_x0000_t202" style="position:absolute;margin-left:432.75pt;margin-top:23.5pt;width:26.1pt;height:14.1pt;z-index:251717632;visibility:visible;mso-wrap-style:square;mso-width-percent:0;mso-height-percent:0;mso-wrap-distance-left:9pt;mso-wrap-distance-top:0;mso-wrap-distance-right:9pt;mso-wrap-distance-bottom:0;mso-position-horizontal:absolute;mso-position-horizontal-relative:text;mso-position-vertical:absolute;mso-position-vertical-relative:text;mso-width-percent:0;mso-height-percent:0;mso-width-relative:margin;mso-height-relative:margin;v-text-anchor:top" o:gfxdata="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" filled="f" stroked="f" strokeweight=".5pt">
-                <v:textbox>
-                  <w:txbxContent>
-                    <w:p>
-                      <w:pPr>
-                        <w:jc w:val="center"/>
-                        <w:rPr>
-                          <w:sz w:val="10"/>
-                          <w:szCs w:val="10"/>
-                        </w:rPr>
-                      </w:pPr>
-                      <w:r>
-                        <w:rPr>
-                          <w:sz w:val="10"/>
-                          <w:szCs w:val="10"/>
-                        </w:rPr>
-                        <w:t>2020</w:t>
-                      </w:r>
-                    </w:p>
-                  </w:txbxContent>
-                </v:textbox>
-              </v:shape>
-            </w:pict>
-          </mc:Fallback>
-        </mc:AlternateContent>
-      </w:r>
-      <w:r>
-        <w:rPr>
-          <w:noProof/>
-        </w:rPr>
-        <mc:AlternateContent>
-          <mc:Choice Requires="wps">
-            <w:drawing>
-              <wp:anchor distT="0" distB="0" distL="114300" distR="114300" simplePos="0" relativeHeight="251715584" behindDoc="0" locked="0" layoutInCell="1" allowOverlap="1" wp14:anchorId="3B54B7EC" wp14:editId="5D7A25ED">
-                <wp:simplePos x="0" y="0"/>
-                <wp:positionH relativeFrom="column">
-                  <wp:posOffset>5372100</wp:posOffset>
-                </wp:positionH>
-                <wp:positionV relativeFrom="paragraph">
-                  <wp:posOffset>302260</wp:posOffset>
-                </wp:positionV>
-                <wp:extent cx="291465" cy="179070"/>
-                <wp:effectExtent l="0" t="0" r="0" b="0"/>
-                <wp:wrapNone/>
-                <wp:docPr id="14" name="Caixa de texto 14"/>
-                <wp:cNvGraphicFramePr/>
-                <a:graphic xmlns:a="http://schemas.openxmlformats.org/drawingml/2006/main">
-                  <a:graphicData uri="http://schemas.microsoft.com/office/word/2010/wordprocessingShape">
-                    <wps:wsp>
-                      <wps:cNvSpPr txBox="1"/>
-                      <wps:spPr>
-                        <a:xfrm>
-                          <a:off x="0" y="0"/>
-                          <a:ext cx="291465" cy="179070"/>
-                        </a:xfrm>
-                        <a:prstGeom prst="rect">
-                          <a:avLst/>
-                        </a:prstGeom>
-                        <a:noFill/>
-                        <a:ln w="6350">
-                          <a:noFill/>
-                        </a:ln>
-                      </wps:spPr>
-                      <wps:txbx>
-                        <w:txbxContent>
-                          <w:p>
-                            <w:pPr>
-                              <w:jc w:val="center"/>
-                              <w:rPr>
-                                <w:sz w:val="10"/>
-                                <w:szCs w:val="10"/>
-                              </w:rPr>
-                            </w:pPr>
-                            <w:r>
-                              <w:rPr>
-                                <w:sz w:val="10"/>
-                                <w:szCs w:val="10"/>
-                              </w:rPr>
-                              <w:t>02</w:t>
-                            </w:r>
-                          </w:p>
-                        </w:txbxContent>
-                      </wps:txbx>
-                      <wps:bodyPr rot="0" spcFirstLastPara="0" vertOverflow="overflow" horzOverflow="overflow" vert="horz" wrap="square" lIns="91440" tIns="45720" rIns="91440" bIns="45720" numCol="1" spcCol="0" rtlCol="0" fromWordArt="0" anchor="t" anchorCtr="0" forceAA="0" compatLnSpc="1">
-                        <a:prstTxWarp prst="textNoShape">
-                          <a:avLst/>
-                        </a:prstTxWarp>
-                        <a:noAutofit/>
-                      </wps:bodyPr>
-                    </wps:wsp>
-                  </a:graphicData>
-                </a:graphic>
-                <wp14:sizeRelH relativeFrom="margin">
-                  <wp14:pctWidth>0</wp14:pctWidth>
-                </wp14:sizeRelH>
-                <wp14:sizeRelV relativeFrom="margin">
-                  <wp14:pctHeight>0</wp14:pctHeight>
-                </wp14:sizeRelV>
-              </wp:anchor>
-            </w:drawing>
-          </mc:Choice>
-          <mc:Fallback>
-            <w:pict>
-              <v:shape w14:anchorId="3B54B7EC" id="Caixa de texto 14" o:spid="_x0000_s1038" type="#_x0000_t202" style="position:absolute;margin-left:423pt;margin-top:23.8pt;width:22.95pt;height:14.1pt;z-index:251715584;visibility:visible;mso-wrap-style:square;mso-width-percent:0;mso-height-percent:0;mso-wrap-distance-left:9pt;mso-wrap-distance-top:0;mso-wrap-distance-right:9pt;mso-wrap-distance-bottom:0;mso-position-horizontal:absolute;mso-position-horizontal-relative:text;mso-position-vertical:absolute;mso-position-vertical-relative:text;mso-width-percent:0;mso-height-percent:0;mso-width-relative:margin;mso-height-relative:margin;v-text-anchor:top" o:gfxdata="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" filled="f" stroked="f" strokeweight=".5pt">
-                <v:textbox>
-                  <w:txbxContent>
-                    <w:p>
-                      <w:pPr>
-                        <w:jc w:val="center"/>
-                        <w:rPr>
-                          <w:sz w:val="10"/>
-                          <w:szCs w:val="10"/>
-                        </w:rPr>
-                      </w:pPr>
-                      <w:r>
-                        <w:rPr>
-                          <w:sz w:val="10"/>
-                          <w:szCs w:val="10"/>
-                        </w:rPr>
-                        <w:t>02</w:t>
-                      </w:r>
-                    </w:p>
-                  </w:txbxContent>
-                </v:textbox>
-              </v:shape>
-            </w:pict>
-          </mc:Fallback>
-        </mc:AlternateContent>
-      </w:r>
-      <w:r>
-        <w:rPr>
-          <w:noProof/>
-        </w:rPr>
-        <mc:AlternateContent>
-          <mc:Choice Requires="wps">
-            <w:drawing>
-              <wp:anchor distT="0" distB="0" distL="114300" distR="114300" simplePos="0" relativeHeight="251713536" behindDoc="0" locked="0" layoutInCell="1" allowOverlap="1" wp14:anchorId="20D508F3" wp14:editId="320DE03F">
-                <wp:simplePos x="0" y="0"/>
-                <wp:positionH relativeFrom="column">
-                  <wp:posOffset>5227320</wp:posOffset>
-                </wp:positionH>
-                <wp:positionV relativeFrom="paragraph">
-                  <wp:posOffset>302260</wp:posOffset>
-                </wp:positionV>
-                <wp:extent cx="291465" cy="179070"/>
-                <wp:effectExtent l="0" t="0" r="0" b="0"/>
-                <wp:wrapNone/>
-                <wp:docPr id="13" name="Caixa de texto 13"/>
-                <wp:cNvGraphicFramePr/>
-                <a:graphic xmlns:a="http://schemas.openxmlformats.org/drawingml/2006/main">
-                  <a:graphicData uri="http://schemas.microsoft.com/office/word/2010/wordprocessingShape">
-                    <wps:wsp>
-                      <wps:cNvSpPr txBox="1"/>
-                      <wps:spPr>
-                        <a:xfrm>
-                          <a:off x="0" y="0"/>
-                          <a:ext cx="291465" cy="179070"/>
-                        </a:xfrm>
-                        <a:prstGeom prst="rect">
-                          <a:avLst/>
-                        </a:prstGeom>
-                        <a:noFill/>
-                        <a:ln w="6350">
-                          <a:noFill/>
-                        </a:ln>
-                      </wps:spPr>
-                      <wps:txbx>
-                        <w:txbxContent>
-                          <w:p>
-                            <w:pPr>
-                              <w:jc w:val="center"/>
-                              <w:rPr>
-                                <w:sz w:val="10"/>
-                                <w:szCs w:val="10"/>
-                              </w:rPr>
-                            </w:pPr>
-                            <w:r>
-                              <w:rPr>
-                                <w:sz w:val="10"/>
-                                <w:szCs w:val="10"/>
-                              </w:rPr>
-                              <w:t>13</w:t>
-                            </w:r>
-                          </w:p>
-                        </w:txbxContent>
-                      </wps:txbx>
-                      <wps:bodyPr rot="0" spcFirstLastPara="0" vertOverflow="overflow" horzOverflow="overflow" vert="horz" wrap="square" lIns="91440" tIns="45720" rIns="91440" bIns="45720" numCol="1" spcCol="0" rtlCol="0" fromWordArt="0" anchor="t" anchorCtr="0" forceAA="0" compatLnSpc="1">
-                        <a:prstTxWarp prst="textNoShape">
-                          <a:avLst/>
-                        </a:prstTxWarp>
-                        <a:noAutofit/>
-                      </wps:bodyPr>
-                    </wps:wsp>
-                  </a:graphicData>
-                </a:graphic>
-                <wp14:sizeRelH relativeFrom="margin">
-                  <wp14:pctWidth>0</wp14:pctWidth>
-                </wp14:sizeRelH>
-                <wp14:sizeRelV relativeFrom="margin">
-                  <wp14:pctHeight>0</wp14:pctHeight>
-                </wp14:sizeRelV>
-              </wp:anchor>
-            </w:drawing>
-          </mc:Choice>
-          <mc:Fallback>
-            <w:pict>
-              <v:shape w14:anchorId="20D508F3" id="Caixa de texto 13" o:spid="_x0000_s1039" type="#_x0000_t202" style="position:absolute;margin-left:411.6pt;margin-top:23.8pt;width:22.95pt;height:14.1pt;z-index:251713536;visibility:visible;mso-wrap-style:square;mso-width-percent:0;mso-height-percent:0;mso-wrap-distance-left:9pt;mso-wrap-distance-top:0;mso-wrap-distance-right:9pt;mso-wrap-distance-bottom:0;mso-position-horizontal:absolute;mso-position-horizontal-relative:text;mso-position-vertical:absolute;mso-position-vertical-relative:text;mso-width-percent:0;mso-height-percent:0;mso-width-relative:margin;mso-height-relative:margin;v-text-anchor:top" o:gfxdata="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" filled="f" stroked="f" strokeweight=".5pt">
-                <v:textbox>
-                  <w:txbxContent>
-                    <w:p>
-                      <w:pPr>
-                        <w:jc w:val="center"/>
-                        <w:rPr>
-                          <w:sz w:val="10"/>
-                          <w:szCs w:val="10"/>
-                        </w:rPr>
-                      </w:pPr>
-       